<commit_message>
split pull vs run so can do bandwidth intensive part as setup
</commit_message>
<xml_diff>
--- a/Automating Stack HOL Instructions.docx
+++ b/Automating Stack HOL Instructions.docx
@@ -6,7 +6,7 @@
       <w:pPr>
         <w:pStyle w:val="Heading1"/>
       </w:pPr>
-      <w:bookmarkStart w:id="0" w:name="_Toc396931273"/>
+      <w:bookmarkStart w:id="0" w:name="_Toc396932976"/>
       <w:r>
         <w:t>Automating your CI/CD Stack with Java and Groovy</w:t>
       </w:r>
@@ -74,7 +74,7 @@
         <w:rPr>
           <w:noProof/>
         </w:rPr>
-        <w:instrText xml:space="preserve"> PAGEREF _Toc396931273 \h </w:instrText>
+        <w:instrText xml:space="preserve"> PAGEREF _Toc396932976 \h </w:instrText>
       </w:r>
       <w:r>
         <w:rPr>
@@ -118,7 +118,7 @@
         <w:rPr>
           <w:noProof/>
         </w:rPr>
-        <w:t>Step 0 Install tools</w:t>
+        <w:t>Step 0: Install tools</w:t>
       </w:r>
       <w:r>
         <w:rPr>
@@ -136,7 +136,7 @@
         <w:rPr>
           <w:noProof/>
         </w:rPr>
-        <w:instrText xml:space="preserve"> PAGEREF _Toc396931274 \h </w:instrText>
+        <w:instrText xml:space="preserve"> PAGEREF _Toc396932977 \h </w:instrText>
       </w:r>
       <w:r>
         <w:rPr>
@@ -181,6 +181,8 @@
         </w:rPr>
         <w:t>Docker</w:t>
       </w:r>
+      <w:bookmarkStart w:id="1" w:name="_GoBack"/>
+      <w:bookmarkEnd w:id="1"/>
       <w:r>
         <w:rPr>
           <w:noProof/>
@@ -197,7 +199,7 @@
         <w:rPr>
           <w:noProof/>
         </w:rPr>
-        <w:instrText xml:space="preserve"> PAGEREF _Toc396931275 \h </w:instrText>
+        <w:instrText xml:space="preserve"> PAGEREF _Toc396932978 \h </w:instrText>
       </w:r>
       <w:r>
         <w:rPr>
@@ -240,7 +242,7 @@
         <w:rPr>
           <w:noProof/>
         </w:rPr>
-        <w:t>Groovy</w:t>
+        <w:t>Docker images</w:t>
       </w:r>
       <w:r>
         <w:rPr>
@@ -258,7 +260,7 @@
         <w:rPr>
           <w:noProof/>
         </w:rPr>
-        <w:instrText xml:space="preserve"> PAGEREF _Toc396931276 \h </w:instrText>
+        <w:instrText xml:space="preserve"> PAGEREF _Toc396932979 \h </w:instrText>
       </w:r>
       <w:r>
         <w:rPr>
@@ -301,7 +303,7 @@
         <w:rPr>
           <w:noProof/>
         </w:rPr>
-        <w:t>The ability to run curl</w:t>
+        <w:t>Groovy</w:t>
       </w:r>
       <w:r>
         <w:rPr>
@@ -319,7 +321,7 @@
         <w:rPr>
           <w:noProof/>
         </w:rPr>
-        <w:instrText xml:space="preserve"> PAGEREF _Toc396931277 \h </w:instrText>
+        <w:instrText xml:space="preserve"> PAGEREF _Toc396932980 \h </w:instrText>
       </w:r>
       <w:r>
         <w:rPr>
@@ -336,7 +338,7 @@
         <w:rPr>
           <w:noProof/>
         </w:rPr>
-        <w:t>2</w:t>
+        <w:t>3</w:t>
       </w:r>
       <w:r>
         <w:rPr>
@@ -362,7 +364,7 @@
         <w:rPr>
           <w:noProof/>
         </w:rPr>
-        <w:t>The ability to connect to the Internet</w:t>
+        <w:t>Disk space</w:t>
       </w:r>
       <w:r>
         <w:rPr>
@@ -380,7 +382,7 @@
         <w:rPr>
           <w:noProof/>
         </w:rPr>
-        <w:instrText xml:space="preserve"> PAGEREF _Toc396931278 \h </w:instrText>
+        <w:instrText xml:space="preserve"> PAGEREF _Toc396932981 \h </w:instrText>
       </w:r>
       <w:r>
         <w:rPr>
@@ -397,7 +399,497 @@
         <w:rPr>
           <w:noProof/>
         </w:rPr>
-        <w:t>2</w:t>
+        <w:t>3</w:t>
+      </w:r>
+      <w:r>
+        <w:rPr>
+          <w:noProof/>
+        </w:rPr>
+        <w:fldChar w:fldCharType="end"/>
+      </w:r>
+    </w:p>
+    <w:p>
+      <w:pPr>
+        <w:pStyle w:val="TOC3"/>
+        <w:tabs>
+          <w:tab w:val="right" w:leader="dot" w:pos="8630"/>
+        </w:tabs>
+        <w:rPr>
+          <w:noProof/>
+          <w:sz w:val="24"/>
+          <w:szCs w:val="24"/>
+          <w:lang w:eastAsia="ja-JP"/>
+        </w:rPr>
+      </w:pPr>
+      <w:r>
+        <w:rPr>
+          <w:noProof/>
+        </w:rPr>
+        <w:t>The ability to run curl</w:t>
+      </w:r>
+      <w:r>
+        <w:rPr>
+          <w:noProof/>
+        </w:rPr>
+        <w:tab/>
+      </w:r>
+      <w:r>
+        <w:rPr>
+          <w:noProof/>
+        </w:rPr>
+        <w:fldChar w:fldCharType="begin"/>
+      </w:r>
+      <w:r>
+        <w:rPr>
+          <w:noProof/>
+        </w:rPr>
+        <w:instrText xml:space="preserve"> PAGEREF _Toc396932982 \h </w:instrText>
+      </w:r>
+      <w:r>
+        <w:rPr>
+          <w:noProof/>
+        </w:rPr>
+      </w:r>
+      <w:r>
+        <w:rPr>
+          <w:noProof/>
+        </w:rPr>
+        <w:fldChar w:fldCharType="separate"/>
+      </w:r>
+      <w:r>
+        <w:rPr>
+          <w:noProof/>
+        </w:rPr>
+        <w:t>3</w:t>
+      </w:r>
+      <w:r>
+        <w:rPr>
+          <w:noProof/>
+        </w:rPr>
+        <w:fldChar w:fldCharType="end"/>
+      </w:r>
+    </w:p>
+    <w:p>
+      <w:pPr>
+        <w:pStyle w:val="TOC2"/>
+        <w:tabs>
+          <w:tab w:val="right" w:leader="dot" w:pos="8630"/>
+        </w:tabs>
+        <w:rPr>
+          <w:b w:val="0"/>
+          <w:noProof/>
+          <w:sz w:val="24"/>
+          <w:szCs w:val="24"/>
+          <w:lang w:eastAsia="ja-JP"/>
+        </w:rPr>
+      </w:pPr>
+      <w:r>
+        <w:rPr>
+          <w:noProof/>
+        </w:rPr>
+        <w:t>Step 1: Install Tools</w:t>
+      </w:r>
+      <w:r>
+        <w:rPr>
+          <w:noProof/>
+        </w:rPr>
+        <w:tab/>
+      </w:r>
+      <w:r>
+        <w:rPr>
+          <w:noProof/>
+        </w:rPr>
+        <w:fldChar w:fldCharType="begin"/>
+      </w:r>
+      <w:r>
+        <w:rPr>
+          <w:noProof/>
+        </w:rPr>
+        <w:instrText xml:space="preserve"> PAGEREF _Toc396932983 \h </w:instrText>
+      </w:r>
+      <w:r>
+        <w:rPr>
+          <w:noProof/>
+        </w:rPr>
+      </w:r>
+      <w:r>
+        <w:rPr>
+          <w:noProof/>
+        </w:rPr>
+        <w:fldChar w:fldCharType="separate"/>
+      </w:r>
+      <w:r>
+        <w:rPr>
+          <w:noProof/>
+        </w:rPr>
+        <w:t>4</w:t>
+      </w:r>
+      <w:r>
+        <w:rPr>
+          <w:noProof/>
+        </w:rPr>
+        <w:fldChar w:fldCharType="end"/>
+      </w:r>
+    </w:p>
+    <w:p>
+      <w:pPr>
+        <w:pStyle w:val="TOC3"/>
+        <w:tabs>
+          <w:tab w:val="right" w:leader="dot" w:pos="8630"/>
+        </w:tabs>
+        <w:rPr>
+          <w:noProof/>
+          <w:sz w:val="24"/>
+          <w:szCs w:val="24"/>
+          <w:lang w:eastAsia="ja-JP"/>
+        </w:rPr>
+      </w:pPr>
+      <w:r>
+        <w:rPr>
+          <w:noProof/>
+        </w:rPr>
+        <w:t>Install Nexus</w:t>
+      </w:r>
+      <w:r>
+        <w:rPr>
+          <w:noProof/>
+        </w:rPr>
+        <w:tab/>
+      </w:r>
+      <w:r>
+        <w:rPr>
+          <w:noProof/>
+        </w:rPr>
+        <w:fldChar w:fldCharType="begin"/>
+      </w:r>
+      <w:r>
+        <w:rPr>
+          <w:noProof/>
+        </w:rPr>
+        <w:instrText xml:space="preserve"> PAGEREF _Toc396932984 \h </w:instrText>
+      </w:r>
+      <w:r>
+        <w:rPr>
+          <w:noProof/>
+        </w:rPr>
+      </w:r>
+      <w:r>
+        <w:rPr>
+          <w:noProof/>
+        </w:rPr>
+        <w:fldChar w:fldCharType="separate"/>
+      </w:r>
+      <w:r>
+        <w:rPr>
+          <w:noProof/>
+        </w:rPr>
+        <w:t>4</w:t>
+      </w:r>
+      <w:r>
+        <w:rPr>
+          <w:noProof/>
+        </w:rPr>
+        <w:fldChar w:fldCharType="end"/>
+      </w:r>
+    </w:p>
+    <w:p>
+      <w:pPr>
+        <w:pStyle w:val="TOC3"/>
+        <w:tabs>
+          <w:tab w:val="right" w:leader="dot" w:pos="8630"/>
+        </w:tabs>
+        <w:rPr>
+          <w:noProof/>
+          <w:sz w:val="24"/>
+          <w:szCs w:val="24"/>
+          <w:lang w:eastAsia="ja-JP"/>
+        </w:rPr>
+      </w:pPr>
+      <w:r>
+        <w:rPr>
+          <w:noProof/>
+        </w:rPr>
+        <w:t>Install Jenkins</w:t>
+      </w:r>
+      <w:r>
+        <w:rPr>
+          <w:noProof/>
+        </w:rPr>
+        <w:tab/>
+      </w:r>
+      <w:r>
+        <w:rPr>
+          <w:noProof/>
+        </w:rPr>
+        <w:fldChar w:fldCharType="begin"/>
+      </w:r>
+      <w:r>
+        <w:rPr>
+          <w:noProof/>
+        </w:rPr>
+        <w:instrText xml:space="preserve"> PAGEREF _Toc396932985 \h </w:instrText>
+      </w:r>
+      <w:r>
+        <w:rPr>
+          <w:noProof/>
+        </w:rPr>
+      </w:r>
+      <w:r>
+        <w:rPr>
+          <w:noProof/>
+        </w:rPr>
+        <w:fldChar w:fldCharType="separate"/>
+      </w:r>
+      <w:r>
+        <w:rPr>
+          <w:noProof/>
+        </w:rPr>
+        <w:t>4</w:t>
+      </w:r>
+      <w:r>
+        <w:rPr>
+          <w:noProof/>
+        </w:rPr>
+        <w:fldChar w:fldCharType="end"/>
+      </w:r>
+    </w:p>
+    <w:p>
+      <w:pPr>
+        <w:pStyle w:val="TOC3"/>
+        <w:tabs>
+          <w:tab w:val="right" w:leader="dot" w:pos="8630"/>
+        </w:tabs>
+        <w:rPr>
+          <w:noProof/>
+          <w:sz w:val="24"/>
+          <w:szCs w:val="24"/>
+          <w:lang w:eastAsia="ja-JP"/>
+        </w:rPr>
+      </w:pPr>
+      <w:r>
+        <w:rPr>
+          <w:noProof/>
+        </w:rPr>
+        <w:t>Final step: Cleanup</w:t>
+      </w:r>
+      <w:r>
+        <w:rPr>
+          <w:noProof/>
+        </w:rPr>
+        <w:tab/>
+      </w:r>
+      <w:r>
+        <w:rPr>
+          <w:noProof/>
+        </w:rPr>
+        <w:fldChar w:fldCharType="begin"/>
+      </w:r>
+      <w:r>
+        <w:rPr>
+          <w:noProof/>
+        </w:rPr>
+        <w:instrText xml:space="preserve"> PAGEREF _Toc396932986 \h </w:instrText>
+      </w:r>
+      <w:r>
+        <w:rPr>
+          <w:noProof/>
+        </w:rPr>
+      </w:r>
+      <w:r>
+        <w:rPr>
+          <w:noProof/>
+        </w:rPr>
+        <w:fldChar w:fldCharType="separate"/>
+      </w:r>
+      <w:r>
+        <w:rPr>
+          <w:noProof/>
+        </w:rPr>
+        <w:t>4</w:t>
+      </w:r>
+      <w:r>
+        <w:rPr>
+          <w:noProof/>
+        </w:rPr>
+        <w:fldChar w:fldCharType="end"/>
+      </w:r>
+    </w:p>
+    <w:p>
+      <w:pPr>
+        <w:pStyle w:val="TOC3"/>
+        <w:tabs>
+          <w:tab w:val="right" w:leader="dot" w:pos="8630"/>
+        </w:tabs>
+        <w:rPr>
+          <w:noProof/>
+          <w:sz w:val="24"/>
+          <w:szCs w:val="24"/>
+          <w:lang w:eastAsia="ja-JP"/>
+        </w:rPr>
+      </w:pPr>
+      <w:r>
+        <w:rPr>
+          <w:noProof/>
+        </w:rPr>
+        <w:t>Stop containers</w:t>
+      </w:r>
+      <w:r>
+        <w:rPr>
+          <w:noProof/>
+        </w:rPr>
+        <w:tab/>
+      </w:r>
+      <w:r>
+        <w:rPr>
+          <w:noProof/>
+        </w:rPr>
+        <w:fldChar w:fldCharType="begin"/>
+      </w:r>
+      <w:r>
+        <w:rPr>
+          <w:noProof/>
+        </w:rPr>
+        <w:instrText xml:space="preserve"> PAGEREF _Toc396932987 \h </w:instrText>
+      </w:r>
+      <w:r>
+        <w:rPr>
+          <w:noProof/>
+        </w:rPr>
+      </w:r>
+      <w:r>
+        <w:rPr>
+          <w:noProof/>
+        </w:rPr>
+        <w:fldChar w:fldCharType="separate"/>
+      </w:r>
+      <w:r>
+        <w:rPr>
+          <w:noProof/>
+        </w:rPr>
+        <w:t>4</w:t>
+      </w:r>
+      <w:r>
+        <w:rPr>
+          <w:noProof/>
+        </w:rPr>
+        <w:fldChar w:fldCharType="end"/>
+      </w:r>
+    </w:p>
+    <w:p>
+      <w:pPr>
+        <w:pStyle w:val="TOC3"/>
+        <w:tabs>
+          <w:tab w:val="right" w:leader="dot" w:pos="8630"/>
+        </w:tabs>
+        <w:rPr>
+          <w:noProof/>
+          <w:sz w:val="24"/>
+          <w:szCs w:val="24"/>
+          <w:lang w:eastAsia="ja-JP"/>
+        </w:rPr>
+      </w:pPr>
+      <w:r>
+        <w:rPr>
+          <w:noProof/>
+        </w:rPr>
+        <w:t>If want to reclaim disk space</w:t>
+      </w:r>
+      <w:r>
+        <w:rPr>
+          <w:noProof/>
+        </w:rPr>
+        <w:tab/>
+      </w:r>
+      <w:r>
+        <w:rPr>
+          <w:noProof/>
+        </w:rPr>
+        <w:fldChar w:fldCharType="begin"/>
+      </w:r>
+      <w:r>
+        <w:rPr>
+          <w:noProof/>
+        </w:rPr>
+        <w:instrText xml:space="preserve"> PAGEREF _Toc396932988 \h </w:instrText>
+      </w:r>
+      <w:r>
+        <w:rPr>
+          <w:noProof/>
+        </w:rPr>
+      </w:r>
+      <w:r>
+        <w:rPr>
+          <w:noProof/>
+        </w:rPr>
+        <w:fldChar w:fldCharType="separate"/>
+      </w:r>
+      <w:r>
+        <w:rPr>
+          <w:noProof/>
+        </w:rPr>
+        <w:t>4</w:t>
+      </w:r>
+      <w:r>
+        <w:rPr>
+          <w:noProof/>
+        </w:rPr>
+        <w:fldChar w:fldCharType="end"/>
+      </w:r>
+    </w:p>
+    <w:p>
+      <w:pPr>
+        <w:pStyle w:val="TOC2"/>
+        <w:tabs>
+          <w:tab w:val="right" w:leader="dot" w:pos="8630"/>
+        </w:tabs>
+        <w:rPr>
+          <w:b w:val="0"/>
+          <w:noProof/>
+          <w:sz w:val="24"/>
+          <w:szCs w:val="24"/>
+          <w:lang w:eastAsia="ja-JP"/>
+        </w:rPr>
+      </w:pPr>
+      <w:r>
+        <w:rPr>
+          <w:noProof/>
+        </w:rPr>
+        <w:t>References</w:t>
+      </w:r>
+      <w:r>
+        <w:rPr>
+          <w:noProof/>
+        </w:rPr>
+        <w:tab/>
+      </w:r>
+      <w:r>
+        <w:rPr>
+          <w:noProof/>
+        </w:rPr>
+        <w:fldChar w:fldCharType="begin"/>
+      </w:r>
+      <w:r>
+        <w:rPr>
+          <w:noProof/>
+        </w:rPr>
+        <w:instrText xml:space="preserve"> PAGEREF _Toc396932989 \h </w:instrText>
+      </w:r>
+      <w:r>
+        <w:rPr>
+          <w:noProof/>
+        </w:rPr>
+      </w:r>
+      <w:r>
+        <w:rPr>
+          <w:noProof/>
+        </w:rPr>
+        <w:fldChar w:fldCharType="separate"/>
+      </w:r>
+      <w:r>
+        <w:rPr>
+          <w:noProof/>
+        </w:rPr>
+        <w:t>5</w:t>
       </w:r>
       <w:r>
         <w:rPr>
@@ -430,7 +922,7 @@
       <w:pPr>
         <w:pStyle w:val="Heading2"/>
       </w:pPr>
-      <w:bookmarkStart w:id="1" w:name="_Toc396931274"/>
+      <w:bookmarkStart w:id="2" w:name="_Toc396932977"/>
       <w:r>
         <w:lastRenderedPageBreak/>
         <w:t>Step 0</w:t>
@@ -441,7 +933,7 @@
       <w:r>
         <w:t xml:space="preserve"> Install tools</w:t>
       </w:r>
-      <w:bookmarkEnd w:id="1"/>
+      <w:bookmarkEnd w:id="2"/>
     </w:p>
     <w:p/>
     <w:p>
@@ -476,7 +968,7 @@
         </w:numPr>
       </w:pPr>
       <w:r>
-        <w:t>Groovy</w:t>
+        <w:t>Docker images</w:t>
       </w:r>
     </w:p>
     <w:p>
@@ -488,7 +980,7 @@
         </w:numPr>
       </w:pPr>
       <w:r>
-        <w:t>The ability to run curl</w:t>
+        <w:t>Groovy</w:t>
       </w:r>
     </w:p>
     <w:p>
@@ -500,19 +992,18 @@
         </w:numPr>
       </w:pPr>
       <w:r>
-        <w:t>The ability to connect to the public internet</w:t>
-      </w:r>
-    </w:p>
-    <w:p/>
+        <w:t>The ability to run curl</w:t>
+      </w:r>
+    </w:p>
     <w:p>
       <w:pPr>
         <w:pStyle w:val="Heading3"/>
       </w:pPr>
-      <w:bookmarkStart w:id="2" w:name="_Toc396931275"/>
+      <w:bookmarkStart w:id="3" w:name="_Toc396932978"/>
       <w:r>
         <w:t>Docker</w:t>
       </w:r>
-      <w:bookmarkEnd w:id="2"/>
+      <w:bookmarkEnd w:id="3"/>
     </w:p>
     <w:p>
       <w:pPr>
@@ -522,7 +1013,10 @@
         </w:rPr>
       </w:pPr>
       <w:r>
-        <w:t xml:space="preserve">Follow the instructions at: </w:t>
+        <w:t>To install Docker, f</w:t>
+      </w:r>
+      <w:r>
+        <w:t xml:space="preserve">ollow the instructions at: </w:t>
       </w:r>
       <w:hyperlink r:id="rId6" w:history="1">
         <w:r>
@@ -561,11 +1055,19 @@
       <w:r>
         <w:t xml:space="preserve">run </w:t>
       </w:r>
-      <w:r>
-        <w:rPr>
-          <w:b/>
-        </w:rPr>
-        <w:t xml:space="preserve">docker </w:t>
+      <w:proofErr w:type="spellStart"/>
+      <w:r>
+        <w:rPr>
+          <w:b/>
+        </w:rPr>
+        <w:t>docker</w:t>
+      </w:r>
+      <w:proofErr w:type="spellEnd"/>
+      <w:r>
+        <w:rPr>
+          <w:b/>
+        </w:rPr>
+        <w:t xml:space="preserve"> </w:t>
       </w:r>
       <w:r>
         <w:rPr>
@@ -630,7 +1132,29 @@
           <w:sz w:val="22"/>
           <w:szCs w:val="22"/>
         </w:rPr>
-        <w:t>$ docker --version</w:t>
+        <w:t xml:space="preserve">$ </w:t>
+      </w:r>
+      <w:proofErr w:type="spellStart"/>
+      <w:proofErr w:type="gramStart"/>
+      <w:r>
+        <w:rPr>
+          <w:rFonts w:ascii="Menlo Regular" w:hAnsi="Menlo Regular" w:cs="Menlo Regular"/>
+          <w:color w:val="000000"/>
+          <w:sz w:val="22"/>
+          <w:szCs w:val="22"/>
+        </w:rPr>
+        <w:t>docker</w:t>
+      </w:r>
+      <w:proofErr w:type="spellEnd"/>
+      <w:proofErr w:type="gramEnd"/>
+      <w:r>
+        <w:rPr>
+          <w:rFonts w:ascii="Menlo Regular" w:hAnsi="Menlo Regular" w:cs="Menlo Regular"/>
+          <w:color w:val="000000"/>
+          <w:sz w:val="22"/>
+          <w:szCs w:val="22"/>
+        </w:rPr>
+        <w:t xml:space="preserve"> --version</w:t>
       </w:r>
     </w:p>
     <w:p>
@@ -653,85 +1177,114 @@
       <w:pPr>
         <w:pStyle w:val="Heading3"/>
       </w:pPr>
-      <w:bookmarkStart w:id="3" w:name="_Toc396931276"/>
-      <w:r>
-        <w:t>Groovy</w:t>
-      </w:r>
-      <w:bookmarkEnd w:id="3"/>
-    </w:p>
-    <w:p>
-      <w:r>
-        <w:t xml:space="preserve">Follow the instructions at: </w:t>
-      </w:r>
-      <w:hyperlink r:id="rId7" w:history="1">
-        <w:r>
-          <w:rPr>
-            <w:rStyle w:val="Hyperlink"/>
-          </w:rPr>
-          <w:t>http://groovy-lang.org/install.html</w:t>
-        </w:r>
-      </w:hyperlink>
-      <w:r>
-        <w:t xml:space="preserve"> </w:t>
-      </w:r>
-    </w:p>
-    <w:p>
-      <w:r>
-        <w:t>Note: Please download Groovy 2.X rather than 3.X. Version 3.X is in alpha at the time of writing this lab.</w:t>
+      <w:bookmarkStart w:id="4" w:name="_Toc396932979"/>
+      <w:r>
+        <w:t>Docker images</w:t>
+      </w:r>
+      <w:bookmarkEnd w:id="4"/>
+    </w:p>
+    <w:p>
+      <w:r>
+        <w:t xml:space="preserve">These images take up 1.2GB combined. So as not to tax the conference network, please pull them in advance. This will also let you deal with any corporate </w:t>
+      </w:r>
+      <w:proofErr w:type="gramStart"/>
+      <w:r>
+        <w:t>internet</w:t>
+      </w:r>
+      <w:proofErr w:type="gramEnd"/>
+      <w:r>
+        <w:t xml:space="preserve"> proxies while you are still at work and can ask for help.</w:t>
       </w:r>
     </w:p>
     <w:p/>
     <w:p>
       <w:r>
-        <w:t>Validation:</w:t>
-      </w:r>
-    </w:p>
-    <w:p>
-      <w:pPr>
-        <w:rPr>
-          <w:b/>
-        </w:rPr>
-      </w:pPr>
-      <w:r>
-        <w:t xml:space="preserve">At the command line, run </w:t>
-      </w:r>
-      <w:r>
-        <w:rPr>
-          <w:b/>
-        </w:rPr>
-        <w:t xml:space="preserve">groovy </w:t>
-      </w:r>
-      <w:r>
-        <w:rPr>
-          <w:b/>
-        </w:rPr>
-        <w:t>–</w:t>
-      </w:r>
-      <w:r>
-        <w:rPr>
-          <w:b/>
-        </w:rPr>
-        <w:t>version</w:t>
-      </w:r>
-      <w:r>
-        <w:t>.</w:t>
-      </w:r>
-      <w:r>
-        <w:rPr>
-          <w:b/>
-        </w:rPr>
-        <w:t xml:space="preserve"> </w:t>
-      </w:r>
-      <w:r>
-        <w:t>(Small version differences are ok</w:t>
-      </w:r>
-      <w:r>
-        <w:t xml:space="preserve"> in the output</w:t>
-      </w:r>
-      <w:r>
-        <w:t>)</w:t>
-      </w:r>
-    </w:p>
+        <w:t>At the command line run:</w:t>
+      </w:r>
+    </w:p>
+    <w:p>
+      <w:pPr>
+        <w:rPr>
+          <w:b/>
+        </w:rPr>
+      </w:pPr>
+      <w:proofErr w:type="spellStart"/>
+      <w:proofErr w:type="gramStart"/>
+      <w:r>
+        <w:rPr>
+          <w:b/>
+        </w:rPr>
+        <w:t>docker</w:t>
+      </w:r>
+      <w:proofErr w:type="spellEnd"/>
+      <w:proofErr w:type="gramEnd"/>
+      <w:r>
+        <w:rPr>
+          <w:b/>
+        </w:rPr>
+        <w:t xml:space="preserve"> pull </w:t>
+      </w:r>
+      <w:proofErr w:type="spellStart"/>
+      <w:r>
+        <w:rPr>
+          <w:b/>
+        </w:rPr>
+        <w:t>sonatype</w:t>
+      </w:r>
+      <w:proofErr w:type="spellEnd"/>
+      <w:r>
+        <w:rPr>
+          <w:b/>
+        </w:rPr>
+        <w:t>/nexus3</w:t>
+      </w:r>
+    </w:p>
+    <w:p>
+      <w:pPr>
+        <w:rPr>
+          <w:b/>
+        </w:rPr>
+      </w:pPr>
+      <w:proofErr w:type="spellStart"/>
+      <w:proofErr w:type="gramStart"/>
+      <w:r>
+        <w:rPr>
+          <w:b/>
+        </w:rPr>
+        <w:t>docker</w:t>
+      </w:r>
+      <w:proofErr w:type="spellEnd"/>
+      <w:proofErr w:type="gramEnd"/>
+      <w:r>
+        <w:rPr>
+          <w:b/>
+        </w:rPr>
+        <w:t xml:space="preserve"> pull </w:t>
+      </w:r>
+      <w:proofErr w:type="spellStart"/>
+      <w:r>
+        <w:rPr>
+          <w:b/>
+        </w:rPr>
+        <w:t>jenkins</w:t>
+      </w:r>
+      <w:proofErr w:type="spellEnd"/>
+      <w:r>
+        <w:rPr>
+          <w:b/>
+        </w:rPr>
+        <w:t>/</w:t>
+      </w:r>
+      <w:proofErr w:type="spellStart"/>
+      <w:r>
+        <w:rPr>
+          <w:b/>
+        </w:rPr>
+        <w:t>jenkins:lts</w:t>
+      </w:r>
+      <w:proofErr w:type="spellEnd"/>
+    </w:p>
+    <w:p/>
     <w:p>
       <w:pPr>
         <w:widowControl w:val="0"/>
@@ -759,6 +1312,57 @@
           <w:szCs w:val="22"/>
         </w:rPr>
       </w:pPr>
+      <w:r>
+        <w:rPr>
+          <w:rFonts w:ascii="Menlo Regular" w:hAnsi="Menlo Regular" w:cs="Menlo Regular"/>
+          <w:color w:val="000000"/>
+          <w:sz w:val="22"/>
+          <w:szCs w:val="22"/>
+        </w:rPr>
+        <w:t xml:space="preserve">$ </w:t>
+      </w:r>
+      <w:proofErr w:type="spellStart"/>
+      <w:proofErr w:type="gramStart"/>
+      <w:r>
+        <w:rPr>
+          <w:rFonts w:ascii="Menlo Regular" w:hAnsi="Menlo Regular" w:cs="Menlo Regular"/>
+          <w:color w:val="000000"/>
+          <w:sz w:val="22"/>
+          <w:szCs w:val="22"/>
+        </w:rPr>
+        <w:t>docker</w:t>
+      </w:r>
+      <w:proofErr w:type="spellEnd"/>
+      <w:proofErr w:type="gramEnd"/>
+      <w:r>
+        <w:rPr>
+          <w:rFonts w:ascii="Menlo Regular" w:hAnsi="Menlo Regular" w:cs="Menlo Regular"/>
+          <w:color w:val="000000"/>
+          <w:sz w:val="22"/>
+          <w:szCs w:val="22"/>
+        </w:rPr>
+        <w:t xml:space="preserve"> pull </w:t>
+      </w:r>
+      <w:proofErr w:type="spellStart"/>
+      <w:r>
+        <w:rPr>
+          <w:rFonts w:ascii="Menlo Regular" w:hAnsi="Menlo Regular" w:cs="Menlo Regular"/>
+          <w:color w:val="000000"/>
+          <w:sz w:val="22"/>
+          <w:szCs w:val="22"/>
+        </w:rPr>
+        <w:t>sonatype</w:t>
+      </w:r>
+      <w:proofErr w:type="spellEnd"/>
+      <w:r>
+        <w:rPr>
+          <w:rFonts w:ascii="Menlo Regular" w:hAnsi="Menlo Regular" w:cs="Menlo Regular"/>
+          <w:color w:val="000000"/>
+          <w:sz w:val="22"/>
+          <w:szCs w:val="22"/>
+        </w:rPr>
+        <w:t>/nexus3</w:t>
+      </w:r>
     </w:p>
     <w:p>
       <w:pPr>
@@ -794,63 +1398,7 @@
           <w:sz w:val="22"/>
           <w:szCs w:val="22"/>
         </w:rPr>
-        <w:t>$ groovy -version</w:t>
-      </w:r>
-    </w:p>
-    <w:p>
-      <w:r>
-        <w:rPr>
-          <w:rFonts w:ascii="Menlo Regular" w:hAnsi="Menlo Regular" w:cs="Menlo Regular"/>
-          <w:color w:val="000000"/>
-          <w:sz w:val="22"/>
-          <w:szCs w:val="22"/>
-        </w:rPr>
-        <w:t>Groovy Version: 2.5.2 JVM: 1.8.0_45 Vendor: Oracle Corporation OS: Mac OS X</w:t>
-      </w:r>
-    </w:p>
-    <w:p>
-      <w:pPr>
-        <w:pStyle w:val="Heading3"/>
-      </w:pPr>
-      <w:r>
-        <w:t>Disk space</w:t>
-      </w:r>
-    </w:p>
-    <w:p>
-      <w:r>
-        <w:t>This lab uses about 1.5 GB of disk space (not counting Docker itself.) The last step of the lab explains how to recover disk space.</w:t>
-      </w:r>
-    </w:p>
-    <w:p>
-      <w:pPr>
-        <w:pStyle w:val="Heading3"/>
-      </w:pPr>
-      <w:bookmarkStart w:id="4" w:name="_Toc396931277"/>
-      <w:r>
-        <w:t>The ability to run curl</w:t>
-      </w:r>
-      <w:bookmarkEnd w:id="4"/>
-    </w:p>
-    <w:p>
-      <w:r>
-        <w:t xml:space="preserve">If you are running Mac, Linux or Windows 10, you don’t need to do anything. If you are running an older version of Windows, you can install </w:t>
-      </w:r>
-      <w:hyperlink r:id="rId8" w:history="1">
-        <w:r>
-          <w:rPr>
-            <w:rStyle w:val="Hyperlink"/>
-          </w:rPr>
-          <w:t>https://www.cygwin.com</w:t>
-        </w:r>
-      </w:hyperlink>
-      <w:r>
-        <w:t>.</w:t>
-      </w:r>
-    </w:p>
-    <w:p/>
-    <w:p>
-      <w:r>
-        <w:t>Validation:</w:t>
+        <w:t>Using default tag: latest</w:t>
       </w:r>
     </w:p>
     <w:p>
@@ -874,90 +1422,53 @@
         <w:autoSpaceDN w:val="0"/>
         <w:adjustRightInd w:val="0"/>
         <w:rPr>
-          <w:rFonts w:cs="Menlo Regular"/>
-          <w:b/>
-          <w:color w:val="000000"/>
-          <w:sz w:val="22"/>
-          <w:szCs w:val="22"/>
-        </w:rPr>
-      </w:pPr>
-      <w:r>
-        <w:t xml:space="preserve">At the command line, run </w:t>
-      </w:r>
-      <w:r>
-        <w:rPr>
-          <w:rFonts w:ascii="Menlo Regular" w:hAnsi="Menlo Regular" w:cs="Menlo Regular"/>
-          <w:b/>
-          <w:color w:val="000000"/>
-          <w:sz w:val="22"/>
-          <w:szCs w:val="22"/>
-        </w:rPr>
-        <w:t>curl https://www.oracle.com/code-one/index.html</w:t>
-      </w:r>
-      <w:r>
-        <w:rPr>
-          <w:rFonts w:cs="Menlo Regular"/>
-          <w:color w:val="000000"/>
-          <w:sz w:val="22"/>
-          <w:szCs w:val="22"/>
-        </w:rPr>
-        <w:t xml:space="preserve"> and ensure the output isn’t an error message.</w:t>
-      </w:r>
-    </w:p>
-    <w:p>
-      <w:r>
-        <w:t xml:space="preserve"> </w:t>
-      </w:r>
-    </w:p>
-    <w:p>
-      <w:pPr>
-        <w:pStyle w:val="Heading3"/>
-      </w:pPr>
-      <w:bookmarkStart w:id="5" w:name="_Toc396931278"/>
-      <w:r>
-        <w:t xml:space="preserve">The ability to connect to the </w:t>
-      </w:r>
-      <w:r>
-        <w:t>Internet</w:t>
-      </w:r>
-      <w:bookmarkEnd w:id="5"/>
-    </w:p>
-    <w:p/>
-    <w:p>
-      <w:r>
-        <w:t xml:space="preserve">If your employer restricts access to the Internet, find out how to setup your proxy before coming to the conference.  </w:t>
-      </w:r>
-    </w:p>
-    <w:p/>
-    <w:p>
-      <w:r>
-        <w:t>Validation:</w:t>
-      </w:r>
-    </w:p>
-    <w:p>
-      <w:r>
-        <w:t xml:space="preserve">At the command line, run </w:t>
-      </w:r>
-      <w:r>
-        <w:rPr>
-          <w:b/>
-        </w:rPr>
-        <w:t xml:space="preserve">ping </w:t>
-      </w:r>
-      <w:hyperlink r:id="rId9" w:history="1">
-        <w:r>
-          <w:rPr>
-            <w:rStyle w:val="Hyperlink"/>
-            <w:b/>
-          </w:rPr>
-          <w:t>www.docker.com</w:t>
-        </w:r>
-      </w:hyperlink>
-      <w:r>
-        <w:t xml:space="preserve"> (ctrl+c once you start getting results)</w:t>
-      </w:r>
-    </w:p>
-    <w:p/>
+          <w:rFonts w:ascii="Menlo Regular" w:hAnsi="Menlo Regular" w:cs="Menlo Regular"/>
+          <w:color w:val="000000"/>
+          <w:sz w:val="22"/>
+          <w:szCs w:val="22"/>
+        </w:rPr>
+      </w:pPr>
+      <w:proofErr w:type="gramStart"/>
+      <w:r>
+        <w:rPr>
+          <w:rFonts w:ascii="Menlo Regular" w:hAnsi="Menlo Regular" w:cs="Menlo Regular"/>
+          <w:color w:val="000000"/>
+          <w:sz w:val="22"/>
+          <w:szCs w:val="22"/>
+        </w:rPr>
+        <w:t>latest</w:t>
+      </w:r>
+      <w:proofErr w:type="gramEnd"/>
+      <w:r>
+        <w:rPr>
+          <w:rFonts w:ascii="Menlo Regular" w:hAnsi="Menlo Regular" w:cs="Menlo Regular"/>
+          <w:color w:val="000000"/>
+          <w:sz w:val="22"/>
+          <w:szCs w:val="22"/>
+        </w:rPr>
+        <w:t xml:space="preserve">: Pulling from </w:t>
+      </w:r>
+      <w:proofErr w:type="spellStart"/>
+      <w:r>
+        <w:rPr>
+          <w:rFonts w:ascii="Menlo Regular" w:hAnsi="Menlo Regular" w:cs="Menlo Regular"/>
+          <w:color w:val="000000"/>
+          <w:sz w:val="22"/>
+          <w:szCs w:val="22"/>
+        </w:rPr>
+        <w:t>sonatype</w:t>
+      </w:r>
+      <w:proofErr w:type="spellEnd"/>
+      <w:r>
+        <w:rPr>
+          <w:rFonts w:ascii="Menlo Regular" w:hAnsi="Menlo Regular" w:cs="Menlo Regular"/>
+          <w:color w:val="000000"/>
+          <w:sz w:val="22"/>
+          <w:szCs w:val="22"/>
+        </w:rPr>
+        <w:t>/nexus3</w:t>
+      </w:r>
+    </w:p>
     <w:p>
       <w:pPr>
         <w:widowControl w:val="0"/>
@@ -992,7 +1503,7 @@
           <w:sz w:val="22"/>
           <w:szCs w:val="22"/>
         </w:rPr>
-        <w:t>$ ping www.docker.com</w:t>
+        <w:t xml:space="preserve">7dc0dca2b151: Pull complete </w:t>
       </w:r>
     </w:p>
     <w:p>
@@ -1029,7 +1540,7 @@
           <w:sz w:val="22"/>
           <w:szCs w:val="22"/>
         </w:rPr>
-        <w:t>PING d1syzps6kort6n.cloudfront.net (52.85.89.248): 56 data bytes</w:t>
+        <w:t xml:space="preserve">68f6b3431de1: Pull complete </w:t>
       </w:r>
     </w:p>
     <w:p>
@@ -1066,7 +1577,7 @@
           <w:sz w:val="22"/>
           <w:szCs w:val="22"/>
         </w:rPr>
-        <w:t>64 bytes from 52.85.89.248: icmp_seq=0 ttl=247 time=18.850 ms</w:t>
+        <w:t xml:space="preserve">3d53a2c6a5ef: Pull complete </w:t>
       </w:r>
     </w:p>
     <w:p>
@@ -1103,102 +1614,20 @@
           <w:sz w:val="22"/>
           <w:szCs w:val="22"/>
         </w:rPr>
-        <w:t>64 bytes from 52.85.89.248: icmp_seq=1 ttl=247 time=11.023 ms</w:t>
-      </w:r>
-    </w:p>
-    <w:p>
-      <w:pPr>
-        <w:rPr>
-          <w:rFonts w:ascii="Menlo Regular" w:hAnsi="Menlo Regular" w:cs="Menlo Regular"/>
-          <w:color w:val="000000"/>
-          <w:sz w:val="22"/>
-          <w:szCs w:val="22"/>
-        </w:rPr>
-      </w:pPr>
-      <w:r>
-        <w:rPr>
-          <w:rFonts w:ascii="Menlo Regular" w:hAnsi="Menlo Regular" w:cs="Menlo Regular"/>
-          <w:color w:val="000000"/>
-          <w:sz w:val="22"/>
-          <w:szCs w:val="22"/>
-        </w:rPr>
-        <w:t>64 bytes from 52.85.89.248: icmp_seq=2 ttl=247 time=5.064 ms</w:t>
-      </w:r>
-    </w:p>
-    <w:p>
-      <w:pPr>
-        <w:rPr>
-          <w:rFonts w:ascii="Menlo Regular" w:hAnsi="Menlo Regular" w:cs="Menlo Regular"/>
-          <w:color w:val="000000"/>
-          <w:sz w:val="22"/>
-          <w:szCs w:val="22"/>
-        </w:rPr>
-      </w:pPr>
-    </w:p>
-    <w:p>
-      <w:pPr>
-        <w:rPr>
-          <w:rFonts w:asciiTheme="majorHAnsi" w:eastAsiaTheme="majorEastAsia" w:hAnsiTheme="majorHAnsi" w:cstheme="majorBidi"/>
-          <w:b/>
-          <w:bCs/>
-          <w:color w:val="4F81BD" w:themeColor="accent1"/>
-          <w:sz w:val="26"/>
-          <w:szCs w:val="26"/>
-        </w:rPr>
-      </w:pPr>
-      <w:r>
-        <w:br w:type="page"/>
-      </w:r>
-    </w:p>
-    <w:p>
-      <w:pPr>
-        <w:pStyle w:val="Heading2"/>
-      </w:pPr>
-      <w:r>
-        <w:t xml:space="preserve">Step 1: Install </w:t>
-      </w:r>
-      <w:r>
-        <w:t>Tools</w:t>
-      </w:r>
-    </w:p>
-    <w:p>
-      <w:r>
-        <w:t>In this lab, we use basic Docker to make setup simple. We do not set up a volume to persist the data since the emphasis is Groovy setup.</w:t>
-      </w:r>
-    </w:p>
-    <w:p>
-      <w:pPr>
-        <w:pStyle w:val="Heading3"/>
-      </w:pPr>
-      <w:r>
-        <w:t>Install Nexus</w:t>
-      </w:r>
-    </w:p>
-    <w:p>
-      <w:r>
-        <w:t>At the command line, run:</w:t>
-      </w:r>
-    </w:p>
-    <w:p>
-      <w:pPr>
-        <w:rPr>
-          <w:b/>
-        </w:rPr>
-      </w:pPr>
-      <w:r>
-        <w:rPr>
-          <w:b/>
-        </w:rPr>
-        <w:t>docker run -d -p 8081:8081 --name nexus sonatype/nexus3</w:t>
-      </w:r>
-    </w:p>
-    <w:p/>
-    <w:p>
-      <w:r>
-        <w:t>This downloads about 500MB for the Nexus installation:</w:t>
-      </w:r>
-    </w:p>
-    <w:p/>
+        <w:t>Digest: sha256</w:t>
+      </w:r>
+      <w:proofErr w:type="gramStart"/>
+      <w:r>
+        <w:rPr>
+          <w:rFonts w:ascii="Menlo Regular" w:hAnsi="Menlo Regular" w:cs="Menlo Regular"/>
+          <w:color w:val="000000"/>
+          <w:sz w:val="22"/>
+          <w:szCs w:val="22"/>
+        </w:rPr>
+        <w:t>:e57d22b59b607d055f9241f1613073ec1b46c37afae30d67707072f19a87d244</w:t>
+      </w:r>
+      <w:proofErr w:type="gramEnd"/>
+    </w:p>
     <w:p>
       <w:pPr>
         <w:widowControl w:val="0"/>
@@ -1221,18 +1650,51 @@
         <w:adjustRightInd w:val="0"/>
         <w:rPr>
           <w:rFonts w:ascii="Menlo Regular" w:hAnsi="Menlo Regular" w:cs="Menlo Regular"/>
-          <w:sz w:val="22"/>
-          <w:szCs w:val="22"/>
-        </w:rPr>
-      </w:pPr>
-      <w:r>
-        <w:rPr>
-          <w:rFonts w:ascii="Menlo Regular" w:hAnsi="Menlo Regular" w:cs="Menlo Regular"/>
-          <w:sz w:val="22"/>
-          <w:szCs w:val="22"/>
-        </w:rPr>
-        <w:t>$ docker run -d -p 8081:8081 --name nexus sonatype/nexus3</w:t>
-      </w:r>
+          <w:color w:val="000000"/>
+          <w:sz w:val="22"/>
+          <w:szCs w:val="22"/>
+        </w:rPr>
+      </w:pPr>
+      <w:r>
+        <w:rPr>
+          <w:rFonts w:ascii="Menlo Regular" w:hAnsi="Menlo Regular" w:cs="Menlo Regular"/>
+          <w:color w:val="000000"/>
+          <w:sz w:val="22"/>
+          <w:szCs w:val="22"/>
+        </w:rPr>
+        <w:t xml:space="preserve">Status: Downloaded newer image for </w:t>
+      </w:r>
+      <w:proofErr w:type="spellStart"/>
+      <w:r>
+        <w:rPr>
+          <w:rFonts w:ascii="Menlo Regular" w:hAnsi="Menlo Regular" w:cs="Menlo Regular"/>
+          <w:color w:val="000000"/>
+          <w:sz w:val="22"/>
+          <w:szCs w:val="22"/>
+        </w:rPr>
+        <w:t>sonatype</w:t>
+      </w:r>
+      <w:proofErr w:type="spellEnd"/>
+      <w:r>
+        <w:rPr>
+          <w:rFonts w:ascii="Menlo Regular" w:hAnsi="Menlo Regular" w:cs="Menlo Regular"/>
+          <w:color w:val="000000"/>
+          <w:sz w:val="22"/>
+          <w:szCs w:val="22"/>
+        </w:rPr>
+        <w:t>/nexus3</w:t>
+      </w:r>
+      <w:proofErr w:type="gramStart"/>
+      <w:r>
+        <w:rPr>
+          <w:rFonts w:ascii="Menlo Regular" w:hAnsi="Menlo Regular" w:cs="Menlo Regular"/>
+          <w:color w:val="000000"/>
+          <w:sz w:val="22"/>
+          <w:szCs w:val="22"/>
+        </w:rPr>
+        <w:t>:latest</w:t>
+      </w:r>
+      <w:proofErr w:type="gramEnd"/>
     </w:p>
     <w:p>
       <w:pPr>
@@ -1256,18 +1718,73 @@
         <w:adjustRightInd w:val="0"/>
         <w:rPr>
           <w:rFonts w:ascii="Menlo Regular" w:hAnsi="Menlo Regular" w:cs="Menlo Regular"/>
-          <w:sz w:val="22"/>
-          <w:szCs w:val="22"/>
-        </w:rPr>
-      </w:pPr>
-      <w:r>
-        <w:rPr>
-          <w:rFonts w:ascii="Menlo Regular" w:hAnsi="Menlo Regular" w:cs="Menlo Regular"/>
-          <w:sz w:val="22"/>
-          <w:szCs w:val="22"/>
-        </w:rPr>
-        <w:t>Unable to find image 'sonatype/nexus3:latest' locally</w:t>
-      </w:r>
+          <w:color w:val="000000"/>
+          <w:sz w:val="22"/>
+          <w:szCs w:val="22"/>
+        </w:rPr>
+      </w:pPr>
+      <w:r>
+        <w:rPr>
+          <w:rFonts w:ascii="Menlo Regular" w:hAnsi="Menlo Regular" w:cs="Menlo Regular"/>
+          <w:color w:val="000000"/>
+          <w:sz w:val="22"/>
+          <w:szCs w:val="22"/>
+        </w:rPr>
+        <w:t xml:space="preserve">$ </w:t>
+      </w:r>
+      <w:proofErr w:type="spellStart"/>
+      <w:proofErr w:type="gramStart"/>
+      <w:r>
+        <w:rPr>
+          <w:rFonts w:ascii="Menlo Regular" w:hAnsi="Menlo Regular" w:cs="Menlo Regular"/>
+          <w:color w:val="000000"/>
+          <w:sz w:val="22"/>
+          <w:szCs w:val="22"/>
+        </w:rPr>
+        <w:t>docker</w:t>
+      </w:r>
+      <w:proofErr w:type="spellEnd"/>
+      <w:proofErr w:type="gramEnd"/>
+      <w:r>
+        <w:rPr>
+          <w:rFonts w:ascii="Menlo Regular" w:hAnsi="Menlo Regular" w:cs="Menlo Regular"/>
+          <w:color w:val="000000"/>
+          <w:sz w:val="22"/>
+          <w:szCs w:val="22"/>
+        </w:rPr>
+        <w:t xml:space="preserve"> pull </w:t>
+      </w:r>
+      <w:proofErr w:type="spellStart"/>
+      <w:r>
+        <w:rPr>
+          <w:rFonts w:ascii="Menlo Regular" w:hAnsi="Menlo Regular" w:cs="Menlo Regular"/>
+          <w:color w:val="000000"/>
+          <w:sz w:val="22"/>
+          <w:szCs w:val="22"/>
+        </w:rPr>
+        <w:t>jenkins</w:t>
+      </w:r>
+      <w:proofErr w:type="spellEnd"/>
+      <w:r>
+        <w:rPr>
+          <w:rFonts w:ascii="Menlo Regular" w:hAnsi="Menlo Regular" w:cs="Menlo Regular"/>
+          <w:color w:val="000000"/>
+          <w:sz w:val="22"/>
+          <w:szCs w:val="22"/>
+        </w:rPr>
+        <w:t>/</w:t>
+      </w:r>
+      <w:proofErr w:type="spellStart"/>
+      <w:r>
+        <w:rPr>
+          <w:rFonts w:ascii="Menlo Regular" w:hAnsi="Menlo Regular" w:cs="Menlo Regular"/>
+          <w:color w:val="000000"/>
+          <w:sz w:val="22"/>
+          <w:szCs w:val="22"/>
+        </w:rPr>
+        <w:t>jenkins:lts</w:t>
+      </w:r>
+      <w:proofErr w:type="spellEnd"/>
     </w:p>
     <w:p>
       <w:pPr>
@@ -1291,18 +1808,64 @@
         <w:adjustRightInd w:val="0"/>
         <w:rPr>
           <w:rFonts w:ascii="Menlo Regular" w:hAnsi="Menlo Regular" w:cs="Menlo Regular"/>
-          <w:sz w:val="22"/>
-          <w:szCs w:val="22"/>
-        </w:rPr>
-      </w:pPr>
-      <w:r>
-        <w:rPr>
-          <w:rFonts w:ascii="Menlo Regular" w:hAnsi="Menlo Regular" w:cs="Menlo Regular"/>
-          <w:sz w:val="22"/>
-          <w:szCs w:val="22"/>
-        </w:rPr>
-        <w:t>latest: Pulling from sonatype/nexus3</w:t>
-      </w:r>
+          <w:color w:val="000000"/>
+          <w:sz w:val="22"/>
+          <w:szCs w:val="22"/>
+        </w:rPr>
+      </w:pPr>
+      <w:proofErr w:type="spellStart"/>
+      <w:proofErr w:type="gramStart"/>
+      <w:r>
+        <w:rPr>
+          <w:rFonts w:ascii="Menlo Regular" w:hAnsi="Menlo Regular" w:cs="Menlo Regular"/>
+          <w:color w:val="000000"/>
+          <w:sz w:val="22"/>
+          <w:szCs w:val="22"/>
+        </w:rPr>
+        <w:t>lts</w:t>
+      </w:r>
+      <w:proofErr w:type="spellEnd"/>
+      <w:proofErr w:type="gramEnd"/>
+      <w:r>
+        <w:rPr>
+          <w:rFonts w:ascii="Menlo Regular" w:hAnsi="Menlo Regular" w:cs="Menlo Regular"/>
+          <w:color w:val="000000"/>
+          <w:sz w:val="22"/>
+          <w:szCs w:val="22"/>
+        </w:rPr>
+        <w:t xml:space="preserve">: Pulling from </w:t>
+      </w:r>
+      <w:proofErr w:type="spellStart"/>
+      <w:r>
+        <w:rPr>
+          <w:rFonts w:ascii="Menlo Regular" w:hAnsi="Menlo Regular" w:cs="Menlo Regular"/>
+          <w:color w:val="000000"/>
+          <w:sz w:val="22"/>
+          <w:szCs w:val="22"/>
+        </w:rPr>
+        <w:t>jenkins</w:t>
+      </w:r>
+      <w:proofErr w:type="spellEnd"/>
+      <w:r>
+        <w:rPr>
+          <w:rFonts w:ascii="Menlo Regular" w:hAnsi="Menlo Regular" w:cs="Menlo Regular"/>
+          <w:color w:val="000000"/>
+          <w:sz w:val="22"/>
+          <w:szCs w:val="22"/>
+        </w:rPr>
+        <w:t>/</w:t>
+      </w:r>
+      <w:proofErr w:type="spellStart"/>
+      <w:r>
+        <w:rPr>
+          <w:rFonts w:ascii="Menlo Regular" w:hAnsi="Menlo Regular" w:cs="Menlo Regular"/>
+          <w:color w:val="000000"/>
+          <w:sz w:val="22"/>
+          <w:szCs w:val="22"/>
+        </w:rPr>
+        <w:t>jenkins</w:t>
+      </w:r>
+      <w:proofErr w:type="spellEnd"/>
     </w:p>
     <w:p>
       <w:pPr>
@@ -1326,17 +1889,19 @@
         <w:adjustRightInd w:val="0"/>
         <w:rPr>
           <w:rFonts w:ascii="Menlo Regular" w:hAnsi="Menlo Regular" w:cs="Menlo Regular"/>
-          <w:sz w:val="22"/>
-          <w:szCs w:val="22"/>
-        </w:rPr>
-      </w:pPr>
-      <w:r>
-        <w:rPr>
-          <w:rFonts w:ascii="Menlo Regular" w:hAnsi="Menlo Regular" w:cs="Menlo Regular"/>
-          <w:sz w:val="22"/>
-          <w:szCs w:val="22"/>
-        </w:rPr>
-        <w:t xml:space="preserve">7dc0dca2b151: Pull complete </w:t>
+          <w:color w:val="000000"/>
+          <w:sz w:val="22"/>
+          <w:szCs w:val="22"/>
+        </w:rPr>
+      </w:pPr>
+      <w:r>
+        <w:rPr>
+          <w:rFonts w:ascii="Menlo Regular" w:hAnsi="Menlo Regular" w:cs="Menlo Regular"/>
+          <w:color w:val="000000"/>
+          <w:sz w:val="22"/>
+          <w:szCs w:val="22"/>
+        </w:rPr>
+        <w:t xml:space="preserve">55cbf04beb70: Pull complete </w:t>
       </w:r>
     </w:p>
     <w:p>
@@ -1361,106 +1926,19 @@
         <w:adjustRightInd w:val="0"/>
         <w:rPr>
           <w:rFonts w:ascii="Menlo Regular" w:hAnsi="Menlo Regular" w:cs="Menlo Regular"/>
-          <w:sz w:val="22"/>
-          <w:szCs w:val="22"/>
-        </w:rPr>
-      </w:pPr>
-      <w:r>
-        <w:rPr>
-          <w:rFonts w:ascii="Menlo Regular" w:hAnsi="Menlo Regular" w:cs="Menlo Regular"/>
-          <w:sz w:val="22"/>
-          <w:szCs w:val="22"/>
-        </w:rPr>
-        <w:t xml:space="preserve">68f6b3431de1: Pull complete </w:t>
-      </w:r>
-    </w:p>
-    <w:p>
-      <w:pPr>
-        <w:tabs>
-          <w:tab w:val="left" w:pos="916"/>
-          <w:tab w:val="left" w:pos="1832"/>
-          <w:tab w:val="left" w:pos="2748"/>
-          <w:tab w:val="left" w:pos="3664"/>
-          <w:tab w:val="left" w:pos="4580"/>
-          <w:tab w:val="left" w:pos="5496"/>
-          <w:tab w:val="left" w:pos="6412"/>
-          <w:tab w:val="left" w:pos="7328"/>
-          <w:tab w:val="left" w:pos="8244"/>
-          <w:tab w:val="left" w:pos="9160"/>
-          <w:tab w:val="left" w:pos="10076"/>
-          <w:tab w:val="left" w:pos="10992"/>
-          <w:tab w:val="left" w:pos="11908"/>
-          <w:tab w:val="left" w:pos="12824"/>
-          <w:tab w:val="left" w:pos="13740"/>
-          <w:tab w:val="left" w:pos="14656"/>
-        </w:tabs>
-        <w:rPr>
-          <w:rFonts w:ascii="Courier" w:hAnsi="Courier" w:cs="Courier"/>
-        </w:rPr>
-      </w:pPr>
-      <w:r>
-        <w:rPr>
-          <w:rFonts w:ascii="Menlo Regular" w:hAnsi="Menlo Regular" w:cs="Menlo Regular"/>
-          <w:sz w:val="22"/>
-          <w:szCs w:val="22"/>
-        </w:rPr>
-        <w:t>3d53a2c6a5ef: Downloading  148.9MB/172.4MB</w:t>
-      </w:r>
-    </w:p>
-    <w:p/>
-    <w:p>
-      <w:r>
-        <w:t>Validation</w:t>
-      </w:r>
-    </w:p>
-    <w:p>
-      <w:r>
-        <w:t xml:space="preserve">In a browser, go to </w:t>
-      </w:r>
-      <w:hyperlink r:id="rId10" w:history="1">
-        <w:r>
-          <w:rPr>
-            <w:rStyle w:val="Hyperlink"/>
-            <w:color w:val="auto"/>
-            <w:u w:val="none"/>
-          </w:rPr>
-          <w:t>http://localhost:8081</w:t>
-        </w:r>
-      </w:hyperlink>
-      <w:r>
-        <w:t>. If you do not see Nexus, wait a few seconds and try again.</w:t>
-      </w:r>
-    </w:p>
-    <w:p>
-      <w:pPr>
-        <w:pStyle w:val="Heading3"/>
-      </w:pPr>
-      <w:r>
-        <w:t xml:space="preserve">Install Jenkins  </w:t>
-      </w:r>
-    </w:p>
-    <w:p>
-      <w:r>
-        <w:t>At the command line, run</w:t>
-      </w:r>
-    </w:p>
-    <w:p>
-      <w:pPr>
-        <w:rPr>
-          <w:b/>
-        </w:rPr>
-      </w:pPr>
-      <w:r>
-        <w:rPr>
-          <w:b/>
-        </w:rPr>
-        <w:t>docker run -d -p 8080:8080 --name lts jenkins/jenkins</w:t>
-      </w:r>
-    </w:p>
-    <w:p/>
-    <w:p>
-      <w:r>
-        <w:t>This downloads about 750MB for the Jenkins installation:</w:t>
+          <w:color w:val="000000"/>
+          <w:sz w:val="22"/>
+          <w:szCs w:val="22"/>
+        </w:rPr>
+      </w:pPr>
+      <w:r>
+        <w:rPr>
+          <w:rFonts w:ascii="Menlo Regular" w:hAnsi="Menlo Regular" w:cs="Menlo Regular"/>
+          <w:color w:val="000000"/>
+          <w:sz w:val="22"/>
+          <w:szCs w:val="22"/>
+        </w:rPr>
+        <w:t xml:space="preserve">1607093a898c: Pull complete </w:t>
       </w:r>
     </w:p>
     <w:p>
@@ -1497,7 +1975,7 @@
           <w:sz w:val="22"/>
           <w:szCs w:val="22"/>
         </w:rPr>
-        <w:t>$ docker run -d -p 8080:8080 --name lts jenkins/jenkins</w:t>
+        <w:t xml:space="preserve">9a8ea045c926: Pull complete </w:t>
       </w:r>
     </w:p>
     <w:p>
@@ -1527,14 +2005,25 @@
           <w:szCs w:val="22"/>
         </w:rPr>
       </w:pPr>
-      <w:r>
-        <w:rPr>
-          <w:rFonts w:ascii="Menlo Regular" w:hAnsi="Menlo Regular" w:cs="Menlo Regular"/>
-          <w:color w:val="000000"/>
-          <w:sz w:val="22"/>
-          <w:szCs w:val="22"/>
-        </w:rPr>
-        <w:t>Unable to find image 'jenkins/jenkins:latest' locally</w:t>
+      <w:proofErr w:type="gramStart"/>
+      <w:r>
+        <w:rPr>
+          <w:rFonts w:ascii="Menlo Regular" w:hAnsi="Menlo Regular" w:cs="Menlo Regular"/>
+          <w:color w:val="000000"/>
+          <w:sz w:val="22"/>
+          <w:szCs w:val="22"/>
+        </w:rPr>
+        <w:t>d4eee24d4dac</w:t>
+      </w:r>
+      <w:proofErr w:type="gramEnd"/>
+      <w:r>
+        <w:rPr>
+          <w:rFonts w:ascii="Menlo Regular" w:hAnsi="Menlo Regular" w:cs="Menlo Regular"/>
+          <w:color w:val="000000"/>
+          <w:sz w:val="22"/>
+          <w:szCs w:val="22"/>
+        </w:rPr>
+        <w:t xml:space="preserve">: Pull complete </w:t>
       </w:r>
     </w:p>
     <w:p>
@@ -1564,14 +2053,25 @@
           <w:szCs w:val="22"/>
         </w:rPr>
       </w:pPr>
-      <w:r>
-        <w:rPr>
-          <w:rFonts w:ascii="Menlo Regular" w:hAnsi="Menlo Regular" w:cs="Menlo Regular"/>
-          <w:color w:val="000000"/>
-          <w:sz w:val="22"/>
-          <w:szCs w:val="22"/>
-        </w:rPr>
-        <w:t>latest: Pulling from jenkins/jenkins</w:t>
+      <w:proofErr w:type="gramStart"/>
+      <w:r>
+        <w:rPr>
+          <w:rFonts w:ascii="Menlo Regular" w:hAnsi="Menlo Regular" w:cs="Menlo Regular"/>
+          <w:color w:val="000000"/>
+          <w:sz w:val="22"/>
+          <w:szCs w:val="22"/>
+        </w:rPr>
+        <w:t>c58988e753d7</w:t>
+      </w:r>
+      <w:proofErr w:type="gramEnd"/>
+      <w:r>
+        <w:rPr>
+          <w:rFonts w:ascii="Menlo Regular" w:hAnsi="Menlo Regular" w:cs="Menlo Regular"/>
+          <w:color w:val="000000"/>
+          <w:sz w:val="22"/>
+          <w:szCs w:val="22"/>
+        </w:rPr>
+        <w:t xml:space="preserve">: Pull complete </w:t>
       </w:r>
     </w:p>
     <w:p>
@@ -1608,7 +2108,7 @@
           <w:sz w:val="22"/>
           <w:szCs w:val="22"/>
         </w:rPr>
-        <w:t xml:space="preserve">55cbf04beb70: Pull complete </w:t>
+        <w:t xml:space="preserve">794a04897db9: Pull complete </w:t>
       </w:r>
     </w:p>
     <w:p>
@@ -1645,7 +2145,7 @@
           <w:sz w:val="22"/>
           <w:szCs w:val="22"/>
         </w:rPr>
-        <w:t xml:space="preserve">1607093a898c: Pull complete </w:t>
+        <w:t xml:space="preserve">70fcfa476f73: Pull complete </w:t>
       </w:r>
     </w:p>
     <w:p>
@@ -1682,7 +2182,7 @@
           <w:sz w:val="22"/>
           <w:szCs w:val="22"/>
         </w:rPr>
-        <w:t xml:space="preserve">9a8ea045c926: Pull complete </w:t>
+        <w:t xml:space="preserve">806029475e0c: Pull complete </w:t>
       </w:r>
     </w:p>
     <w:p>
@@ -1719,7 +2219,7 @@
           <w:sz w:val="22"/>
           <w:szCs w:val="22"/>
         </w:rPr>
-        <w:t xml:space="preserve">d4eee24d4dac: Pull complete </w:t>
+        <w:t xml:space="preserve">67959b355155: Pull complete </w:t>
       </w:r>
     </w:p>
     <w:p>
@@ -1756,7 +2256,7 @@
           <w:sz w:val="22"/>
           <w:szCs w:val="22"/>
         </w:rPr>
-        <w:t xml:space="preserve">c58988e753d7: Pull complete </w:t>
+        <w:t xml:space="preserve">41f7bc92e17c: Pull complete </w:t>
       </w:r>
     </w:p>
     <w:p>
@@ -1793,7 +2293,7 @@
           <w:sz w:val="22"/>
           <w:szCs w:val="22"/>
         </w:rPr>
-        <w:t xml:space="preserve">794a04897db9: Pull complete </w:t>
+        <w:t xml:space="preserve">4d8bfa352101: Pull complete </w:t>
       </w:r>
     </w:p>
     <w:p>
@@ -1823,14 +2323,25 @@
           <w:szCs w:val="22"/>
         </w:rPr>
       </w:pPr>
-      <w:r>
-        <w:rPr>
-          <w:rFonts w:ascii="Menlo Regular" w:hAnsi="Menlo Regular" w:cs="Menlo Regular"/>
-          <w:color w:val="000000"/>
-          <w:sz w:val="22"/>
-          <w:szCs w:val="22"/>
-        </w:rPr>
-        <w:t xml:space="preserve">70fcfa476f73: Pull complete </w:t>
+      <w:proofErr w:type="gramStart"/>
+      <w:r>
+        <w:rPr>
+          <w:rFonts w:ascii="Menlo Regular" w:hAnsi="Menlo Regular" w:cs="Menlo Regular"/>
+          <w:color w:val="000000"/>
+          <w:sz w:val="22"/>
+          <w:szCs w:val="22"/>
+        </w:rPr>
+        <w:t>feeaf56eeeff</w:t>
+      </w:r>
+      <w:proofErr w:type="gramEnd"/>
+      <w:r>
+        <w:rPr>
+          <w:rFonts w:ascii="Menlo Regular" w:hAnsi="Menlo Regular" w:cs="Menlo Regular"/>
+          <w:color w:val="000000"/>
+          <w:sz w:val="22"/>
+          <w:szCs w:val="22"/>
+        </w:rPr>
+        <w:t xml:space="preserve">: Pull complete </w:t>
       </w:r>
     </w:p>
     <w:p>
@@ -1860,14 +2371,25 @@
           <w:szCs w:val="22"/>
         </w:rPr>
       </w:pPr>
-      <w:r>
-        <w:rPr>
-          <w:rFonts w:ascii="Menlo Regular" w:hAnsi="Menlo Regular" w:cs="Menlo Regular"/>
-          <w:color w:val="000000"/>
-          <w:sz w:val="22"/>
-          <w:szCs w:val="22"/>
-        </w:rPr>
-        <w:t xml:space="preserve">806029475e0c: Pull complete </w:t>
+      <w:proofErr w:type="gramStart"/>
+      <w:r>
+        <w:rPr>
+          <w:rFonts w:ascii="Menlo Regular" w:hAnsi="Menlo Regular" w:cs="Menlo Regular"/>
+          <w:color w:val="000000"/>
+          <w:sz w:val="22"/>
+          <w:szCs w:val="22"/>
+        </w:rPr>
+        <w:t>eb47b9331a05</w:t>
+      </w:r>
+      <w:proofErr w:type="gramEnd"/>
+      <w:r>
+        <w:rPr>
+          <w:rFonts w:ascii="Menlo Regular" w:hAnsi="Menlo Regular" w:cs="Menlo Regular"/>
+          <w:color w:val="000000"/>
+          <w:sz w:val="22"/>
+          <w:szCs w:val="22"/>
+        </w:rPr>
+        <w:t xml:space="preserve">: Pull complete </w:t>
       </w:r>
     </w:p>
     <w:p>
@@ -1904,7 +2426,7 @@
           <w:sz w:val="22"/>
           <w:szCs w:val="22"/>
         </w:rPr>
-        <w:t xml:space="preserve">67959b355155: Pull complete </w:t>
+        <w:t xml:space="preserve">0d8477309478: Pull complete </w:t>
       </w:r>
     </w:p>
     <w:p>
@@ -1941,7 +2463,7 @@
           <w:sz w:val="22"/>
           <w:szCs w:val="22"/>
         </w:rPr>
-        <w:t xml:space="preserve">4d217ccd3d4c: Pull complete </w:t>
+        <w:t xml:space="preserve">24190549c833: Pull complete </w:t>
       </w:r>
     </w:p>
     <w:p>
@@ -1971,14 +2493,25 @@
           <w:szCs w:val="22"/>
         </w:rPr>
       </w:pPr>
-      <w:r>
-        <w:rPr>
-          <w:rFonts w:ascii="Menlo Regular" w:hAnsi="Menlo Regular" w:cs="Menlo Regular"/>
-          <w:color w:val="000000"/>
-          <w:sz w:val="22"/>
-          <w:szCs w:val="22"/>
-        </w:rPr>
-        <w:t xml:space="preserve">0261bb88a4a5: Pull complete </w:t>
+      <w:proofErr w:type="gramStart"/>
+      <w:r>
+        <w:rPr>
+          <w:rFonts w:ascii="Menlo Regular" w:hAnsi="Menlo Regular" w:cs="Menlo Regular"/>
+          <w:color w:val="000000"/>
+          <w:sz w:val="22"/>
+          <w:szCs w:val="22"/>
+        </w:rPr>
+        <w:t>e6b4510f18f4</w:t>
+      </w:r>
+      <w:proofErr w:type="gramEnd"/>
+      <w:r>
+        <w:rPr>
+          <w:rFonts w:ascii="Menlo Regular" w:hAnsi="Menlo Regular" w:cs="Menlo Regular"/>
+          <w:color w:val="000000"/>
+          <w:sz w:val="22"/>
+          <w:szCs w:val="22"/>
+        </w:rPr>
+        <w:t xml:space="preserve">: Pull complete </w:t>
       </w:r>
     </w:p>
     <w:p>
@@ -2008,14 +2541,25 @@
           <w:szCs w:val="22"/>
         </w:rPr>
       </w:pPr>
-      <w:r>
-        <w:rPr>
-          <w:rFonts w:ascii="Menlo Regular" w:hAnsi="Menlo Regular" w:cs="Menlo Regular"/>
-          <w:color w:val="000000"/>
-          <w:sz w:val="22"/>
-          <w:szCs w:val="22"/>
-        </w:rPr>
-        <w:t xml:space="preserve">96f2a3ae5539: Pull complete </w:t>
+      <w:proofErr w:type="gramStart"/>
+      <w:r>
+        <w:rPr>
+          <w:rFonts w:ascii="Menlo Regular" w:hAnsi="Menlo Regular" w:cs="Menlo Regular"/>
+          <w:color w:val="000000"/>
+          <w:sz w:val="22"/>
+          <w:szCs w:val="22"/>
+        </w:rPr>
+        <w:t>b08067308d47</w:t>
+      </w:r>
+      <w:proofErr w:type="gramEnd"/>
+      <w:r>
+        <w:rPr>
+          <w:rFonts w:ascii="Menlo Regular" w:hAnsi="Menlo Regular" w:cs="Menlo Regular"/>
+          <w:color w:val="000000"/>
+          <w:sz w:val="22"/>
+          <w:szCs w:val="22"/>
+        </w:rPr>
+        <w:t xml:space="preserve">: Pull complete </w:t>
       </w:r>
     </w:p>
     <w:p>
@@ -2045,14 +2589,25 @@
           <w:szCs w:val="22"/>
         </w:rPr>
       </w:pPr>
-      <w:r>
-        <w:rPr>
-          <w:rFonts w:ascii="Menlo Regular" w:hAnsi="Menlo Regular" w:cs="Menlo Regular"/>
-          <w:color w:val="000000"/>
-          <w:sz w:val="22"/>
-          <w:szCs w:val="22"/>
-        </w:rPr>
-        <w:t xml:space="preserve">f6bf99db32d5: Pull complete </w:t>
+      <w:proofErr w:type="gramStart"/>
+      <w:r>
+        <w:rPr>
+          <w:rFonts w:ascii="Menlo Regular" w:hAnsi="Menlo Regular" w:cs="Menlo Regular"/>
+          <w:color w:val="000000"/>
+          <w:sz w:val="22"/>
+          <w:szCs w:val="22"/>
+        </w:rPr>
+        <w:t>dbe0078ec7bf</w:t>
+      </w:r>
+      <w:proofErr w:type="gramEnd"/>
+      <w:r>
+        <w:rPr>
+          <w:rFonts w:ascii="Menlo Regular" w:hAnsi="Menlo Regular" w:cs="Menlo Regular"/>
+          <w:color w:val="000000"/>
+          <w:sz w:val="22"/>
+          <w:szCs w:val="22"/>
+        </w:rPr>
+        <w:t xml:space="preserve">: Pull complete </w:t>
       </w:r>
     </w:p>
     <w:p>
@@ -2082,14 +2637,25 @@
           <w:szCs w:val="22"/>
         </w:rPr>
       </w:pPr>
-      <w:r>
-        <w:rPr>
-          <w:rFonts w:ascii="Menlo Regular" w:hAnsi="Menlo Regular" w:cs="Menlo Regular"/>
-          <w:color w:val="000000"/>
-          <w:sz w:val="22"/>
-          <w:szCs w:val="22"/>
-        </w:rPr>
-        <w:t xml:space="preserve">bb47d4bbb0e1: Pull complete </w:t>
+      <w:proofErr w:type="gramStart"/>
+      <w:r>
+        <w:rPr>
+          <w:rFonts w:ascii="Menlo Regular" w:hAnsi="Menlo Regular" w:cs="Menlo Regular"/>
+          <w:color w:val="000000"/>
+          <w:sz w:val="22"/>
+          <w:szCs w:val="22"/>
+        </w:rPr>
+        <w:t>db473578f869</w:t>
+      </w:r>
+      <w:proofErr w:type="gramEnd"/>
+      <w:r>
+        <w:rPr>
+          <w:rFonts w:ascii="Menlo Regular" w:hAnsi="Menlo Regular" w:cs="Menlo Regular"/>
+          <w:color w:val="000000"/>
+          <w:sz w:val="22"/>
+          <w:szCs w:val="22"/>
+        </w:rPr>
+        <w:t xml:space="preserve">: Pull complete </w:t>
       </w:r>
     </w:p>
     <w:p>
@@ -2119,14 +2685,25 @@
           <w:szCs w:val="22"/>
         </w:rPr>
       </w:pPr>
-      <w:r>
-        <w:rPr>
-          <w:rFonts w:ascii="Menlo Regular" w:hAnsi="Menlo Regular" w:cs="Menlo Regular"/>
-          <w:color w:val="000000"/>
-          <w:sz w:val="22"/>
-          <w:szCs w:val="22"/>
-        </w:rPr>
-        <w:t xml:space="preserve">4b48ec5d60cf: Pull complete </w:t>
+      <w:proofErr w:type="gramStart"/>
+      <w:r>
+        <w:rPr>
+          <w:rFonts w:ascii="Menlo Regular" w:hAnsi="Menlo Regular" w:cs="Menlo Regular"/>
+          <w:color w:val="000000"/>
+          <w:sz w:val="22"/>
+          <w:szCs w:val="22"/>
+        </w:rPr>
+        <w:t>c53900f2171b</w:t>
+      </w:r>
+      <w:proofErr w:type="gramEnd"/>
+      <w:r>
+        <w:rPr>
+          <w:rFonts w:ascii="Menlo Regular" w:hAnsi="Menlo Regular" w:cs="Menlo Regular"/>
+          <w:color w:val="000000"/>
+          <w:sz w:val="22"/>
+          <w:szCs w:val="22"/>
+        </w:rPr>
+        <w:t xml:space="preserve">: Pull complete </w:t>
       </w:r>
     </w:p>
     <w:p>
@@ -2163,7 +2740,7 @@
           <w:sz w:val="22"/>
           <w:szCs w:val="22"/>
         </w:rPr>
-        <w:t xml:space="preserve">7280a8dfb767: Pull complete </w:t>
+        <w:t xml:space="preserve">896628ca8631: Pull complete </w:t>
       </w:r>
     </w:p>
     <w:p>
@@ -2200,8 +2777,19 @@
           <w:sz w:val="22"/>
           <w:szCs w:val="22"/>
         </w:rPr>
-        <w:t xml:space="preserve">91091f8d44ca: Pull complete </w:t>
-      </w:r>
+        <w:t>Digest: sha256</w:t>
+      </w:r>
+      <w:proofErr w:type="gramStart"/>
+      <w:r>
+        <w:rPr>
+          <w:rFonts w:ascii="Menlo Regular" w:hAnsi="Menlo Regular" w:cs="Menlo Regular"/>
+          <w:color w:val="000000"/>
+          <w:sz w:val="22"/>
+          <w:szCs w:val="22"/>
+        </w:rPr>
+        <w:t>:8d4a5ad1ed1b5c4b5c5a73ba5341eaa18953afabac2703a77921ae1abd5cd822</w:t>
+      </w:r>
+      <w:proofErr w:type="gramEnd"/>
     </w:p>
     <w:p>
       <w:pPr>
@@ -2237,7 +2825,142 @@
           <w:sz w:val="22"/>
           <w:szCs w:val="22"/>
         </w:rPr>
-        <w:t xml:space="preserve">8ca02cad320f: Pull complete </w:t>
+        <w:t xml:space="preserve">Status: Downloaded newer image for </w:t>
+      </w:r>
+      <w:proofErr w:type="spellStart"/>
+      <w:r>
+        <w:rPr>
+          <w:rFonts w:ascii="Menlo Regular" w:hAnsi="Menlo Regular" w:cs="Menlo Regular"/>
+          <w:color w:val="000000"/>
+          <w:sz w:val="22"/>
+          <w:szCs w:val="22"/>
+        </w:rPr>
+        <w:t>jenkins</w:t>
+      </w:r>
+      <w:proofErr w:type="spellEnd"/>
+      <w:r>
+        <w:rPr>
+          <w:rFonts w:ascii="Menlo Regular" w:hAnsi="Menlo Regular" w:cs="Menlo Regular"/>
+          <w:color w:val="000000"/>
+          <w:sz w:val="22"/>
+          <w:szCs w:val="22"/>
+        </w:rPr>
+        <w:t>/</w:t>
+      </w:r>
+      <w:proofErr w:type="spellStart"/>
+      <w:r>
+        <w:rPr>
+          <w:rFonts w:ascii="Menlo Regular" w:hAnsi="Menlo Regular" w:cs="Menlo Regular"/>
+          <w:color w:val="000000"/>
+          <w:sz w:val="22"/>
+          <w:szCs w:val="22"/>
+        </w:rPr>
+        <w:t>jenkins</w:t>
+      </w:r>
+      <w:proofErr w:type="gramStart"/>
+      <w:r>
+        <w:rPr>
+          <w:rFonts w:ascii="Menlo Regular" w:hAnsi="Menlo Regular" w:cs="Menlo Regular"/>
+          <w:color w:val="000000"/>
+          <w:sz w:val="22"/>
+          <w:szCs w:val="22"/>
+        </w:rPr>
+        <w:t>:lts</w:t>
+      </w:r>
+      <w:proofErr w:type="spellEnd"/>
+      <w:proofErr w:type="gramEnd"/>
+      <w:r>
+        <w:rPr>
+          <w:rFonts w:ascii="Menlo Regular" w:hAnsi="Menlo Regular" w:cs="Menlo Regular"/>
+          <w:b/>
+          <w:color w:val="000000"/>
+          <w:sz w:val="22"/>
+          <w:szCs w:val="22"/>
+        </w:rPr>
+        <w:t xml:space="preserve"> </w:t>
+      </w:r>
+    </w:p>
+    <w:p>
+      <w:pPr>
+        <w:pStyle w:val="Heading3"/>
+      </w:pPr>
+      <w:bookmarkStart w:id="5" w:name="_Toc396932980"/>
+      <w:r>
+        <w:t>Groovy</w:t>
+      </w:r>
+      <w:bookmarkEnd w:id="5"/>
+    </w:p>
+    <w:p>
+      <w:r>
+        <w:t xml:space="preserve">Follow the instructions at: </w:t>
+      </w:r>
+      <w:hyperlink r:id="rId7" w:history="1">
+        <w:r>
+          <w:rPr>
+            <w:rStyle w:val="Hyperlink"/>
+          </w:rPr>
+          <w:t>http://groovy-lang.org/install.html</w:t>
+        </w:r>
+      </w:hyperlink>
+      <w:r>
+        <w:t xml:space="preserve"> </w:t>
+      </w:r>
+    </w:p>
+    <w:p>
+      <w:r>
+        <w:t>Note: Please download Groovy 2.X rather than 3.X. Version 3.X is in alpha at the time of writing this lab.</w:t>
+      </w:r>
+    </w:p>
+    <w:p/>
+    <w:p>
+      <w:r>
+        <w:t>Validation:</w:t>
+      </w:r>
+    </w:p>
+    <w:p>
+      <w:pPr>
+        <w:rPr>
+          <w:b/>
+        </w:rPr>
+      </w:pPr>
+      <w:r>
+        <w:t xml:space="preserve">At the command line, run </w:t>
+      </w:r>
+      <w:r>
+        <w:rPr>
+          <w:b/>
+        </w:rPr>
+        <w:t xml:space="preserve">groovy </w:t>
+      </w:r>
+      <w:r>
+        <w:rPr>
+          <w:b/>
+        </w:rPr>
+        <w:t>–</w:t>
+      </w:r>
+      <w:r>
+        <w:rPr>
+          <w:b/>
+        </w:rPr>
+        <w:t>version</w:t>
+      </w:r>
+      <w:r>
+        <w:t>.</w:t>
+      </w:r>
+      <w:r>
+        <w:rPr>
+          <w:b/>
+        </w:rPr>
+        <w:t xml:space="preserve"> </w:t>
+      </w:r>
+      <w:r>
+        <w:t>(Small version differences are ok</w:t>
+      </w:r>
+      <w:r>
+        <w:t xml:space="preserve"> in the output</w:t>
+      </w:r>
+      <w:r>
+        <w:t>)</w:t>
       </w:r>
     </w:p>
     <w:p>
@@ -2267,15 +2990,6 @@
           <w:szCs w:val="22"/>
         </w:rPr>
       </w:pPr>
-      <w:r>
-        <w:rPr>
-          <w:rFonts w:ascii="Menlo Regular" w:hAnsi="Menlo Regular" w:cs="Menlo Regular"/>
-          <w:color w:val="000000"/>
-          <w:sz w:val="22"/>
-          <w:szCs w:val="22"/>
-        </w:rPr>
-        <w:t xml:space="preserve">46009bfec329: Pull complete </w:t>
-      </w:r>
     </w:p>
     <w:p>
       <w:pPr>
@@ -2311,7 +3025,85 @@
           <w:sz w:val="22"/>
           <w:szCs w:val="22"/>
         </w:rPr>
-        <w:t xml:space="preserve">f9860b79812e: Pull complete </w:t>
+        <w:t xml:space="preserve">$ </w:t>
+      </w:r>
+      <w:proofErr w:type="gramStart"/>
+      <w:r>
+        <w:rPr>
+          <w:rFonts w:ascii="Menlo Regular" w:hAnsi="Menlo Regular" w:cs="Menlo Regular"/>
+          <w:color w:val="000000"/>
+          <w:sz w:val="22"/>
+          <w:szCs w:val="22"/>
+        </w:rPr>
+        <w:t>groovy</w:t>
+      </w:r>
+      <w:proofErr w:type="gramEnd"/>
+      <w:r>
+        <w:rPr>
+          <w:rFonts w:ascii="Menlo Regular" w:hAnsi="Menlo Regular" w:cs="Menlo Regular"/>
+          <w:color w:val="000000"/>
+          <w:sz w:val="22"/>
+          <w:szCs w:val="22"/>
+        </w:rPr>
+        <w:t xml:space="preserve"> -version</w:t>
+      </w:r>
+    </w:p>
+    <w:p>
+      <w:r>
+        <w:rPr>
+          <w:rFonts w:ascii="Menlo Regular" w:hAnsi="Menlo Regular" w:cs="Menlo Regular"/>
+          <w:color w:val="000000"/>
+          <w:sz w:val="22"/>
+          <w:szCs w:val="22"/>
+        </w:rPr>
+        <w:t>Groovy Version: 2.5.2 JVM: 1.8.0_45 Vendor: Oracle Corporation OS: Mac OS X</w:t>
+      </w:r>
+    </w:p>
+    <w:p>
+      <w:pPr>
+        <w:pStyle w:val="Heading3"/>
+      </w:pPr>
+      <w:bookmarkStart w:id="6" w:name="_Toc396932981"/>
+      <w:r>
+        <w:t>Disk space</w:t>
+      </w:r>
+      <w:bookmarkEnd w:id="6"/>
+    </w:p>
+    <w:p>
+      <w:r>
+        <w:t>This lab uses about 1.5 GB of disk space (not counting Docker itself.) The last step of the lab explains how to recover disk space.</w:t>
+      </w:r>
+    </w:p>
+    <w:p>
+      <w:pPr>
+        <w:pStyle w:val="Heading3"/>
+      </w:pPr>
+      <w:bookmarkStart w:id="7" w:name="_Toc396932982"/>
+      <w:r>
+        <w:t>The ability to run curl</w:t>
+      </w:r>
+      <w:bookmarkEnd w:id="7"/>
+    </w:p>
+    <w:p>
+      <w:r>
+        <w:t xml:space="preserve">If you are running Mac, Linux or Windows 10, you don’t need to do anything. If you are running an older version of Windows, you can install </w:t>
+      </w:r>
+      <w:hyperlink r:id="rId8" w:history="1">
+        <w:r>
+          <w:rPr>
+            <w:rStyle w:val="Hyperlink"/>
+          </w:rPr>
+          <w:t>https://www.cygwin.com</w:t>
+        </w:r>
+      </w:hyperlink>
+      <w:r>
+        <w:t>.</w:t>
+      </w:r>
+    </w:p>
+    <w:p/>
+    <w:p>
+      <w:r>
+        <w:t>Validation:</w:t>
       </w:r>
     </w:p>
     <w:p>
@@ -2335,105 +3127,134 @@
         <w:autoSpaceDN w:val="0"/>
         <w:adjustRightInd w:val="0"/>
         <w:rPr>
-          <w:rFonts w:ascii="Menlo Regular" w:hAnsi="Menlo Regular" w:cs="Menlo Regular"/>
-          <w:color w:val="000000"/>
-          <w:sz w:val="22"/>
-          <w:szCs w:val="22"/>
-        </w:rPr>
-      </w:pPr>
-      <w:r>
-        <w:rPr>
-          <w:rFonts w:ascii="Menlo Regular" w:hAnsi="Menlo Regular" w:cs="Menlo Regular"/>
-          <w:color w:val="000000"/>
-          <w:sz w:val="22"/>
-          <w:szCs w:val="22"/>
-        </w:rPr>
-        <w:t xml:space="preserve">89ac8103ea67: Pull complete </w:t>
-      </w:r>
-    </w:p>
-    <w:p>
-      <w:pPr>
-        <w:widowControl w:val="0"/>
-        <w:tabs>
-          <w:tab w:val="left" w:pos="560"/>
-          <w:tab w:val="left" w:pos="1120"/>
-          <w:tab w:val="left" w:pos="1680"/>
-          <w:tab w:val="left" w:pos="2240"/>
-          <w:tab w:val="left" w:pos="2800"/>
-          <w:tab w:val="left" w:pos="3360"/>
-          <w:tab w:val="left" w:pos="3920"/>
-          <w:tab w:val="left" w:pos="4480"/>
-          <w:tab w:val="left" w:pos="5040"/>
-          <w:tab w:val="left" w:pos="5600"/>
-          <w:tab w:val="left" w:pos="6160"/>
-          <w:tab w:val="left" w:pos="6720"/>
-        </w:tabs>
-        <w:autoSpaceDE w:val="0"/>
-        <w:autoSpaceDN w:val="0"/>
-        <w:adjustRightInd w:val="0"/>
-        <w:rPr>
-          <w:rFonts w:ascii="Menlo Regular" w:hAnsi="Menlo Regular" w:cs="Menlo Regular"/>
-          <w:color w:val="000000"/>
-          <w:sz w:val="22"/>
-          <w:szCs w:val="22"/>
-        </w:rPr>
-      </w:pPr>
-      <w:r>
-        <w:rPr>
-          <w:rFonts w:ascii="Menlo Regular" w:hAnsi="Menlo Regular" w:cs="Menlo Regular"/>
-          <w:color w:val="000000"/>
-          <w:sz w:val="22"/>
-          <w:szCs w:val="22"/>
-        </w:rPr>
-        <w:t>Digest: sha256:161cb25fbb23a1c5ac5fdd0feebd713edd62c235e199e68b34d1a78205a42da7</w:t>
-      </w:r>
-    </w:p>
-    <w:p>
-      <w:pPr>
-        <w:widowControl w:val="0"/>
-        <w:tabs>
-          <w:tab w:val="left" w:pos="560"/>
-          <w:tab w:val="left" w:pos="1120"/>
-          <w:tab w:val="left" w:pos="1680"/>
-          <w:tab w:val="left" w:pos="2240"/>
-          <w:tab w:val="left" w:pos="2800"/>
-          <w:tab w:val="left" w:pos="3360"/>
-          <w:tab w:val="left" w:pos="3920"/>
-          <w:tab w:val="left" w:pos="4480"/>
-          <w:tab w:val="left" w:pos="5040"/>
-          <w:tab w:val="left" w:pos="5600"/>
-          <w:tab w:val="left" w:pos="6160"/>
-          <w:tab w:val="left" w:pos="6720"/>
-        </w:tabs>
-        <w:autoSpaceDE w:val="0"/>
-        <w:autoSpaceDN w:val="0"/>
-        <w:adjustRightInd w:val="0"/>
-        <w:rPr>
-          <w:rFonts w:ascii="Menlo Regular" w:hAnsi="Menlo Regular" w:cs="Menlo Regular"/>
-          <w:color w:val="000000"/>
-          <w:sz w:val="22"/>
-          <w:szCs w:val="22"/>
-        </w:rPr>
-      </w:pPr>
-      <w:r>
-        <w:rPr>
-          <w:rFonts w:ascii="Menlo Regular" w:hAnsi="Menlo Regular" w:cs="Menlo Regular"/>
-          <w:color w:val="000000"/>
-          <w:sz w:val="22"/>
-          <w:szCs w:val="22"/>
-        </w:rPr>
-        <w:t>Status: Downloaded newer image for jenkins/jenkins:latest</w:t>
-      </w:r>
-    </w:p>
-    <w:p>
-      <w:r>
-        <w:rPr>
-          <w:rFonts w:ascii="Menlo Regular" w:hAnsi="Menlo Regular" w:cs="Menlo Regular"/>
-          <w:color w:val="000000"/>
-          <w:sz w:val="22"/>
-          <w:szCs w:val="22"/>
-        </w:rPr>
-        <w:t>4fdfbcb438137b05b54e87f6645f941718fda55c0a6793be37e672aa5293c12e</w:t>
+          <w:rFonts w:cs="Menlo Regular"/>
+          <w:b/>
+          <w:color w:val="000000"/>
+          <w:sz w:val="22"/>
+          <w:szCs w:val="22"/>
+        </w:rPr>
+      </w:pPr>
+      <w:r>
+        <w:t xml:space="preserve">At the command line, run </w:t>
+      </w:r>
+      <w:r>
+        <w:rPr>
+          <w:rFonts w:ascii="Menlo Regular" w:hAnsi="Menlo Regular" w:cs="Menlo Regular"/>
+          <w:b/>
+          <w:color w:val="000000"/>
+          <w:sz w:val="22"/>
+          <w:szCs w:val="22"/>
+        </w:rPr>
+        <w:t>curl https://www.oracle.com/code-one/index.html</w:t>
+      </w:r>
+      <w:r>
+        <w:rPr>
+          <w:rFonts w:cs="Menlo Regular"/>
+          <w:color w:val="000000"/>
+          <w:sz w:val="22"/>
+          <w:szCs w:val="22"/>
+        </w:rPr>
+        <w:t xml:space="preserve"> and ensure the output isn’t an error message.</w:t>
+      </w:r>
+    </w:p>
+    <w:p>
+      <w:r>
+        <w:t xml:space="preserve"> </w:t>
+      </w:r>
+    </w:p>
+    <w:p>
+      <w:pPr>
+        <w:rPr>
+          <w:rFonts w:ascii="Menlo Regular" w:hAnsi="Menlo Regular" w:cs="Menlo Regular"/>
+          <w:color w:val="000000"/>
+          <w:sz w:val="22"/>
+          <w:szCs w:val="22"/>
+        </w:rPr>
+      </w:pPr>
+    </w:p>
+    <w:p>
+      <w:pPr>
+        <w:rPr>
+          <w:rFonts w:asciiTheme="majorHAnsi" w:eastAsiaTheme="majorEastAsia" w:hAnsiTheme="majorHAnsi" w:cstheme="majorBidi"/>
+          <w:b/>
+          <w:bCs/>
+          <w:color w:val="4F81BD" w:themeColor="accent1"/>
+          <w:sz w:val="26"/>
+          <w:szCs w:val="26"/>
+        </w:rPr>
+      </w:pPr>
+      <w:r>
+        <w:br w:type="page"/>
+      </w:r>
+    </w:p>
+    <w:p>
+      <w:pPr>
+        <w:pStyle w:val="Heading2"/>
+      </w:pPr>
+      <w:bookmarkStart w:id="8" w:name="_Toc396932983"/>
+      <w:r>
+        <w:t xml:space="preserve">Step 1: Install </w:t>
+      </w:r>
+      <w:r>
+        <w:t>Tools</w:t>
+      </w:r>
+      <w:bookmarkEnd w:id="8"/>
+    </w:p>
+    <w:p>
+      <w:r>
+        <w:t>In this lab, we use basic Docker to make setup simple. We do not set up a volume to persist the data since the emphasis is Groovy setup.</w:t>
+      </w:r>
+    </w:p>
+    <w:p>
+      <w:pPr>
+        <w:pStyle w:val="Heading3"/>
+      </w:pPr>
+      <w:bookmarkStart w:id="9" w:name="_Toc396932984"/>
+      <w:r>
+        <w:t>Install Nexus</w:t>
+      </w:r>
+      <w:bookmarkEnd w:id="9"/>
+    </w:p>
+    <w:p>
+      <w:r>
+        <w:t>At the command line, run:</w:t>
+      </w:r>
+    </w:p>
+    <w:p>
+      <w:pPr>
+        <w:rPr>
+          <w:b/>
+        </w:rPr>
+      </w:pPr>
+      <w:proofErr w:type="spellStart"/>
+      <w:proofErr w:type="gramStart"/>
+      <w:r>
+        <w:rPr>
+          <w:b/>
+        </w:rPr>
+        <w:t>docker</w:t>
+      </w:r>
+      <w:proofErr w:type="spellEnd"/>
+      <w:proofErr w:type="gramEnd"/>
+      <w:r>
+        <w:rPr>
+          <w:b/>
+        </w:rPr>
+        <w:t xml:space="preserve"> run -d -p 8081:8081 --name nexus </w:t>
+      </w:r>
+      <w:proofErr w:type="spellStart"/>
+      <w:r>
+        <w:rPr>
+          <w:b/>
+        </w:rPr>
+        <w:t>sonatype</w:t>
+      </w:r>
+      <w:proofErr w:type="spellEnd"/>
+      <w:r>
+        <w:rPr>
+          <w:b/>
+        </w:rPr>
+        <w:t>/nexus3</w:t>
       </w:r>
     </w:p>
     <w:p/>
@@ -2446,7 +3267,112 @@
       <w:r>
         <w:t xml:space="preserve">In a browser, go to </w:t>
       </w:r>
-      <w:hyperlink r:id="rId11" w:history="1">
+      <w:hyperlink r:id="rId9" w:history="1">
+        <w:r>
+          <w:rPr>
+            <w:rStyle w:val="Hyperlink"/>
+            <w:color w:val="auto"/>
+            <w:u w:val="none"/>
+          </w:rPr>
+          <w:t>http://localhost:8081</w:t>
+        </w:r>
+      </w:hyperlink>
+      <w:r>
+        <w:t>. If you do not see Nexus, wait a few seconds and try again.</w:t>
+      </w:r>
+    </w:p>
+    <w:p>
+      <w:pPr>
+        <w:pStyle w:val="Heading3"/>
+      </w:pPr>
+      <w:bookmarkStart w:id="10" w:name="_Toc396932985"/>
+      <w:r>
+        <w:t>Install Jenkins</w:t>
+      </w:r>
+      <w:bookmarkEnd w:id="10"/>
+      <w:r>
+        <w:t xml:space="preserve">  </w:t>
+      </w:r>
+    </w:p>
+    <w:p>
+      <w:r>
+        <w:t>At the command line, run</w:t>
+      </w:r>
+    </w:p>
+    <w:p>
+      <w:pPr>
+        <w:rPr>
+          <w:b/>
+        </w:rPr>
+      </w:pPr>
+      <w:bookmarkStart w:id="11" w:name="OLE_LINK1"/>
+      <w:bookmarkStart w:id="12" w:name="OLE_LINK2"/>
+      <w:proofErr w:type="spellStart"/>
+      <w:proofErr w:type="gramStart"/>
+      <w:r>
+        <w:rPr>
+          <w:b/>
+        </w:rPr>
+        <w:t>docker</w:t>
+      </w:r>
+      <w:proofErr w:type="spellEnd"/>
+      <w:proofErr w:type="gramEnd"/>
+      <w:r>
+        <w:rPr>
+          <w:b/>
+        </w:rPr>
+        <w:t xml:space="preserve"> run -d -p 8080:8080 --name </w:t>
+      </w:r>
+      <w:proofErr w:type="spellStart"/>
+      <w:r>
+        <w:rPr>
+          <w:b/>
+        </w:rPr>
+        <w:t>lts</w:t>
+      </w:r>
+      <w:proofErr w:type="spellEnd"/>
+      <w:r>
+        <w:rPr>
+          <w:b/>
+        </w:rPr>
+        <w:t xml:space="preserve"> </w:t>
+      </w:r>
+      <w:proofErr w:type="spellStart"/>
+      <w:r>
+        <w:rPr>
+          <w:b/>
+        </w:rPr>
+        <w:t>jenkins</w:t>
+      </w:r>
+      <w:proofErr w:type="spellEnd"/>
+      <w:r>
+        <w:rPr>
+          <w:b/>
+        </w:rPr>
+        <w:t>/</w:t>
+      </w:r>
+      <w:proofErr w:type="spellStart"/>
+      <w:r>
+        <w:rPr>
+          <w:b/>
+        </w:rPr>
+        <w:t>jenkins</w:t>
+      </w:r>
+      <w:proofErr w:type="spellEnd"/>
+    </w:p>
+    <w:bookmarkEnd w:id="11"/>
+    <w:bookmarkEnd w:id="12"/>
+    <w:p/>
+    <w:p>
+      <w:r>
+        <w:t>Validation</w:t>
+      </w:r>
+    </w:p>
+    <w:p>
+      <w:r>
+        <w:t xml:space="preserve">In a browser, go to </w:t>
+      </w:r>
+      <w:hyperlink r:id="rId10" w:history="1">
         <w:r>
           <w:rPr>
             <w:rStyle w:val="Hyperlink"/>
@@ -2473,27 +3399,236 @@
     <w:p/>
     <w:p>
       <w:pPr>
+        <w:pStyle w:val="Heading2"/>
+        <w:rPr>
+          <w:color w:val="auto"/>
+        </w:rPr>
+      </w:pPr>
+      <w:bookmarkStart w:id="13" w:name="_Toc396932986"/>
+      <w:r>
+        <w:t>Final step: Cleanup</w:t>
+      </w:r>
+      <w:bookmarkEnd w:id="13"/>
+    </w:p>
+    <w:p/>
+    <w:p>
+      <w:pPr>
         <w:pStyle w:val="Heading3"/>
-        <w:rPr>
-          <w:color w:val="auto"/>
-        </w:rPr>
-      </w:pPr>
-      <w:r>
-        <w:t>Final step: Cleanup</w:t>
+      </w:pPr>
+      <w:bookmarkStart w:id="14" w:name="_Toc396932987"/>
+      <w:r>
+        <w:t>Stop containers</w:t>
+      </w:r>
+      <w:bookmarkEnd w:id="14"/>
+    </w:p>
+    <w:p>
+      <w:r>
+        <w:t>Remember you can enter the first couple characters of the hash rather than the whole thing.</w:t>
       </w:r>
     </w:p>
     <w:p/>
     <w:p>
       <w:pPr>
+        <w:rPr>
+          <w:b/>
+        </w:rPr>
+      </w:pPr>
+      <w:proofErr w:type="spellStart"/>
+      <w:proofErr w:type="gramStart"/>
+      <w:r>
+        <w:rPr>
+          <w:b/>
+        </w:rPr>
+        <w:t>docker</w:t>
+      </w:r>
+      <w:proofErr w:type="spellEnd"/>
+      <w:proofErr w:type="gramEnd"/>
+      <w:r>
+        <w:rPr>
+          <w:b/>
+        </w:rPr>
+        <w:t xml:space="preserve"> </w:t>
+      </w:r>
+      <w:proofErr w:type="spellStart"/>
+      <w:r>
+        <w:rPr>
+          <w:b/>
+        </w:rPr>
+        <w:t>ps</w:t>
+      </w:r>
+      <w:proofErr w:type="spellEnd"/>
+    </w:p>
+    <w:p>
+      <w:pPr>
+        <w:rPr>
+          <w:b/>
+        </w:rPr>
+      </w:pPr>
+      <w:proofErr w:type="spellStart"/>
+      <w:proofErr w:type="gramStart"/>
+      <w:r>
+        <w:rPr>
+          <w:b/>
+        </w:rPr>
+        <w:t>docker</w:t>
+      </w:r>
+      <w:proofErr w:type="spellEnd"/>
+      <w:proofErr w:type="gramEnd"/>
+      <w:r>
+        <w:rPr>
+          <w:b/>
+        </w:rPr>
+        <w:t xml:space="preserve"> stop &lt;hash1&gt;</w:t>
+      </w:r>
+    </w:p>
+    <w:p>
+      <w:pPr>
+        <w:rPr>
+          <w:b/>
+        </w:rPr>
+      </w:pPr>
+      <w:proofErr w:type="spellStart"/>
+      <w:proofErr w:type="gramStart"/>
+      <w:r>
+        <w:rPr>
+          <w:b/>
+        </w:rPr>
+        <w:t>docker</w:t>
+      </w:r>
+      <w:proofErr w:type="spellEnd"/>
+      <w:proofErr w:type="gramEnd"/>
+      <w:r>
+        <w:rPr>
+          <w:b/>
+        </w:rPr>
+        <w:t xml:space="preserve"> stop &lt;hash2&gt;</w:t>
+      </w:r>
+    </w:p>
+    <w:p/>
+    <w:p>
+      <w:pPr>
         <w:pStyle w:val="Heading3"/>
       </w:pPr>
-      <w:r>
-        <w:t>Stop containers</w:t>
-      </w:r>
-    </w:p>
-    <w:p>
-      <w:r>
-        <w:t>Remember you can enter the first couple characters of the hash rather than the whole thing.</w:t>
+      <w:bookmarkStart w:id="15" w:name="_Toc396932988"/>
+      <w:r>
+        <w:t>If want to reclaim disk space</w:t>
+      </w:r>
+      <w:bookmarkEnd w:id="15"/>
+    </w:p>
+    <w:p>
+      <w:r>
+        <w:t>Remove containers and images</w:t>
+      </w:r>
+    </w:p>
+    <w:p>
+      <w:pPr>
+        <w:rPr>
+          <w:b/>
+        </w:rPr>
+      </w:pPr>
+      <w:proofErr w:type="spellStart"/>
+      <w:proofErr w:type="gramStart"/>
+      <w:r>
+        <w:rPr>
+          <w:b/>
+        </w:rPr>
+        <w:t>docker</w:t>
+      </w:r>
+      <w:proofErr w:type="spellEnd"/>
+      <w:proofErr w:type="gramEnd"/>
+      <w:r>
+        <w:rPr>
+          <w:b/>
+        </w:rPr>
+        <w:t xml:space="preserve"> </w:t>
+      </w:r>
+      <w:proofErr w:type="spellStart"/>
+      <w:r>
+        <w:rPr>
+          <w:b/>
+        </w:rPr>
+        <w:t>ps</w:t>
+      </w:r>
+      <w:proofErr w:type="spellEnd"/>
+      <w:r>
+        <w:rPr>
+          <w:b/>
+        </w:rPr>
+        <w:t xml:space="preserve"> –a</w:t>
+      </w:r>
+    </w:p>
+    <w:p>
+      <w:pPr>
+        <w:rPr>
+          <w:b/>
+        </w:rPr>
+      </w:pPr>
+      <w:proofErr w:type="spellStart"/>
+      <w:proofErr w:type="gramStart"/>
+      <w:r>
+        <w:rPr>
+          <w:b/>
+        </w:rPr>
+        <w:t>docker</w:t>
+      </w:r>
+      <w:proofErr w:type="spellEnd"/>
+      <w:proofErr w:type="gramEnd"/>
+      <w:r>
+        <w:rPr>
+          <w:b/>
+        </w:rPr>
+        <w:t xml:space="preserve"> </w:t>
+      </w:r>
+      <w:proofErr w:type="spellStart"/>
+      <w:r>
+        <w:rPr>
+          <w:b/>
+        </w:rPr>
+        <w:t>rm</w:t>
+      </w:r>
+      <w:proofErr w:type="spellEnd"/>
+      <w:r>
+        <w:rPr>
+          <w:b/>
+        </w:rPr>
+        <w:t xml:space="preserve"> &lt;hash1&gt;</w:t>
+      </w:r>
+    </w:p>
+    <w:p>
+      <w:pPr>
+        <w:rPr>
+          <w:b/>
+        </w:rPr>
+      </w:pPr>
+      <w:proofErr w:type="spellStart"/>
+      <w:proofErr w:type="gramStart"/>
+      <w:r>
+        <w:rPr>
+          <w:b/>
+        </w:rPr>
+        <w:t>docker</w:t>
+      </w:r>
+      <w:proofErr w:type="spellEnd"/>
+      <w:proofErr w:type="gramEnd"/>
+      <w:r>
+        <w:rPr>
+          <w:b/>
+        </w:rPr>
+        <w:t xml:space="preserve"> </w:t>
+      </w:r>
+      <w:proofErr w:type="spellStart"/>
+      <w:r>
+        <w:rPr>
+          <w:b/>
+        </w:rPr>
+        <w:t>rm</w:t>
+      </w:r>
+      <w:proofErr w:type="spellEnd"/>
+      <w:r>
+        <w:rPr>
+          <w:b/>
+        </w:rPr>
+        <w:t xml:space="preserve"> &lt;hash2&gt;</w:t>
       </w:r>
     </w:p>
     <w:p/>
@@ -2503,133 +3638,95 @@
           <w:b/>
         </w:rPr>
       </w:pPr>
-      <w:r>
-        <w:rPr>
-          <w:b/>
-        </w:rPr>
-        <w:t>docker ps</w:t>
-      </w:r>
-    </w:p>
-    <w:p>
-      <w:pPr>
-        <w:rPr>
-          <w:b/>
-        </w:rPr>
-      </w:pPr>
-      <w:r>
-        <w:rPr>
-          <w:b/>
-        </w:rPr>
-        <w:t>docker stop &lt;hash1&gt;</w:t>
-      </w:r>
-    </w:p>
-    <w:p>
-      <w:pPr>
-        <w:rPr>
-          <w:b/>
-        </w:rPr>
-      </w:pPr>
-      <w:r>
-        <w:rPr>
-          <w:b/>
-        </w:rPr>
-        <w:t>docker stop &lt;hash2&gt;</w:t>
-      </w:r>
-    </w:p>
-    <w:p/>
-    <w:p>
-      <w:pPr>
-        <w:pStyle w:val="Heading3"/>
-      </w:pPr>
-      <w:r>
-        <w:t>If want to reclaim disk space</w:t>
-      </w:r>
-    </w:p>
-    <w:p>
-      <w:r>
-        <w:t>Remove containers and images</w:t>
-      </w:r>
-    </w:p>
-    <w:p>
-      <w:pPr>
-        <w:rPr>
-          <w:b/>
-        </w:rPr>
-      </w:pPr>
-      <w:r>
-        <w:rPr>
-          <w:b/>
-        </w:rPr>
-        <w:t>docker ps –a</w:t>
-      </w:r>
-    </w:p>
-    <w:p>
-      <w:pPr>
-        <w:rPr>
-          <w:b/>
-        </w:rPr>
-      </w:pPr>
-      <w:r>
-        <w:rPr>
-          <w:b/>
-        </w:rPr>
-        <w:t>docker rm &lt;hash1&gt;</w:t>
-      </w:r>
-    </w:p>
-    <w:p>
-      <w:pPr>
-        <w:rPr>
-          <w:b/>
-        </w:rPr>
-      </w:pPr>
-      <w:r>
-        <w:rPr>
-          <w:b/>
-        </w:rPr>
-        <w:t>docker rm &lt;hash2&gt;</w:t>
-      </w:r>
-    </w:p>
-    <w:p>
-      <w:bookmarkStart w:id="6" w:name="_GoBack"/>
-      <w:bookmarkEnd w:id="6"/>
-    </w:p>
-    <w:p>
-      <w:pPr>
-        <w:rPr>
-          <w:b/>
-        </w:rPr>
-      </w:pPr>
-      <w:r>
-        <w:rPr>
-          <w:b/>
-        </w:rPr>
-        <w:t>docker images</w:t>
-      </w:r>
-    </w:p>
-    <w:p>
-      <w:pPr>
-        <w:rPr>
-          <w:b/>
-        </w:rPr>
-      </w:pPr>
-      <w:r>
-        <w:rPr>
-          <w:b/>
-        </w:rPr>
-        <w:t>docker rmi &lt;hash1&gt;</w:t>
-      </w:r>
-    </w:p>
-    <w:p>
-      <w:pPr>
-        <w:rPr>
-          <w:b/>
-        </w:rPr>
-      </w:pPr>
-      <w:r>
-        <w:rPr>
-          <w:b/>
-        </w:rPr>
-        <w:t>docker rmi &lt;hash2&gt;</w:t>
+      <w:proofErr w:type="spellStart"/>
+      <w:proofErr w:type="gramStart"/>
+      <w:r>
+        <w:rPr>
+          <w:b/>
+        </w:rPr>
+        <w:t>docker</w:t>
+      </w:r>
+      <w:proofErr w:type="spellEnd"/>
+      <w:proofErr w:type="gramEnd"/>
+      <w:r>
+        <w:rPr>
+          <w:b/>
+        </w:rPr>
+        <w:t xml:space="preserve"> images</w:t>
+      </w:r>
+    </w:p>
+    <w:p>
+      <w:pPr>
+        <w:rPr>
+          <w:b/>
+        </w:rPr>
+      </w:pPr>
+      <w:proofErr w:type="spellStart"/>
+      <w:proofErr w:type="gramStart"/>
+      <w:r>
+        <w:rPr>
+          <w:b/>
+        </w:rPr>
+        <w:t>docker</w:t>
+      </w:r>
+      <w:proofErr w:type="spellEnd"/>
+      <w:proofErr w:type="gramEnd"/>
+      <w:r>
+        <w:rPr>
+          <w:b/>
+        </w:rPr>
+        <w:t xml:space="preserve"> </w:t>
+      </w:r>
+      <w:proofErr w:type="spellStart"/>
+      <w:r>
+        <w:rPr>
+          <w:b/>
+        </w:rPr>
+        <w:t>rmi</w:t>
+      </w:r>
+      <w:proofErr w:type="spellEnd"/>
+      <w:r>
+        <w:rPr>
+          <w:b/>
+        </w:rPr>
+        <w:t xml:space="preserve"> &lt;hash1&gt;</w:t>
+      </w:r>
+    </w:p>
+    <w:p>
+      <w:pPr>
+        <w:rPr>
+          <w:b/>
+        </w:rPr>
+      </w:pPr>
+      <w:proofErr w:type="spellStart"/>
+      <w:proofErr w:type="gramStart"/>
+      <w:r>
+        <w:rPr>
+          <w:b/>
+        </w:rPr>
+        <w:t>docker</w:t>
+      </w:r>
+      <w:proofErr w:type="spellEnd"/>
+      <w:proofErr w:type="gramEnd"/>
+      <w:r>
+        <w:rPr>
+          <w:b/>
+        </w:rPr>
+        <w:t xml:space="preserve"> </w:t>
+      </w:r>
+      <w:proofErr w:type="spellStart"/>
+      <w:r>
+        <w:rPr>
+          <w:b/>
+        </w:rPr>
+        <w:t>rmi</w:t>
+      </w:r>
+      <w:proofErr w:type="spellEnd"/>
+      <w:r>
+        <w:rPr>
+          <w:b/>
+        </w:rPr>
+        <w:t xml:space="preserve"> &lt;hash2&gt;</w:t>
       </w:r>
     </w:p>
     <w:p/>
@@ -2638,12 +3735,14 @@
       <w:pPr>
         <w:pStyle w:val="Heading2"/>
       </w:pPr>
+      <w:bookmarkStart w:id="16" w:name="_Toc396932989"/>
       <w:r>
         <w:t>References</w:t>
       </w:r>
-    </w:p>
-    <w:p>
-      <w:hyperlink r:id="rId12" w:history="1">
+      <w:bookmarkEnd w:id="16"/>
+    </w:p>
+    <w:p>
+      <w:hyperlink r:id="rId11" w:history="1">
         <w:r>
           <w:rPr>
             <w:rStyle w:val="Hyperlink"/>
@@ -2657,7 +3756,7 @@
       </w:r>
     </w:p>
     <w:p>
-      <w:hyperlink r:id="rId13" w:history="1">
+      <w:hyperlink r:id="rId12" w:history="1">
         <w:r>
           <w:rPr>
             <w:rStyle w:val="Hyperlink"/>
@@ -2668,7 +3767,7 @@
       </w:hyperlink>
     </w:p>
     <w:p>
-      <w:hyperlink r:id="rId14" w:history="1">
+      <w:hyperlink r:id="rId13" w:history="1">
         <w:r>
           <w:rPr>
             <w:rStyle w:val="Hyperlink"/>

</xml_diff>

<commit_message>
refer to repo by alias name
</commit_message>
<xml_diff>
--- a/Automating Stack HOL Instructions.docx
+++ b/Automating Stack HOL Instructions.docx
@@ -1727,11 +1727,19 @@
       <w:r>
         <w:t xml:space="preserve">run </w:t>
       </w:r>
-      <w:r>
-        <w:rPr>
-          <w:b/>
-        </w:rPr>
-        <w:t xml:space="preserve">docker </w:t>
+      <w:proofErr w:type="spellStart"/>
+      <w:r>
+        <w:rPr>
+          <w:b/>
+        </w:rPr>
+        <w:t>docker</w:t>
+      </w:r>
+      <w:proofErr w:type="spellEnd"/>
+      <w:r>
+        <w:rPr>
+          <w:b/>
+        </w:rPr>
+        <w:t xml:space="preserve"> </w:t>
       </w:r>
       <w:r>
         <w:rPr>
@@ -1796,15 +1804,10 @@
           <w:sz w:val="22"/>
           <w:szCs w:val="22"/>
         </w:rPr>
-        <w:t>$ docker --version</w:t>
-      </w:r>
-    </w:p>
-    <w:p>
-      <w:pPr>
-        <w:rPr>
-          <w:b/>
-        </w:rPr>
-      </w:pPr>
+        <w:t xml:space="preserve">$ </w:t>
+      </w:r>
+      <w:proofErr w:type="spellStart"/>
+      <w:proofErr w:type="gramStart"/>
       <w:r>
         <w:rPr>
           <w:rFonts w:ascii="Menlo Regular" w:hAnsi="Menlo Regular" w:cs="Menlo Regular"/>
@@ -1812,6 +1815,33 @@
           <w:sz w:val="22"/>
           <w:szCs w:val="22"/>
         </w:rPr>
+        <w:t>docker</w:t>
+      </w:r>
+      <w:proofErr w:type="spellEnd"/>
+      <w:proofErr w:type="gramEnd"/>
+      <w:r>
+        <w:rPr>
+          <w:rFonts w:ascii="Menlo Regular" w:hAnsi="Menlo Regular" w:cs="Menlo Regular"/>
+          <w:color w:val="000000"/>
+          <w:sz w:val="22"/>
+          <w:szCs w:val="22"/>
+        </w:rPr>
+        <w:t xml:space="preserve"> --version</w:t>
+      </w:r>
+    </w:p>
+    <w:p>
+      <w:pPr>
+        <w:rPr>
+          <w:b/>
+        </w:rPr>
+      </w:pPr>
+      <w:r>
+        <w:rPr>
+          <w:rFonts w:ascii="Menlo Regular" w:hAnsi="Menlo Regular" w:cs="Menlo Regular"/>
+          <w:color w:val="000000"/>
+          <w:sz w:val="22"/>
+          <w:szCs w:val="22"/>
+        </w:rPr>
         <w:t>Docker version 18.06.0-ce, build 0ffa825</w:t>
       </w:r>
     </w:p>
@@ -1827,7 +1857,15 @@
     </w:p>
     <w:p>
       <w:r>
-        <w:t>These images take up 1.2GB combined. So as not to tax the conference network, please pull them in advance. This will also let you deal with any corporate internet proxies while you are still at work and can ask for help.</w:t>
+        <w:t xml:space="preserve">These images take up 1.2GB combined. So as not to tax the conference network, please pull them in advance. This will also let you deal with any corporate </w:t>
+      </w:r>
+      <w:proofErr w:type="gramStart"/>
+      <w:r>
+        <w:t>internet</w:t>
+      </w:r>
+      <w:proofErr w:type="gramEnd"/>
+      <w:r>
+        <w:t xml:space="preserve"> proxies while you are still at work and can ask for help.</w:t>
       </w:r>
     </w:p>
     <w:p/>
@@ -1842,11 +1880,35 @@
           <w:b/>
         </w:rPr>
       </w:pPr>
-      <w:r>
-        <w:rPr>
-          <w:b/>
-        </w:rPr>
-        <w:t>docker pull sonatype/nexus3</w:t>
+      <w:proofErr w:type="spellStart"/>
+      <w:proofErr w:type="gramStart"/>
+      <w:r>
+        <w:rPr>
+          <w:b/>
+        </w:rPr>
+        <w:t>docker</w:t>
+      </w:r>
+      <w:proofErr w:type="spellEnd"/>
+      <w:proofErr w:type="gramEnd"/>
+      <w:r>
+        <w:rPr>
+          <w:b/>
+        </w:rPr>
+        <w:t xml:space="preserve"> pull </w:t>
+      </w:r>
+      <w:proofErr w:type="spellStart"/>
+      <w:r>
+        <w:rPr>
+          <w:b/>
+        </w:rPr>
+        <w:t>sonatype</w:t>
+      </w:r>
+      <w:proofErr w:type="spellEnd"/>
+      <w:r>
+        <w:rPr>
+          <w:b/>
+        </w:rPr>
+        <w:t>/nexus3</w:t>
       </w:r>
       <w:r>
         <w:rPr>
@@ -1861,11 +1923,35 @@
           <w:b/>
         </w:rPr>
       </w:pPr>
-      <w:r>
-        <w:rPr>
-          <w:b/>
-        </w:rPr>
-        <w:t>docker pull jenkins/jenkins:</w:t>
+      <w:proofErr w:type="spellStart"/>
+      <w:proofErr w:type="gramStart"/>
+      <w:r>
+        <w:rPr>
+          <w:b/>
+        </w:rPr>
+        <w:t>docker</w:t>
+      </w:r>
+      <w:proofErr w:type="spellEnd"/>
+      <w:proofErr w:type="gramEnd"/>
+      <w:r>
+        <w:rPr>
+          <w:b/>
+        </w:rPr>
+        <w:t xml:space="preserve"> pull </w:t>
+      </w:r>
+      <w:proofErr w:type="spellStart"/>
+      <w:r>
+        <w:rPr>
+          <w:b/>
+        </w:rPr>
+        <w:t>jenkins</w:t>
+      </w:r>
+      <w:proofErr w:type="spellEnd"/>
+      <w:r>
+        <w:rPr>
+          <w:b/>
+        </w:rPr>
+        <w:t>/jenkins:</w:t>
       </w:r>
       <w:r>
         <w:rPr>
@@ -1941,7 +2027,49 @@
           <w:sz w:val="22"/>
           <w:szCs w:val="22"/>
         </w:rPr>
-        <w:t>$ docker pull sonatype/nexus3:3.13.0</w:t>
+        <w:t xml:space="preserve">$ </w:t>
+      </w:r>
+      <w:proofErr w:type="spellStart"/>
+      <w:proofErr w:type="gramStart"/>
+      <w:r>
+        <w:rPr>
+          <w:rFonts w:ascii="Menlo Regular" w:hAnsi="Menlo Regular" w:cs="Menlo Regular"/>
+          <w:color w:val="000000"/>
+          <w:sz w:val="22"/>
+          <w:szCs w:val="22"/>
+        </w:rPr>
+        <w:t>docker</w:t>
+      </w:r>
+      <w:proofErr w:type="spellEnd"/>
+      <w:proofErr w:type="gramEnd"/>
+      <w:r>
+        <w:rPr>
+          <w:rFonts w:ascii="Menlo Regular" w:hAnsi="Menlo Regular" w:cs="Menlo Regular"/>
+          <w:color w:val="000000"/>
+          <w:sz w:val="22"/>
+          <w:szCs w:val="22"/>
+        </w:rPr>
+        <w:t xml:space="preserve"> pull </w:t>
+      </w:r>
+      <w:proofErr w:type="spellStart"/>
+      <w:r>
+        <w:rPr>
+          <w:rFonts w:ascii="Menlo Regular" w:hAnsi="Menlo Regular" w:cs="Menlo Regular"/>
+          <w:color w:val="000000"/>
+          <w:sz w:val="22"/>
+          <w:szCs w:val="22"/>
+        </w:rPr>
+        <w:t>sonatype</w:t>
+      </w:r>
+      <w:proofErr w:type="spellEnd"/>
+      <w:r>
+        <w:rPr>
+          <w:rFonts w:ascii="Menlo Regular" w:hAnsi="Menlo Regular" w:cs="Menlo Regular"/>
+          <w:color w:val="000000"/>
+          <w:sz w:val="22"/>
+          <w:szCs w:val="22"/>
+        </w:rPr>
+        <w:t>/nexus3:3.13.0</w:t>
       </w:r>
     </w:p>
     <w:p>
@@ -1978,7 +2106,27 @@
           <w:sz w:val="22"/>
           <w:szCs w:val="22"/>
         </w:rPr>
-        <w:t>3.13.0: Pulling from sonatype/nexus3</w:t>
+        <w:t xml:space="preserve">3.13.0: Pulling from </w:t>
+      </w:r>
+      <w:proofErr w:type="spellStart"/>
+      <w:r>
+        <w:rPr>
+          <w:rFonts w:ascii="Menlo Regular" w:hAnsi="Menlo Regular" w:cs="Menlo Regular"/>
+          <w:color w:val="000000"/>
+          <w:sz w:val="22"/>
+          <w:szCs w:val="22"/>
+        </w:rPr>
+        <w:t>sonatype</w:t>
+      </w:r>
+      <w:proofErr w:type="spellEnd"/>
+      <w:r>
+        <w:rPr>
+          <w:rFonts w:ascii="Menlo Regular" w:hAnsi="Menlo Regular" w:cs="Menlo Regular"/>
+          <w:color w:val="000000"/>
+          <w:sz w:val="22"/>
+          <w:szCs w:val="22"/>
+        </w:rPr>
+        <w:t>/nexus3</w:t>
       </w:r>
     </w:p>
     <w:p>
@@ -2126,8 +2274,19 @@
           <w:sz w:val="22"/>
           <w:szCs w:val="22"/>
         </w:rPr>
-        <w:t>Digest: sha256:19d186d5bc8be1ea4f7bae72756baa830e79bf20aae0e9e7b1a0c7d3ce7ac136</w:t>
-      </w:r>
+        <w:t>Digest: sha256</w:t>
+      </w:r>
+      <w:proofErr w:type="gramStart"/>
+      <w:r>
+        <w:rPr>
+          <w:rFonts w:ascii="Menlo Regular" w:hAnsi="Menlo Regular" w:cs="Menlo Regular"/>
+          <w:color w:val="000000"/>
+          <w:sz w:val="22"/>
+          <w:szCs w:val="22"/>
+        </w:rPr>
+        <w:t>:19d186d5bc8be1ea4f7bae72756baa830e79bf20aae0e9e7b1a0c7d3ce7ac136</w:t>
+      </w:r>
+      <w:proofErr w:type="gramEnd"/>
     </w:p>
     <w:p>
       <w:pPr>
@@ -2163,8 +2322,39 @@
           <w:sz w:val="22"/>
           <w:szCs w:val="22"/>
         </w:rPr>
-        <w:t>Status: Downloaded newer image for sonatype/nexus3:3.13.0</w:t>
-      </w:r>
+        <w:t xml:space="preserve">Status: Downloaded newer image for </w:t>
+      </w:r>
+      <w:proofErr w:type="spellStart"/>
+      <w:r>
+        <w:rPr>
+          <w:rFonts w:ascii="Menlo Regular" w:hAnsi="Menlo Regular" w:cs="Menlo Regular"/>
+          <w:color w:val="000000"/>
+          <w:sz w:val="22"/>
+          <w:szCs w:val="22"/>
+        </w:rPr>
+        <w:t>sonatype</w:t>
+      </w:r>
+      <w:proofErr w:type="spellEnd"/>
+      <w:r>
+        <w:rPr>
+          <w:rFonts w:ascii="Menlo Regular" w:hAnsi="Menlo Regular" w:cs="Menlo Regular"/>
+          <w:color w:val="000000"/>
+          <w:sz w:val="22"/>
+          <w:szCs w:val="22"/>
+        </w:rPr>
+        <w:t>/nexus3</w:t>
+      </w:r>
+      <w:proofErr w:type="gramStart"/>
+      <w:r>
+        <w:rPr>
+          <w:rFonts w:ascii="Menlo Regular" w:hAnsi="Menlo Regular" w:cs="Menlo Regular"/>
+          <w:color w:val="000000"/>
+          <w:sz w:val="22"/>
+          <w:szCs w:val="22"/>
+        </w:rPr>
+        <w:t>:3.13.0</w:t>
+      </w:r>
+      <w:proofErr w:type="gramEnd"/>
     </w:p>
     <w:p>
       <w:pPr>
@@ -2228,7 +2418,49 @@
           <w:sz w:val="22"/>
           <w:szCs w:val="22"/>
         </w:rPr>
-        <w:t>$ docker pull jenkins/jenkins:2.140</w:t>
+        <w:t xml:space="preserve">$ </w:t>
+      </w:r>
+      <w:proofErr w:type="spellStart"/>
+      <w:proofErr w:type="gramStart"/>
+      <w:r>
+        <w:rPr>
+          <w:rFonts w:ascii="Menlo Regular" w:hAnsi="Menlo Regular" w:cs="Menlo Regular"/>
+          <w:color w:val="000000"/>
+          <w:sz w:val="22"/>
+          <w:szCs w:val="22"/>
+        </w:rPr>
+        <w:t>docker</w:t>
+      </w:r>
+      <w:proofErr w:type="spellEnd"/>
+      <w:proofErr w:type="gramEnd"/>
+      <w:r>
+        <w:rPr>
+          <w:rFonts w:ascii="Menlo Regular" w:hAnsi="Menlo Regular" w:cs="Menlo Regular"/>
+          <w:color w:val="000000"/>
+          <w:sz w:val="22"/>
+          <w:szCs w:val="22"/>
+        </w:rPr>
+        <w:t xml:space="preserve"> pull </w:t>
+      </w:r>
+      <w:proofErr w:type="spellStart"/>
+      <w:r>
+        <w:rPr>
+          <w:rFonts w:ascii="Menlo Regular" w:hAnsi="Menlo Regular" w:cs="Menlo Regular"/>
+          <w:color w:val="000000"/>
+          <w:sz w:val="22"/>
+          <w:szCs w:val="22"/>
+        </w:rPr>
+        <w:t>jenkins</w:t>
+      </w:r>
+      <w:proofErr w:type="spellEnd"/>
+      <w:r>
+        <w:rPr>
+          <w:rFonts w:ascii="Menlo Regular" w:hAnsi="Menlo Regular" w:cs="Menlo Regular"/>
+          <w:color w:val="000000"/>
+          <w:sz w:val="22"/>
+          <w:szCs w:val="22"/>
+        </w:rPr>
+        <w:t>/jenkins:2.140</w:t>
       </w:r>
     </w:p>
     <w:p>
@@ -2265,8 +2497,39 @@
           <w:sz w:val="22"/>
           <w:szCs w:val="22"/>
         </w:rPr>
-        <w:t>2.140: Pulling from jenkins/jenkins</w:t>
-      </w:r>
+        <w:t xml:space="preserve">2.140: Pulling from </w:t>
+      </w:r>
+      <w:proofErr w:type="spellStart"/>
+      <w:r>
+        <w:rPr>
+          <w:rFonts w:ascii="Menlo Regular" w:hAnsi="Menlo Regular" w:cs="Menlo Regular"/>
+          <w:color w:val="000000"/>
+          <w:sz w:val="22"/>
+          <w:szCs w:val="22"/>
+        </w:rPr>
+        <w:t>jenkins</w:t>
+      </w:r>
+      <w:proofErr w:type="spellEnd"/>
+      <w:r>
+        <w:rPr>
+          <w:rFonts w:ascii="Menlo Regular" w:hAnsi="Menlo Regular" w:cs="Menlo Regular"/>
+          <w:color w:val="000000"/>
+          <w:sz w:val="22"/>
+          <w:szCs w:val="22"/>
+        </w:rPr>
+        <w:t>/</w:t>
+      </w:r>
+      <w:proofErr w:type="spellStart"/>
+      <w:r>
+        <w:rPr>
+          <w:rFonts w:ascii="Menlo Regular" w:hAnsi="Menlo Regular" w:cs="Menlo Regular"/>
+          <w:color w:val="000000"/>
+          <w:sz w:val="22"/>
+          <w:szCs w:val="22"/>
+        </w:rPr>
+        <w:t>jenkins</w:t>
+      </w:r>
+      <w:proofErr w:type="spellEnd"/>
     </w:p>
     <w:p>
       <w:pPr>
@@ -2406,6 +2669,7 @@
           <w:szCs w:val="22"/>
         </w:rPr>
       </w:pPr>
+      <w:proofErr w:type="gramStart"/>
       <w:r>
         <w:rPr>
           <w:rFonts w:ascii="Menlo Regular" w:hAnsi="Menlo Regular" w:cs="Menlo Regular"/>
@@ -2413,7 +2677,17 @@
           <w:sz w:val="22"/>
           <w:szCs w:val="22"/>
         </w:rPr>
-        <w:t xml:space="preserve">d4eee24d4dac: Pull complete </w:t>
+        <w:t>d4eee24d4dac</w:t>
+      </w:r>
+      <w:proofErr w:type="gramEnd"/>
+      <w:r>
+        <w:rPr>
+          <w:rFonts w:ascii="Menlo Regular" w:hAnsi="Menlo Regular" w:cs="Menlo Regular"/>
+          <w:color w:val="000000"/>
+          <w:sz w:val="22"/>
+          <w:szCs w:val="22"/>
+        </w:rPr>
+        <w:t xml:space="preserve">: Pull complete </w:t>
       </w:r>
     </w:p>
     <w:p>
@@ -2443,6 +2717,7 @@
           <w:szCs w:val="22"/>
         </w:rPr>
       </w:pPr>
+      <w:proofErr w:type="gramStart"/>
       <w:r>
         <w:rPr>
           <w:rFonts w:ascii="Menlo Regular" w:hAnsi="Menlo Regular" w:cs="Menlo Regular"/>
@@ -2450,7 +2725,17 @@
           <w:sz w:val="22"/>
           <w:szCs w:val="22"/>
         </w:rPr>
-        <w:t xml:space="preserve">c58988e753d7: Pull complete </w:t>
+        <w:t>c58988e753d7</w:t>
+      </w:r>
+      <w:proofErr w:type="gramEnd"/>
+      <w:r>
+        <w:rPr>
+          <w:rFonts w:ascii="Menlo Regular" w:hAnsi="Menlo Regular" w:cs="Menlo Regular"/>
+          <w:color w:val="000000"/>
+          <w:sz w:val="22"/>
+          <w:szCs w:val="22"/>
+        </w:rPr>
+        <w:t xml:space="preserve">: Pull complete </w:t>
       </w:r>
     </w:p>
     <w:p>
@@ -2739,6 +3024,7 @@
           <w:szCs w:val="22"/>
         </w:rPr>
       </w:pPr>
+      <w:proofErr w:type="gramStart"/>
       <w:r>
         <w:rPr>
           <w:rFonts w:ascii="Menlo Regular" w:hAnsi="Menlo Regular" w:cs="Menlo Regular"/>
@@ -2746,7 +3032,17 @@
           <w:sz w:val="22"/>
           <w:szCs w:val="22"/>
         </w:rPr>
-        <w:t xml:space="preserve">f6bf99db32d5: Pull complete </w:t>
+        <w:t>f6bf99db32d5</w:t>
+      </w:r>
+      <w:proofErr w:type="gramEnd"/>
+      <w:r>
+        <w:rPr>
+          <w:rFonts w:ascii="Menlo Regular" w:hAnsi="Menlo Regular" w:cs="Menlo Regular"/>
+          <w:color w:val="000000"/>
+          <w:sz w:val="22"/>
+          <w:szCs w:val="22"/>
+        </w:rPr>
+        <w:t xml:space="preserve">: Pull complete </w:t>
       </w:r>
     </w:p>
     <w:p>
@@ -2776,6 +3072,7 @@
           <w:szCs w:val="22"/>
         </w:rPr>
       </w:pPr>
+      <w:proofErr w:type="gramStart"/>
       <w:r>
         <w:rPr>
           <w:rFonts w:ascii="Menlo Regular" w:hAnsi="Menlo Regular" w:cs="Menlo Regular"/>
@@ -2783,7 +3080,17 @@
           <w:sz w:val="22"/>
           <w:szCs w:val="22"/>
         </w:rPr>
-        <w:t xml:space="preserve">bb47d4bbb0e1: Pull complete </w:t>
+        <w:t>bb47d4bbb0e1</w:t>
+      </w:r>
+      <w:proofErr w:type="gramEnd"/>
+      <w:r>
+        <w:rPr>
+          <w:rFonts w:ascii="Menlo Regular" w:hAnsi="Menlo Regular" w:cs="Menlo Regular"/>
+          <w:color w:val="000000"/>
+          <w:sz w:val="22"/>
+          <w:szCs w:val="22"/>
+        </w:rPr>
+        <w:t xml:space="preserve">: Pull complete </w:t>
       </w:r>
     </w:p>
     <w:p>
@@ -2998,6 +3305,7 @@
           <w:szCs w:val="22"/>
         </w:rPr>
       </w:pPr>
+      <w:proofErr w:type="gramStart"/>
       <w:r>
         <w:rPr>
           <w:rFonts w:ascii="Menlo Regular" w:hAnsi="Menlo Regular" w:cs="Menlo Regular"/>
@@ -3005,7 +3313,17 @@
           <w:sz w:val="22"/>
           <w:szCs w:val="22"/>
         </w:rPr>
-        <w:t xml:space="preserve">f9860b79812e: Pull complete </w:t>
+        <w:t>f9860b79812e</w:t>
+      </w:r>
+      <w:proofErr w:type="gramEnd"/>
+      <w:r>
+        <w:rPr>
+          <w:rFonts w:ascii="Menlo Regular" w:hAnsi="Menlo Regular" w:cs="Menlo Regular"/>
+          <w:color w:val="000000"/>
+          <w:sz w:val="22"/>
+          <w:szCs w:val="22"/>
+        </w:rPr>
+        <w:t xml:space="preserve">: Pull complete </w:t>
       </w:r>
     </w:p>
     <w:p>
@@ -3079,8 +3397,19 @@
           <w:sz w:val="22"/>
           <w:szCs w:val="22"/>
         </w:rPr>
-        <w:t>Digest: sha256:161cb25fbb23a1c5ac5fdd0feebd713edd62c235e199e68b34d1a78205a42da7</w:t>
-      </w:r>
+        <w:t>Digest: sha256</w:t>
+      </w:r>
+      <w:proofErr w:type="gramStart"/>
+      <w:r>
+        <w:rPr>
+          <w:rFonts w:ascii="Menlo Regular" w:hAnsi="Menlo Regular" w:cs="Menlo Regular"/>
+          <w:color w:val="000000"/>
+          <w:sz w:val="22"/>
+          <w:szCs w:val="22"/>
+        </w:rPr>
+        <w:t>:161cb25fbb23a1c5ac5fdd0feebd713edd62c235e199e68b34d1a78205a42da7</w:t>
+      </w:r>
+      <w:proofErr w:type="gramEnd"/>
     </w:p>
     <w:p>
       <w:pPr>
@@ -3116,8 +3445,39 @@
           <w:sz w:val="22"/>
           <w:szCs w:val="22"/>
         </w:rPr>
-        <w:t>Status: Downloaded newer image for jenkins/jenkins:2.140</w:t>
-      </w:r>
+        <w:t xml:space="preserve">Status: Downloaded newer image for </w:t>
+      </w:r>
+      <w:proofErr w:type="spellStart"/>
+      <w:r>
+        <w:rPr>
+          <w:rFonts w:ascii="Menlo Regular" w:hAnsi="Menlo Regular" w:cs="Menlo Regular"/>
+          <w:color w:val="000000"/>
+          <w:sz w:val="22"/>
+          <w:szCs w:val="22"/>
+        </w:rPr>
+        <w:t>jenkins</w:t>
+      </w:r>
+      <w:proofErr w:type="spellEnd"/>
+      <w:r>
+        <w:rPr>
+          <w:rFonts w:ascii="Menlo Regular" w:hAnsi="Menlo Regular" w:cs="Menlo Regular"/>
+          <w:color w:val="000000"/>
+          <w:sz w:val="22"/>
+          <w:szCs w:val="22"/>
+        </w:rPr>
+        <w:t>/jenkins</w:t>
+      </w:r>
+      <w:proofErr w:type="gramStart"/>
+      <w:r>
+        <w:rPr>
+          <w:rFonts w:ascii="Menlo Regular" w:hAnsi="Menlo Regular" w:cs="Menlo Regular"/>
+          <w:color w:val="000000"/>
+          <w:sz w:val="22"/>
+          <w:szCs w:val="22"/>
+        </w:rPr>
+        <w:t>:2.140</w:t>
+      </w:r>
+      <w:proofErr w:type="gramEnd"/>
     </w:p>
     <w:p>
       <w:pPr>
@@ -3264,7 +3624,27 @@
           <w:sz w:val="22"/>
           <w:szCs w:val="22"/>
         </w:rPr>
-        <w:t>$ groovy -version</w:t>
+        <w:t xml:space="preserve">$ </w:t>
+      </w:r>
+      <w:proofErr w:type="gramStart"/>
+      <w:r>
+        <w:rPr>
+          <w:rFonts w:ascii="Menlo Regular" w:hAnsi="Menlo Regular" w:cs="Menlo Regular"/>
+          <w:color w:val="000000"/>
+          <w:sz w:val="22"/>
+          <w:szCs w:val="22"/>
+        </w:rPr>
+        <w:t>groovy</w:t>
+      </w:r>
+      <w:proofErr w:type="gramEnd"/>
+      <w:r>
+        <w:rPr>
+          <w:rFonts w:ascii="Menlo Regular" w:hAnsi="Menlo Regular" w:cs="Menlo Regular"/>
+          <w:color w:val="000000"/>
+          <w:sz w:val="22"/>
+          <w:szCs w:val="22"/>
+        </w:rPr>
+        <w:t xml:space="preserve"> -version</w:t>
       </w:r>
     </w:p>
     <w:p>
@@ -3424,10 +3804,56 @@
         <w:t>In this lab, we use basic Docker to make setup simple. We do not set up a volume to persist the data since the emphasis is Groovy setup.</w:t>
       </w:r>
     </w:p>
+    <w:p/>
     <w:p>
       <w:pPr>
         <w:pStyle w:val="Heading3"/>
       </w:pPr>
+      <w:r>
+        <w:t>Create network bridge</w:t>
+      </w:r>
+    </w:p>
+    <w:p>
+      <w:pPr>
+        <w:rPr>
+          <w:b/>
+        </w:rPr>
+      </w:pPr>
+      <w:proofErr w:type="spellStart"/>
+      <w:proofErr w:type="gramStart"/>
+      <w:r>
+        <w:rPr>
+          <w:b/>
+        </w:rPr>
+        <w:t>docker</w:t>
+      </w:r>
+      <w:proofErr w:type="spellEnd"/>
+      <w:proofErr w:type="gramEnd"/>
+      <w:r>
+        <w:rPr>
+          <w:b/>
+        </w:rPr>
+        <w:t xml:space="preserve"> network create </w:t>
+      </w:r>
+      <w:proofErr w:type="spellStart"/>
+      <w:r>
+        <w:rPr>
+          <w:b/>
+        </w:rPr>
+        <w:t>hol</w:t>
+      </w:r>
+      <w:proofErr w:type="spellEnd"/>
+      <w:r>
+        <w:rPr>
+          <w:b/>
+        </w:rPr>
+        <w:t>-network</w:t>
+      </w:r>
+    </w:p>
+    <w:p>
+      <w:pPr>
+        <w:pStyle w:val="Heading3"/>
+      </w:pPr>
       <w:bookmarkStart w:id="8" w:name="_Toc397507124"/>
       <w:r>
         <w:t>Install Nexus</w:t>
@@ -3445,11 +3871,56 @@
           <w:b/>
         </w:rPr>
       </w:pPr>
-      <w:r>
-        <w:rPr>
-          <w:b/>
-        </w:rPr>
-        <w:t>docker run -d -p 8081:8081 --name nexus sonatype/nexus3</w:t>
+      <w:bookmarkStart w:id="9" w:name="_GoBack"/>
+      <w:proofErr w:type="spellStart"/>
+      <w:proofErr w:type="gramStart"/>
+      <w:r>
+        <w:rPr>
+          <w:b/>
+        </w:rPr>
+        <w:t>docker</w:t>
+      </w:r>
+      <w:proofErr w:type="spellEnd"/>
+      <w:proofErr w:type="gramEnd"/>
+      <w:r>
+        <w:rPr>
+          <w:b/>
+        </w:rPr>
+        <w:t xml:space="preserve"> run -d -p 8081:8081 --name nexus </w:t>
+      </w:r>
+      <w:r>
+        <w:rPr>
+          <w:b/>
+        </w:rPr>
+        <w:t xml:space="preserve">--network </w:t>
+      </w:r>
+      <w:proofErr w:type="spellStart"/>
+      <w:r>
+        <w:rPr>
+          <w:b/>
+        </w:rPr>
+        <w:t>hol</w:t>
+      </w:r>
+      <w:proofErr w:type="spellEnd"/>
+      <w:r>
+        <w:rPr>
+          <w:b/>
+        </w:rPr>
+        <w:t xml:space="preserve">-network </w:t>
+      </w:r>
+      <w:proofErr w:type="spellStart"/>
+      <w:r>
+        <w:rPr>
+          <w:b/>
+        </w:rPr>
+        <w:t>sonatype</w:t>
+      </w:r>
+      <w:proofErr w:type="spellEnd"/>
+      <w:r>
+        <w:rPr>
+          <w:b/>
+        </w:rPr>
+        <w:t>/nexus3</w:t>
       </w:r>
       <w:r>
         <w:rPr>
@@ -3458,6 +3929,7 @@
         <w:t>:3.13.0</w:t>
       </w:r>
     </w:p>
+    <w:bookmarkEnd w:id="9"/>
     <w:p/>
     <w:p>
       <w:r>
@@ -3499,11 +3971,11 @@
       <w:pPr>
         <w:pStyle w:val="Heading3"/>
       </w:pPr>
-      <w:bookmarkStart w:id="9" w:name="_Toc397507125"/>
+      <w:bookmarkStart w:id="10" w:name="_Toc397507125"/>
       <w:r>
         <w:t>Install Jenkins</w:t>
       </w:r>
-      <w:bookmarkEnd w:id="9"/>
+      <w:bookmarkEnd w:id="10"/>
       <w:r>
         <w:t xml:space="preserve">  </w:t>
       </w:r>
@@ -3512,28 +3984,33 @@
       <w:r>
         <w:t>At the command line, run</w:t>
       </w:r>
-      <w:bookmarkStart w:id="10" w:name="OLE_LINK1"/>
-      <w:bookmarkStart w:id="11" w:name="OLE_LINK2"/>
-    </w:p>
-    <w:p>
-      <w:r>
-        <w:rPr>
-          <w:b/>
-        </w:rPr>
-        <w:t>docker run -d -p 8080:8080 --name</w:t>
-      </w:r>
-      <w:r>
-        <w:rPr>
-          <w:b/>
-        </w:rPr>
-        <w:t xml:space="preserve"> jenkins</w:t>
-      </w:r>
-      <w:r>
-        <w:rPr>
-          <w:b/>
-        </w:rPr>
-        <w:t xml:space="preserve"> jenkins/</w:t>
-      </w:r>
+      <w:bookmarkStart w:id="11" w:name="OLE_LINK1"/>
+      <w:bookmarkStart w:id="12" w:name="OLE_LINK2"/>
+    </w:p>
+    <w:p>
+      <w:proofErr w:type="spellStart"/>
+      <w:proofErr w:type="gramStart"/>
+      <w:r>
+        <w:rPr>
+          <w:b/>
+        </w:rPr>
+        <w:t>docker</w:t>
+      </w:r>
+      <w:proofErr w:type="spellEnd"/>
+      <w:proofErr w:type="gramEnd"/>
+      <w:r>
+        <w:rPr>
+          <w:b/>
+        </w:rPr>
+        <w:t xml:space="preserve"> run -d -p 8080:8080 --name</w:t>
+      </w:r>
+      <w:r>
+        <w:rPr>
+          <w:b/>
+        </w:rPr>
+        <w:t xml:space="preserve"> </w:t>
+      </w:r>
+      <w:proofErr w:type="spellStart"/>
       <w:r>
         <w:rPr>
           <w:b/>
@@ -3544,6 +4021,65 @@
         <w:rPr>
           <w:b/>
         </w:rPr>
+        <w:t>enkins</w:t>
+      </w:r>
+      <w:proofErr w:type="spellEnd"/>
+      <w:r>
+        <w:rPr>
+          <w:b/>
+        </w:rPr>
+        <w:t xml:space="preserve"> </w:t>
+      </w:r>
+      <w:r>
+        <w:rPr>
+          <w:b/>
+        </w:rPr>
+        <w:t xml:space="preserve">--network </w:t>
+      </w:r>
+      <w:proofErr w:type="spellStart"/>
+      <w:r>
+        <w:rPr>
+          <w:b/>
+        </w:rPr>
+        <w:t>hol</w:t>
+      </w:r>
+      <w:proofErr w:type="spellEnd"/>
+      <w:r>
+        <w:rPr>
+          <w:b/>
+        </w:rPr>
+        <w:t>-network</w:t>
+      </w:r>
+      <w:r>
+        <w:rPr>
+          <w:b/>
+        </w:rPr>
+        <w:t xml:space="preserve"> </w:t>
+      </w:r>
+      <w:proofErr w:type="spellStart"/>
+      <w:r>
+        <w:rPr>
+          <w:b/>
+        </w:rPr>
+        <w:t>jenkins</w:t>
+      </w:r>
+      <w:proofErr w:type="spellEnd"/>
+      <w:r>
+        <w:rPr>
+          <w:b/>
+        </w:rPr>
+        <w:t>/</w:t>
+      </w:r>
+      <w:r>
+        <w:rPr>
+          <w:b/>
+        </w:rPr>
+        <w:t>j</w:t>
+      </w:r>
+      <w:r>
+        <w:rPr>
+          <w:b/>
+        </w:rPr>
         <w:t>enkins:2.140</w:t>
       </w:r>
     </w:p>
@@ -3558,11 +4094,11 @@
       <w:pPr>
         <w:pStyle w:val="Heading3"/>
       </w:pPr>
-      <w:bookmarkStart w:id="12" w:name="_Toc397507126"/>
+      <w:bookmarkStart w:id="13" w:name="_Toc397507126"/>
       <w:r>
         <w:t>Unlock Jenkins</w:t>
       </w:r>
-      <w:bookmarkEnd w:id="12"/>
+      <w:bookmarkEnd w:id="13"/>
     </w:p>
     <w:p>
       <w:pPr>
@@ -3583,6 +4119,8 @@
           <w:b/>
         </w:rPr>
       </w:pPr>
+      <w:proofErr w:type="spellStart"/>
+      <w:proofErr w:type="gramStart"/>
       <w:r>
         <w:rPr>
           <w:b/>
@@ -3593,7 +4131,15 @@
         <w:rPr>
           <w:b/>
         </w:rPr>
-        <w:t>ocker exec -</w:t>
+        <w:t>ocker</w:t>
+      </w:r>
+      <w:proofErr w:type="spellEnd"/>
+      <w:proofErr w:type="gramEnd"/>
+      <w:r>
+        <w:rPr>
+          <w:b/>
+        </w:rPr>
+        <w:t xml:space="preserve"> exec -</w:t>
       </w:r>
       <w:r>
         <w:rPr>
@@ -3601,12 +4147,14 @@
         </w:rPr>
         <w:t xml:space="preserve">it </w:t>
       </w:r>
+      <w:proofErr w:type="spellStart"/>
       <w:r>
         <w:rPr>
           <w:b/>
         </w:rPr>
         <w:t>jenkins</w:t>
       </w:r>
+      <w:proofErr w:type="spellEnd"/>
       <w:r>
         <w:rPr>
           <w:b/>
@@ -3633,12 +4181,56 @@
           <w:b/>
         </w:rPr>
       </w:pPr>
-      <w:r>
-        <w:rPr>
-          <w:b/>
-        </w:rPr>
-        <w:t>cat /var/jenkins_home/secrets/initialAdminPassword</w:t>
-      </w:r>
+      <w:proofErr w:type="gramStart"/>
+      <w:r>
+        <w:rPr>
+          <w:b/>
+        </w:rPr>
+        <w:t>cat</w:t>
+      </w:r>
+      <w:proofErr w:type="gramEnd"/>
+      <w:r>
+        <w:rPr>
+          <w:b/>
+        </w:rPr>
+        <w:t xml:space="preserve"> /</w:t>
+      </w:r>
+      <w:proofErr w:type="spellStart"/>
+      <w:r>
+        <w:rPr>
+          <w:b/>
+        </w:rPr>
+        <w:t>var</w:t>
+      </w:r>
+      <w:proofErr w:type="spellEnd"/>
+      <w:r>
+        <w:rPr>
+          <w:b/>
+        </w:rPr>
+        <w:t>/</w:t>
+      </w:r>
+      <w:proofErr w:type="spellStart"/>
+      <w:r>
+        <w:rPr>
+          <w:b/>
+        </w:rPr>
+        <w:t>jenkins_home</w:t>
+      </w:r>
+      <w:proofErr w:type="spellEnd"/>
+      <w:r>
+        <w:rPr>
+          <w:b/>
+        </w:rPr>
+        <w:t>/secrets/</w:t>
+      </w:r>
+      <w:proofErr w:type="spellStart"/>
+      <w:r>
+        <w:rPr>
+          <w:b/>
+        </w:rPr>
+        <w:t>initialAdminPassword</w:t>
+      </w:r>
+      <w:proofErr w:type="spellEnd"/>
     </w:p>
     <w:p>
       <w:pPr>
@@ -3803,7 +4395,15 @@
         </w:numPr>
       </w:pPr>
       <w:r>
-        <w:t>In the command line window, type “exit” to get out of bash.</w:t>
+        <w:t xml:space="preserve">In the command line window, </w:t>
+      </w:r>
+      <w:proofErr w:type="gramStart"/>
+      <w:r>
+        <w:t>type</w:t>
+      </w:r>
+      <w:proofErr w:type="gramEnd"/>
+      <w:r>
+        <w:t xml:space="preserve"> “exit” to get out of bash.</w:t>
       </w:r>
     </w:p>
     <w:p>
@@ -3868,9 +4468,9 @@
       <w:pPr>
         <w:pStyle w:val="Heading2"/>
       </w:pPr>
-      <w:bookmarkStart w:id="13" w:name="_Toc397507127"/>
-      <w:bookmarkEnd w:id="10"/>
+      <w:bookmarkStart w:id="14" w:name="_Toc397507127"/>
       <w:bookmarkEnd w:id="11"/>
+      <w:bookmarkEnd w:id="12"/>
       <w:r>
         <w:t>S</w:t>
       </w:r>
@@ -3883,21 +4483,21 @@
       <w:r>
         <w:t>: Basic Jenkins Scripting</w:t>
       </w:r>
-      <w:bookmarkEnd w:id="13"/>
+      <w:bookmarkEnd w:id="14"/>
     </w:p>
     <w:p/>
     <w:p>
       <w:pPr>
         <w:pStyle w:val="Heading3"/>
       </w:pPr>
-      <w:bookmarkStart w:id="14" w:name="_Toc397507128"/>
+      <w:bookmarkStart w:id="15" w:name="_Toc397507128"/>
       <w:r>
         <w:t xml:space="preserve">Run your first Groovy script in </w:t>
       </w:r>
       <w:r>
         <w:t>Jenkins</w:t>
       </w:r>
-      <w:bookmarkEnd w:id="14"/>
+      <w:bookmarkEnd w:id="15"/>
     </w:p>
     <w:p>
       <w:r>
@@ -3947,11 +4547,21 @@
           <w:b/>
         </w:rPr>
       </w:pPr>
-      <w:r>
-        <w:rPr>
-          <w:b/>
-        </w:rPr>
-        <w:t xml:space="preserve">println </w:t>
+      <w:proofErr w:type="spellStart"/>
+      <w:proofErr w:type="gramStart"/>
+      <w:r>
+        <w:rPr>
+          <w:b/>
+        </w:rPr>
+        <w:t>println</w:t>
+      </w:r>
+      <w:proofErr w:type="spellEnd"/>
+      <w:proofErr w:type="gramEnd"/>
+      <w:r>
+        <w:rPr>
+          <w:b/>
+        </w:rPr>
+        <w:t xml:space="preserve"> </w:t>
       </w:r>
       <w:r>
         <w:rPr>
@@ -3982,18 +4592,30 @@
           <w:b/>
         </w:rPr>
       </w:pPr>
+      <w:proofErr w:type="spellStart"/>
+      <w:proofErr w:type="gramStart"/>
       <w:r>
         <w:rPr>
           <w:b/>
         </w:rPr>
         <w:t>println</w:t>
       </w:r>
-      <w:r>
-        <w:rPr>
-          <w:b/>
-        </w:rPr>
-        <w:t xml:space="preserve"> GroovySystem.version</w:t>
-      </w:r>
+      <w:proofErr w:type="spellEnd"/>
+      <w:proofErr w:type="gramEnd"/>
+      <w:r>
+        <w:rPr>
+          <w:b/>
+        </w:rPr>
+        <w:t xml:space="preserve"> </w:t>
+      </w:r>
+      <w:proofErr w:type="spellStart"/>
+      <w:r>
+        <w:rPr>
+          <w:b/>
+        </w:rPr>
+        <w:t>GroovySystem.version</w:t>
+      </w:r>
+      <w:proofErr w:type="spellEnd"/>
     </w:p>
     <w:p>
       <w:pPr>
@@ -4082,11 +4704,11 @@
       <w:pPr>
         <w:pStyle w:val="Heading3"/>
       </w:pPr>
-      <w:bookmarkStart w:id="15" w:name="_Toc397507129"/>
+      <w:bookmarkStart w:id="16" w:name="_Toc397507129"/>
       <w:r>
         <w:t>Setup Jenkins so can run jobs with Groovy steps</w:t>
       </w:r>
-      <w:bookmarkEnd w:id="15"/>
+      <w:bookmarkEnd w:id="16"/>
     </w:p>
     <w:p>
       <w:r>
@@ -4471,11 +5093,11 @@
       <w:pPr>
         <w:pStyle w:val="Heading3"/>
       </w:pPr>
-      <w:bookmarkStart w:id="16" w:name="_Toc397507130"/>
+      <w:bookmarkStart w:id="17" w:name="_Toc397507130"/>
       <w:r>
         <w:t>Run your first job containing Groovy scripting</w:t>
       </w:r>
-      <w:bookmarkEnd w:id="16"/>
+      <w:bookmarkEnd w:id="17"/>
     </w:p>
     <w:p>
       <w:pPr>
@@ -4672,11 +5294,21 @@
           <w:b/>
         </w:rPr>
       </w:pPr>
-      <w:r>
-        <w:rPr>
-          <w:b/>
-        </w:rPr>
-        <w:t xml:space="preserve">println </w:t>
+      <w:proofErr w:type="spellStart"/>
+      <w:proofErr w:type="gramStart"/>
+      <w:r>
+        <w:rPr>
+          <w:b/>
+        </w:rPr>
+        <w:t>println</w:t>
+      </w:r>
+      <w:proofErr w:type="spellEnd"/>
+      <w:proofErr w:type="gramEnd"/>
+      <w:r>
+        <w:rPr>
+          <w:b/>
+        </w:rPr>
+        <w:t xml:space="preserve"> </w:t>
       </w:r>
       <w:r>
         <w:rPr>
@@ -4707,18 +5339,30 @@
           <w:b/>
         </w:rPr>
       </w:pPr>
+      <w:proofErr w:type="spellStart"/>
+      <w:proofErr w:type="gramStart"/>
       <w:r>
         <w:rPr>
           <w:b/>
         </w:rPr>
         <w:t>println</w:t>
       </w:r>
-      <w:r>
-        <w:rPr>
-          <w:b/>
-        </w:rPr>
-        <w:t xml:space="preserve"> GroovySystem.version</w:t>
-      </w:r>
+      <w:proofErr w:type="spellEnd"/>
+      <w:proofErr w:type="gramEnd"/>
+      <w:r>
+        <w:rPr>
+          <w:b/>
+        </w:rPr>
+        <w:t xml:space="preserve"> </w:t>
+      </w:r>
+      <w:proofErr w:type="spellStart"/>
+      <w:r>
+        <w:rPr>
+          <w:b/>
+        </w:rPr>
+        <w:t>GroovySystem.version</w:t>
+      </w:r>
+      <w:proofErr w:type="spellEnd"/>
     </w:p>
     <w:p>
       <w:pPr>
@@ -4967,14 +5611,14 @@
       <w:pPr>
         <w:pStyle w:val="Heading3"/>
       </w:pPr>
-      <w:bookmarkStart w:id="17" w:name="_Toc397507131"/>
+      <w:bookmarkStart w:id="18" w:name="_Toc397507131"/>
       <w:r>
         <w:t>Writing your own script</w:t>
       </w:r>
       <w:r>
         <w:t xml:space="preserve"> in Jenkins</w:t>
       </w:r>
-      <w:bookmarkEnd w:id="17"/>
+      <w:bookmarkEnd w:id="18"/>
     </w:p>
     <w:p>
       <w:r>
@@ -4986,13 +5630,51 @@
     </w:p>
     <w:p/>
     <w:p>
-      <w:r>
-        <w:t>def list = ['monday', 'wednesday', 'chocolate', 'friday']</w:t>
-      </w:r>
-    </w:p>
-    <w:p>
-      <w:r>
-        <w:t>println ______________________________________</w:t>
+      <w:proofErr w:type="spellStart"/>
+      <w:proofErr w:type="gramStart"/>
+      <w:r>
+        <w:t>def</w:t>
+      </w:r>
+      <w:proofErr w:type="spellEnd"/>
+      <w:proofErr w:type="gramEnd"/>
+      <w:r>
+        <w:t xml:space="preserve"> list = ['</w:t>
+      </w:r>
+      <w:proofErr w:type="spellStart"/>
+      <w:r>
+        <w:t>monday</w:t>
+      </w:r>
+      <w:proofErr w:type="spellEnd"/>
+      <w:r>
+        <w:t>', '</w:t>
+      </w:r>
+      <w:proofErr w:type="spellStart"/>
+      <w:r>
+        <w:t>wednesday</w:t>
+      </w:r>
+      <w:proofErr w:type="spellEnd"/>
+      <w:r>
+        <w:t>', 'chocolate', '</w:t>
+      </w:r>
+      <w:proofErr w:type="spellStart"/>
+      <w:r>
+        <w:t>friday</w:t>
+      </w:r>
+      <w:proofErr w:type="spellEnd"/>
+      <w:r>
+        <w:t>']</w:t>
+      </w:r>
+    </w:p>
+    <w:p>
+      <w:proofErr w:type="spellStart"/>
+      <w:proofErr w:type="gramStart"/>
+      <w:r>
+        <w:t>println</w:t>
+      </w:r>
+      <w:proofErr w:type="spellEnd"/>
+      <w:proofErr w:type="gramEnd"/>
+      <w:r>
+        <w:t xml:space="preserve"> ______________________________________</w:t>
       </w:r>
     </w:p>
     <w:p/>
@@ -5007,7 +5689,15 @@
     <w:p/>
     <w:p>
       <w:r>
-        <w:t>Tip for Java developers: Groovy uses the method grep where Java uses filter.</w:t>
+        <w:t xml:space="preserve">Tip for Java developers: Groovy uses the method </w:t>
+      </w:r>
+      <w:proofErr w:type="spellStart"/>
+      <w:r>
+        <w:t>grep</w:t>
+      </w:r>
+      <w:proofErr w:type="spellEnd"/>
+      <w:r>
+        <w:t xml:space="preserve"> where Java uses filter.</w:t>
       </w:r>
     </w:p>
     <w:p/>
@@ -5015,21 +5705,21 @@
       <w:pPr>
         <w:pStyle w:val="Heading2"/>
       </w:pPr>
-      <w:bookmarkStart w:id="18" w:name="_Toc397507132"/>
+      <w:bookmarkStart w:id="19" w:name="_Toc397507132"/>
       <w:r>
         <w:t>Step 3: Basic Nexus Scripting</w:t>
       </w:r>
-      <w:bookmarkEnd w:id="18"/>
+      <w:bookmarkEnd w:id="19"/>
     </w:p>
     <w:p>
       <w:pPr>
         <w:pStyle w:val="Heading3"/>
       </w:pPr>
-      <w:bookmarkStart w:id="19" w:name="_Toc397507133"/>
+      <w:bookmarkStart w:id="20" w:name="_Toc397507133"/>
       <w:r>
         <w:t>Run your first Groovy script in Nexus</w:t>
       </w:r>
-      <w:bookmarkEnd w:id="19"/>
+      <w:bookmarkEnd w:id="20"/>
     </w:p>
     <w:p>
       <w:r>
@@ -5185,11 +5875,19 @@
           <w:b/>
         </w:rPr>
       </w:pPr>
-      <w:r>
-        <w:rPr>
-          <w:b/>
-        </w:rPr>
-        <w:t xml:space="preserve">log.info </w:t>
+      <w:proofErr w:type="gramStart"/>
+      <w:r>
+        <w:rPr>
+          <w:b/>
+        </w:rPr>
+        <w:t>log.info</w:t>
+      </w:r>
+      <w:proofErr w:type="gramEnd"/>
+      <w:r>
+        <w:rPr>
+          <w:b/>
+        </w:rPr>
+        <w:t xml:space="preserve"> </w:t>
       </w:r>
       <w:r>
         <w:rPr>
@@ -5220,18 +5918,28 @@
           <w:b/>
         </w:rPr>
       </w:pPr>
+      <w:proofErr w:type="gramStart"/>
       <w:r>
         <w:rPr>
           <w:b/>
         </w:rPr>
         <w:t>log.info</w:t>
       </w:r>
-      <w:r>
-        <w:rPr>
-          <w:b/>
-        </w:rPr>
-        <w:t xml:space="preserve"> GroovySystem.version</w:t>
-      </w:r>
+      <w:proofErr w:type="gramEnd"/>
+      <w:r>
+        <w:rPr>
+          <w:b/>
+        </w:rPr>
+        <w:t xml:space="preserve"> </w:t>
+      </w:r>
+      <w:proofErr w:type="spellStart"/>
+      <w:r>
+        <w:rPr>
+          <w:b/>
+        </w:rPr>
+        <w:t>GroovySystem.version</w:t>
+      </w:r>
+      <w:proofErr w:type="spellEnd"/>
     </w:p>
     <w:p>
       <w:pPr>
@@ -5348,7 +6056,15 @@
         </w:numPr>
       </w:pPr>
       <w:r>
-        <w:t>Click Summary tab. Depending on how fast you are, it will either say Running or Waiting. Refresh if it is still running to confirm it completes.</w:t>
+        <w:t xml:space="preserve">Click Summary tab. Depending on how fast you are, it will either say </w:t>
+      </w:r>
+      <w:proofErr w:type="gramStart"/>
+      <w:r>
+        <w:t>Running</w:t>
+      </w:r>
+      <w:proofErr w:type="gramEnd"/>
+      <w:r>
+        <w:t xml:space="preserve"> or Waiting. Refresh if it is still running to confirm it completes.</w:t>
       </w:r>
     </w:p>
     <w:p>
@@ -5495,11 +6211,11 @@
       <w:pPr>
         <w:pStyle w:val="Heading3"/>
       </w:pPr>
-      <w:bookmarkStart w:id="20" w:name="_Toc397507134"/>
+      <w:bookmarkStart w:id="21" w:name="_Toc397507134"/>
       <w:r>
         <w:t>Looking in the task log on the command line</w:t>
       </w:r>
-      <w:bookmarkEnd w:id="20"/>
+      <w:bookmarkEnd w:id="21"/>
     </w:p>
     <w:p>
       <w:pPr>
@@ -5520,11 +6236,21 @@
           <w:b/>
         </w:rPr>
       </w:pPr>
-      <w:r>
-        <w:rPr>
-          <w:b/>
-        </w:rPr>
-        <w:t>docker exec –it nexus bash</w:t>
+      <w:proofErr w:type="spellStart"/>
+      <w:proofErr w:type="gramStart"/>
+      <w:r>
+        <w:rPr>
+          <w:b/>
+        </w:rPr>
+        <w:t>docker</w:t>
+      </w:r>
+      <w:proofErr w:type="spellEnd"/>
+      <w:proofErr w:type="gramEnd"/>
+      <w:r>
+        <w:rPr>
+          <w:b/>
+        </w:rPr>
+        <w:t xml:space="preserve"> exec –it nexus bash</w:t>
       </w:r>
     </w:p>
     <w:p>
@@ -5546,11 +6272,19 @@
           <w:b/>
         </w:rPr>
       </w:pPr>
-      <w:r>
-        <w:rPr>
-          <w:b/>
-        </w:rPr>
-        <w:t>cat /nexus-data/log/tasks/&lt;script name from the log&gt;</w:t>
+      <w:proofErr w:type="gramStart"/>
+      <w:r>
+        <w:rPr>
+          <w:b/>
+        </w:rPr>
+        <w:t>cat</w:t>
+      </w:r>
+      <w:proofErr w:type="gramEnd"/>
+      <w:r>
+        <w:rPr>
+          <w:b/>
+        </w:rPr>
+        <w:t xml:space="preserve"> /nexus-data/log/tasks/&lt;script name from the log&gt;</w:t>
       </w:r>
     </w:p>
     <w:p>
@@ -5581,11 +6315,19 @@
       <w:pPr>
         <w:pStyle w:val="ListParagraph"/>
       </w:pPr>
-      <w:r>
-        <w:rPr>
-          <w:b/>
-        </w:rPr>
-        <w:t>tail –f nexus.log</w:t>
+      <w:proofErr w:type="gramStart"/>
+      <w:r>
+        <w:rPr>
+          <w:b/>
+        </w:rPr>
+        <w:t>tail</w:t>
+      </w:r>
+      <w:proofErr w:type="gramEnd"/>
+      <w:r>
+        <w:rPr>
+          <w:b/>
+        </w:rPr>
+        <w:t xml:space="preserve"> –f nexus.log</w:t>
       </w:r>
     </w:p>
     <w:p>
@@ -5605,11 +6347,11 @@
       <w:pPr>
         <w:pStyle w:val="Heading3"/>
       </w:pPr>
-      <w:bookmarkStart w:id="21" w:name="_Toc397507135"/>
+      <w:bookmarkStart w:id="22" w:name="_Toc397507135"/>
       <w:r>
         <w:t>Writing your own script in Nexus</w:t>
       </w:r>
-      <w:bookmarkEnd w:id="21"/>
+      <w:bookmarkEnd w:id="22"/>
     </w:p>
     <w:p>
       <w:r>
@@ -5674,7 +6416,15 @@
     <w:p/>
     <w:p>
       <w:r>
-        <w:t>Tip for Groovy developers: the log.info method takes a Java String and not a GString.</w:t>
+        <w:t xml:space="preserve">Tip for Groovy developers: the log.info method takes a Java String and not a </w:t>
+      </w:r>
+      <w:proofErr w:type="spellStart"/>
+      <w:r>
+        <w:t>GString</w:t>
+      </w:r>
+      <w:proofErr w:type="spellEnd"/>
+      <w:r>
+        <w:t>.</w:t>
       </w:r>
     </w:p>
     <w:p>
@@ -5715,11 +6465,29 @@
       <w:pPr>
         <w:pStyle w:val="Heading3"/>
       </w:pPr>
-      <w:bookmarkStart w:id="22" w:name="_Toc397507136"/>
-      <w:r>
-        <w:t>log vs println</w:t>
-      </w:r>
-      <w:bookmarkEnd w:id="22"/>
+      <w:bookmarkStart w:id="23" w:name="_Toc397507136"/>
+      <w:proofErr w:type="gramStart"/>
+      <w:r>
+        <w:t>log</w:t>
+      </w:r>
+      <w:proofErr w:type="gramEnd"/>
+      <w:r>
+        <w:t xml:space="preserve"> </w:t>
+      </w:r>
+      <w:proofErr w:type="spellStart"/>
+      <w:r>
+        <w:t>vs</w:t>
+      </w:r>
+      <w:proofErr w:type="spellEnd"/>
+      <w:r>
+        <w:t xml:space="preserve"> </w:t>
+      </w:r>
+      <w:proofErr w:type="spellStart"/>
+      <w:r>
+        <w:t>println</w:t>
+      </w:r>
+      <w:bookmarkEnd w:id="23"/>
+      <w:proofErr w:type="spellEnd"/>
     </w:p>
     <w:p>
       <w:pPr>
@@ -5741,12 +6509,14 @@
       <w:r>
         <w:t xml:space="preserve"> to </w:t>
       </w:r>
+      <w:proofErr w:type="spellStart"/>
       <w:r>
         <w:rPr>
           <w:b/>
         </w:rPr>
         <w:t>println</w:t>
       </w:r>
+      <w:proofErr w:type="spellEnd"/>
       <w:r>
         <w:t xml:space="preserve">. </w:t>
       </w:r>
@@ -5861,8 +6631,13 @@
     <w:p/>
     <w:p>
       <w:r>
-        <w:t>Tool 1 - Javadoc</w:t>
-      </w:r>
+        <w:t xml:space="preserve">Tool 1 - </w:t>
+      </w:r>
+      <w:proofErr w:type="spellStart"/>
+      <w:r>
+        <w:t>Javadoc</w:t>
+      </w:r>
+      <w:proofErr w:type="spellEnd"/>
     </w:p>
     <w:p>
       <w:pPr>
@@ -5883,11 +6658,35 @@
           <w:b/>
         </w:rPr>
       </w:pPr>
-      <w:r>
-        <w:rPr>
-          <w:b/>
-        </w:rPr>
-        <w:t>def instance = Jenkins.getInstance()</w:t>
+      <w:proofErr w:type="spellStart"/>
+      <w:proofErr w:type="gramStart"/>
+      <w:r>
+        <w:rPr>
+          <w:b/>
+        </w:rPr>
+        <w:t>def</w:t>
+      </w:r>
+      <w:proofErr w:type="spellEnd"/>
+      <w:proofErr w:type="gramEnd"/>
+      <w:r>
+        <w:rPr>
+          <w:b/>
+        </w:rPr>
+        <w:t xml:space="preserve"> instance = </w:t>
+      </w:r>
+      <w:proofErr w:type="spellStart"/>
+      <w:r>
+        <w:rPr>
+          <w:b/>
+        </w:rPr>
+        <w:t>Jenkins.getInstance</w:t>
+      </w:r>
+      <w:proofErr w:type="spellEnd"/>
+      <w:r>
+        <w:rPr>
+          <w:b/>
+        </w:rPr>
+        <w:t>()</w:t>
       </w:r>
     </w:p>
     <w:p>
@@ -5897,12 +6696,30 @@
           <w:b/>
         </w:rPr>
       </w:pPr>
-      <w:r>
-        <w:rPr>
-          <w:b/>
-        </w:rPr>
-        <w:t>println instance.class</w:t>
-      </w:r>
+      <w:proofErr w:type="spellStart"/>
+      <w:proofErr w:type="gramStart"/>
+      <w:r>
+        <w:rPr>
+          <w:b/>
+        </w:rPr>
+        <w:t>println</w:t>
+      </w:r>
+      <w:proofErr w:type="spellEnd"/>
+      <w:proofErr w:type="gramEnd"/>
+      <w:r>
+        <w:rPr>
+          <w:b/>
+        </w:rPr>
+        <w:t xml:space="preserve"> </w:t>
+      </w:r>
+      <w:proofErr w:type="spellStart"/>
+      <w:r>
+        <w:rPr>
+          <w:b/>
+        </w:rPr>
+        <w:t>instance.class</w:t>
+      </w:r>
+      <w:proofErr w:type="spellEnd"/>
     </w:p>
     <w:p>
       <w:pPr>
@@ -5920,9 +6737,19 @@
       <w:pPr>
         <w:pStyle w:val="ListParagraph"/>
       </w:pPr>
-      <w:r>
-        <w:t>class hudson.model.Hudson</w:t>
-      </w:r>
+      <w:proofErr w:type="gramStart"/>
+      <w:r>
+        <w:t>class</w:t>
+      </w:r>
+      <w:proofErr w:type="gramEnd"/>
+      <w:r>
+        <w:t xml:space="preserve"> </w:t>
+      </w:r>
+      <w:proofErr w:type="spellStart"/>
+      <w:r>
+        <w:t>hudson.model.Hudson</w:t>
+      </w:r>
+      <w:proofErr w:type="spellEnd"/>
     </w:p>
     <w:p>
       <w:pPr>
@@ -5996,11 +6823,35 @@
           <w:b/>
         </w:rPr>
       </w:pPr>
-      <w:r>
-        <w:rPr>
-          <w:b/>
-        </w:rPr>
-        <w:t>def instance = Jenkins.getInstance()</w:t>
+      <w:proofErr w:type="spellStart"/>
+      <w:proofErr w:type="gramStart"/>
+      <w:r>
+        <w:rPr>
+          <w:b/>
+        </w:rPr>
+        <w:t>def</w:t>
+      </w:r>
+      <w:proofErr w:type="spellEnd"/>
+      <w:proofErr w:type="gramEnd"/>
+      <w:r>
+        <w:rPr>
+          <w:b/>
+        </w:rPr>
+        <w:t xml:space="preserve"> instance = </w:t>
+      </w:r>
+      <w:proofErr w:type="spellStart"/>
+      <w:r>
+        <w:rPr>
+          <w:b/>
+        </w:rPr>
+        <w:t>Jenkins.getInstance</w:t>
+      </w:r>
+      <w:proofErr w:type="spellEnd"/>
+      <w:r>
+        <w:rPr>
+          <w:b/>
+        </w:rPr>
+        <w:t>()</w:t>
       </w:r>
     </w:p>
     <w:p>
@@ -6010,11 +6861,49 @@
           <w:b/>
         </w:rPr>
       </w:pPr>
-      <w:r>
-        <w:rPr>
-          <w:b/>
-        </w:rPr>
-        <w:t xml:space="preserve">println instance.metaClass.methods*.name.sort().unique()  </w:t>
+      <w:proofErr w:type="spellStart"/>
+      <w:proofErr w:type="gramStart"/>
+      <w:r>
+        <w:rPr>
+          <w:b/>
+        </w:rPr>
+        <w:t>println</w:t>
+      </w:r>
+      <w:proofErr w:type="spellEnd"/>
+      <w:proofErr w:type="gramEnd"/>
+      <w:r>
+        <w:rPr>
+          <w:b/>
+        </w:rPr>
+        <w:t xml:space="preserve"> </w:t>
+      </w:r>
+      <w:proofErr w:type="spellStart"/>
+      <w:r>
+        <w:rPr>
+          <w:b/>
+        </w:rPr>
+        <w:t>instance.metaClass.methods</w:t>
+      </w:r>
+      <w:proofErr w:type="spellEnd"/>
+      <w:r>
+        <w:rPr>
+          <w:b/>
+        </w:rPr>
+        <w:t>*.</w:t>
+      </w:r>
+      <w:proofErr w:type="spellStart"/>
+      <w:r>
+        <w:rPr>
+          <w:b/>
+        </w:rPr>
+        <w:t>name.sort</w:t>
+      </w:r>
+      <w:proofErr w:type="spellEnd"/>
+      <w:r>
+        <w:rPr>
+          <w:b/>
+        </w:rPr>
+        <w:t xml:space="preserve">().unique()  </w:t>
       </w:r>
     </w:p>
     <w:p>
@@ -6026,7 +6915,15 @@
         </w:numPr>
       </w:pPr>
       <w:r>
-        <w:t>The metaClass methods approach is a quick way to find out what methods are available on an object you currently have.</w:t>
+        <w:t xml:space="preserve">The </w:t>
+      </w:r>
+      <w:proofErr w:type="spellStart"/>
+      <w:r>
+        <w:t>metaClass</w:t>
+      </w:r>
+      <w:proofErr w:type="spellEnd"/>
+      <w:r>
+        <w:t xml:space="preserve"> methods approach is a quick way to find out what methods are available on an object you currently have.</w:t>
       </w:r>
     </w:p>
     <w:p/>
@@ -6073,11 +6970,35 @@
           <w:b/>
         </w:rPr>
       </w:pPr>
-      <w:r>
-        <w:rPr>
-          <w:b/>
-        </w:rPr>
-        <w:t>def instance = Jenkins.getInstance()</w:t>
+      <w:proofErr w:type="spellStart"/>
+      <w:proofErr w:type="gramStart"/>
+      <w:r>
+        <w:rPr>
+          <w:b/>
+        </w:rPr>
+        <w:t>def</w:t>
+      </w:r>
+      <w:proofErr w:type="spellEnd"/>
+      <w:proofErr w:type="gramEnd"/>
+      <w:r>
+        <w:rPr>
+          <w:b/>
+        </w:rPr>
+        <w:t xml:space="preserve"> instance = </w:t>
+      </w:r>
+      <w:proofErr w:type="spellStart"/>
+      <w:r>
+        <w:rPr>
+          <w:b/>
+        </w:rPr>
+        <w:t>Jenkins.getInstance</w:t>
+      </w:r>
+      <w:proofErr w:type="spellEnd"/>
+      <w:r>
+        <w:rPr>
+          <w:b/>
+        </w:rPr>
+        <w:t>()</w:t>
       </w:r>
     </w:p>
     <w:p>
@@ -6087,12 +7008,44 @@
           <w:b/>
         </w:rPr>
       </w:pPr>
-      <w:r>
-        <w:rPr>
-          <w:b/>
-        </w:rPr>
-        <w:t>def realm = Jenkins.getInstance().securityRealm</w:t>
-      </w:r>
+      <w:proofErr w:type="spellStart"/>
+      <w:proofErr w:type="gramStart"/>
+      <w:r>
+        <w:rPr>
+          <w:b/>
+        </w:rPr>
+        <w:t>def</w:t>
+      </w:r>
+      <w:proofErr w:type="spellEnd"/>
+      <w:proofErr w:type="gramEnd"/>
+      <w:r>
+        <w:rPr>
+          <w:b/>
+        </w:rPr>
+        <w:t xml:space="preserve"> realm = </w:t>
+      </w:r>
+      <w:proofErr w:type="spellStart"/>
+      <w:r>
+        <w:rPr>
+          <w:b/>
+        </w:rPr>
+        <w:t>Jenkins.getInstance</w:t>
+      </w:r>
+      <w:proofErr w:type="spellEnd"/>
+      <w:r>
+        <w:rPr>
+          <w:b/>
+        </w:rPr>
+        <w:t>().</w:t>
+      </w:r>
+      <w:proofErr w:type="spellStart"/>
+      <w:r>
+        <w:rPr>
+          <w:b/>
+        </w:rPr>
+        <w:t>securityRealm</w:t>
+      </w:r>
+      <w:proofErr w:type="spellEnd"/>
     </w:p>
     <w:p>
       <w:pPr>
@@ -6101,11 +7054,49 @@
           <w:b/>
         </w:rPr>
       </w:pPr>
-      <w:r>
-        <w:rPr>
-          <w:b/>
-        </w:rPr>
-        <w:t>realm.createAccount('olivia', 'olivia')</w:t>
+      <w:proofErr w:type="spellStart"/>
+      <w:proofErr w:type="gramStart"/>
+      <w:r>
+        <w:rPr>
+          <w:b/>
+        </w:rPr>
+        <w:t>realm.createAccount</w:t>
+      </w:r>
+      <w:proofErr w:type="spellEnd"/>
+      <w:proofErr w:type="gramEnd"/>
+      <w:r>
+        <w:rPr>
+          <w:b/>
+        </w:rPr>
+        <w:t>('</w:t>
+      </w:r>
+      <w:proofErr w:type="spellStart"/>
+      <w:r>
+        <w:rPr>
+          <w:b/>
+        </w:rPr>
+        <w:t>olivia</w:t>
+      </w:r>
+      <w:proofErr w:type="spellEnd"/>
+      <w:r>
+        <w:rPr>
+          <w:b/>
+        </w:rPr>
+        <w:t>', '</w:t>
+      </w:r>
+      <w:proofErr w:type="spellStart"/>
+      <w:r>
+        <w:rPr>
+          <w:b/>
+        </w:rPr>
+        <w:t>olivia</w:t>
+      </w:r>
+      <w:proofErr w:type="spellEnd"/>
+      <w:r>
+        <w:rPr>
+          <w:b/>
+        </w:rPr>
+        <w:t>')</w:t>
       </w:r>
     </w:p>
     <w:p>
@@ -6115,11 +7106,21 @@
           <w:b/>
         </w:rPr>
       </w:pPr>
-      <w:r>
-        <w:rPr>
-          <w:b/>
-        </w:rPr>
-        <w:t>instance.save()</w:t>
+      <w:proofErr w:type="spellStart"/>
+      <w:proofErr w:type="gramStart"/>
+      <w:r>
+        <w:rPr>
+          <w:b/>
+        </w:rPr>
+        <w:t>instance.save</w:t>
+      </w:r>
+      <w:proofErr w:type="spellEnd"/>
+      <w:proofErr w:type="gramEnd"/>
+      <w:r>
+        <w:rPr>
+          <w:b/>
+        </w:rPr>
+        <w:t>()</w:t>
       </w:r>
     </w:p>
     <w:p>
@@ -6251,7 +7252,23 @@
         <w:pStyle w:val="ListParagraph"/>
       </w:pPr>
       <w:r>
-        <w:t>Note: Since we are now running in a job, we need to explicitly include the package for Jenkins. The console assumed this for you. (import jenkins.model.Jenkins)</w:t>
+        <w:t>Note: Since we are now running in a job, we need to explicitly include the package for Jenkins. The console assumed this for you. (</w:t>
+      </w:r>
+      <w:proofErr w:type="gramStart"/>
+      <w:r>
+        <w:t>import</w:t>
+      </w:r>
+      <w:proofErr w:type="gramEnd"/>
+      <w:r>
+        <w:t xml:space="preserve"> </w:t>
+      </w:r>
+      <w:proofErr w:type="spellStart"/>
+      <w:r>
+        <w:t>jenkins.model.Jenkins</w:t>
+      </w:r>
+      <w:proofErr w:type="spellEnd"/>
+      <w:r>
+        <w:t>)</w:t>
       </w:r>
     </w:p>
     <w:p>
@@ -6352,7 +7369,23 @@
     </w:p>
     <w:p>
       <w:r>
-        <w:t xml:space="preserve">Note: Another option is to have Jenkins pull the project from GitHub and run the Groovy code as a script. However, this triggers the script security plugin and requires extra step. Since this is a conference and not a system we are maintaining, I optimized. The effort to setup script security properly is more than the effort to copy/paste this config. My rant about the script security plugin is here: </w:t>
+        <w:t xml:space="preserve">Note: Another option is to have Jenkins pull the project from </w:t>
+      </w:r>
+      <w:proofErr w:type="spellStart"/>
+      <w:r>
+        <w:t>GitHub</w:t>
+      </w:r>
+      <w:proofErr w:type="spellEnd"/>
+      <w:r>
+        <w:t xml:space="preserve"> and run the Groovy code as a script. However, this triggers the script security plugin and requires extra step. Since this is a conference and not a system we are maintaining, I optimized. The effort to setup script security properly is more than the effort to copy/paste this </w:t>
+      </w:r>
+      <w:proofErr w:type="spellStart"/>
+      <w:r>
+        <w:t>config</w:t>
+      </w:r>
+      <w:proofErr w:type="spellEnd"/>
+      <w:r>
+        <w:t xml:space="preserve">. My rant about the script security plugin is here: </w:t>
       </w:r>
       <w:hyperlink r:id="rId32" w:history="1">
         <w:r>
@@ -6400,8 +7433,13 @@
       <w:r>
         <w:t xml:space="preserve">create Osprey and Sea Lion jobs. </w:t>
       </w:r>
-      <w:r>
-        <w:t xml:space="preserve">login as </w:t>
+      <w:proofErr w:type="gramStart"/>
+      <w:r>
+        <w:t>login</w:t>
+      </w:r>
+      <w:proofErr w:type="gramEnd"/>
+      <w:r>
+        <w:t xml:space="preserve"> as </w:t>
       </w:r>
       <w:r>
         <w:t>various users</w:t>
@@ -6417,26 +7455,14 @@
       <w:pPr>
         <w:pStyle w:val="Heading2"/>
       </w:pPr>
-      <w:bookmarkStart w:id="23" w:name="_Toc397507137"/>
+      <w:bookmarkStart w:id="24" w:name="_Toc397507137"/>
     </w:p>
     <w:p>
       <w:pPr>
         <w:pStyle w:val="Heading2"/>
       </w:pPr>
       <w:r>
-        <w:t xml:space="preserve">Step </w:t>
-      </w:r>
-      <w:r>
-        <w:t>5</w:t>
-      </w:r>
-      <w:r>
-        <w:t xml:space="preserve">: </w:t>
-      </w:r>
-      <w:r>
-        <w:t>Nexus</w:t>
-      </w:r>
-      <w:r>
-        <w:t xml:space="preserve"> System Scripting</w:t>
+        <w:t>Step 5: Nexus System Scripting</w:t>
       </w:r>
     </w:p>
     <w:p>
@@ -6461,25 +7487,20 @@
         <w:pStyle w:val="Heading2"/>
       </w:pPr>
       <w:r>
-        <w:t xml:space="preserve">TBD - </w:t>
-      </w:r>
-      <w:bookmarkStart w:id="24" w:name="_GoBack"/>
+        <w:t>TBD - Step 6 – Create a Jenkins pipeline</w:t>
+      </w:r>
+    </w:p>
+    <w:p>
+      <w:pPr>
+        <w:pStyle w:val="Heading2"/>
+        <w:rPr>
+          <w:color w:val="auto"/>
+        </w:rPr>
+      </w:pPr>
+      <w:r>
+        <w:t>Final step: Cleanup</w:t>
+      </w:r>
       <w:bookmarkEnd w:id="24"/>
-      <w:r>
-        <w:t>Step 6 – Create a Jenkins pipeline</w:t>
-      </w:r>
-    </w:p>
-    <w:p>
-      <w:pPr>
-        <w:pStyle w:val="Heading2"/>
-        <w:rPr>
-          <w:color w:val="auto"/>
-        </w:rPr>
-      </w:pPr>
-      <w:r>
-        <w:t>Final step: Cleanup</w:t>
-      </w:r>
-      <w:bookmarkEnd w:id="23"/>
     </w:p>
     <w:p/>
     <w:p>
@@ -6504,37 +7525,89 @@
           <w:b/>
         </w:rPr>
       </w:pPr>
-      <w:r>
-        <w:rPr>
-          <w:b/>
-        </w:rPr>
-        <w:t>docker ps</w:t>
-      </w:r>
-    </w:p>
-    <w:p>
-      <w:pPr>
-        <w:rPr>
-          <w:b/>
-        </w:rPr>
-      </w:pPr>
-      <w:r>
-        <w:rPr>
-          <w:b/>
-        </w:rPr>
-        <w:t>docker stop &lt;hash1&gt;</w:t>
-      </w:r>
-    </w:p>
-    <w:p>
-      <w:pPr>
-        <w:rPr>
-          <w:b/>
-        </w:rPr>
-      </w:pPr>
-      <w:r>
-        <w:rPr>
-          <w:b/>
-        </w:rPr>
-        <w:t>docker stop &lt;hash2&gt;</w:t>
+      <w:proofErr w:type="spellStart"/>
+      <w:proofErr w:type="gramStart"/>
+      <w:r>
+        <w:rPr>
+          <w:b/>
+        </w:rPr>
+        <w:t>docker</w:t>
+      </w:r>
+      <w:proofErr w:type="spellEnd"/>
+      <w:proofErr w:type="gramEnd"/>
+      <w:r>
+        <w:rPr>
+          <w:b/>
+        </w:rPr>
+        <w:t xml:space="preserve"> </w:t>
+      </w:r>
+      <w:proofErr w:type="spellStart"/>
+      <w:r>
+        <w:rPr>
+          <w:b/>
+        </w:rPr>
+        <w:t>ps</w:t>
+      </w:r>
+      <w:proofErr w:type="spellEnd"/>
+    </w:p>
+    <w:p>
+      <w:pPr>
+        <w:rPr>
+          <w:b/>
+        </w:rPr>
+      </w:pPr>
+      <w:proofErr w:type="spellStart"/>
+      <w:proofErr w:type="gramStart"/>
+      <w:r>
+        <w:rPr>
+          <w:b/>
+        </w:rPr>
+        <w:t>docker</w:t>
+      </w:r>
+      <w:proofErr w:type="spellEnd"/>
+      <w:proofErr w:type="gramEnd"/>
+      <w:r>
+        <w:rPr>
+          <w:b/>
+        </w:rPr>
+        <w:t xml:space="preserve"> stop </w:t>
+      </w:r>
+      <w:proofErr w:type="spellStart"/>
+      <w:r>
+        <w:rPr>
+          <w:b/>
+        </w:rPr>
+        <w:t>jenkins</w:t>
+      </w:r>
+      <w:proofErr w:type="spellEnd"/>
+    </w:p>
+    <w:p>
+      <w:pPr>
+        <w:rPr>
+          <w:b/>
+        </w:rPr>
+      </w:pPr>
+      <w:proofErr w:type="spellStart"/>
+      <w:proofErr w:type="gramStart"/>
+      <w:r>
+        <w:rPr>
+          <w:b/>
+        </w:rPr>
+        <w:t>docker</w:t>
+      </w:r>
+      <w:proofErr w:type="spellEnd"/>
+      <w:proofErr w:type="gramEnd"/>
+      <w:r>
+        <w:rPr>
+          <w:b/>
+        </w:rPr>
+        <w:t xml:space="preserve"> stop </w:t>
+      </w:r>
+      <w:r>
+        <w:rPr>
+          <w:b/>
+        </w:rPr>
+        <w:t>nexus</w:t>
       </w:r>
     </w:p>
     <w:p/>
@@ -6559,37 +7632,123 @@
           <w:b/>
         </w:rPr>
       </w:pPr>
-      <w:r>
-        <w:rPr>
-          <w:b/>
-        </w:rPr>
-        <w:t>docker ps –a</w:t>
-      </w:r>
-    </w:p>
-    <w:p>
-      <w:pPr>
-        <w:rPr>
-          <w:b/>
-        </w:rPr>
-      </w:pPr>
-      <w:r>
-        <w:rPr>
-          <w:b/>
-        </w:rPr>
-        <w:t>docker rm &lt;hash1&gt;</w:t>
-      </w:r>
-    </w:p>
-    <w:p>
-      <w:pPr>
-        <w:rPr>
-          <w:b/>
-        </w:rPr>
-      </w:pPr>
-      <w:r>
-        <w:rPr>
-          <w:b/>
-        </w:rPr>
-        <w:t>docker rm &lt;hash2&gt;</w:t>
+      <w:proofErr w:type="spellStart"/>
+      <w:proofErr w:type="gramStart"/>
+      <w:r>
+        <w:rPr>
+          <w:b/>
+        </w:rPr>
+        <w:t>docker</w:t>
+      </w:r>
+      <w:proofErr w:type="spellEnd"/>
+      <w:proofErr w:type="gramEnd"/>
+      <w:r>
+        <w:rPr>
+          <w:b/>
+        </w:rPr>
+        <w:t xml:space="preserve"> </w:t>
+      </w:r>
+      <w:proofErr w:type="spellStart"/>
+      <w:r>
+        <w:rPr>
+          <w:b/>
+        </w:rPr>
+        <w:t>ps</w:t>
+      </w:r>
+      <w:proofErr w:type="spellEnd"/>
+      <w:r>
+        <w:rPr>
+          <w:b/>
+        </w:rPr>
+        <w:t xml:space="preserve"> –a</w:t>
+      </w:r>
+    </w:p>
+    <w:p>
+      <w:pPr>
+        <w:rPr>
+          <w:b/>
+        </w:rPr>
+      </w:pPr>
+      <w:proofErr w:type="spellStart"/>
+      <w:proofErr w:type="gramStart"/>
+      <w:r>
+        <w:rPr>
+          <w:b/>
+        </w:rPr>
+        <w:t>docker</w:t>
+      </w:r>
+      <w:proofErr w:type="spellEnd"/>
+      <w:proofErr w:type="gramEnd"/>
+      <w:r>
+        <w:rPr>
+          <w:b/>
+        </w:rPr>
+        <w:t xml:space="preserve"> </w:t>
+      </w:r>
+      <w:proofErr w:type="spellStart"/>
+      <w:r>
+        <w:rPr>
+          <w:b/>
+        </w:rPr>
+        <w:t>rm</w:t>
+      </w:r>
+      <w:proofErr w:type="spellEnd"/>
+      <w:r>
+        <w:rPr>
+          <w:b/>
+        </w:rPr>
+        <w:t xml:space="preserve"> </w:t>
+      </w:r>
+      <w:proofErr w:type="spellStart"/>
+      <w:r>
+        <w:rPr>
+          <w:b/>
+        </w:rPr>
+        <w:t>jenkins</w:t>
+      </w:r>
+      <w:proofErr w:type="spellEnd"/>
+    </w:p>
+    <w:p>
+      <w:pPr>
+        <w:rPr>
+          <w:b/>
+        </w:rPr>
+      </w:pPr>
+      <w:proofErr w:type="spellStart"/>
+      <w:proofErr w:type="gramStart"/>
+      <w:r>
+        <w:rPr>
+          <w:b/>
+        </w:rPr>
+        <w:t>docker</w:t>
+      </w:r>
+      <w:proofErr w:type="spellEnd"/>
+      <w:proofErr w:type="gramEnd"/>
+      <w:r>
+        <w:rPr>
+          <w:b/>
+        </w:rPr>
+        <w:t xml:space="preserve"> </w:t>
+      </w:r>
+      <w:proofErr w:type="spellStart"/>
+      <w:r>
+        <w:rPr>
+          <w:b/>
+        </w:rPr>
+        <w:t>rm</w:t>
+      </w:r>
+      <w:proofErr w:type="spellEnd"/>
+      <w:r>
+        <w:rPr>
+          <w:b/>
+        </w:rPr>
+        <w:t xml:space="preserve"> </w:t>
+      </w:r>
+      <w:r>
+        <w:rPr>
+          <w:b/>
+        </w:rPr>
+        <w:t>nexus</w:t>
       </w:r>
     </w:p>
     <w:p/>
@@ -6599,37 +7758,158 @@
           <w:b/>
         </w:rPr>
       </w:pPr>
-      <w:r>
-        <w:rPr>
-          <w:b/>
-        </w:rPr>
-        <w:t>docker images</w:t>
-      </w:r>
-    </w:p>
-    <w:p>
-      <w:pPr>
-        <w:rPr>
-          <w:b/>
-        </w:rPr>
-      </w:pPr>
-      <w:r>
-        <w:rPr>
-          <w:b/>
-        </w:rPr>
-        <w:t>docker rmi &lt;hash1&gt;</w:t>
-      </w:r>
-    </w:p>
-    <w:p>
-      <w:pPr>
-        <w:rPr>
-          <w:b/>
-        </w:rPr>
-      </w:pPr>
-      <w:r>
-        <w:rPr>
-          <w:b/>
-        </w:rPr>
-        <w:t>docker rmi &lt;hash2&gt;</w:t>
+      <w:proofErr w:type="spellStart"/>
+      <w:proofErr w:type="gramStart"/>
+      <w:r>
+        <w:rPr>
+          <w:b/>
+        </w:rPr>
+        <w:t>docker</w:t>
+      </w:r>
+      <w:proofErr w:type="spellEnd"/>
+      <w:proofErr w:type="gramEnd"/>
+      <w:r>
+        <w:rPr>
+          <w:b/>
+        </w:rPr>
+        <w:t xml:space="preserve"> images</w:t>
+      </w:r>
+    </w:p>
+    <w:p>
+      <w:pPr>
+        <w:rPr>
+          <w:b/>
+        </w:rPr>
+      </w:pPr>
+      <w:proofErr w:type="spellStart"/>
+      <w:proofErr w:type="gramStart"/>
+      <w:r>
+        <w:rPr>
+          <w:b/>
+        </w:rPr>
+        <w:t>docker</w:t>
+      </w:r>
+      <w:proofErr w:type="spellEnd"/>
+      <w:proofErr w:type="gramEnd"/>
+      <w:r>
+        <w:rPr>
+          <w:b/>
+        </w:rPr>
+        <w:t xml:space="preserve"> </w:t>
+      </w:r>
+      <w:proofErr w:type="spellStart"/>
+      <w:r>
+        <w:rPr>
+          <w:b/>
+        </w:rPr>
+        <w:t>rmi</w:t>
+      </w:r>
+      <w:proofErr w:type="spellEnd"/>
+      <w:r>
+        <w:rPr>
+          <w:b/>
+        </w:rPr>
+        <w:t xml:space="preserve"> &lt;hash1&gt;</w:t>
+      </w:r>
+    </w:p>
+    <w:p>
+      <w:pPr>
+        <w:rPr>
+          <w:b/>
+        </w:rPr>
+      </w:pPr>
+      <w:proofErr w:type="spellStart"/>
+      <w:proofErr w:type="gramStart"/>
+      <w:r>
+        <w:rPr>
+          <w:b/>
+        </w:rPr>
+        <w:t>docker</w:t>
+      </w:r>
+      <w:proofErr w:type="spellEnd"/>
+      <w:proofErr w:type="gramEnd"/>
+      <w:r>
+        <w:rPr>
+          <w:b/>
+        </w:rPr>
+        <w:t xml:space="preserve"> </w:t>
+      </w:r>
+      <w:proofErr w:type="spellStart"/>
+      <w:r>
+        <w:rPr>
+          <w:b/>
+        </w:rPr>
+        <w:t>rmi</w:t>
+      </w:r>
+      <w:proofErr w:type="spellEnd"/>
+      <w:r>
+        <w:rPr>
+          <w:b/>
+        </w:rPr>
+        <w:t xml:space="preserve"> &lt;hash2&gt;</w:t>
+      </w:r>
+    </w:p>
+    <w:p>
+      <w:pPr>
+        <w:rPr>
+          <w:b/>
+        </w:rPr>
+      </w:pPr>
+    </w:p>
+    <w:p>
+      <w:r>
+        <w:t>Delete configuration</w:t>
+      </w:r>
+    </w:p>
+    <w:p>
+      <w:pPr>
+        <w:rPr>
+          <w:b/>
+        </w:rPr>
+      </w:pPr>
+      <w:proofErr w:type="spellStart"/>
+      <w:proofErr w:type="gramStart"/>
+      <w:r>
+        <w:rPr>
+          <w:b/>
+        </w:rPr>
+        <w:t>docker</w:t>
+      </w:r>
+      <w:proofErr w:type="spellEnd"/>
+      <w:proofErr w:type="gramEnd"/>
+      <w:r>
+        <w:rPr>
+          <w:b/>
+        </w:rPr>
+        <w:t xml:space="preserve"> network </w:t>
+      </w:r>
+      <w:proofErr w:type="spellStart"/>
+      <w:r>
+        <w:rPr>
+          <w:b/>
+        </w:rPr>
+        <w:t>rm</w:t>
+      </w:r>
+      <w:proofErr w:type="spellEnd"/>
+      <w:r>
+        <w:rPr>
+          <w:b/>
+        </w:rPr>
+        <w:t xml:space="preserve"> </w:t>
+      </w:r>
+      <w:proofErr w:type="spellStart"/>
+      <w:r>
+        <w:rPr>
+          <w:b/>
+        </w:rPr>
+        <w:t>hol</w:t>
+      </w:r>
+      <w:proofErr w:type="spellEnd"/>
+      <w:r>
+        <w:rPr>
+          <w:b/>
+        </w:rPr>
+        <w:t>-network</w:t>
       </w:r>
     </w:p>
     <w:p/>
@@ -6699,7 +7979,17 @@
           <w:sz w:val="20"/>
           <w:szCs w:val="20"/>
         </w:rPr>
-        <w:t>Launch bash as root</w:t>
+        <w:t xml:space="preserve">Launch bash as </w:t>
+      </w:r>
+      <w:proofErr w:type="spellStart"/>
+      <w:r>
+        <w:rPr>
+          <w:rFonts w:ascii="Times New Roman" w:hAnsi="Times New Roman" w:cs="Times New Roman"/>
+          <w:color w:val="000000"/>
+          <w:sz w:val="20"/>
+          <w:szCs w:val="20"/>
+        </w:rPr>
+        <w:t>root</w:t>
       </w:r>
     </w:p>
     <w:p>
@@ -6730,6 +8020,7 @@
           <w:szCs w:val="20"/>
         </w:rPr>
       </w:pPr>
+      <w:proofErr w:type="gramStart"/>
       <w:r>
         <w:rPr>
           <w:rFonts w:ascii="Times New Roman" w:hAnsi="Times New Roman" w:cs="Times New Roman"/>
@@ -6738,7 +8029,41 @@
           <w:sz w:val="20"/>
           <w:szCs w:val="20"/>
         </w:rPr>
-        <w:t>docker exec -it --user root jenkins bash</w:t>
+        <w:t>docker</w:t>
+      </w:r>
+      <w:proofErr w:type="spellEnd"/>
+      <w:proofErr w:type="gramEnd"/>
+      <w:r>
+        <w:rPr>
+          <w:rFonts w:ascii="Times New Roman" w:hAnsi="Times New Roman" w:cs="Times New Roman"/>
+          <w:b/>
+          <w:color w:val="000000"/>
+          <w:sz w:val="20"/>
+          <w:szCs w:val="20"/>
+        </w:rPr>
+        <w:t xml:space="preserve"> exec -it --user root </w:t>
+      </w:r>
+      <w:proofErr w:type="spellStart"/>
+      <w:r>
+        <w:rPr>
+          <w:rFonts w:ascii="Times New Roman" w:hAnsi="Times New Roman" w:cs="Times New Roman"/>
+          <w:b/>
+          <w:color w:val="000000"/>
+          <w:sz w:val="20"/>
+          <w:szCs w:val="20"/>
+        </w:rPr>
+        <w:t>jenkins</w:t>
+      </w:r>
+      <w:proofErr w:type="spellEnd"/>
+      <w:r>
+        <w:rPr>
+          <w:rFonts w:ascii="Times New Roman" w:hAnsi="Times New Roman" w:cs="Times New Roman"/>
+          <w:b/>
+          <w:color w:val="000000"/>
+          <w:sz w:val="20"/>
+          <w:szCs w:val="20"/>
+        </w:rPr>
+        <w:t xml:space="preserve"> bash</w:t>
       </w:r>
     </w:p>
     <w:p>
@@ -6812,6 +8137,7 @@
           <w:szCs w:val="20"/>
         </w:rPr>
       </w:pPr>
+      <w:proofErr w:type="gramStart"/>
       <w:r>
         <w:rPr>
           <w:rFonts w:ascii="Times New Roman" w:hAnsi="Times New Roman" w:cs="Times New Roman"/>
@@ -6820,7 +8146,18 @@
           <w:sz w:val="20"/>
           <w:szCs w:val="20"/>
         </w:rPr>
-        <w:t>apt-get update</w:t>
+        <w:t>apt</w:t>
+      </w:r>
+      <w:proofErr w:type="gramEnd"/>
+      <w:r>
+        <w:rPr>
+          <w:rFonts w:ascii="Times New Roman" w:hAnsi="Times New Roman" w:cs="Times New Roman"/>
+          <w:b/>
+          <w:color w:val="000000"/>
+          <w:sz w:val="20"/>
+          <w:szCs w:val="20"/>
+        </w:rPr>
+        <w:t>-get update</w:t>
       </w:r>
     </w:p>
     <w:p>
@@ -6851,6 +8188,7 @@
           <w:szCs w:val="20"/>
         </w:rPr>
       </w:pPr>
+      <w:proofErr w:type="gramStart"/>
       <w:r>
         <w:rPr>
           <w:rFonts w:ascii="Times New Roman" w:hAnsi="Times New Roman" w:cs="Times New Roman"/>
@@ -6859,7 +8197,18 @@
           <w:sz w:val="20"/>
           <w:szCs w:val="20"/>
         </w:rPr>
-        <w:t>apt-get install –y vim</w:t>
+        <w:t>apt</w:t>
+      </w:r>
+      <w:proofErr w:type="gramEnd"/>
+      <w:r>
+        <w:rPr>
+          <w:rFonts w:ascii="Times New Roman" w:hAnsi="Times New Roman" w:cs="Times New Roman"/>
+          <w:b/>
+          <w:color w:val="000000"/>
+          <w:sz w:val="20"/>
+          <w:szCs w:val="20"/>
+        </w:rPr>
+        <w:t>-get install –y vim</w:t>
       </w:r>
     </w:p>
     <w:p>
@@ -6923,6 +8272,7 @@
           <w:szCs w:val="20"/>
         </w:rPr>
       </w:pPr>
+      <w:proofErr w:type="gramStart"/>
       <w:r>
         <w:rPr>
           <w:rFonts w:ascii="Times New Roman" w:eastAsia="Times New Roman" w:hAnsi="Times New Roman" w:cs="Times New Roman"/>
@@ -6930,7 +8280,57 @@
           <w:sz w:val="20"/>
           <w:szCs w:val="20"/>
         </w:rPr>
-        <w:t>vim /var/jenkins_home/config.xml</w:t>
+        <w:t>vim</w:t>
+      </w:r>
+      <w:proofErr w:type="gramEnd"/>
+      <w:r>
+        <w:rPr>
+          <w:rFonts w:ascii="Times New Roman" w:eastAsia="Times New Roman" w:hAnsi="Times New Roman" w:cs="Times New Roman"/>
+          <w:b/>
+          <w:sz w:val="20"/>
+          <w:szCs w:val="20"/>
+        </w:rPr>
+        <w:t xml:space="preserve"> /</w:t>
+      </w:r>
+      <w:proofErr w:type="spellStart"/>
+      <w:r>
+        <w:rPr>
+          <w:rFonts w:ascii="Times New Roman" w:eastAsia="Times New Roman" w:hAnsi="Times New Roman" w:cs="Times New Roman"/>
+          <w:b/>
+          <w:sz w:val="20"/>
+          <w:szCs w:val="20"/>
+        </w:rPr>
+        <w:t>var</w:t>
+      </w:r>
+      <w:proofErr w:type="spellEnd"/>
+      <w:r>
+        <w:rPr>
+          <w:rFonts w:ascii="Times New Roman" w:eastAsia="Times New Roman" w:hAnsi="Times New Roman" w:cs="Times New Roman"/>
+          <w:b/>
+          <w:sz w:val="20"/>
+          <w:szCs w:val="20"/>
+        </w:rPr>
+        <w:t>/</w:t>
+      </w:r>
+      <w:proofErr w:type="spellStart"/>
+      <w:r>
+        <w:rPr>
+          <w:rFonts w:ascii="Times New Roman" w:eastAsia="Times New Roman" w:hAnsi="Times New Roman" w:cs="Times New Roman"/>
+          <w:b/>
+          <w:sz w:val="20"/>
+          <w:szCs w:val="20"/>
+        </w:rPr>
+        <w:t>jenkins_home</w:t>
+      </w:r>
+      <w:proofErr w:type="spellEnd"/>
+      <w:r>
+        <w:rPr>
+          <w:rFonts w:ascii="Times New Roman" w:eastAsia="Times New Roman" w:hAnsi="Times New Roman" w:cs="Times New Roman"/>
+          <w:b/>
+          <w:sz w:val="20"/>
+          <w:szCs w:val="20"/>
+        </w:rPr>
+        <w:t>/config.xml</w:t>
       </w:r>
     </w:p>
     <w:p>
@@ -6989,25 +8389,27 @@
           <w:sz w:val="20"/>
           <w:szCs w:val="20"/>
         </w:rPr>
-        <w:t>&lt;authorizationStrategy class="hudson.security.FullControlOnceLoggedInAuthorizationStrategy"&gt;</w:t>
-      </w:r>
-    </w:p>
-    <w:p>
-      <w:pPr>
-        <w:pStyle w:val="ListParagraph"/>
+        <w:t>&lt;</w:t>
+      </w:r>
+      <w:proofErr w:type="spellStart"/>
+      <w:proofErr w:type="gramStart"/>
+      <w:r>
         <w:rPr>
           <w:rFonts w:ascii="Times New Roman" w:eastAsia="Times New Roman" w:hAnsi="Times New Roman" w:cs="Times New Roman"/>
           <w:sz w:val="20"/>
           <w:szCs w:val="20"/>
         </w:rPr>
-      </w:pPr>
+        <w:t>authorizationStrategy</w:t>
+      </w:r>
+      <w:proofErr w:type="spellEnd"/>
+      <w:proofErr w:type="gramEnd"/>
       <w:r>
         <w:rPr>
           <w:rFonts w:ascii="Times New Roman" w:eastAsia="Times New Roman" w:hAnsi="Times New Roman" w:cs="Times New Roman"/>
           <w:sz w:val="20"/>
           <w:szCs w:val="20"/>
         </w:rPr>
-        <w:t xml:space="preserve">    &lt;denyAnonymousReadAccess&gt;true&lt;/denyAnonymousReadAccess&gt;</w:t>
+        <w:t xml:space="preserve"> class="hudson.security.FullControlOnceLoggedInAuthorizationStrategy"&gt;</w:t>
       </w:r>
     </w:p>
     <w:p>
@@ -7025,43 +8427,45 @@
           <w:sz w:val="20"/>
           <w:szCs w:val="20"/>
         </w:rPr>
-        <w:t xml:space="preserve">  &lt;/authorizationStrategy&gt;</w:t>
-      </w:r>
-    </w:p>
-    <w:p>
-      <w:pPr>
-        <w:pStyle w:val="ListParagraph"/>
+        <w:t xml:space="preserve">    &lt;</w:t>
+      </w:r>
+      <w:proofErr w:type="spellStart"/>
+      <w:proofErr w:type="gramStart"/>
+      <w:r>
         <w:rPr>
           <w:rFonts w:ascii="Times New Roman" w:eastAsia="Times New Roman" w:hAnsi="Times New Roman" w:cs="Times New Roman"/>
           <w:sz w:val="20"/>
           <w:szCs w:val="20"/>
         </w:rPr>
-      </w:pPr>
+        <w:t>denyAnonymousReadAccess</w:t>
+      </w:r>
+      <w:proofErr w:type="spellEnd"/>
+      <w:proofErr w:type="gramEnd"/>
       <w:r>
         <w:rPr>
           <w:rFonts w:ascii="Times New Roman" w:eastAsia="Times New Roman" w:hAnsi="Times New Roman" w:cs="Times New Roman"/>
           <w:sz w:val="20"/>
           <w:szCs w:val="20"/>
         </w:rPr>
-        <w:t xml:space="preserve">  &lt;securityRealm class="hudson.security.HudsonPrivateSecurityRealm"&gt;</w:t>
-      </w:r>
-    </w:p>
-    <w:p>
-      <w:pPr>
-        <w:pStyle w:val="ListParagraph"/>
+        <w:t>&gt;true&lt;/</w:t>
+      </w:r>
+      <w:proofErr w:type="spellStart"/>
+      <w:r>
         <w:rPr>
           <w:rFonts w:ascii="Times New Roman" w:eastAsia="Times New Roman" w:hAnsi="Times New Roman" w:cs="Times New Roman"/>
           <w:sz w:val="20"/>
           <w:szCs w:val="20"/>
         </w:rPr>
-      </w:pPr>
+        <w:t>denyAnonymousReadAccess</w:t>
+      </w:r>
+      <w:proofErr w:type="spellEnd"/>
       <w:r>
         <w:rPr>
           <w:rFonts w:ascii="Times New Roman" w:eastAsia="Times New Roman" w:hAnsi="Times New Roman" w:cs="Times New Roman"/>
           <w:sz w:val="20"/>
           <w:szCs w:val="20"/>
         </w:rPr>
-        <w:t xml:space="preserve">    &lt;disableSignup&gt;true&lt;/disableSignup&gt;</w:t>
+        <w:t>&gt;</w:t>
       </w:r>
     </w:p>
     <w:p>
@@ -7079,25 +8483,229 @@
           <w:sz w:val="20"/>
           <w:szCs w:val="20"/>
         </w:rPr>
-        <w:t xml:space="preserve">    &lt;enableCaptcha&gt;false&lt;/enableCaptcha&gt;</w:t>
-      </w:r>
-    </w:p>
-    <w:p>
-      <w:pPr>
-        <w:pStyle w:val="ListParagraph"/>
+        <w:t xml:space="preserve">  &lt;/</w:t>
+      </w:r>
+      <w:proofErr w:type="spellStart"/>
+      <w:r>
         <w:rPr>
           <w:rFonts w:ascii="Times New Roman" w:eastAsia="Times New Roman" w:hAnsi="Times New Roman" w:cs="Times New Roman"/>
           <w:sz w:val="20"/>
           <w:szCs w:val="20"/>
         </w:rPr>
-      </w:pPr>
+        <w:t>authorizationStrategy</w:t>
+      </w:r>
+      <w:proofErr w:type="spellEnd"/>
       <w:r>
         <w:rPr>
           <w:rFonts w:ascii="Times New Roman" w:eastAsia="Times New Roman" w:hAnsi="Times New Roman" w:cs="Times New Roman"/>
           <w:sz w:val="20"/>
           <w:szCs w:val="20"/>
         </w:rPr>
-        <w:t xml:space="preserve">  &lt;/securityRealm&gt;</w:t>
+        <w:t>&gt;</w:t>
+      </w:r>
+    </w:p>
+    <w:p>
+      <w:pPr>
+        <w:pStyle w:val="ListParagraph"/>
+        <w:rPr>
+          <w:rFonts w:ascii="Times New Roman" w:eastAsia="Times New Roman" w:hAnsi="Times New Roman" w:cs="Times New Roman"/>
+          <w:sz w:val="20"/>
+          <w:szCs w:val="20"/>
+        </w:rPr>
+      </w:pPr>
+      <w:r>
+        <w:rPr>
+          <w:rFonts w:ascii="Times New Roman" w:eastAsia="Times New Roman" w:hAnsi="Times New Roman" w:cs="Times New Roman"/>
+          <w:sz w:val="20"/>
+          <w:szCs w:val="20"/>
+        </w:rPr>
+        <w:t xml:space="preserve">  &lt;</w:t>
+      </w:r>
+      <w:proofErr w:type="spellStart"/>
+      <w:proofErr w:type="gramStart"/>
+      <w:r>
+        <w:rPr>
+          <w:rFonts w:ascii="Times New Roman" w:eastAsia="Times New Roman" w:hAnsi="Times New Roman" w:cs="Times New Roman"/>
+          <w:sz w:val="20"/>
+          <w:szCs w:val="20"/>
+        </w:rPr>
+        <w:t>securityRealm</w:t>
+      </w:r>
+      <w:proofErr w:type="spellEnd"/>
+      <w:proofErr w:type="gramEnd"/>
+      <w:r>
+        <w:rPr>
+          <w:rFonts w:ascii="Times New Roman" w:eastAsia="Times New Roman" w:hAnsi="Times New Roman" w:cs="Times New Roman"/>
+          <w:sz w:val="20"/>
+          <w:szCs w:val="20"/>
+        </w:rPr>
+        <w:t xml:space="preserve"> class="</w:t>
+      </w:r>
+      <w:proofErr w:type="spellStart"/>
+      <w:r>
+        <w:rPr>
+          <w:rFonts w:ascii="Times New Roman" w:eastAsia="Times New Roman" w:hAnsi="Times New Roman" w:cs="Times New Roman"/>
+          <w:sz w:val="20"/>
+          <w:szCs w:val="20"/>
+        </w:rPr>
+        <w:t>hudson.security.HudsonPrivateSecurityRealm</w:t>
+      </w:r>
+      <w:proofErr w:type="spellEnd"/>
+      <w:r>
+        <w:rPr>
+          <w:rFonts w:ascii="Times New Roman" w:eastAsia="Times New Roman" w:hAnsi="Times New Roman" w:cs="Times New Roman"/>
+          <w:sz w:val="20"/>
+          <w:szCs w:val="20"/>
+        </w:rPr>
+        <w:t>"&gt;</w:t>
+      </w:r>
+    </w:p>
+    <w:p>
+      <w:pPr>
+        <w:pStyle w:val="ListParagraph"/>
+        <w:rPr>
+          <w:rFonts w:ascii="Times New Roman" w:eastAsia="Times New Roman" w:hAnsi="Times New Roman" w:cs="Times New Roman"/>
+          <w:sz w:val="20"/>
+          <w:szCs w:val="20"/>
+        </w:rPr>
+      </w:pPr>
+      <w:r>
+        <w:rPr>
+          <w:rFonts w:ascii="Times New Roman" w:eastAsia="Times New Roman" w:hAnsi="Times New Roman" w:cs="Times New Roman"/>
+          <w:sz w:val="20"/>
+          <w:szCs w:val="20"/>
+        </w:rPr>
+        <w:t xml:space="preserve">    &lt;</w:t>
+      </w:r>
+      <w:proofErr w:type="spellStart"/>
+      <w:proofErr w:type="gramStart"/>
+      <w:r>
+        <w:rPr>
+          <w:rFonts w:ascii="Times New Roman" w:eastAsia="Times New Roman" w:hAnsi="Times New Roman" w:cs="Times New Roman"/>
+          <w:sz w:val="20"/>
+          <w:szCs w:val="20"/>
+        </w:rPr>
+        <w:t>disableSignup</w:t>
+      </w:r>
+      <w:proofErr w:type="spellEnd"/>
+      <w:proofErr w:type="gramEnd"/>
+      <w:r>
+        <w:rPr>
+          <w:rFonts w:ascii="Times New Roman" w:eastAsia="Times New Roman" w:hAnsi="Times New Roman" w:cs="Times New Roman"/>
+          <w:sz w:val="20"/>
+          <w:szCs w:val="20"/>
+        </w:rPr>
+        <w:t>&gt;true&lt;/</w:t>
+      </w:r>
+      <w:proofErr w:type="spellStart"/>
+      <w:r>
+        <w:rPr>
+          <w:rFonts w:ascii="Times New Roman" w:eastAsia="Times New Roman" w:hAnsi="Times New Roman" w:cs="Times New Roman"/>
+          <w:sz w:val="20"/>
+          <w:szCs w:val="20"/>
+        </w:rPr>
+        <w:t>disableSignup</w:t>
+      </w:r>
+      <w:proofErr w:type="spellEnd"/>
+      <w:r>
+        <w:rPr>
+          <w:rFonts w:ascii="Times New Roman" w:eastAsia="Times New Roman" w:hAnsi="Times New Roman" w:cs="Times New Roman"/>
+          <w:sz w:val="20"/>
+          <w:szCs w:val="20"/>
+        </w:rPr>
+        <w:t>&gt;</w:t>
+      </w:r>
+    </w:p>
+    <w:p>
+      <w:pPr>
+        <w:pStyle w:val="ListParagraph"/>
+        <w:rPr>
+          <w:rFonts w:ascii="Times New Roman" w:eastAsia="Times New Roman" w:hAnsi="Times New Roman" w:cs="Times New Roman"/>
+          <w:sz w:val="20"/>
+          <w:szCs w:val="20"/>
+        </w:rPr>
+      </w:pPr>
+      <w:r>
+        <w:rPr>
+          <w:rFonts w:ascii="Times New Roman" w:eastAsia="Times New Roman" w:hAnsi="Times New Roman" w:cs="Times New Roman"/>
+          <w:sz w:val="20"/>
+          <w:szCs w:val="20"/>
+        </w:rPr>
+        <w:t xml:space="preserve">    &lt;</w:t>
+      </w:r>
+      <w:proofErr w:type="spellStart"/>
+      <w:proofErr w:type="gramStart"/>
+      <w:r>
+        <w:rPr>
+          <w:rFonts w:ascii="Times New Roman" w:eastAsia="Times New Roman" w:hAnsi="Times New Roman" w:cs="Times New Roman"/>
+          <w:sz w:val="20"/>
+          <w:szCs w:val="20"/>
+        </w:rPr>
+        <w:t>enableCaptcha</w:t>
+      </w:r>
+      <w:proofErr w:type="spellEnd"/>
+      <w:proofErr w:type="gramEnd"/>
+      <w:r>
+        <w:rPr>
+          <w:rFonts w:ascii="Times New Roman" w:eastAsia="Times New Roman" w:hAnsi="Times New Roman" w:cs="Times New Roman"/>
+          <w:sz w:val="20"/>
+          <w:szCs w:val="20"/>
+        </w:rPr>
+        <w:t>&gt;false&lt;/</w:t>
+      </w:r>
+      <w:proofErr w:type="spellStart"/>
+      <w:r>
+        <w:rPr>
+          <w:rFonts w:ascii="Times New Roman" w:eastAsia="Times New Roman" w:hAnsi="Times New Roman" w:cs="Times New Roman"/>
+          <w:sz w:val="20"/>
+          <w:szCs w:val="20"/>
+        </w:rPr>
+        <w:t>enableCaptcha</w:t>
+      </w:r>
+      <w:proofErr w:type="spellEnd"/>
+      <w:r>
+        <w:rPr>
+          <w:rFonts w:ascii="Times New Roman" w:eastAsia="Times New Roman" w:hAnsi="Times New Roman" w:cs="Times New Roman"/>
+          <w:sz w:val="20"/>
+          <w:szCs w:val="20"/>
+        </w:rPr>
+        <w:t>&gt;</w:t>
+      </w:r>
+    </w:p>
+    <w:p>
+      <w:pPr>
+        <w:pStyle w:val="ListParagraph"/>
+        <w:rPr>
+          <w:rFonts w:ascii="Times New Roman" w:eastAsia="Times New Roman" w:hAnsi="Times New Roman" w:cs="Times New Roman"/>
+          <w:sz w:val="20"/>
+          <w:szCs w:val="20"/>
+        </w:rPr>
+      </w:pPr>
+      <w:r>
+        <w:rPr>
+          <w:rFonts w:ascii="Times New Roman" w:eastAsia="Times New Roman" w:hAnsi="Times New Roman" w:cs="Times New Roman"/>
+          <w:sz w:val="20"/>
+          <w:szCs w:val="20"/>
+        </w:rPr>
+        <w:t xml:space="preserve">  &lt;/</w:t>
+      </w:r>
+      <w:proofErr w:type="spellStart"/>
+      <w:r>
+        <w:rPr>
+          <w:rFonts w:ascii="Times New Roman" w:eastAsia="Times New Roman" w:hAnsi="Times New Roman" w:cs="Times New Roman"/>
+          <w:sz w:val="20"/>
+          <w:szCs w:val="20"/>
+        </w:rPr>
+        <w:t>securityRealm</w:t>
+      </w:r>
+      <w:proofErr w:type="spellEnd"/>
+      <w:r>
+        <w:rPr>
+          <w:rFonts w:ascii="Times New Roman" w:eastAsia="Times New Roman" w:hAnsi="Times New Roman" w:cs="Times New Roman"/>
+          <w:sz w:val="20"/>
+          <w:szCs w:val="20"/>
+        </w:rPr>
+        <w:t>&gt;</w:t>
       </w:r>
     </w:p>
     <w:p>
@@ -7233,6 +8841,8 @@
           <w:szCs w:val="20"/>
         </w:rPr>
       </w:pPr>
+      <w:proofErr w:type="spellStart"/>
+      <w:proofErr w:type="gramStart"/>
       <w:r>
         <w:rPr>
           <w:rFonts w:ascii="Times New Roman" w:eastAsia="Times New Roman" w:hAnsi="Times New Roman" w:cs="Times New Roman"/>
@@ -7240,8 +8850,30 @@
           <w:sz w:val="20"/>
           <w:szCs w:val="20"/>
         </w:rPr>
-        <w:t>docker restart jenkins</w:t>
-      </w:r>
+        <w:t>docker</w:t>
+      </w:r>
+      <w:proofErr w:type="spellEnd"/>
+      <w:proofErr w:type="gramEnd"/>
+      <w:r>
+        <w:rPr>
+          <w:rFonts w:ascii="Times New Roman" w:eastAsia="Times New Roman" w:hAnsi="Times New Roman" w:cs="Times New Roman"/>
+          <w:b/>
+          <w:sz w:val="20"/>
+          <w:szCs w:val="20"/>
+        </w:rPr>
+        <w:t xml:space="preserve"> restart </w:t>
+      </w:r>
+      <w:proofErr w:type="spellStart"/>
+      <w:r>
+        <w:rPr>
+          <w:rFonts w:ascii="Times New Roman" w:eastAsia="Times New Roman" w:hAnsi="Times New Roman" w:cs="Times New Roman"/>
+          <w:b/>
+          <w:sz w:val="20"/>
+          <w:szCs w:val="20"/>
+        </w:rPr>
+        <w:t>jenkins</w:t>
+      </w:r>
+      <w:proofErr w:type="spellEnd"/>
     </w:p>
     <w:p>
       <w:pPr>
@@ -7265,7 +8897,15 @@
         <w:t xml:space="preserve">  </w:t>
       </w:r>
       <w:r>
-        <w:t>Slower way – delete your docker container/image and start over</w:t>
+        <w:t xml:space="preserve">Slower way – delete your </w:t>
+      </w:r>
+      <w:proofErr w:type="spellStart"/>
+      <w:r>
+        <w:t>docker</w:t>
+      </w:r>
+      <w:proofErr w:type="spellEnd"/>
+      <w:r>
+        <w:t xml:space="preserve"> container/image and start over</w:t>
       </w:r>
     </w:p>
     <w:p>

</xml_diff>

<commit_message>
change 'I' to 'we'
</commit_message>
<xml_diff>
--- a/Automating Stack HOL Instructions.docx
+++ b/Automating Stack HOL Instructions.docx
@@ -2024,7 +2024,19 @@
         <w:rPr>
           <w:b/>
         </w:rPr>
-        <w:t xml:space="preserve"> will probably work. These version numbers are the ones I tested with.</w:t>
+        <w:t xml:space="preserve"> will probably work. These version numbers are the ones </w:t>
+      </w:r>
+      <w:r>
+        <w:rPr>
+          <w:b/>
+        </w:rPr>
+        <w:t xml:space="preserve">we </w:t>
+      </w:r>
+      <w:r>
+        <w:rPr>
+          <w:b/>
+        </w:rPr>
+        <w:t>tested with.</w:t>
       </w:r>
     </w:p>
     <w:p/>
@@ -8199,7 +8211,13 @@
       </w:r>
       <w:proofErr w:type="spellEnd"/>
       <w:r>
-        <w:t xml:space="preserve"> and run the Groovy code as a script. However, this triggers the script security plugin and requires extra step. Since this is a conference and not a system we are maintaining, I optimized. The effort to setup script security properly is more than the effort to copy/paste this </w:t>
+        <w:t xml:space="preserve"> and run the Groovy code as a script. However, this triggers the script security plugin and requires extra step. Since this is a conference and no</w:t>
+      </w:r>
+      <w:r>
+        <w:t>t a system we are maintaining, we</w:t>
+      </w:r>
+      <w:r>
+        <w:t xml:space="preserve"> optimized. The effort to setup script security properly is more than the effort to copy/paste this </w:t>
       </w:r>
       <w:proofErr w:type="spellStart"/>
       <w:r>
@@ -8426,7 +8444,10 @@
     <w:p/>
     <w:p>
       <w:r>
-        <w:t>I used a combination of IDE autocomplete and examples online to create the Groovy script.</w:t>
+        <w:t>We</w:t>
+      </w:r>
+      <w:r>
+        <w:t xml:space="preserve"> used a combination of IDE autocomplete and examples online to create the Groovy script.</w:t>
       </w:r>
     </w:p>
     <w:p>
@@ -8437,8 +8458,32 @@
           <w:numId w:val="48"/>
         </w:numPr>
       </w:pPr>
-      <w:bookmarkStart w:id="24" w:name="_GoBack"/>
-      <w:bookmarkEnd w:id="24"/>
+      <w:r>
+        <w:t xml:space="preserve">Copy the code from </w:t>
+      </w:r>
+      <w:hyperlink r:id="rId33" w:history="1">
+        <w:r>
+          <w:rPr>
+            <w:rStyle w:val="Hyperlink"/>
+          </w:rPr>
+          <w:t>https://github.com/boyarsky/OracleCodeOne2018-HOL-Automating-Stack-Groovy/blob/master/nexus-scripts/src/main/groovy/nexusSetup.groovy</w:t>
+        </w:r>
+      </w:hyperlink>
+      <w:r>
+        <w:t xml:space="preserve"> </w:t>
+      </w:r>
+    </w:p>
+    <w:p>
+      <w:pPr>
+        <w:pStyle w:val="ListParagraph"/>
+        <w:numPr>
+          <w:ilvl w:val="0"/>
+          <w:numId w:val="48"/>
+        </w:numPr>
+      </w:pPr>
+      <w:r>
+        <w:t>Run it in a Groovy task in Nexus.</w:t>
+      </w:r>
     </w:p>
     <w:p/>
     <w:p>
@@ -8516,7 +8561,7 @@
                     </pic:cNvPicPr>
                   </pic:nvPicPr>
                   <pic:blipFill>
-                    <a:blip r:embed="rId33">
+                    <a:blip r:embed="rId34">
                       <a:extLst>
                         <a:ext uri="{28A0092B-C50C-407E-A947-70E740481C1C}">
                           <a14:useLocalDpi xmlns:a14="http://schemas.microsoft.com/office/drawing/2010/main" val="0"/>
@@ -8884,11 +8929,11 @@
       <w:pPr>
         <w:pStyle w:val="Heading3"/>
       </w:pPr>
-      <w:bookmarkStart w:id="25" w:name="_Toc397507138"/>
+      <w:bookmarkStart w:id="24" w:name="_Toc397507138"/>
       <w:r>
         <w:t>Stop containers</w:t>
       </w:r>
-      <w:bookmarkEnd w:id="25"/>
+      <w:bookmarkEnd w:id="24"/>
     </w:p>
     <w:p>
       <w:r>
@@ -8962,11 +9007,11 @@
       <w:pPr>
         <w:pStyle w:val="Heading3"/>
       </w:pPr>
-      <w:bookmarkStart w:id="26" w:name="_Toc397507139"/>
+      <w:bookmarkStart w:id="25" w:name="_Toc397507139"/>
       <w:r>
         <w:t>If want to reclaim disk space</w:t>
       </w:r>
-      <w:bookmarkEnd w:id="26"/>
+      <w:bookmarkEnd w:id="25"/>
     </w:p>
     <w:p>
       <w:r>
@@ -9231,14 +9276,28 @@
         <w:rPr>
           <w:b/>
         </w:rPr>
-        <w:t>rmi</w:t>
+        <w:t>rm</w:t>
+      </w:r>
+      <w:bookmarkStart w:id="26" w:name="_GoBack"/>
+      <w:r>
+        <w:rPr>
+          <w:b/>
+        </w:rPr>
+        <w:t>i</w:t>
       </w:r>
       <w:proofErr w:type="spellEnd"/>
       <w:r>
         <w:rPr>
           <w:b/>
         </w:rPr>
-        <w:t xml:space="preserve"> &lt;hash2&gt;</w:t>
+        <w:t xml:space="preserve"> </w:t>
+      </w:r>
+      <w:bookmarkEnd w:id="26"/>
+      <w:r>
+        <w:rPr>
+          <w:b/>
+        </w:rPr>
+        <w:t>&lt;hash2&gt;</w:t>
       </w:r>
     </w:p>
     <w:p>
@@ -9531,7 +9590,25 @@
           <w:sz w:val="20"/>
           <w:szCs w:val="20"/>
         </w:rPr>
-        <w:t>Install your favorite text editor. I choose vim</w:t>
+        <w:t>Inst</w:t>
+      </w:r>
+      <w:r>
+        <w:rPr>
+          <w:rFonts w:ascii="Times New Roman" w:hAnsi="Times New Roman" w:cs="Times New Roman"/>
+          <w:color w:val="000000"/>
+          <w:sz w:val="20"/>
+          <w:szCs w:val="20"/>
+        </w:rPr>
+        <w:t>all your favorite text editor. We</w:t>
+      </w:r>
+      <w:r>
+        <w:rPr>
+          <w:rFonts w:ascii="Times New Roman" w:hAnsi="Times New Roman" w:cs="Times New Roman"/>
+          <w:color w:val="000000"/>
+          <w:sz w:val="20"/>
+          <w:szCs w:val="20"/>
+        </w:rPr>
+        <w:t xml:space="preserve"> choose vim</w:t>
       </w:r>
     </w:p>
     <w:p>
@@ -10381,7 +10458,7 @@
       <w:bookmarkEnd w:id="27"/>
     </w:p>
     <w:p>
-      <w:hyperlink r:id="rId34" w:history="1">
+      <w:hyperlink r:id="rId35" w:history="1">
         <w:r>
           <w:rPr>
             <w:rStyle w:val="Hyperlink"/>
@@ -10394,7 +10471,7 @@
       </w:r>
     </w:p>
     <w:p>
-      <w:hyperlink r:id="rId35" w:history="1">
+      <w:hyperlink r:id="rId36" w:history="1">
         <w:r>
           <w:rPr>
             <w:rStyle w:val="Hyperlink"/>
@@ -10407,7 +10484,7 @@
       </w:r>
     </w:p>
     <w:p>
-      <w:hyperlink r:id="rId36" w:history="1">
+      <w:hyperlink r:id="rId37" w:history="1">
         <w:r>
           <w:rPr>
             <w:rStyle w:val="Hyperlink"/>
@@ -10430,7 +10507,7 @@
       </w:r>
     </w:p>
     <w:p>
-      <w:hyperlink r:id="rId37" w:history="1">
+      <w:hyperlink r:id="rId38" w:history="1">
         <w:r>
           <w:rPr>
             <w:rStyle w:val="Hyperlink"/>
@@ -10443,7 +10520,7 @@
       </w:r>
     </w:p>
     <w:p>
-      <w:hyperlink r:id="rId38" w:history="1">
+      <w:hyperlink r:id="rId39" w:history="1">
         <w:r>
           <w:rPr>
             <w:rStyle w:val="Hyperlink"/>
@@ -10456,7 +10533,7 @@
       </w:r>
     </w:p>
     <w:p>
-      <w:hyperlink r:id="rId39" w:history="1">
+      <w:hyperlink r:id="rId40" w:history="1">
         <w:r>
           <w:rPr>
             <w:rStyle w:val="Hyperlink"/>

</xml_diff>

<commit_message>
add publish for sea lion
</commit_message>
<xml_diff>
--- a/Automating Stack HOL Instructions.docx
+++ b/Automating Stack HOL Instructions.docx
@@ -1727,19 +1727,11 @@
       <w:r>
         <w:t xml:space="preserve">run </w:t>
       </w:r>
-      <w:proofErr w:type="spellStart"/>
-      <w:r>
-        <w:rPr>
-          <w:b/>
-        </w:rPr>
-        <w:t>docker</w:t>
-      </w:r>
-      <w:proofErr w:type="spellEnd"/>
-      <w:r>
-        <w:rPr>
-          <w:b/>
-        </w:rPr>
-        <w:t xml:space="preserve"> </w:t>
+      <w:r>
+        <w:rPr>
+          <w:b/>
+        </w:rPr>
+        <w:t xml:space="preserve">docker </w:t>
       </w:r>
       <w:r>
         <w:rPr>
@@ -1804,10 +1796,15 @@
           <w:sz w:val="22"/>
           <w:szCs w:val="22"/>
         </w:rPr>
-        <w:t xml:space="preserve">$ </w:t>
-      </w:r>
-      <w:proofErr w:type="spellStart"/>
-      <w:proofErr w:type="gramStart"/>
+        <w:t>$ docker --version</w:t>
+      </w:r>
+    </w:p>
+    <w:p>
+      <w:pPr>
+        <w:rPr>
+          <w:b/>
+        </w:rPr>
+      </w:pPr>
       <w:r>
         <w:rPr>
           <w:rFonts w:ascii="Menlo Regular" w:hAnsi="Menlo Regular" w:cs="Menlo Regular"/>
@@ -1815,33 +1812,6 @@
           <w:sz w:val="22"/>
           <w:szCs w:val="22"/>
         </w:rPr>
-        <w:t>docker</w:t>
-      </w:r>
-      <w:proofErr w:type="spellEnd"/>
-      <w:proofErr w:type="gramEnd"/>
-      <w:r>
-        <w:rPr>
-          <w:rFonts w:ascii="Menlo Regular" w:hAnsi="Menlo Regular" w:cs="Menlo Regular"/>
-          <w:color w:val="000000"/>
-          <w:sz w:val="22"/>
-          <w:szCs w:val="22"/>
-        </w:rPr>
-        <w:t xml:space="preserve"> --version</w:t>
-      </w:r>
-    </w:p>
-    <w:p>
-      <w:pPr>
-        <w:rPr>
-          <w:b/>
-        </w:rPr>
-      </w:pPr>
-      <w:r>
-        <w:rPr>
-          <w:rFonts w:ascii="Menlo Regular" w:hAnsi="Menlo Regular" w:cs="Menlo Regular"/>
-          <w:color w:val="000000"/>
-          <w:sz w:val="22"/>
-          <w:szCs w:val="22"/>
-        </w:rPr>
         <w:t>Docker version 18.06.0-ce, build 0ffa825</w:t>
       </w:r>
     </w:p>
@@ -1863,15 +1833,7 @@
         <w:t>just under 2G</w:t>
       </w:r>
       <w:r>
-        <w:t xml:space="preserve">B combined. So as not to tax the conference network, please pull them in advance. This will also let you deal with any corporate </w:t>
-      </w:r>
-      <w:proofErr w:type="gramStart"/>
-      <w:r>
-        <w:t>internet</w:t>
-      </w:r>
-      <w:proofErr w:type="gramEnd"/>
-      <w:r>
-        <w:t xml:space="preserve"> proxies while you are still at work and can ask for help.</w:t>
+        <w:t>B combined. So as not to tax the conference network, please pull them in advance. This will also let you deal with any corporate internet proxies while you are still at work and can ask for help.</w:t>
       </w:r>
     </w:p>
     <w:p/>
@@ -1886,35 +1848,11 @@
           <w:b/>
         </w:rPr>
       </w:pPr>
-      <w:proofErr w:type="spellStart"/>
-      <w:proofErr w:type="gramStart"/>
-      <w:r>
-        <w:rPr>
-          <w:b/>
-        </w:rPr>
-        <w:t>docker</w:t>
-      </w:r>
-      <w:proofErr w:type="spellEnd"/>
-      <w:proofErr w:type="gramEnd"/>
-      <w:r>
-        <w:rPr>
-          <w:b/>
-        </w:rPr>
-        <w:t xml:space="preserve"> pull </w:t>
-      </w:r>
-      <w:proofErr w:type="spellStart"/>
-      <w:r>
-        <w:rPr>
-          <w:b/>
-        </w:rPr>
-        <w:t>sonatype</w:t>
-      </w:r>
-      <w:proofErr w:type="spellEnd"/>
-      <w:r>
-        <w:rPr>
-          <w:b/>
-        </w:rPr>
-        <w:t>/nexus3</w:t>
+      <w:r>
+        <w:rPr>
+          <w:b/>
+        </w:rPr>
+        <w:t>docker pull sonatype/nexus3</w:t>
       </w:r>
       <w:r>
         <w:rPr>
@@ -1929,35 +1867,11 @@
           <w:b/>
         </w:rPr>
       </w:pPr>
-      <w:proofErr w:type="spellStart"/>
-      <w:proofErr w:type="gramStart"/>
-      <w:r>
-        <w:rPr>
-          <w:b/>
-        </w:rPr>
-        <w:t>docker</w:t>
-      </w:r>
-      <w:proofErr w:type="spellEnd"/>
-      <w:proofErr w:type="gramEnd"/>
-      <w:r>
-        <w:rPr>
-          <w:b/>
-        </w:rPr>
-        <w:t xml:space="preserve"> pull </w:t>
-      </w:r>
-      <w:proofErr w:type="spellStart"/>
-      <w:r>
-        <w:rPr>
-          <w:b/>
-        </w:rPr>
-        <w:t>jenkins</w:t>
-      </w:r>
-      <w:proofErr w:type="spellEnd"/>
-      <w:r>
-        <w:rPr>
-          <w:b/>
-        </w:rPr>
-        <w:t>/jenkins:</w:t>
+      <w:r>
+        <w:rPr>
+          <w:b/>
+        </w:rPr>
+        <w:t>docker pull jenkins/jenkins:</w:t>
       </w:r>
       <w:r>
         <w:rPr>
@@ -1972,21 +1886,11 @@
           <w:b/>
         </w:rPr>
       </w:pPr>
-      <w:proofErr w:type="spellStart"/>
-      <w:proofErr w:type="gramStart"/>
-      <w:r>
-        <w:rPr>
-          <w:b/>
-        </w:rPr>
-        <w:t>docker</w:t>
-      </w:r>
-      <w:proofErr w:type="spellEnd"/>
-      <w:proofErr w:type="gramEnd"/>
-      <w:r>
-        <w:rPr>
-          <w:b/>
-        </w:rPr>
-        <w:t xml:space="preserve"> pull </w:t>
+      <w:r>
+        <w:rPr>
+          <w:b/>
+        </w:rPr>
+        <w:t xml:space="preserve">docker pull </w:t>
       </w:r>
       <w:r>
         <w:rPr>
@@ -2074,49 +1978,7 @@
           <w:sz w:val="22"/>
           <w:szCs w:val="22"/>
         </w:rPr>
-        <w:t xml:space="preserve">$ </w:t>
-      </w:r>
-      <w:proofErr w:type="spellStart"/>
-      <w:proofErr w:type="gramStart"/>
-      <w:r>
-        <w:rPr>
-          <w:rFonts w:ascii="Menlo Regular" w:hAnsi="Menlo Regular" w:cs="Menlo Regular"/>
-          <w:color w:val="000000"/>
-          <w:sz w:val="22"/>
-          <w:szCs w:val="22"/>
-        </w:rPr>
-        <w:t>docker</w:t>
-      </w:r>
-      <w:proofErr w:type="spellEnd"/>
-      <w:proofErr w:type="gramEnd"/>
-      <w:r>
-        <w:rPr>
-          <w:rFonts w:ascii="Menlo Regular" w:hAnsi="Menlo Regular" w:cs="Menlo Regular"/>
-          <w:color w:val="000000"/>
-          <w:sz w:val="22"/>
-          <w:szCs w:val="22"/>
-        </w:rPr>
-        <w:t xml:space="preserve"> pull </w:t>
-      </w:r>
-      <w:proofErr w:type="spellStart"/>
-      <w:r>
-        <w:rPr>
-          <w:rFonts w:ascii="Menlo Regular" w:hAnsi="Menlo Regular" w:cs="Menlo Regular"/>
-          <w:color w:val="000000"/>
-          <w:sz w:val="22"/>
-          <w:szCs w:val="22"/>
-        </w:rPr>
-        <w:t>sonatype</w:t>
-      </w:r>
-      <w:proofErr w:type="spellEnd"/>
-      <w:r>
-        <w:rPr>
-          <w:rFonts w:ascii="Menlo Regular" w:hAnsi="Menlo Regular" w:cs="Menlo Regular"/>
-          <w:color w:val="000000"/>
-          <w:sz w:val="22"/>
-          <w:szCs w:val="22"/>
-        </w:rPr>
-        <w:t>/nexus3:3.13.0</w:t>
+        <w:t>$ docker pull sonatype/nexus3:3.13.0</w:t>
       </w:r>
     </w:p>
     <w:p>
@@ -2153,27 +2015,7 @@
           <w:sz w:val="22"/>
           <w:szCs w:val="22"/>
         </w:rPr>
-        <w:t xml:space="preserve">3.13.0: Pulling from </w:t>
-      </w:r>
-      <w:proofErr w:type="spellStart"/>
-      <w:r>
-        <w:rPr>
-          <w:rFonts w:ascii="Menlo Regular" w:hAnsi="Menlo Regular" w:cs="Menlo Regular"/>
-          <w:color w:val="000000"/>
-          <w:sz w:val="22"/>
-          <w:szCs w:val="22"/>
-        </w:rPr>
-        <w:t>sonatype</w:t>
-      </w:r>
-      <w:proofErr w:type="spellEnd"/>
-      <w:r>
-        <w:rPr>
-          <w:rFonts w:ascii="Menlo Regular" w:hAnsi="Menlo Regular" w:cs="Menlo Regular"/>
-          <w:color w:val="000000"/>
-          <w:sz w:val="22"/>
-          <w:szCs w:val="22"/>
-        </w:rPr>
-        <w:t>/nexus3</w:t>
+        <w:t>3.13.0: Pulling from sonatype/nexus3</w:t>
       </w:r>
     </w:p>
     <w:p>
@@ -2321,19 +2163,8 @@
           <w:sz w:val="22"/>
           <w:szCs w:val="22"/>
         </w:rPr>
-        <w:t>Digest: sha256</w:t>
-      </w:r>
-      <w:proofErr w:type="gramStart"/>
-      <w:r>
-        <w:rPr>
-          <w:rFonts w:ascii="Menlo Regular" w:hAnsi="Menlo Regular" w:cs="Menlo Regular"/>
-          <w:color w:val="000000"/>
-          <w:sz w:val="22"/>
-          <w:szCs w:val="22"/>
-        </w:rPr>
-        <w:t>:19d186d5bc8be1ea4f7bae72756baa830e79bf20aae0e9e7b1a0c7d3ce7ac136</w:t>
-      </w:r>
-      <w:proofErr w:type="gramEnd"/>
+        <w:t>Digest: sha256:19d186d5bc8be1ea4f7bae72756baa830e79bf20aae0e9e7b1a0c7d3ce7ac136</w:t>
+      </w:r>
     </w:p>
     <w:p>
       <w:pPr>
@@ -2369,39 +2200,8 @@
           <w:sz w:val="22"/>
           <w:szCs w:val="22"/>
         </w:rPr>
-        <w:t xml:space="preserve">Status: Downloaded newer image for </w:t>
-      </w:r>
-      <w:proofErr w:type="spellStart"/>
-      <w:r>
-        <w:rPr>
-          <w:rFonts w:ascii="Menlo Regular" w:hAnsi="Menlo Regular" w:cs="Menlo Regular"/>
-          <w:color w:val="000000"/>
-          <w:sz w:val="22"/>
-          <w:szCs w:val="22"/>
-        </w:rPr>
-        <w:t>sonatype</w:t>
-      </w:r>
-      <w:proofErr w:type="spellEnd"/>
-      <w:r>
-        <w:rPr>
-          <w:rFonts w:ascii="Menlo Regular" w:hAnsi="Menlo Regular" w:cs="Menlo Regular"/>
-          <w:color w:val="000000"/>
-          <w:sz w:val="22"/>
-          <w:szCs w:val="22"/>
-        </w:rPr>
-        <w:t>/nexus3</w:t>
-      </w:r>
-      <w:proofErr w:type="gramStart"/>
-      <w:r>
-        <w:rPr>
-          <w:rFonts w:ascii="Menlo Regular" w:hAnsi="Menlo Regular" w:cs="Menlo Regular"/>
-          <w:color w:val="000000"/>
-          <w:sz w:val="22"/>
-          <w:szCs w:val="22"/>
-        </w:rPr>
-        <w:t>:3.13.0</w:t>
-      </w:r>
-      <w:proofErr w:type="gramEnd"/>
+        <w:t>Status: Downloaded newer image for sonatype/nexus3:3.13.0</w:t>
+      </w:r>
     </w:p>
     <w:p>
       <w:pPr>
@@ -2465,49 +2265,7 @@
           <w:sz w:val="22"/>
           <w:szCs w:val="22"/>
         </w:rPr>
-        <w:t xml:space="preserve">$ </w:t>
-      </w:r>
-      <w:proofErr w:type="spellStart"/>
-      <w:proofErr w:type="gramStart"/>
-      <w:r>
-        <w:rPr>
-          <w:rFonts w:ascii="Menlo Regular" w:hAnsi="Menlo Regular" w:cs="Menlo Regular"/>
-          <w:color w:val="000000"/>
-          <w:sz w:val="22"/>
-          <w:szCs w:val="22"/>
-        </w:rPr>
-        <w:t>docker</w:t>
-      </w:r>
-      <w:proofErr w:type="spellEnd"/>
-      <w:proofErr w:type="gramEnd"/>
-      <w:r>
-        <w:rPr>
-          <w:rFonts w:ascii="Menlo Regular" w:hAnsi="Menlo Regular" w:cs="Menlo Regular"/>
-          <w:color w:val="000000"/>
-          <w:sz w:val="22"/>
-          <w:szCs w:val="22"/>
-        </w:rPr>
-        <w:t xml:space="preserve"> pull </w:t>
-      </w:r>
-      <w:proofErr w:type="spellStart"/>
-      <w:r>
-        <w:rPr>
-          <w:rFonts w:ascii="Menlo Regular" w:hAnsi="Menlo Regular" w:cs="Menlo Regular"/>
-          <w:color w:val="000000"/>
-          <w:sz w:val="22"/>
-          <w:szCs w:val="22"/>
-        </w:rPr>
-        <w:t>jenkins</w:t>
-      </w:r>
-      <w:proofErr w:type="spellEnd"/>
-      <w:r>
-        <w:rPr>
-          <w:rFonts w:ascii="Menlo Regular" w:hAnsi="Menlo Regular" w:cs="Menlo Regular"/>
-          <w:color w:val="000000"/>
-          <w:sz w:val="22"/>
-          <w:szCs w:val="22"/>
-        </w:rPr>
-        <w:t>/jenkins:2.140</w:t>
+        <w:t>$ docker pull jenkins/jenkins:2.140</w:t>
       </w:r>
     </w:p>
     <w:p>
@@ -2544,39 +2302,8 @@
           <w:sz w:val="22"/>
           <w:szCs w:val="22"/>
         </w:rPr>
-        <w:t xml:space="preserve">2.140: Pulling from </w:t>
-      </w:r>
-      <w:proofErr w:type="spellStart"/>
-      <w:r>
-        <w:rPr>
-          <w:rFonts w:ascii="Menlo Regular" w:hAnsi="Menlo Regular" w:cs="Menlo Regular"/>
-          <w:color w:val="000000"/>
-          <w:sz w:val="22"/>
-          <w:szCs w:val="22"/>
-        </w:rPr>
-        <w:t>jenkins</w:t>
-      </w:r>
-      <w:proofErr w:type="spellEnd"/>
-      <w:r>
-        <w:rPr>
-          <w:rFonts w:ascii="Menlo Regular" w:hAnsi="Menlo Regular" w:cs="Menlo Regular"/>
-          <w:color w:val="000000"/>
-          <w:sz w:val="22"/>
-          <w:szCs w:val="22"/>
-        </w:rPr>
-        <w:t>/</w:t>
-      </w:r>
-      <w:proofErr w:type="spellStart"/>
-      <w:r>
-        <w:rPr>
-          <w:rFonts w:ascii="Menlo Regular" w:hAnsi="Menlo Regular" w:cs="Menlo Regular"/>
-          <w:color w:val="000000"/>
-          <w:sz w:val="22"/>
-          <w:szCs w:val="22"/>
-        </w:rPr>
-        <w:t>jenkins</w:t>
-      </w:r>
-      <w:proofErr w:type="spellEnd"/>
+        <w:t>2.140: Pulling from jenkins/jenkins</w:t>
+      </w:r>
     </w:p>
     <w:p>
       <w:pPr>
@@ -2716,7 +2443,6 @@
           <w:szCs w:val="22"/>
         </w:rPr>
       </w:pPr>
-      <w:proofErr w:type="gramStart"/>
       <w:r>
         <w:rPr>
           <w:rFonts w:ascii="Menlo Regular" w:hAnsi="Menlo Regular" w:cs="Menlo Regular"/>
@@ -2724,17 +2450,7 @@
           <w:sz w:val="22"/>
           <w:szCs w:val="22"/>
         </w:rPr>
-        <w:t>d4eee24d4dac</w:t>
-      </w:r>
-      <w:proofErr w:type="gramEnd"/>
-      <w:r>
-        <w:rPr>
-          <w:rFonts w:ascii="Menlo Regular" w:hAnsi="Menlo Regular" w:cs="Menlo Regular"/>
-          <w:color w:val="000000"/>
-          <w:sz w:val="22"/>
-          <w:szCs w:val="22"/>
-        </w:rPr>
-        <w:t xml:space="preserve">: Pull complete </w:t>
+        <w:t xml:space="preserve">d4eee24d4dac: Pull complete </w:t>
       </w:r>
     </w:p>
     <w:p>
@@ -2764,7 +2480,6 @@
           <w:szCs w:val="22"/>
         </w:rPr>
       </w:pPr>
-      <w:proofErr w:type="gramStart"/>
       <w:r>
         <w:rPr>
           <w:rFonts w:ascii="Menlo Regular" w:hAnsi="Menlo Regular" w:cs="Menlo Regular"/>
@@ -2772,17 +2487,7 @@
           <w:sz w:val="22"/>
           <w:szCs w:val="22"/>
         </w:rPr>
-        <w:t>c58988e753d7</w:t>
-      </w:r>
-      <w:proofErr w:type="gramEnd"/>
-      <w:r>
-        <w:rPr>
-          <w:rFonts w:ascii="Menlo Regular" w:hAnsi="Menlo Regular" w:cs="Menlo Regular"/>
-          <w:color w:val="000000"/>
-          <w:sz w:val="22"/>
-          <w:szCs w:val="22"/>
-        </w:rPr>
-        <w:t xml:space="preserve">: Pull complete </w:t>
+        <w:t xml:space="preserve">c58988e753d7: Pull complete </w:t>
       </w:r>
     </w:p>
     <w:p>
@@ -3071,7 +2776,6 @@
           <w:szCs w:val="22"/>
         </w:rPr>
       </w:pPr>
-      <w:proofErr w:type="gramStart"/>
       <w:r>
         <w:rPr>
           <w:rFonts w:ascii="Menlo Regular" w:hAnsi="Menlo Regular" w:cs="Menlo Regular"/>
@@ -3079,17 +2783,7 @@
           <w:sz w:val="22"/>
           <w:szCs w:val="22"/>
         </w:rPr>
-        <w:t>f6bf99db32d5</w:t>
-      </w:r>
-      <w:proofErr w:type="gramEnd"/>
-      <w:r>
-        <w:rPr>
-          <w:rFonts w:ascii="Menlo Regular" w:hAnsi="Menlo Regular" w:cs="Menlo Regular"/>
-          <w:color w:val="000000"/>
-          <w:sz w:val="22"/>
-          <w:szCs w:val="22"/>
-        </w:rPr>
-        <w:t xml:space="preserve">: Pull complete </w:t>
+        <w:t xml:space="preserve">f6bf99db32d5: Pull complete </w:t>
       </w:r>
     </w:p>
     <w:p>
@@ -3119,7 +2813,6 @@
           <w:szCs w:val="22"/>
         </w:rPr>
       </w:pPr>
-      <w:proofErr w:type="gramStart"/>
       <w:r>
         <w:rPr>
           <w:rFonts w:ascii="Menlo Regular" w:hAnsi="Menlo Regular" w:cs="Menlo Regular"/>
@@ -3127,17 +2820,7 @@
           <w:sz w:val="22"/>
           <w:szCs w:val="22"/>
         </w:rPr>
-        <w:t>bb47d4bbb0e1</w:t>
-      </w:r>
-      <w:proofErr w:type="gramEnd"/>
-      <w:r>
-        <w:rPr>
-          <w:rFonts w:ascii="Menlo Regular" w:hAnsi="Menlo Regular" w:cs="Menlo Regular"/>
-          <w:color w:val="000000"/>
-          <w:sz w:val="22"/>
-          <w:szCs w:val="22"/>
-        </w:rPr>
-        <w:t xml:space="preserve">: Pull complete </w:t>
+        <w:t xml:space="preserve">bb47d4bbb0e1: Pull complete </w:t>
       </w:r>
     </w:p>
     <w:p>
@@ -3352,7 +3035,6 @@
           <w:szCs w:val="22"/>
         </w:rPr>
       </w:pPr>
-      <w:proofErr w:type="gramStart"/>
       <w:r>
         <w:rPr>
           <w:rFonts w:ascii="Menlo Regular" w:hAnsi="Menlo Regular" w:cs="Menlo Regular"/>
@@ -3360,17 +3042,7 @@
           <w:sz w:val="22"/>
           <w:szCs w:val="22"/>
         </w:rPr>
-        <w:t>f9860b79812e</w:t>
-      </w:r>
-      <w:proofErr w:type="gramEnd"/>
-      <w:r>
-        <w:rPr>
-          <w:rFonts w:ascii="Menlo Regular" w:hAnsi="Menlo Regular" w:cs="Menlo Regular"/>
-          <w:color w:val="000000"/>
-          <w:sz w:val="22"/>
-          <w:szCs w:val="22"/>
-        </w:rPr>
-        <w:t xml:space="preserve">: Pull complete </w:t>
+        <w:t xml:space="preserve">f9860b79812e: Pull complete </w:t>
       </w:r>
     </w:p>
     <w:p>
@@ -3444,19 +3116,8 @@
           <w:sz w:val="22"/>
           <w:szCs w:val="22"/>
         </w:rPr>
-        <w:t>Digest: sha256</w:t>
-      </w:r>
-      <w:proofErr w:type="gramStart"/>
-      <w:r>
-        <w:rPr>
-          <w:rFonts w:ascii="Menlo Regular" w:hAnsi="Menlo Regular" w:cs="Menlo Regular"/>
-          <w:color w:val="000000"/>
-          <w:sz w:val="22"/>
-          <w:szCs w:val="22"/>
-        </w:rPr>
-        <w:t>:161cb25fbb23a1c5ac5fdd0feebd713edd62c235e199e68b34d1a78205a42da7</w:t>
-      </w:r>
-      <w:proofErr w:type="gramEnd"/>
+        <w:t>Digest: sha256:161cb25fbb23a1c5ac5fdd0feebd713edd62c235e199e68b34d1a78205a42da7</w:t>
+      </w:r>
     </w:p>
     <w:p>
       <w:pPr>
@@ -3492,39 +3153,8 @@
           <w:sz w:val="22"/>
           <w:szCs w:val="22"/>
         </w:rPr>
-        <w:t xml:space="preserve">Status: Downloaded newer image for </w:t>
-      </w:r>
-      <w:proofErr w:type="spellStart"/>
-      <w:r>
-        <w:rPr>
-          <w:rFonts w:ascii="Menlo Regular" w:hAnsi="Menlo Regular" w:cs="Menlo Regular"/>
-          <w:color w:val="000000"/>
-          <w:sz w:val="22"/>
-          <w:szCs w:val="22"/>
-        </w:rPr>
-        <w:t>jenkins</w:t>
-      </w:r>
-      <w:proofErr w:type="spellEnd"/>
-      <w:r>
-        <w:rPr>
-          <w:rFonts w:ascii="Menlo Regular" w:hAnsi="Menlo Regular" w:cs="Menlo Regular"/>
-          <w:color w:val="000000"/>
-          <w:sz w:val="22"/>
-          <w:szCs w:val="22"/>
-        </w:rPr>
-        <w:t>/jenkins</w:t>
-      </w:r>
-      <w:proofErr w:type="gramStart"/>
-      <w:r>
-        <w:rPr>
-          <w:rFonts w:ascii="Menlo Regular" w:hAnsi="Menlo Regular" w:cs="Menlo Regular"/>
-          <w:color w:val="000000"/>
-          <w:sz w:val="22"/>
-          <w:szCs w:val="22"/>
-        </w:rPr>
-        <w:t>:2.140</w:t>
-      </w:r>
-      <w:proofErr w:type="gramEnd"/>
+        <w:t>Status: Downloaded newer image for jenkins/jenkins:2.140</w:t>
+      </w:r>
     </w:p>
     <w:p>
       <w:pPr>
@@ -3588,29 +3218,7 @@
           <w:sz w:val="22"/>
           <w:szCs w:val="22"/>
         </w:rPr>
-        <w:t xml:space="preserve">$ </w:t>
-      </w:r>
-      <w:proofErr w:type="spellStart"/>
-      <w:proofErr w:type="gramStart"/>
-      <w:r>
-        <w:rPr>
-          <w:rFonts w:ascii="Menlo Regular" w:hAnsi="Menlo Regular" w:cs="Menlo Regular"/>
-          <w:color w:val="000000"/>
-          <w:sz w:val="22"/>
-          <w:szCs w:val="22"/>
-        </w:rPr>
-        <w:t>docker</w:t>
-      </w:r>
-      <w:proofErr w:type="spellEnd"/>
-      <w:proofErr w:type="gramEnd"/>
-      <w:r>
-        <w:rPr>
-          <w:rFonts w:ascii="Menlo Regular" w:hAnsi="Menlo Regular" w:cs="Menlo Regular"/>
-          <w:color w:val="000000"/>
-          <w:sz w:val="22"/>
-          <w:szCs w:val="22"/>
-        </w:rPr>
-        <w:t xml:space="preserve"> pull sonarqube:7.1</w:t>
+        <w:t>$ docker pull sonarqube:7.1</w:t>
       </w:r>
     </w:p>
     <w:p>
@@ -3647,19 +3255,8 @@
           <w:sz w:val="22"/>
           <w:szCs w:val="22"/>
         </w:rPr>
-        <w:t>7.1: Pulling from library/</w:t>
-      </w:r>
-      <w:proofErr w:type="spellStart"/>
-      <w:r>
-        <w:rPr>
-          <w:rFonts w:ascii="Menlo Regular" w:hAnsi="Menlo Regular" w:cs="Menlo Regular"/>
-          <w:color w:val="000000"/>
-          <w:sz w:val="22"/>
-          <w:szCs w:val="22"/>
-        </w:rPr>
-        <w:t>sonarqube</w:t>
-      </w:r>
-      <w:proofErr w:type="spellEnd"/>
+        <w:t>7.1: Pulling from library/sonarqube</w:t>
+      </w:r>
     </w:p>
     <w:p>
       <w:pPr>
@@ -3799,7 +3396,6 @@
           <w:szCs w:val="22"/>
         </w:rPr>
       </w:pPr>
-      <w:proofErr w:type="gramStart"/>
       <w:r>
         <w:rPr>
           <w:rFonts w:ascii="Menlo Regular" w:hAnsi="Menlo Regular" w:cs="Menlo Regular"/>
@@ -3807,17 +3403,7 @@
           <w:sz w:val="22"/>
           <w:szCs w:val="22"/>
         </w:rPr>
-        <w:t>d4eee24d4dac</w:t>
-      </w:r>
-      <w:proofErr w:type="gramEnd"/>
-      <w:r>
-        <w:rPr>
-          <w:rFonts w:ascii="Menlo Regular" w:hAnsi="Menlo Regular" w:cs="Menlo Regular"/>
-          <w:color w:val="000000"/>
-          <w:sz w:val="22"/>
-          <w:szCs w:val="22"/>
-        </w:rPr>
-        <w:t xml:space="preserve">: Already exists </w:t>
+        <w:t xml:space="preserve">d4eee24d4dac: Already exists </w:t>
       </w:r>
     </w:p>
     <w:p>
@@ -3847,7 +3433,6 @@
           <w:szCs w:val="22"/>
         </w:rPr>
       </w:pPr>
-      <w:proofErr w:type="gramStart"/>
       <w:r>
         <w:rPr>
           <w:rFonts w:ascii="Menlo Regular" w:hAnsi="Menlo Regular" w:cs="Menlo Regular"/>
@@ -3855,17 +3440,7 @@
           <w:sz w:val="22"/>
           <w:szCs w:val="22"/>
         </w:rPr>
-        <w:t>c58988e753d7</w:t>
-      </w:r>
-      <w:proofErr w:type="gramEnd"/>
-      <w:r>
-        <w:rPr>
-          <w:rFonts w:ascii="Menlo Regular" w:hAnsi="Menlo Regular" w:cs="Menlo Regular"/>
-          <w:color w:val="000000"/>
-          <w:sz w:val="22"/>
-          <w:szCs w:val="22"/>
-        </w:rPr>
-        <w:t xml:space="preserve">: Already exists </w:t>
+        <w:t xml:space="preserve">c58988e753d7: Already exists </w:t>
       </w:r>
     </w:p>
     <w:p>
@@ -4080,7 +3655,6 @@
           <w:szCs w:val="22"/>
         </w:rPr>
       </w:pPr>
-      <w:proofErr w:type="gramStart"/>
       <w:r>
         <w:rPr>
           <w:rFonts w:ascii="Menlo Regular" w:hAnsi="Menlo Regular" w:cs="Menlo Regular"/>
@@ -4088,17 +3662,7 @@
           <w:sz w:val="22"/>
           <w:szCs w:val="22"/>
         </w:rPr>
-        <w:t>e0b67c57c8e1</w:t>
-      </w:r>
-      <w:proofErr w:type="gramEnd"/>
-      <w:r>
-        <w:rPr>
-          <w:rFonts w:ascii="Menlo Regular" w:hAnsi="Menlo Regular" w:cs="Menlo Regular"/>
-          <w:color w:val="000000"/>
-          <w:sz w:val="22"/>
-          <w:szCs w:val="22"/>
-        </w:rPr>
-        <w:t xml:space="preserve">: Pull complete </w:t>
+        <w:t xml:space="preserve">e0b67c57c8e1: Pull complete </w:t>
       </w:r>
     </w:p>
     <w:p>
@@ -4128,7 +3692,6 @@
           <w:szCs w:val="22"/>
         </w:rPr>
       </w:pPr>
-      <w:proofErr w:type="gramStart"/>
       <w:r>
         <w:rPr>
           <w:rFonts w:ascii="Menlo Regular" w:hAnsi="Menlo Regular" w:cs="Menlo Regular"/>
@@ -4136,17 +3699,7 @@
           <w:sz w:val="22"/>
           <w:szCs w:val="22"/>
         </w:rPr>
-        <w:t>ce12e009fbe7</w:t>
-      </w:r>
-      <w:proofErr w:type="gramEnd"/>
-      <w:r>
-        <w:rPr>
-          <w:rFonts w:ascii="Menlo Regular" w:hAnsi="Menlo Regular" w:cs="Menlo Regular"/>
-          <w:color w:val="000000"/>
-          <w:sz w:val="22"/>
-          <w:szCs w:val="22"/>
-        </w:rPr>
-        <w:t xml:space="preserve">: Pull complete </w:t>
+        <w:t xml:space="preserve">ce12e009fbe7: Pull complete </w:t>
       </w:r>
     </w:p>
     <w:p>
@@ -4220,19 +3773,8 @@
           <w:sz w:val="22"/>
           <w:szCs w:val="22"/>
         </w:rPr>
-        <w:t>Digest: sha256</w:t>
-      </w:r>
-      <w:proofErr w:type="gramStart"/>
-      <w:r>
-        <w:rPr>
-          <w:rFonts w:ascii="Menlo Regular" w:hAnsi="Menlo Regular" w:cs="Menlo Regular"/>
-          <w:color w:val="000000"/>
-          <w:sz w:val="22"/>
-          <w:szCs w:val="22"/>
-        </w:rPr>
-        <w:t>:4438a37735caa24d80da31ee29e72d686abdaa8f5009746ec60e0d43519e1a57</w:t>
-      </w:r>
-      <w:proofErr w:type="gramEnd"/>
+        <w:t>Digest: sha256:4438a37735caa24d80da31ee29e72d686abdaa8f5009746ec60e0d43519e1a57</w:t>
+      </w:r>
     </w:p>
     <w:p>
       <w:pPr>
@@ -4268,19 +3810,8 @@
           <w:sz w:val="22"/>
           <w:szCs w:val="22"/>
         </w:rPr>
-        <w:t>Status: Downloaded newer image for sonarqube</w:t>
-      </w:r>
-      <w:proofErr w:type="gramStart"/>
-      <w:r>
-        <w:rPr>
-          <w:rFonts w:ascii="Menlo Regular" w:hAnsi="Menlo Regular" w:cs="Menlo Regular"/>
-          <w:color w:val="000000"/>
-          <w:sz w:val="22"/>
-          <w:szCs w:val="22"/>
-        </w:rPr>
-        <w:t>:7.1</w:t>
-      </w:r>
-      <w:proofErr w:type="gramEnd"/>
+        <w:t>Status: Downloaded newer image for sonarqube:7.1</w:t>
+      </w:r>
     </w:p>
     <w:p>
       <w:pPr>
@@ -4455,27 +3986,7 @@
           <w:sz w:val="22"/>
           <w:szCs w:val="22"/>
         </w:rPr>
-        <w:t xml:space="preserve">$ </w:t>
-      </w:r>
-      <w:proofErr w:type="gramStart"/>
-      <w:r>
-        <w:rPr>
-          <w:rFonts w:ascii="Menlo Regular" w:hAnsi="Menlo Regular" w:cs="Menlo Regular"/>
-          <w:color w:val="000000"/>
-          <w:sz w:val="22"/>
-          <w:szCs w:val="22"/>
-        </w:rPr>
-        <w:t>groovy</w:t>
-      </w:r>
-      <w:proofErr w:type="gramEnd"/>
-      <w:r>
-        <w:rPr>
-          <w:rFonts w:ascii="Menlo Regular" w:hAnsi="Menlo Regular" w:cs="Menlo Regular"/>
-          <w:color w:val="000000"/>
-          <w:sz w:val="22"/>
-          <w:szCs w:val="22"/>
-        </w:rPr>
-        <w:t xml:space="preserve"> -version</w:t>
+        <w:t>$ groovy -version</w:t>
       </w:r>
     </w:p>
     <w:p>
@@ -4662,35 +4173,11 @@
           <w:b/>
         </w:rPr>
       </w:pPr>
-      <w:proofErr w:type="spellStart"/>
-      <w:proofErr w:type="gramStart"/>
-      <w:r>
-        <w:rPr>
-          <w:b/>
-        </w:rPr>
-        <w:t>docker</w:t>
-      </w:r>
-      <w:proofErr w:type="spellEnd"/>
-      <w:proofErr w:type="gramEnd"/>
-      <w:r>
-        <w:rPr>
-          <w:b/>
-        </w:rPr>
-        <w:t xml:space="preserve"> network create </w:t>
-      </w:r>
-      <w:proofErr w:type="spellStart"/>
-      <w:r>
-        <w:rPr>
-          <w:b/>
-        </w:rPr>
-        <w:t>hol</w:t>
-      </w:r>
-      <w:proofErr w:type="spellEnd"/>
-      <w:r>
-        <w:rPr>
-          <w:b/>
-        </w:rPr>
-        <w:t>-network</w:t>
+      <w:r>
+        <w:rPr>
+          <w:b/>
+        </w:rPr>
+        <w:t>docker network create hol-network</w:t>
       </w:r>
     </w:p>
     <w:p>
@@ -4714,55 +4201,23 @@
           <w:b/>
         </w:rPr>
       </w:pPr>
-      <w:proofErr w:type="spellStart"/>
-      <w:proofErr w:type="gramStart"/>
-      <w:r>
-        <w:rPr>
-          <w:b/>
-        </w:rPr>
-        <w:t>docker</w:t>
-      </w:r>
-      <w:proofErr w:type="spellEnd"/>
-      <w:proofErr w:type="gramEnd"/>
-      <w:r>
-        <w:rPr>
-          <w:b/>
-        </w:rPr>
-        <w:t xml:space="preserve"> run -d -p 8081:8081 --name nexus </w:t>
-      </w:r>
-      <w:r>
-        <w:rPr>
-          <w:b/>
-        </w:rPr>
-        <w:t xml:space="preserve">--network </w:t>
-      </w:r>
-      <w:proofErr w:type="spellStart"/>
-      <w:r>
-        <w:rPr>
-          <w:b/>
-        </w:rPr>
-        <w:t>hol</w:t>
-      </w:r>
-      <w:proofErr w:type="spellEnd"/>
-      <w:r>
-        <w:rPr>
-          <w:b/>
-        </w:rPr>
-        <w:t xml:space="preserve">-network </w:t>
-      </w:r>
-      <w:proofErr w:type="spellStart"/>
-      <w:r>
-        <w:rPr>
-          <w:b/>
-        </w:rPr>
-        <w:t>sonatype</w:t>
-      </w:r>
-      <w:proofErr w:type="spellEnd"/>
-      <w:r>
-        <w:rPr>
-          <w:b/>
-        </w:rPr>
-        <w:t>/nexus3</w:t>
+      <w:r>
+        <w:rPr>
+          <w:b/>
+        </w:rPr>
+        <w:t xml:space="preserve">docker run -d -p 8081:8081 --name nexus </w:t>
+      </w:r>
+      <w:r>
+        <w:rPr>
+          <w:b/>
+        </w:rPr>
+        <w:t xml:space="preserve">--network hol-network </w:t>
+      </w:r>
+      <w:r>
+        <w:rPr>
+          <w:b/>
+        </w:rPr>
+        <w:t>sonatype/nexus3</w:t>
       </w:r>
       <w:r>
         <w:rPr>
@@ -4828,21 +4283,11 @@
       <w:bookmarkStart w:id="11" w:name="OLE_LINK2"/>
     </w:p>
     <w:p>
-      <w:proofErr w:type="spellStart"/>
-      <w:proofErr w:type="gramStart"/>
-      <w:r>
-        <w:rPr>
-          <w:b/>
-        </w:rPr>
-        <w:t>docker</w:t>
-      </w:r>
-      <w:proofErr w:type="spellEnd"/>
-      <w:proofErr w:type="gramEnd"/>
-      <w:r>
-        <w:rPr>
-          <w:b/>
-        </w:rPr>
-        <w:t xml:space="preserve"> run -d -p 8080:8080 --name</w:t>
+      <w:r>
+        <w:rPr>
+          <w:b/>
+        </w:rPr>
+        <w:t>docker run -d -p 8080:8080 --name</w:t>
       </w:r>
       <w:r>
         <w:rPr>
@@ -4850,7 +4295,6 @@
         </w:rPr>
         <w:t xml:space="preserve"> </w:t>
       </w:r>
-      <w:proofErr w:type="spellStart"/>
       <w:r>
         <w:rPr>
           <w:b/>
@@ -4861,48 +4305,13 @@
         <w:rPr>
           <w:b/>
         </w:rPr>
-        <w:t>enkins</w:t>
-      </w:r>
-      <w:proofErr w:type="spellEnd"/>
-      <w:r>
-        <w:rPr>
-          <w:b/>
-        </w:rPr>
-        <w:t xml:space="preserve"> --network </w:t>
-      </w:r>
-      <w:proofErr w:type="spellStart"/>
-      <w:r>
-        <w:rPr>
-          <w:b/>
-        </w:rPr>
-        <w:t>hol</w:t>
-      </w:r>
-      <w:proofErr w:type="spellEnd"/>
-      <w:r>
-        <w:rPr>
-          <w:b/>
-        </w:rPr>
-        <w:t>-network</w:t>
-      </w:r>
-      <w:r>
-        <w:rPr>
-          <w:b/>
-        </w:rPr>
-        <w:t xml:space="preserve"> </w:t>
-      </w:r>
-      <w:proofErr w:type="spellStart"/>
-      <w:r>
-        <w:rPr>
-          <w:b/>
-        </w:rPr>
-        <w:t>jenkins</w:t>
-      </w:r>
-      <w:proofErr w:type="spellEnd"/>
-      <w:r>
-        <w:rPr>
-          <w:b/>
-        </w:rPr>
-        <w:t>/</w:t>
+        <w:t>enkins --network hol-network</w:t>
+      </w:r>
+      <w:r>
+        <w:rPr>
+          <w:b/>
+        </w:rPr>
+        <w:t xml:space="preserve"> jenkins/</w:t>
       </w:r>
       <w:r>
         <w:rPr>
@@ -4953,8 +4362,6 @@
           <w:b/>
         </w:rPr>
       </w:pPr>
-      <w:proofErr w:type="spellStart"/>
-      <w:proofErr w:type="gramStart"/>
       <w:r>
         <w:rPr>
           <w:b/>
@@ -4965,15 +4372,7 @@
         <w:rPr>
           <w:b/>
         </w:rPr>
-        <w:t>ocker</w:t>
-      </w:r>
-      <w:proofErr w:type="spellEnd"/>
-      <w:proofErr w:type="gramEnd"/>
-      <w:r>
-        <w:rPr>
-          <w:b/>
-        </w:rPr>
-        <w:t xml:space="preserve"> exec -</w:t>
+        <w:t>ocker exec -</w:t>
       </w:r>
       <w:r>
         <w:rPr>
@@ -4981,14 +4380,12 @@
         </w:rPr>
         <w:t xml:space="preserve">it </w:t>
       </w:r>
-      <w:proofErr w:type="spellStart"/>
       <w:r>
         <w:rPr>
           <w:b/>
         </w:rPr>
         <w:t>jenkins</w:t>
       </w:r>
-      <w:proofErr w:type="spellEnd"/>
       <w:r>
         <w:rPr>
           <w:b/>
@@ -5015,56 +4412,12 @@
           <w:b/>
         </w:rPr>
       </w:pPr>
-      <w:proofErr w:type="gramStart"/>
-      <w:r>
-        <w:rPr>
-          <w:b/>
-        </w:rPr>
-        <w:t>cat</w:t>
-      </w:r>
-      <w:proofErr w:type="gramEnd"/>
-      <w:r>
-        <w:rPr>
-          <w:b/>
-        </w:rPr>
-        <w:t xml:space="preserve"> /</w:t>
-      </w:r>
-      <w:proofErr w:type="spellStart"/>
-      <w:r>
-        <w:rPr>
-          <w:b/>
-        </w:rPr>
-        <w:t>var</w:t>
-      </w:r>
-      <w:proofErr w:type="spellEnd"/>
-      <w:r>
-        <w:rPr>
-          <w:b/>
-        </w:rPr>
-        <w:t>/</w:t>
-      </w:r>
-      <w:proofErr w:type="spellStart"/>
-      <w:r>
-        <w:rPr>
-          <w:b/>
-        </w:rPr>
-        <w:t>jenkins_home</w:t>
-      </w:r>
-      <w:proofErr w:type="spellEnd"/>
-      <w:r>
-        <w:rPr>
-          <w:b/>
-        </w:rPr>
-        <w:t>/secrets/</w:t>
-      </w:r>
-      <w:proofErr w:type="spellStart"/>
-      <w:r>
-        <w:rPr>
-          <w:b/>
-        </w:rPr>
-        <w:t>initialAdminPassword</w:t>
-      </w:r>
-      <w:proofErr w:type="spellEnd"/>
+      <w:r>
+        <w:rPr>
+          <w:b/>
+        </w:rPr>
+        <w:t>cat /var/jenkins_home/secrets/initialAdminPassword</w:t>
+      </w:r>
     </w:p>
     <w:p>
       <w:pPr>
@@ -5229,15 +4582,7 @@
         </w:numPr>
       </w:pPr>
       <w:r>
-        <w:t xml:space="preserve">In the command line window, </w:t>
-      </w:r>
-      <w:proofErr w:type="gramStart"/>
-      <w:r>
-        <w:t>type</w:t>
-      </w:r>
-      <w:proofErr w:type="gramEnd"/>
-      <w:r>
-        <w:t xml:space="preserve"> “exit” to get out of bash.</w:t>
+        <w:t>In the command line window, type “exit” to get out of bash.</w:t>
       </w:r>
     </w:p>
     <w:p>
@@ -5381,75 +4726,53 @@
           <w:b/>
         </w:rPr>
       </w:pPr>
-      <w:proofErr w:type="spellStart"/>
-      <w:proofErr w:type="gramStart"/>
+      <w:r>
+        <w:rPr>
+          <w:b/>
+        </w:rPr>
+        <w:t xml:space="preserve">println </w:t>
+      </w:r>
+      <w:r>
+        <w:rPr>
+          <w:b/>
+        </w:rPr>
+        <w:t>'</w:t>
+      </w:r>
+      <w:r>
+        <w:rPr>
+          <w:b/>
+        </w:rPr>
+        <w:t>Hello Oracle Code One!</w:t>
+      </w:r>
+      <w:r>
+        <w:t xml:space="preserve"> </w:t>
+      </w:r>
+      <w:r>
+        <w:rPr>
+          <w:b/>
+        </w:rPr>
+        <w:t>'</w:t>
+      </w:r>
+    </w:p>
+    <w:p>
+      <w:pPr>
+        <w:pStyle w:val="ListParagraph"/>
+        <w:rPr>
+          <w:b/>
+        </w:rPr>
+      </w:pPr>
       <w:r>
         <w:rPr>
           <w:b/>
         </w:rPr>
         <w:t>println</w:t>
       </w:r>
-      <w:proofErr w:type="spellEnd"/>
-      <w:proofErr w:type="gramEnd"/>
-      <w:r>
-        <w:rPr>
-          <w:b/>
-        </w:rPr>
-        <w:t xml:space="preserve"> </w:t>
-      </w:r>
-      <w:r>
-        <w:rPr>
-          <w:b/>
-        </w:rPr>
-        <w:t>'</w:t>
-      </w:r>
-      <w:r>
-        <w:rPr>
-          <w:b/>
-        </w:rPr>
-        <w:t>Hello Oracle Code One!</w:t>
-      </w:r>
-      <w:r>
-        <w:t xml:space="preserve"> </w:t>
-      </w:r>
-      <w:r>
-        <w:rPr>
-          <w:b/>
-        </w:rPr>
-        <w:t>'</w:t>
-      </w:r>
-    </w:p>
-    <w:p>
-      <w:pPr>
-        <w:pStyle w:val="ListParagraph"/>
-        <w:rPr>
-          <w:b/>
-        </w:rPr>
-      </w:pPr>
-      <w:proofErr w:type="spellStart"/>
-      <w:proofErr w:type="gramStart"/>
-      <w:r>
-        <w:rPr>
-          <w:b/>
-        </w:rPr>
-        <w:t>println</w:t>
-      </w:r>
-      <w:proofErr w:type="spellEnd"/>
-      <w:proofErr w:type="gramEnd"/>
-      <w:r>
-        <w:rPr>
-          <w:b/>
-        </w:rPr>
-        <w:t xml:space="preserve"> </w:t>
-      </w:r>
-      <w:proofErr w:type="spellStart"/>
-      <w:r>
-        <w:rPr>
-          <w:b/>
-        </w:rPr>
-        <w:t>GroovySystem.version</w:t>
-      </w:r>
-      <w:proofErr w:type="spellEnd"/>
+      <w:r>
+        <w:rPr>
+          <w:b/>
+        </w:rPr>
+        <w:t xml:space="preserve"> GroovySystem.version</w:t>
+      </w:r>
     </w:p>
     <w:p>
       <w:pPr>
@@ -6128,75 +5451,53 @@
           <w:b/>
         </w:rPr>
       </w:pPr>
-      <w:proofErr w:type="spellStart"/>
-      <w:proofErr w:type="gramStart"/>
+      <w:r>
+        <w:rPr>
+          <w:b/>
+        </w:rPr>
+        <w:t xml:space="preserve">println </w:t>
+      </w:r>
+      <w:r>
+        <w:rPr>
+          <w:b/>
+        </w:rPr>
+        <w:t>'</w:t>
+      </w:r>
+      <w:r>
+        <w:rPr>
+          <w:b/>
+        </w:rPr>
+        <w:t>Hello Oracle Code One!</w:t>
+      </w:r>
+      <w:r>
+        <w:t xml:space="preserve"> </w:t>
+      </w:r>
+      <w:r>
+        <w:rPr>
+          <w:b/>
+        </w:rPr>
+        <w:t>'</w:t>
+      </w:r>
+    </w:p>
+    <w:p>
+      <w:pPr>
+        <w:pStyle w:val="ListParagraph"/>
+        <w:rPr>
+          <w:b/>
+        </w:rPr>
+      </w:pPr>
       <w:r>
         <w:rPr>
           <w:b/>
         </w:rPr>
         <w:t>println</w:t>
       </w:r>
-      <w:proofErr w:type="spellEnd"/>
-      <w:proofErr w:type="gramEnd"/>
-      <w:r>
-        <w:rPr>
-          <w:b/>
-        </w:rPr>
-        <w:t xml:space="preserve"> </w:t>
-      </w:r>
-      <w:r>
-        <w:rPr>
-          <w:b/>
-        </w:rPr>
-        <w:t>'</w:t>
-      </w:r>
-      <w:r>
-        <w:rPr>
-          <w:b/>
-        </w:rPr>
-        <w:t>Hello Oracle Code One!</w:t>
-      </w:r>
-      <w:r>
-        <w:t xml:space="preserve"> </w:t>
-      </w:r>
-      <w:r>
-        <w:rPr>
-          <w:b/>
-        </w:rPr>
-        <w:t>'</w:t>
-      </w:r>
-    </w:p>
-    <w:p>
-      <w:pPr>
-        <w:pStyle w:val="ListParagraph"/>
-        <w:rPr>
-          <w:b/>
-        </w:rPr>
-      </w:pPr>
-      <w:proofErr w:type="spellStart"/>
-      <w:proofErr w:type="gramStart"/>
-      <w:r>
-        <w:rPr>
-          <w:b/>
-        </w:rPr>
-        <w:t>println</w:t>
-      </w:r>
-      <w:proofErr w:type="spellEnd"/>
-      <w:proofErr w:type="gramEnd"/>
-      <w:r>
-        <w:rPr>
-          <w:b/>
-        </w:rPr>
-        <w:t xml:space="preserve"> </w:t>
-      </w:r>
-      <w:proofErr w:type="spellStart"/>
-      <w:r>
-        <w:rPr>
-          <w:b/>
-        </w:rPr>
-        <w:t>GroovySystem.version</w:t>
-      </w:r>
-      <w:proofErr w:type="spellEnd"/>
+      <w:r>
+        <w:rPr>
+          <w:b/>
+        </w:rPr>
+        <w:t xml:space="preserve"> GroovySystem.version</w:t>
+      </w:r>
     </w:p>
     <w:p>
       <w:pPr>
@@ -6464,51 +5765,13 @@
     </w:p>
     <w:p/>
     <w:p>
-      <w:proofErr w:type="spellStart"/>
-      <w:proofErr w:type="gramStart"/>
-      <w:r>
-        <w:t>def</w:t>
-      </w:r>
-      <w:proofErr w:type="spellEnd"/>
-      <w:proofErr w:type="gramEnd"/>
-      <w:r>
-        <w:t xml:space="preserve"> list = ['</w:t>
-      </w:r>
-      <w:proofErr w:type="spellStart"/>
-      <w:r>
-        <w:t>monday</w:t>
-      </w:r>
-      <w:proofErr w:type="spellEnd"/>
-      <w:r>
-        <w:t>', '</w:t>
-      </w:r>
-      <w:proofErr w:type="spellStart"/>
-      <w:r>
-        <w:t>wednesday</w:t>
-      </w:r>
-      <w:proofErr w:type="spellEnd"/>
-      <w:r>
-        <w:t>', 'chocolate', '</w:t>
-      </w:r>
-      <w:proofErr w:type="spellStart"/>
-      <w:r>
-        <w:t>friday</w:t>
-      </w:r>
-      <w:proofErr w:type="spellEnd"/>
-      <w:r>
-        <w:t>']</w:t>
-      </w:r>
-    </w:p>
-    <w:p>
-      <w:proofErr w:type="spellStart"/>
-      <w:proofErr w:type="gramStart"/>
-      <w:r>
-        <w:t>println</w:t>
-      </w:r>
-      <w:proofErr w:type="spellEnd"/>
-      <w:proofErr w:type="gramEnd"/>
-      <w:r>
-        <w:t xml:space="preserve"> ______________________________________</w:t>
+      <w:r>
+        <w:t>def list = ['monday', 'wednesday', 'chocolate', 'friday']</w:t>
+      </w:r>
+    </w:p>
+    <w:p>
+      <w:r>
+        <w:t>println ______________________________________</w:t>
       </w:r>
     </w:p>
     <w:p/>
@@ -6523,15 +5786,7 @@
     <w:p/>
     <w:p>
       <w:r>
-        <w:t xml:space="preserve">Tip for Java developers: Groovy uses the method </w:t>
-      </w:r>
-      <w:proofErr w:type="spellStart"/>
-      <w:r>
-        <w:t>grep</w:t>
-      </w:r>
-      <w:proofErr w:type="spellEnd"/>
-      <w:r>
-        <w:t xml:space="preserve"> where Java uses filter.</w:t>
+        <w:t>Tip for Java developers: Groovy uses the method grep where Java uses filter.</w:t>
       </w:r>
     </w:p>
     <w:p/>
@@ -6709,71 +5964,53 @@
           <w:b/>
         </w:rPr>
       </w:pPr>
-      <w:proofErr w:type="gramStart"/>
+      <w:r>
+        <w:rPr>
+          <w:b/>
+        </w:rPr>
+        <w:t xml:space="preserve">log.info </w:t>
+      </w:r>
+      <w:r>
+        <w:rPr>
+          <w:b/>
+        </w:rPr>
+        <w:t>'</w:t>
+      </w:r>
+      <w:r>
+        <w:rPr>
+          <w:b/>
+        </w:rPr>
+        <w:t>Hello Oracle Code One!</w:t>
+      </w:r>
+      <w:r>
+        <w:t xml:space="preserve"> </w:t>
+      </w:r>
+      <w:r>
+        <w:rPr>
+          <w:b/>
+        </w:rPr>
+        <w:t>'</w:t>
+      </w:r>
+    </w:p>
+    <w:p>
+      <w:pPr>
+        <w:pStyle w:val="ListParagraph"/>
+        <w:rPr>
+          <w:b/>
+        </w:rPr>
+      </w:pPr>
       <w:r>
         <w:rPr>
           <w:b/>
         </w:rPr>
         <w:t>log.info</w:t>
       </w:r>
-      <w:proofErr w:type="gramEnd"/>
-      <w:r>
-        <w:rPr>
-          <w:b/>
-        </w:rPr>
-        <w:t xml:space="preserve"> </w:t>
-      </w:r>
-      <w:r>
-        <w:rPr>
-          <w:b/>
-        </w:rPr>
-        <w:t>'</w:t>
-      </w:r>
-      <w:r>
-        <w:rPr>
-          <w:b/>
-        </w:rPr>
-        <w:t>Hello Oracle Code One!</w:t>
-      </w:r>
-      <w:r>
-        <w:t xml:space="preserve"> </w:t>
-      </w:r>
-      <w:r>
-        <w:rPr>
-          <w:b/>
-        </w:rPr>
-        <w:t>'</w:t>
-      </w:r>
-    </w:p>
-    <w:p>
-      <w:pPr>
-        <w:pStyle w:val="ListParagraph"/>
-        <w:rPr>
-          <w:b/>
-        </w:rPr>
-      </w:pPr>
-      <w:proofErr w:type="gramStart"/>
-      <w:r>
-        <w:rPr>
-          <w:b/>
-        </w:rPr>
-        <w:t>log.info</w:t>
-      </w:r>
-      <w:proofErr w:type="gramEnd"/>
-      <w:r>
-        <w:rPr>
-          <w:b/>
-        </w:rPr>
-        <w:t xml:space="preserve"> </w:t>
-      </w:r>
-      <w:proofErr w:type="spellStart"/>
-      <w:r>
-        <w:rPr>
-          <w:b/>
-        </w:rPr>
-        <w:t>GroovySystem.version</w:t>
-      </w:r>
-      <w:proofErr w:type="spellEnd"/>
+      <w:r>
+        <w:rPr>
+          <w:b/>
+        </w:rPr>
+        <w:t xml:space="preserve"> GroovySystem.version</w:t>
+      </w:r>
     </w:p>
     <w:p>
       <w:pPr>
@@ -6890,15 +6127,7 @@
         </w:numPr>
       </w:pPr>
       <w:r>
-        <w:t xml:space="preserve">Click Summary tab. Depending on how fast you are, it will either say </w:t>
-      </w:r>
-      <w:proofErr w:type="gramStart"/>
-      <w:r>
-        <w:t>Running</w:t>
-      </w:r>
-      <w:proofErr w:type="gramEnd"/>
-      <w:r>
-        <w:t xml:space="preserve"> or Waiting. Refresh if it is still running to confirm it completes.</w:t>
+        <w:t>Click Summary tab. Depending on how fast you are, it will either say Running or Waiting. Refresh if it is still running to confirm it completes.</w:t>
       </w:r>
     </w:p>
     <w:p>
@@ -7070,21 +6299,11 @@
           <w:b/>
         </w:rPr>
       </w:pPr>
-      <w:proofErr w:type="spellStart"/>
-      <w:proofErr w:type="gramStart"/>
-      <w:r>
-        <w:rPr>
-          <w:b/>
-        </w:rPr>
-        <w:t>docker</w:t>
-      </w:r>
-      <w:proofErr w:type="spellEnd"/>
-      <w:proofErr w:type="gramEnd"/>
-      <w:r>
-        <w:rPr>
-          <w:b/>
-        </w:rPr>
-        <w:t xml:space="preserve"> exec –it nexus bash</w:t>
+      <w:r>
+        <w:rPr>
+          <w:b/>
+        </w:rPr>
+        <w:t>docker exec –it nexus bash</w:t>
       </w:r>
     </w:p>
     <w:p>
@@ -7106,19 +6325,11 @@
           <w:b/>
         </w:rPr>
       </w:pPr>
-      <w:proofErr w:type="gramStart"/>
-      <w:r>
-        <w:rPr>
-          <w:b/>
-        </w:rPr>
-        <w:t>cat</w:t>
-      </w:r>
-      <w:proofErr w:type="gramEnd"/>
-      <w:r>
-        <w:rPr>
-          <w:b/>
-        </w:rPr>
-        <w:t xml:space="preserve"> /nexus-data/log/tasks/&lt;script name from the log&gt;</w:t>
+      <w:r>
+        <w:rPr>
+          <w:b/>
+        </w:rPr>
+        <w:t>cat /nexus-data/log/tasks/&lt;script name from the log&gt;</w:t>
       </w:r>
     </w:p>
     <w:p>
@@ -7149,19 +6360,11 @@
       <w:pPr>
         <w:pStyle w:val="ListParagraph"/>
       </w:pPr>
-      <w:proofErr w:type="gramStart"/>
-      <w:r>
-        <w:rPr>
-          <w:b/>
-        </w:rPr>
-        <w:t>tail</w:t>
-      </w:r>
-      <w:proofErr w:type="gramEnd"/>
-      <w:r>
-        <w:rPr>
-          <w:b/>
-        </w:rPr>
-        <w:t xml:space="preserve"> –f nexus.log</w:t>
+      <w:r>
+        <w:rPr>
+          <w:b/>
+        </w:rPr>
+        <w:t>tail –f nexus.log</w:t>
       </w:r>
     </w:p>
     <w:p>
@@ -7250,15 +6453,7 @@
     <w:p/>
     <w:p>
       <w:r>
-        <w:t xml:space="preserve">Tip for Groovy developers: the log.info method takes a Java String and not a </w:t>
-      </w:r>
-      <w:proofErr w:type="spellStart"/>
-      <w:r>
-        <w:t>GString</w:t>
-      </w:r>
-      <w:proofErr w:type="spellEnd"/>
-      <w:r>
-        <w:t>.</w:t>
+        <w:t>Tip for Groovy developers: the log.info method takes a Java String and not a GString.</w:t>
       </w:r>
     </w:p>
     <w:p>
@@ -7300,28 +6495,10 @@
         <w:pStyle w:val="Heading3"/>
       </w:pPr>
       <w:bookmarkStart w:id="22" w:name="_Toc397507136"/>
-      <w:proofErr w:type="gramStart"/>
-      <w:r>
-        <w:t>log</w:t>
-      </w:r>
-      <w:proofErr w:type="gramEnd"/>
-      <w:r>
-        <w:t xml:space="preserve"> </w:t>
-      </w:r>
-      <w:proofErr w:type="spellStart"/>
-      <w:r>
-        <w:t>vs</w:t>
-      </w:r>
-      <w:proofErr w:type="spellEnd"/>
-      <w:r>
-        <w:t xml:space="preserve"> </w:t>
-      </w:r>
-      <w:proofErr w:type="spellStart"/>
-      <w:r>
-        <w:t>println</w:t>
+      <w:r>
+        <w:t>log vs println</w:t>
       </w:r>
       <w:bookmarkEnd w:id="22"/>
-      <w:proofErr w:type="spellEnd"/>
     </w:p>
     <w:p>
       <w:pPr>
@@ -7343,14 +6520,12 @@
       <w:r>
         <w:t xml:space="preserve"> to </w:t>
       </w:r>
-      <w:proofErr w:type="spellStart"/>
       <w:r>
         <w:rPr>
           <w:b/>
         </w:rPr>
         <w:t>println</w:t>
       </w:r>
-      <w:proofErr w:type="spellEnd"/>
       <w:r>
         <w:t xml:space="preserve">. </w:t>
       </w:r>
@@ -7465,13 +6640,8 @@
     <w:p/>
     <w:p>
       <w:r>
-        <w:t xml:space="preserve">Tool 1 - </w:t>
-      </w:r>
-      <w:proofErr w:type="spellStart"/>
-      <w:r>
-        <w:t>Javadoc</w:t>
-      </w:r>
-      <w:proofErr w:type="spellEnd"/>
+        <w:t>Tool 1 - Javadoc</w:t>
+      </w:r>
     </w:p>
     <w:p>
       <w:pPr>
@@ -7492,68 +6662,26 @@
           <w:b/>
         </w:rPr>
       </w:pPr>
-      <w:proofErr w:type="spellStart"/>
-      <w:proofErr w:type="gramStart"/>
-      <w:r>
-        <w:rPr>
-          <w:b/>
-        </w:rPr>
-        <w:t>def</w:t>
-      </w:r>
-      <w:proofErr w:type="spellEnd"/>
-      <w:proofErr w:type="gramEnd"/>
-      <w:r>
-        <w:rPr>
-          <w:b/>
-        </w:rPr>
-        <w:t xml:space="preserve"> instance = </w:t>
-      </w:r>
-      <w:proofErr w:type="spellStart"/>
-      <w:r>
-        <w:rPr>
-          <w:b/>
-        </w:rPr>
-        <w:t>Jenkins.getInstance</w:t>
-      </w:r>
-      <w:proofErr w:type="spellEnd"/>
-      <w:r>
-        <w:rPr>
-          <w:b/>
-        </w:rPr>
-        <w:t>()</w:t>
-      </w:r>
-    </w:p>
-    <w:p>
-      <w:pPr>
-        <w:pStyle w:val="ListParagraph"/>
-        <w:rPr>
-          <w:b/>
-        </w:rPr>
-      </w:pPr>
-      <w:proofErr w:type="spellStart"/>
-      <w:proofErr w:type="gramStart"/>
-      <w:r>
-        <w:rPr>
-          <w:b/>
-        </w:rPr>
-        <w:t>println</w:t>
-      </w:r>
-      <w:proofErr w:type="spellEnd"/>
-      <w:proofErr w:type="gramEnd"/>
-      <w:r>
-        <w:rPr>
-          <w:b/>
-        </w:rPr>
-        <w:t xml:space="preserve"> </w:t>
-      </w:r>
-      <w:proofErr w:type="spellStart"/>
-      <w:r>
-        <w:rPr>
-          <w:b/>
-        </w:rPr>
-        <w:t>instance.class</w:t>
-      </w:r>
-      <w:proofErr w:type="spellEnd"/>
+      <w:r>
+        <w:rPr>
+          <w:b/>
+        </w:rPr>
+        <w:t>def instance = Jenkins.getInstance()</w:t>
+      </w:r>
+    </w:p>
+    <w:p>
+      <w:pPr>
+        <w:pStyle w:val="ListParagraph"/>
+        <w:rPr>
+          <w:b/>
+        </w:rPr>
+      </w:pPr>
+      <w:r>
+        <w:rPr>
+          <w:b/>
+        </w:rPr>
+        <w:t>println instance.class</w:t>
+      </w:r>
     </w:p>
     <w:p>
       <w:pPr>
@@ -7571,19 +6699,9 @@
       <w:pPr>
         <w:pStyle w:val="ListParagraph"/>
       </w:pPr>
-      <w:proofErr w:type="gramStart"/>
-      <w:r>
-        <w:t>class</w:t>
-      </w:r>
-      <w:proofErr w:type="gramEnd"/>
-      <w:r>
-        <w:t xml:space="preserve"> </w:t>
-      </w:r>
-      <w:proofErr w:type="spellStart"/>
-      <w:r>
-        <w:t>hudson.model.Hudson</w:t>
-      </w:r>
-      <w:proofErr w:type="spellEnd"/>
+      <w:r>
+        <w:t>class hudson.model.Hudson</w:t>
+      </w:r>
     </w:p>
     <w:p>
       <w:pPr>
@@ -7657,87 +6775,25 @@
           <w:b/>
         </w:rPr>
       </w:pPr>
-      <w:proofErr w:type="spellStart"/>
-      <w:proofErr w:type="gramStart"/>
-      <w:r>
-        <w:rPr>
-          <w:b/>
-        </w:rPr>
-        <w:t>def</w:t>
-      </w:r>
-      <w:proofErr w:type="spellEnd"/>
-      <w:proofErr w:type="gramEnd"/>
-      <w:r>
-        <w:rPr>
-          <w:b/>
-        </w:rPr>
-        <w:t xml:space="preserve"> instance = </w:t>
-      </w:r>
-      <w:proofErr w:type="spellStart"/>
-      <w:r>
-        <w:rPr>
-          <w:b/>
-        </w:rPr>
-        <w:t>Jenkins.getInstance</w:t>
-      </w:r>
-      <w:proofErr w:type="spellEnd"/>
-      <w:r>
-        <w:rPr>
-          <w:b/>
-        </w:rPr>
-        <w:t>()</w:t>
-      </w:r>
-    </w:p>
-    <w:p>
-      <w:pPr>
-        <w:pStyle w:val="ListParagraph"/>
-        <w:rPr>
-          <w:b/>
-        </w:rPr>
-      </w:pPr>
-      <w:proofErr w:type="spellStart"/>
-      <w:proofErr w:type="gramStart"/>
-      <w:r>
-        <w:rPr>
-          <w:b/>
-        </w:rPr>
-        <w:t>println</w:t>
-      </w:r>
-      <w:proofErr w:type="spellEnd"/>
-      <w:proofErr w:type="gramEnd"/>
-      <w:r>
-        <w:rPr>
-          <w:b/>
-        </w:rPr>
-        <w:t xml:space="preserve"> </w:t>
-      </w:r>
-      <w:proofErr w:type="spellStart"/>
-      <w:r>
-        <w:rPr>
-          <w:b/>
-        </w:rPr>
-        <w:t>instance.metaClass.methods</w:t>
-      </w:r>
-      <w:proofErr w:type="spellEnd"/>
-      <w:r>
-        <w:rPr>
-          <w:b/>
-        </w:rPr>
-        <w:t>*.</w:t>
-      </w:r>
-      <w:proofErr w:type="spellStart"/>
-      <w:r>
-        <w:rPr>
-          <w:b/>
-        </w:rPr>
-        <w:t>name.sort</w:t>
-      </w:r>
-      <w:proofErr w:type="spellEnd"/>
-      <w:r>
-        <w:rPr>
-          <w:b/>
-        </w:rPr>
-        <w:t xml:space="preserve">().unique()  </w:t>
+      <w:r>
+        <w:rPr>
+          <w:b/>
+        </w:rPr>
+        <w:t>def instance = Jenkins.getInstance()</w:t>
+      </w:r>
+    </w:p>
+    <w:p>
+      <w:pPr>
+        <w:pStyle w:val="ListParagraph"/>
+        <w:rPr>
+          <w:b/>
+        </w:rPr>
+      </w:pPr>
+      <w:r>
+        <w:rPr>
+          <w:b/>
+        </w:rPr>
+        <w:t xml:space="preserve">println instance.metaClass.methods*.name.sort().unique()  </w:t>
       </w:r>
     </w:p>
     <w:p>
@@ -7749,15 +6805,7 @@
         </w:numPr>
       </w:pPr>
       <w:r>
-        <w:t xml:space="preserve">The </w:t>
-      </w:r>
-      <w:proofErr w:type="spellStart"/>
-      <w:r>
-        <w:t>metaClass</w:t>
-      </w:r>
-      <w:proofErr w:type="spellEnd"/>
-      <w:r>
-        <w:t xml:space="preserve"> methods approach is a quick way to find out what methods are available on an object you currently have.</w:t>
+        <w:t>The metaClass methods approach is a quick way to find out what methods are available on an object you currently have.</w:t>
       </w:r>
     </w:p>
     <w:p/>
@@ -7804,157 +6852,53 @@
           <w:b/>
         </w:rPr>
       </w:pPr>
-      <w:proofErr w:type="spellStart"/>
-      <w:proofErr w:type="gramStart"/>
-      <w:r>
-        <w:rPr>
-          <w:b/>
-        </w:rPr>
-        <w:t>def</w:t>
-      </w:r>
-      <w:proofErr w:type="spellEnd"/>
-      <w:proofErr w:type="gramEnd"/>
-      <w:r>
-        <w:rPr>
-          <w:b/>
-        </w:rPr>
-        <w:t xml:space="preserve"> instance = </w:t>
-      </w:r>
-      <w:proofErr w:type="spellStart"/>
-      <w:r>
-        <w:rPr>
-          <w:b/>
-        </w:rPr>
-        <w:t>Jenkins.getInstance</w:t>
-      </w:r>
-      <w:proofErr w:type="spellEnd"/>
-      <w:r>
-        <w:rPr>
-          <w:b/>
-        </w:rPr>
-        <w:t>()</w:t>
-      </w:r>
-    </w:p>
-    <w:p>
-      <w:pPr>
-        <w:pStyle w:val="ListParagraph"/>
-        <w:rPr>
-          <w:b/>
-        </w:rPr>
-      </w:pPr>
-      <w:proofErr w:type="spellStart"/>
-      <w:proofErr w:type="gramStart"/>
-      <w:r>
-        <w:rPr>
-          <w:b/>
-        </w:rPr>
-        <w:t>def</w:t>
-      </w:r>
-      <w:proofErr w:type="spellEnd"/>
-      <w:proofErr w:type="gramEnd"/>
-      <w:r>
-        <w:rPr>
-          <w:b/>
-        </w:rPr>
-        <w:t xml:space="preserve"> realm = </w:t>
-      </w:r>
-      <w:proofErr w:type="spellStart"/>
-      <w:r>
-        <w:rPr>
-          <w:b/>
-        </w:rPr>
-        <w:t>Jenkins.getInstance</w:t>
-      </w:r>
-      <w:proofErr w:type="spellEnd"/>
-      <w:r>
-        <w:rPr>
-          <w:b/>
-        </w:rPr>
-        <w:t>().</w:t>
-      </w:r>
-      <w:proofErr w:type="spellStart"/>
-      <w:r>
-        <w:rPr>
-          <w:b/>
-        </w:rPr>
-        <w:t>securityRealm</w:t>
-      </w:r>
-      <w:proofErr w:type="spellEnd"/>
-    </w:p>
-    <w:p>
-      <w:pPr>
-        <w:pStyle w:val="ListParagraph"/>
-        <w:rPr>
-          <w:b/>
-        </w:rPr>
-      </w:pPr>
-      <w:proofErr w:type="spellStart"/>
-      <w:proofErr w:type="gramStart"/>
-      <w:r>
-        <w:rPr>
-          <w:b/>
-        </w:rPr>
-        <w:t>realm.createAccount</w:t>
-      </w:r>
-      <w:proofErr w:type="spellEnd"/>
-      <w:proofErr w:type="gramEnd"/>
-      <w:r>
-        <w:rPr>
-          <w:b/>
-        </w:rPr>
-        <w:t>('</w:t>
-      </w:r>
-      <w:proofErr w:type="spellStart"/>
-      <w:r>
-        <w:rPr>
-          <w:b/>
-        </w:rPr>
-        <w:t>olivia</w:t>
-      </w:r>
-      <w:proofErr w:type="spellEnd"/>
-      <w:r>
-        <w:rPr>
-          <w:b/>
-        </w:rPr>
-        <w:t>', '</w:t>
-      </w:r>
-      <w:proofErr w:type="spellStart"/>
-      <w:r>
-        <w:rPr>
-          <w:b/>
-        </w:rPr>
-        <w:t>olivia</w:t>
-      </w:r>
-      <w:proofErr w:type="spellEnd"/>
-      <w:r>
-        <w:rPr>
-          <w:b/>
-        </w:rPr>
-        <w:t>')</w:t>
-      </w:r>
-    </w:p>
-    <w:p>
-      <w:pPr>
-        <w:pStyle w:val="ListParagraph"/>
-        <w:rPr>
-          <w:b/>
-        </w:rPr>
-      </w:pPr>
-      <w:proofErr w:type="spellStart"/>
-      <w:proofErr w:type="gramStart"/>
-      <w:r>
-        <w:rPr>
-          <w:b/>
-        </w:rPr>
-        <w:t>instance.save</w:t>
-      </w:r>
-      <w:proofErr w:type="spellEnd"/>
-      <w:proofErr w:type="gramEnd"/>
-      <w:r>
-        <w:rPr>
-          <w:b/>
-        </w:rPr>
-        <w:t>()</w:t>
+      <w:r>
+        <w:rPr>
+          <w:b/>
+        </w:rPr>
+        <w:t>def instance = Jenkins.getInstance()</w:t>
+      </w:r>
+    </w:p>
+    <w:p>
+      <w:pPr>
+        <w:pStyle w:val="ListParagraph"/>
+        <w:rPr>
+          <w:b/>
+        </w:rPr>
+      </w:pPr>
+      <w:r>
+        <w:rPr>
+          <w:b/>
+        </w:rPr>
+        <w:t>def realm = Jenkins.getInstance().securityRealm</w:t>
+      </w:r>
+    </w:p>
+    <w:p>
+      <w:pPr>
+        <w:pStyle w:val="ListParagraph"/>
+        <w:rPr>
+          <w:b/>
+        </w:rPr>
+      </w:pPr>
+      <w:r>
+        <w:rPr>
+          <w:b/>
+        </w:rPr>
+        <w:t>realm.createAccount('olivia', 'olivia')</w:t>
+      </w:r>
+    </w:p>
+    <w:p>
+      <w:pPr>
+        <w:pStyle w:val="ListParagraph"/>
+        <w:rPr>
+          <w:b/>
+        </w:rPr>
+      </w:pPr>
+      <w:r>
+        <w:rPr>
+          <w:b/>
+        </w:rPr>
+        <w:t>instance.save()</w:t>
       </w:r>
     </w:p>
     <w:p>
@@ -8086,23 +7030,7 @@
         <w:pStyle w:val="ListParagraph"/>
       </w:pPr>
       <w:r>
-        <w:t>Note: Since we are now running in a job, we need to explicitly include the package for Jenkins. The console assumed this for you. (</w:t>
-      </w:r>
-      <w:proofErr w:type="gramStart"/>
-      <w:r>
-        <w:t>import</w:t>
-      </w:r>
-      <w:proofErr w:type="gramEnd"/>
-      <w:r>
-        <w:t xml:space="preserve"> </w:t>
-      </w:r>
-      <w:proofErr w:type="spellStart"/>
-      <w:r>
-        <w:t>jenkins.model.Jenkins</w:t>
-      </w:r>
-      <w:proofErr w:type="spellEnd"/>
-      <w:r>
-        <w:t>)</w:t>
+        <w:t>Note: Since we are now running in a job, we need to explicitly include the package for Jenkins. The console assumed this for you. (import jenkins.model.Jenkins)</w:t>
       </w:r>
     </w:p>
     <w:p>
@@ -8203,29 +7131,13 @@
     </w:p>
     <w:p>
       <w:r>
-        <w:t xml:space="preserve">Note: Another option is to have Jenkins pull the project from </w:t>
-      </w:r>
-      <w:proofErr w:type="spellStart"/>
-      <w:r>
-        <w:t>GitHub</w:t>
-      </w:r>
-      <w:proofErr w:type="spellEnd"/>
-      <w:r>
-        <w:t xml:space="preserve"> and run the Groovy code as a script. However, this triggers the script security plugin and requires extra step. Since this is a conference and no</w:t>
+        <w:t>Note: Another option is to have Jenkins pull the project from GitHub and run the Groovy code as a script. However, this triggers the script security plugin and requires extra step. Since this is a conference and no</w:t>
       </w:r>
       <w:r>
         <w:t>t a system we are maintaining, we</w:t>
       </w:r>
       <w:r>
-        <w:t xml:space="preserve"> optimized. The effort to setup script security properly is more than the effort to copy/paste this </w:t>
-      </w:r>
-      <w:proofErr w:type="spellStart"/>
-      <w:r>
-        <w:t>config</w:t>
-      </w:r>
-      <w:proofErr w:type="spellEnd"/>
-      <w:r>
-        <w:t xml:space="preserve">. My rant about the script security plugin is here: </w:t>
+        <w:t xml:space="preserve"> optimized. The effort to setup script security properly is more than the effort to copy/paste this config. My rant about the script security plugin is here: </w:t>
       </w:r>
       <w:hyperlink r:id="rId32" w:history="1">
         <w:r>
@@ -8273,13 +7185,8 @@
       <w:r>
         <w:t xml:space="preserve">create Osprey and Sea Lion jobs. </w:t>
       </w:r>
-      <w:proofErr w:type="gramStart"/>
-      <w:r>
-        <w:t>login</w:t>
-      </w:r>
-      <w:proofErr w:type="gramEnd"/>
-      <w:r>
-        <w:t xml:space="preserve"> as </w:t>
+      <w:r>
+        <w:t xml:space="preserve">login as </w:t>
       </w:r>
       <w:r>
         <w:t>various users</w:t>
@@ -8326,11 +7233,9 @@
           <w:numId w:val="49"/>
         </w:numPr>
       </w:pPr>
-      <w:proofErr w:type="gramStart"/>
       <w:r>
         <w:t>core</w:t>
       </w:r>
-      <w:proofErr w:type="gramEnd"/>
     </w:p>
     <w:p>
       <w:pPr>
@@ -8340,11 +7245,9 @@
           <w:numId w:val="49"/>
         </w:numPr>
       </w:pPr>
-      <w:proofErr w:type="gramStart"/>
       <w:r>
         <w:t>repository</w:t>
       </w:r>
-      <w:proofErr w:type="gramEnd"/>
     </w:p>
     <w:p>
       <w:pPr>
@@ -8354,13 +7257,9 @@
           <w:numId w:val="49"/>
         </w:numPr>
       </w:pPr>
-      <w:proofErr w:type="spellStart"/>
-      <w:proofErr w:type="gramStart"/>
       <w:r>
         <w:t>blobStore</w:t>
       </w:r>
-      <w:proofErr w:type="spellEnd"/>
-      <w:proofErr w:type="gramEnd"/>
     </w:p>
     <w:p>
       <w:pPr>
@@ -8370,23 +7269,13 @@
           <w:numId w:val="49"/>
         </w:numPr>
       </w:pPr>
-      <w:proofErr w:type="gramStart"/>
       <w:r>
         <w:t>security</w:t>
       </w:r>
-      <w:proofErr w:type="gramEnd"/>
-    </w:p>
-    <w:p>
-      <w:r>
-        <w:t xml:space="preserve">For this to be useful, you need to know the class name of each. This allows you to use </w:t>
-      </w:r>
-      <w:proofErr w:type="spellStart"/>
-      <w:r>
-        <w:t>JavaDoc</w:t>
-      </w:r>
-      <w:proofErr w:type="spellEnd"/>
-      <w:r>
-        <w:t xml:space="preserve"> (or autocomplete) to determine what methods are available.</w:t>
+    </w:p>
+    <w:p>
+      <w:r>
+        <w:t>For this to be useful, you need to know the class name of each. This allows you to use JavaDoc (or autocomplete) to determine what methods are available.</w:t>
       </w:r>
     </w:p>
     <w:p/>
@@ -8401,15 +7290,7 @@
         <w:t xml:space="preserve">Note: </w:t>
       </w:r>
       <w:r>
-        <w:t xml:space="preserve">Looking at the source code for these classes in the IDE, it is possible to learn that the interfaces are all in </w:t>
-      </w:r>
-      <w:proofErr w:type="spellStart"/>
-      <w:r>
-        <w:t>org.sonatype.nexus.script.plugin</w:t>
-      </w:r>
-      <w:proofErr w:type="spellEnd"/>
-      <w:r>
-        <w:t>.</w:t>
+        <w:t>Looking at the source code for these classes in the IDE, it is possible to learn that the interfaces are all in org.sonatype.nexus.script.plugin.</w:t>
       </w:r>
       <w:r>
         <w:t xml:space="preserve"> But the technique of using a Groovy task to learn more about a class is still useful.</w:t>
@@ -8626,7 +7507,15 @@
         </w:numPr>
       </w:pPr>
       <w:r>
-        <w:t xml:space="preserve">Enter the username/password for Nexus. For id, </w:t>
+        <w:t>Enter the username/password for Nexus</w:t>
+      </w:r>
+      <w:r>
+        <w:t xml:space="preserve"> (the one we set in the Groovy script)</w:t>
+      </w:r>
+      <w:bookmarkStart w:id="24" w:name="_GoBack"/>
+      <w:bookmarkEnd w:id="24"/>
+      <w:r>
+        <w:t xml:space="preserve">. For id, </w:t>
       </w:r>
       <w:r>
         <w:t>make sure to name it</w:t>
@@ -8693,21 +7582,9 @@
           <w:numId w:val="44"/>
         </w:numPr>
       </w:pPr>
-      <w:proofErr w:type="spellStart"/>
-      <w:proofErr w:type="gramStart"/>
-      <w:r>
-        <w:t>docker</w:t>
-      </w:r>
-      <w:proofErr w:type="spellEnd"/>
-      <w:proofErr w:type="gramEnd"/>
-      <w:r>
-        <w:t xml:space="preserve"> stop </w:t>
-      </w:r>
-      <w:proofErr w:type="spellStart"/>
-      <w:r>
-        <w:t>jenkins</w:t>
-      </w:r>
-      <w:proofErr w:type="spellEnd"/>
+      <w:r>
+        <w:t>docker stop jenkins</w:t>
+      </w:r>
     </w:p>
     <w:p>
       <w:pPr>
@@ -8717,15 +7594,8 @@
           <w:numId w:val="44"/>
         </w:numPr>
       </w:pPr>
-      <w:proofErr w:type="spellStart"/>
-      <w:proofErr w:type="gramStart"/>
-      <w:r>
-        <w:t>docker</w:t>
-      </w:r>
-      <w:proofErr w:type="spellEnd"/>
-      <w:proofErr w:type="gramEnd"/>
-      <w:r>
-        <w:t xml:space="preserve"> stop nexus</w:t>
+      <w:r>
+        <w:t>docker stop nexus</w:t>
       </w:r>
     </w:p>
     <w:p>
@@ -8738,13 +7608,8 @@
         <w:pStyle w:val="Heading3"/>
       </w:pPr>
       <w:r>
-        <w:t xml:space="preserve">Install </w:t>
-      </w:r>
-      <w:proofErr w:type="spellStart"/>
-      <w:r>
-        <w:t>SonarQube</w:t>
-      </w:r>
-      <w:proofErr w:type="spellEnd"/>
+        <w:t>Install SonarQube</w:t>
+      </w:r>
     </w:p>
     <w:p>
       <w:r>
@@ -8757,21 +7622,11 @@
           <w:b/>
         </w:rPr>
       </w:pPr>
-      <w:proofErr w:type="spellStart"/>
-      <w:proofErr w:type="gramStart"/>
-      <w:r>
-        <w:rPr>
-          <w:b/>
-        </w:rPr>
-        <w:t>docker</w:t>
-      </w:r>
-      <w:proofErr w:type="spellEnd"/>
-      <w:proofErr w:type="gramEnd"/>
-      <w:r>
-        <w:rPr>
-          <w:b/>
-        </w:rPr>
-        <w:t xml:space="preserve"> run </w:t>
+      <w:r>
+        <w:rPr>
+          <w:b/>
+        </w:rPr>
+        <w:t xml:space="preserve">docker run </w:t>
       </w:r>
       <w:r>
         <w:rPr>
@@ -8819,522 +7674,244 @@
         <w:rPr>
           <w:b/>
         </w:rPr>
-        <w:t xml:space="preserve">2 --name </w:t>
-      </w:r>
-      <w:proofErr w:type="spellStart"/>
+        <w:t>2 --name sonarqube --network hol-network sonarqube:7.1</w:t>
+      </w:r>
+    </w:p>
+    <w:p/>
+    <w:p>
+      <w:r>
+        <w:t>Note: this uses the in memory database. For a real install, you’ll want to use an external database.</w:t>
+      </w:r>
+    </w:p>
+    <w:p/>
+    <w:p>
+      <w:r>
+        <w:t>Validation:</w:t>
+      </w:r>
+    </w:p>
+    <w:p>
+      <w:r>
+        <w:t xml:space="preserve">In a browser, go to http://localhost:9000. It make take about </w:t>
+      </w:r>
+      <w:r>
+        <w:t xml:space="preserve">a minute </w:t>
+      </w:r>
+      <w:r>
+        <w:t>before the URL returns a webpage.</w:t>
+      </w:r>
+    </w:p>
+    <w:p/>
+    <w:p>
+      <w:pPr>
+        <w:pStyle w:val="Heading3"/>
+      </w:pPr>
+      <w:r>
+        <w:t xml:space="preserve">TBD – Step </w:t>
+      </w:r>
+      <w:r>
+        <w:t>8</w:t>
+      </w:r>
+      <w:r>
+        <w:t xml:space="preserve"> – SonarQube rule</w:t>
+      </w:r>
+    </w:p>
+    <w:p>
+      <w:pPr>
+        <w:pStyle w:val="Heading2"/>
+        <w:rPr>
+          <w:color w:val="auto"/>
+        </w:rPr>
+      </w:pPr>
+      <w:r>
+        <w:t>Final step: Cleanup</w:t>
+      </w:r>
+      <w:bookmarkEnd w:id="23"/>
+    </w:p>
+    <w:p/>
+    <w:p>
+      <w:pPr>
+        <w:pStyle w:val="Heading3"/>
+      </w:pPr>
+      <w:bookmarkStart w:id="25" w:name="_Toc397507138"/>
+      <w:r>
+        <w:t>Stop containers</w:t>
+      </w:r>
+      <w:bookmarkEnd w:id="25"/>
+    </w:p>
+    <w:p>
+      <w:r>
+        <w:t>Remember you can enter the first couple characters of the hash rather than the whole thing.</w:t>
+      </w:r>
+    </w:p>
+    <w:p/>
+    <w:p>
+      <w:pPr>
+        <w:rPr>
+          <w:b/>
+        </w:rPr>
+      </w:pPr>
+      <w:r>
+        <w:rPr>
+          <w:b/>
+        </w:rPr>
+        <w:t>docker ps</w:t>
+      </w:r>
+    </w:p>
+    <w:p>
+      <w:pPr>
+        <w:rPr>
+          <w:b/>
+        </w:rPr>
+      </w:pPr>
+      <w:r>
+        <w:rPr>
+          <w:b/>
+        </w:rPr>
+        <w:t xml:space="preserve">docker stop </w:t>
+      </w:r>
       <w:r>
         <w:rPr>
           <w:b/>
         </w:rPr>
         <w:t>sonarqube</w:t>
       </w:r>
-      <w:proofErr w:type="spellEnd"/>
-      <w:r>
-        <w:rPr>
-          <w:b/>
-        </w:rPr>
-        <w:t xml:space="preserve"> --network </w:t>
-      </w:r>
-      <w:proofErr w:type="spellStart"/>
-      <w:r>
-        <w:rPr>
-          <w:b/>
-        </w:rPr>
-        <w:t>hol</w:t>
-      </w:r>
-      <w:proofErr w:type="spellEnd"/>
-      <w:r>
-        <w:rPr>
-          <w:b/>
-        </w:rPr>
-        <w:t>-network sonarqube:7.1</w:t>
+    </w:p>
+    <w:p>
+      <w:pPr>
+        <w:pStyle w:val="Heading3"/>
+      </w:pPr>
+      <w:bookmarkStart w:id="26" w:name="_Toc397507139"/>
+      <w:r>
+        <w:t>If want to reclaim disk space</w:t>
+      </w:r>
+      <w:bookmarkEnd w:id="26"/>
+    </w:p>
+    <w:p>
+      <w:r>
+        <w:t>Remove containers and images</w:t>
+      </w:r>
+    </w:p>
+    <w:p>
+      <w:pPr>
+        <w:rPr>
+          <w:b/>
+        </w:rPr>
+      </w:pPr>
+      <w:r>
+        <w:rPr>
+          <w:b/>
+        </w:rPr>
+        <w:t>docker ps –a</w:t>
+      </w:r>
+    </w:p>
+    <w:p>
+      <w:pPr>
+        <w:rPr>
+          <w:b/>
+        </w:rPr>
+      </w:pPr>
+      <w:r>
+        <w:rPr>
+          <w:b/>
+        </w:rPr>
+        <w:t xml:space="preserve">docker rm </w:t>
+      </w:r>
+      <w:r>
+        <w:rPr>
+          <w:b/>
+        </w:rPr>
+        <w:t>sonarqube</w:t>
+      </w:r>
+    </w:p>
+    <w:p>
+      <w:pPr>
+        <w:rPr>
+          <w:b/>
+        </w:rPr>
+      </w:pPr>
+      <w:r>
+        <w:rPr>
+          <w:b/>
+        </w:rPr>
+        <w:t xml:space="preserve">docker rm </w:t>
+      </w:r>
+      <w:r>
+        <w:rPr>
+          <w:b/>
+        </w:rPr>
+        <w:t>jenkins</w:t>
+      </w:r>
+    </w:p>
+    <w:p>
+      <w:pPr>
+        <w:rPr>
+          <w:b/>
+        </w:rPr>
+      </w:pPr>
+      <w:r>
+        <w:rPr>
+          <w:b/>
+        </w:rPr>
+        <w:t xml:space="preserve">docker rm </w:t>
+      </w:r>
+      <w:r>
+        <w:rPr>
+          <w:b/>
+        </w:rPr>
+        <w:t>nexus</w:t>
       </w:r>
     </w:p>
     <w:p/>
     <w:p>
-      <w:r>
-        <w:t>Note: this uses the in memory database. For a real install, you’ll want to use an external database.</w:t>
-      </w:r>
-    </w:p>
-    <w:p/>
-    <w:p>
-      <w:r>
-        <w:t>Validation:</w:t>
-      </w:r>
-    </w:p>
-    <w:p>
-      <w:r>
-        <w:t>In a browser, go to http://localhost</w:t>
-      </w:r>
-      <w:proofErr w:type="gramStart"/>
-      <w:r>
-        <w:t>:9000</w:t>
-      </w:r>
-      <w:proofErr w:type="gramEnd"/>
-      <w:r>
-        <w:t xml:space="preserve">. It </w:t>
-      </w:r>
-      <w:proofErr w:type="gramStart"/>
-      <w:r>
-        <w:t>make</w:t>
-      </w:r>
-      <w:proofErr w:type="gramEnd"/>
-      <w:r>
-        <w:t xml:space="preserve"> take about </w:t>
-      </w:r>
-      <w:r>
-        <w:t xml:space="preserve">a minute </w:t>
-      </w:r>
-      <w:r>
-        <w:t>before the URL returns a webpage.</w:t>
-      </w:r>
-    </w:p>
-    <w:p/>
-    <w:p>
-      <w:pPr>
-        <w:pStyle w:val="Heading3"/>
-      </w:pPr>
-      <w:r>
-        <w:t xml:space="preserve">TBD – Step </w:t>
-      </w:r>
-      <w:r>
-        <w:t>8</w:t>
-      </w:r>
-      <w:r>
-        <w:t xml:space="preserve"> – </w:t>
-      </w:r>
-      <w:proofErr w:type="spellStart"/>
-      <w:r>
-        <w:t>SonarQube</w:t>
-      </w:r>
-      <w:proofErr w:type="spellEnd"/>
-      <w:r>
-        <w:t xml:space="preserve"> rule</w:t>
-      </w:r>
-    </w:p>
-    <w:p>
-      <w:pPr>
-        <w:pStyle w:val="Heading2"/>
-        <w:rPr>
-          <w:color w:val="auto"/>
-        </w:rPr>
-      </w:pPr>
-      <w:r>
-        <w:t>Final step: Cleanup</w:t>
-      </w:r>
-      <w:bookmarkEnd w:id="23"/>
-    </w:p>
-    <w:p/>
-    <w:p>
-      <w:pPr>
-        <w:pStyle w:val="Heading3"/>
-      </w:pPr>
-      <w:bookmarkStart w:id="24" w:name="_Toc397507138"/>
-      <w:r>
-        <w:t>Stop containers</w:t>
-      </w:r>
-      <w:bookmarkEnd w:id="24"/>
-    </w:p>
-    <w:p>
-      <w:r>
-        <w:t>Remember you can enter the first couple characters of the hash rather than the whole thing.</w:t>
-      </w:r>
-    </w:p>
-    <w:p/>
-    <w:p>
-      <w:pPr>
-        <w:rPr>
-          <w:b/>
-        </w:rPr>
-      </w:pPr>
-      <w:proofErr w:type="spellStart"/>
-      <w:proofErr w:type="gramStart"/>
-      <w:r>
-        <w:rPr>
-          <w:b/>
-        </w:rPr>
-        <w:t>docker</w:t>
-      </w:r>
-      <w:proofErr w:type="spellEnd"/>
-      <w:proofErr w:type="gramEnd"/>
-      <w:r>
-        <w:rPr>
-          <w:b/>
-        </w:rPr>
-        <w:t xml:space="preserve"> </w:t>
-      </w:r>
-      <w:proofErr w:type="spellStart"/>
-      <w:r>
-        <w:rPr>
-          <w:b/>
-        </w:rPr>
-        <w:t>ps</w:t>
-      </w:r>
-      <w:proofErr w:type="spellEnd"/>
-    </w:p>
-    <w:p>
-      <w:pPr>
-        <w:rPr>
-          <w:b/>
-        </w:rPr>
-      </w:pPr>
-      <w:proofErr w:type="spellStart"/>
-      <w:proofErr w:type="gramStart"/>
-      <w:r>
-        <w:rPr>
-          <w:b/>
-        </w:rPr>
-        <w:t>docker</w:t>
-      </w:r>
-      <w:proofErr w:type="spellEnd"/>
-      <w:proofErr w:type="gramEnd"/>
-      <w:r>
-        <w:rPr>
-          <w:b/>
-        </w:rPr>
-        <w:t xml:space="preserve"> stop </w:t>
-      </w:r>
-      <w:proofErr w:type="spellStart"/>
-      <w:r>
-        <w:rPr>
-          <w:b/>
-        </w:rPr>
-        <w:t>sonarqube</w:t>
-      </w:r>
-      <w:proofErr w:type="spellEnd"/>
-    </w:p>
-    <w:p>
-      <w:pPr>
-        <w:pStyle w:val="Heading3"/>
-      </w:pPr>
-      <w:bookmarkStart w:id="25" w:name="_Toc397507139"/>
-      <w:r>
-        <w:t>If want to reclaim disk space</w:t>
-      </w:r>
-      <w:bookmarkEnd w:id="25"/>
-    </w:p>
-    <w:p>
-      <w:r>
-        <w:t>Remove containers and images</w:t>
-      </w:r>
-    </w:p>
-    <w:p>
-      <w:pPr>
-        <w:rPr>
-          <w:b/>
-        </w:rPr>
-      </w:pPr>
-      <w:proofErr w:type="spellStart"/>
-      <w:proofErr w:type="gramStart"/>
-      <w:r>
-        <w:rPr>
-          <w:b/>
-        </w:rPr>
-        <w:t>docker</w:t>
-      </w:r>
-      <w:proofErr w:type="spellEnd"/>
-      <w:proofErr w:type="gramEnd"/>
-      <w:r>
-        <w:rPr>
-          <w:b/>
-        </w:rPr>
-        <w:t xml:space="preserve"> </w:t>
-      </w:r>
-      <w:proofErr w:type="spellStart"/>
-      <w:r>
-        <w:rPr>
-          <w:b/>
-        </w:rPr>
-        <w:t>ps</w:t>
-      </w:r>
-      <w:proofErr w:type="spellEnd"/>
-      <w:r>
-        <w:rPr>
-          <w:b/>
-        </w:rPr>
-        <w:t xml:space="preserve"> –a</w:t>
-      </w:r>
-    </w:p>
-    <w:p>
-      <w:pPr>
-        <w:rPr>
-          <w:b/>
-        </w:rPr>
-      </w:pPr>
-      <w:proofErr w:type="spellStart"/>
-      <w:proofErr w:type="gramStart"/>
-      <w:r>
-        <w:rPr>
-          <w:b/>
-        </w:rPr>
-        <w:t>docker</w:t>
-      </w:r>
-      <w:proofErr w:type="spellEnd"/>
-      <w:proofErr w:type="gramEnd"/>
-      <w:r>
-        <w:rPr>
-          <w:b/>
-        </w:rPr>
-        <w:t xml:space="preserve"> </w:t>
-      </w:r>
-      <w:proofErr w:type="spellStart"/>
-      <w:r>
-        <w:rPr>
-          <w:b/>
-        </w:rPr>
-        <w:t>rm</w:t>
-      </w:r>
-      <w:proofErr w:type="spellEnd"/>
-      <w:r>
-        <w:rPr>
-          <w:b/>
-        </w:rPr>
-        <w:t xml:space="preserve"> </w:t>
-      </w:r>
-      <w:proofErr w:type="spellStart"/>
-      <w:r>
-        <w:rPr>
-          <w:b/>
-        </w:rPr>
-        <w:t>sonarqube</w:t>
-      </w:r>
-      <w:proofErr w:type="spellEnd"/>
-    </w:p>
-    <w:p>
-      <w:pPr>
-        <w:rPr>
-          <w:b/>
-        </w:rPr>
-      </w:pPr>
-      <w:proofErr w:type="spellStart"/>
-      <w:proofErr w:type="gramStart"/>
-      <w:r>
-        <w:rPr>
-          <w:b/>
-        </w:rPr>
-        <w:t>docker</w:t>
-      </w:r>
-      <w:proofErr w:type="spellEnd"/>
-      <w:proofErr w:type="gramEnd"/>
-      <w:r>
-        <w:rPr>
-          <w:b/>
-        </w:rPr>
-        <w:t xml:space="preserve"> </w:t>
-      </w:r>
-      <w:proofErr w:type="spellStart"/>
-      <w:r>
-        <w:rPr>
-          <w:b/>
-        </w:rPr>
-        <w:t>rm</w:t>
-      </w:r>
-      <w:proofErr w:type="spellEnd"/>
-      <w:r>
-        <w:rPr>
-          <w:b/>
-        </w:rPr>
-        <w:t xml:space="preserve"> </w:t>
-      </w:r>
-      <w:proofErr w:type="spellStart"/>
-      <w:r>
-        <w:rPr>
-          <w:b/>
-        </w:rPr>
-        <w:t>jenkins</w:t>
-      </w:r>
-      <w:proofErr w:type="spellEnd"/>
-    </w:p>
-    <w:p>
-      <w:pPr>
-        <w:rPr>
-          <w:b/>
-        </w:rPr>
-      </w:pPr>
-      <w:proofErr w:type="spellStart"/>
-      <w:proofErr w:type="gramStart"/>
-      <w:r>
-        <w:rPr>
-          <w:b/>
-        </w:rPr>
-        <w:t>docker</w:t>
-      </w:r>
-      <w:proofErr w:type="spellEnd"/>
-      <w:proofErr w:type="gramEnd"/>
-      <w:r>
-        <w:rPr>
-          <w:b/>
-        </w:rPr>
-        <w:t xml:space="preserve"> </w:t>
-      </w:r>
-      <w:proofErr w:type="spellStart"/>
-      <w:r>
-        <w:rPr>
-          <w:b/>
-        </w:rPr>
-        <w:t>rm</w:t>
-      </w:r>
-      <w:proofErr w:type="spellEnd"/>
-      <w:r>
-        <w:rPr>
-          <w:b/>
-        </w:rPr>
-        <w:t xml:space="preserve"> </w:t>
-      </w:r>
-      <w:r>
-        <w:rPr>
-          <w:b/>
-        </w:rPr>
-        <w:t>nexus</w:t>
-      </w:r>
-    </w:p>
-    <w:p/>
-    <w:p>
-      <w:pPr>
-        <w:rPr>
-          <w:b/>
-        </w:rPr>
-      </w:pPr>
-      <w:proofErr w:type="spellStart"/>
-      <w:proofErr w:type="gramStart"/>
-      <w:r>
-        <w:rPr>
-          <w:b/>
-        </w:rPr>
-        <w:t>docker</w:t>
-      </w:r>
-      <w:proofErr w:type="spellEnd"/>
-      <w:proofErr w:type="gramEnd"/>
-      <w:r>
-        <w:rPr>
-          <w:b/>
-        </w:rPr>
-        <w:t xml:space="preserve"> images</w:t>
-      </w:r>
-    </w:p>
-    <w:p>
-      <w:pPr>
-        <w:rPr>
-          <w:b/>
-        </w:rPr>
-      </w:pPr>
-      <w:proofErr w:type="spellStart"/>
-      <w:proofErr w:type="gramStart"/>
-      <w:r>
-        <w:rPr>
-          <w:b/>
-        </w:rPr>
-        <w:t>docker</w:t>
-      </w:r>
-      <w:proofErr w:type="spellEnd"/>
-      <w:proofErr w:type="gramEnd"/>
-      <w:r>
-        <w:rPr>
-          <w:b/>
-        </w:rPr>
-        <w:t xml:space="preserve"> </w:t>
-      </w:r>
-      <w:proofErr w:type="spellStart"/>
-      <w:r>
-        <w:rPr>
-          <w:b/>
-        </w:rPr>
-        <w:t>rmi</w:t>
-      </w:r>
-      <w:proofErr w:type="spellEnd"/>
-      <w:r>
-        <w:rPr>
-          <w:b/>
-        </w:rPr>
-        <w:t xml:space="preserve"> &lt;hash1&gt;</w:t>
-      </w:r>
-    </w:p>
-    <w:p>
-      <w:pPr>
-        <w:rPr>
-          <w:b/>
-        </w:rPr>
-      </w:pPr>
-      <w:proofErr w:type="spellStart"/>
-      <w:proofErr w:type="gramStart"/>
-      <w:r>
-        <w:rPr>
-          <w:b/>
-        </w:rPr>
-        <w:t>docker</w:t>
-      </w:r>
-      <w:proofErr w:type="spellEnd"/>
-      <w:proofErr w:type="gramEnd"/>
-      <w:r>
-        <w:rPr>
-          <w:b/>
-        </w:rPr>
-        <w:t xml:space="preserve"> </w:t>
-      </w:r>
-      <w:proofErr w:type="spellStart"/>
-      <w:r>
-        <w:rPr>
-          <w:b/>
-        </w:rPr>
-        <w:t>rm</w:t>
-      </w:r>
-      <w:bookmarkStart w:id="26" w:name="_GoBack"/>
-      <w:r>
-        <w:rPr>
-          <w:b/>
-        </w:rPr>
-        <w:t>i</w:t>
-      </w:r>
-      <w:proofErr w:type="spellEnd"/>
-      <w:r>
-        <w:rPr>
-          <w:b/>
-        </w:rPr>
-        <w:t xml:space="preserve"> </w:t>
-      </w:r>
-      <w:bookmarkEnd w:id="26"/>
-      <w:r>
-        <w:rPr>
-          <w:b/>
-        </w:rPr>
-        <w:t>&lt;hash2&gt;</w:t>
-      </w:r>
-    </w:p>
-    <w:p>
-      <w:pPr>
-        <w:rPr>
-          <w:b/>
-        </w:rPr>
-      </w:pPr>
-      <w:proofErr w:type="spellStart"/>
-      <w:proofErr w:type="gramStart"/>
-      <w:r>
-        <w:rPr>
-          <w:b/>
-        </w:rPr>
-        <w:t>docker</w:t>
-      </w:r>
-      <w:proofErr w:type="spellEnd"/>
-      <w:proofErr w:type="gramEnd"/>
-      <w:r>
-        <w:rPr>
-          <w:b/>
-        </w:rPr>
-        <w:t xml:space="preserve"> </w:t>
-      </w:r>
-      <w:proofErr w:type="spellStart"/>
-      <w:r>
-        <w:rPr>
-          <w:b/>
-        </w:rPr>
-        <w:t>rmi</w:t>
-      </w:r>
-      <w:proofErr w:type="spellEnd"/>
-      <w:r>
-        <w:rPr>
-          <w:b/>
-        </w:rPr>
-        <w:t xml:space="preserve"> &lt;hash3</w:t>
+      <w:pPr>
+        <w:rPr>
+          <w:b/>
+        </w:rPr>
+      </w:pPr>
+      <w:r>
+        <w:rPr>
+          <w:b/>
+        </w:rPr>
+        <w:t>docker images</w:t>
+      </w:r>
+    </w:p>
+    <w:p>
+      <w:pPr>
+        <w:rPr>
+          <w:b/>
+        </w:rPr>
+      </w:pPr>
+      <w:r>
+        <w:rPr>
+          <w:b/>
+        </w:rPr>
+        <w:t>docker rmi &lt;hash1&gt;</w:t>
+      </w:r>
+    </w:p>
+    <w:p>
+      <w:pPr>
+        <w:rPr>
+          <w:b/>
+        </w:rPr>
+      </w:pPr>
+      <w:r>
+        <w:rPr>
+          <w:b/>
+        </w:rPr>
+        <w:t>docker rmi &lt;hash2&gt;</w:t>
+      </w:r>
+    </w:p>
+    <w:p>
+      <w:pPr>
+        <w:rPr>
+          <w:b/>
+        </w:rPr>
+      </w:pPr>
+      <w:r>
+        <w:rPr>
+          <w:b/>
+        </w:rPr>
+        <w:t>docker rmi &lt;hash3</w:t>
       </w:r>
       <w:r>
         <w:rPr>
@@ -9361,49 +7938,11 @@
           <w:b/>
         </w:rPr>
       </w:pPr>
-      <w:proofErr w:type="spellStart"/>
-      <w:proofErr w:type="gramStart"/>
-      <w:r>
-        <w:rPr>
-          <w:b/>
-        </w:rPr>
-        <w:t>docker</w:t>
-      </w:r>
-      <w:proofErr w:type="spellEnd"/>
-      <w:proofErr w:type="gramEnd"/>
-      <w:r>
-        <w:rPr>
-          <w:b/>
-        </w:rPr>
-        <w:t xml:space="preserve"> network </w:t>
-      </w:r>
-      <w:proofErr w:type="spellStart"/>
-      <w:r>
-        <w:rPr>
-          <w:b/>
-        </w:rPr>
-        <w:t>rm</w:t>
-      </w:r>
-      <w:proofErr w:type="spellEnd"/>
-      <w:r>
-        <w:rPr>
-          <w:b/>
-        </w:rPr>
-        <w:t xml:space="preserve"> </w:t>
-      </w:r>
-      <w:proofErr w:type="spellStart"/>
-      <w:r>
-        <w:rPr>
-          <w:b/>
-        </w:rPr>
-        <w:t>hol</w:t>
-      </w:r>
-      <w:proofErr w:type="spellEnd"/>
-      <w:r>
-        <w:rPr>
-          <w:b/>
-        </w:rPr>
-        <w:t>-network</w:t>
+      <w:r>
+        <w:rPr>
+          <w:b/>
+        </w:rPr>
+        <w:t>docker network rm hol-network</w:t>
       </w:r>
     </w:p>
     <w:p/>
@@ -9504,8 +8043,6 @@
           <w:szCs w:val="20"/>
         </w:rPr>
       </w:pPr>
-      <w:proofErr w:type="spellStart"/>
-      <w:proofErr w:type="gramStart"/>
       <w:r>
         <w:rPr>
           <w:rFonts w:ascii="Times New Roman" w:hAnsi="Times New Roman" w:cs="Times New Roman"/>
@@ -9514,41 +8051,7 @@
           <w:sz w:val="20"/>
           <w:szCs w:val="20"/>
         </w:rPr>
-        <w:t>docker</w:t>
-      </w:r>
-      <w:proofErr w:type="spellEnd"/>
-      <w:proofErr w:type="gramEnd"/>
-      <w:r>
-        <w:rPr>
-          <w:rFonts w:ascii="Times New Roman" w:hAnsi="Times New Roman" w:cs="Times New Roman"/>
-          <w:b/>
-          <w:color w:val="000000"/>
-          <w:sz w:val="20"/>
-          <w:szCs w:val="20"/>
-        </w:rPr>
-        <w:t xml:space="preserve"> exec -it --user root </w:t>
-      </w:r>
-      <w:proofErr w:type="spellStart"/>
-      <w:r>
-        <w:rPr>
-          <w:rFonts w:ascii="Times New Roman" w:hAnsi="Times New Roman" w:cs="Times New Roman"/>
-          <w:b/>
-          <w:color w:val="000000"/>
-          <w:sz w:val="20"/>
-          <w:szCs w:val="20"/>
-        </w:rPr>
-        <w:t>jenkins</w:t>
-      </w:r>
-      <w:proofErr w:type="spellEnd"/>
-      <w:r>
-        <w:rPr>
-          <w:rFonts w:ascii="Times New Roman" w:hAnsi="Times New Roman" w:cs="Times New Roman"/>
-          <w:b/>
-          <w:color w:val="000000"/>
-          <w:sz w:val="20"/>
-          <w:szCs w:val="20"/>
-        </w:rPr>
-        <w:t xml:space="preserve"> bash</w:t>
+        <w:t>docker exec -it --user root jenkins bash</w:t>
       </w:r>
     </w:p>
     <w:p>
@@ -9640,7 +8143,6 @@
           <w:szCs w:val="20"/>
         </w:rPr>
       </w:pPr>
-      <w:proofErr w:type="gramStart"/>
       <w:r>
         <w:rPr>
           <w:rFonts w:ascii="Times New Roman" w:hAnsi="Times New Roman" w:cs="Times New Roman"/>
@@ -9649,18 +8151,7 @@
           <w:sz w:val="20"/>
           <w:szCs w:val="20"/>
         </w:rPr>
-        <w:t>apt</w:t>
-      </w:r>
-      <w:proofErr w:type="gramEnd"/>
-      <w:r>
-        <w:rPr>
-          <w:rFonts w:ascii="Times New Roman" w:hAnsi="Times New Roman" w:cs="Times New Roman"/>
-          <w:b/>
-          <w:color w:val="000000"/>
-          <w:sz w:val="20"/>
-          <w:szCs w:val="20"/>
-        </w:rPr>
-        <w:t>-get update</w:t>
+        <w:t>apt-get update</w:t>
       </w:r>
     </w:p>
     <w:p>
@@ -9691,7 +8182,6 @@
           <w:szCs w:val="20"/>
         </w:rPr>
       </w:pPr>
-      <w:proofErr w:type="gramStart"/>
       <w:r>
         <w:rPr>
           <w:rFonts w:ascii="Times New Roman" w:hAnsi="Times New Roman" w:cs="Times New Roman"/>
@@ -9700,18 +8190,7 @@
           <w:sz w:val="20"/>
           <w:szCs w:val="20"/>
         </w:rPr>
-        <w:t>apt</w:t>
-      </w:r>
-      <w:proofErr w:type="gramEnd"/>
-      <w:r>
-        <w:rPr>
-          <w:rFonts w:ascii="Times New Roman" w:hAnsi="Times New Roman" w:cs="Times New Roman"/>
-          <w:b/>
-          <w:color w:val="000000"/>
-          <w:sz w:val="20"/>
-          <w:szCs w:val="20"/>
-        </w:rPr>
-        <w:t>-get install –y vim</w:t>
+        <w:t>apt-get install –y vim</w:t>
       </w:r>
     </w:p>
     <w:p>
@@ -9775,7 +8254,6 @@
           <w:szCs w:val="20"/>
         </w:rPr>
       </w:pPr>
-      <w:proofErr w:type="gramStart"/>
       <w:r>
         <w:rPr>
           <w:rFonts w:ascii="Times New Roman" w:eastAsia="Times New Roman" w:hAnsi="Times New Roman" w:cs="Times New Roman"/>
@@ -9783,57 +8261,7 @@
           <w:sz w:val="20"/>
           <w:szCs w:val="20"/>
         </w:rPr>
-        <w:t>vim</w:t>
-      </w:r>
-      <w:proofErr w:type="gramEnd"/>
-      <w:r>
-        <w:rPr>
-          <w:rFonts w:ascii="Times New Roman" w:eastAsia="Times New Roman" w:hAnsi="Times New Roman" w:cs="Times New Roman"/>
-          <w:b/>
-          <w:sz w:val="20"/>
-          <w:szCs w:val="20"/>
-        </w:rPr>
-        <w:t xml:space="preserve"> /</w:t>
-      </w:r>
-      <w:proofErr w:type="spellStart"/>
-      <w:r>
-        <w:rPr>
-          <w:rFonts w:ascii="Times New Roman" w:eastAsia="Times New Roman" w:hAnsi="Times New Roman" w:cs="Times New Roman"/>
-          <w:b/>
-          <w:sz w:val="20"/>
-          <w:szCs w:val="20"/>
-        </w:rPr>
-        <w:t>var</w:t>
-      </w:r>
-      <w:proofErr w:type="spellEnd"/>
-      <w:r>
-        <w:rPr>
-          <w:rFonts w:ascii="Times New Roman" w:eastAsia="Times New Roman" w:hAnsi="Times New Roman" w:cs="Times New Roman"/>
-          <w:b/>
-          <w:sz w:val="20"/>
-          <w:szCs w:val="20"/>
-        </w:rPr>
-        <w:t>/</w:t>
-      </w:r>
-      <w:proofErr w:type="spellStart"/>
-      <w:r>
-        <w:rPr>
-          <w:rFonts w:ascii="Times New Roman" w:eastAsia="Times New Roman" w:hAnsi="Times New Roman" w:cs="Times New Roman"/>
-          <w:b/>
-          <w:sz w:val="20"/>
-          <w:szCs w:val="20"/>
-        </w:rPr>
-        <w:t>jenkins_home</w:t>
-      </w:r>
-      <w:proofErr w:type="spellEnd"/>
-      <w:r>
-        <w:rPr>
-          <w:rFonts w:ascii="Times New Roman" w:eastAsia="Times New Roman" w:hAnsi="Times New Roman" w:cs="Times New Roman"/>
-          <w:b/>
-          <w:sz w:val="20"/>
-          <w:szCs w:val="20"/>
-        </w:rPr>
-        <w:t>/config.xml</w:t>
+        <w:t>vim /var/jenkins_home/config.xml</w:t>
       </w:r>
     </w:p>
     <w:p>
@@ -9892,27 +8320,25 @@
           <w:sz w:val="20"/>
           <w:szCs w:val="20"/>
         </w:rPr>
-        <w:t>&lt;</w:t>
-      </w:r>
-      <w:proofErr w:type="spellStart"/>
-      <w:proofErr w:type="gramStart"/>
-      <w:r>
+        <w:t>&lt;authorizationStrategy class="hudson.security.FullControlOnceLoggedInAuthorizationStrategy"&gt;</w:t>
+      </w:r>
+    </w:p>
+    <w:p>
+      <w:pPr>
+        <w:pStyle w:val="ListParagraph"/>
         <w:rPr>
           <w:rFonts w:ascii="Times New Roman" w:eastAsia="Times New Roman" w:hAnsi="Times New Roman" w:cs="Times New Roman"/>
           <w:sz w:val="20"/>
           <w:szCs w:val="20"/>
         </w:rPr>
-        <w:t>authorizationStrategy</w:t>
-      </w:r>
-      <w:proofErr w:type="spellEnd"/>
-      <w:proofErr w:type="gramEnd"/>
+      </w:pPr>
       <w:r>
         <w:rPr>
           <w:rFonts w:ascii="Times New Roman" w:eastAsia="Times New Roman" w:hAnsi="Times New Roman" w:cs="Times New Roman"/>
           <w:sz w:val="20"/>
           <w:szCs w:val="20"/>
         </w:rPr>
-        <w:t xml:space="preserve"> class="hudson.security.FullControlOnceLoggedInAuthorizationStrategy"&gt;</w:t>
+        <w:t xml:space="preserve">    &lt;denyAnonymousReadAccess&gt;true&lt;/denyAnonymousReadAccess&gt;</w:t>
       </w:r>
     </w:p>
     <w:p>
@@ -9930,45 +8356,43 @@
           <w:sz w:val="20"/>
           <w:szCs w:val="20"/>
         </w:rPr>
-        <w:t xml:space="preserve">    &lt;</w:t>
-      </w:r>
-      <w:proofErr w:type="spellStart"/>
-      <w:proofErr w:type="gramStart"/>
-      <w:r>
+        <w:t xml:space="preserve">  &lt;/authorizationStrategy&gt;</w:t>
+      </w:r>
+    </w:p>
+    <w:p>
+      <w:pPr>
+        <w:pStyle w:val="ListParagraph"/>
         <w:rPr>
           <w:rFonts w:ascii="Times New Roman" w:eastAsia="Times New Roman" w:hAnsi="Times New Roman" w:cs="Times New Roman"/>
           <w:sz w:val="20"/>
           <w:szCs w:val="20"/>
         </w:rPr>
-        <w:t>denyAnonymousReadAccess</w:t>
-      </w:r>
-      <w:proofErr w:type="spellEnd"/>
-      <w:proofErr w:type="gramEnd"/>
+      </w:pPr>
       <w:r>
         <w:rPr>
           <w:rFonts w:ascii="Times New Roman" w:eastAsia="Times New Roman" w:hAnsi="Times New Roman" w:cs="Times New Roman"/>
           <w:sz w:val="20"/>
           <w:szCs w:val="20"/>
         </w:rPr>
-        <w:t>&gt;true&lt;/</w:t>
-      </w:r>
-      <w:proofErr w:type="spellStart"/>
-      <w:r>
+        <w:t xml:space="preserve">  &lt;securityRealm class="hudson.security.HudsonPrivateSecurityRealm"&gt;</w:t>
+      </w:r>
+    </w:p>
+    <w:p>
+      <w:pPr>
+        <w:pStyle w:val="ListParagraph"/>
         <w:rPr>
           <w:rFonts w:ascii="Times New Roman" w:eastAsia="Times New Roman" w:hAnsi="Times New Roman" w:cs="Times New Roman"/>
           <w:sz w:val="20"/>
           <w:szCs w:val="20"/>
         </w:rPr>
-        <w:t>denyAnonymousReadAccess</w:t>
-      </w:r>
-      <w:proofErr w:type="spellEnd"/>
+      </w:pPr>
       <w:r>
         <w:rPr>
           <w:rFonts w:ascii="Times New Roman" w:eastAsia="Times New Roman" w:hAnsi="Times New Roman" w:cs="Times New Roman"/>
           <w:sz w:val="20"/>
           <w:szCs w:val="20"/>
         </w:rPr>
-        <w:t>&gt;</w:t>
+        <w:t xml:space="preserve">    &lt;disableSignup&gt;true&lt;/disableSignup&gt;</w:t>
       </w:r>
     </w:p>
     <w:p>
@@ -9986,229 +8410,25 @@
           <w:sz w:val="20"/>
           <w:szCs w:val="20"/>
         </w:rPr>
-        <w:t xml:space="preserve">  &lt;/</w:t>
-      </w:r>
-      <w:proofErr w:type="spellStart"/>
-      <w:r>
+        <w:t xml:space="preserve">    &lt;enableCaptcha&gt;false&lt;/enableCaptcha&gt;</w:t>
+      </w:r>
+    </w:p>
+    <w:p>
+      <w:pPr>
+        <w:pStyle w:val="ListParagraph"/>
         <w:rPr>
           <w:rFonts w:ascii="Times New Roman" w:eastAsia="Times New Roman" w:hAnsi="Times New Roman" w:cs="Times New Roman"/>
           <w:sz w:val="20"/>
           <w:szCs w:val="20"/>
         </w:rPr>
-        <w:t>authorizationStrategy</w:t>
-      </w:r>
-      <w:proofErr w:type="spellEnd"/>
+      </w:pPr>
       <w:r>
         <w:rPr>
           <w:rFonts w:ascii="Times New Roman" w:eastAsia="Times New Roman" w:hAnsi="Times New Roman" w:cs="Times New Roman"/>
           <w:sz w:val="20"/>
           <w:szCs w:val="20"/>
         </w:rPr>
-        <w:t>&gt;</w:t>
-      </w:r>
-    </w:p>
-    <w:p>
-      <w:pPr>
-        <w:pStyle w:val="ListParagraph"/>
-        <w:rPr>
-          <w:rFonts w:ascii="Times New Roman" w:eastAsia="Times New Roman" w:hAnsi="Times New Roman" w:cs="Times New Roman"/>
-          <w:sz w:val="20"/>
-          <w:szCs w:val="20"/>
-        </w:rPr>
-      </w:pPr>
-      <w:r>
-        <w:rPr>
-          <w:rFonts w:ascii="Times New Roman" w:eastAsia="Times New Roman" w:hAnsi="Times New Roman" w:cs="Times New Roman"/>
-          <w:sz w:val="20"/>
-          <w:szCs w:val="20"/>
-        </w:rPr>
-        <w:t xml:space="preserve">  &lt;</w:t>
-      </w:r>
-      <w:proofErr w:type="spellStart"/>
-      <w:proofErr w:type="gramStart"/>
-      <w:r>
-        <w:rPr>
-          <w:rFonts w:ascii="Times New Roman" w:eastAsia="Times New Roman" w:hAnsi="Times New Roman" w:cs="Times New Roman"/>
-          <w:sz w:val="20"/>
-          <w:szCs w:val="20"/>
-        </w:rPr>
-        <w:t>securityRealm</w:t>
-      </w:r>
-      <w:proofErr w:type="spellEnd"/>
-      <w:proofErr w:type="gramEnd"/>
-      <w:r>
-        <w:rPr>
-          <w:rFonts w:ascii="Times New Roman" w:eastAsia="Times New Roman" w:hAnsi="Times New Roman" w:cs="Times New Roman"/>
-          <w:sz w:val="20"/>
-          <w:szCs w:val="20"/>
-        </w:rPr>
-        <w:t xml:space="preserve"> class="</w:t>
-      </w:r>
-      <w:proofErr w:type="spellStart"/>
-      <w:r>
-        <w:rPr>
-          <w:rFonts w:ascii="Times New Roman" w:eastAsia="Times New Roman" w:hAnsi="Times New Roman" w:cs="Times New Roman"/>
-          <w:sz w:val="20"/>
-          <w:szCs w:val="20"/>
-        </w:rPr>
-        <w:t>hudson.security.HudsonPrivateSecurityRealm</w:t>
-      </w:r>
-      <w:proofErr w:type="spellEnd"/>
-      <w:r>
-        <w:rPr>
-          <w:rFonts w:ascii="Times New Roman" w:eastAsia="Times New Roman" w:hAnsi="Times New Roman" w:cs="Times New Roman"/>
-          <w:sz w:val="20"/>
-          <w:szCs w:val="20"/>
-        </w:rPr>
-        <w:t>"&gt;</w:t>
-      </w:r>
-    </w:p>
-    <w:p>
-      <w:pPr>
-        <w:pStyle w:val="ListParagraph"/>
-        <w:rPr>
-          <w:rFonts w:ascii="Times New Roman" w:eastAsia="Times New Roman" w:hAnsi="Times New Roman" w:cs="Times New Roman"/>
-          <w:sz w:val="20"/>
-          <w:szCs w:val="20"/>
-        </w:rPr>
-      </w:pPr>
-      <w:r>
-        <w:rPr>
-          <w:rFonts w:ascii="Times New Roman" w:eastAsia="Times New Roman" w:hAnsi="Times New Roman" w:cs="Times New Roman"/>
-          <w:sz w:val="20"/>
-          <w:szCs w:val="20"/>
-        </w:rPr>
-        <w:t xml:space="preserve">    &lt;</w:t>
-      </w:r>
-      <w:proofErr w:type="spellStart"/>
-      <w:proofErr w:type="gramStart"/>
-      <w:r>
-        <w:rPr>
-          <w:rFonts w:ascii="Times New Roman" w:eastAsia="Times New Roman" w:hAnsi="Times New Roman" w:cs="Times New Roman"/>
-          <w:sz w:val="20"/>
-          <w:szCs w:val="20"/>
-        </w:rPr>
-        <w:t>disableSignup</w:t>
-      </w:r>
-      <w:proofErr w:type="spellEnd"/>
-      <w:proofErr w:type="gramEnd"/>
-      <w:r>
-        <w:rPr>
-          <w:rFonts w:ascii="Times New Roman" w:eastAsia="Times New Roman" w:hAnsi="Times New Roman" w:cs="Times New Roman"/>
-          <w:sz w:val="20"/>
-          <w:szCs w:val="20"/>
-        </w:rPr>
-        <w:t>&gt;true&lt;/</w:t>
-      </w:r>
-      <w:proofErr w:type="spellStart"/>
-      <w:r>
-        <w:rPr>
-          <w:rFonts w:ascii="Times New Roman" w:eastAsia="Times New Roman" w:hAnsi="Times New Roman" w:cs="Times New Roman"/>
-          <w:sz w:val="20"/>
-          <w:szCs w:val="20"/>
-        </w:rPr>
-        <w:t>disableSignup</w:t>
-      </w:r>
-      <w:proofErr w:type="spellEnd"/>
-      <w:r>
-        <w:rPr>
-          <w:rFonts w:ascii="Times New Roman" w:eastAsia="Times New Roman" w:hAnsi="Times New Roman" w:cs="Times New Roman"/>
-          <w:sz w:val="20"/>
-          <w:szCs w:val="20"/>
-        </w:rPr>
-        <w:t>&gt;</w:t>
-      </w:r>
-    </w:p>
-    <w:p>
-      <w:pPr>
-        <w:pStyle w:val="ListParagraph"/>
-        <w:rPr>
-          <w:rFonts w:ascii="Times New Roman" w:eastAsia="Times New Roman" w:hAnsi="Times New Roman" w:cs="Times New Roman"/>
-          <w:sz w:val="20"/>
-          <w:szCs w:val="20"/>
-        </w:rPr>
-      </w:pPr>
-      <w:r>
-        <w:rPr>
-          <w:rFonts w:ascii="Times New Roman" w:eastAsia="Times New Roman" w:hAnsi="Times New Roman" w:cs="Times New Roman"/>
-          <w:sz w:val="20"/>
-          <w:szCs w:val="20"/>
-        </w:rPr>
-        <w:t xml:space="preserve">    &lt;</w:t>
-      </w:r>
-      <w:proofErr w:type="spellStart"/>
-      <w:proofErr w:type="gramStart"/>
-      <w:r>
-        <w:rPr>
-          <w:rFonts w:ascii="Times New Roman" w:eastAsia="Times New Roman" w:hAnsi="Times New Roman" w:cs="Times New Roman"/>
-          <w:sz w:val="20"/>
-          <w:szCs w:val="20"/>
-        </w:rPr>
-        <w:t>enableCaptcha</w:t>
-      </w:r>
-      <w:proofErr w:type="spellEnd"/>
-      <w:proofErr w:type="gramEnd"/>
-      <w:r>
-        <w:rPr>
-          <w:rFonts w:ascii="Times New Roman" w:eastAsia="Times New Roman" w:hAnsi="Times New Roman" w:cs="Times New Roman"/>
-          <w:sz w:val="20"/>
-          <w:szCs w:val="20"/>
-        </w:rPr>
-        <w:t>&gt;false&lt;/</w:t>
-      </w:r>
-      <w:proofErr w:type="spellStart"/>
-      <w:r>
-        <w:rPr>
-          <w:rFonts w:ascii="Times New Roman" w:eastAsia="Times New Roman" w:hAnsi="Times New Roman" w:cs="Times New Roman"/>
-          <w:sz w:val="20"/>
-          <w:szCs w:val="20"/>
-        </w:rPr>
-        <w:t>enableCaptcha</w:t>
-      </w:r>
-      <w:proofErr w:type="spellEnd"/>
-      <w:r>
-        <w:rPr>
-          <w:rFonts w:ascii="Times New Roman" w:eastAsia="Times New Roman" w:hAnsi="Times New Roman" w:cs="Times New Roman"/>
-          <w:sz w:val="20"/>
-          <w:szCs w:val="20"/>
-        </w:rPr>
-        <w:t>&gt;</w:t>
-      </w:r>
-    </w:p>
-    <w:p>
-      <w:pPr>
-        <w:pStyle w:val="ListParagraph"/>
-        <w:rPr>
-          <w:rFonts w:ascii="Times New Roman" w:eastAsia="Times New Roman" w:hAnsi="Times New Roman" w:cs="Times New Roman"/>
-          <w:sz w:val="20"/>
-          <w:szCs w:val="20"/>
-        </w:rPr>
-      </w:pPr>
-      <w:r>
-        <w:rPr>
-          <w:rFonts w:ascii="Times New Roman" w:eastAsia="Times New Roman" w:hAnsi="Times New Roman" w:cs="Times New Roman"/>
-          <w:sz w:val="20"/>
-          <w:szCs w:val="20"/>
-        </w:rPr>
-        <w:t xml:space="preserve">  &lt;/</w:t>
-      </w:r>
-      <w:proofErr w:type="spellStart"/>
-      <w:r>
-        <w:rPr>
-          <w:rFonts w:ascii="Times New Roman" w:eastAsia="Times New Roman" w:hAnsi="Times New Roman" w:cs="Times New Roman"/>
-          <w:sz w:val="20"/>
-          <w:szCs w:val="20"/>
-        </w:rPr>
-        <w:t>securityRealm</w:t>
-      </w:r>
-      <w:proofErr w:type="spellEnd"/>
-      <w:r>
-        <w:rPr>
-          <w:rFonts w:ascii="Times New Roman" w:eastAsia="Times New Roman" w:hAnsi="Times New Roman" w:cs="Times New Roman"/>
-          <w:sz w:val="20"/>
-          <w:szCs w:val="20"/>
-        </w:rPr>
-        <w:t>&gt;</w:t>
+        <w:t xml:space="preserve">  &lt;/securityRealm&gt;</w:t>
       </w:r>
     </w:p>
     <w:p>
@@ -10344,8 +8564,6 @@
           <w:szCs w:val="20"/>
         </w:rPr>
       </w:pPr>
-      <w:proofErr w:type="spellStart"/>
-      <w:proofErr w:type="gramStart"/>
       <w:r>
         <w:rPr>
           <w:rFonts w:ascii="Times New Roman" w:eastAsia="Times New Roman" w:hAnsi="Times New Roman" w:cs="Times New Roman"/>
@@ -10353,30 +8571,8 @@
           <w:sz w:val="20"/>
           <w:szCs w:val="20"/>
         </w:rPr>
-        <w:t>docker</w:t>
-      </w:r>
-      <w:proofErr w:type="spellEnd"/>
-      <w:proofErr w:type="gramEnd"/>
-      <w:r>
-        <w:rPr>
-          <w:rFonts w:ascii="Times New Roman" w:eastAsia="Times New Roman" w:hAnsi="Times New Roman" w:cs="Times New Roman"/>
-          <w:b/>
-          <w:sz w:val="20"/>
-          <w:szCs w:val="20"/>
-        </w:rPr>
-        <w:t xml:space="preserve"> restart </w:t>
-      </w:r>
-      <w:proofErr w:type="spellStart"/>
-      <w:r>
-        <w:rPr>
-          <w:rFonts w:ascii="Times New Roman" w:eastAsia="Times New Roman" w:hAnsi="Times New Roman" w:cs="Times New Roman"/>
-          <w:b/>
-          <w:sz w:val="20"/>
-          <w:szCs w:val="20"/>
-        </w:rPr>
-        <w:t>jenkins</w:t>
-      </w:r>
-      <w:proofErr w:type="spellEnd"/>
+        <w:t>docker restart jenkins</w:t>
+      </w:r>
     </w:p>
     <w:p>
       <w:pPr>
@@ -10400,15 +8596,7 @@
         <w:t xml:space="preserve">  </w:t>
       </w:r>
       <w:r>
-        <w:t xml:space="preserve">Slower way – delete your </w:t>
-      </w:r>
-      <w:proofErr w:type="spellStart"/>
-      <w:r>
-        <w:t>docker</w:t>
-      </w:r>
-      <w:proofErr w:type="spellEnd"/>
-      <w:r>
-        <w:t xml:space="preserve"> container/image and start over</w:t>
+        <w:t>Slower way – delete your docker container/image and start over</w:t>
       </w:r>
     </w:p>
     <w:p>

</xml_diff>

<commit_message>
add job that generates the pipeline
</commit_message>
<xml_diff>
--- a/Automating Stack HOL Instructions.docx
+++ b/Automating Stack HOL Instructions.docx
@@ -4923,6 +4923,9 @@
         <w:t xml:space="preserve"> (note the plugins are not in alphabetical order)</w:t>
       </w:r>
       <w:r>
+        <w:t>. Also, install the Role-based Authorization Strategy plugin. We’ll use that one later.</w:t>
+      </w:r>
+      <w:r>
         <w:rPr>
           <w:noProof/>
         </w:rPr>
@@ -4979,6 +4982,64 @@
     <w:p>
       <w:pPr>
         <w:pStyle w:val="ListParagraph"/>
+      </w:pPr>
+      <w:r>
+        <w:rPr>
+          <w:noProof/>
+        </w:rPr>
+        <w:drawing>
+          <wp:inline distT="0" distB="0" distL="0" distR="0" wp14:anchorId="5FDF9D53" wp14:editId="358C3981">
+            <wp:extent cx="5486400" cy="430191"/>
+            <wp:effectExtent l="0" t="0" r="0" b="1905"/>
+            <wp:docPr id="23" name="Picture 6"/>
+            <wp:cNvGraphicFramePr>
+              <a:graphicFrameLocks xmlns:a="http://schemas.openxmlformats.org/drawingml/2006/main" noChangeAspect="1"/>
+            </wp:cNvGraphicFramePr>
+            <a:graphic xmlns:a="http://schemas.openxmlformats.org/drawingml/2006/main">
+              <a:graphicData uri="http://schemas.openxmlformats.org/drawingml/2006/picture">
+                <pic:pic xmlns:pic="http://schemas.openxmlformats.org/drawingml/2006/picture">
+                  <pic:nvPicPr>
+                    <pic:cNvPr id="0" name="Picture 6"/>
+                    <pic:cNvPicPr>
+                      <a:picLocks noChangeAspect="1" noChangeArrowheads="1"/>
+                    </pic:cNvPicPr>
+                  </pic:nvPicPr>
+                  <pic:blipFill>
+                    <a:blip r:embed="rId15">
+                      <a:extLst>
+                        <a:ext uri="{28A0092B-C50C-407E-A947-70E740481C1C}">
+                          <a14:useLocalDpi xmlns:a14="http://schemas.microsoft.com/office/drawing/2010/main" val="0"/>
+                        </a:ext>
+                      </a:extLst>
+                    </a:blip>
+                    <a:srcRect/>
+                    <a:stretch>
+                      <a:fillRect/>
+                    </a:stretch>
+                  </pic:blipFill>
+                  <pic:spPr bwMode="auto">
+                    <a:xfrm>
+                      <a:off x="0" y="0"/>
+                      <a:ext cx="5486400" cy="430191"/>
+                    </a:xfrm>
+                    <a:prstGeom prst="rect">
+                      <a:avLst/>
+                    </a:prstGeom>
+                    <a:noFill/>
+                    <a:ln>
+                      <a:noFill/>
+                    </a:ln>
+                  </pic:spPr>
+                </pic:pic>
+              </a:graphicData>
+            </a:graphic>
+          </wp:inline>
+        </w:drawing>
+      </w:r>
+    </w:p>
+    <w:p>
+      <w:pPr>
+        <w:pStyle w:val="ListParagraph"/>
         <w:numPr>
           <w:ilvl w:val="0"/>
           <w:numId w:val="34"/>
@@ -5026,7 +5087,7 @@
                     </pic:cNvPicPr>
                   </pic:nvPicPr>
                   <pic:blipFill>
-                    <a:blip r:embed="rId15">
+                    <a:blip r:embed="rId16">
                       <a:extLst>
                         <a:ext uri="{28A0092B-C50C-407E-A947-70E740481C1C}">
                           <a14:useLocalDpi xmlns:a14="http://schemas.microsoft.com/office/drawing/2010/main" val="0"/>
@@ -5132,7 +5193,7 @@
                     </pic:cNvPicPr>
                   </pic:nvPicPr>
                   <pic:blipFill>
-                    <a:blip r:embed="rId16">
+                    <a:blip r:embed="rId17">
                       <a:extLst>
                         <a:ext uri="{28A0092B-C50C-407E-A947-70E740481C1C}">
                           <a14:useLocalDpi xmlns:a14="http://schemas.microsoft.com/office/drawing/2010/main" val="0"/>
@@ -5202,7 +5263,7 @@
                     </pic:cNvPicPr>
                   </pic:nvPicPr>
                   <pic:blipFill>
-                    <a:blip r:embed="rId17">
+                    <a:blip r:embed="rId18">
                       <a:extLst>
                         <a:ext uri="{28A0092B-C50C-407E-A947-70E740481C1C}">
                           <a14:useLocalDpi xmlns:a14="http://schemas.microsoft.com/office/drawing/2010/main" val="0"/>
@@ -5306,7 +5367,7 @@
                     </pic:cNvPicPr>
                   </pic:nvPicPr>
                   <pic:blipFill>
-                    <a:blip r:embed="rId18">
+                    <a:blip r:embed="rId19">
                       <a:extLst>
                         <a:ext uri="{28A0092B-C50C-407E-A947-70E740481C1C}">
                           <a14:useLocalDpi xmlns:a14="http://schemas.microsoft.com/office/drawing/2010/main" val="0"/>
@@ -5388,7 +5449,7 @@
                     </pic:cNvPicPr>
                   </pic:nvPicPr>
                   <pic:blipFill>
-                    <a:blip r:embed="rId19">
+                    <a:blip r:embed="rId20">
                       <a:extLst>
                         <a:ext uri="{28A0092B-C50C-407E-A947-70E740481C1C}">
                           <a14:useLocalDpi xmlns:a14="http://schemas.microsoft.com/office/drawing/2010/main" val="0"/>
@@ -5529,7 +5590,7 @@
                     </pic:cNvPicPr>
                   </pic:nvPicPr>
                   <pic:blipFill>
-                    <a:blip r:embed="rId20">
+                    <a:blip r:embed="rId21">
                       <a:extLst>
                         <a:ext uri="{28A0092B-C50C-407E-A947-70E740481C1C}">
                           <a14:useLocalDpi xmlns:a14="http://schemas.microsoft.com/office/drawing/2010/main" val="0"/>
@@ -5640,7 +5701,7 @@
                     </pic:cNvPicPr>
                   </pic:nvPicPr>
                   <pic:blipFill>
-                    <a:blip r:embed="rId21">
+                    <a:blip r:embed="rId22">
                       <a:extLst>
                         <a:ext uri="{28A0092B-C50C-407E-A947-70E740481C1C}">
                           <a14:useLocalDpi xmlns:a14="http://schemas.microsoft.com/office/drawing/2010/main" val="0"/>
@@ -5710,7 +5771,7 @@
                     </pic:cNvPicPr>
                   </pic:nvPicPr>
                   <pic:blipFill>
-                    <a:blip r:embed="rId22">
+                    <a:blip r:embed="rId23">
                       <a:extLst>
                         <a:ext uri="{28A0092B-C50C-407E-A947-70E740481C1C}">
                           <a14:useLocalDpi xmlns:a14="http://schemas.microsoft.com/office/drawing/2010/main" val="0"/>
@@ -5865,7 +5926,7 @@
                     </pic:cNvPicPr>
                   </pic:nvPicPr>
                   <pic:blipFill>
-                    <a:blip r:embed="rId23">
+                    <a:blip r:embed="rId24">
                       <a:extLst>
                         <a:ext uri="{28A0092B-C50C-407E-A947-70E740481C1C}">
                           <a14:useLocalDpi xmlns:a14="http://schemas.microsoft.com/office/drawing/2010/main" val="0"/>
@@ -6074,7 +6135,7 @@
                     </pic:cNvPicPr>
                   </pic:nvPicPr>
                   <pic:blipFill>
-                    <a:blip r:embed="rId24">
+                    <a:blip r:embed="rId25">
                       <a:extLst>
                         <a:ext uri="{28A0092B-C50C-407E-A947-70E740481C1C}">
                           <a14:useLocalDpi xmlns:a14="http://schemas.microsoft.com/office/drawing/2010/main" val="0"/>
@@ -6156,7 +6217,7 @@
                     </pic:cNvPicPr>
                   </pic:nvPicPr>
                   <pic:blipFill>
-                    <a:blip r:embed="rId25">
+                    <a:blip r:embed="rId26">
                       <a:extLst>
                         <a:ext uri="{28A0092B-C50C-407E-A947-70E740481C1C}">
                           <a14:useLocalDpi xmlns:a14="http://schemas.microsoft.com/office/drawing/2010/main" val="0"/>
@@ -6238,7 +6299,7 @@
                     </pic:cNvPicPr>
                   </pic:nvPicPr>
                   <pic:blipFill>
-                    <a:blip r:embed="rId26">
+                    <a:blip r:embed="rId27">
                       <a:extLst>
                         <a:ext uri="{28A0092B-C50C-407E-A947-70E740481C1C}">
                           <a14:useLocalDpi xmlns:a14="http://schemas.microsoft.com/office/drawing/2010/main" val="0"/>
@@ -6478,7 +6539,7 @@
       <w:r>
         <w:t xml:space="preserve">: can you write the Groovy code in two lines of no more than 40 characters each? You can use </w:t>
       </w:r>
-      <w:hyperlink r:id="rId27" w:history="1">
+      <w:hyperlink r:id="rId28" w:history="1">
         <w:r>
           <w:rPr>
             <w:rStyle w:val="Hyperlink"/>
@@ -6722,7 +6783,7 @@
       <w:pPr>
         <w:pStyle w:val="ListParagraph"/>
       </w:pPr>
-      <w:hyperlink r:id="rId28" w:history="1">
+      <w:hyperlink r:id="rId29" w:history="1">
         <w:r>
           <w:rPr>
             <w:rStyle w:val="Hyperlink"/>
@@ -6738,7 +6799,7 @@
       <w:pPr>
         <w:pStyle w:val="ListParagraph"/>
       </w:pPr>
-      <w:hyperlink r:id="rId29" w:history="1">
+      <w:hyperlink r:id="rId30" w:history="1">
         <w:r>
           <w:rPr>
             <w:rStyle w:val="Hyperlink"/>
@@ -6817,6 +6878,14 @@
     <w:p>
       <w:r>
         <w:t>Seriously. People have posted many Groovy scripts online that you can either use directly or make minor edits to.</w:t>
+      </w:r>
+    </w:p>
+    <w:p>
+      <w:pPr>
+        <w:pStyle w:val="Heading3"/>
+      </w:pPr>
+      <w:r>
+        <w:t>Creating roles</w:t>
       </w:r>
     </w:p>
     <w:p>
@@ -6975,7 +7044,7 @@
                     </pic:cNvPicPr>
                   </pic:nvPicPr>
                   <pic:blipFill>
-                    <a:blip r:embed="rId30">
+                    <a:blip r:embed="rId31">
                       <a:extLst>
                         <a:ext uri="{28A0092B-C50C-407E-A947-70E740481C1C}">
                           <a14:useLocalDpi xmlns:a14="http://schemas.microsoft.com/office/drawing/2010/main" val="0"/>
@@ -7100,7 +7169,7 @@
       <w:r>
         <w:t xml:space="preserve">In the Groovy console section, paste the code from </w:t>
       </w:r>
-      <w:hyperlink r:id="rId31" w:history="1">
+      <w:hyperlink r:id="rId32" w:history="1">
         <w:r>
           <w:rPr>
             <w:rStyle w:val="Hyperlink"/>
@@ -7139,7 +7208,7 @@
       <w:r>
         <w:t xml:space="preserve"> optimized. The effort to setup script security properly is more than the effort to copy/paste this config. My rant about the script security plugin is here: </w:t>
       </w:r>
-      <w:hyperlink r:id="rId32" w:history="1">
+      <w:hyperlink r:id="rId33" w:history="1">
         <w:r>
           <w:rPr>
             <w:rStyle w:val="Hyperlink"/>
@@ -7156,25 +7225,166 @@
         <w:pStyle w:val="Heading3"/>
       </w:pPr>
       <w:r>
+        <w:t>Create a job to setup jobs with proper configuration</w:t>
+      </w:r>
+    </w:p>
+    <w:p>
+      <w:r>
+        <w:t>Teams at our imaginary company always start out with the same types of build – pull from github and run a gradle clean/install/publish. To save them some time, let’s create a meta-job that can generate Jenkins jobs with the build pipeline pre-configured.</w:t>
+      </w:r>
+    </w:p>
+    <w:p>
+      <w:pPr>
+        <w:pStyle w:val="ListParagraph"/>
+        <w:numPr>
+          <w:ilvl w:val="0"/>
+          <w:numId w:val="50"/>
+        </w:numPr>
+      </w:pPr>
+      <w:r>
+        <w:t>Create a new job named “job-generator”</w:t>
+      </w:r>
+    </w:p>
+    <w:p>
+      <w:pPr>
+        <w:pStyle w:val="ListParagraph"/>
+        <w:numPr>
+          <w:ilvl w:val="0"/>
+          <w:numId w:val="50"/>
+        </w:numPr>
+      </w:pPr>
+      <w:r>
+        <w:t xml:space="preserve">Select “freestyle </w:t>
+      </w:r>
+      <w:r>
+        <w:t>project</w:t>
+      </w:r>
+      <w:r>
+        <w:t>” as the type.</w:t>
+      </w:r>
+    </w:p>
+    <w:p>
+      <w:pPr>
+        <w:pStyle w:val="ListParagraph"/>
+        <w:numPr>
+          <w:ilvl w:val="0"/>
+          <w:numId w:val="50"/>
+        </w:numPr>
+      </w:pPr>
+      <w:r>
+        <w:t>Select “this project is parameterized”</w:t>
+      </w:r>
+    </w:p>
+    <w:p>
+      <w:pPr>
+        <w:pStyle w:val="ListParagraph"/>
+        <w:numPr>
+          <w:ilvl w:val="0"/>
+          <w:numId w:val="50"/>
+        </w:numPr>
+      </w:pPr>
+      <w:r>
+        <w:t>Add a string parameter with the name “gitUrl” and the description “URL in GitHub”</w:t>
+      </w:r>
+    </w:p>
+    <w:p>
+      <w:pPr>
+        <w:pStyle w:val="ListParagraph"/>
+        <w:numPr>
+          <w:ilvl w:val="0"/>
+          <w:numId w:val="50"/>
+        </w:numPr>
+      </w:pPr>
+      <w:r>
+        <w:t>Add another string parameter with the name “gitFolder” and the description “subfolder name within GitHub project”</w:t>
+      </w:r>
+    </w:p>
+    <w:p>
+      <w:pPr>
+        <w:pStyle w:val="ListParagraph"/>
+        <w:numPr>
+          <w:ilvl w:val="0"/>
+          <w:numId w:val="50"/>
+        </w:numPr>
+      </w:pPr>
+      <w:r>
+        <w:t>Add a build step to execute a system groovy script.</w:t>
+      </w:r>
+    </w:p>
+    <w:p>
+      <w:pPr>
+        <w:pStyle w:val="ListParagraph"/>
+        <w:numPr>
+          <w:ilvl w:val="0"/>
+          <w:numId w:val="50"/>
+        </w:numPr>
+      </w:pPr>
+      <w:r>
+        <w:t xml:space="preserve">Paste in the script from </w:t>
+      </w:r>
+      <w:hyperlink r:id="rId34" w:history="1">
+        <w:r>
+          <w:rPr>
+            <w:rStyle w:val="Hyperlink"/>
+          </w:rPr>
+          <w:t>https://github.com/boyarsky/OracleCodeOne2018-HOL-Automating-Stack-Groovy/blob/master/scripts/jobGenerator.groovy</w:t>
+        </w:r>
+      </w:hyperlink>
+      <w:r>
+        <w:t xml:space="preserve"> </w:t>
+      </w:r>
+    </w:p>
+    <w:p>
+      <w:pPr>
+        <w:pStyle w:val="ListParagraph"/>
+        <w:numPr>
+          <w:ilvl w:val="0"/>
+          <w:numId w:val="50"/>
+        </w:numPr>
+      </w:pPr>
+      <w:r>
+        <w:t>Save</w:t>
+      </w:r>
+    </w:p>
+    <w:p>
+      <w:pPr>
+        <w:pStyle w:val="ListParagraph"/>
+        <w:numPr>
+          <w:ilvl w:val="0"/>
+          <w:numId w:val="50"/>
+        </w:numPr>
+      </w:pPr>
+      <w:r>
+        <w:t>Run the job twice. Once for osprey-project and once for sea-lion-project.</w:t>
+      </w:r>
+    </w:p>
+    <w:p>
+      <w:pPr>
+        <w:pStyle w:val="ListParagraph"/>
+      </w:pPr>
+    </w:p>
+    <w:p>
+      <w:r>
+        <w:t xml:space="preserve">TBD </w:t>
+      </w:r>
+      <w:r>
+        <w:t>–</w:t>
+      </w:r>
+      <w:r>
+        <w:t xml:space="preserve"> write</w:t>
+      </w:r>
+      <w:r>
+        <w:t xml:space="preserve"> security part</w:t>
+      </w:r>
+    </w:p>
+    <w:p>
+      <w:pPr>
+        <w:pStyle w:val="Heading3"/>
+      </w:pPr>
+      <w:r>
         <w:t xml:space="preserve">TBD - </w:t>
       </w:r>
       <w:r>
-        <w:t>Create a job to setup jobs with proper configuration</w:t>
-      </w:r>
-    </w:p>
-    <w:p>
-      <w:r>
-        <w:t>TBD - write</w:t>
-      </w:r>
-    </w:p>
-    <w:p>
-      <w:pPr>
-        <w:pStyle w:val="Heading3"/>
-      </w:pPr>
-      <w:r>
-        <w:t xml:space="preserve">TBD - </w:t>
-      </w:r>
-      <w:r>
         <w:t>Testing Access</w:t>
       </w:r>
     </w:p>
@@ -7197,12 +7407,17 @@
       <w:r>
         <w:t>jobs that shouldn’t</w:t>
       </w:r>
+      <w:r>
+        <w:t>. and run the jobs</w:t>
+      </w:r>
+      <w:bookmarkStart w:id="23" w:name="_GoBack"/>
+      <w:bookmarkEnd w:id="23"/>
     </w:p>
     <w:p>
       <w:pPr>
         <w:pStyle w:val="Heading2"/>
       </w:pPr>
-      <w:bookmarkStart w:id="23" w:name="_Toc397507137"/>
+      <w:bookmarkStart w:id="24" w:name="_Toc397507137"/>
     </w:p>
     <w:p>
       <w:pPr>
@@ -7287,13 +7502,7 @@
     <w:p/>
     <w:p>
       <w:r>
-        <w:t xml:space="preserve">Note: </w:t>
-      </w:r>
-      <w:r>
-        <w:t>Looking at the source code for these classes in the IDE, it is possible to learn that the interfaces are all in org.sonatype.nexus.script.plugin.</w:t>
-      </w:r>
-      <w:r>
-        <w:t xml:space="preserve"> But the technique of using a Groovy task to learn more about a class is still useful.</w:t>
+        <w:t>Note: Looking at the source code for these classes in the IDE, it is possible to learn that the interfaces are all in org.sonatype.nexus.script.plugin. But the technique of using a Groovy task to learn more about a class is still useful.</w:t>
       </w:r>
     </w:p>
     <w:p/>
@@ -7342,7 +7551,7 @@
       <w:r>
         <w:t xml:space="preserve">Copy the code from </w:t>
       </w:r>
-      <w:hyperlink r:id="rId33" w:history="1">
+      <w:hyperlink r:id="rId35" w:history="1">
         <w:r>
           <w:rPr>
             <w:rStyle w:val="Hyperlink"/>
@@ -7442,7 +7651,7 @@
                     </pic:cNvPicPr>
                   </pic:nvPicPr>
                   <pic:blipFill>
-                    <a:blip r:embed="rId34">
+                    <a:blip r:embed="rId36">
                       <a:extLst>
                         <a:ext uri="{28A0092B-C50C-407E-A947-70E740481C1C}">
                           <a14:useLocalDpi xmlns:a14="http://schemas.microsoft.com/office/drawing/2010/main" val="0"/>
@@ -7512,8 +7721,6 @@
       <w:r>
         <w:t xml:space="preserve"> (the one we set in the Groovy script)</w:t>
       </w:r>
-      <w:bookmarkStart w:id="24" w:name="_GoBack"/>
-      <w:bookmarkEnd w:id="24"/>
       <w:r>
         <w:t xml:space="preserve">. For id, </w:t>
       </w:r>
@@ -7725,7 +7932,7 @@
       <w:r>
         <w:t>Final step: Cleanup</w:t>
       </w:r>
-      <w:bookmarkEnd w:id="23"/>
+      <w:bookmarkEnd w:id="24"/>
     </w:p>
     <w:p/>
     <w:p>
@@ -8646,7 +8853,7 @@
       <w:bookmarkEnd w:id="27"/>
     </w:p>
     <w:p>
-      <w:hyperlink r:id="rId35" w:history="1">
+      <w:hyperlink r:id="rId37" w:history="1">
         <w:r>
           <w:rPr>
             <w:rStyle w:val="Hyperlink"/>
@@ -8659,7 +8866,7 @@
       </w:r>
     </w:p>
     <w:p>
-      <w:hyperlink r:id="rId36" w:history="1">
+      <w:hyperlink r:id="rId38" w:history="1">
         <w:r>
           <w:rPr>
             <w:rStyle w:val="Hyperlink"/>
@@ -8672,7 +8879,7 @@
       </w:r>
     </w:p>
     <w:p>
-      <w:hyperlink r:id="rId37" w:history="1">
+      <w:hyperlink r:id="rId39" w:history="1">
         <w:r>
           <w:rPr>
             <w:rStyle w:val="Hyperlink"/>
@@ -8695,7 +8902,7 @@
       </w:r>
     </w:p>
     <w:p>
-      <w:hyperlink r:id="rId38" w:history="1">
+      <w:hyperlink r:id="rId40" w:history="1">
         <w:r>
           <w:rPr>
             <w:rStyle w:val="Hyperlink"/>
@@ -8708,7 +8915,7 @@
       </w:r>
     </w:p>
     <w:p>
-      <w:hyperlink r:id="rId39" w:history="1">
+      <w:hyperlink r:id="rId41" w:history="1">
         <w:r>
           <w:rPr>
             <w:rStyle w:val="Hyperlink"/>
@@ -8721,7 +8928,7 @@
       </w:r>
     </w:p>
     <w:p>
-      <w:hyperlink r:id="rId40" w:history="1">
+      <w:hyperlink r:id="rId42" w:history="1">
         <w:r>
           <w:rPr>
             <w:rStyle w:val="Hyperlink"/>
@@ -12639,6 +12846,92 @@
     </w:lvl>
   </w:abstractNum>
   <w:abstractNum w:abstractNumId="44">
+    <w:nsid w:val="71EC336D"/>
+    <w:multiLevelType w:val="hybridMultilevel"/>
+    <w:tmpl w:val="26EC9816"/>
+    <w:lvl w:ilvl="0" w:tplc="0409000F">
+      <w:start w:val="1"/>
+      <w:numFmt w:val="decimal"/>
+      <w:lvlText w:val="%1."/>
+      <w:lvlJc w:val="left"/>
+      <w:pPr>
+        <w:ind w:left="720" w:hanging="360"/>
+      </w:pPr>
+    </w:lvl>
+    <w:lvl w:ilvl="1" w:tplc="04090019" w:tentative="1">
+      <w:start w:val="1"/>
+      <w:numFmt w:val="lowerLetter"/>
+      <w:lvlText w:val="%2."/>
+      <w:lvlJc w:val="left"/>
+      <w:pPr>
+        <w:ind w:left="1440" w:hanging="360"/>
+      </w:pPr>
+    </w:lvl>
+    <w:lvl w:ilvl="2" w:tplc="0409001B" w:tentative="1">
+      <w:start w:val="1"/>
+      <w:numFmt w:val="lowerRoman"/>
+      <w:lvlText w:val="%3."/>
+      <w:lvlJc w:val="right"/>
+      <w:pPr>
+        <w:ind w:left="2160" w:hanging="180"/>
+      </w:pPr>
+    </w:lvl>
+    <w:lvl w:ilvl="3" w:tplc="0409000F" w:tentative="1">
+      <w:start w:val="1"/>
+      <w:numFmt w:val="decimal"/>
+      <w:lvlText w:val="%4."/>
+      <w:lvlJc w:val="left"/>
+      <w:pPr>
+        <w:ind w:left="2880" w:hanging="360"/>
+      </w:pPr>
+    </w:lvl>
+    <w:lvl w:ilvl="4" w:tplc="04090019" w:tentative="1">
+      <w:start w:val="1"/>
+      <w:numFmt w:val="lowerLetter"/>
+      <w:lvlText w:val="%5."/>
+      <w:lvlJc w:val="left"/>
+      <w:pPr>
+        <w:ind w:left="3600" w:hanging="360"/>
+      </w:pPr>
+    </w:lvl>
+    <w:lvl w:ilvl="5" w:tplc="0409001B" w:tentative="1">
+      <w:start w:val="1"/>
+      <w:numFmt w:val="lowerRoman"/>
+      <w:lvlText w:val="%6."/>
+      <w:lvlJc w:val="right"/>
+      <w:pPr>
+        <w:ind w:left="4320" w:hanging="180"/>
+      </w:pPr>
+    </w:lvl>
+    <w:lvl w:ilvl="6" w:tplc="0409000F" w:tentative="1">
+      <w:start w:val="1"/>
+      <w:numFmt w:val="decimal"/>
+      <w:lvlText w:val="%7."/>
+      <w:lvlJc w:val="left"/>
+      <w:pPr>
+        <w:ind w:left="5040" w:hanging="360"/>
+      </w:pPr>
+    </w:lvl>
+    <w:lvl w:ilvl="7" w:tplc="04090019" w:tentative="1">
+      <w:start w:val="1"/>
+      <w:numFmt w:val="lowerLetter"/>
+      <w:lvlText w:val="%8."/>
+      <w:lvlJc w:val="left"/>
+      <w:pPr>
+        <w:ind w:left="5760" w:hanging="360"/>
+      </w:pPr>
+    </w:lvl>
+    <w:lvl w:ilvl="8" w:tplc="0409001B" w:tentative="1">
+      <w:start w:val="1"/>
+      <w:numFmt w:val="lowerRoman"/>
+      <w:lvlText w:val="%9."/>
+      <w:lvlJc w:val="right"/>
+      <w:pPr>
+        <w:ind w:left="6480" w:hanging="180"/>
+      </w:pPr>
+    </w:lvl>
+  </w:abstractNum>
+  <w:abstractNum w:abstractNumId="45">
     <w:nsid w:val="72A04730"/>
     <w:multiLevelType w:val="hybridMultilevel"/>
     <w:tmpl w:val="C1F6854C"/>
@@ -12724,7 +13017,7 @@
       </w:pPr>
     </w:lvl>
   </w:abstractNum>
-  <w:abstractNum w:abstractNumId="45">
+  <w:abstractNum w:abstractNumId="46">
     <w:nsid w:val="7421574D"/>
     <w:multiLevelType w:val="hybridMultilevel"/>
     <w:tmpl w:val="0080A5C2"/>
@@ -12810,7 +13103,7 @@
       </w:pPr>
     </w:lvl>
   </w:abstractNum>
-  <w:abstractNum w:abstractNumId="46">
+  <w:abstractNum w:abstractNumId="47">
     <w:nsid w:val="769C7EA3"/>
     <w:multiLevelType w:val="hybridMultilevel"/>
     <w:tmpl w:val="5B5C45BE"/>
@@ -12896,7 +13189,7 @@
       </w:pPr>
     </w:lvl>
   </w:abstractNum>
-  <w:abstractNum w:abstractNumId="47">
+  <w:abstractNum w:abstractNumId="48">
     <w:nsid w:val="79370B9D"/>
     <w:multiLevelType w:val="hybridMultilevel"/>
     <w:tmpl w:val="562E902A"/>
@@ -12982,7 +13275,7 @@
       </w:pPr>
     </w:lvl>
   </w:abstractNum>
-  <w:abstractNum w:abstractNumId="48">
+  <w:abstractNum w:abstractNumId="49">
     <w:nsid w:val="7C4A085C"/>
     <w:multiLevelType w:val="hybridMultilevel"/>
     <w:tmpl w:val="A74A6D20"/>
@@ -13069,10 +13362,10 @@
     </w:lvl>
   </w:abstractNum>
   <w:num w:numId="1">
-    <w:abstractNumId w:val="46"/>
+    <w:abstractNumId w:val="47"/>
   </w:num>
   <w:num w:numId="2">
-    <w:abstractNumId w:val="44"/>
+    <w:abstractNumId w:val="45"/>
   </w:num>
   <w:num w:numId="3">
     <w:abstractNumId w:val="19"/>
@@ -13105,7 +13398,7 @@
     <w:abstractNumId w:val="22"/>
   </w:num>
   <w:num w:numId="13">
-    <w:abstractNumId w:val="47"/>
+    <w:abstractNumId w:val="48"/>
   </w:num>
   <w:num w:numId="14">
     <w:abstractNumId w:val="30"/>
@@ -13123,13 +13416,13 @@
     <w:abstractNumId w:val="1"/>
   </w:num>
   <w:num w:numId="19">
-    <w:abstractNumId w:val="45"/>
+    <w:abstractNumId w:val="46"/>
   </w:num>
   <w:num w:numId="20">
     <w:abstractNumId w:val="29"/>
   </w:num>
   <w:num w:numId="21">
-    <w:abstractNumId w:val="48"/>
+    <w:abstractNumId w:val="49"/>
   </w:num>
   <w:num w:numId="22">
     <w:abstractNumId w:val="40"/>
@@ -13214,6 +13507,9 @@
   </w:num>
   <w:num w:numId="49">
     <w:abstractNumId w:val="7"/>
+  </w:num>
+  <w:num w:numId="50">
+    <w:abstractNumId w:val="44"/>
   </w:num>
 </w:numbering>
 </file>

</xml_diff>

<commit_message>
complete first draft of jenkins section
</commit_message>
<xml_diff>
--- a/Automating Stack HOL Instructions.docx
+++ b/Automating Stack HOL Instructions.docx
@@ -1624,7 +1624,7 @@
         <w:pStyle w:val="ListParagraph"/>
         <w:numPr>
           <w:ilvl w:val="0"/>
-          <w:numId w:val="28"/>
+          <w:numId w:val="1"/>
         </w:numPr>
       </w:pPr>
       <w:r>
@@ -1636,7 +1636,7 @@
         <w:pStyle w:val="ListParagraph"/>
         <w:numPr>
           <w:ilvl w:val="0"/>
-          <w:numId w:val="28"/>
+          <w:numId w:val="1"/>
         </w:numPr>
       </w:pPr>
       <w:r>
@@ -1648,7 +1648,7 @@
         <w:pStyle w:val="ListParagraph"/>
         <w:numPr>
           <w:ilvl w:val="0"/>
-          <w:numId w:val="28"/>
+          <w:numId w:val="1"/>
         </w:numPr>
       </w:pPr>
       <w:r>
@@ -1660,7 +1660,7 @@
         <w:pStyle w:val="ListParagraph"/>
         <w:numPr>
           <w:ilvl w:val="0"/>
-          <w:numId w:val="28"/>
+          <w:numId w:val="1"/>
         </w:numPr>
       </w:pPr>
       <w:r>
@@ -4348,7 +4348,7 @@
         <w:pStyle w:val="ListParagraph"/>
         <w:numPr>
           <w:ilvl w:val="0"/>
-          <w:numId w:val="32"/>
+          <w:numId w:val="5"/>
         </w:numPr>
       </w:pPr>
       <w:r>
@@ -4398,7 +4398,7 @@
         <w:pStyle w:val="ListParagraph"/>
         <w:numPr>
           <w:ilvl w:val="0"/>
-          <w:numId w:val="32"/>
+          <w:numId w:val="5"/>
         </w:numPr>
       </w:pPr>
       <w:r>
@@ -4424,7 +4424,7 @@
         <w:pStyle w:val="ListParagraph"/>
         <w:numPr>
           <w:ilvl w:val="0"/>
-          <w:numId w:val="32"/>
+          <w:numId w:val="5"/>
         </w:numPr>
         <w:rPr>
           <w:rStyle w:val="Hyperlink"/>
@@ -4509,7 +4509,7 @@
         <w:pStyle w:val="ListParagraph"/>
         <w:numPr>
           <w:ilvl w:val="0"/>
-          <w:numId w:val="32"/>
+          <w:numId w:val="5"/>
         </w:numPr>
       </w:pPr>
       <w:r>
@@ -4524,7 +4524,7 @@
         <w:pStyle w:val="ListParagraph"/>
         <w:numPr>
           <w:ilvl w:val="0"/>
-          <w:numId w:val="32"/>
+          <w:numId w:val="5"/>
         </w:numPr>
       </w:pPr>
       <w:r>
@@ -4536,7 +4536,7 @@
         <w:pStyle w:val="ListParagraph"/>
         <w:numPr>
           <w:ilvl w:val="0"/>
-          <w:numId w:val="32"/>
+          <w:numId w:val="5"/>
         </w:numPr>
       </w:pPr>
       <w:r>
@@ -4554,7 +4554,7 @@
         <w:pStyle w:val="ListParagraph"/>
         <w:numPr>
           <w:ilvl w:val="0"/>
-          <w:numId w:val="32"/>
+          <w:numId w:val="5"/>
         </w:numPr>
       </w:pPr>
       <w:r>
@@ -4566,7 +4566,7 @@
         <w:pStyle w:val="ListParagraph"/>
         <w:numPr>
           <w:ilvl w:val="0"/>
-          <w:numId w:val="32"/>
+          <w:numId w:val="5"/>
         </w:numPr>
       </w:pPr>
       <w:r>
@@ -4578,7 +4578,7 @@
         <w:pStyle w:val="ListParagraph"/>
         <w:numPr>
           <w:ilvl w:val="0"/>
-          <w:numId w:val="32"/>
+          <w:numId w:val="5"/>
         </w:numPr>
       </w:pPr>
       <w:r>
@@ -4688,7 +4688,7 @@
         <w:pStyle w:val="ListParagraph"/>
         <w:numPr>
           <w:ilvl w:val="0"/>
-          <w:numId w:val="33"/>
+          <w:numId w:val="6"/>
         </w:numPr>
       </w:pPr>
       <w:r>
@@ -4700,7 +4700,7 @@
         <w:pStyle w:val="ListParagraph"/>
         <w:numPr>
           <w:ilvl w:val="0"/>
-          <w:numId w:val="33"/>
+          <w:numId w:val="6"/>
         </w:numPr>
       </w:pPr>
       <w:r>
@@ -4712,7 +4712,7 @@
         <w:pStyle w:val="ListParagraph"/>
         <w:numPr>
           <w:ilvl w:val="0"/>
-          <w:numId w:val="33"/>
+          <w:numId w:val="6"/>
         </w:numPr>
       </w:pPr>
       <w:r>
@@ -4779,7 +4779,7 @@
         <w:pStyle w:val="ListParagraph"/>
         <w:numPr>
           <w:ilvl w:val="0"/>
-          <w:numId w:val="33"/>
+          <w:numId w:val="6"/>
         </w:numPr>
       </w:pPr>
       <w:r>
@@ -4849,7 +4849,7 @@
         <w:pStyle w:val="ListParagraph"/>
         <w:numPr>
           <w:ilvl w:val="0"/>
-          <w:numId w:val="33"/>
+          <w:numId w:val="6"/>
         </w:numPr>
       </w:pPr>
       <w:r>
@@ -4877,7 +4877,7 @@
         <w:pStyle w:val="ListParagraph"/>
         <w:numPr>
           <w:ilvl w:val="0"/>
-          <w:numId w:val="34"/>
+          <w:numId w:val="7"/>
         </w:numPr>
       </w:pPr>
       <w:r>
@@ -4889,7 +4889,7 @@
         <w:pStyle w:val="ListParagraph"/>
         <w:numPr>
           <w:ilvl w:val="0"/>
-          <w:numId w:val="34"/>
+          <w:numId w:val="7"/>
         </w:numPr>
       </w:pPr>
       <w:r>
@@ -4901,7 +4901,7 @@
         <w:pStyle w:val="ListParagraph"/>
         <w:numPr>
           <w:ilvl w:val="0"/>
-          <w:numId w:val="34"/>
+          <w:numId w:val="7"/>
         </w:numPr>
       </w:pPr>
       <w:r>
@@ -4913,7 +4913,7 @@
         <w:pStyle w:val="ListParagraph"/>
         <w:numPr>
           <w:ilvl w:val="0"/>
-          <w:numId w:val="34"/>
+          <w:numId w:val="7"/>
         </w:numPr>
       </w:pPr>
       <w:r>
@@ -5042,7 +5042,7 @@
         <w:pStyle w:val="ListParagraph"/>
         <w:numPr>
           <w:ilvl w:val="0"/>
-          <w:numId w:val="34"/>
+          <w:numId w:val="7"/>
         </w:numPr>
       </w:pPr>
       <w:r>
@@ -5054,7 +5054,7 @@
         <w:pStyle w:val="ListParagraph"/>
         <w:numPr>
           <w:ilvl w:val="0"/>
-          <w:numId w:val="34"/>
+          <w:numId w:val="7"/>
         </w:numPr>
       </w:pPr>
       <w:r>
@@ -5124,7 +5124,7 @@
         <w:pStyle w:val="ListParagraph"/>
         <w:numPr>
           <w:ilvl w:val="0"/>
-          <w:numId w:val="34"/>
+          <w:numId w:val="7"/>
         </w:numPr>
       </w:pPr>
       <w:r>
@@ -5136,7 +5136,7 @@
         <w:pStyle w:val="ListParagraph"/>
         <w:numPr>
           <w:ilvl w:val="0"/>
-          <w:numId w:val="34"/>
+          <w:numId w:val="7"/>
         </w:numPr>
       </w:pPr>
       <w:r>
@@ -5148,7 +5148,7 @@
         <w:pStyle w:val="ListParagraph"/>
         <w:numPr>
           <w:ilvl w:val="0"/>
-          <w:numId w:val="34"/>
+          <w:numId w:val="7"/>
         </w:numPr>
       </w:pPr>
       <w:r>
@@ -5160,7 +5160,7 @@
         <w:pStyle w:val="ListParagraph"/>
         <w:numPr>
           <w:ilvl w:val="0"/>
-          <w:numId w:val="34"/>
+          <w:numId w:val="7"/>
         </w:numPr>
       </w:pPr>
       <w:r>
@@ -5230,7 +5230,7 @@
         <w:pStyle w:val="ListParagraph"/>
         <w:numPr>
           <w:ilvl w:val="0"/>
-          <w:numId w:val="34"/>
+          <w:numId w:val="7"/>
         </w:numPr>
       </w:pPr>
       <w:r>
@@ -5300,7 +5300,7 @@
         <w:pStyle w:val="ListParagraph"/>
         <w:numPr>
           <w:ilvl w:val="0"/>
-          <w:numId w:val="34"/>
+          <w:numId w:val="7"/>
         </w:numPr>
       </w:pPr>
       <w:r>
@@ -5322,7 +5322,7 @@
         <w:pStyle w:val="ListParagraph"/>
         <w:numPr>
           <w:ilvl w:val="0"/>
-          <w:numId w:val="35"/>
+          <w:numId w:val="8"/>
         </w:numPr>
       </w:pPr>
       <w:r>
@@ -5334,7 +5334,7 @@
         <w:pStyle w:val="ListParagraph"/>
         <w:numPr>
           <w:ilvl w:val="0"/>
-          <w:numId w:val="35"/>
+          <w:numId w:val="8"/>
         </w:numPr>
       </w:pPr>
       <w:r>
@@ -5404,7 +5404,7 @@
         <w:pStyle w:val="ListParagraph"/>
         <w:numPr>
           <w:ilvl w:val="0"/>
-          <w:numId w:val="35"/>
+          <w:numId w:val="8"/>
         </w:numPr>
       </w:pPr>
       <w:r>
@@ -5416,7 +5416,7 @@
         <w:pStyle w:val="ListParagraph"/>
         <w:numPr>
           <w:ilvl w:val="0"/>
-          <w:numId w:val="35"/>
+          <w:numId w:val="8"/>
         </w:numPr>
       </w:pPr>
       <w:r>
@@ -5486,7 +5486,7 @@
         <w:pStyle w:val="ListParagraph"/>
         <w:numPr>
           <w:ilvl w:val="0"/>
-          <w:numId w:val="35"/>
+          <w:numId w:val="8"/>
         </w:numPr>
       </w:pPr>
       <w:r>
@@ -5498,7 +5498,7 @@
         <w:pStyle w:val="ListParagraph"/>
         <w:numPr>
           <w:ilvl w:val="0"/>
-          <w:numId w:val="35"/>
+          <w:numId w:val="8"/>
         </w:numPr>
       </w:pPr>
       <w:r>
@@ -5627,7 +5627,7 @@
         <w:pStyle w:val="ListParagraph"/>
         <w:numPr>
           <w:ilvl w:val="0"/>
-          <w:numId w:val="35"/>
+          <w:numId w:val="8"/>
         </w:numPr>
       </w:pPr>
       <w:r>
@@ -5639,7 +5639,7 @@
         <w:pStyle w:val="ListParagraph"/>
         <w:numPr>
           <w:ilvl w:val="0"/>
-          <w:numId w:val="35"/>
+          <w:numId w:val="8"/>
         </w:numPr>
       </w:pPr>
       <w:r>
@@ -5651,7 +5651,7 @@
         <w:pStyle w:val="ListParagraph"/>
         <w:numPr>
           <w:ilvl w:val="0"/>
-          <w:numId w:val="35"/>
+          <w:numId w:val="8"/>
         </w:numPr>
       </w:pPr>
       <w:r>
@@ -5738,7 +5738,7 @@
         <w:pStyle w:val="ListParagraph"/>
         <w:numPr>
           <w:ilvl w:val="0"/>
-          <w:numId w:val="35"/>
+          <w:numId w:val="8"/>
         </w:numPr>
       </w:pPr>
       <w:r>
@@ -5881,7 +5881,7 @@
         <w:pStyle w:val="ListParagraph"/>
         <w:numPr>
           <w:ilvl w:val="0"/>
-          <w:numId w:val="29"/>
+          <w:numId w:val="2"/>
         </w:numPr>
       </w:pPr>
       <w:r>
@@ -5893,7 +5893,7 @@
         <w:pStyle w:val="ListParagraph"/>
         <w:numPr>
           <w:ilvl w:val="0"/>
-          <w:numId w:val="29"/>
+          <w:numId w:val="2"/>
         </w:numPr>
       </w:pPr>
       <w:r>
@@ -5963,7 +5963,7 @@
         <w:pStyle w:val="ListParagraph"/>
         <w:numPr>
           <w:ilvl w:val="0"/>
-          <w:numId w:val="29"/>
+          <w:numId w:val="2"/>
         </w:numPr>
       </w:pPr>
       <w:r>
@@ -5975,7 +5975,7 @@
         <w:pStyle w:val="ListParagraph"/>
         <w:numPr>
           <w:ilvl w:val="0"/>
-          <w:numId w:val="29"/>
+          <w:numId w:val="2"/>
         </w:numPr>
       </w:pPr>
       <w:r>
@@ -5987,7 +5987,7 @@
         <w:pStyle w:val="ListParagraph"/>
         <w:numPr>
           <w:ilvl w:val="0"/>
-          <w:numId w:val="29"/>
+          <w:numId w:val="2"/>
         </w:numPr>
       </w:pPr>
       <w:r>
@@ -5999,7 +5999,7 @@
         <w:pStyle w:val="ListParagraph"/>
         <w:numPr>
           <w:ilvl w:val="0"/>
-          <w:numId w:val="29"/>
+          <w:numId w:val="2"/>
         </w:numPr>
       </w:pPr>
       <w:r>
@@ -6011,7 +6011,7 @@
         <w:pStyle w:val="ListParagraph"/>
         <w:numPr>
           <w:ilvl w:val="0"/>
-          <w:numId w:val="29"/>
+          <w:numId w:val="2"/>
         </w:numPr>
       </w:pPr>
       <w:r>
@@ -6078,7 +6078,7 @@
         <w:pStyle w:val="ListParagraph"/>
         <w:numPr>
           <w:ilvl w:val="0"/>
-          <w:numId w:val="29"/>
+          <w:numId w:val="2"/>
         </w:numPr>
       </w:pPr>
       <w:r>
@@ -6090,7 +6090,7 @@
         <w:pStyle w:val="ListParagraph"/>
         <w:numPr>
           <w:ilvl w:val="0"/>
-          <w:numId w:val="29"/>
+          <w:numId w:val="2"/>
         </w:numPr>
       </w:pPr>
       <w:r>
@@ -6102,7 +6102,7 @@
         <w:pStyle w:val="ListParagraph"/>
         <w:numPr>
           <w:ilvl w:val="0"/>
-          <w:numId w:val="29"/>
+          <w:numId w:val="2"/>
         </w:numPr>
       </w:pPr>
       <w:r>
@@ -6172,7 +6172,7 @@
         <w:pStyle w:val="ListParagraph"/>
         <w:numPr>
           <w:ilvl w:val="0"/>
-          <w:numId w:val="29"/>
+          <w:numId w:val="2"/>
         </w:numPr>
       </w:pPr>
       <w:r>
@@ -6184,7 +6184,7 @@
         <w:pStyle w:val="ListParagraph"/>
         <w:numPr>
           <w:ilvl w:val="0"/>
-          <w:numId w:val="29"/>
+          <w:numId w:val="2"/>
         </w:numPr>
       </w:pPr>
       <w:r>
@@ -6254,7 +6254,7 @@
         <w:pStyle w:val="ListParagraph"/>
         <w:numPr>
           <w:ilvl w:val="0"/>
-          <w:numId w:val="29"/>
+          <w:numId w:val="2"/>
         </w:numPr>
       </w:pPr>
       <w:r>
@@ -6266,7 +6266,7 @@
         <w:pStyle w:val="ListParagraph"/>
         <w:numPr>
           <w:ilvl w:val="0"/>
-          <w:numId w:val="29"/>
+          <w:numId w:val="2"/>
         </w:numPr>
       </w:pPr>
       <w:r>
@@ -6346,7 +6346,7 @@
         <w:pStyle w:val="ListParagraph"/>
         <w:numPr>
           <w:ilvl w:val="0"/>
-          <w:numId w:val="30"/>
+          <w:numId w:val="3"/>
         </w:numPr>
       </w:pPr>
       <w:r>
@@ -6372,7 +6372,7 @@
         <w:pStyle w:val="ListParagraph"/>
         <w:numPr>
           <w:ilvl w:val="0"/>
-          <w:numId w:val="30"/>
+          <w:numId w:val="3"/>
         </w:numPr>
       </w:pPr>
       <w:r>
@@ -6398,7 +6398,7 @@
         <w:pStyle w:val="ListParagraph"/>
         <w:numPr>
           <w:ilvl w:val="0"/>
-          <w:numId w:val="30"/>
+          <w:numId w:val="3"/>
         </w:numPr>
       </w:pPr>
       <w:r>
@@ -6410,7 +6410,7 @@
         <w:pStyle w:val="ListParagraph"/>
         <w:numPr>
           <w:ilvl w:val="0"/>
-          <w:numId w:val="30"/>
+          <w:numId w:val="3"/>
         </w:numPr>
       </w:pPr>
       <w:r>
@@ -6433,7 +6433,7 @@
         <w:pStyle w:val="ListParagraph"/>
         <w:numPr>
           <w:ilvl w:val="0"/>
-          <w:numId w:val="30"/>
+          <w:numId w:val="3"/>
         </w:numPr>
       </w:pPr>
       <w:r>
@@ -6566,7 +6566,7 @@
         <w:pStyle w:val="ListParagraph"/>
         <w:numPr>
           <w:ilvl w:val="0"/>
-          <w:numId w:val="31"/>
+          <w:numId w:val="4"/>
         </w:numPr>
       </w:pPr>
       <w:r>
@@ -6596,7 +6596,7 @@
         <w:pStyle w:val="ListParagraph"/>
         <w:numPr>
           <w:ilvl w:val="0"/>
-          <w:numId w:val="31"/>
+          <w:numId w:val="4"/>
         </w:numPr>
       </w:pPr>
       <w:r>
@@ -6608,7 +6608,7 @@
         <w:pStyle w:val="ListParagraph"/>
         <w:numPr>
           <w:ilvl w:val="0"/>
-          <w:numId w:val="31"/>
+          <w:numId w:val="4"/>
         </w:numPr>
       </w:pPr>
       <w:r>
@@ -6634,7 +6634,7 @@
         <w:pStyle w:val="ListParagraph"/>
         <w:numPr>
           <w:ilvl w:val="0"/>
-          <w:numId w:val="36"/>
+          <w:numId w:val="9"/>
         </w:numPr>
       </w:pPr>
       <w:r>
@@ -6646,7 +6646,7 @@
         <w:pStyle w:val="ListParagraph"/>
         <w:numPr>
           <w:ilvl w:val="0"/>
-          <w:numId w:val="36"/>
+          <w:numId w:val="9"/>
         </w:numPr>
       </w:pPr>
       <w:r>
@@ -6664,7 +6664,7 @@
         <w:pStyle w:val="ListParagraph"/>
         <w:numPr>
           <w:ilvl w:val="0"/>
-          <w:numId w:val="36"/>
+          <w:numId w:val="9"/>
         </w:numPr>
       </w:pPr>
       <w:r>
@@ -6709,7 +6709,7 @@
         <w:pStyle w:val="ListParagraph"/>
         <w:numPr>
           <w:ilvl w:val="0"/>
-          <w:numId w:val="39"/>
+          <w:numId w:val="11"/>
         </w:numPr>
       </w:pPr>
       <w:r>
@@ -6749,7 +6749,7 @@
         <w:pStyle w:val="ListParagraph"/>
         <w:numPr>
           <w:ilvl w:val="0"/>
-          <w:numId w:val="39"/>
+          <w:numId w:val="11"/>
         </w:numPr>
       </w:pPr>
       <w:r>
@@ -6769,7 +6769,7 @@
         <w:pStyle w:val="ListParagraph"/>
         <w:numPr>
           <w:ilvl w:val="0"/>
-          <w:numId w:val="39"/>
+          <w:numId w:val="11"/>
         </w:numPr>
       </w:pPr>
       <w:r>
@@ -6822,7 +6822,7 @@
         <w:pStyle w:val="ListParagraph"/>
         <w:numPr>
           <w:ilvl w:val="0"/>
-          <w:numId w:val="40"/>
+          <w:numId w:val="12"/>
         </w:numPr>
       </w:pPr>
       <w:r>
@@ -6862,7 +6862,7 @@
         <w:pStyle w:val="ListParagraph"/>
         <w:numPr>
           <w:ilvl w:val="0"/>
-          <w:numId w:val="40"/>
+          <w:numId w:val="12"/>
         </w:numPr>
       </w:pPr>
       <w:r>
@@ -6907,7 +6907,7 @@
         <w:pStyle w:val="ListParagraph"/>
         <w:numPr>
           <w:ilvl w:val="0"/>
-          <w:numId w:val="38"/>
+          <w:numId w:val="10"/>
         </w:numPr>
       </w:pPr>
       <w:r>
@@ -6975,7 +6975,7 @@
         <w:pStyle w:val="ListParagraph"/>
         <w:numPr>
           <w:ilvl w:val="0"/>
-          <w:numId w:val="38"/>
+          <w:numId w:val="10"/>
         </w:numPr>
       </w:pPr>
       <w:r>
@@ -6987,7 +6987,7 @@
         <w:pStyle w:val="ListParagraph"/>
         <w:numPr>
           <w:ilvl w:val="0"/>
-          <w:numId w:val="38"/>
+          <w:numId w:val="10"/>
         </w:numPr>
       </w:pPr>
       <w:r>
@@ -6999,7 +6999,7 @@
         <w:pStyle w:val="ListParagraph"/>
         <w:numPr>
           <w:ilvl w:val="0"/>
-          <w:numId w:val="38"/>
+          <w:numId w:val="10"/>
         </w:numPr>
       </w:pPr>
       <w:r>
@@ -7011,7 +7011,7 @@
         <w:pStyle w:val="ListParagraph"/>
         <w:numPr>
           <w:ilvl w:val="0"/>
-          <w:numId w:val="38"/>
+          <w:numId w:val="10"/>
         </w:numPr>
       </w:pPr>
       <w:r>
@@ -7081,7 +7081,7 @@
         <w:pStyle w:val="ListParagraph"/>
         <w:numPr>
           <w:ilvl w:val="0"/>
-          <w:numId w:val="38"/>
+          <w:numId w:val="10"/>
         </w:numPr>
       </w:pPr>
       <w:r>
@@ -7107,7 +7107,7 @@
         <w:pStyle w:val="ListParagraph"/>
         <w:numPr>
           <w:ilvl w:val="0"/>
-          <w:numId w:val="38"/>
+          <w:numId w:val="10"/>
         </w:numPr>
       </w:pPr>
       <w:r>
@@ -7119,7 +7119,7 @@
         <w:pStyle w:val="ListParagraph"/>
         <w:numPr>
           <w:ilvl w:val="0"/>
-          <w:numId w:val="38"/>
+          <w:numId w:val="10"/>
         </w:numPr>
       </w:pPr>
       <w:r>
@@ -7137,21 +7137,19 @@
     </w:p>
     <w:p>
       <w:r>
-        <w:t>Jenkins has a number of authorization strategies. Since the Ospreys and Sea Lions have different requirements, we are using the project level authorization strategy. We set up the admin and general user settings. Later, when we create projects, we will set up different permissions for each team.</w:t>
+        <w:t xml:space="preserve">Jenkins has a number of authorization strategies. Since the Ospreys and Sea Lions have different requirements, we are using the project level authorization strategy. We set up the admin and general user settings. </w:t>
+      </w:r>
+      <w:r>
+        <w:t>We will also set up roles so the right users can see each project.</w:t>
       </w:r>
     </w:p>
     <w:p/>
-    <w:p>
-      <w:r>
-        <w:t xml:space="preserve">The code to do this is more complicated than </w:t>
-      </w:r>
-    </w:p>
     <w:p>
       <w:pPr>
         <w:pStyle w:val="ListParagraph"/>
         <w:numPr>
           <w:ilvl w:val="0"/>
-          <w:numId w:val="43"/>
+          <w:numId w:val="15"/>
         </w:numPr>
       </w:pPr>
       <w:r>
@@ -7163,7 +7161,7 @@
         <w:pStyle w:val="ListParagraph"/>
         <w:numPr>
           <w:ilvl w:val="0"/>
-          <w:numId w:val="43"/>
+          <w:numId w:val="15"/>
         </w:numPr>
       </w:pPr>
       <w:r>
@@ -7174,7 +7172,7 @@
           <w:rPr>
             <w:rStyle w:val="Hyperlink"/>
           </w:rPr>
-          <w:t>https://github.com/boyarsky/OracleCodeOne2018-HOL-Automating-Stack-Groovy/blob/master/scripts/setupAuthStrategy.groovy</w:t>
+          <w:t>https://github.com/boyarsky/OracleCodeOne2018-HOL-Automating-Stack-Groovy/blob/master/jenkinsScripts/auth.groovy</w:t>
         </w:r>
       </w:hyperlink>
       <w:r>
@@ -7186,7 +7184,7 @@
         <w:pStyle w:val="ListParagraph"/>
         <w:numPr>
           <w:ilvl w:val="0"/>
-          <w:numId w:val="43"/>
+          <w:numId w:val="15"/>
         </w:numPr>
       </w:pPr>
       <w:r>
@@ -7196,11 +7194,143 @@
     <w:p>
       <w:pPr>
         <w:pStyle w:val="ListParagraph"/>
-      </w:pPr>
-    </w:p>
-    <w:p>
-      <w:r>
-        <w:t>Note: Another option is to have Jenkins pull the project from GitHub and run the Groovy code as a script. However, this triggers the script security plugin and requires extra step. Since this is a conference and no</w:t>
+        <w:numPr>
+          <w:ilvl w:val="0"/>
+          <w:numId w:val="15"/>
+        </w:numPr>
+      </w:pPr>
+      <w:r>
+        <w:t xml:space="preserve">Look at </w:t>
+      </w:r>
+      <w:hyperlink r:id="rId33" w:history="1">
+        <w:r>
+          <w:rPr>
+            <w:rStyle w:val="Hyperlink"/>
+          </w:rPr>
+          <w:t>http://localhost:8080/role-strategy/manage-roles</w:t>
+        </w:r>
+      </w:hyperlink>
+      <w:r>
+        <w:t xml:space="preserve"> </w:t>
+      </w:r>
+    </w:p>
+    <w:p>
+      <w:pPr>
+        <w:pStyle w:val="ListParagraph"/>
+        <w:numPr>
+          <w:ilvl w:val="0"/>
+          <w:numId w:val="15"/>
+        </w:numPr>
+      </w:pPr>
+      <w:r>
+        <w:t xml:space="preserve">Note that the ospreys now have team permissions. </w:t>
+      </w:r>
+    </w:p>
+    <w:p>
+      <w:pPr>
+        <w:pStyle w:val="ListParagraph"/>
+        <w:numPr>
+          <w:ilvl w:val="0"/>
+          <w:numId w:val="15"/>
+        </w:numPr>
+      </w:pPr>
+      <w:r>
+        <w:t xml:space="preserve">Update the groovy code to set up the sea lions. </w:t>
+      </w:r>
+    </w:p>
+    <w:p>
+      <w:pPr>
+        <w:pStyle w:val="ListParagraph"/>
+      </w:pPr>
+      <w:r>
+        <w:t>Their team project prefix is sea-lion.*</w:t>
+      </w:r>
+    </w:p>
+    <w:p>
+      <w:pPr>
+        <w:pStyle w:val="ListParagraph"/>
+        <w:numPr>
+          <w:ilvl w:val="0"/>
+          <w:numId w:val="15"/>
+        </w:numPr>
+      </w:pPr>
+      <w:r>
+        <w:t xml:space="preserve">Update the groovy code to add </w:t>
+      </w:r>
+      <w:r>
+        <w:t>S</w:t>
+      </w:r>
+      <w:r>
+        <w:t xml:space="preserve">ophia and </w:t>
+      </w:r>
+      <w:r>
+        <w:t>S</w:t>
+      </w:r>
+      <w:r>
+        <w:t>am to this new team.</w:t>
+      </w:r>
+    </w:p>
+    <w:p>
+      <w:pPr>
+        <w:pStyle w:val="ListParagraph"/>
+        <w:numPr>
+          <w:ilvl w:val="0"/>
+          <w:numId w:val="15"/>
+        </w:numPr>
+      </w:pPr>
+      <w:r>
+        <w:t>Re run the job and confirm</w:t>
+      </w:r>
+      <w:r>
+        <w:t>:</w:t>
+      </w:r>
+      <w:r>
+        <w:t xml:space="preserve"> </w:t>
+      </w:r>
+    </w:p>
+    <w:p>
+      <w:pPr>
+        <w:pStyle w:val="ListParagraph"/>
+        <w:numPr>
+          <w:ilvl w:val="1"/>
+          <w:numId w:val="15"/>
+        </w:numPr>
+      </w:pPr>
+      <w:r>
+        <w:t>The assigned roles table has a column for the sea-lions. The rows for Sam and Sophia should have one checkbox selected on each.</w:t>
+      </w:r>
+    </w:p>
+    <w:p>
+      <w:pPr>
+        <w:pStyle w:val="ListParagraph"/>
+        <w:numPr>
+          <w:ilvl w:val="1"/>
+          <w:numId w:val="15"/>
+        </w:numPr>
+      </w:pPr>
+      <w:r>
+        <w:t>The items role table has rows for Sam and Sophia. Their rows should have two checkboxes selected on each.</w:t>
+      </w:r>
+    </w:p>
+    <w:p>
+      <w:pPr>
+        <w:pStyle w:val="ListParagraph"/>
+      </w:pPr>
+    </w:p>
+    <w:p>
+      <w:pPr>
+        <w:pStyle w:val="ListParagraph"/>
+      </w:pPr>
+    </w:p>
+    <w:p>
+      <w:r>
+        <w:t xml:space="preserve">Note: Another option is to have Jenkins pull the project from GitHub and run the Groovy code as a script. However, this triggers the script security plugin and requires </w:t>
+      </w:r>
+      <w:r>
+        <w:t xml:space="preserve">an </w:t>
+      </w:r>
+      <w:r>
+        <w:t>extra step. Since this is a conference and no</w:t>
       </w:r>
       <w:r>
         <w:t>t a system we are maintaining, we</w:t>
@@ -7208,7 +7338,7 @@
       <w:r>
         <w:t xml:space="preserve"> optimized. The effort to setup script security properly is more than the effort to copy/paste this config. My rant about the script security plugin is here: </w:t>
       </w:r>
-      <w:hyperlink r:id="rId33" w:history="1">
+      <w:hyperlink r:id="rId34" w:history="1">
         <w:r>
           <w:rPr>
             <w:rStyle w:val="Hyperlink"/>
@@ -7238,7 +7368,7 @@
         <w:pStyle w:val="ListParagraph"/>
         <w:numPr>
           <w:ilvl w:val="0"/>
-          <w:numId w:val="50"/>
+          <w:numId w:val="21"/>
         </w:numPr>
       </w:pPr>
       <w:r>
@@ -7250,7 +7380,7 @@
         <w:pStyle w:val="ListParagraph"/>
         <w:numPr>
           <w:ilvl w:val="0"/>
-          <w:numId w:val="50"/>
+          <w:numId w:val="21"/>
         </w:numPr>
       </w:pPr>
       <w:r>
@@ -7268,7 +7398,7 @@
         <w:pStyle w:val="ListParagraph"/>
         <w:numPr>
           <w:ilvl w:val="0"/>
-          <w:numId w:val="50"/>
+          <w:numId w:val="21"/>
         </w:numPr>
       </w:pPr>
       <w:r>
@@ -7280,7 +7410,7 @@
         <w:pStyle w:val="ListParagraph"/>
         <w:numPr>
           <w:ilvl w:val="0"/>
-          <w:numId w:val="50"/>
+          <w:numId w:val="21"/>
         </w:numPr>
       </w:pPr>
       <w:r>
@@ -7292,7 +7422,7 @@
         <w:pStyle w:val="ListParagraph"/>
         <w:numPr>
           <w:ilvl w:val="0"/>
-          <w:numId w:val="50"/>
+          <w:numId w:val="21"/>
         </w:numPr>
       </w:pPr>
       <w:r>
@@ -7304,7 +7434,7 @@
         <w:pStyle w:val="ListParagraph"/>
         <w:numPr>
           <w:ilvl w:val="0"/>
-          <w:numId w:val="50"/>
+          <w:numId w:val="21"/>
         </w:numPr>
       </w:pPr>
       <w:r>
@@ -7316,34 +7446,47 @@
         <w:pStyle w:val="ListParagraph"/>
         <w:numPr>
           <w:ilvl w:val="0"/>
-          <w:numId w:val="50"/>
+          <w:numId w:val="21"/>
         </w:numPr>
       </w:pPr>
       <w:r>
         <w:t xml:space="preserve">Paste in the script from </w:t>
       </w:r>
-      <w:hyperlink r:id="rId34" w:history="1">
+      <w:hyperlink r:id="rId35" w:history="1">
         <w:r>
           <w:rPr>
             <w:rStyle w:val="Hyperlink"/>
           </w:rPr>
-          <w:t>https://github.com/boyarsky/OracleCodeOne2018-HOL-Automating-Stack-Groovy/blob/master/scripts/jobGenerator.groovy</w:t>
+          <w:t>https://github.com/boyarsky/OracleCodeOne2018-HOL-Automating-Stack-Groovy/blob/master/jenkinsScripts/jobGenerator.groovy</w:t>
         </w:r>
       </w:hyperlink>
-      <w:r>
-        <w:t xml:space="preserve"> </w:t>
-      </w:r>
     </w:p>
     <w:p>
       <w:pPr>
         <w:pStyle w:val="ListParagraph"/>
         <w:numPr>
           <w:ilvl w:val="0"/>
-          <w:numId w:val="50"/>
+          <w:numId w:val="21"/>
         </w:numPr>
       </w:pPr>
       <w:r>
         <w:t>Save</w:t>
+      </w:r>
+    </w:p>
+    <w:p>
+      <w:pPr>
+        <w:pStyle w:val="Heading3"/>
+      </w:pPr>
+      <w:r>
+        <w:t>Testing Access</w:t>
+      </w:r>
+      <w:r>
+        <w:t xml:space="preserve"> and Running Jobs</w:t>
+      </w:r>
+    </w:p>
+    <w:p>
+      <w:r>
+        <w:t>Now that we have jobs and security, we can try everything out.</w:t>
       </w:r>
     </w:p>
     <w:p>
@@ -7351,93 +7494,11 @@
         <w:pStyle w:val="ListParagraph"/>
         <w:numPr>
           <w:ilvl w:val="0"/>
-          <w:numId w:val="50"/>
+          <w:numId w:val="22"/>
         </w:numPr>
       </w:pPr>
       <w:r>
-        <w:t>Run the job twice. Once for osprey-project and once for sea-lion-project.</w:t>
-      </w:r>
-    </w:p>
-    <w:p>
-      <w:pPr>
-        <w:pStyle w:val="ListParagraph"/>
-      </w:pPr>
-    </w:p>
-    <w:p>
-      <w:r>
-        <w:t xml:space="preserve">TBD </w:t>
-      </w:r>
-      <w:r>
-        <w:t>–</w:t>
-      </w:r>
-      <w:r>
-        <w:t xml:space="preserve"> write</w:t>
-      </w:r>
-      <w:r>
-        <w:t xml:space="preserve"> security part</w:t>
-      </w:r>
-    </w:p>
-    <w:p>
-      <w:pPr>
-        <w:pStyle w:val="Heading3"/>
-      </w:pPr>
-      <w:r>
-        <w:t xml:space="preserve">TBD - </w:t>
-      </w:r>
-      <w:r>
-        <w:t>Testing Access</w:t>
-      </w:r>
-    </w:p>
-    <w:p>
-      <w:r>
-        <w:t xml:space="preserve">TBD – </w:t>
-      </w:r>
-      <w:r>
-        <w:t xml:space="preserve">create Osprey and Sea Lion jobs. </w:t>
-      </w:r>
-      <w:r>
-        <w:t xml:space="preserve">login as </w:t>
-      </w:r>
-      <w:r>
-        <w:t>various users</w:t>
-      </w:r>
-      <w:r>
-        <w:t xml:space="preserve"> and confirm don’t see </w:t>
-      </w:r>
-      <w:r>
-        <w:t>jobs that shouldn’t</w:t>
-      </w:r>
-      <w:r>
-        <w:t>. and run the jobs</w:t>
-      </w:r>
-      <w:bookmarkStart w:id="23" w:name="_GoBack"/>
-      <w:bookmarkEnd w:id="23"/>
-    </w:p>
-    <w:p>
-      <w:pPr>
-        <w:pStyle w:val="Heading2"/>
-      </w:pPr>
-      <w:bookmarkStart w:id="24" w:name="_Toc397507137"/>
-    </w:p>
-    <w:p>
-      <w:pPr>
-        <w:pStyle w:val="Heading2"/>
-      </w:pPr>
-      <w:r>
-        <w:t>Step 5: Nexus System Scripting</w:t>
-      </w:r>
-    </w:p>
-    <w:p>
-      <w:pPr>
-        <w:pStyle w:val="Heading3"/>
-      </w:pPr>
-      <w:r>
-        <w:t>Learn what objects are available</w:t>
-      </w:r>
-    </w:p>
-    <w:p>
-      <w:r>
-        <w:t>Nexus exposes four variables to Groovy for ease in scripting:</w:t>
+        <w:t>Logon as Sophia.</w:t>
       </w:r>
     </w:p>
     <w:p>
@@ -7445,11 +7506,11 @@
         <w:pStyle w:val="ListParagraph"/>
         <w:numPr>
           <w:ilvl w:val="0"/>
-          <w:numId w:val="49"/>
+          <w:numId w:val="22"/>
         </w:numPr>
       </w:pPr>
       <w:r>
-        <w:t>core</w:t>
+        <w:t>Confirm this user can see both the Osprey and Sea Lion job.</w:t>
       </w:r>
     </w:p>
     <w:p>
@@ -7457,11 +7518,11 @@
         <w:pStyle w:val="ListParagraph"/>
         <w:numPr>
           <w:ilvl w:val="0"/>
-          <w:numId w:val="49"/>
+          <w:numId w:val="22"/>
         </w:numPr>
       </w:pPr>
       <w:r>
-        <w:t>repository</w:t>
+        <w:t>Run the Sea Lions job and ensure it passes.</w:t>
       </w:r>
     </w:p>
     <w:p>
@@ -7469,11 +7530,11 @@
         <w:pStyle w:val="ListParagraph"/>
         <w:numPr>
           <w:ilvl w:val="0"/>
-          <w:numId w:val="49"/>
+          <w:numId w:val="22"/>
         </w:numPr>
       </w:pPr>
       <w:r>
-        <w:t>blobStore</w:t>
+        <w:t>Log out.</w:t>
       </w:r>
     </w:p>
     <w:p>
@@ -7481,63 +7542,11 @@
         <w:pStyle w:val="ListParagraph"/>
         <w:numPr>
           <w:ilvl w:val="0"/>
-          <w:numId w:val="49"/>
+          <w:numId w:val="22"/>
         </w:numPr>
       </w:pPr>
       <w:r>
-        <w:t>security</w:t>
-      </w:r>
-    </w:p>
-    <w:p>
-      <w:r>
-        <w:t>For this to be useful, you need to know the class name of each. This allows you to use JavaDoc (or autocomplete) to determine what methods are available.</w:t>
-      </w:r>
-    </w:p>
-    <w:p/>
-    <w:p>
-      <w:r>
-        <w:t>Write your own Groovy task to output the four classes in use here. (See the solution guide if you get stuck)</w:t>
-      </w:r>
-    </w:p>
-    <w:p/>
-    <w:p>
-      <w:r>
-        <w:t>Note: Looking at the source code for these classes in the IDE, it is possible to learn that the interfaces are all in org.sonatype.nexus.script.plugin. But the technique of using a Groovy task to learn more about a class is still useful.</w:t>
-      </w:r>
-    </w:p>
-    <w:p/>
-    <w:p>
-      <w:pPr>
-        <w:pStyle w:val="Heading3"/>
-      </w:pPr>
-      <w:r>
-        <w:t xml:space="preserve">Create </w:t>
-      </w:r>
-      <w:r>
-        <w:t>basic setup in Nexus</w:t>
-      </w:r>
-    </w:p>
-    <w:p>
-      <w:r>
-        <w:t>Jenkins needs access to Nexus. While it can download open source jars without credentials, it does need to provide credentials to upload the artifacts from Osprey and Sea Lion projects. We don’t want to use the admin id for this!</w:t>
-      </w:r>
-    </w:p>
-    <w:p/>
-    <w:p>
-      <w:r>
-        <w:t>We also need to create a role</w:t>
-      </w:r>
-      <w:r>
-        <w:t xml:space="preserve"> and the repositories.</w:t>
-      </w:r>
-    </w:p>
-    <w:p/>
-    <w:p>
-      <w:r>
-        <w:t>We</w:t>
-      </w:r>
-      <w:r>
-        <w:t xml:space="preserve"> used a combination of IDE autocomplete and examples online to create the Groovy script.</w:t>
+        <w:t>Logon as Olivia.</w:t>
       </w:r>
     </w:p>
     <w:p>
@@ -7545,13 +7554,203 @@
         <w:pStyle w:val="ListParagraph"/>
         <w:numPr>
           <w:ilvl w:val="0"/>
-          <w:numId w:val="48"/>
+          <w:numId w:val="22"/>
         </w:numPr>
       </w:pPr>
       <w:r>
+        <w:t>Confirm this user can see the Osprey job, but not the Sea Lion job.</w:t>
+      </w:r>
+    </w:p>
+    <w:p>
+      <w:pPr>
+        <w:pStyle w:val="ListParagraph"/>
+        <w:numPr>
+          <w:ilvl w:val="0"/>
+          <w:numId w:val="22"/>
+        </w:numPr>
+      </w:pPr>
+      <w:r>
+        <w:t>Run the Osprey job and ensure it passes.</w:t>
+      </w:r>
+      <w:bookmarkStart w:id="23" w:name="_Toc397507137"/>
+      <w:r>
+        <w:t xml:space="preserve"> </w:t>
+      </w:r>
+    </w:p>
+    <w:p>
+      <w:pPr>
+        <w:pStyle w:val="Heading3"/>
+      </w:pPr>
+      <w:r>
+        <w:t>Editing a pipeline job</w:t>
+      </w:r>
+    </w:p>
+    <w:p>
+      <w:r>
+        <w:t xml:space="preserve">The Sea Lions </w:t>
+      </w:r>
+      <w:r>
+        <w:t xml:space="preserve">have decided they want </w:t>
+      </w:r>
+      <w:r>
+        <w:t xml:space="preserve">to deploy to Nexus on every other build. For </w:t>
+      </w:r>
+      <w:r>
+        <w:t>even</w:t>
+      </w:r>
+      <w:r>
+        <w:t xml:space="preserve"> numbered builds they want to just print a message to the console that they are skipping deploy. For </w:t>
+      </w:r>
+      <w:r>
+        <w:t>odd</w:t>
+      </w:r>
+      <w:r>
+        <w:t xml:space="preserve"> numbered builds, they want the pipeline to behave normally.</w:t>
+      </w:r>
+    </w:p>
+    <w:p>
+      <w:r>
+        <w:t>Tip: This is the code to get the build number.</w:t>
+      </w:r>
+    </w:p>
+    <w:p>
+      <w:r>
+        <w:t>def buildNum = env['BUILD_NUMBER'] as Integer</w:t>
+      </w:r>
+    </w:p>
+    <w:p>
+      <w:pPr>
+        <w:pStyle w:val="Heading2"/>
+      </w:pPr>
+      <w:r>
+        <w:t>Step 5: Nexus System Scripting</w:t>
+      </w:r>
+    </w:p>
+    <w:p>
+      <w:pPr>
+        <w:pStyle w:val="Heading3"/>
+      </w:pPr>
+      <w:r>
+        <w:t>Learn what objects are available</w:t>
+      </w:r>
+    </w:p>
+    <w:p>
+      <w:r>
+        <w:t>Nexus exposes four variables to Groovy for ease in scripting:</w:t>
+      </w:r>
+    </w:p>
+    <w:p>
+      <w:pPr>
+        <w:pStyle w:val="ListParagraph"/>
+        <w:numPr>
+          <w:ilvl w:val="0"/>
+          <w:numId w:val="20"/>
+        </w:numPr>
+      </w:pPr>
+      <w:r>
+        <w:t>core</w:t>
+      </w:r>
+    </w:p>
+    <w:p>
+      <w:pPr>
+        <w:pStyle w:val="ListParagraph"/>
+        <w:numPr>
+          <w:ilvl w:val="0"/>
+          <w:numId w:val="20"/>
+        </w:numPr>
+      </w:pPr>
+      <w:r>
+        <w:t>repository</w:t>
+      </w:r>
+    </w:p>
+    <w:p>
+      <w:pPr>
+        <w:pStyle w:val="ListParagraph"/>
+        <w:numPr>
+          <w:ilvl w:val="0"/>
+          <w:numId w:val="20"/>
+        </w:numPr>
+      </w:pPr>
+      <w:r>
+        <w:t>blobStore</w:t>
+      </w:r>
+    </w:p>
+    <w:p>
+      <w:pPr>
+        <w:pStyle w:val="ListParagraph"/>
+        <w:numPr>
+          <w:ilvl w:val="0"/>
+          <w:numId w:val="20"/>
+        </w:numPr>
+      </w:pPr>
+      <w:r>
+        <w:t>security</w:t>
+      </w:r>
+    </w:p>
+    <w:p>
+      <w:r>
+        <w:t>For this to be useful, you need to know the class name of each. This allows you to use JavaDoc (or autocomplete) to determine what methods are available.</w:t>
+      </w:r>
+    </w:p>
+    <w:p/>
+    <w:p>
+      <w:r>
+        <w:t>Write your own Groovy task to output the four classes in use here. (See the solution guide if you get stuck)</w:t>
+      </w:r>
+    </w:p>
+    <w:p/>
+    <w:p>
+      <w:r>
+        <w:t>Note: Looking at the source code for these classes in the IDE, it is possible to learn that the interfaces are all in org.sonatype.nexus.script.plugin. But the technique of using a Groovy task to learn more about a class is still useful.</w:t>
+      </w:r>
+    </w:p>
+    <w:p/>
+    <w:p>
+      <w:pPr>
+        <w:pStyle w:val="Heading3"/>
+      </w:pPr>
+      <w:r>
+        <w:t xml:space="preserve">Create </w:t>
+      </w:r>
+      <w:r>
+        <w:t>basic setup in Nexus</w:t>
+      </w:r>
+    </w:p>
+    <w:p>
+      <w:r>
+        <w:t>Jenkins needs access to Nexus. While it can download open source jars without credentials, it does need to provide credentials to upload the artifacts from Osprey and Sea Lion projects. We don’t want to use the admin id for this!</w:t>
+      </w:r>
+    </w:p>
+    <w:p/>
+    <w:p>
+      <w:r>
+        <w:t>We also need to create a role</w:t>
+      </w:r>
+      <w:r>
+        <w:t xml:space="preserve"> and the repositories.</w:t>
+      </w:r>
+    </w:p>
+    <w:p/>
+    <w:p>
+      <w:r>
+        <w:t>We</w:t>
+      </w:r>
+      <w:r>
+        <w:t xml:space="preserve"> used a combination of IDE autocomplete and examples online to create the Groovy script.</w:t>
+      </w:r>
+    </w:p>
+    <w:p>
+      <w:pPr>
+        <w:pStyle w:val="ListParagraph"/>
+        <w:numPr>
+          <w:ilvl w:val="0"/>
+          <w:numId w:val="19"/>
+        </w:numPr>
+      </w:pPr>
+      <w:r>
         <w:t xml:space="preserve">Copy the code from </w:t>
       </w:r>
-      <w:hyperlink r:id="rId35" w:history="1">
+      <w:hyperlink r:id="rId36" w:history="1">
         <w:r>
           <w:rPr>
             <w:rStyle w:val="Hyperlink"/>
@@ -7568,7 +7767,7 @@
         <w:pStyle w:val="ListParagraph"/>
         <w:numPr>
           <w:ilvl w:val="0"/>
-          <w:numId w:val="48"/>
+          <w:numId w:val="19"/>
         </w:numPr>
       </w:pPr>
       <w:r>
@@ -7606,7 +7805,7 @@
         <w:pStyle w:val="ListParagraph"/>
         <w:numPr>
           <w:ilvl w:val="0"/>
-          <w:numId w:val="46"/>
+          <w:numId w:val="17"/>
         </w:numPr>
       </w:pPr>
       <w:r>
@@ -7618,7 +7817,7 @@
         <w:pStyle w:val="ListParagraph"/>
         <w:numPr>
           <w:ilvl w:val="0"/>
-          <w:numId w:val="46"/>
+          <w:numId w:val="17"/>
         </w:numPr>
       </w:pPr>
       <w:r>
@@ -7651,7 +7850,7 @@
                     </pic:cNvPicPr>
                   </pic:nvPicPr>
                   <pic:blipFill>
-                    <a:blip r:embed="rId36">
+                    <a:blip r:embed="rId37">
                       <a:extLst>
                         <a:ext uri="{28A0092B-C50C-407E-A947-70E740481C1C}">
                           <a14:useLocalDpi xmlns:a14="http://schemas.microsoft.com/office/drawing/2010/main" val="0"/>
@@ -7688,7 +7887,7 @@
         <w:pStyle w:val="ListParagraph"/>
         <w:numPr>
           <w:ilvl w:val="0"/>
-          <w:numId w:val="46"/>
+          <w:numId w:val="17"/>
         </w:numPr>
       </w:pPr>
       <w:r>
@@ -7700,7 +7899,7 @@
         <w:pStyle w:val="ListParagraph"/>
         <w:numPr>
           <w:ilvl w:val="0"/>
-          <w:numId w:val="46"/>
+          <w:numId w:val="17"/>
         </w:numPr>
       </w:pPr>
       <w:r>
@@ -7712,7 +7911,7 @@
         <w:pStyle w:val="ListParagraph"/>
         <w:numPr>
           <w:ilvl w:val="0"/>
-          <w:numId w:val="46"/>
+          <w:numId w:val="17"/>
         </w:numPr>
       </w:pPr>
       <w:r>
@@ -7744,7 +7943,7 @@
         <w:pStyle w:val="ListParagraph"/>
         <w:numPr>
           <w:ilvl w:val="0"/>
-          <w:numId w:val="47"/>
+          <w:numId w:val="18"/>
         </w:numPr>
       </w:pPr>
       <w:r>
@@ -7786,7 +7985,7 @@
         <w:pStyle w:val="ListParagraph"/>
         <w:numPr>
           <w:ilvl w:val="0"/>
-          <w:numId w:val="44"/>
+          <w:numId w:val="16"/>
         </w:numPr>
       </w:pPr>
       <w:r>
@@ -7798,7 +7997,7 @@
         <w:pStyle w:val="ListParagraph"/>
         <w:numPr>
           <w:ilvl w:val="0"/>
-          <w:numId w:val="44"/>
+          <w:numId w:val="16"/>
         </w:numPr>
       </w:pPr>
       <w:r>
@@ -7922,6 +8121,109 @@
         <w:t xml:space="preserve"> – SonarQube rule</w:t>
       </w:r>
     </w:p>
+    <w:p/>
+    <w:p>
+      <w:pPr>
+        <w:pStyle w:val="Heading3"/>
+      </w:pPr>
+      <w:r>
+        <w:t>Step 9 – Extra credit in Jenkins</w:t>
+      </w:r>
+    </w:p>
+    <w:p>
+      <w:r>
+        <w:t>We have a security hole in the design here. Anyone can create any job they want. While solving this problem is out of scope for the lab, let’s deal with one piece of it. The task is to write Groovy code to ensure that only jobs with the prefix “osprey” build the osprey-project and only jobs with the prefix “sea-lion” build the sea-lion-project.</w:t>
+      </w:r>
+    </w:p>
+    <w:p/>
+    <w:p>
+      <w:r>
+        <w:t>This one is extra credit so it comes with less instructions.</w:t>
+      </w:r>
+    </w:p>
+    <w:p>
+      <w:pPr>
+        <w:pStyle w:val="ListParagraph"/>
+        <w:numPr>
+          <w:ilvl w:val="0"/>
+          <w:numId w:val="23"/>
+        </w:numPr>
+      </w:pPr>
+      <w:r>
+        <w:t>Stop the Sonar container</w:t>
+      </w:r>
+    </w:p>
+    <w:p>
+      <w:pPr>
+        <w:pStyle w:val="ListParagraph"/>
+        <w:numPr>
+          <w:ilvl w:val="0"/>
+          <w:numId w:val="23"/>
+        </w:numPr>
+      </w:pPr>
+      <w:r>
+        <w:t>Restart the Jenkins container</w:t>
+      </w:r>
+    </w:p>
+    <w:p>
+      <w:pPr>
+        <w:pStyle w:val="ListParagraph"/>
+        <w:numPr>
+          <w:ilvl w:val="0"/>
+          <w:numId w:val="23"/>
+        </w:numPr>
+      </w:pPr>
+      <w:r>
+        <w:t>In the Jenkins Groovy console, write a script to check this.</w:t>
+      </w:r>
+    </w:p>
+    <w:p>
+      <w:pPr>
+        <w:pStyle w:val="ListParagraph"/>
+        <w:numPr>
+          <w:ilvl w:val="0"/>
+          <w:numId w:val="23"/>
+        </w:numPr>
+      </w:pPr>
+      <w:r>
+        <w:t>Create a Jenkins FreeStyle job that includes this a Groovy System build step with this code.</w:t>
+      </w:r>
+    </w:p>
+    <w:p>
+      <w:pPr>
+        <w:pStyle w:val="ListParagraph"/>
+        <w:numPr>
+          <w:ilvl w:val="0"/>
+          <w:numId w:val="23"/>
+        </w:numPr>
+      </w:pPr>
+      <w:r>
+        <w:t>Add a build trigger to this job runs every 5 minutes.</w:t>
+      </w:r>
+    </w:p>
+    <w:p>
+      <w:pPr>
+        <w:pStyle w:val="ListParagraph"/>
+        <w:numPr>
+          <w:ilvl w:val="0"/>
+          <w:numId w:val="23"/>
+        </w:numPr>
+      </w:pPr>
+      <w:r>
+        <w:t>Try renaming the sea-lion project to “osprey-invalid-permissions” and see if it fails.</w:t>
+      </w:r>
+    </w:p>
+    <w:p>
+      <w:r>
+        <w:t xml:space="preserve">While this doesn’t solve the actual security problem, it at least tells someone about it. (or it would, if we had build notifications set up). So you’ve made a toy example on your machine a bit safer </w:t>
+      </w:r>
+      <w:r>
+        <w:sym w:font="Wingdings" w:char="F04A"/>
+      </w:r>
+      <w:r>
+        <w:t>.</w:t>
+      </w:r>
+    </w:p>
     <w:p>
       <w:pPr>
         <w:pStyle w:val="Heading2"/>
@@ -7932,66 +8234,106 @@
       <w:r>
         <w:t>Final step: Cleanup</w:t>
       </w:r>
+      <w:bookmarkEnd w:id="23"/>
+    </w:p>
+    <w:p/>
+    <w:p>
+      <w:pPr>
+        <w:pStyle w:val="Heading3"/>
+      </w:pPr>
+      <w:bookmarkStart w:id="24" w:name="_Toc397507138"/>
+      <w:r>
+        <w:t>Stop containers</w:t>
+      </w:r>
       <w:bookmarkEnd w:id="24"/>
     </w:p>
+    <w:p>
+      <w:r>
+        <w:t>Remember you can enter the first couple characters of the hash rather than the whole thing.</w:t>
+      </w:r>
+    </w:p>
     <w:p/>
     <w:p>
       <w:pPr>
+        <w:rPr>
+          <w:b/>
+        </w:rPr>
+      </w:pPr>
+      <w:r>
+        <w:rPr>
+          <w:b/>
+        </w:rPr>
+        <w:t>docker ps</w:t>
+      </w:r>
+    </w:p>
+    <w:p>
+      <w:pPr>
+        <w:rPr>
+          <w:b/>
+        </w:rPr>
+      </w:pPr>
+      <w:r>
+        <w:rPr>
+          <w:b/>
+        </w:rPr>
+        <w:t xml:space="preserve">docker stop </w:t>
+      </w:r>
+      <w:r>
+        <w:rPr>
+          <w:b/>
+        </w:rPr>
+        <w:t>nexus</w:t>
+      </w:r>
+    </w:p>
+    <w:p>
+      <w:pPr>
+        <w:rPr>
+          <w:b/>
+        </w:rPr>
+      </w:pPr>
+      <w:bookmarkStart w:id="25" w:name="_Toc397507139"/>
+      <w:r>
+        <w:rPr>
+          <w:b/>
+        </w:rPr>
+        <w:t xml:space="preserve">docker stop </w:t>
+      </w:r>
+      <w:r>
+        <w:rPr>
+          <w:b/>
+        </w:rPr>
+        <w:t>jenkins</w:t>
+      </w:r>
+      <w:bookmarkStart w:id="26" w:name="_GoBack"/>
+      <w:bookmarkEnd w:id="26"/>
+    </w:p>
+    <w:p>
+      <w:pPr>
+        <w:rPr>
+          <w:b/>
+        </w:rPr>
+      </w:pPr>
+      <w:r>
+        <w:rPr>
+          <w:b/>
+        </w:rPr>
+        <w:t xml:space="preserve">docker stop </w:t>
+      </w:r>
+      <w:r>
+        <w:rPr>
+          <w:b/>
+        </w:rPr>
+        <w:t>sonarqube</w:t>
+      </w:r>
+    </w:p>
+    <w:p>
+      <w:pPr>
         <w:pStyle w:val="Heading3"/>
       </w:pPr>
-      <w:bookmarkStart w:id="25" w:name="_Toc397507138"/>
-      <w:r>
-        <w:t>Stop containers</w:t>
+      <w:r>
+        <w:t>If want to reclaim disk space</w:t>
       </w:r>
       <w:bookmarkEnd w:id="25"/>
-    </w:p>
-    <w:p>
-      <w:r>
-        <w:t>Remember you can enter the first couple characters of the hash rather than the whole thing.</w:t>
-      </w:r>
-    </w:p>
-    <w:p/>
-    <w:p>
-      <w:pPr>
-        <w:rPr>
-          <w:b/>
-        </w:rPr>
-      </w:pPr>
-      <w:r>
-        <w:rPr>
-          <w:b/>
-        </w:rPr>
-        <w:t>docker ps</w:t>
-      </w:r>
-    </w:p>
-    <w:p>
-      <w:pPr>
-        <w:rPr>
-          <w:b/>
-        </w:rPr>
-      </w:pPr>
-      <w:r>
-        <w:rPr>
-          <w:b/>
-        </w:rPr>
-        <w:t xml:space="preserve">docker stop </w:t>
-      </w:r>
-      <w:r>
-        <w:rPr>
-          <w:b/>
-        </w:rPr>
-        <w:t>sonarqube</w:t>
-      </w:r>
-    </w:p>
-    <w:p>
-      <w:pPr>
-        <w:pStyle w:val="Heading3"/>
-      </w:pPr>
-      <w:bookmarkStart w:id="26" w:name="_Toc397507139"/>
-      <w:r>
-        <w:t>If want to reclaim disk space</w:t>
-      </w:r>
-      <w:bookmarkEnd w:id="26"/>
     </w:p>
     <w:p>
       <w:r>
@@ -8186,7 +8528,7 @@
         <w:widowControl w:val="0"/>
         <w:numPr>
           <w:ilvl w:val="0"/>
-          <w:numId w:val="41"/>
+          <w:numId w:val="13"/>
         </w:numPr>
         <w:tabs>
           <w:tab w:val="left" w:pos="560"/>
@@ -8267,7 +8609,7 @@
         <w:widowControl w:val="0"/>
         <w:numPr>
           <w:ilvl w:val="0"/>
-          <w:numId w:val="41"/>
+          <w:numId w:val="13"/>
         </w:numPr>
         <w:tabs>
           <w:tab w:val="left" w:pos="560"/>
@@ -8406,7 +8748,7 @@
         <w:widowControl w:val="0"/>
         <w:numPr>
           <w:ilvl w:val="0"/>
-          <w:numId w:val="41"/>
+          <w:numId w:val="13"/>
         </w:numPr>
         <w:tabs>
           <w:tab w:val="left" w:pos="560"/>
@@ -8477,7 +8819,7 @@
         <w:widowControl w:val="0"/>
         <w:numPr>
           <w:ilvl w:val="0"/>
-          <w:numId w:val="41"/>
+          <w:numId w:val="13"/>
         </w:numPr>
         <w:tabs>
           <w:tab w:val="left" w:pos="560"/>
@@ -8644,7 +8986,7 @@
         <w:widowControl w:val="0"/>
         <w:numPr>
           <w:ilvl w:val="0"/>
-          <w:numId w:val="41"/>
+          <w:numId w:val="13"/>
         </w:numPr>
         <w:tabs>
           <w:tab w:val="left" w:pos="560"/>
@@ -8685,7 +9027,7 @@
         <w:widowControl w:val="0"/>
         <w:numPr>
           <w:ilvl w:val="0"/>
-          <w:numId w:val="41"/>
+          <w:numId w:val="13"/>
         </w:numPr>
         <w:tabs>
           <w:tab w:val="left" w:pos="560"/>
@@ -8726,7 +9068,7 @@
         <w:widowControl w:val="0"/>
         <w:numPr>
           <w:ilvl w:val="0"/>
-          <w:numId w:val="41"/>
+          <w:numId w:val="13"/>
         </w:numPr>
         <w:tabs>
           <w:tab w:val="left" w:pos="560"/>
@@ -8811,7 +9153,7 @@
         <w:pStyle w:val="ListParagraph"/>
         <w:numPr>
           <w:ilvl w:val="0"/>
-          <w:numId w:val="42"/>
+          <w:numId w:val="14"/>
         </w:numPr>
       </w:pPr>
       <w:r>
@@ -8826,7 +9168,7 @@
         <w:pStyle w:val="ListParagraph"/>
         <w:numPr>
           <w:ilvl w:val="0"/>
-          <w:numId w:val="42"/>
+          <w:numId w:val="14"/>
         </w:numPr>
       </w:pPr>
       <w:r>
@@ -8853,7 +9195,7 @@
       <w:bookmarkEnd w:id="27"/>
     </w:p>
     <w:p>
-      <w:hyperlink r:id="rId37" w:history="1">
+      <w:hyperlink r:id="rId38" w:history="1">
         <w:r>
           <w:rPr>
             <w:rStyle w:val="Hyperlink"/>
@@ -8866,7 +9208,7 @@
       </w:r>
     </w:p>
     <w:p>
-      <w:hyperlink r:id="rId38" w:history="1">
+      <w:hyperlink r:id="rId39" w:history="1">
         <w:r>
           <w:rPr>
             <w:rStyle w:val="Hyperlink"/>
@@ -8879,7 +9221,7 @@
       </w:r>
     </w:p>
     <w:p>
-      <w:hyperlink r:id="rId39" w:history="1">
+      <w:hyperlink r:id="rId40" w:history="1">
         <w:r>
           <w:rPr>
             <w:rStyle w:val="Hyperlink"/>
@@ -8902,7 +9244,7 @@
       </w:r>
     </w:p>
     <w:p>
-      <w:hyperlink r:id="rId40" w:history="1">
+      <w:hyperlink r:id="rId41" w:history="1">
         <w:r>
           <w:rPr>
             <w:rStyle w:val="Hyperlink"/>
@@ -8915,7 +9257,7 @@
       </w:r>
     </w:p>
     <w:p>
-      <w:hyperlink r:id="rId41" w:history="1">
+      <w:hyperlink r:id="rId42" w:history="1">
         <w:r>
           <w:rPr>
             <w:rStyle w:val="Hyperlink"/>
@@ -8928,7 +9270,7 @@
       </w:r>
     </w:p>
     <w:p>
-      <w:hyperlink r:id="rId42" w:history="1">
+      <w:hyperlink r:id="rId43" w:history="1">
         <w:r>
           <w:rPr>
             <w:rStyle w:val="Hyperlink"/>
@@ -8954,178 +9296,6 @@
 <file path=word/numbering.xml><?xml version="1.0" encoding="utf-8"?>
 <w:numbering xmlns:wpc="http://schemas.microsoft.com/office/word/2010/wordprocessingCanvas" xmlns:mo="http://schemas.microsoft.com/office/mac/office/2008/main" xmlns:mc="http://schemas.openxmlformats.org/markup-compatibility/2006" xmlns:mv="urn:schemas-microsoft-com:mac:vml" xmlns:o="urn:schemas-microsoft-com:office:office" xmlns:r="http://schemas.openxmlformats.org/officeDocument/2006/relationships" xmlns:m="http://schemas.openxmlformats.org/officeDocument/2006/math" xmlns:v="urn:schemas-microsoft-com:vml" xmlns:wp14="http://schemas.microsoft.com/office/word/2010/wordprocessingDrawing" xmlns:wp="http://schemas.openxmlformats.org/drawingml/2006/wordprocessingDrawing" xmlns:w10="urn:schemas-microsoft-com:office:word" xmlns:w="http://schemas.openxmlformats.org/wordprocessingml/2006/main" xmlns:w14="http://schemas.microsoft.com/office/word/2010/wordml" xmlns:wpg="http://schemas.microsoft.com/office/word/2010/wordprocessingGroup" xmlns:wpi="http://schemas.microsoft.com/office/word/2010/wordprocessingInk" xmlns:wne="http://schemas.microsoft.com/office/word/2006/wordml" xmlns:wps="http://schemas.microsoft.com/office/word/2010/wordprocessingShape" mc:Ignorable="w14 wp14">
   <w:abstractNum w:abstractNumId="0">
-    <w:nsid w:val="05967BA2"/>
-    <w:multiLevelType w:val="hybridMultilevel"/>
-    <w:tmpl w:val="666EE100"/>
-    <w:lvl w:ilvl="0" w:tplc="0409000F">
-      <w:start w:val="1"/>
-      <w:numFmt w:val="decimal"/>
-      <w:lvlText w:val="%1."/>
-      <w:lvlJc w:val="left"/>
-      <w:pPr>
-        <w:ind w:left="720" w:hanging="360"/>
-      </w:pPr>
-    </w:lvl>
-    <w:lvl w:ilvl="1" w:tplc="04090019" w:tentative="1">
-      <w:start w:val="1"/>
-      <w:numFmt w:val="lowerLetter"/>
-      <w:lvlText w:val="%2."/>
-      <w:lvlJc w:val="left"/>
-      <w:pPr>
-        <w:ind w:left="1440" w:hanging="360"/>
-      </w:pPr>
-    </w:lvl>
-    <w:lvl w:ilvl="2" w:tplc="0409001B" w:tentative="1">
-      <w:start w:val="1"/>
-      <w:numFmt w:val="lowerRoman"/>
-      <w:lvlText w:val="%3."/>
-      <w:lvlJc w:val="right"/>
-      <w:pPr>
-        <w:ind w:left="2160" w:hanging="180"/>
-      </w:pPr>
-    </w:lvl>
-    <w:lvl w:ilvl="3" w:tplc="0409000F" w:tentative="1">
-      <w:start w:val="1"/>
-      <w:numFmt w:val="decimal"/>
-      <w:lvlText w:val="%4."/>
-      <w:lvlJc w:val="left"/>
-      <w:pPr>
-        <w:ind w:left="2880" w:hanging="360"/>
-      </w:pPr>
-    </w:lvl>
-    <w:lvl w:ilvl="4" w:tplc="04090019" w:tentative="1">
-      <w:start w:val="1"/>
-      <w:numFmt w:val="lowerLetter"/>
-      <w:lvlText w:val="%5."/>
-      <w:lvlJc w:val="left"/>
-      <w:pPr>
-        <w:ind w:left="3600" w:hanging="360"/>
-      </w:pPr>
-    </w:lvl>
-    <w:lvl w:ilvl="5" w:tplc="0409001B" w:tentative="1">
-      <w:start w:val="1"/>
-      <w:numFmt w:val="lowerRoman"/>
-      <w:lvlText w:val="%6."/>
-      <w:lvlJc w:val="right"/>
-      <w:pPr>
-        <w:ind w:left="4320" w:hanging="180"/>
-      </w:pPr>
-    </w:lvl>
-    <w:lvl w:ilvl="6" w:tplc="0409000F" w:tentative="1">
-      <w:start w:val="1"/>
-      <w:numFmt w:val="decimal"/>
-      <w:lvlText w:val="%7."/>
-      <w:lvlJc w:val="left"/>
-      <w:pPr>
-        <w:ind w:left="5040" w:hanging="360"/>
-      </w:pPr>
-    </w:lvl>
-    <w:lvl w:ilvl="7" w:tplc="04090019" w:tentative="1">
-      <w:start w:val="1"/>
-      <w:numFmt w:val="lowerLetter"/>
-      <w:lvlText w:val="%8."/>
-      <w:lvlJc w:val="left"/>
-      <w:pPr>
-        <w:ind w:left="5760" w:hanging="360"/>
-      </w:pPr>
-    </w:lvl>
-    <w:lvl w:ilvl="8" w:tplc="0409001B" w:tentative="1">
-      <w:start w:val="1"/>
-      <w:numFmt w:val="lowerRoman"/>
-      <w:lvlText w:val="%9."/>
-      <w:lvlJc w:val="right"/>
-      <w:pPr>
-        <w:ind w:left="6480" w:hanging="180"/>
-      </w:pPr>
-    </w:lvl>
-  </w:abstractNum>
-  <w:abstractNum w:abstractNumId="1">
-    <w:nsid w:val="095F44D0"/>
-    <w:multiLevelType w:val="hybridMultilevel"/>
-    <w:tmpl w:val="5E4AB3B4"/>
-    <w:lvl w:ilvl="0" w:tplc="0409000F">
-      <w:start w:val="1"/>
-      <w:numFmt w:val="decimal"/>
-      <w:lvlText w:val="%1."/>
-      <w:lvlJc w:val="left"/>
-      <w:pPr>
-        <w:ind w:left="720" w:hanging="360"/>
-      </w:pPr>
-    </w:lvl>
-    <w:lvl w:ilvl="1" w:tplc="04090019" w:tentative="1">
-      <w:start w:val="1"/>
-      <w:numFmt w:val="lowerLetter"/>
-      <w:lvlText w:val="%2."/>
-      <w:lvlJc w:val="left"/>
-      <w:pPr>
-        <w:ind w:left="1440" w:hanging="360"/>
-      </w:pPr>
-    </w:lvl>
-    <w:lvl w:ilvl="2" w:tplc="0409001B" w:tentative="1">
-      <w:start w:val="1"/>
-      <w:numFmt w:val="lowerRoman"/>
-      <w:lvlText w:val="%3."/>
-      <w:lvlJc w:val="right"/>
-      <w:pPr>
-        <w:ind w:left="2160" w:hanging="180"/>
-      </w:pPr>
-    </w:lvl>
-    <w:lvl w:ilvl="3" w:tplc="0409000F" w:tentative="1">
-      <w:start w:val="1"/>
-      <w:numFmt w:val="decimal"/>
-      <w:lvlText w:val="%4."/>
-      <w:lvlJc w:val="left"/>
-      <w:pPr>
-        <w:ind w:left="2880" w:hanging="360"/>
-      </w:pPr>
-    </w:lvl>
-    <w:lvl w:ilvl="4" w:tplc="04090019" w:tentative="1">
-      <w:start w:val="1"/>
-      <w:numFmt w:val="lowerLetter"/>
-      <w:lvlText w:val="%5."/>
-      <w:lvlJc w:val="left"/>
-      <w:pPr>
-        <w:ind w:left="3600" w:hanging="360"/>
-      </w:pPr>
-    </w:lvl>
-    <w:lvl w:ilvl="5" w:tplc="0409001B" w:tentative="1">
-      <w:start w:val="1"/>
-      <w:numFmt w:val="lowerRoman"/>
-      <w:lvlText w:val="%6."/>
-      <w:lvlJc w:val="right"/>
-      <w:pPr>
-        <w:ind w:left="4320" w:hanging="180"/>
-      </w:pPr>
-    </w:lvl>
-    <w:lvl w:ilvl="6" w:tplc="0409000F" w:tentative="1">
-      <w:start w:val="1"/>
-      <w:numFmt w:val="decimal"/>
-      <w:lvlText w:val="%7."/>
-      <w:lvlJc w:val="left"/>
-      <w:pPr>
-        <w:ind w:left="5040" w:hanging="360"/>
-      </w:pPr>
-    </w:lvl>
-    <w:lvl w:ilvl="7" w:tplc="04090019" w:tentative="1">
-      <w:start w:val="1"/>
-      <w:numFmt w:val="lowerLetter"/>
-      <w:lvlText w:val="%8."/>
-      <w:lvlJc w:val="left"/>
-      <w:pPr>
-        <w:ind w:left="5760" w:hanging="360"/>
-      </w:pPr>
-    </w:lvl>
-    <w:lvl w:ilvl="8" w:tplc="0409001B" w:tentative="1">
-      <w:start w:val="1"/>
-      <w:numFmt w:val="lowerRoman"/>
-      <w:lvlText w:val="%9."/>
-      <w:lvlJc w:val="right"/>
-      <w:pPr>
-        <w:ind w:left="6480" w:hanging="180"/>
-      </w:pPr>
-    </w:lvl>
-  </w:abstractNum>
-  <w:abstractNum w:abstractNumId="2">
     <w:nsid w:val="0A7265B6"/>
     <w:multiLevelType w:val="hybridMultilevel"/>
     <w:tmpl w:val="91AAB6F4"/>
@@ -9211,7 +9381,7 @@
       </w:pPr>
     </w:lvl>
   </w:abstractNum>
-  <w:abstractNum w:abstractNumId="3">
+  <w:abstractNum w:abstractNumId="1">
     <w:nsid w:val="0C427BA1"/>
     <w:multiLevelType w:val="hybridMultilevel"/>
     <w:tmpl w:val="8564C4FC"/>
@@ -9297,265 +9467,7 @@
       </w:pPr>
     </w:lvl>
   </w:abstractNum>
-  <w:abstractNum w:abstractNumId="4">
-    <w:nsid w:val="0D220DE9"/>
-    <w:multiLevelType w:val="hybridMultilevel"/>
-    <w:tmpl w:val="6D583B16"/>
-    <w:lvl w:ilvl="0" w:tplc="0409000F">
-      <w:start w:val="1"/>
-      <w:numFmt w:val="decimal"/>
-      <w:lvlText w:val="%1."/>
-      <w:lvlJc w:val="left"/>
-      <w:pPr>
-        <w:ind w:left="720" w:hanging="360"/>
-      </w:pPr>
-    </w:lvl>
-    <w:lvl w:ilvl="1" w:tplc="04090019" w:tentative="1">
-      <w:start w:val="1"/>
-      <w:numFmt w:val="lowerLetter"/>
-      <w:lvlText w:val="%2."/>
-      <w:lvlJc w:val="left"/>
-      <w:pPr>
-        <w:ind w:left="1440" w:hanging="360"/>
-      </w:pPr>
-    </w:lvl>
-    <w:lvl w:ilvl="2" w:tplc="0409001B" w:tentative="1">
-      <w:start w:val="1"/>
-      <w:numFmt w:val="lowerRoman"/>
-      <w:lvlText w:val="%3."/>
-      <w:lvlJc w:val="right"/>
-      <w:pPr>
-        <w:ind w:left="2160" w:hanging="180"/>
-      </w:pPr>
-    </w:lvl>
-    <w:lvl w:ilvl="3" w:tplc="0409000F" w:tentative="1">
-      <w:start w:val="1"/>
-      <w:numFmt w:val="decimal"/>
-      <w:lvlText w:val="%4."/>
-      <w:lvlJc w:val="left"/>
-      <w:pPr>
-        <w:ind w:left="2880" w:hanging="360"/>
-      </w:pPr>
-    </w:lvl>
-    <w:lvl w:ilvl="4" w:tplc="04090019" w:tentative="1">
-      <w:start w:val="1"/>
-      <w:numFmt w:val="lowerLetter"/>
-      <w:lvlText w:val="%5."/>
-      <w:lvlJc w:val="left"/>
-      <w:pPr>
-        <w:ind w:left="3600" w:hanging="360"/>
-      </w:pPr>
-    </w:lvl>
-    <w:lvl w:ilvl="5" w:tplc="0409001B" w:tentative="1">
-      <w:start w:val="1"/>
-      <w:numFmt w:val="lowerRoman"/>
-      <w:lvlText w:val="%6."/>
-      <w:lvlJc w:val="right"/>
-      <w:pPr>
-        <w:ind w:left="4320" w:hanging="180"/>
-      </w:pPr>
-    </w:lvl>
-    <w:lvl w:ilvl="6" w:tplc="0409000F" w:tentative="1">
-      <w:start w:val="1"/>
-      <w:numFmt w:val="decimal"/>
-      <w:lvlText w:val="%7."/>
-      <w:lvlJc w:val="left"/>
-      <w:pPr>
-        <w:ind w:left="5040" w:hanging="360"/>
-      </w:pPr>
-    </w:lvl>
-    <w:lvl w:ilvl="7" w:tplc="04090019" w:tentative="1">
-      <w:start w:val="1"/>
-      <w:numFmt w:val="lowerLetter"/>
-      <w:lvlText w:val="%8."/>
-      <w:lvlJc w:val="left"/>
-      <w:pPr>
-        <w:ind w:left="5760" w:hanging="360"/>
-      </w:pPr>
-    </w:lvl>
-    <w:lvl w:ilvl="8" w:tplc="0409001B" w:tentative="1">
-      <w:start w:val="1"/>
-      <w:numFmt w:val="lowerRoman"/>
-      <w:lvlText w:val="%9."/>
-      <w:lvlJc w:val="right"/>
-      <w:pPr>
-        <w:ind w:left="6480" w:hanging="180"/>
-      </w:pPr>
-    </w:lvl>
-  </w:abstractNum>
-  <w:abstractNum w:abstractNumId="5">
-    <w:nsid w:val="0D261370"/>
-    <w:multiLevelType w:val="hybridMultilevel"/>
-    <w:tmpl w:val="CC3826B0"/>
-    <w:lvl w:ilvl="0" w:tplc="0409000F">
-      <w:start w:val="1"/>
-      <w:numFmt w:val="decimal"/>
-      <w:lvlText w:val="%1."/>
-      <w:lvlJc w:val="left"/>
-      <w:pPr>
-        <w:ind w:left="720" w:hanging="360"/>
-      </w:pPr>
-    </w:lvl>
-    <w:lvl w:ilvl="1" w:tplc="04090019" w:tentative="1">
-      <w:start w:val="1"/>
-      <w:numFmt w:val="lowerLetter"/>
-      <w:lvlText w:val="%2."/>
-      <w:lvlJc w:val="left"/>
-      <w:pPr>
-        <w:ind w:left="1440" w:hanging="360"/>
-      </w:pPr>
-    </w:lvl>
-    <w:lvl w:ilvl="2" w:tplc="0409001B" w:tentative="1">
-      <w:start w:val="1"/>
-      <w:numFmt w:val="lowerRoman"/>
-      <w:lvlText w:val="%3."/>
-      <w:lvlJc w:val="right"/>
-      <w:pPr>
-        <w:ind w:left="2160" w:hanging="180"/>
-      </w:pPr>
-    </w:lvl>
-    <w:lvl w:ilvl="3" w:tplc="0409000F" w:tentative="1">
-      <w:start w:val="1"/>
-      <w:numFmt w:val="decimal"/>
-      <w:lvlText w:val="%4."/>
-      <w:lvlJc w:val="left"/>
-      <w:pPr>
-        <w:ind w:left="2880" w:hanging="360"/>
-      </w:pPr>
-    </w:lvl>
-    <w:lvl w:ilvl="4" w:tplc="04090019" w:tentative="1">
-      <w:start w:val="1"/>
-      <w:numFmt w:val="lowerLetter"/>
-      <w:lvlText w:val="%5."/>
-      <w:lvlJc w:val="left"/>
-      <w:pPr>
-        <w:ind w:left="3600" w:hanging="360"/>
-      </w:pPr>
-    </w:lvl>
-    <w:lvl w:ilvl="5" w:tplc="0409001B" w:tentative="1">
-      <w:start w:val="1"/>
-      <w:numFmt w:val="lowerRoman"/>
-      <w:lvlText w:val="%6."/>
-      <w:lvlJc w:val="right"/>
-      <w:pPr>
-        <w:ind w:left="4320" w:hanging="180"/>
-      </w:pPr>
-    </w:lvl>
-    <w:lvl w:ilvl="6" w:tplc="0409000F" w:tentative="1">
-      <w:start w:val="1"/>
-      <w:numFmt w:val="decimal"/>
-      <w:lvlText w:val="%7."/>
-      <w:lvlJc w:val="left"/>
-      <w:pPr>
-        <w:ind w:left="5040" w:hanging="360"/>
-      </w:pPr>
-    </w:lvl>
-    <w:lvl w:ilvl="7" w:tplc="04090019" w:tentative="1">
-      <w:start w:val="1"/>
-      <w:numFmt w:val="lowerLetter"/>
-      <w:lvlText w:val="%8."/>
-      <w:lvlJc w:val="left"/>
-      <w:pPr>
-        <w:ind w:left="5760" w:hanging="360"/>
-      </w:pPr>
-    </w:lvl>
-    <w:lvl w:ilvl="8" w:tplc="0409001B" w:tentative="1">
-      <w:start w:val="1"/>
-      <w:numFmt w:val="lowerRoman"/>
-      <w:lvlText w:val="%9."/>
-      <w:lvlJc w:val="right"/>
-      <w:pPr>
-        <w:ind w:left="6480" w:hanging="180"/>
-      </w:pPr>
-    </w:lvl>
-  </w:abstractNum>
-  <w:abstractNum w:abstractNumId="6">
-    <w:nsid w:val="0EB84D9E"/>
-    <w:multiLevelType w:val="hybridMultilevel"/>
-    <w:tmpl w:val="7BCEEAAE"/>
-    <w:lvl w:ilvl="0" w:tplc="0409000F">
-      <w:start w:val="1"/>
-      <w:numFmt w:val="decimal"/>
-      <w:lvlText w:val="%1."/>
-      <w:lvlJc w:val="left"/>
-      <w:pPr>
-        <w:ind w:left="720" w:hanging="360"/>
-      </w:pPr>
-    </w:lvl>
-    <w:lvl w:ilvl="1" w:tplc="04090019" w:tentative="1">
-      <w:start w:val="1"/>
-      <w:numFmt w:val="lowerLetter"/>
-      <w:lvlText w:val="%2."/>
-      <w:lvlJc w:val="left"/>
-      <w:pPr>
-        <w:ind w:left="1440" w:hanging="360"/>
-      </w:pPr>
-    </w:lvl>
-    <w:lvl w:ilvl="2" w:tplc="0409001B" w:tentative="1">
-      <w:start w:val="1"/>
-      <w:numFmt w:val="lowerRoman"/>
-      <w:lvlText w:val="%3."/>
-      <w:lvlJc w:val="right"/>
-      <w:pPr>
-        <w:ind w:left="2160" w:hanging="180"/>
-      </w:pPr>
-    </w:lvl>
-    <w:lvl w:ilvl="3" w:tplc="0409000F" w:tentative="1">
-      <w:start w:val="1"/>
-      <w:numFmt w:val="decimal"/>
-      <w:lvlText w:val="%4."/>
-      <w:lvlJc w:val="left"/>
-      <w:pPr>
-        <w:ind w:left="2880" w:hanging="360"/>
-      </w:pPr>
-    </w:lvl>
-    <w:lvl w:ilvl="4" w:tplc="04090019" w:tentative="1">
-      <w:start w:val="1"/>
-      <w:numFmt w:val="lowerLetter"/>
-      <w:lvlText w:val="%5."/>
-      <w:lvlJc w:val="left"/>
-      <w:pPr>
-        <w:ind w:left="3600" w:hanging="360"/>
-      </w:pPr>
-    </w:lvl>
-    <w:lvl w:ilvl="5" w:tplc="0409001B" w:tentative="1">
-      <w:start w:val="1"/>
-      <w:numFmt w:val="lowerRoman"/>
-      <w:lvlText w:val="%6."/>
-      <w:lvlJc w:val="right"/>
-      <w:pPr>
-        <w:ind w:left="4320" w:hanging="180"/>
-      </w:pPr>
-    </w:lvl>
-    <w:lvl w:ilvl="6" w:tplc="0409000F" w:tentative="1">
-      <w:start w:val="1"/>
-      <w:numFmt w:val="decimal"/>
-      <w:lvlText w:val="%7."/>
-      <w:lvlJc w:val="left"/>
-      <w:pPr>
-        <w:ind w:left="5040" w:hanging="360"/>
-      </w:pPr>
-    </w:lvl>
-    <w:lvl w:ilvl="7" w:tplc="04090019" w:tentative="1">
-      <w:start w:val="1"/>
-      <w:numFmt w:val="lowerLetter"/>
-      <w:lvlText w:val="%8."/>
-      <w:lvlJc w:val="left"/>
-      <w:pPr>
-        <w:ind w:left="5760" w:hanging="360"/>
-      </w:pPr>
-    </w:lvl>
-    <w:lvl w:ilvl="8" w:tplc="0409001B" w:tentative="1">
-      <w:start w:val="1"/>
-      <w:numFmt w:val="lowerRoman"/>
-      <w:lvlText w:val="%9."/>
-      <w:lvlJc w:val="right"/>
-      <w:pPr>
-        <w:ind w:left="6480" w:hanging="180"/>
-      </w:pPr>
-    </w:lvl>
-  </w:abstractNum>
-  <w:abstractNum w:abstractNumId="7">
+  <w:abstractNum w:abstractNumId="2">
     <w:nsid w:val="123A6149"/>
     <w:multiLevelType w:val="hybridMultilevel"/>
     <w:tmpl w:val="D3260A4A"/>
@@ -9668,7 +9580,7 @@
       </w:rPr>
     </w:lvl>
   </w:abstractNum>
-  <w:abstractNum w:abstractNumId="8">
+  <w:abstractNum w:abstractNumId="3">
     <w:nsid w:val="12B56C7F"/>
     <w:multiLevelType w:val="hybridMultilevel"/>
     <w:tmpl w:val="045C960C"/>
@@ -9781,10 +9693,10 @@
       </w:rPr>
     </w:lvl>
   </w:abstractNum>
-  <w:abstractNum w:abstractNumId="9">
-    <w:nsid w:val="14B221F9"/>
+  <w:abstractNum w:abstractNumId="4">
+    <w:nsid w:val="170431FC"/>
     <w:multiLevelType w:val="hybridMultilevel"/>
-    <w:tmpl w:val="6AF6D378"/>
+    <w:tmpl w:val="D4EE2B68"/>
     <w:lvl w:ilvl="0" w:tplc="0409000F">
       <w:start w:val="1"/>
       <w:numFmt w:val="decimal"/>
@@ -9867,206 +9779,7 @@
       </w:pPr>
     </w:lvl>
   </w:abstractNum>
-  <w:abstractNum w:abstractNumId="10">
-    <w:nsid w:val="1E3A50DD"/>
-    <w:multiLevelType w:val="hybridMultilevel"/>
-    <w:tmpl w:val="6D583B16"/>
-    <w:lvl w:ilvl="0" w:tplc="0409000F">
-      <w:start w:val="1"/>
-      <w:numFmt w:val="decimal"/>
-      <w:lvlText w:val="%1."/>
-      <w:lvlJc w:val="left"/>
-      <w:pPr>
-        <w:ind w:left="720" w:hanging="360"/>
-      </w:pPr>
-    </w:lvl>
-    <w:lvl w:ilvl="1" w:tplc="04090019" w:tentative="1">
-      <w:start w:val="1"/>
-      <w:numFmt w:val="lowerLetter"/>
-      <w:lvlText w:val="%2."/>
-      <w:lvlJc w:val="left"/>
-      <w:pPr>
-        <w:ind w:left="1440" w:hanging="360"/>
-      </w:pPr>
-    </w:lvl>
-    <w:lvl w:ilvl="2" w:tplc="0409001B" w:tentative="1">
-      <w:start w:val="1"/>
-      <w:numFmt w:val="lowerRoman"/>
-      <w:lvlText w:val="%3."/>
-      <w:lvlJc w:val="right"/>
-      <w:pPr>
-        <w:ind w:left="2160" w:hanging="180"/>
-      </w:pPr>
-    </w:lvl>
-    <w:lvl w:ilvl="3" w:tplc="0409000F" w:tentative="1">
-      <w:start w:val="1"/>
-      <w:numFmt w:val="decimal"/>
-      <w:lvlText w:val="%4."/>
-      <w:lvlJc w:val="left"/>
-      <w:pPr>
-        <w:ind w:left="2880" w:hanging="360"/>
-      </w:pPr>
-    </w:lvl>
-    <w:lvl w:ilvl="4" w:tplc="04090019" w:tentative="1">
-      <w:start w:val="1"/>
-      <w:numFmt w:val="lowerLetter"/>
-      <w:lvlText w:val="%5."/>
-      <w:lvlJc w:val="left"/>
-      <w:pPr>
-        <w:ind w:left="3600" w:hanging="360"/>
-      </w:pPr>
-    </w:lvl>
-    <w:lvl w:ilvl="5" w:tplc="0409001B" w:tentative="1">
-      <w:start w:val="1"/>
-      <w:numFmt w:val="lowerRoman"/>
-      <w:lvlText w:val="%6."/>
-      <w:lvlJc w:val="right"/>
-      <w:pPr>
-        <w:ind w:left="4320" w:hanging="180"/>
-      </w:pPr>
-    </w:lvl>
-    <w:lvl w:ilvl="6" w:tplc="0409000F" w:tentative="1">
-      <w:start w:val="1"/>
-      <w:numFmt w:val="decimal"/>
-      <w:lvlText w:val="%7."/>
-      <w:lvlJc w:val="left"/>
-      <w:pPr>
-        <w:ind w:left="5040" w:hanging="360"/>
-      </w:pPr>
-    </w:lvl>
-    <w:lvl w:ilvl="7" w:tplc="04090019" w:tentative="1">
-      <w:start w:val="1"/>
-      <w:numFmt w:val="lowerLetter"/>
-      <w:lvlText w:val="%8."/>
-      <w:lvlJc w:val="left"/>
-      <w:pPr>
-        <w:ind w:left="5760" w:hanging="360"/>
-      </w:pPr>
-    </w:lvl>
-    <w:lvl w:ilvl="8" w:tplc="0409001B" w:tentative="1">
-      <w:start w:val="1"/>
-      <w:numFmt w:val="lowerRoman"/>
-      <w:lvlText w:val="%9."/>
-      <w:lvlJc w:val="right"/>
-      <w:pPr>
-        <w:ind w:left="6480" w:hanging="180"/>
-      </w:pPr>
-    </w:lvl>
-  </w:abstractNum>
-  <w:abstractNum w:abstractNumId="11">
-    <w:nsid w:val="1F2346C3"/>
-    <w:multiLevelType w:val="hybridMultilevel"/>
-    <w:tmpl w:val="F5B49056"/>
-    <w:lvl w:ilvl="0" w:tplc="04090001">
-      <w:start w:val="1"/>
-      <w:numFmt w:val="bullet"/>
-      <w:lvlText w:val=""/>
-      <w:lvlJc w:val="left"/>
-      <w:pPr>
-        <w:ind w:left="720" w:hanging="360"/>
-      </w:pPr>
-      <w:rPr>
-        <w:rFonts w:ascii="Symbol" w:hAnsi="Symbol" w:hint="default"/>
-      </w:rPr>
-    </w:lvl>
-    <w:lvl w:ilvl="1" w:tplc="04090003" w:tentative="1">
-      <w:start w:val="1"/>
-      <w:numFmt w:val="bullet"/>
-      <w:lvlText w:val="o"/>
-      <w:lvlJc w:val="left"/>
-      <w:pPr>
-        <w:ind w:left="1440" w:hanging="360"/>
-      </w:pPr>
-      <w:rPr>
-        <w:rFonts w:ascii="Courier New" w:hAnsi="Courier New" w:hint="default"/>
-      </w:rPr>
-    </w:lvl>
-    <w:lvl w:ilvl="2" w:tplc="04090005" w:tentative="1">
-      <w:start w:val="1"/>
-      <w:numFmt w:val="bullet"/>
-      <w:lvlText w:val=""/>
-      <w:lvlJc w:val="left"/>
-      <w:pPr>
-        <w:ind w:left="2160" w:hanging="360"/>
-      </w:pPr>
-      <w:rPr>
-        <w:rFonts w:ascii="Wingdings" w:hAnsi="Wingdings" w:hint="default"/>
-      </w:rPr>
-    </w:lvl>
-    <w:lvl w:ilvl="3" w:tplc="04090001" w:tentative="1">
-      <w:start w:val="1"/>
-      <w:numFmt w:val="bullet"/>
-      <w:lvlText w:val=""/>
-      <w:lvlJc w:val="left"/>
-      <w:pPr>
-        <w:ind w:left="2880" w:hanging="360"/>
-      </w:pPr>
-      <w:rPr>
-        <w:rFonts w:ascii="Symbol" w:hAnsi="Symbol" w:hint="default"/>
-      </w:rPr>
-    </w:lvl>
-    <w:lvl w:ilvl="4" w:tplc="04090003" w:tentative="1">
-      <w:start w:val="1"/>
-      <w:numFmt w:val="bullet"/>
-      <w:lvlText w:val="o"/>
-      <w:lvlJc w:val="left"/>
-      <w:pPr>
-        <w:ind w:left="3600" w:hanging="360"/>
-      </w:pPr>
-      <w:rPr>
-        <w:rFonts w:ascii="Courier New" w:hAnsi="Courier New" w:hint="default"/>
-      </w:rPr>
-    </w:lvl>
-    <w:lvl w:ilvl="5" w:tplc="04090005" w:tentative="1">
-      <w:start w:val="1"/>
-      <w:numFmt w:val="bullet"/>
-      <w:lvlText w:val=""/>
-      <w:lvlJc w:val="left"/>
-      <w:pPr>
-        <w:ind w:left="4320" w:hanging="360"/>
-      </w:pPr>
-      <w:rPr>
-        <w:rFonts w:ascii="Wingdings" w:hAnsi="Wingdings" w:hint="default"/>
-      </w:rPr>
-    </w:lvl>
-    <w:lvl w:ilvl="6" w:tplc="04090001" w:tentative="1">
-      <w:start w:val="1"/>
-      <w:numFmt w:val="bullet"/>
-      <w:lvlText w:val=""/>
-      <w:lvlJc w:val="left"/>
-      <w:pPr>
-        <w:ind w:left="5040" w:hanging="360"/>
-      </w:pPr>
-      <w:rPr>
-        <w:rFonts w:ascii="Symbol" w:hAnsi="Symbol" w:hint="default"/>
-      </w:rPr>
-    </w:lvl>
-    <w:lvl w:ilvl="7" w:tplc="04090003" w:tentative="1">
-      <w:start w:val="1"/>
-      <w:numFmt w:val="bullet"/>
-      <w:lvlText w:val="o"/>
-      <w:lvlJc w:val="left"/>
-      <w:pPr>
-        <w:ind w:left="5760" w:hanging="360"/>
-      </w:pPr>
-      <w:rPr>
-        <w:rFonts w:ascii="Courier New" w:hAnsi="Courier New" w:hint="default"/>
-      </w:rPr>
-    </w:lvl>
-    <w:lvl w:ilvl="8" w:tplc="04090005" w:tentative="1">
-      <w:start w:val="1"/>
-      <w:numFmt w:val="bullet"/>
-      <w:lvlText w:val=""/>
-      <w:lvlJc w:val="left"/>
-      <w:pPr>
-        <w:ind w:left="6480" w:hanging="360"/>
-      </w:pPr>
-      <w:rPr>
-        <w:rFonts w:ascii="Wingdings" w:hAnsi="Wingdings" w:hint="default"/>
-      </w:rPr>
-    </w:lvl>
-  </w:abstractNum>
-  <w:abstractNum w:abstractNumId="12">
+  <w:abstractNum w:abstractNumId="5">
     <w:nsid w:val="1FBB033B"/>
     <w:multiLevelType w:val="hybridMultilevel"/>
     <w:tmpl w:val="54E8C2E2"/>
@@ -10079,7 +9792,7 @@
         <w:ind w:left="720" w:hanging="360"/>
       </w:pPr>
     </w:lvl>
-    <w:lvl w:ilvl="1" w:tplc="04090019" w:tentative="1">
+    <w:lvl w:ilvl="1" w:tplc="04090019">
       <w:start w:val="1"/>
       <w:numFmt w:val="lowerLetter"/>
       <w:lvlText w:val="%2."/>
@@ -10152,7 +9865,7 @@
       </w:pPr>
     </w:lvl>
   </w:abstractNum>
-  <w:abstractNum w:abstractNumId="13">
+  <w:abstractNum w:abstractNumId="6">
     <w:nsid w:val="2414567A"/>
     <w:multiLevelType w:val="hybridMultilevel"/>
     <w:tmpl w:val="B7D6112A"/>
@@ -10238,7 +9951,7 @@
       </w:pPr>
     </w:lvl>
   </w:abstractNum>
-  <w:abstractNum w:abstractNumId="14">
+  <w:abstractNum w:abstractNumId="7">
     <w:nsid w:val="24447DF4"/>
     <w:multiLevelType w:val="hybridMultilevel"/>
     <w:tmpl w:val="ABD6B434"/>
@@ -10324,93 +10037,7 @@
       </w:pPr>
     </w:lvl>
   </w:abstractNum>
-  <w:abstractNum w:abstractNumId="15">
-    <w:nsid w:val="24D83B3A"/>
-    <w:multiLevelType w:val="hybridMultilevel"/>
-    <w:tmpl w:val="CB922864"/>
-    <w:lvl w:ilvl="0" w:tplc="0409000F">
-      <w:start w:val="1"/>
-      <w:numFmt w:val="decimal"/>
-      <w:lvlText w:val="%1."/>
-      <w:lvlJc w:val="left"/>
-      <w:pPr>
-        <w:ind w:left="720" w:hanging="360"/>
-      </w:pPr>
-    </w:lvl>
-    <w:lvl w:ilvl="1" w:tplc="04090019" w:tentative="1">
-      <w:start w:val="1"/>
-      <w:numFmt w:val="lowerLetter"/>
-      <w:lvlText w:val="%2."/>
-      <w:lvlJc w:val="left"/>
-      <w:pPr>
-        <w:ind w:left="1440" w:hanging="360"/>
-      </w:pPr>
-    </w:lvl>
-    <w:lvl w:ilvl="2" w:tplc="0409001B" w:tentative="1">
-      <w:start w:val="1"/>
-      <w:numFmt w:val="lowerRoman"/>
-      <w:lvlText w:val="%3."/>
-      <w:lvlJc w:val="right"/>
-      <w:pPr>
-        <w:ind w:left="2160" w:hanging="180"/>
-      </w:pPr>
-    </w:lvl>
-    <w:lvl w:ilvl="3" w:tplc="0409000F" w:tentative="1">
-      <w:start w:val="1"/>
-      <w:numFmt w:val="decimal"/>
-      <w:lvlText w:val="%4."/>
-      <w:lvlJc w:val="left"/>
-      <w:pPr>
-        <w:ind w:left="2880" w:hanging="360"/>
-      </w:pPr>
-    </w:lvl>
-    <w:lvl w:ilvl="4" w:tplc="04090019" w:tentative="1">
-      <w:start w:val="1"/>
-      <w:numFmt w:val="lowerLetter"/>
-      <w:lvlText w:val="%5."/>
-      <w:lvlJc w:val="left"/>
-      <w:pPr>
-        <w:ind w:left="3600" w:hanging="360"/>
-      </w:pPr>
-    </w:lvl>
-    <w:lvl w:ilvl="5" w:tplc="0409001B" w:tentative="1">
-      <w:start w:val="1"/>
-      <w:numFmt w:val="lowerRoman"/>
-      <w:lvlText w:val="%6."/>
-      <w:lvlJc w:val="right"/>
-      <w:pPr>
-        <w:ind w:left="4320" w:hanging="180"/>
-      </w:pPr>
-    </w:lvl>
-    <w:lvl w:ilvl="6" w:tplc="0409000F" w:tentative="1">
-      <w:start w:val="1"/>
-      <w:numFmt w:val="decimal"/>
-      <w:lvlText w:val="%7."/>
-      <w:lvlJc w:val="left"/>
-      <w:pPr>
-        <w:ind w:left="5040" w:hanging="360"/>
-      </w:pPr>
-    </w:lvl>
-    <w:lvl w:ilvl="7" w:tplc="04090019" w:tentative="1">
-      <w:start w:val="1"/>
-      <w:numFmt w:val="lowerLetter"/>
-      <w:lvlText w:val="%8."/>
-      <w:lvlJc w:val="left"/>
-      <w:pPr>
-        <w:ind w:left="5760" w:hanging="360"/>
-      </w:pPr>
-    </w:lvl>
-    <w:lvl w:ilvl="8" w:tplc="0409001B" w:tentative="1">
-      <w:start w:val="1"/>
-      <w:numFmt w:val="lowerRoman"/>
-      <w:lvlText w:val="%9."/>
-      <w:lvlJc w:val="right"/>
-      <w:pPr>
-        <w:ind w:left="6480" w:hanging="180"/>
-      </w:pPr>
-    </w:lvl>
-  </w:abstractNum>
-  <w:abstractNum w:abstractNumId="16">
+  <w:abstractNum w:abstractNumId="8">
     <w:nsid w:val="25B54F03"/>
     <w:multiLevelType w:val="hybridMultilevel"/>
     <w:tmpl w:val="E2E6214E"/>
@@ -10496,93 +10123,7 @@
       </w:pPr>
     </w:lvl>
   </w:abstractNum>
-  <w:abstractNum w:abstractNumId="17">
-    <w:nsid w:val="26E71C26"/>
-    <w:multiLevelType w:val="hybridMultilevel"/>
-    <w:tmpl w:val="62F2488A"/>
-    <w:lvl w:ilvl="0" w:tplc="0409000F">
-      <w:start w:val="1"/>
-      <w:numFmt w:val="decimal"/>
-      <w:lvlText w:val="%1."/>
-      <w:lvlJc w:val="left"/>
-      <w:pPr>
-        <w:ind w:left="720" w:hanging="360"/>
-      </w:pPr>
-    </w:lvl>
-    <w:lvl w:ilvl="1" w:tplc="04090019" w:tentative="1">
-      <w:start w:val="1"/>
-      <w:numFmt w:val="lowerLetter"/>
-      <w:lvlText w:val="%2."/>
-      <w:lvlJc w:val="left"/>
-      <w:pPr>
-        <w:ind w:left="1440" w:hanging="360"/>
-      </w:pPr>
-    </w:lvl>
-    <w:lvl w:ilvl="2" w:tplc="0409001B" w:tentative="1">
-      <w:start w:val="1"/>
-      <w:numFmt w:val="lowerRoman"/>
-      <w:lvlText w:val="%3."/>
-      <w:lvlJc w:val="right"/>
-      <w:pPr>
-        <w:ind w:left="2160" w:hanging="180"/>
-      </w:pPr>
-    </w:lvl>
-    <w:lvl w:ilvl="3" w:tplc="0409000F" w:tentative="1">
-      <w:start w:val="1"/>
-      <w:numFmt w:val="decimal"/>
-      <w:lvlText w:val="%4."/>
-      <w:lvlJc w:val="left"/>
-      <w:pPr>
-        <w:ind w:left="2880" w:hanging="360"/>
-      </w:pPr>
-    </w:lvl>
-    <w:lvl w:ilvl="4" w:tplc="04090019" w:tentative="1">
-      <w:start w:val="1"/>
-      <w:numFmt w:val="lowerLetter"/>
-      <w:lvlText w:val="%5."/>
-      <w:lvlJc w:val="left"/>
-      <w:pPr>
-        <w:ind w:left="3600" w:hanging="360"/>
-      </w:pPr>
-    </w:lvl>
-    <w:lvl w:ilvl="5" w:tplc="0409001B" w:tentative="1">
-      <w:start w:val="1"/>
-      <w:numFmt w:val="lowerRoman"/>
-      <w:lvlText w:val="%6."/>
-      <w:lvlJc w:val="right"/>
-      <w:pPr>
-        <w:ind w:left="4320" w:hanging="180"/>
-      </w:pPr>
-    </w:lvl>
-    <w:lvl w:ilvl="6" w:tplc="0409000F" w:tentative="1">
-      <w:start w:val="1"/>
-      <w:numFmt w:val="decimal"/>
-      <w:lvlText w:val="%7."/>
-      <w:lvlJc w:val="left"/>
-      <w:pPr>
-        <w:ind w:left="5040" w:hanging="360"/>
-      </w:pPr>
-    </w:lvl>
-    <w:lvl w:ilvl="7" w:tplc="04090019" w:tentative="1">
-      <w:start w:val="1"/>
-      <w:numFmt w:val="lowerLetter"/>
-      <w:lvlText w:val="%8."/>
-      <w:lvlJc w:val="left"/>
-      <w:pPr>
-        <w:ind w:left="5760" w:hanging="360"/>
-      </w:pPr>
-    </w:lvl>
-    <w:lvl w:ilvl="8" w:tplc="0409001B" w:tentative="1">
-      <w:start w:val="1"/>
-      <w:numFmt w:val="lowerRoman"/>
-      <w:lvlText w:val="%9."/>
-      <w:lvlJc w:val="right"/>
-      <w:pPr>
-        <w:ind w:left="6480" w:hanging="180"/>
-      </w:pPr>
-    </w:lvl>
-  </w:abstractNum>
-  <w:abstractNum w:abstractNumId="18">
+  <w:abstractNum w:abstractNumId="9">
     <w:nsid w:val="27AE7DC0"/>
     <w:multiLevelType w:val="hybridMultilevel"/>
     <w:tmpl w:val="7FDC8E02"/>
@@ -10668,351 +10209,7 @@
       </w:pPr>
     </w:lvl>
   </w:abstractNum>
-  <w:abstractNum w:abstractNumId="19">
-    <w:nsid w:val="28AA337F"/>
-    <w:multiLevelType w:val="hybridMultilevel"/>
-    <w:tmpl w:val="6B2C16DA"/>
-    <w:lvl w:ilvl="0" w:tplc="0409000F">
-      <w:start w:val="1"/>
-      <w:numFmt w:val="decimal"/>
-      <w:lvlText w:val="%1."/>
-      <w:lvlJc w:val="left"/>
-      <w:pPr>
-        <w:ind w:left="720" w:hanging="360"/>
-      </w:pPr>
-    </w:lvl>
-    <w:lvl w:ilvl="1" w:tplc="04090019" w:tentative="1">
-      <w:start w:val="1"/>
-      <w:numFmt w:val="lowerLetter"/>
-      <w:lvlText w:val="%2."/>
-      <w:lvlJc w:val="left"/>
-      <w:pPr>
-        <w:ind w:left="1440" w:hanging="360"/>
-      </w:pPr>
-    </w:lvl>
-    <w:lvl w:ilvl="2" w:tplc="0409001B" w:tentative="1">
-      <w:start w:val="1"/>
-      <w:numFmt w:val="lowerRoman"/>
-      <w:lvlText w:val="%3."/>
-      <w:lvlJc w:val="right"/>
-      <w:pPr>
-        <w:ind w:left="2160" w:hanging="180"/>
-      </w:pPr>
-    </w:lvl>
-    <w:lvl w:ilvl="3" w:tplc="0409000F" w:tentative="1">
-      <w:start w:val="1"/>
-      <w:numFmt w:val="decimal"/>
-      <w:lvlText w:val="%4."/>
-      <w:lvlJc w:val="left"/>
-      <w:pPr>
-        <w:ind w:left="2880" w:hanging="360"/>
-      </w:pPr>
-    </w:lvl>
-    <w:lvl w:ilvl="4" w:tplc="04090019" w:tentative="1">
-      <w:start w:val="1"/>
-      <w:numFmt w:val="lowerLetter"/>
-      <w:lvlText w:val="%5."/>
-      <w:lvlJc w:val="left"/>
-      <w:pPr>
-        <w:ind w:left="3600" w:hanging="360"/>
-      </w:pPr>
-    </w:lvl>
-    <w:lvl w:ilvl="5" w:tplc="0409001B" w:tentative="1">
-      <w:start w:val="1"/>
-      <w:numFmt w:val="lowerRoman"/>
-      <w:lvlText w:val="%6."/>
-      <w:lvlJc w:val="right"/>
-      <w:pPr>
-        <w:ind w:left="4320" w:hanging="180"/>
-      </w:pPr>
-    </w:lvl>
-    <w:lvl w:ilvl="6" w:tplc="0409000F" w:tentative="1">
-      <w:start w:val="1"/>
-      <w:numFmt w:val="decimal"/>
-      <w:lvlText w:val="%7."/>
-      <w:lvlJc w:val="left"/>
-      <w:pPr>
-        <w:ind w:left="5040" w:hanging="360"/>
-      </w:pPr>
-    </w:lvl>
-    <w:lvl w:ilvl="7" w:tplc="04090019" w:tentative="1">
-      <w:start w:val="1"/>
-      <w:numFmt w:val="lowerLetter"/>
-      <w:lvlText w:val="%8."/>
-      <w:lvlJc w:val="left"/>
-      <w:pPr>
-        <w:ind w:left="5760" w:hanging="360"/>
-      </w:pPr>
-    </w:lvl>
-    <w:lvl w:ilvl="8" w:tplc="0409001B" w:tentative="1">
-      <w:start w:val="1"/>
-      <w:numFmt w:val="lowerRoman"/>
-      <w:lvlText w:val="%9."/>
-      <w:lvlJc w:val="right"/>
-      <w:pPr>
-        <w:ind w:left="6480" w:hanging="180"/>
-      </w:pPr>
-    </w:lvl>
-  </w:abstractNum>
-  <w:abstractNum w:abstractNumId="20">
-    <w:nsid w:val="2BBF7626"/>
-    <w:multiLevelType w:val="hybridMultilevel"/>
-    <w:tmpl w:val="6464C6E2"/>
-    <w:lvl w:ilvl="0" w:tplc="0409000F">
-      <w:start w:val="1"/>
-      <w:numFmt w:val="decimal"/>
-      <w:lvlText w:val="%1."/>
-      <w:lvlJc w:val="left"/>
-      <w:pPr>
-        <w:ind w:left="720" w:hanging="360"/>
-      </w:pPr>
-    </w:lvl>
-    <w:lvl w:ilvl="1" w:tplc="04090019" w:tentative="1">
-      <w:start w:val="1"/>
-      <w:numFmt w:val="lowerLetter"/>
-      <w:lvlText w:val="%2."/>
-      <w:lvlJc w:val="left"/>
-      <w:pPr>
-        <w:ind w:left="1440" w:hanging="360"/>
-      </w:pPr>
-    </w:lvl>
-    <w:lvl w:ilvl="2" w:tplc="0409001B" w:tentative="1">
-      <w:start w:val="1"/>
-      <w:numFmt w:val="lowerRoman"/>
-      <w:lvlText w:val="%3."/>
-      <w:lvlJc w:val="right"/>
-      <w:pPr>
-        <w:ind w:left="2160" w:hanging="180"/>
-      </w:pPr>
-    </w:lvl>
-    <w:lvl w:ilvl="3" w:tplc="0409000F" w:tentative="1">
-      <w:start w:val="1"/>
-      <w:numFmt w:val="decimal"/>
-      <w:lvlText w:val="%4."/>
-      <w:lvlJc w:val="left"/>
-      <w:pPr>
-        <w:ind w:left="2880" w:hanging="360"/>
-      </w:pPr>
-    </w:lvl>
-    <w:lvl w:ilvl="4" w:tplc="04090019" w:tentative="1">
-      <w:start w:val="1"/>
-      <w:numFmt w:val="lowerLetter"/>
-      <w:lvlText w:val="%5."/>
-      <w:lvlJc w:val="left"/>
-      <w:pPr>
-        <w:ind w:left="3600" w:hanging="360"/>
-      </w:pPr>
-    </w:lvl>
-    <w:lvl w:ilvl="5" w:tplc="0409001B" w:tentative="1">
-      <w:start w:val="1"/>
-      <w:numFmt w:val="lowerRoman"/>
-      <w:lvlText w:val="%6."/>
-      <w:lvlJc w:val="right"/>
-      <w:pPr>
-        <w:ind w:left="4320" w:hanging="180"/>
-      </w:pPr>
-    </w:lvl>
-    <w:lvl w:ilvl="6" w:tplc="0409000F" w:tentative="1">
-      <w:start w:val="1"/>
-      <w:numFmt w:val="decimal"/>
-      <w:lvlText w:val="%7."/>
-      <w:lvlJc w:val="left"/>
-      <w:pPr>
-        <w:ind w:left="5040" w:hanging="360"/>
-      </w:pPr>
-    </w:lvl>
-    <w:lvl w:ilvl="7" w:tplc="04090019" w:tentative="1">
-      <w:start w:val="1"/>
-      <w:numFmt w:val="lowerLetter"/>
-      <w:lvlText w:val="%8."/>
-      <w:lvlJc w:val="left"/>
-      <w:pPr>
-        <w:ind w:left="5760" w:hanging="360"/>
-      </w:pPr>
-    </w:lvl>
-    <w:lvl w:ilvl="8" w:tplc="0409001B" w:tentative="1">
-      <w:start w:val="1"/>
-      <w:numFmt w:val="lowerRoman"/>
-      <w:lvlText w:val="%9."/>
-      <w:lvlJc w:val="right"/>
-      <w:pPr>
-        <w:ind w:left="6480" w:hanging="180"/>
-      </w:pPr>
-    </w:lvl>
-  </w:abstractNum>
-  <w:abstractNum w:abstractNumId="21">
-    <w:nsid w:val="2C9F7D86"/>
-    <w:multiLevelType w:val="hybridMultilevel"/>
-    <w:tmpl w:val="62F2488A"/>
-    <w:lvl w:ilvl="0" w:tplc="0409000F">
-      <w:start w:val="1"/>
-      <w:numFmt w:val="decimal"/>
-      <w:lvlText w:val="%1."/>
-      <w:lvlJc w:val="left"/>
-      <w:pPr>
-        <w:ind w:left="720" w:hanging="360"/>
-      </w:pPr>
-    </w:lvl>
-    <w:lvl w:ilvl="1" w:tplc="04090019" w:tentative="1">
-      <w:start w:val="1"/>
-      <w:numFmt w:val="lowerLetter"/>
-      <w:lvlText w:val="%2."/>
-      <w:lvlJc w:val="left"/>
-      <w:pPr>
-        <w:ind w:left="1440" w:hanging="360"/>
-      </w:pPr>
-    </w:lvl>
-    <w:lvl w:ilvl="2" w:tplc="0409001B" w:tentative="1">
-      <w:start w:val="1"/>
-      <w:numFmt w:val="lowerRoman"/>
-      <w:lvlText w:val="%3."/>
-      <w:lvlJc w:val="right"/>
-      <w:pPr>
-        <w:ind w:left="2160" w:hanging="180"/>
-      </w:pPr>
-    </w:lvl>
-    <w:lvl w:ilvl="3" w:tplc="0409000F" w:tentative="1">
-      <w:start w:val="1"/>
-      <w:numFmt w:val="decimal"/>
-      <w:lvlText w:val="%4."/>
-      <w:lvlJc w:val="left"/>
-      <w:pPr>
-        <w:ind w:left="2880" w:hanging="360"/>
-      </w:pPr>
-    </w:lvl>
-    <w:lvl w:ilvl="4" w:tplc="04090019" w:tentative="1">
-      <w:start w:val="1"/>
-      <w:numFmt w:val="lowerLetter"/>
-      <w:lvlText w:val="%5."/>
-      <w:lvlJc w:val="left"/>
-      <w:pPr>
-        <w:ind w:left="3600" w:hanging="360"/>
-      </w:pPr>
-    </w:lvl>
-    <w:lvl w:ilvl="5" w:tplc="0409001B" w:tentative="1">
-      <w:start w:val="1"/>
-      <w:numFmt w:val="lowerRoman"/>
-      <w:lvlText w:val="%6."/>
-      <w:lvlJc w:val="right"/>
-      <w:pPr>
-        <w:ind w:left="4320" w:hanging="180"/>
-      </w:pPr>
-    </w:lvl>
-    <w:lvl w:ilvl="6" w:tplc="0409000F" w:tentative="1">
-      <w:start w:val="1"/>
-      <w:numFmt w:val="decimal"/>
-      <w:lvlText w:val="%7."/>
-      <w:lvlJc w:val="left"/>
-      <w:pPr>
-        <w:ind w:left="5040" w:hanging="360"/>
-      </w:pPr>
-    </w:lvl>
-    <w:lvl w:ilvl="7" w:tplc="04090019" w:tentative="1">
-      <w:start w:val="1"/>
-      <w:numFmt w:val="lowerLetter"/>
-      <w:lvlText w:val="%8."/>
-      <w:lvlJc w:val="left"/>
-      <w:pPr>
-        <w:ind w:left="5760" w:hanging="360"/>
-      </w:pPr>
-    </w:lvl>
-    <w:lvl w:ilvl="8" w:tplc="0409001B" w:tentative="1">
-      <w:start w:val="1"/>
-      <w:numFmt w:val="lowerRoman"/>
-      <w:lvlText w:val="%9."/>
-      <w:lvlJc w:val="right"/>
-      <w:pPr>
-        <w:ind w:left="6480" w:hanging="180"/>
-      </w:pPr>
-    </w:lvl>
-  </w:abstractNum>
-  <w:abstractNum w:abstractNumId="22">
-    <w:nsid w:val="2F5759AC"/>
-    <w:multiLevelType w:val="hybridMultilevel"/>
-    <w:tmpl w:val="5B5C45BE"/>
-    <w:lvl w:ilvl="0" w:tplc="0409000F">
-      <w:start w:val="1"/>
-      <w:numFmt w:val="decimal"/>
-      <w:lvlText w:val="%1."/>
-      <w:lvlJc w:val="left"/>
-      <w:pPr>
-        <w:ind w:left="720" w:hanging="360"/>
-      </w:pPr>
-    </w:lvl>
-    <w:lvl w:ilvl="1" w:tplc="04090019" w:tentative="1">
-      <w:start w:val="1"/>
-      <w:numFmt w:val="lowerLetter"/>
-      <w:lvlText w:val="%2."/>
-      <w:lvlJc w:val="left"/>
-      <w:pPr>
-        <w:ind w:left="1440" w:hanging="360"/>
-      </w:pPr>
-    </w:lvl>
-    <w:lvl w:ilvl="2" w:tplc="0409001B" w:tentative="1">
-      <w:start w:val="1"/>
-      <w:numFmt w:val="lowerRoman"/>
-      <w:lvlText w:val="%3."/>
-      <w:lvlJc w:val="right"/>
-      <w:pPr>
-        <w:ind w:left="2160" w:hanging="180"/>
-      </w:pPr>
-    </w:lvl>
-    <w:lvl w:ilvl="3" w:tplc="0409000F" w:tentative="1">
-      <w:start w:val="1"/>
-      <w:numFmt w:val="decimal"/>
-      <w:lvlText w:val="%4."/>
-      <w:lvlJc w:val="left"/>
-      <w:pPr>
-        <w:ind w:left="2880" w:hanging="360"/>
-      </w:pPr>
-    </w:lvl>
-    <w:lvl w:ilvl="4" w:tplc="04090019" w:tentative="1">
-      <w:start w:val="1"/>
-      <w:numFmt w:val="lowerLetter"/>
-      <w:lvlText w:val="%5."/>
-      <w:lvlJc w:val="left"/>
-      <w:pPr>
-        <w:ind w:left="3600" w:hanging="360"/>
-      </w:pPr>
-    </w:lvl>
-    <w:lvl w:ilvl="5" w:tplc="0409001B" w:tentative="1">
-      <w:start w:val="1"/>
-      <w:numFmt w:val="lowerRoman"/>
-      <w:lvlText w:val="%6."/>
-      <w:lvlJc w:val="right"/>
-      <w:pPr>
-        <w:ind w:left="4320" w:hanging="180"/>
-      </w:pPr>
-    </w:lvl>
-    <w:lvl w:ilvl="6" w:tplc="0409000F" w:tentative="1">
-      <w:start w:val="1"/>
-      <w:numFmt w:val="decimal"/>
-      <w:lvlText w:val="%7."/>
-      <w:lvlJc w:val="left"/>
-      <w:pPr>
-        <w:ind w:left="5040" w:hanging="360"/>
-      </w:pPr>
-    </w:lvl>
-    <w:lvl w:ilvl="7" w:tplc="04090019" w:tentative="1">
-      <w:start w:val="1"/>
-      <w:numFmt w:val="lowerLetter"/>
-      <w:lvlText w:val="%8."/>
-      <w:lvlJc w:val="left"/>
-      <w:pPr>
-        <w:ind w:left="5760" w:hanging="360"/>
-      </w:pPr>
-    </w:lvl>
-    <w:lvl w:ilvl="8" w:tplc="0409001B" w:tentative="1">
-      <w:start w:val="1"/>
-      <w:numFmt w:val="lowerRoman"/>
-      <w:lvlText w:val="%9."/>
-      <w:lvlJc w:val="right"/>
-      <w:pPr>
-        <w:ind w:left="6480" w:hanging="180"/>
-      </w:pPr>
-    </w:lvl>
-  </w:abstractNum>
-  <w:abstractNum w:abstractNumId="23">
+  <w:abstractNum w:abstractNumId="10">
     <w:nsid w:val="30915ADB"/>
     <w:multiLevelType w:val="hybridMultilevel"/>
     <w:tmpl w:val="90E04360"/>
@@ -11098,93 +10295,7 @@
       </w:pPr>
     </w:lvl>
   </w:abstractNum>
-  <w:abstractNum w:abstractNumId="24">
-    <w:nsid w:val="31EF4BFC"/>
-    <w:multiLevelType w:val="hybridMultilevel"/>
-    <w:tmpl w:val="988E246E"/>
-    <w:lvl w:ilvl="0" w:tplc="0409000F">
-      <w:start w:val="1"/>
-      <w:numFmt w:val="decimal"/>
-      <w:lvlText w:val="%1."/>
-      <w:lvlJc w:val="left"/>
-      <w:pPr>
-        <w:ind w:left="720" w:hanging="360"/>
-      </w:pPr>
-    </w:lvl>
-    <w:lvl w:ilvl="1" w:tplc="04090019" w:tentative="1">
-      <w:start w:val="1"/>
-      <w:numFmt w:val="lowerLetter"/>
-      <w:lvlText w:val="%2."/>
-      <w:lvlJc w:val="left"/>
-      <w:pPr>
-        <w:ind w:left="1440" w:hanging="360"/>
-      </w:pPr>
-    </w:lvl>
-    <w:lvl w:ilvl="2" w:tplc="0409001B" w:tentative="1">
-      <w:start w:val="1"/>
-      <w:numFmt w:val="lowerRoman"/>
-      <w:lvlText w:val="%3."/>
-      <w:lvlJc w:val="right"/>
-      <w:pPr>
-        <w:ind w:left="2160" w:hanging="180"/>
-      </w:pPr>
-    </w:lvl>
-    <w:lvl w:ilvl="3" w:tplc="0409000F" w:tentative="1">
-      <w:start w:val="1"/>
-      <w:numFmt w:val="decimal"/>
-      <w:lvlText w:val="%4."/>
-      <w:lvlJc w:val="left"/>
-      <w:pPr>
-        <w:ind w:left="2880" w:hanging="360"/>
-      </w:pPr>
-    </w:lvl>
-    <w:lvl w:ilvl="4" w:tplc="04090019" w:tentative="1">
-      <w:start w:val="1"/>
-      <w:numFmt w:val="lowerLetter"/>
-      <w:lvlText w:val="%5."/>
-      <w:lvlJc w:val="left"/>
-      <w:pPr>
-        <w:ind w:left="3600" w:hanging="360"/>
-      </w:pPr>
-    </w:lvl>
-    <w:lvl w:ilvl="5" w:tplc="0409001B" w:tentative="1">
-      <w:start w:val="1"/>
-      <w:numFmt w:val="lowerRoman"/>
-      <w:lvlText w:val="%6."/>
-      <w:lvlJc w:val="right"/>
-      <w:pPr>
-        <w:ind w:left="4320" w:hanging="180"/>
-      </w:pPr>
-    </w:lvl>
-    <w:lvl w:ilvl="6" w:tplc="0409000F" w:tentative="1">
-      <w:start w:val="1"/>
-      <w:numFmt w:val="decimal"/>
-      <w:lvlText w:val="%7."/>
-      <w:lvlJc w:val="left"/>
-      <w:pPr>
-        <w:ind w:left="5040" w:hanging="360"/>
-      </w:pPr>
-    </w:lvl>
-    <w:lvl w:ilvl="7" w:tplc="04090019" w:tentative="1">
-      <w:start w:val="1"/>
-      <w:numFmt w:val="lowerLetter"/>
-      <w:lvlText w:val="%8."/>
-      <w:lvlJc w:val="left"/>
-      <w:pPr>
-        <w:ind w:left="5760" w:hanging="360"/>
-      </w:pPr>
-    </w:lvl>
-    <w:lvl w:ilvl="8" w:tplc="0409001B" w:tentative="1">
-      <w:start w:val="1"/>
-      <w:numFmt w:val="lowerRoman"/>
-      <w:lvlText w:val="%9."/>
-      <w:lvlJc w:val="right"/>
-      <w:pPr>
-        <w:ind w:left="6480" w:hanging="180"/>
-      </w:pPr>
-    </w:lvl>
-  </w:abstractNum>
-  <w:abstractNum w:abstractNumId="25">
+  <w:abstractNum w:abstractNumId="11">
     <w:nsid w:val="333F42B1"/>
     <w:multiLevelType w:val="hybridMultilevel"/>
     <w:tmpl w:val="7FDC8E02"/>
@@ -11270,7 +10381,7 @@
       </w:pPr>
     </w:lvl>
   </w:abstractNum>
-  <w:abstractNum w:abstractNumId="26">
+  <w:abstractNum w:abstractNumId="12">
     <w:nsid w:val="35972DE3"/>
     <w:multiLevelType w:val="hybridMultilevel"/>
     <w:tmpl w:val="6464C6E2"/>
@@ -11356,7 +10467,7 @@
       </w:pPr>
     </w:lvl>
   </w:abstractNum>
-  <w:abstractNum w:abstractNumId="27">
+  <w:abstractNum w:abstractNumId="13">
     <w:nsid w:val="37F75025"/>
     <w:multiLevelType w:val="hybridMultilevel"/>
     <w:tmpl w:val="E4925DE4"/>
@@ -11442,437 +10553,7 @@
       </w:pPr>
     </w:lvl>
   </w:abstractNum>
-  <w:abstractNum w:abstractNumId="28">
-    <w:nsid w:val="39971F3D"/>
-    <w:multiLevelType w:val="hybridMultilevel"/>
-    <w:tmpl w:val="5FA24F02"/>
-    <w:lvl w:ilvl="0" w:tplc="0409000F">
-      <w:start w:val="1"/>
-      <w:numFmt w:val="decimal"/>
-      <w:lvlText w:val="%1."/>
-      <w:lvlJc w:val="left"/>
-      <w:pPr>
-        <w:ind w:left="720" w:hanging="360"/>
-      </w:pPr>
-    </w:lvl>
-    <w:lvl w:ilvl="1" w:tplc="04090019" w:tentative="1">
-      <w:start w:val="1"/>
-      <w:numFmt w:val="lowerLetter"/>
-      <w:lvlText w:val="%2."/>
-      <w:lvlJc w:val="left"/>
-      <w:pPr>
-        <w:ind w:left="1440" w:hanging="360"/>
-      </w:pPr>
-    </w:lvl>
-    <w:lvl w:ilvl="2" w:tplc="0409001B" w:tentative="1">
-      <w:start w:val="1"/>
-      <w:numFmt w:val="lowerRoman"/>
-      <w:lvlText w:val="%3."/>
-      <w:lvlJc w:val="right"/>
-      <w:pPr>
-        <w:ind w:left="2160" w:hanging="180"/>
-      </w:pPr>
-    </w:lvl>
-    <w:lvl w:ilvl="3" w:tplc="0409000F" w:tentative="1">
-      <w:start w:val="1"/>
-      <w:numFmt w:val="decimal"/>
-      <w:lvlText w:val="%4."/>
-      <w:lvlJc w:val="left"/>
-      <w:pPr>
-        <w:ind w:left="2880" w:hanging="360"/>
-      </w:pPr>
-    </w:lvl>
-    <w:lvl w:ilvl="4" w:tplc="04090019" w:tentative="1">
-      <w:start w:val="1"/>
-      <w:numFmt w:val="lowerLetter"/>
-      <w:lvlText w:val="%5."/>
-      <w:lvlJc w:val="left"/>
-      <w:pPr>
-        <w:ind w:left="3600" w:hanging="360"/>
-      </w:pPr>
-    </w:lvl>
-    <w:lvl w:ilvl="5" w:tplc="0409001B" w:tentative="1">
-      <w:start w:val="1"/>
-      <w:numFmt w:val="lowerRoman"/>
-      <w:lvlText w:val="%6."/>
-      <w:lvlJc w:val="right"/>
-      <w:pPr>
-        <w:ind w:left="4320" w:hanging="180"/>
-      </w:pPr>
-    </w:lvl>
-    <w:lvl w:ilvl="6" w:tplc="0409000F" w:tentative="1">
-      <w:start w:val="1"/>
-      <w:numFmt w:val="decimal"/>
-      <w:lvlText w:val="%7."/>
-      <w:lvlJc w:val="left"/>
-      <w:pPr>
-        <w:ind w:left="5040" w:hanging="360"/>
-      </w:pPr>
-    </w:lvl>
-    <w:lvl w:ilvl="7" w:tplc="04090019" w:tentative="1">
-      <w:start w:val="1"/>
-      <w:numFmt w:val="lowerLetter"/>
-      <w:lvlText w:val="%8."/>
-      <w:lvlJc w:val="left"/>
-      <w:pPr>
-        <w:ind w:left="5760" w:hanging="360"/>
-      </w:pPr>
-    </w:lvl>
-    <w:lvl w:ilvl="8" w:tplc="0409001B" w:tentative="1">
-      <w:start w:val="1"/>
-      <w:numFmt w:val="lowerRoman"/>
-      <w:lvlText w:val="%9."/>
-      <w:lvlJc w:val="right"/>
-      <w:pPr>
-        <w:ind w:left="6480" w:hanging="180"/>
-      </w:pPr>
-    </w:lvl>
-  </w:abstractNum>
-  <w:abstractNum w:abstractNumId="29">
-    <w:nsid w:val="39BD3F15"/>
-    <w:multiLevelType w:val="hybridMultilevel"/>
-    <w:tmpl w:val="895066A2"/>
-    <w:lvl w:ilvl="0" w:tplc="0409000F">
-      <w:start w:val="1"/>
-      <w:numFmt w:val="decimal"/>
-      <w:lvlText w:val="%1."/>
-      <w:lvlJc w:val="left"/>
-      <w:pPr>
-        <w:ind w:left="3600" w:hanging="360"/>
-      </w:pPr>
-    </w:lvl>
-    <w:lvl w:ilvl="1" w:tplc="04090019" w:tentative="1">
-      <w:start w:val="1"/>
-      <w:numFmt w:val="lowerLetter"/>
-      <w:lvlText w:val="%2."/>
-      <w:lvlJc w:val="left"/>
-      <w:pPr>
-        <w:ind w:left="4320" w:hanging="360"/>
-      </w:pPr>
-    </w:lvl>
-    <w:lvl w:ilvl="2" w:tplc="0409001B" w:tentative="1">
-      <w:start w:val="1"/>
-      <w:numFmt w:val="lowerRoman"/>
-      <w:lvlText w:val="%3."/>
-      <w:lvlJc w:val="right"/>
-      <w:pPr>
-        <w:ind w:left="5040" w:hanging="180"/>
-      </w:pPr>
-    </w:lvl>
-    <w:lvl w:ilvl="3" w:tplc="0409000F" w:tentative="1">
-      <w:start w:val="1"/>
-      <w:numFmt w:val="decimal"/>
-      <w:lvlText w:val="%4."/>
-      <w:lvlJc w:val="left"/>
-      <w:pPr>
-        <w:ind w:left="5760" w:hanging="360"/>
-      </w:pPr>
-    </w:lvl>
-    <w:lvl w:ilvl="4" w:tplc="04090019" w:tentative="1">
-      <w:start w:val="1"/>
-      <w:numFmt w:val="lowerLetter"/>
-      <w:lvlText w:val="%5."/>
-      <w:lvlJc w:val="left"/>
-      <w:pPr>
-        <w:ind w:left="6480" w:hanging="360"/>
-      </w:pPr>
-    </w:lvl>
-    <w:lvl w:ilvl="5" w:tplc="0409001B" w:tentative="1">
-      <w:start w:val="1"/>
-      <w:numFmt w:val="lowerRoman"/>
-      <w:lvlText w:val="%6."/>
-      <w:lvlJc w:val="right"/>
-      <w:pPr>
-        <w:ind w:left="7200" w:hanging="180"/>
-      </w:pPr>
-    </w:lvl>
-    <w:lvl w:ilvl="6" w:tplc="0409000F" w:tentative="1">
-      <w:start w:val="1"/>
-      <w:numFmt w:val="decimal"/>
-      <w:lvlText w:val="%7."/>
-      <w:lvlJc w:val="left"/>
-      <w:pPr>
-        <w:ind w:left="7920" w:hanging="360"/>
-      </w:pPr>
-    </w:lvl>
-    <w:lvl w:ilvl="7" w:tplc="04090019" w:tentative="1">
-      <w:start w:val="1"/>
-      <w:numFmt w:val="lowerLetter"/>
-      <w:lvlText w:val="%8."/>
-      <w:lvlJc w:val="left"/>
-      <w:pPr>
-        <w:ind w:left="8640" w:hanging="360"/>
-      </w:pPr>
-    </w:lvl>
-    <w:lvl w:ilvl="8" w:tplc="0409001B" w:tentative="1">
-      <w:start w:val="1"/>
-      <w:numFmt w:val="lowerRoman"/>
-      <w:lvlText w:val="%9."/>
-      <w:lvlJc w:val="right"/>
-      <w:pPr>
-        <w:ind w:left="9360" w:hanging="180"/>
-      </w:pPr>
-    </w:lvl>
-  </w:abstractNum>
-  <w:abstractNum w:abstractNumId="30">
-    <w:nsid w:val="3B7702BA"/>
-    <w:multiLevelType w:val="hybridMultilevel"/>
-    <w:tmpl w:val="9CEEF776"/>
-    <w:lvl w:ilvl="0" w:tplc="0409000F">
-      <w:start w:val="1"/>
-      <w:numFmt w:val="decimal"/>
-      <w:lvlText w:val="%1."/>
-      <w:lvlJc w:val="left"/>
-      <w:pPr>
-        <w:ind w:left="720" w:hanging="360"/>
-      </w:pPr>
-    </w:lvl>
-    <w:lvl w:ilvl="1" w:tplc="04090019" w:tentative="1">
-      <w:start w:val="1"/>
-      <w:numFmt w:val="lowerLetter"/>
-      <w:lvlText w:val="%2."/>
-      <w:lvlJc w:val="left"/>
-      <w:pPr>
-        <w:ind w:left="1440" w:hanging="360"/>
-      </w:pPr>
-    </w:lvl>
-    <w:lvl w:ilvl="2" w:tplc="0409001B" w:tentative="1">
-      <w:start w:val="1"/>
-      <w:numFmt w:val="lowerRoman"/>
-      <w:lvlText w:val="%3."/>
-      <w:lvlJc w:val="right"/>
-      <w:pPr>
-        <w:ind w:left="2160" w:hanging="180"/>
-      </w:pPr>
-    </w:lvl>
-    <w:lvl w:ilvl="3" w:tplc="0409000F" w:tentative="1">
-      <w:start w:val="1"/>
-      <w:numFmt w:val="decimal"/>
-      <w:lvlText w:val="%4."/>
-      <w:lvlJc w:val="left"/>
-      <w:pPr>
-        <w:ind w:left="2880" w:hanging="360"/>
-      </w:pPr>
-    </w:lvl>
-    <w:lvl w:ilvl="4" w:tplc="04090019" w:tentative="1">
-      <w:start w:val="1"/>
-      <w:numFmt w:val="lowerLetter"/>
-      <w:lvlText w:val="%5."/>
-      <w:lvlJc w:val="left"/>
-      <w:pPr>
-        <w:ind w:left="3600" w:hanging="360"/>
-      </w:pPr>
-    </w:lvl>
-    <w:lvl w:ilvl="5" w:tplc="0409001B" w:tentative="1">
-      <w:start w:val="1"/>
-      <w:numFmt w:val="lowerRoman"/>
-      <w:lvlText w:val="%6."/>
-      <w:lvlJc w:val="right"/>
-      <w:pPr>
-        <w:ind w:left="4320" w:hanging="180"/>
-      </w:pPr>
-    </w:lvl>
-    <w:lvl w:ilvl="6" w:tplc="0409000F" w:tentative="1">
-      <w:start w:val="1"/>
-      <w:numFmt w:val="decimal"/>
-      <w:lvlText w:val="%7."/>
-      <w:lvlJc w:val="left"/>
-      <w:pPr>
-        <w:ind w:left="5040" w:hanging="360"/>
-      </w:pPr>
-    </w:lvl>
-    <w:lvl w:ilvl="7" w:tplc="04090019" w:tentative="1">
-      <w:start w:val="1"/>
-      <w:numFmt w:val="lowerLetter"/>
-      <w:lvlText w:val="%8."/>
-      <w:lvlJc w:val="left"/>
-      <w:pPr>
-        <w:ind w:left="5760" w:hanging="360"/>
-      </w:pPr>
-    </w:lvl>
-    <w:lvl w:ilvl="8" w:tplc="0409001B" w:tentative="1">
-      <w:start w:val="1"/>
-      <w:numFmt w:val="lowerRoman"/>
-      <w:lvlText w:val="%9."/>
-      <w:lvlJc w:val="right"/>
-      <w:pPr>
-        <w:ind w:left="6480" w:hanging="180"/>
-      </w:pPr>
-    </w:lvl>
-  </w:abstractNum>
-  <w:abstractNum w:abstractNumId="31">
-    <w:nsid w:val="451A3B52"/>
-    <w:multiLevelType w:val="hybridMultilevel"/>
-    <w:tmpl w:val="BE52BF3E"/>
-    <w:lvl w:ilvl="0" w:tplc="0409000F">
-      <w:start w:val="1"/>
-      <w:numFmt w:val="decimal"/>
-      <w:lvlText w:val="%1."/>
-      <w:lvlJc w:val="left"/>
-      <w:pPr>
-        <w:ind w:left="720" w:hanging="360"/>
-      </w:pPr>
-    </w:lvl>
-    <w:lvl w:ilvl="1" w:tplc="04090019" w:tentative="1">
-      <w:start w:val="1"/>
-      <w:numFmt w:val="lowerLetter"/>
-      <w:lvlText w:val="%2."/>
-      <w:lvlJc w:val="left"/>
-      <w:pPr>
-        <w:ind w:left="1440" w:hanging="360"/>
-      </w:pPr>
-    </w:lvl>
-    <w:lvl w:ilvl="2" w:tplc="0409001B" w:tentative="1">
-      <w:start w:val="1"/>
-      <w:numFmt w:val="lowerRoman"/>
-      <w:lvlText w:val="%3."/>
-      <w:lvlJc w:val="right"/>
-      <w:pPr>
-        <w:ind w:left="2160" w:hanging="180"/>
-      </w:pPr>
-    </w:lvl>
-    <w:lvl w:ilvl="3" w:tplc="0409000F" w:tentative="1">
-      <w:start w:val="1"/>
-      <w:numFmt w:val="decimal"/>
-      <w:lvlText w:val="%4."/>
-      <w:lvlJc w:val="left"/>
-      <w:pPr>
-        <w:ind w:left="2880" w:hanging="360"/>
-      </w:pPr>
-    </w:lvl>
-    <w:lvl w:ilvl="4" w:tplc="04090019" w:tentative="1">
-      <w:start w:val="1"/>
-      <w:numFmt w:val="lowerLetter"/>
-      <w:lvlText w:val="%5."/>
-      <w:lvlJc w:val="left"/>
-      <w:pPr>
-        <w:ind w:left="3600" w:hanging="360"/>
-      </w:pPr>
-    </w:lvl>
-    <w:lvl w:ilvl="5" w:tplc="0409001B" w:tentative="1">
-      <w:start w:val="1"/>
-      <w:numFmt w:val="lowerRoman"/>
-      <w:lvlText w:val="%6."/>
-      <w:lvlJc w:val="right"/>
-      <w:pPr>
-        <w:ind w:left="4320" w:hanging="180"/>
-      </w:pPr>
-    </w:lvl>
-    <w:lvl w:ilvl="6" w:tplc="0409000F" w:tentative="1">
-      <w:start w:val="1"/>
-      <w:numFmt w:val="decimal"/>
-      <w:lvlText w:val="%7."/>
-      <w:lvlJc w:val="left"/>
-      <w:pPr>
-        <w:ind w:left="5040" w:hanging="360"/>
-      </w:pPr>
-    </w:lvl>
-    <w:lvl w:ilvl="7" w:tplc="04090019" w:tentative="1">
-      <w:start w:val="1"/>
-      <w:numFmt w:val="lowerLetter"/>
-      <w:lvlText w:val="%8."/>
-      <w:lvlJc w:val="left"/>
-      <w:pPr>
-        <w:ind w:left="5760" w:hanging="360"/>
-      </w:pPr>
-    </w:lvl>
-    <w:lvl w:ilvl="8" w:tplc="0409001B" w:tentative="1">
-      <w:start w:val="1"/>
-      <w:numFmt w:val="lowerRoman"/>
-      <w:lvlText w:val="%9."/>
-      <w:lvlJc w:val="right"/>
-      <w:pPr>
-        <w:ind w:left="6480" w:hanging="180"/>
-      </w:pPr>
-    </w:lvl>
-  </w:abstractNum>
-  <w:abstractNum w:abstractNumId="32">
-    <w:nsid w:val="458E0EC6"/>
-    <w:multiLevelType w:val="hybridMultilevel"/>
-    <w:tmpl w:val="6AF6D378"/>
-    <w:lvl w:ilvl="0" w:tplc="0409000F">
-      <w:start w:val="1"/>
-      <w:numFmt w:val="decimal"/>
-      <w:lvlText w:val="%1."/>
-      <w:lvlJc w:val="left"/>
-      <w:pPr>
-        <w:ind w:left="720" w:hanging="360"/>
-      </w:pPr>
-    </w:lvl>
-    <w:lvl w:ilvl="1" w:tplc="04090019" w:tentative="1">
-      <w:start w:val="1"/>
-      <w:numFmt w:val="lowerLetter"/>
-      <w:lvlText w:val="%2."/>
-      <w:lvlJc w:val="left"/>
-      <w:pPr>
-        <w:ind w:left="1440" w:hanging="360"/>
-      </w:pPr>
-    </w:lvl>
-    <w:lvl w:ilvl="2" w:tplc="0409001B" w:tentative="1">
-      <w:start w:val="1"/>
-      <w:numFmt w:val="lowerRoman"/>
-      <w:lvlText w:val="%3."/>
-      <w:lvlJc w:val="right"/>
-      <w:pPr>
-        <w:ind w:left="2160" w:hanging="180"/>
-      </w:pPr>
-    </w:lvl>
-    <w:lvl w:ilvl="3" w:tplc="0409000F" w:tentative="1">
-      <w:start w:val="1"/>
-      <w:numFmt w:val="decimal"/>
-      <w:lvlText w:val="%4."/>
-      <w:lvlJc w:val="left"/>
-      <w:pPr>
-        <w:ind w:left="2880" w:hanging="360"/>
-      </w:pPr>
-    </w:lvl>
-    <w:lvl w:ilvl="4" w:tplc="04090019" w:tentative="1">
-      <w:start w:val="1"/>
-      <w:numFmt w:val="lowerLetter"/>
-      <w:lvlText w:val="%5."/>
-      <w:lvlJc w:val="left"/>
-      <w:pPr>
-        <w:ind w:left="3600" w:hanging="360"/>
-      </w:pPr>
-    </w:lvl>
-    <w:lvl w:ilvl="5" w:tplc="0409001B" w:tentative="1">
-      <w:start w:val="1"/>
-      <w:numFmt w:val="lowerRoman"/>
-      <w:lvlText w:val="%6."/>
-      <w:lvlJc w:val="right"/>
-      <w:pPr>
-        <w:ind w:left="4320" w:hanging="180"/>
-      </w:pPr>
-    </w:lvl>
-    <w:lvl w:ilvl="6" w:tplc="0409000F" w:tentative="1">
-      <w:start w:val="1"/>
-      <w:numFmt w:val="decimal"/>
-      <w:lvlText w:val="%7."/>
-      <w:lvlJc w:val="left"/>
-      <w:pPr>
-        <w:ind w:left="5040" w:hanging="360"/>
-      </w:pPr>
-    </w:lvl>
-    <w:lvl w:ilvl="7" w:tplc="04090019" w:tentative="1">
-      <w:start w:val="1"/>
-      <w:numFmt w:val="lowerLetter"/>
-      <w:lvlText w:val="%8."/>
-      <w:lvlJc w:val="left"/>
-      <w:pPr>
-        <w:ind w:left="5760" w:hanging="360"/>
-      </w:pPr>
-    </w:lvl>
-    <w:lvl w:ilvl="8" w:tplc="0409001B" w:tentative="1">
-      <w:start w:val="1"/>
-      <w:numFmt w:val="lowerRoman"/>
-      <w:lvlText w:val="%9."/>
-      <w:lvlJc w:val="right"/>
-      <w:pPr>
-        <w:ind w:left="6480" w:hanging="180"/>
-      </w:pPr>
-    </w:lvl>
-  </w:abstractNum>
-  <w:abstractNum w:abstractNumId="33">
+  <w:abstractNum w:abstractNumId="14">
     <w:nsid w:val="4ABE31EE"/>
     <w:multiLevelType w:val="hybridMultilevel"/>
     <w:tmpl w:val="7FDC8E02"/>
@@ -11958,7 +10639,7 @@
       </w:pPr>
     </w:lvl>
   </w:abstractNum>
-  <w:abstractNum w:abstractNumId="34">
+  <w:abstractNum w:abstractNumId="15">
     <w:nsid w:val="4BC6265F"/>
     <w:multiLevelType w:val="hybridMultilevel"/>
     <w:tmpl w:val="651E8884"/>
@@ -12071,10 +10752,10 @@
       </w:rPr>
     </w:lvl>
   </w:abstractNum>
-  <w:abstractNum w:abstractNumId="35">
-    <w:nsid w:val="4CDE381C"/>
+  <w:abstractNum w:abstractNumId="16">
+    <w:nsid w:val="53727A43"/>
     <w:multiLevelType w:val="hybridMultilevel"/>
-    <w:tmpl w:val="8DE29654"/>
+    <w:tmpl w:val="7960C3F6"/>
     <w:lvl w:ilvl="0" w:tplc="0409000F">
       <w:start w:val="1"/>
       <w:numFmt w:val="decimal"/>
@@ -12157,179 +10838,7 @@
       </w:pPr>
     </w:lvl>
   </w:abstractNum>
-  <w:abstractNum w:abstractNumId="36">
-    <w:nsid w:val="52EB39A5"/>
-    <w:multiLevelType w:val="hybridMultilevel"/>
-    <w:tmpl w:val="6C9AD862"/>
-    <w:lvl w:ilvl="0" w:tplc="0409000F">
-      <w:start w:val="1"/>
-      <w:numFmt w:val="decimal"/>
-      <w:lvlText w:val="%1."/>
-      <w:lvlJc w:val="left"/>
-      <w:pPr>
-        <w:ind w:left="720" w:hanging="360"/>
-      </w:pPr>
-    </w:lvl>
-    <w:lvl w:ilvl="1" w:tplc="04090019">
-      <w:start w:val="1"/>
-      <w:numFmt w:val="lowerLetter"/>
-      <w:lvlText w:val="%2."/>
-      <w:lvlJc w:val="left"/>
-      <w:pPr>
-        <w:ind w:left="1440" w:hanging="360"/>
-      </w:pPr>
-    </w:lvl>
-    <w:lvl w:ilvl="2" w:tplc="0409001B" w:tentative="1">
-      <w:start w:val="1"/>
-      <w:numFmt w:val="lowerRoman"/>
-      <w:lvlText w:val="%3."/>
-      <w:lvlJc w:val="right"/>
-      <w:pPr>
-        <w:ind w:left="2160" w:hanging="180"/>
-      </w:pPr>
-    </w:lvl>
-    <w:lvl w:ilvl="3" w:tplc="0409000F" w:tentative="1">
-      <w:start w:val="1"/>
-      <w:numFmt w:val="decimal"/>
-      <w:lvlText w:val="%4."/>
-      <w:lvlJc w:val="left"/>
-      <w:pPr>
-        <w:ind w:left="2880" w:hanging="360"/>
-      </w:pPr>
-    </w:lvl>
-    <w:lvl w:ilvl="4" w:tplc="04090019" w:tentative="1">
-      <w:start w:val="1"/>
-      <w:numFmt w:val="lowerLetter"/>
-      <w:lvlText w:val="%5."/>
-      <w:lvlJc w:val="left"/>
-      <w:pPr>
-        <w:ind w:left="3600" w:hanging="360"/>
-      </w:pPr>
-    </w:lvl>
-    <w:lvl w:ilvl="5" w:tplc="0409001B" w:tentative="1">
-      <w:start w:val="1"/>
-      <w:numFmt w:val="lowerRoman"/>
-      <w:lvlText w:val="%6."/>
-      <w:lvlJc w:val="right"/>
-      <w:pPr>
-        <w:ind w:left="4320" w:hanging="180"/>
-      </w:pPr>
-    </w:lvl>
-    <w:lvl w:ilvl="6" w:tplc="0409000F" w:tentative="1">
-      <w:start w:val="1"/>
-      <w:numFmt w:val="decimal"/>
-      <w:lvlText w:val="%7."/>
-      <w:lvlJc w:val="left"/>
-      <w:pPr>
-        <w:ind w:left="5040" w:hanging="360"/>
-      </w:pPr>
-    </w:lvl>
-    <w:lvl w:ilvl="7" w:tplc="04090019" w:tentative="1">
-      <w:start w:val="1"/>
-      <w:numFmt w:val="lowerLetter"/>
-      <w:lvlText w:val="%8."/>
-      <w:lvlJc w:val="left"/>
-      <w:pPr>
-        <w:ind w:left="5760" w:hanging="360"/>
-      </w:pPr>
-    </w:lvl>
-    <w:lvl w:ilvl="8" w:tplc="0409001B" w:tentative="1">
-      <w:start w:val="1"/>
-      <w:numFmt w:val="lowerRoman"/>
-      <w:lvlText w:val="%9."/>
-      <w:lvlJc w:val="right"/>
-      <w:pPr>
-        <w:ind w:left="6480" w:hanging="180"/>
-      </w:pPr>
-    </w:lvl>
-  </w:abstractNum>
-  <w:abstractNum w:abstractNumId="37">
-    <w:nsid w:val="5C1C5858"/>
-    <w:multiLevelType w:val="hybridMultilevel"/>
-    <w:tmpl w:val="DAFA445E"/>
-    <w:lvl w:ilvl="0" w:tplc="0409000F">
-      <w:start w:val="1"/>
-      <w:numFmt w:val="decimal"/>
-      <w:lvlText w:val="%1."/>
-      <w:lvlJc w:val="left"/>
-      <w:pPr>
-        <w:ind w:left="720" w:hanging="360"/>
-      </w:pPr>
-    </w:lvl>
-    <w:lvl w:ilvl="1" w:tplc="04090019" w:tentative="1">
-      <w:start w:val="1"/>
-      <w:numFmt w:val="lowerLetter"/>
-      <w:lvlText w:val="%2."/>
-      <w:lvlJc w:val="left"/>
-      <w:pPr>
-        <w:ind w:left="1440" w:hanging="360"/>
-      </w:pPr>
-    </w:lvl>
-    <w:lvl w:ilvl="2" w:tplc="0409001B" w:tentative="1">
-      <w:start w:val="1"/>
-      <w:numFmt w:val="lowerRoman"/>
-      <w:lvlText w:val="%3."/>
-      <w:lvlJc w:val="right"/>
-      <w:pPr>
-        <w:ind w:left="2160" w:hanging="180"/>
-      </w:pPr>
-    </w:lvl>
-    <w:lvl w:ilvl="3" w:tplc="0409000F" w:tentative="1">
-      <w:start w:val="1"/>
-      <w:numFmt w:val="decimal"/>
-      <w:lvlText w:val="%4."/>
-      <w:lvlJc w:val="left"/>
-      <w:pPr>
-        <w:ind w:left="2880" w:hanging="360"/>
-      </w:pPr>
-    </w:lvl>
-    <w:lvl w:ilvl="4" w:tplc="04090019" w:tentative="1">
-      <w:start w:val="1"/>
-      <w:numFmt w:val="lowerLetter"/>
-      <w:lvlText w:val="%5."/>
-      <w:lvlJc w:val="left"/>
-      <w:pPr>
-        <w:ind w:left="3600" w:hanging="360"/>
-      </w:pPr>
-    </w:lvl>
-    <w:lvl w:ilvl="5" w:tplc="0409001B" w:tentative="1">
-      <w:start w:val="1"/>
-      <w:numFmt w:val="lowerRoman"/>
-      <w:lvlText w:val="%6."/>
-      <w:lvlJc w:val="right"/>
-      <w:pPr>
-        <w:ind w:left="4320" w:hanging="180"/>
-      </w:pPr>
-    </w:lvl>
-    <w:lvl w:ilvl="6" w:tplc="0409000F" w:tentative="1">
-      <w:start w:val="1"/>
-      <w:numFmt w:val="decimal"/>
-      <w:lvlText w:val="%7."/>
-      <w:lvlJc w:val="left"/>
-      <w:pPr>
-        <w:ind w:left="5040" w:hanging="360"/>
-      </w:pPr>
-    </w:lvl>
-    <w:lvl w:ilvl="7" w:tplc="04090019" w:tentative="1">
-      <w:start w:val="1"/>
-      <w:numFmt w:val="lowerLetter"/>
-      <w:lvlText w:val="%8."/>
-      <w:lvlJc w:val="left"/>
-      <w:pPr>
-        <w:ind w:left="5760" w:hanging="360"/>
-      </w:pPr>
-    </w:lvl>
-    <w:lvl w:ilvl="8" w:tplc="0409001B" w:tentative="1">
-      <w:start w:val="1"/>
-      <w:numFmt w:val="lowerRoman"/>
-      <w:lvlText w:val="%9."/>
-      <w:lvlJc w:val="right"/>
-      <w:pPr>
-        <w:ind w:left="6480" w:hanging="180"/>
-      </w:pPr>
-    </w:lvl>
-  </w:abstractNum>
-  <w:abstractNum w:abstractNumId="38">
+  <w:abstractNum w:abstractNumId="17">
     <w:nsid w:val="5EFB075A"/>
     <w:multiLevelType w:val="hybridMultilevel"/>
     <w:tmpl w:val="49E65DC4"/>
@@ -12415,7 +10924,7 @@
       </w:pPr>
     </w:lvl>
   </w:abstractNum>
-  <w:abstractNum w:abstractNumId="39">
+  <w:abstractNum w:abstractNumId="18">
     <w:nsid w:val="5FE46E1A"/>
     <w:multiLevelType w:val="hybridMultilevel"/>
     <w:tmpl w:val="70947EC2"/>
@@ -12501,93 +11010,7 @@
       </w:pPr>
     </w:lvl>
   </w:abstractNum>
-  <w:abstractNum w:abstractNumId="40">
-    <w:nsid w:val="64C119D9"/>
-    <w:multiLevelType w:val="hybridMultilevel"/>
-    <w:tmpl w:val="BE2C1A74"/>
-    <w:lvl w:ilvl="0" w:tplc="0409000F">
-      <w:start w:val="1"/>
-      <w:numFmt w:val="decimal"/>
-      <w:lvlText w:val="%1."/>
-      <w:lvlJc w:val="left"/>
-      <w:pPr>
-        <w:ind w:left="720" w:hanging="360"/>
-      </w:pPr>
-    </w:lvl>
-    <w:lvl w:ilvl="1" w:tplc="04090019" w:tentative="1">
-      <w:start w:val="1"/>
-      <w:numFmt w:val="lowerLetter"/>
-      <w:lvlText w:val="%2."/>
-      <w:lvlJc w:val="left"/>
-      <w:pPr>
-        <w:ind w:left="1440" w:hanging="360"/>
-      </w:pPr>
-    </w:lvl>
-    <w:lvl w:ilvl="2" w:tplc="0409001B" w:tentative="1">
-      <w:start w:val="1"/>
-      <w:numFmt w:val="lowerRoman"/>
-      <w:lvlText w:val="%3."/>
-      <w:lvlJc w:val="right"/>
-      <w:pPr>
-        <w:ind w:left="2160" w:hanging="180"/>
-      </w:pPr>
-    </w:lvl>
-    <w:lvl w:ilvl="3" w:tplc="0409000F" w:tentative="1">
-      <w:start w:val="1"/>
-      <w:numFmt w:val="decimal"/>
-      <w:lvlText w:val="%4."/>
-      <w:lvlJc w:val="left"/>
-      <w:pPr>
-        <w:ind w:left="2880" w:hanging="360"/>
-      </w:pPr>
-    </w:lvl>
-    <w:lvl w:ilvl="4" w:tplc="04090019" w:tentative="1">
-      <w:start w:val="1"/>
-      <w:numFmt w:val="lowerLetter"/>
-      <w:lvlText w:val="%5."/>
-      <w:lvlJc w:val="left"/>
-      <w:pPr>
-        <w:ind w:left="3600" w:hanging="360"/>
-      </w:pPr>
-    </w:lvl>
-    <w:lvl w:ilvl="5" w:tplc="0409001B" w:tentative="1">
-      <w:start w:val="1"/>
-      <w:numFmt w:val="lowerRoman"/>
-      <w:lvlText w:val="%6."/>
-      <w:lvlJc w:val="right"/>
-      <w:pPr>
-        <w:ind w:left="4320" w:hanging="180"/>
-      </w:pPr>
-    </w:lvl>
-    <w:lvl w:ilvl="6" w:tplc="0409000F" w:tentative="1">
-      <w:start w:val="1"/>
-      <w:numFmt w:val="decimal"/>
-      <w:lvlText w:val="%7."/>
-      <w:lvlJc w:val="left"/>
-      <w:pPr>
-        <w:ind w:left="5040" w:hanging="360"/>
-      </w:pPr>
-    </w:lvl>
-    <w:lvl w:ilvl="7" w:tplc="04090019" w:tentative="1">
-      <w:start w:val="1"/>
-      <w:numFmt w:val="lowerLetter"/>
-      <w:lvlText w:val="%8."/>
-      <w:lvlJc w:val="left"/>
-      <w:pPr>
-        <w:ind w:left="5760" w:hanging="360"/>
-      </w:pPr>
-    </w:lvl>
-    <w:lvl w:ilvl="8" w:tplc="0409001B" w:tentative="1">
-      <w:start w:val="1"/>
-      <w:numFmt w:val="lowerRoman"/>
-      <w:lvlText w:val="%9."/>
-      <w:lvlJc w:val="right"/>
-      <w:pPr>
-        <w:ind w:left="6480" w:hanging="180"/>
-      </w:pPr>
-    </w:lvl>
-  </w:abstractNum>
-  <w:abstractNum w:abstractNumId="41">
+  <w:abstractNum w:abstractNumId="19">
     <w:nsid w:val="69652877"/>
     <w:multiLevelType w:val="hybridMultilevel"/>
     <w:tmpl w:val="8564C4FC"/>
@@ -12673,7 +11096,7 @@
       </w:pPr>
     </w:lvl>
   </w:abstractNum>
-  <w:abstractNum w:abstractNumId="42">
+  <w:abstractNum w:abstractNumId="20">
     <w:nsid w:val="6E022174"/>
     <w:multiLevelType w:val="hybridMultilevel"/>
     <w:tmpl w:val="E4925DE4"/>
@@ -12759,10 +11182,10 @@
       </w:pPr>
     </w:lvl>
   </w:abstractNum>
-  <w:abstractNum w:abstractNumId="43">
+  <w:abstractNum w:abstractNumId="21">
     <w:nsid w:val="6EC124C1"/>
     <w:multiLevelType w:val="hybridMultilevel"/>
-    <w:tmpl w:val="8A22BE58"/>
+    <w:tmpl w:val="D4EE2B68"/>
     <w:lvl w:ilvl="0" w:tplc="0409000F">
       <w:start w:val="1"/>
       <w:numFmt w:val="decimal"/>
@@ -12845,7 +11268,7 @@
       </w:pPr>
     </w:lvl>
   </w:abstractNum>
-  <w:abstractNum w:abstractNumId="44">
+  <w:abstractNum w:abstractNumId="22">
     <w:nsid w:val="71EC336D"/>
     <w:multiLevelType w:val="hybridMultilevel"/>
     <w:tmpl w:val="26EC9816"/>
@@ -12931,586 +11354,76 @@
       </w:pPr>
     </w:lvl>
   </w:abstractNum>
-  <w:abstractNum w:abstractNumId="45">
-    <w:nsid w:val="72A04730"/>
-    <w:multiLevelType w:val="hybridMultilevel"/>
-    <w:tmpl w:val="C1F6854C"/>
-    <w:lvl w:ilvl="0" w:tplc="0409000F">
-      <w:start w:val="1"/>
-      <w:numFmt w:val="decimal"/>
-      <w:lvlText w:val="%1."/>
-      <w:lvlJc w:val="left"/>
-      <w:pPr>
-        <w:ind w:left="720" w:hanging="360"/>
-      </w:pPr>
-    </w:lvl>
-    <w:lvl w:ilvl="1" w:tplc="04090019" w:tentative="1">
-      <w:start w:val="1"/>
-      <w:numFmt w:val="lowerLetter"/>
-      <w:lvlText w:val="%2."/>
-      <w:lvlJc w:val="left"/>
-      <w:pPr>
-        <w:ind w:left="1440" w:hanging="360"/>
-      </w:pPr>
-    </w:lvl>
-    <w:lvl w:ilvl="2" w:tplc="0409001B" w:tentative="1">
-      <w:start w:val="1"/>
-      <w:numFmt w:val="lowerRoman"/>
-      <w:lvlText w:val="%3."/>
-      <w:lvlJc w:val="right"/>
-      <w:pPr>
-        <w:ind w:left="2160" w:hanging="180"/>
-      </w:pPr>
-    </w:lvl>
-    <w:lvl w:ilvl="3" w:tplc="0409000F" w:tentative="1">
-      <w:start w:val="1"/>
-      <w:numFmt w:val="decimal"/>
-      <w:lvlText w:val="%4."/>
-      <w:lvlJc w:val="left"/>
-      <w:pPr>
-        <w:ind w:left="2880" w:hanging="360"/>
-      </w:pPr>
-    </w:lvl>
-    <w:lvl w:ilvl="4" w:tplc="04090019" w:tentative="1">
-      <w:start w:val="1"/>
-      <w:numFmt w:val="lowerLetter"/>
-      <w:lvlText w:val="%5."/>
-      <w:lvlJc w:val="left"/>
-      <w:pPr>
-        <w:ind w:left="3600" w:hanging="360"/>
-      </w:pPr>
-    </w:lvl>
-    <w:lvl w:ilvl="5" w:tplc="0409001B" w:tentative="1">
-      <w:start w:val="1"/>
-      <w:numFmt w:val="lowerRoman"/>
-      <w:lvlText w:val="%6."/>
-      <w:lvlJc w:val="right"/>
-      <w:pPr>
-        <w:ind w:left="4320" w:hanging="180"/>
-      </w:pPr>
-    </w:lvl>
-    <w:lvl w:ilvl="6" w:tplc="0409000F" w:tentative="1">
-      <w:start w:val="1"/>
-      <w:numFmt w:val="decimal"/>
-      <w:lvlText w:val="%7."/>
-      <w:lvlJc w:val="left"/>
-      <w:pPr>
-        <w:ind w:left="5040" w:hanging="360"/>
-      </w:pPr>
-    </w:lvl>
-    <w:lvl w:ilvl="7" w:tplc="04090019" w:tentative="1">
-      <w:start w:val="1"/>
-      <w:numFmt w:val="lowerLetter"/>
-      <w:lvlText w:val="%8."/>
-      <w:lvlJc w:val="left"/>
-      <w:pPr>
-        <w:ind w:left="5760" w:hanging="360"/>
-      </w:pPr>
-    </w:lvl>
-    <w:lvl w:ilvl="8" w:tplc="0409001B" w:tentative="1">
-      <w:start w:val="1"/>
-      <w:numFmt w:val="lowerRoman"/>
-      <w:lvlText w:val="%9."/>
-      <w:lvlJc w:val="right"/>
-      <w:pPr>
-        <w:ind w:left="6480" w:hanging="180"/>
-      </w:pPr>
-    </w:lvl>
-  </w:abstractNum>
-  <w:abstractNum w:abstractNumId="46">
-    <w:nsid w:val="7421574D"/>
-    <w:multiLevelType w:val="hybridMultilevel"/>
-    <w:tmpl w:val="0080A5C2"/>
-    <w:lvl w:ilvl="0" w:tplc="0409000F">
-      <w:start w:val="1"/>
-      <w:numFmt w:val="decimal"/>
-      <w:lvlText w:val="%1."/>
-      <w:lvlJc w:val="left"/>
-      <w:pPr>
-        <w:ind w:left="720" w:hanging="360"/>
-      </w:pPr>
-    </w:lvl>
-    <w:lvl w:ilvl="1" w:tplc="04090019" w:tentative="1">
-      <w:start w:val="1"/>
-      <w:numFmt w:val="lowerLetter"/>
-      <w:lvlText w:val="%2."/>
-      <w:lvlJc w:val="left"/>
-      <w:pPr>
-        <w:ind w:left="1440" w:hanging="360"/>
-      </w:pPr>
-    </w:lvl>
-    <w:lvl w:ilvl="2" w:tplc="0409001B" w:tentative="1">
-      <w:start w:val="1"/>
-      <w:numFmt w:val="lowerRoman"/>
-      <w:lvlText w:val="%3."/>
-      <w:lvlJc w:val="right"/>
-      <w:pPr>
-        <w:ind w:left="2160" w:hanging="180"/>
-      </w:pPr>
-    </w:lvl>
-    <w:lvl w:ilvl="3" w:tplc="0409000F" w:tentative="1">
-      <w:start w:val="1"/>
-      <w:numFmt w:val="decimal"/>
-      <w:lvlText w:val="%4."/>
-      <w:lvlJc w:val="left"/>
-      <w:pPr>
-        <w:ind w:left="2880" w:hanging="360"/>
-      </w:pPr>
-    </w:lvl>
-    <w:lvl w:ilvl="4" w:tplc="04090019" w:tentative="1">
-      <w:start w:val="1"/>
-      <w:numFmt w:val="lowerLetter"/>
-      <w:lvlText w:val="%5."/>
-      <w:lvlJc w:val="left"/>
-      <w:pPr>
-        <w:ind w:left="3600" w:hanging="360"/>
-      </w:pPr>
-    </w:lvl>
-    <w:lvl w:ilvl="5" w:tplc="0409001B" w:tentative="1">
-      <w:start w:val="1"/>
-      <w:numFmt w:val="lowerRoman"/>
-      <w:lvlText w:val="%6."/>
-      <w:lvlJc w:val="right"/>
-      <w:pPr>
-        <w:ind w:left="4320" w:hanging="180"/>
-      </w:pPr>
-    </w:lvl>
-    <w:lvl w:ilvl="6" w:tplc="0409000F" w:tentative="1">
-      <w:start w:val="1"/>
-      <w:numFmt w:val="decimal"/>
-      <w:lvlText w:val="%7."/>
-      <w:lvlJc w:val="left"/>
-      <w:pPr>
-        <w:ind w:left="5040" w:hanging="360"/>
-      </w:pPr>
-    </w:lvl>
-    <w:lvl w:ilvl="7" w:tplc="04090019" w:tentative="1">
-      <w:start w:val="1"/>
-      <w:numFmt w:val="lowerLetter"/>
-      <w:lvlText w:val="%8."/>
-      <w:lvlJc w:val="left"/>
-      <w:pPr>
-        <w:ind w:left="5760" w:hanging="360"/>
-      </w:pPr>
-    </w:lvl>
-    <w:lvl w:ilvl="8" w:tplc="0409001B" w:tentative="1">
-      <w:start w:val="1"/>
-      <w:numFmt w:val="lowerRoman"/>
-      <w:lvlText w:val="%9."/>
-      <w:lvlJc w:val="right"/>
-      <w:pPr>
-        <w:ind w:left="6480" w:hanging="180"/>
-      </w:pPr>
-    </w:lvl>
-  </w:abstractNum>
-  <w:abstractNum w:abstractNumId="47">
-    <w:nsid w:val="769C7EA3"/>
-    <w:multiLevelType w:val="hybridMultilevel"/>
-    <w:tmpl w:val="5B5C45BE"/>
-    <w:lvl w:ilvl="0" w:tplc="0409000F">
-      <w:start w:val="1"/>
-      <w:numFmt w:val="decimal"/>
-      <w:lvlText w:val="%1."/>
-      <w:lvlJc w:val="left"/>
-      <w:pPr>
-        <w:ind w:left="720" w:hanging="360"/>
-      </w:pPr>
-    </w:lvl>
-    <w:lvl w:ilvl="1" w:tplc="04090019" w:tentative="1">
-      <w:start w:val="1"/>
-      <w:numFmt w:val="lowerLetter"/>
-      <w:lvlText w:val="%2."/>
-      <w:lvlJc w:val="left"/>
-      <w:pPr>
-        <w:ind w:left="1440" w:hanging="360"/>
-      </w:pPr>
-    </w:lvl>
-    <w:lvl w:ilvl="2" w:tplc="0409001B" w:tentative="1">
-      <w:start w:val="1"/>
-      <w:numFmt w:val="lowerRoman"/>
-      <w:lvlText w:val="%3."/>
-      <w:lvlJc w:val="right"/>
-      <w:pPr>
-        <w:ind w:left="2160" w:hanging="180"/>
-      </w:pPr>
-    </w:lvl>
-    <w:lvl w:ilvl="3" w:tplc="0409000F" w:tentative="1">
-      <w:start w:val="1"/>
-      <w:numFmt w:val="decimal"/>
-      <w:lvlText w:val="%4."/>
-      <w:lvlJc w:val="left"/>
-      <w:pPr>
-        <w:ind w:left="2880" w:hanging="360"/>
-      </w:pPr>
-    </w:lvl>
-    <w:lvl w:ilvl="4" w:tplc="04090019" w:tentative="1">
-      <w:start w:val="1"/>
-      <w:numFmt w:val="lowerLetter"/>
-      <w:lvlText w:val="%5."/>
-      <w:lvlJc w:val="left"/>
-      <w:pPr>
-        <w:ind w:left="3600" w:hanging="360"/>
-      </w:pPr>
-    </w:lvl>
-    <w:lvl w:ilvl="5" w:tplc="0409001B" w:tentative="1">
-      <w:start w:val="1"/>
-      <w:numFmt w:val="lowerRoman"/>
-      <w:lvlText w:val="%6."/>
-      <w:lvlJc w:val="right"/>
-      <w:pPr>
-        <w:ind w:left="4320" w:hanging="180"/>
-      </w:pPr>
-    </w:lvl>
-    <w:lvl w:ilvl="6" w:tplc="0409000F" w:tentative="1">
-      <w:start w:val="1"/>
-      <w:numFmt w:val="decimal"/>
-      <w:lvlText w:val="%7."/>
-      <w:lvlJc w:val="left"/>
-      <w:pPr>
-        <w:ind w:left="5040" w:hanging="360"/>
-      </w:pPr>
-    </w:lvl>
-    <w:lvl w:ilvl="7" w:tplc="04090019" w:tentative="1">
-      <w:start w:val="1"/>
-      <w:numFmt w:val="lowerLetter"/>
-      <w:lvlText w:val="%8."/>
-      <w:lvlJc w:val="left"/>
-      <w:pPr>
-        <w:ind w:left="5760" w:hanging="360"/>
-      </w:pPr>
-    </w:lvl>
-    <w:lvl w:ilvl="8" w:tplc="0409001B" w:tentative="1">
-      <w:start w:val="1"/>
-      <w:numFmt w:val="lowerRoman"/>
-      <w:lvlText w:val="%9."/>
-      <w:lvlJc w:val="right"/>
-      <w:pPr>
-        <w:ind w:left="6480" w:hanging="180"/>
-      </w:pPr>
-    </w:lvl>
-  </w:abstractNum>
-  <w:abstractNum w:abstractNumId="48">
-    <w:nsid w:val="79370B9D"/>
-    <w:multiLevelType w:val="hybridMultilevel"/>
-    <w:tmpl w:val="562E902A"/>
-    <w:lvl w:ilvl="0" w:tplc="0409000F">
-      <w:start w:val="1"/>
-      <w:numFmt w:val="decimal"/>
-      <w:lvlText w:val="%1."/>
-      <w:lvlJc w:val="left"/>
-      <w:pPr>
-        <w:ind w:left="720" w:hanging="360"/>
-      </w:pPr>
-    </w:lvl>
-    <w:lvl w:ilvl="1" w:tplc="04090019" w:tentative="1">
-      <w:start w:val="1"/>
-      <w:numFmt w:val="lowerLetter"/>
-      <w:lvlText w:val="%2."/>
-      <w:lvlJc w:val="left"/>
-      <w:pPr>
-        <w:ind w:left="1440" w:hanging="360"/>
-      </w:pPr>
-    </w:lvl>
-    <w:lvl w:ilvl="2" w:tplc="0409001B" w:tentative="1">
-      <w:start w:val="1"/>
-      <w:numFmt w:val="lowerRoman"/>
-      <w:lvlText w:val="%3."/>
-      <w:lvlJc w:val="right"/>
-      <w:pPr>
-        <w:ind w:left="2160" w:hanging="180"/>
-      </w:pPr>
-    </w:lvl>
-    <w:lvl w:ilvl="3" w:tplc="0409000F" w:tentative="1">
-      <w:start w:val="1"/>
-      <w:numFmt w:val="decimal"/>
-      <w:lvlText w:val="%4."/>
-      <w:lvlJc w:val="left"/>
-      <w:pPr>
-        <w:ind w:left="2880" w:hanging="360"/>
-      </w:pPr>
-    </w:lvl>
-    <w:lvl w:ilvl="4" w:tplc="04090019" w:tentative="1">
-      <w:start w:val="1"/>
-      <w:numFmt w:val="lowerLetter"/>
-      <w:lvlText w:val="%5."/>
-      <w:lvlJc w:val="left"/>
-      <w:pPr>
-        <w:ind w:left="3600" w:hanging="360"/>
-      </w:pPr>
-    </w:lvl>
-    <w:lvl w:ilvl="5" w:tplc="0409001B" w:tentative="1">
-      <w:start w:val="1"/>
-      <w:numFmt w:val="lowerRoman"/>
-      <w:lvlText w:val="%6."/>
-      <w:lvlJc w:val="right"/>
-      <w:pPr>
-        <w:ind w:left="4320" w:hanging="180"/>
-      </w:pPr>
-    </w:lvl>
-    <w:lvl w:ilvl="6" w:tplc="0409000F" w:tentative="1">
-      <w:start w:val="1"/>
-      <w:numFmt w:val="decimal"/>
-      <w:lvlText w:val="%7."/>
-      <w:lvlJc w:val="left"/>
-      <w:pPr>
-        <w:ind w:left="5040" w:hanging="360"/>
-      </w:pPr>
-    </w:lvl>
-    <w:lvl w:ilvl="7" w:tplc="04090019" w:tentative="1">
-      <w:start w:val="1"/>
-      <w:numFmt w:val="lowerLetter"/>
-      <w:lvlText w:val="%8."/>
-      <w:lvlJc w:val="left"/>
-      <w:pPr>
-        <w:ind w:left="5760" w:hanging="360"/>
-      </w:pPr>
-    </w:lvl>
-    <w:lvl w:ilvl="8" w:tplc="0409001B" w:tentative="1">
-      <w:start w:val="1"/>
-      <w:numFmt w:val="lowerRoman"/>
-      <w:lvlText w:val="%9."/>
-      <w:lvlJc w:val="right"/>
-      <w:pPr>
-        <w:ind w:left="6480" w:hanging="180"/>
-      </w:pPr>
-    </w:lvl>
-  </w:abstractNum>
-  <w:abstractNum w:abstractNumId="49">
-    <w:nsid w:val="7C4A085C"/>
-    <w:multiLevelType w:val="hybridMultilevel"/>
-    <w:tmpl w:val="A74A6D20"/>
-    <w:lvl w:ilvl="0" w:tplc="0409000F">
-      <w:start w:val="1"/>
-      <w:numFmt w:val="decimal"/>
-      <w:lvlText w:val="%1."/>
-      <w:lvlJc w:val="left"/>
-      <w:pPr>
-        <w:ind w:left="720" w:hanging="360"/>
-      </w:pPr>
-    </w:lvl>
-    <w:lvl w:ilvl="1" w:tplc="04090019" w:tentative="1">
-      <w:start w:val="1"/>
-      <w:numFmt w:val="lowerLetter"/>
-      <w:lvlText w:val="%2."/>
-      <w:lvlJc w:val="left"/>
-      <w:pPr>
-        <w:ind w:left="1440" w:hanging="360"/>
-      </w:pPr>
-    </w:lvl>
-    <w:lvl w:ilvl="2" w:tplc="0409001B" w:tentative="1">
-      <w:start w:val="1"/>
-      <w:numFmt w:val="lowerRoman"/>
-      <w:lvlText w:val="%3."/>
-      <w:lvlJc w:val="right"/>
-      <w:pPr>
-        <w:ind w:left="2160" w:hanging="180"/>
-      </w:pPr>
-    </w:lvl>
-    <w:lvl w:ilvl="3" w:tplc="0409000F" w:tentative="1">
-      <w:start w:val="1"/>
-      <w:numFmt w:val="decimal"/>
-      <w:lvlText w:val="%4."/>
-      <w:lvlJc w:val="left"/>
-      <w:pPr>
-        <w:ind w:left="2880" w:hanging="360"/>
-      </w:pPr>
-    </w:lvl>
-    <w:lvl w:ilvl="4" w:tplc="04090019" w:tentative="1">
-      <w:start w:val="1"/>
-      <w:numFmt w:val="lowerLetter"/>
-      <w:lvlText w:val="%5."/>
-      <w:lvlJc w:val="left"/>
-      <w:pPr>
-        <w:ind w:left="3600" w:hanging="360"/>
-      </w:pPr>
-    </w:lvl>
-    <w:lvl w:ilvl="5" w:tplc="0409001B" w:tentative="1">
-      <w:start w:val="1"/>
-      <w:numFmt w:val="lowerRoman"/>
-      <w:lvlText w:val="%6."/>
-      <w:lvlJc w:val="right"/>
-      <w:pPr>
-        <w:ind w:left="4320" w:hanging="180"/>
-      </w:pPr>
-    </w:lvl>
-    <w:lvl w:ilvl="6" w:tplc="0409000F" w:tentative="1">
-      <w:start w:val="1"/>
-      <w:numFmt w:val="decimal"/>
-      <w:lvlText w:val="%7."/>
-      <w:lvlJc w:val="left"/>
-      <w:pPr>
-        <w:ind w:left="5040" w:hanging="360"/>
-      </w:pPr>
-    </w:lvl>
-    <w:lvl w:ilvl="7" w:tplc="04090019" w:tentative="1">
-      <w:start w:val="1"/>
-      <w:numFmt w:val="lowerLetter"/>
-      <w:lvlText w:val="%8."/>
-      <w:lvlJc w:val="left"/>
-      <w:pPr>
-        <w:ind w:left="5760" w:hanging="360"/>
-      </w:pPr>
-    </w:lvl>
-    <w:lvl w:ilvl="8" w:tplc="0409001B" w:tentative="1">
-      <w:start w:val="1"/>
-      <w:numFmt w:val="lowerRoman"/>
-      <w:lvlText w:val="%9."/>
-      <w:lvlJc w:val="right"/>
-      <w:pPr>
-        <w:ind w:left="6480" w:hanging="180"/>
-      </w:pPr>
-    </w:lvl>
-  </w:abstractNum>
   <w:num w:numId="1">
-    <w:abstractNumId w:val="47"/>
+    <w:abstractNumId w:val="7"/>
   </w:num>
   <w:num w:numId="2">
-    <w:abstractNumId w:val="45"/>
+    <w:abstractNumId w:val="0"/>
   </w:num>
   <w:num w:numId="3">
     <w:abstractNumId w:val="19"/>
   </w:num>
   <w:num w:numId="4">
-    <w:abstractNumId w:val="0"/>
+    <w:abstractNumId w:val="1"/>
   </w:num>
   <w:num w:numId="5">
+    <w:abstractNumId w:val="17"/>
+  </w:num>
+  <w:num w:numId="6">
+    <w:abstractNumId w:val="14"/>
+  </w:num>
+  <w:num w:numId="7">
+    <w:abstractNumId w:val="9"/>
+  </w:num>
+  <w:num w:numId="8">
+    <w:abstractNumId w:val="11"/>
+  </w:num>
+  <w:num w:numId="9">
+    <w:abstractNumId w:val="3"/>
+  </w:num>
+  <w:num w:numId="10">
+    <w:abstractNumId w:val="8"/>
+  </w:num>
+  <w:num w:numId="11">
+    <w:abstractNumId w:val="13"/>
+  </w:num>
+  <w:num w:numId="12">
+    <w:abstractNumId w:val="20"/>
+  </w:num>
+  <w:num w:numId="13">
+    <w:abstractNumId w:val="18"/>
+  </w:num>
+  <w:num w:numId="14">
+    <w:abstractNumId w:val="10"/>
+  </w:num>
+  <w:num w:numId="15">
+    <w:abstractNumId w:val="5"/>
+  </w:num>
+  <w:num w:numId="16">
+    <w:abstractNumId w:val="15"/>
+  </w:num>
+  <w:num w:numId="17">
+    <w:abstractNumId w:val="12"/>
+  </w:num>
+  <w:num w:numId="18">
+    <w:abstractNumId w:val="21"/>
+  </w:num>
+  <w:num w:numId="19">
     <w:abstractNumId w:val="6"/>
   </w:num>
-  <w:num w:numId="6">
-    <w:abstractNumId w:val="5"/>
+  <w:num w:numId="20">
+    <w:abstractNumId w:val="2"/>
   </w:num>
-  <w:num w:numId="7">
-    <w:abstractNumId w:val="17"/>
-  </w:num>
-  <w:num w:numId="8">
-    <w:abstractNumId w:val="9"/>
-  </w:num>
-  <w:num w:numId="9">
-    <w:abstractNumId w:val="32"/>
-  </w:num>
-  <w:num w:numId="10">
-    <w:abstractNumId w:val="24"/>
-  </w:num>
-  <w:num w:numId="11">
-    <w:abstractNumId w:val="28"/>
-  </w:num>
-  <w:num w:numId="12">
+  <w:num w:numId="21">
     <w:abstractNumId w:val="22"/>
   </w:num>
-  <w:num w:numId="13">
-    <w:abstractNumId w:val="48"/>
+  <w:num w:numId="22">
+    <w:abstractNumId w:val="16"/>
   </w:num>
-  <w:num w:numId="14">
-    <w:abstractNumId w:val="30"/>
-  </w:num>
-  <w:num w:numId="15">
-    <w:abstractNumId w:val="31"/>
-  </w:num>
-  <w:num w:numId="16">
+  <w:num w:numId="23">
     <w:abstractNumId w:val="4"/>
   </w:num>
-  <w:num w:numId="17">
-    <w:abstractNumId w:val="10"/>
-  </w:num>
-  <w:num w:numId="18">
-    <w:abstractNumId w:val="1"/>
-  </w:num>
-  <w:num w:numId="19">
-    <w:abstractNumId w:val="46"/>
-  </w:num>
-  <w:num w:numId="20">
-    <w:abstractNumId w:val="29"/>
-  </w:num>
-  <w:num w:numId="21">
-    <w:abstractNumId w:val="49"/>
-  </w:num>
-  <w:num w:numId="22">
-    <w:abstractNumId w:val="40"/>
-  </w:num>
-  <w:num w:numId="23">
-    <w:abstractNumId w:val="36"/>
-  </w:num>
-  <w:num w:numId="24">
-    <w:abstractNumId w:val="21"/>
-  </w:num>
-  <w:num w:numId="25">
-    <w:abstractNumId w:val="37"/>
-  </w:num>
-  <w:num w:numId="26">
-    <w:abstractNumId w:val="35"/>
-  </w:num>
-  <w:num w:numId="27">
-    <w:abstractNumId w:val="11"/>
-  </w:num>
-  <w:num w:numId="28">
-    <w:abstractNumId w:val="14"/>
-  </w:num>
-  <w:num w:numId="29">
-    <w:abstractNumId w:val="2"/>
-  </w:num>
-  <w:num w:numId="30">
-    <w:abstractNumId w:val="41"/>
-  </w:num>
-  <w:num w:numId="31">
-    <w:abstractNumId w:val="3"/>
-  </w:num>
-  <w:num w:numId="32">
-    <w:abstractNumId w:val="38"/>
-  </w:num>
-  <w:num w:numId="33">
-    <w:abstractNumId w:val="33"/>
-  </w:num>
-  <w:num w:numId="34">
-    <w:abstractNumId w:val="18"/>
-  </w:num>
-  <w:num w:numId="35">
-    <w:abstractNumId w:val="25"/>
-  </w:num>
-  <w:num w:numId="36">
-    <w:abstractNumId w:val="8"/>
-  </w:num>
-  <w:num w:numId="37">
-    <w:abstractNumId w:val="15"/>
-  </w:num>
-  <w:num w:numId="38">
-    <w:abstractNumId w:val="16"/>
-  </w:num>
-  <w:num w:numId="39">
-    <w:abstractNumId w:val="27"/>
-  </w:num>
-  <w:num w:numId="40">
-    <w:abstractNumId w:val="42"/>
-  </w:num>
-  <w:num w:numId="41">
-    <w:abstractNumId w:val="39"/>
-  </w:num>
-  <w:num w:numId="42">
-    <w:abstractNumId w:val="23"/>
-  </w:num>
-  <w:num w:numId="43">
-    <w:abstractNumId w:val="12"/>
-  </w:num>
-  <w:num w:numId="44">
-    <w:abstractNumId w:val="34"/>
-  </w:num>
-  <w:num w:numId="45">
-    <w:abstractNumId w:val="20"/>
-  </w:num>
-  <w:num w:numId="46">
-    <w:abstractNumId w:val="26"/>
-  </w:num>
-  <w:num w:numId="47">
-    <w:abstractNumId w:val="43"/>
-  </w:num>
-  <w:num w:numId="48">
-    <w:abstractNumId w:val="13"/>
-  </w:num>
-  <w:num w:numId="49">
-    <w:abstractNumId w:val="7"/>
-  </w:num>
-  <w:num w:numId="50">
-    <w:abstractNumId w:val="44"/>
-  </w:num>
+  <w:numIdMacAtCleanup w:val="22"/>
 </w:numbering>
 </file>
 

</xml_diff>

<commit_message>
use distinct package name
</commit_message>
<xml_diff>
--- a/Automating Stack HOL Instructions.docx
+++ b/Automating Stack HOL Instructions.docx
@@ -1727,11 +1727,19 @@
       <w:r>
         <w:t xml:space="preserve">run </w:t>
       </w:r>
-      <w:r>
-        <w:rPr>
-          <w:b/>
-        </w:rPr>
-        <w:t xml:space="preserve">docker </w:t>
+      <w:proofErr w:type="spellStart"/>
+      <w:r>
+        <w:rPr>
+          <w:b/>
+        </w:rPr>
+        <w:t>docker</w:t>
+      </w:r>
+      <w:proofErr w:type="spellEnd"/>
+      <w:r>
+        <w:rPr>
+          <w:b/>
+        </w:rPr>
+        <w:t xml:space="preserve"> </w:t>
       </w:r>
       <w:r>
         <w:rPr>
@@ -1796,15 +1804,10 @@
           <w:sz w:val="22"/>
           <w:szCs w:val="22"/>
         </w:rPr>
-        <w:t>$ docker --version</w:t>
-      </w:r>
-    </w:p>
-    <w:p>
-      <w:pPr>
-        <w:rPr>
-          <w:b/>
-        </w:rPr>
-      </w:pPr>
+        <w:t xml:space="preserve">$ </w:t>
+      </w:r>
+      <w:proofErr w:type="spellStart"/>
+      <w:proofErr w:type="gramStart"/>
       <w:r>
         <w:rPr>
           <w:rFonts w:ascii="Menlo Regular" w:hAnsi="Menlo Regular" w:cs="Menlo Regular"/>
@@ -1812,6 +1815,33 @@
           <w:sz w:val="22"/>
           <w:szCs w:val="22"/>
         </w:rPr>
+        <w:t>docker</w:t>
+      </w:r>
+      <w:proofErr w:type="spellEnd"/>
+      <w:proofErr w:type="gramEnd"/>
+      <w:r>
+        <w:rPr>
+          <w:rFonts w:ascii="Menlo Regular" w:hAnsi="Menlo Regular" w:cs="Menlo Regular"/>
+          <w:color w:val="000000"/>
+          <w:sz w:val="22"/>
+          <w:szCs w:val="22"/>
+        </w:rPr>
+        <w:t xml:space="preserve"> --version</w:t>
+      </w:r>
+    </w:p>
+    <w:p>
+      <w:pPr>
+        <w:rPr>
+          <w:b/>
+        </w:rPr>
+      </w:pPr>
+      <w:r>
+        <w:rPr>
+          <w:rFonts w:ascii="Menlo Regular" w:hAnsi="Menlo Regular" w:cs="Menlo Regular"/>
+          <w:color w:val="000000"/>
+          <w:sz w:val="22"/>
+          <w:szCs w:val="22"/>
+        </w:rPr>
         <w:t>Docker version 18.06.0-ce, build 0ffa825</w:t>
       </w:r>
     </w:p>
@@ -1833,7 +1863,15 @@
         <w:t>just under 2G</w:t>
       </w:r>
       <w:r>
-        <w:t>B combined. So as not to tax the conference network, please pull them in advance. This will also let you deal with any corporate internet proxies while you are still at work and can ask for help.</w:t>
+        <w:t xml:space="preserve">B combined. So as not to tax the conference network, please pull them in advance. This will also let you deal with any corporate </w:t>
+      </w:r>
+      <w:proofErr w:type="gramStart"/>
+      <w:r>
+        <w:t>internet</w:t>
+      </w:r>
+      <w:proofErr w:type="gramEnd"/>
+      <w:r>
+        <w:t xml:space="preserve"> proxies while you are still at work and can ask for help.</w:t>
       </w:r>
     </w:p>
     <w:p/>
@@ -1848,11 +1886,35 @@
           <w:b/>
         </w:rPr>
       </w:pPr>
-      <w:r>
-        <w:rPr>
-          <w:b/>
-        </w:rPr>
-        <w:t>docker pull sonatype/nexus3</w:t>
+      <w:proofErr w:type="spellStart"/>
+      <w:proofErr w:type="gramStart"/>
+      <w:r>
+        <w:rPr>
+          <w:b/>
+        </w:rPr>
+        <w:t>docker</w:t>
+      </w:r>
+      <w:proofErr w:type="spellEnd"/>
+      <w:proofErr w:type="gramEnd"/>
+      <w:r>
+        <w:rPr>
+          <w:b/>
+        </w:rPr>
+        <w:t xml:space="preserve"> pull </w:t>
+      </w:r>
+      <w:proofErr w:type="spellStart"/>
+      <w:r>
+        <w:rPr>
+          <w:b/>
+        </w:rPr>
+        <w:t>sonatype</w:t>
+      </w:r>
+      <w:proofErr w:type="spellEnd"/>
+      <w:r>
+        <w:rPr>
+          <w:b/>
+        </w:rPr>
+        <w:t>/nexus3</w:t>
       </w:r>
       <w:r>
         <w:rPr>
@@ -1867,11 +1929,35 @@
           <w:b/>
         </w:rPr>
       </w:pPr>
-      <w:r>
-        <w:rPr>
-          <w:b/>
-        </w:rPr>
-        <w:t>docker pull jenkins/jenkins:</w:t>
+      <w:proofErr w:type="spellStart"/>
+      <w:proofErr w:type="gramStart"/>
+      <w:r>
+        <w:rPr>
+          <w:b/>
+        </w:rPr>
+        <w:t>docker</w:t>
+      </w:r>
+      <w:proofErr w:type="spellEnd"/>
+      <w:proofErr w:type="gramEnd"/>
+      <w:r>
+        <w:rPr>
+          <w:b/>
+        </w:rPr>
+        <w:t xml:space="preserve"> pull </w:t>
+      </w:r>
+      <w:proofErr w:type="spellStart"/>
+      <w:r>
+        <w:rPr>
+          <w:b/>
+        </w:rPr>
+        <w:t>jenkins</w:t>
+      </w:r>
+      <w:proofErr w:type="spellEnd"/>
+      <w:r>
+        <w:rPr>
+          <w:b/>
+        </w:rPr>
+        <w:t>/jenkins:</w:t>
       </w:r>
       <w:r>
         <w:rPr>
@@ -1886,11 +1972,21 @@
           <w:b/>
         </w:rPr>
       </w:pPr>
-      <w:r>
-        <w:rPr>
-          <w:b/>
-        </w:rPr>
-        <w:t xml:space="preserve">docker pull </w:t>
+      <w:proofErr w:type="spellStart"/>
+      <w:proofErr w:type="gramStart"/>
+      <w:r>
+        <w:rPr>
+          <w:b/>
+        </w:rPr>
+        <w:t>docker</w:t>
+      </w:r>
+      <w:proofErr w:type="spellEnd"/>
+      <w:proofErr w:type="gramEnd"/>
+      <w:r>
+        <w:rPr>
+          <w:b/>
+        </w:rPr>
+        <w:t xml:space="preserve"> pull </w:t>
       </w:r>
       <w:r>
         <w:rPr>
@@ -1978,7 +2074,49 @@
           <w:sz w:val="22"/>
           <w:szCs w:val="22"/>
         </w:rPr>
-        <w:t>$ docker pull sonatype/nexus3:3.13.0</w:t>
+        <w:t xml:space="preserve">$ </w:t>
+      </w:r>
+      <w:proofErr w:type="spellStart"/>
+      <w:proofErr w:type="gramStart"/>
+      <w:r>
+        <w:rPr>
+          <w:rFonts w:ascii="Menlo Regular" w:hAnsi="Menlo Regular" w:cs="Menlo Regular"/>
+          <w:color w:val="000000"/>
+          <w:sz w:val="22"/>
+          <w:szCs w:val="22"/>
+        </w:rPr>
+        <w:t>docker</w:t>
+      </w:r>
+      <w:proofErr w:type="spellEnd"/>
+      <w:proofErr w:type="gramEnd"/>
+      <w:r>
+        <w:rPr>
+          <w:rFonts w:ascii="Menlo Regular" w:hAnsi="Menlo Regular" w:cs="Menlo Regular"/>
+          <w:color w:val="000000"/>
+          <w:sz w:val="22"/>
+          <w:szCs w:val="22"/>
+        </w:rPr>
+        <w:t xml:space="preserve"> pull </w:t>
+      </w:r>
+      <w:proofErr w:type="spellStart"/>
+      <w:r>
+        <w:rPr>
+          <w:rFonts w:ascii="Menlo Regular" w:hAnsi="Menlo Regular" w:cs="Menlo Regular"/>
+          <w:color w:val="000000"/>
+          <w:sz w:val="22"/>
+          <w:szCs w:val="22"/>
+        </w:rPr>
+        <w:t>sonatype</w:t>
+      </w:r>
+      <w:proofErr w:type="spellEnd"/>
+      <w:r>
+        <w:rPr>
+          <w:rFonts w:ascii="Menlo Regular" w:hAnsi="Menlo Regular" w:cs="Menlo Regular"/>
+          <w:color w:val="000000"/>
+          <w:sz w:val="22"/>
+          <w:szCs w:val="22"/>
+        </w:rPr>
+        <w:t>/nexus3:3.13.0</w:t>
       </w:r>
     </w:p>
     <w:p>
@@ -2015,7 +2153,27 @@
           <w:sz w:val="22"/>
           <w:szCs w:val="22"/>
         </w:rPr>
-        <w:t>3.13.0: Pulling from sonatype/nexus3</w:t>
+        <w:t xml:space="preserve">3.13.0: Pulling from </w:t>
+      </w:r>
+      <w:proofErr w:type="spellStart"/>
+      <w:r>
+        <w:rPr>
+          <w:rFonts w:ascii="Menlo Regular" w:hAnsi="Menlo Regular" w:cs="Menlo Regular"/>
+          <w:color w:val="000000"/>
+          <w:sz w:val="22"/>
+          <w:szCs w:val="22"/>
+        </w:rPr>
+        <w:t>sonatype</w:t>
+      </w:r>
+      <w:proofErr w:type="spellEnd"/>
+      <w:r>
+        <w:rPr>
+          <w:rFonts w:ascii="Menlo Regular" w:hAnsi="Menlo Regular" w:cs="Menlo Regular"/>
+          <w:color w:val="000000"/>
+          <w:sz w:val="22"/>
+          <w:szCs w:val="22"/>
+        </w:rPr>
+        <w:t>/nexus3</w:t>
       </w:r>
     </w:p>
     <w:p>
@@ -2163,8 +2321,19 @@
           <w:sz w:val="22"/>
           <w:szCs w:val="22"/>
         </w:rPr>
-        <w:t>Digest: sha256:19d186d5bc8be1ea4f7bae72756baa830e79bf20aae0e9e7b1a0c7d3ce7ac136</w:t>
-      </w:r>
+        <w:t>Digest: sha256</w:t>
+      </w:r>
+      <w:proofErr w:type="gramStart"/>
+      <w:r>
+        <w:rPr>
+          <w:rFonts w:ascii="Menlo Regular" w:hAnsi="Menlo Regular" w:cs="Menlo Regular"/>
+          <w:color w:val="000000"/>
+          <w:sz w:val="22"/>
+          <w:szCs w:val="22"/>
+        </w:rPr>
+        <w:t>:19d186d5bc8be1ea4f7bae72756baa830e79bf20aae0e9e7b1a0c7d3ce7ac136</w:t>
+      </w:r>
+      <w:proofErr w:type="gramEnd"/>
     </w:p>
     <w:p>
       <w:pPr>
@@ -2200,8 +2369,39 @@
           <w:sz w:val="22"/>
           <w:szCs w:val="22"/>
         </w:rPr>
-        <w:t>Status: Downloaded newer image for sonatype/nexus3:3.13.0</w:t>
-      </w:r>
+        <w:t xml:space="preserve">Status: Downloaded newer image for </w:t>
+      </w:r>
+      <w:proofErr w:type="spellStart"/>
+      <w:r>
+        <w:rPr>
+          <w:rFonts w:ascii="Menlo Regular" w:hAnsi="Menlo Regular" w:cs="Menlo Regular"/>
+          <w:color w:val="000000"/>
+          <w:sz w:val="22"/>
+          <w:szCs w:val="22"/>
+        </w:rPr>
+        <w:t>sonatype</w:t>
+      </w:r>
+      <w:proofErr w:type="spellEnd"/>
+      <w:r>
+        <w:rPr>
+          <w:rFonts w:ascii="Menlo Regular" w:hAnsi="Menlo Regular" w:cs="Menlo Regular"/>
+          <w:color w:val="000000"/>
+          <w:sz w:val="22"/>
+          <w:szCs w:val="22"/>
+        </w:rPr>
+        <w:t>/nexus3</w:t>
+      </w:r>
+      <w:proofErr w:type="gramStart"/>
+      <w:r>
+        <w:rPr>
+          <w:rFonts w:ascii="Menlo Regular" w:hAnsi="Menlo Regular" w:cs="Menlo Regular"/>
+          <w:color w:val="000000"/>
+          <w:sz w:val="22"/>
+          <w:szCs w:val="22"/>
+        </w:rPr>
+        <w:t>:3.13.0</w:t>
+      </w:r>
+      <w:proofErr w:type="gramEnd"/>
     </w:p>
     <w:p>
       <w:pPr>
@@ -2265,7 +2465,49 @@
           <w:sz w:val="22"/>
           <w:szCs w:val="22"/>
         </w:rPr>
-        <w:t>$ docker pull jenkins/jenkins:2.140</w:t>
+        <w:t xml:space="preserve">$ </w:t>
+      </w:r>
+      <w:proofErr w:type="spellStart"/>
+      <w:proofErr w:type="gramStart"/>
+      <w:r>
+        <w:rPr>
+          <w:rFonts w:ascii="Menlo Regular" w:hAnsi="Menlo Regular" w:cs="Menlo Regular"/>
+          <w:color w:val="000000"/>
+          <w:sz w:val="22"/>
+          <w:szCs w:val="22"/>
+        </w:rPr>
+        <w:t>docker</w:t>
+      </w:r>
+      <w:proofErr w:type="spellEnd"/>
+      <w:proofErr w:type="gramEnd"/>
+      <w:r>
+        <w:rPr>
+          <w:rFonts w:ascii="Menlo Regular" w:hAnsi="Menlo Regular" w:cs="Menlo Regular"/>
+          <w:color w:val="000000"/>
+          <w:sz w:val="22"/>
+          <w:szCs w:val="22"/>
+        </w:rPr>
+        <w:t xml:space="preserve"> pull </w:t>
+      </w:r>
+      <w:proofErr w:type="spellStart"/>
+      <w:r>
+        <w:rPr>
+          <w:rFonts w:ascii="Menlo Regular" w:hAnsi="Menlo Regular" w:cs="Menlo Regular"/>
+          <w:color w:val="000000"/>
+          <w:sz w:val="22"/>
+          <w:szCs w:val="22"/>
+        </w:rPr>
+        <w:t>jenkins</w:t>
+      </w:r>
+      <w:proofErr w:type="spellEnd"/>
+      <w:r>
+        <w:rPr>
+          <w:rFonts w:ascii="Menlo Regular" w:hAnsi="Menlo Regular" w:cs="Menlo Regular"/>
+          <w:color w:val="000000"/>
+          <w:sz w:val="22"/>
+          <w:szCs w:val="22"/>
+        </w:rPr>
+        <w:t>/jenkins:2.140</w:t>
       </w:r>
     </w:p>
     <w:p>
@@ -2302,8 +2544,39 @@
           <w:sz w:val="22"/>
           <w:szCs w:val="22"/>
         </w:rPr>
-        <w:t>2.140: Pulling from jenkins/jenkins</w:t>
-      </w:r>
+        <w:t xml:space="preserve">2.140: Pulling from </w:t>
+      </w:r>
+      <w:proofErr w:type="spellStart"/>
+      <w:r>
+        <w:rPr>
+          <w:rFonts w:ascii="Menlo Regular" w:hAnsi="Menlo Regular" w:cs="Menlo Regular"/>
+          <w:color w:val="000000"/>
+          <w:sz w:val="22"/>
+          <w:szCs w:val="22"/>
+        </w:rPr>
+        <w:t>jenkins</w:t>
+      </w:r>
+      <w:proofErr w:type="spellEnd"/>
+      <w:r>
+        <w:rPr>
+          <w:rFonts w:ascii="Menlo Regular" w:hAnsi="Menlo Regular" w:cs="Menlo Regular"/>
+          <w:color w:val="000000"/>
+          <w:sz w:val="22"/>
+          <w:szCs w:val="22"/>
+        </w:rPr>
+        <w:t>/</w:t>
+      </w:r>
+      <w:proofErr w:type="spellStart"/>
+      <w:r>
+        <w:rPr>
+          <w:rFonts w:ascii="Menlo Regular" w:hAnsi="Menlo Regular" w:cs="Menlo Regular"/>
+          <w:color w:val="000000"/>
+          <w:sz w:val="22"/>
+          <w:szCs w:val="22"/>
+        </w:rPr>
+        <w:t>jenkins</w:t>
+      </w:r>
+      <w:proofErr w:type="spellEnd"/>
     </w:p>
     <w:p>
       <w:pPr>
@@ -2443,6 +2716,7 @@
           <w:szCs w:val="22"/>
         </w:rPr>
       </w:pPr>
+      <w:proofErr w:type="gramStart"/>
       <w:r>
         <w:rPr>
           <w:rFonts w:ascii="Menlo Regular" w:hAnsi="Menlo Regular" w:cs="Menlo Regular"/>
@@ -2450,7 +2724,17 @@
           <w:sz w:val="22"/>
           <w:szCs w:val="22"/>
         </w:rPr>
-        <w:t xml:space="preserve">d4eee24d4dac: Pull complete </w:t>
+        <w:t>d4eee24d4dac</w:t>
+      </w:r>
+      <w:proofErr w:type="gramEnd"/>
+      <w:r>
+        <w:rPr>
+          <w:rFonts w:ascii="Menlo Regular" w:hAnsi="Menlo Regular" w:cs="Menlo Regular"/>
+          <w:color w:val="000000"/>
+          <w:sz w:val="22"/>
+          <w:szCs w:val="22"/>
+        </w:rPr>
+        <w:t xml:space="preserve">: Pull complete </w:t>
       </w:r>
     </w:p>
     <w:p>
@@ -2480,6 +2764,7 @@
           <w:szCs w:val="22"/>
         </w:rPr>
       </w:pPr>
+      <w:proofErr w:type="gramStart"/>
       <w:r>
         <w:rPr>
           <w:rFonts w:ascii="Menlo Regular" w:hAnsi="Menlo Regular" w:cs="Menlo Regular"/>
@@ -2487,7 +2772,17 @@
           <w:sz w:val="22"/>
           <w:szCs w:val="22"/>
         </w:rPr>
-        <w:t xml:space="preserve">c58988e753d7: Pull complete </w:t>
+        <w:t>c58988e753d7</w:t>
+      </w:r>
+      <w:proofErr w:type="gramEnd"/>
+      <w:r>
+        <w:rPr>
+          <w:rFonts w:ascii="Menlo Regular" w:hAnsi="Menlo Regular" w:cs="Menlo Regular"/>
+          <w:color w:val="000000"/>
+          <w:sz w:val="22"/>
+          <w:szCs w:val="22"/>
+        </w:rPr>
+        <w:t xml:space="preserve">: Pull complete </w:t>
       </w:r>
     </w:p>
     <w:p>
@@ -2776,6 +3071,7 @@
           <w:szCs w:val="22"/>
         </w:rPr>
       </w:pPr>
+      <w:proofErr w:type="gramStart"/>
       <w:r>
         <w:rPr>
           <w:rFonts w:ascii="Menlo Regular" w:hAnsi="Menlo Regular" w:cs="Menlo Regular"/>
@@ -2783,7 +3079,17 @@
           <w:sz w:val="22"/>
           <w:szCs w:val="22"/>
         </w:rPr>
-        <w:t xml:space="preserve">f6bf99db32d5: Pull complete </w:t>
+        <w:t>f6bf99db32d5</w:t>
+      </w:r>
+      <w:proofErr w:type="gramEnd"/>
+      <w:r>
+        <w:rPr>
+          <w:rFonts w:ascii="Menlo Regular" w:hAnsi="Menlo Regular" w:cs="Menlo Regular"/>
+          <w:color w:val="000000"/>
+          <w:sz w:val="22"/>
+          <w:szCs w:val="22"/>
+        </w:rPr>
+        <w:t xml:space="preserve">: Pull complete </w:t>
       </w:r>
     </w:p>
     <w:p>
@@ -2813,6 +3119,7 @@
           <w:szCs w:val="22"/>
         </w:rPr>
       </w:pPr>
+      <w:proofErr w:type="gramStart"/>
       <w:r>
         <w:rPr>
           <w:rFonts w:ascii="Menlo Regular" w:hAnsi="Menlo Regular" w:cs="Menlo Regular"/>
@@ -2820,7 +3127,17 @@
           <w:sz w:val="22"/>
           <w:szCs w:val="22"/>
         </w:rPr>
-        <w:t xml:space="preserve">bb47d4bbb0e1: Pull complete </w:t>
+        <w:t>bb47d4bbb0e1</w:t>
+      </w:r>
+      <w:proofErr w:type="gramEnd"/>
+      <w:r>
+        <w:rPr>
+          <w:rFonts w:ascii="Menlo Regular" w:hAnsi="Menlo Regular" w:cs="Menlo Regular"/>
+          <w:color w:val="000000"/>
+          <w:sz w:val="22"/>
+          <w:szCs w:val="22"/>
+        </w:rPr>
+        <w:t xml:space="preserve">: Pull complete </w:t>
       </w:r>
     </w:p>
     <w:p>
@@ -3035,6 +3352,7 @@
           <w:szCs w:val="22"/>
         </w:rPr>
       </w:pPr>
+      <w:proofErr w:type="gramStart"/>
       <w:r>
         <w:rPr>
           <w:rFonts w:ascii="Menlo Regular" w:hAnsi="Menlo Regular" w:cs="Menlo Regular"/>
@@ -3042,7 +3360,17 @@
           <w:sz w:val="22"/>
           <w:szCs w:val="22"/>
         </w:rPr>
-        <w:t xml:space="preserve">f9860b79812e: Pull complete </w:t>
+        <w:t>f9860b79812e</w:t>
+      </w:r>
+      <w:proofErr w:type="gramEnd"/>
+      <w:r>
+        <w:rPr>
+          <w:rFonts w:ascii="Menlo Regular" w:hAnsi="Menlo Regular" w:cs="Menlo Regular"/>
+          <w:color w:val="000000"/>
+          <w:sz w:val="22"/>
+          <w:szCs w:val="22"/>
+        </w:rPr>
+        <w:t xml:space="preserve">: Pull complete </w:t>
       </w:r>
     </w:p>
     <w:p>
@@ -3116,8 +3444,19 @@
           <w:sz w:val="22"/>
           <w:szCs w:val="22"/>
         </w:rPr>
-        <w:t>Digest: sha256:161cb25fbb23a1c5ac5fdd0feebd713edd62c235e199e68b34d1a78205a42da7</w:t>
-      </w:r>
+        <w:t>Digest: sha256</w:t>
+      </w:r>
+      <w:proofErr w:type="gramStart"/>
+      <w:r>
+        <w:rPr>
+          <w:rFonts w:ascii="Menlo Regular" w:hAnsi="Menlo Regular" w:cs="Menlo Regular"/>
+          <w:color w:val="000000"/>
+          <w:sz w:val="22"/>
+          <w:szCs w:val="22"/>
+        </w:rPr>
+        <w:t>:161cb25fbb23a1c5ac5fdd0feebd713edd62c235e199e68b34d1a78205a42da7</w:t>
+      </w:r>
+      <w:proofErr w:type="gramEnd"/>
     </w:p>
     <w:p>
       <w:pPr>
@@ -3153,8 +3492,39 @@
           <w:sz w:val="22"/>
           <w:szCs w:val="22"/>
         </w:rPr>
-        <w:t>Status: Downloaded newer image for jenkins/jenkins:2.140</w:t>
-      </w:r>
+        <w:t xml:space="preserve">Status: Downloaded newer image for </w:t>
+      </w:r>
+      <w:proofErr w:type="spellStart"/>
+      <w:r>
+        <w:rPr>
+          <w:rFonts w:ascii="Menlo Regular" w:hAnsi="Menlo Regular" w:cs="Menlo Regular"/>
+          <w:color w:val="000000"/>
+          <w:sz w:val="22"/>
+          <w:szCs w:val="22"/>
+        </w:rPr>
+        <w:t>jenkins</w:t>
+      </w:r>
+      <w:proofErr w:type="spellEnd"/>
+      <w:r>
+        <w:rPr>
+          <w:rFonts w:ascii="Menlo Regular" w:hAnsi="Menlo Regular" w:cs="Menlo Regular"/>
+          <w:color w:val="000000"/>
+          <w:sz w:val="22"/>
+          <w:szCs w:val="22"/>
+        </w:rPr>
+        <w:t>/jenkins</w:t>
+      </w:r>
+      <w:proofErr w:type="gramStart"/>
+      <w:r>
+        <w:rPr>
+          <w:rFonts w:ascii="Menlo Regular" w:hAnsi="Menlo Regular" w:cs="Menlo Regular"/>
+          <w:color w:val="000000"/>
+          <w:sz w:val="22"/>
+          <w:szCs w:val="22"/>
+        </w:rPr>
+        <w:t>:2.140</w:t>
+      </w:r>
+      <w:proofErr w:type="gramEnd"/>
     </w:p>
     <w:p>
       <w:pPr>
@@ -3218,7 +3588,29 @@
           <w:sz w:val="22"/>
           <w:szCs w:val="22"/>
         </w:rPr>
-        <w:t>$ docker pull sonarqube:7.1</w:t>
+        <w:t xml:space="preserve">$ </w:t>
+      </w:r>
+      <w:proofErr w:type="spellStart"/>
+      <w:proofErr w:type="gramStart"/>
+      <w:r>
+        <w:rPr>
+          <w:rFonts w:ascii="Menlo Regular" w:hAnsi="Menlo Regular" w:cs="Menlo Regular"/>
+          <w:color w:val="000000"/>
+          <w:sz w:val="22"/>
+          <w:szCs w:val="22"/>
+        </w:rPr>
+        <w:t>docker</w:t>
+      </w:r>
+      <w:proofErr w:type="spellEnd"/>
+      <w:proofErr w:type="gramEnd"/>
+      <w:r>
+        <w:rPr>
+          <w:rFonts w:ascii="Menlo Regular" w:hAnsi="Menlo Regular" w:cs="Menlo Regular"/>
+          <w:color w:val="000000"/>
+          <w:sz w:val="22"/>
+          <w:szCs w:val="22"/>
+        </w:rPr>
+        <w:t xml:space="preserve"> pull sonarqube:7.1</w:t>
       </w:r>
     </w:p>
     <w:p>
@@ -3255,8 +3647,19 @@
           <w:sz w:val="22"/>
           <w:szCs w:val="22"/>
         </w:rPr>
-        <w:t>7.1: Pulling from library/sonarqube</w:t>
-      </w:r>
+        <w:t>7.1: Pulling from library/</w:t>
+      </w:r>
+      <w:proofErr w:type="spellStart"/>
+      <w:r>
+        <w:rPr>
+          <w:rFonts w:ascii="Menlo Regular" w:hAnsi="Menlo Regular" w:cs="Menlo Regular"/>
+          <w:color w:val="000000"/>
+          <w:sz w:val="22"/>
+          <w:szCs w:val="22"/>
+        </w:rPr>
+        <w:t>sonarqube</w:t>
+      </w:r>
+      <w:proofErr w:type="spellEnd"/>
     </w:p>
     <w:p>
       <w:pPr>
@@ -3396,6 +3799,7 @@
           <w:szCs w:val="22"/>
         </w:rPr>
       </w:pPr>
+      <w:proofErr w:type="gramStart"/>
       <w:r>
         <w:rPr>
           <w:rFonts w:ascii="Menlo Regular" w:hAnsi="Menlo Regular" w:cs="Menlo Regular"/>
@@ -3403,7 +3807,17 @@
           <w:sz w:val="22"/>
           <w:szCs w:val="22"/>
         </w:rPr>
-        <w:t xml:space="preserve">d4eee24d4dac: Already exists </w:t>
+        <w:t>d4eee24d4dac</w:t>
+      </w:r>
+      <w:proofErr w:type="gramEnd"/>
+      <w:r>
+        <w:rPr>
+          <w:rFonts w:ascii="Menlo Regular" w:hAnsi="Menlo Regular" w:cs="Menlo Regular"/>
+          <w:color w:val="000000"/>
+          <w:sz w:val="22"/>
+          <w:szCs w:val="22"/>
+        </w:rPr>
+        <w:t xml:space="preserve">: Already exists </w:t>
       </w:r>
     </w:p>
     <w:p>
@@ -3433,6 +3847,7 @@
           <w:szCs w:val="22"/>
         </w:rPr>
       </w:pPr>
+      <w:proofErr w:type="gramStart"/>
       <w:r>
         <w:rPr>
           <w:rFonts w:ascii="Menlo Regular" w:hAnsi="Menlo Regular" w:cs="Menlo Regular"/>
@@ -3440,7 +3855,17 @@
           <w:sz w:val="22"/>
           <w:szCs w:val="22"/>
         </w:rPr>
-        <w:t xml:space="preserve">c58988e753d7: Already exists </w:t>
+        <w:t>c58988e753d7</w:t>
+      </w:r>
+      <w:proofErr w:type="gramEnd"/>
+      <w:r>
+        <w:rPr>
+          <w:rFonts w:ascii="Menlo Regular" w:hAnsi="Menlo Regular" w:cs="Menlo Regular"/>
+          <w:color w:val="000000"/>
+          <w:sz w:val="22"/>
+          <w:szCs w:val="22"/>
+        </w:rPr>
+        <w:t xml:space="preserve">: Already exists </w:t>
       </w:r>
     </w:p>
     <w:p>
@@ -3655,6 +4080,7 @@
           <w:szCs w:val="22"/>
         </w:rPr>
       </w:pPr>
+      <w:proofErr w:type="gramStart"/>
       <w:r>
         <w:rPr>
           <w:rFonts w:ascii="Menlo Regular" w:hAnsi="Menlo Regular" w:cs="Menlo Regular"/>
@@ -3662,7 +4088,17 @@
           <w:sz w:val="22"/>
           <w:szCs w:val="22"/>
         </w:rPr>
-        <w:t xml:space="preserve">e0b67c57c8e1: Pull complete </w:t>
+        <w:t>e0b67c57c8e1</w:t>
+      </w:r>
+      <w:proofErr w:type="gramEnd"/>
+      <w:r>
+        <w:rPr>
+          <w:rFonts w:ascii="Menlo Regular" w:hAnsi="Menlo Regular" w:cs="Menlo Regular"/>
+          <w:color w:val="000000"/>
+          <w:sz w:val="22"/>
+          <w:szCs w:val="22"/>
+        </w:rPr>
+        <w:t xml:space="preserve">: Pull complete </w:t>
       </w:r>
     </w:p>
     <w:p>
@@ -3692,6 +4128,7 @@
           <w:szCs w:val="22"/>
         </w:rPr>
       </w:pPr>
+      <w:proofErr w:type="gramStart"/>
       <w:r>
         <w:rPr>
           <w:rFonts w:ascii="Menlo Regular" w:hAnsi="Menlo Regular" w:cs="Menlo Regular"/>
@@ -3699,7 +4136,17 @@
           <w:sz w:val="22"/>
           <w:szCs w:val="22"/>
         </w:rPr>
-        <w:t xml:space="preserve">ce12e009fbe7: Pull complete </w:t>
+        <w:t>ce12e009fbe7</w:t>
+      </w:r>
+      <w:proofErr w:type="gramEnd"/>
+      <w:r>
+        <w:rPr>
+          <w:rFonts w:ascii="Menlo Regular" w:hAnsi="Menlo Regular" w:cs="Menlo Regular"/>
+          <w:color w:val="000000"/>
+          <w:sz w:val="22"/>
+          <w:szCs w:val="22"/>
+        </w:rPr>
+        <w:t xml:space="preserve">: Pull complete </w:t>
       </w:r>
     </w:p>
     <w:p>
@@ -3773,8 +4220,19 @@
           <w:sz w:val="22"/>
           <w:szCs w:val="22"/>
         </w:rPr>
-        <w:t>Digest: sha256:4438a37735caa24d80da31ee29e72d686abdaa8f5009746ec60e0d43519e1a57</w:t>
-      </w:r>
+        <w:t>Digest: sha256</w:t>
+      </w:r>
+      <w:proofErr w:type="gramStart"/>
+      <w:r>
+        <w:rPr>
+          <w:rFonts w:ascii="Menlo Regular" w:hAnsi="Menlo Regular" w:cs="Menlo Regular"/>
+          <w:color w:val="000000"/>
+          <w:sz w:val="22"/>
+          <w:szCs w:val="22"/>
+        </w:rPr>
+        <w:t>:4438a37735caa24d80da31ee29e72d686abdaa8f5009746ec60e0d43519e1a57</w:t>
+      </w:r>
+      <w:proofErr w:type="gramEnd"/>
     </w:p>
     <w:p>
       <w:pPr>
@@ -3810,8 +4268,19 @@
           <w:sz w:val="22"/>
           <w:szCs w:val="22"/>
         </w:rPr>
-        <w:t>Status: Downloaded newer image for sonarqube:7.1</w:t>
-      </w:r>
+        <w:t>Status: Downloaded newer image for sonarqube</w:t>
+      </w:r>
+      <w:proofErr w:type="gramStart"/>
+      <w:r>
+        <w:rPr>
+          <w:rFonts w:ascii="Menlo Regular" w:hAnsi="Menlo Regular" w:cs="Menlo Regular"/>
+          <w:color w:val="000000"/>
+          <w:sz w:val="22"/>
+          <w:szCs w:val="22"/>
+        </w:rPr>
+        <w:t>:7.1</w:t>
+      </w:r>
+      <w:proofErr w:type="gramEnd"/>
     </w:p>
     <w:p>
       <w:pPr>
@@ -3986,7 +4455,27 @@
           <w:sz w:val="22"/>
           <w:szCs w:val="22"/>
         </w:rPr>
-        <w:t>$ groovy -version</w:t>
+        <w:t xml:space="preserve">$ </w:t>
+      </w:r>
+      <w:proofErr w:type="gramStart"/>
+      <w:r>
+        <w:rPr>
+          <w:rFonts w:ascii="Menlo Regular" w:hAnsi="Menlo Regular" w:cs="Menlo Regular"/>
+          <w:color w:val="000000"/>
+          <w:sz w:val="22"/>
+          <w:szCs w:val="22"/>
+        </w:rPr>
+        <w:t>groovy</w:t>
+      </w:r>
+      <w:proofErr w:type="gramEnd"/>
+      <w:r>
+        <w:rPr>
+          <w:rFonts w:ascii="Menlo Regular" w:hAnsi="Menlo Regular" w:cs="Menlo Regular"/>
+          <w:color w:val="000000"/>
+          <w:sz w:val="22"/>
+          <w:szCs w:val="22"/>
+        </w:rPr>
+        <w:t xml:space="preserve"> -version</w:t>
       </w:r>
     </w:p>
     <w:p>
@@ -4173,11 +4662,35 @@
           <w:b/>
         </w:rPr>
       </w:pPr>
-      <w:r>
-        <w:rPr>
-          <w:b/>
-        </w:rPr>
-        <w:t>docker network create hol-network</w:t>
+      <w:proofErr w:type="spellStart"/>
+      <w:proofErr w:type="gramStart"/>
+      <w:r>
+        <w:rPr>
+          <w:b/>
+        </w:rPr>
+        <w:t>docker</w:t>
+      </w:r>
+      <w:proofErr w:type="spellEnd"/>
+      <w:proofErr w:type="gramEnd"/>
+      <w:r>
+        <w:rPr>
+          <w:b/>
+        </w:rPr>
+        <w:t xml:space="preserve"> network create </w:t>
+      </w:r>
+      <w:proofErr w:type="spellStart"/>
+      <w:r>
+        <w:rPr>
+          <w:b/>
+        </w:rPr>
+        <w:t>hol</w:t>
+      </w:r>
+      <w:proofErr w:type="spellEnd"/>
+      <w:r>
+        <w:rPr>
+          <w:b/>
+        </w:rPr>
+        <w:t>-network</w:t>
       </w:r>
     </w:p>
     <w:p>
@@ -4201,23 +4714,55 @@
           <w:b/>
         </w:rPr>
       </w:pPr>
-      <w:r>
-        <w:rPr>
-          <w:b/>
-        </w:rPr>
-        <w:t xml:space="preserve">docker run -d -p 8081:8081 --name nexus </w:t>
-      </w:r>
-      <w:r>
-        <w:rPr>
-          <w:b/>
-        </w:rPr>
-        <w:t xml:space="preserve">--network hol-network </w:t>
-      </w:r>
-      <w:r>
-        <w:rPr>
-          <w:b/>
-        </w:rPr>
-        <w:t>sonatype/nexus3</w:t>
+      <w:proofErr w:type="spellStart"/>
+      <w:proofErr w:type="gramStart"/>
+      <w:r>
+        <w:rPr>
+          <w:b/>
+        </w:rPr>
+        <w:t>docker</w:t>
+      </w:r>
+      <w:proofErr w:type="spellEnd"/>
+      <w:proofErr w:type="gramEnd"/>
+      <w:r>
+        <w:rPr>
+          <w:b/>
+        </w:rPr>
+        <w:t xml:space="preserve"> run -d -p 8081:8081 --name nexus </w:t>
+      </w:r>
+      <w:r>
+        <w:rPr>
+          <w:b/>
+        </w:rPr>
+        <w:t xml:space="preserve">--network </w:t>
+      </w:r>
+      <w:proofErr w:type="spellStart"/>
+      <w:r>
+        <w:rPr>
+          <w:b/>
+        </w:rPr>
+        <w:t>hol</w:t>
+      </w:r>
+      <w:proofErr w:type="spellEnd"/>
+      <w:r>
+        <w:rPr>
+          <w:b/>
+        </w:rPr>
+        <w:t xml:space="preserve">-network </w:t>
+      </w:r>
+      <w:proofErr w:type="spellStart"/>
+      <w:r>
+        <w:rPr>
+          <w:b/>
+        </w:rPr>
+        <w:t>sonatype</w:t>
+      </w:r>
+      <w:proofErr w:type="spellEnd"/>
+      <w:r>
+        <w:rPr>
+          <w:b/>
+        </w:rPr>
+        <w:t>/nexus3</w:t>
       </w:r>
       <w:r>
         <w:rPr>
@@ -4283,11 +4828,21 @@
       <w:bookmarkStart w:id="11" w:name="OLE_LINK2"/>
     </w:p>
     <w:p>
-      <w:r>
-        <w:rPr>
-          <w:b/>
-        </w:rPr>
-        <w:t>docker run -d -p 8080:8080 --name</w:t>
+      <w:proofErr w:type="spellStart"/>
+      <w:proofErr w:type="gramStart"/>
+      <w:r>
+        <w:rPr>
+          <w:b/>
+        </w:rPr>
+        <w:t>docker</w:t>
+      </w:r>
+      <w:proofErr w:type="spellEnd"/>
+      <w:proofErr w:type="gramEnd"/>
+      <w:r>
+        <w:rPr>
+          <w:b/>
+        </w:rPr>
+        <w:t xml:space="preserve"> run -d -p 8080:8080 --name</w:t>
       </w:r>
       <w:r>
         <w:rPr>
@@ -4295,6 +4850,7 @@
         </w:rPr>
         <w:t xml:space="preserve"> </w:t>
       </w:r>
+      <w:proofErr w:type="spellStart"/>
       <w:r>
         <w:rPr>
           <w:b/>
@@ -4305,13 +4861,48 @@
         <w:rPr>
           <w:b/>
         </w:rPr>
-        <w:t>enkins --network hol-network</w:t>
-      </w:r>
-      <w:r>
-        <w:rPr>
-          <w:b/>
-        </w:rPr>
-        <w:t xml:space="preserve"> jenkins/</w:t>
+        <w:t>enkins</w:t>
+      </w:r>
+      <w:proofErr w:type="spellEnd"/>
+      <w:r>
+        <w:rPr>
+          <w:b/>
+        </w:rPr>
+        <w:t xml:space="preserve"> --network </w:t>
+      </w:r>
+      <w:proofErr w:type="spellStart"/>
+      <w:r>
+        <w:rPr>
+          <w:b/>
+        </w:rPr>
+        <w:t>hol</w:t>
+      </w:r>
+      <w:proofErr w:type="spellEnd"/>
+      <w:r>
+        <w:rPr>
+          <w:b/>
+        </w:rPr>
+        <w:t>-network</w:t>
+      </w:r>
+      <w:r>
+        <w:rPr>
+          <w:b/>
+        </w:rPr>
+        <w:t xml:space="preserve"> </w:t>
+      </w:r>
+      <w:proofErr w:type="spellStart"/>
+      <w:r>
+        <w:rPr>
+          <w:b/>
+        </w:rPr>
+        <w:t>jenkins</w:t>
+      </w:r>
+      <w:proofErr w:type="spellEnd"/>
+      <w:r>
+        <w:rPr>
+          <w:b/>
+        </w:rPr>
+        <w:t>/</w:t>
       </w:r>
       <w:r>
         <w:rPr>
@@ -4362,6 +4953,8 @@
           <w:b/>
         </w:rPr>
       </w:pPr>
+      <w:proofErr w:type="spellStart"/>
+      <w:proofErr w:type="gramStart"/>
       <w:r>
         <w:rPr>
           <w:b/>
@@ -4372,7 +4965,15 @@
         <w:rPr>
           <w:b/>
         </w:rPr>
-        <w:t>ocker exec -</w:t>
+        <w:t>ocker</w:t>
+      </w:r>
+      <w:proofErr w:type="spellEnd"/>
+      <w:proofErr w:type="gramEnd"/>
+      <w:r>
+        <w:rPr>
+          <w:b/>
+        </w:rPr>
+        <w:t xml:space="preserve"> exec -</w:t>
       </w:r>
       <w:r>
         <w:rPr>
@@ -4380,12 +4981,14 @@
         </w:rPr>
         <w:t xml:space="preserve">it </w:t>
       </w:r>
+      <w:proofErr w:type="spellStart"/>
       <w:r>
         <w:rPr>
           <w:b/>
         </w:rPr>
         <w:t>jenkins</w:t>
       </w:r>
+      <w:proofErr w:type="spellEnd"/>
       <w:r>
         <w:rPr>
           <w:b/>
@@ -4412,12 +5015,56 @@
           <w:b/>
         </w:rPr>
       </w:pPr>
-      <w:r>
-        <w:rPr>
-          <w:b/>
-        </w:rPr>
-        <w:t>cat /var/jenkins_home/secrets/initialAdminPassword</w:t>
-      </w:r>
+      <w:proofErr w:type="gramStart"/>
+      <w:r>
+        <w:rPr>
+          <w:b/>
+        </w:rPr>
+        <w:t>cat</w:t>
+      </w:r>
+      <w:proofErr w:type="gramEnd"/>
+      <w:r>
+        <w:rPr>
+          <w:b/>
+        </w:rPr>
+        <w:t xml:space="preserve"> /</w:t>
+      </w:r>
+      <w:proofErr w:type="spellStart"/>
+      <w:r>
+        <w:rPr>
+          <w:b/>
+        </w:rPr>
+        <w:t>var</w:t>
+      </w:r>
+      <w:proofErr w:type="spellEnd"/>
+      <w:r>
+        <w:rPr>
+          <w:b/>
+        </w:rPr>
+        <w:t>/</w:t>
+      </w:r>
+      <w:proofErr w:type="spellStart"/>
+      <w:r>
+        <w:rPr>
+          <w:b/>
+        </w:rPr>
+        <w:t>jenkins_home</w:t>
+      </w:r>
+      <w:proofErr w:type="spellEnd"/>
+      <w:r>
+        <w:rPr>
+          <w:b/>
+        </w:rPr>
+        <w:t>/secrets/</w:t>
+      </w:r>
+      <w:proofErr w:type="spellStart"/>
+      <w:r>
+        <w:rPr>
+          <w:b/>
+        </w:rPr>
+        <w:t>initialAdminPassword</w:t>
+      </w:r>
+      <w:proofErr w:type="spellEnd"/>
     </w:p>
     <w:p>
       <w:pPr>
@@ -4582,7 +5229,15 @@
         </w:numPr>
       </w:pPr>
       <w:r>
-        <w:t>In the command line window, type “exit” to get out of bash.</w:t>
+        <w:t xml:space="preserve">In the command line window, </w:t>
+      </w:r>
+      <w:proofErr w:type="gramStart"/>
+      <w:r>
+        <w:t>type</w:t>
+      </w:r>
+      <w:proofErr w:type="gramEnd"/>
+      <w:r>
+        <w:t xml:space="preserve"> “exit” to get out of bash.</w:t>
       </w:r>
     </w:p>
     <w:p>
@@ -4726,11 +5381,21 @@
           <w:b/>
         </w:rPr>
       </w:pPr>
-      <w:r>
-        <w:rPr>
-          <w:b/>
-        </w:rPr>
-        <w:t xml:space="preserve">println </w:t>
+      <w:proofErr w:type="spellStart"/>
+      <w:proofErr w:type="gramStart"/>
+      <w:r>
+        <w:rPr>
+          <w:b/>
+        </w:rPr>
+        <w:t>println</w:t>
+      </w:r>
+      <w:proofErr w:type="spellEnd"/>
+      <w:proofErr w:type="gramEnd"/>
+      <w:r>
+        <w:rPr>
+          <w:b/>
+        </w:rPr>
+        <w:t xml:space="preserve"> </w:t>
       </w:r>
       <w:r>
         <w:rPr>
@@ -4761,18 +5426,30 @@
           <w:b/>
         </w:rPr>
       </w:pPr>
+      <w:proofErr w:type="spellStart"/>
+      <w:proofErr w:type="gramStart"/>
       <w:r>
         <w:rPr>
           <w:b/>
         </w:rPr>
         <w:t>println</w:t>
       </w:r>
-      <w:r>
-        <w:rPr>
-          <w:b/>
-        </w:rPr>
-        <w:t xml:space="preserve"> GroovySystem.version</w:t>
-      </w:r>
+      <w:proofErr w:type="spellEnd"/>
+      <w:proofErr w:type="gramEnd"/>
+      <w:r>
+        <w:rPr>
+          <w:b/>
+        </w:rPr>
+        <w:t xml:space="preserve"> </w:t>
+      </w:r>
+      <w:proofErr w:type="spellStart"/>
+      <w:r>
+        <w:rPr>
+          <w:b/>
+        </w:rPr>
+        <w:t>GroovySystem.version</w:t>
+      </w:r>
+      <w:proofErr w:type="spellEnd"/>
     </w:p>
     <w:p>
       <w:pPr>
@@ -5512,11 +6189,21 @@
           <w:b/>
         </w:rPr>
       </w:pPr>
-      <w:r>
-        <w:rPr>
-          <w:b/>
-        </w:rPr>
-        <w:t xml:space="preserve">println </w:t>
+      <w:proofErr w:type="spellStart"/>
+      <w:proofErr w:type="gramStart"/>
+      <w:r>
+        <w:rPr>
+          <w:b/>
+        </w:rPr>
+        <w:t>println</w:t>
+      </w:r>
+      <w:proofErr w:type="spellEnd"/>
+      <w:proofErr w:type="gramEnd"/>
+      <w:r>
+        <w:rPr>
+          <w:b/>
+        </w:rPr>
+        <w:t xml:space="preserve"> </w:t>
       </w:r>
       <w:r>
         <w:rPr>
@@ -5547,18 +6234,30 @@
           <w:b/>
         </w:rPr>
       </w:pPr>
+      <w:proofErr w:type="spellStart"/>
+      <w:proofErr w:type="gramStart"/>
       <w:r>
         <w:rPr>
           <w:b/>
         </w:rPr>
         <w:t>println</w:t>
       </w:r>
-      <w:r>
-        <w:rPr>
-          <w:b/>
-        </w:rPr>
-        <w:t xml:space="preserve"> GroovySystem.version</w:t>
-      </w:r>
+      <w:proofErr w:type="spellEnd"/>
+      <w:proofErr w:type="gramEnd"/>
+      <w:r>
+        <w:rPr>
+          <w:b/>
+        </w:rPr>
+        <w:t xml:space="preserve"> </w:t>
+      </w:r>
+      <w:proofErr w:type="spellStart"/>
+      <w:r>
+        <w:rPr>
+          <w:b/>
+        </w:rPr>
+        <w:t>GroovySystem.version</w:t>
+      </w:r>
+      <w:proofErr w:type="spellEnd"/>
     </w:p>
     <w:p>
       <w:pPr>
@@ -5826,13 +6525,51 @@
     </w:p>
     <w:p/>
     <w:p>
-      <w:r>
-        <w:t>def list = ['monday', 'wednesday', 'chocolate', 'friday']</w:t>
-      </w:r>
-    </w:p>
-    <w:p>
-      <w:r>
-        <w:t>println ______________________________________</w:t>
+      <w:proofErr w:type="spellStart"/>
+      <w:proofErr w:type="gramStart"/>
+      <w:r>
+        <w:t>def</w:t>
+      </w:r>
+      <w:proofErr w:type="spellEnd"/>
+      <w:proofErr w:type="gramEnd"/>
+      <w:r>
+        <w:t xml:space="preserve"> list = ['</w:t>
+      </w:r>
+      <w:proofErr w:type="spellStart"/>
+      <w:r>
+        <w:t>monday</w:t>
+      </w:r>
+      <w:proofErr w:type="spellEnd"/>
+      <w:r>
+        <w:t>', '</w:t>
+      </w:r>
+      <w:proofErr w:type="spellStart"/>
+      <w:r>
+        <w:t>wednesday</w:t>
+      </w:r>
+      <w:proofErr w:type="spellEnd"/>
+      <w:r>
+        <w:t>', 'chocolate', '</w:t>
+      </w:r>
+      <w:proofErr w:type="spellStart"/>
+      <w:r>
+        <w:t>friday</w:t>
+      </w:r>
+      <w:proofErr w:type="spellEnd"/>
+      <w:r>
+        <w:t>']</w:t>
+      </w:r>
+    </w:p>
+    <w:p>
+      <w:proofErr w:type="spellStart"/>
+      <w:proofErr w:type="gramStart"/>
+      <w:r>
+        <w:t>println</w:t>
+      </w:r>
+      <w:proofErr w:type="spellEnd"/>
+      <w:proofErr w:type="gramEnd"/>
+      <w:r>
+        <w:t xml:space="preserve"> ______________________________________</w:t>
       </w:r>
     </w:p>
     <w:p/>
@@ -5847,7 +6584,15 @@
     <w:p/>
     <w:p>
       <w:r>
-        <w:t>Tip for Java developers: Groovy uses the method grep where Java uses filter.</w:t>
+        <w:t xml:space="preserve">Tip for Java developers: Groovy uses the method </w:t>
+      </w:r>
+      <w:proofErr w:type="spellStart"/>
+      <w:r>
+        <w:t>grep</w:t>
+      </w:r>
+      <w:proofErr w:type="spellEnd"/>
+      <w:r>
+        <w:t xml:space="preserve"> where Java uses filter.</w:t>
       </w:r>
     </w:p>
     <w:p/>
@@ -6025,11 +6770,19 @@
           <w:b/>
         </w:rPr>
       </w:pPr>
-      <w:r>
-        <w:rPr>
-          <w:b/>
-        </w:rPr>
-        <w:t xml:space="preserve">log.info </w:t>
+      <w:proofErr w:type="gramStart"/>
+      <w:r>
+        <w:rPr>
+          <w:b/>
+        </w:rPr>
+        <w:t>log.info</w:t>
+      </w:r>
+      <w:proofErr w:type="gramEnd"/>
+      <w:r>
+        <w:rPr>
+          <w:b/>
+        </w:rPr>
+        <w:t xml:space="preserve"> </w:t>
       </w:r>
       <w:r>
         <w:rPr>
@@ -6060,18 +6813,28 @@
           <w:b/>
         </w:rPr>
       </w:pPr>
+      <w:proofErr w:type="gramStart"/>
       <w:r>
         <w:rPr>
           <w:b/>
         </w:rPr>
         <w:t>log.info</w:t>
       </w:r>
-      <w:r>
-        <w:rPr>
-          <w:b/>
-        </w:rPr>
-        <w:t xml:space="preserve"> GroovySystem.version</w:t>
-      </w:r>
+      <w:proofErr w:type="gramEnd"/>
+      <w:r>
+        <w:rPr>
+          <w:b/>
+        </w:rPr>
+        <w:t xml:space="preserve"> </w:t>
+      </w:r>
+      <w:proofErr w:type="spellStart"/>
+      <w:r>
+        <w:rPr>
+          <w:b/>
+        </w:rPr>
+        <w:t>GroovySystem.version</w:t>
+      </w:r>
+      <w:proofErr w:type="spellEnd"/>
     </w:p>
     <w:p>
       <w:pPr>
@@ -6188,7 +6951,15 @@
         </w:numPr>
       </w:pPr>
       <w:r>
-        <w:t>Click Summary tab. Depending on how fast you are, it will either say Running or Waiting. Refresh if it is still running to confirm it completes.</w:t>
+        <w:t xml:space="preserve">Click Summary tab. Depending on how fast you are, it will either say </w:t>
+      </w:r>
+      <w:proofErr w:type="gramStart"/>
+      <w:r>
+        <w:t>Running</w:t>
+      </w:r>
+      <w:proofErr w:type="gramEnd"/>
+      <w:r>
+        <w:t xml:space="preserve"> or Waiting. Refresh if it is still running to confirm it completes.</w:t>
       </w:r>
     </w:p>
     <w:p>
@@ -6360,11 +7131,21 @@
           <w:b/>
         </w:rPr>
       </w:pPr>
-      <w:r>
-        <w:rPr>
-          <w:b/>
-        </w:rPr>
-        <w:t>docker exec –it nexus bash</w:t>
+      <w:proofErr w:type="spellStart"/>
+      <w:proofErr w:type="gramStart"/>
+      <w:r>
+        <w:rPr>
+          <w:b/>
+        </w:rPr>
+        <w:t>docker</w:t>
+      </w:r>
+      <w:proofErr w:type="spellEnd"/>
+      <w:proofErr w:type="gramEnd"/>
+      <w:r>
+        <w:rPr>
+          <w:b/>
+        </w:rPr>
+        <w:t xml:space="preserve"> exec –it nexus bash</w:t>
       </w:r>
     </w:p>
     <w:p>
@@ -6386,11 +7167,19 @@
           <w:b/>
         </w:rPr>
       </w:pPr>
-      <w:r>
-        <w:rPr>
-          <w:b/>
-        </w:rPr>
-        <w:t>cat /nexus-data/log/tasks/&lt;script name from the log&gt;</w:t>
+      <w:proofErr w:type="gramStart"/>
+      <w:r>
+        <w:rPr>
+          <w:b/>
+        </w:rPr>
+        <w:t>cat</w:t>
+      </w:r>
+      <w:proofErr w:type="gramEnd"/>
+      <w:r>
+        <w:rPr>
+          <w:b/>
+        </w:rPr>
+        <w:t xml:space="preserve"> /nexus-data/log/tasks/&lt;script name from the log&gt;</w:t>
       </w:r>
     </w:p>
     <w:p>
@@ -6421,11 +7210,19 @@
       <w:pPr>
         <w:pStyle w:val="ListParagraph"/>
       </w:pPr>
-      <w:r>
-        <w:rPr>
-          <w:b/>
-        </w:rPr>
-        <w:t>tail –f nexus.log</w:t>
+      <w:proofErr w:type="gramStart"/>
+      <w:r>
+        <w:rPr>
+          <w:b/>
+        </w:rPr>
+        <w:t>tail</w:t>
+      </w:r>
+      <w:proofErr w:type="gramEnd"/>
+      <w:r>
+        <w:rPr>
+          <w:b/>
+        </w:rPr>
+        <w:t xml:space="preserve"> –f nexus.log</w:t>
       </w:r>
     </w:p>
     <w:p>
@@ -6514,7 +7311,15 @@
     <w:p/>
     <w:p>
       <w:r>
-        <w:t>Tip for Groovy developers: the log.info method takes a Java String and not a GString.</w:t>
+        <w:t xml:space="preserve">Tip for Groovy developers: the log.info method takes a Java String and not a </w:t>
+      </w:r>
+      <w:proofErr w:type="spellStart"/>
+      <w:r>
+        <w:t>GString</w:t>
+      </w:r>
+      <w:proofErr w:type="spellEnd"/>
+      <w:r>
+        <w:t>.</w:t>
       </w:r>
     </w:p>
     <w:p>
@@ -6556,10 +7361,28 @@
         <w:pStyle w:val="Heading3"/>
       </w:pPr>
       <w:bookmarkStart w:id="22" w:name="_Toc397507136"/>
-      <w:r>
-        <w:t>log vs println</w:t>
+      <w:proofErr w:type="gramStart"/>
+      <w:r>
+        <w:t>log</w:t>
+      </w:r>
+      <w:proofErr w:type="gramEnd"/>
+      <w:r>
+        <w:t xml:space="preserve"> </w:t>
+      </w:r>
+      <w:proofErr w:type="spellStart"/>
+      <w:r>
+        <w:t>vs</w:t>
+      </w:r>
+      <w:proofErr w:type="spellEnd"/>
+      <w:r>
+        <w:t xml:space="preserve"> </w:t>
+      </w:r>
+      <w:proofErr w:type="spellStart"/>
+      <w:r>
+        <w:t>println</w:t>
       </w:r>
       <w:bookmarkEnd w:id="22"/>
+      <w:proofErr w:type="spellEnd"/>
     </w:p>
     <w:p>
       <w:pPr>
@@ -6581,12 +7404,14 @@
       <w:r>
         <w:t xml:space="preserve"> to </w:t>
       </w:r>
+      <w:proofErr w:type="spellStart"/>
       <w:r>
         <w:rPr>
           <w:b/>
         </w:rPr>
         <w:t>println</w:t>
       </w:r>
+      <w:proofErr w:type="spellEnd"/>
       <w:r>
         <w:t xml:space="preserve">. </w:t>
       </w:r>
@@ -6701,8 +7526,13 @@
     <w:p/>
     <w:p>
       <w:r>
-        <w:t>Tool 1 - Javadoc</w:t>
-      </w:r>
+        <w:t xml:space="preserve">Tool 1 - </w:t>
+      </w:r>
+      <w:proofErr w:type="spellStart"/>
+      <w:r>
+        <w:t>Javadoc</w:t>
+      </w:r>
+      <w:proofErr w:type="spellEnd"/>
     </w:p>
     <w:p>
       <w:pPr>
@@ -6723,26 +7553,68 @@
           <w:b/>
         </w:rPr>
       </w:pPr>
-      <w:r>
-        <w:rPr>
-          <w:b/>
-        </w:rPr>
-        <w:t>def instance = Jenkins.getInstance()</w:t>
-      </w:r>
-    </w:p>
-    <w:p>
-      <w:pPr>
-        <w:pStyle w:val="ListParagraph"/>
-        <w:rPr>
-          <w:b/>
-        </w:rPr>
-      </w:pPr>
-      <w:r>
-        <w:rPr>
-          <w:b/>
-        </w:rPr>
-        <w:t>println instance.class</w:t>
-      </w:r>
+      <w:proofErr w:type="spellStart"/>
+      <w:proofErr w:type="gramStart"/>
+      <w:r>
+        <w:rPr>
+          <w:b/>
+        </w:rPr>
+        <w:t>def</w:t>
+      </w:r>
+      <w:proofErr w:type="spellEnd"/>
+      <w:proofErr w:type="gramEnd"/>
+      <w:r>
+        <w:rPr>
+          <w:b/>
+        </w:rPr>
+        <w:t xml:space="preserve"> instance = </w:t>
+      </w:r>
+      <w:proofErr w:type="spellStart"/>
+      <w:r>
+        <w:rPr>
+          <w:b/>
+        </w:rPr>
+        <w:t>Jenkins.getInstance</w:t>
+      </w:r>
+      <w:proofErr w:type="spellEnd"/>
+      <w:r>
+        <w:rPr>
+          <w:b/>
+        </w:rPr>
+        <w:t>()</w:t>
+      </w:r>
+    </w:p>
+    <w:p>
+      <w:pPr>
+        <w:pStyle w:val="ListParagraph"/>
+        <w:rPr>
+          <w:b/>
+        </w:rPr>
+      </w:pPr>
+      <w:proofErr w:type="spellStart"/>
+      <w:proofErr w:type="gramStart"/>
+      <w:r>
+        <w:rPr>
+          <w:b/>
+        </w:rPr>
+        <w:t>println</w:t>
+      </w:r>
+      <w:proofErr w:type="spellEnd"/>
+      <w:proofErr w:type="gramEnd"/>
+      <w:r>
+        <w:rPr>
+          <w:b/>
+        </w:rPr>
+        <w:t xml:space="preserve"> </w:t>
+      </w:r>
+      <w:proofErr w:type="spellStart"/>
+      <w:r>
+        <w:rPr>
+          <w:b/>
+        </w:rPr>
+        <w:t>instance.class</w:t>
+      </w:r>
+      <w:proofErr w:type="spellEnd"/>
     </w:p>
     <w:p>
       <w:pPr>
@@ -6760,9 +7632,19 @@
       <w:pPr>
         <w:pStyle w:val="ListParagraph"/>
       </w:pPr>
-      <w:r>
-        <w:t>class hudson.model.Hudson</w:t>
-      </w:r>
+      <w:proofErr w:type="gramStart"/>
+      <w:r>
+        <w:t>class</w:t>
+      </w:r>
+      <w:proofErr w:type="gramEnd"/>
+      <w:r>
+        <w:t xml:space="preserve"> </w:t>
+      </w:r>
+      <w:proofErr w:type="spellStart"/>
+      <w:r>
+        <w:t>hudson.model.Hudson</w:t>
+      </w:r>
+      <w:proofErr w:type="spellEnd"/>
     </w:p>
     <w:p>
       <w:pPr>
@@ -6836,25 +7718,87 @@
           <w:b/>
         </w:rPr>
       </w:pPr>
-      <w:r>
-        <w:rPr>
-          <w:b/>
-        </w:rPr>
-        <w:t>def instance = Jenkins.getInstance()</w:t>
-      </w:r>
-    </w:p>
-    <w:p>
-      <w:pPr>
-        <w:pStyle w:val="ListParagraph"/>
-        <w:rPr>
-          <w:b/>
-        </w:rPr>
-      </w:pPr>
-      <w:r>
-        <w:rPr>
-          <w:b/>
-        </w:rPr>
-        <w:t xml:space="preserve">println instance.metaClass.methods*.name.sort().unique()  </w:t>
+      <w:proofErr w:type="spellStart"/>
+      <w:proofErr w:type="gramStart"/>
+      <w:r>
+        <w:rPr>
+          <w:b/>
+        </w:rPr>
+        <w:t>def</w:t>
+      </w:r>
+      <w:proofErr w:type="spellEnd"/>
+      <w:proofErr w:type="gramEnd"/>
+      <w:r>
+        <w:rPr>
+          <w:b/>
+        </w:rPr>
+        <w:t xml:space="preserve"> instance = </w:t>
+      </w:r>
+      <w:proofErr w:type="spellStart"/>
+      <w:r>
+        <w:rPr>
+          <w:b/>
+        </w:rPr>
+        <w:t>Jenkins.getInstance</w:t>
+      </w:r>
+      <w:proofErr w:type="spellEnd"/>
+      <w:r>
+        <w:rPr>
+          <w:b/>
+        </w:rPr>
+        <w:t>()</w:t>
+      </w:r>
+    </w:p>
+    <w:p>
+      <w:pPr>
+        <w:pStyle w:val="ListParagraph"/>
+        <w:rPr>
+          <w:b/>
+        </w:rPr>
+      </w:pPr>
+      <w:proofErr w:type="spellStart"/>
+      <w:proofErr w:type="gramStart"/>
+      <w:r>
+        <w:rPr>
+          <w:b/>
+        </w:rPr>
+        <w:t>println</w:t>
+      </w:r>
+      <w:proofErr w:type="spellEnd"/>
+      <w:proofErr w:type="gramEnd"/>
+      <w:r>
+        <w:rPr>
+          <w:b/>
+        </w:rPr>
+        <w:t xml:space="preserve"> </w:t>
+      </w:r>
+      <w:proofErr w:type="spellStart"/>
+      <w:r>
+        <w:rPr>
+          <w:b/>
+        </w:rPr>
+        <w:t>instance.metaClass.methods</w:t>
+      </w:r>
+      <w:proofErr w:type="spellEnd"/>
+      <w:r>
+        <w:rPr>
+          <w:b/>
+        </w:rPr>
+        <w:t>*.</w:t>
+      </w:r>
+      <w:proofErr w:type="spellStart"/>
+      <w:r>
+        <w:rPr>
+          <w:b/>
+        </w:rPr>
+        <w:t>name.sort</w:t>
+      </w:r>
+      <w:proofErr w:type="spellEnd"/>
+      <w:r>
+        <w:rPr>
+          <w:b/>
+        </w:rPr>
+        <w:t xml:space="preserve">().unique()  </w:t>
       </w:r>
     </w:p>
     <w:p>
@@ -6866,7 +7810,15 @@
         </w:numPr>
       </w:pPr>
       <w:r>
-        <w:t>The metaClass methods approach is a quick way to find out what methods are available on an object you currently have.</w:t>
+        <w:t xml:space="preserve">The </w:t>
+      </w:r>
+      <w:proofErr w:type="spellStart"/>
+      <w:r>
+        <w:t>metaClass</w:t>
+      </w:r>
+      <w:proofErr w:type="spellEnd"/>
+      <w:r>
+        <w:t xml:space="preserve"> methods approach is a quick way to find out what methods are available on an object you currently have.</w:t>
       </w:r>
     </w:p>
     <w:p/>
@@ -6921,53 +7873,157 @@
           <w:b/>
         </w:rPr>
       </w:pPr>
-      <w:r>
-        <w:rPr>
-          <w:b/>
-        </w:rPr>
-        <w:t>def instance = Jenkins.getInstance()</w:t>
-      </w:r>
-    </w:p>
-    <w:p>
-      <w:pPr>
-        <w:pStyle w:val="ListParagraph"/>
-        <w:rPr>
-          <w:b/>
-        </w:rPr>
-      </w:pPr>
-      <w:r>
-        <w:rPr>
-          <w:b/>
-        </w:rPr>
-        <w:t>def realm = Jenkins.getInstance().securityRealm</w:t>
-      </w:r>
-    </w:p>
-    <w:p>
-      <w:pPr>
-        <w:pStyle w:val="ListParagraph"/>
-        <w:rPr>
-          <w:b/>
-        </w:rPr>
-      </w:pPr>
-      <w:r>
-        <w:rPr>
-          <w:b/>
-        </w:rPr>
-        <w:t>realm.createAccount('olivia', 'olivia')</w:t>
-      </w:r>
-    </w:p>
-    <w:p>
-      <w:pPr>
-        <w:pStyle w:val="ListParagraph"/>
-        <w:rPr>
-          <w:b/>
-        </w:rPr>
-      </w:pPr>
-      <w:r>
-        <w:rPr>
-          <w:b/>
-        </w:rPr>
-        <w:t>instance.save()</w:t>
+      <w:proofErr w:type="spellStart"/>
+      <w:proofErr w:type="gramStart"/>
+      <w:r>
+        <w:rPr>
+          <w:b/>
+        </w:rPr>
+        <w:t>def</w:t>
+      </w:r>
+      <w:proofErr w:type="spellEnd"/>
+      <w:proofErr w:type="gramEnd"/>
+      <w:r>
+        <w:rPr>
+          <w:b/>
+        </w:rPr>
+        <w:t xml:space="preserve"> instance = </w:t>
+      </w:r>
+      <w:proofErr w:type="spellStart"/>
+      <w:r>
+        <w:rPr>
+          <w:b/>
+        </w:rPr>
+        <w:t>Jenkins.getInstance</w:t>
+      </w:r>
+      <w:proofErr w:type="spellEnd"/>
+      <w:r>
+        <w:rPr>
+          <w:b/>
+        </w:rPr>
+        <w:t>()</w:t>
+      </w:r>
+    </w:p>
+    <w:p>
+      <w:pPr>
+        <w:pStyle w:val="ListParagraph"/>
+        <w:rPr>
+          <w:b/>
+        </w:rPr>
+      </w:pPr>
+      <w:proofErr w:type="spellStart"/>
+      <w:proofErr w:type="gramStart"/>
+      <w:r>
+        <w:rPr>
+          <w:b/>
+        </w:rPr>
+        <w:t>def</w:t>
+      </w:r>
+      <w:proofErr w:type="spellEnd"/>
+      <w:proofErr w:type="gramEnd"/>
+      <w:r>
+        <w:rPr>
+          <w:b/>
+        </w:rPr>
+        <w:t xml:space="preserve"> realm = </w:t>
+      </w:r>
+      <w:proofErr w:type="spellStart"/>
+      <w:r>
+        <w:rPr>
+          <w:b/>
+        </w:rPr>
+        <w:t>Jenkins.getInstance</w:t>
+      </w:r>
+      <w:proofErr w:type="spellEnd"/>
+      <w:r>
+        <w:rPr>
+          <w:b/>
+        </w:rPr>
+        <w:t>().</w:t>
+      </w:r>
+      <w:proofErr w:type="spellStart"/>
+      <w:r>
+        <w:rPr>
+          <w:b/>
+        </w:rPr>
+        <w:t>securityRealm</w:t>
+      </w:r>
+      <w:proofErr w:type="spellEnd"/>
+    </w:p>
+    <w:p>
+      <w:pPr>
+        <w:pStyle w:val="ListParagraph"/>
+        <w:rPr>
+          <w:b/>
+        </w:rPr>
+      </w:pPr>
+      <w:proofErr w:type="spellStart"/>
+      <w:proofErr w:type="gramStart"/>
+      <w:r>
+        <w:rPr>
+          <w:b/>
+        </w:rPr>
+        <w:t>realm.createAccount</w:t>
+      </w:r>
+      <w:proofErr w:type="spellEnd"/>
+      <w:proofErr w:type="gramEnd"/>
+      <w:r>
+        <w:rPr>
+          <w:b/>
+        </w:rPr>
+        <w:t>('</w:t>
+      </w:r>
+      <w:proofErr w:type="spellStart"/>
+      <w:r>
+        <w:rPr>
+          <w:b/>
+        </w:rPr>
+        <w:t>olivia</w:t>
+      </w:r>
+      <w:proofErr w:type="spellEnd"/>
+      <w:r>
+        <w:rPr>
+          <w:b/>
+        </w:rPr>
+        <w:t>', '</w:t>
+      </w:r>
+      <w:proofErr w:type="spellStart"/>
+      <w:r>
+        <w:rPr>
+          <w:b/>
+        </w:rPr>
+        <w:t>olivia</w:t>
+      </w:r>
+      <w:proofErr w:type="spellEnd"/>
+      <w:r>
+        <w:rPr>
+          <w:b/>
+        </w:rPr>
+        <w:t>')</w:t>
+      </w:r>
+    </w:p>
+    <w:p>
+      <w:pPr>
+        <w:pStyle w:val="ListParagraph"/>
+        <w:rPr>
+          <w:b/>
+        </w:rPr>
+      </w:pPr>
+      <w:proofErr w:type="spellStart"/>
+      <w:proofErr w:type="gramStart"/>
+      <w:r>
+        <w:rPr>
+          <w:b/>
+        </w:rPr>
+        <w:t>instance.save</w:t>
+      </w:r>
+      <w:proofErr w:type="spellEnd"/>
+      <w:proofErr w:type="gramEnd"/>
+      <w:r>
+        <w:rPr>
+          <w:b/>
+        </w:rPr>
+        <w:t>()</w:t>
       </w:r>
     </w:p>
     <w:p>
@@ -7099,7 +8155,23 @@
         <w:pStyle w:val="ListParagraph"/>
       </w:pPr>
       <w:r>
-        <w:t>Note: Since we are now running in a job, we need to explicitly include the package for Jenkins. The console assumed this for you. (import jenkins.model.Jenkins)</w:t>
+        <w:t>Note: Since we are now running in a job, we need to explicitly include the package for Jenkins. The console assumed this for you. (</w:t>
+      </w:r>
+      <w:proofErr w:type="gramStart"/>
+      <w:r>
+        <w:t>import</w:t>
+      </w:r>
+      <w:proofErr w:type="gramEnd"/>
+      <w:r>
+        <w:t xml:space="preserve"> </w:t>
+      </w:r>
+      <w:proofErr w:type="spellStart"/>
+      <w:r>
+        <w:t>jenkins.model.Jenkins</w:t>
+      </w:r>
+      <w:proofErr w:type="spellEnd"/>
+      <w:r>
+        <w:t>)</w:t>
       </w:r>
     </w:p>
     <w:p>
@@ -7243,8 +8315,13 @@
         <w:pStyle w:val="ListParagraph"/>
       </w:pPr>
       <w:r>
-        <w:t>Their team project prefix is sea-lion.*</w:t>
-      </w:r>
+        <w:t>Their team project prefix is sea-lion</w:t>
+      </w:r>
+      <w:proofErr w:type="gramStart"/>
+      <w:r>
+        <w:t>.*</w:t>
+      </w:r>
+      <w:proofErr w:type="gramEnd"/>
     </w:p>
     <w:p>
       <w:pPr>
@@ -7297,7 +8374,15 @@
         </w:numPr>
       </w:pPr>
       <w:r>
-        <w:t>The assigned roles table has a column for the sea-lions. The rows for Sam and Sophia should have one checkbox selected on each.</w:t>
+        <w:t xml:space="preserve">The assigned roles table has a column for the </w:t>
+      </w:r>
+      <w:proofErr w:type="gramStart"/>
+      <w:r>
+        <w:t>sea-lions</w:t>
+      </w:r>
+      <w:proofErr w:type="gramEnd"/>
+      <w:r>
+        <w:t>. The rows for Sam and Sophia should have one checkbox selected on each.</w:t>
       </w:r>
     </w:p>
     <w:p>
@@ -7324,7 +8409,15 @@
     </w:p>
     <w:p>
       <w:r>
-        <w:t xml:space="preserve">Note: Another option is to have Jenkins pull the project from GitHub and run the Groovy code as a script. However, this triggers the script security plugin and requires </w:t>
+        <w:t xml:space="preserve">Note: Another option is to have Jenkins pull the project from </w:t>
+      </w:r>
+      <w:proofErr w:type="spellStart"/>
+      <w:r>
+        <w:t>GitHub</w:t>
+      </w:r>
+      <w:proofErr w:type="spellEnd"/>
+      <w:r>
+        <w:t xml:space="preserve"> and run the Groovy code as a script. However, this triggers the script security plugin and requires </w:t>
       </w:r>
       <w:r>
         <w:t xml:space="preserve">an </w:t>
@@ -7336,7 +8429,15 @@
         <w:t>t a system we are maintaining, we</w:t>
       </w:r>
       <w:r>
-        <w:t xml:space="preserve"> optimized. The effort to setup script security properly is more than the effort to copy/paste this config. My rant about the script security plugin is here: </w:t>
+        <w:t xml:space="preserve"> optimized. The effort to setup script security properly is more than the effort to copy/paste this </w:t>
+      </w:r>
+      <w:proofErr w:type="spellStart"/>
+      <w:r>
+        <w:t>config</w:t>
+      </w:r>
+      <w:proofErr w:type="spellEnd"/>
+      <w:r>
+        <w:t xml:space="preserve">. My rant about the script security plugin is here: </w:t>
       </w:r>
       <w:hyperlink r:id="rId34" w:history="1">
         <w:r>
@@ -7352,276 +8453,9 @@
     </w:p>
     <w:p>
       <w:pPr>
-        <w:pStyle w:val="Heading3"/>
-      </w:pPr>
-      <w:r>
-        <w:t>Create a job to setup jobs with proper configuration</w:t>
-      </w:r>
-    </w:p>
-    <w:p>
-      <w:r>
-        <w:t>Teams at our imaginary company always start out with the same types of build – pull from github and run a gradle clean/install/publish. To save them some time, let’s create a meta-job that can generate Jenkins jobs with the build pipeline pre-configured.</w:t>
-      </w:r>
-    </w:p>
-    <w:p>
-      <w:pPr>
-        <w:pStyle w:val="ListParagraph"/>
-        <w:numPr>
-          <w:ilvl w:val="0"/>
-          <w:numId w:val="21"/>
-        </w:numPr>
-      </w:pPr>
-      <w:r>
-        <w:t>Create a new job named “job-generator”</w:t>
-      </w:r>
-    </w:p>
-    <w:p>
-      <w:pPr>
-        <w:pStyle w:val="ListParagraph"/>
-        <w:numPr>
-          <w:ilvl w:val="0"/>
-          <w:numId w:val="21"/>
-        </w:numPr>
-      </w:pPr>
-      <w:r>
-        <w:t xml:space="preserve">Select “freestyle </w:t>
-      </w:r>
-      <w:r>
-        <w:t>project</w:t>
-      </w:r>
-      <w:r>
-        <w:t>” as the type.</w:t>
-      </w:r>
-    </w:p>
-    <w:p>
-      <w:pPr>
-        <w:pStyle w:val="ListParagraph"/>
-        <w:numPr>
-          <w:ilvl w:val="0"/>
-          <w:numId w:val="21"/>
-        </w:numPr>
-      </w:pPr>
-      <w:r>
-        <w:t>Select “this project is parameterized”</w:t>
-      </w:r>
-    </w:p>
-    <w:p>
-      <w:pPr>
-        <w:pStyle w:val="ListParagraph"/>
-        <w:numPr>
-          <w:ilvl w:val="0"/>
-          <w:numId w:val="21"/>
-        </w:numPr>
-      </w:pPr>
-      <w:r>
-        <w:t>Add a string parameter with the name “gitUrl” and the description “URL in GitHub”</w:t>
-      </w:r>
-    </w:p>
-    <w:p>
-      <w:pPr>
-        <w:pStyle w:val="ListParagraph"/>
-        <w:numPr>
-          <w:ilvl w:val="0"/>
-          <w:numId w:val="21"/>
-        </w:numPr>
-      </w:pPr>
-      <w:r>
-        <w:t>Add another string parameter with the name “gitFolder” and the description “subfolder name within GitHub project”</w:t>
-      </w:r>
-    </w:p>
-    <w:p>
-      <w:pPr>
-        <w:pStyle w:val="ListParagraph"/>
-        <w:numPr>
-          <w:ilvl w:val="0"/>
-          <w:numId w:val="21"/>
-        </w:numPr>
-      </w:pPr>
-      <w:r>
-        <w:t>Add a build step to execute a system groovy script.</w:t>
-      </w:r>
-    </w:p>
-    <w:p>
-      <w:pPr>
-        <w:pStyle w:val="ListParagraph"/>
-        <w:numPr>
-          <w:ilvl w:val="0"/>
-          <w:numId w:val="21"/>
-        </w:numPr>
-      </w:pPr>
-      <w:r>
-        <w:t xml:space="preserve">Paste in the script from </w:t>
-      </w:r>
-      <w:hyperlink r:id="rId35" w:history="1">
-        <w:r>
-          <w:rPr>
-            <w:rStyle w:val="Hyperlink"/>
-          </w:rPr>
-          <w:t>https://github.com/boyarsky/OracleCodeOne2018-HOL-Automating-Stack-Groovy/blob/master/jenkinsScripts/jobGenerator.groovy</w:t>
-        </w:r>
-      </w:hyperlink>
-    </w:p>
-    <w:p>
-      <w:pPr>
-        <w:pStyle w:val="ListParagraph"/>
-        <w:numPr>
-          <w:ilvl w:val="0"/>
-          <w:numId w:val="21"/>
-        </w:numPr>
-      </w:pPr>
-      <w:r>
-        <w:t>Save</w:t>
-      </w:r>
-    </w:p>
-    <w:p>
-      <w:pPr>
-        <w:pStyle w:val="Heading3"/>
-      </w:pPr>
-      <w:r>
-        <w:t>Testing Access</w:t>
-      </w:r>
-      <w:r>
-        <w:t xml:space="preserve"> and Running Jobs</w:t>
-      </w:r>
-    </w:p>
-    <w:p>
-      <w:r>
-        <w:t>Now that we have jobs and security, we can try everything out.</w:t>
-      </w:r>
-    </w:p>
-    <w:p>
-      <w:pPr>
-        <w:pStyle w:val="ListParagraph"/>
-        <w:numPr>
-          <w:ilvl w:val="0"/>
-          <w:numId w:val="22"/>
-        </w:numPr>
-      </w:pPr>
-      <w:r>
-        <w:t>Logon as Sophia.</w:t>
-      </w:r>
-    </w:p>
-    <w:p>
-      <w:pPr>
-        <w:pStyle w:val="ListParagraph"/>
-        <w:numPr>
-          <w:ilvl w:val="0"/>
-          <w:numId w:val="22"/>
-        </w:numPr>
-      </w:pPr>
-      <w:r>
-        <w:t>Confirm this user can see both the Osprey and Sea Lion job.</w:t>
-      </w:r>
-    </w:p>
-    <w:p>
-      <w:pPr>
-        <w:pStyle w:val="ListParagraph"/>
-        <w:numPr>
-          <w:ilvl w:val="0"/>
-          <w:numId w:val="22"/>
-        </w:numPr>
-      </w:pPr>
-      <w:r>
-        <w:t>Run the Sea Lions job and ensure it passes.</w:t>
-      </w:r>
-    </w:p>
-    <w:p>
-      <w:pPr>
-        <w:pStyle w:val="ListParagraph"/>
-        <w:numPr>
-          <w:ilvl w:val="0"/>
-          <w:numId w:val="22"/>
-        </w:numPr>
-      </w:pPr>
-      <w:r>
-        <w:t>Log out.</w:t>
-      </w:r>
-    </w:p>
-    <w:p>
-      <w:pPr>
-        <w:pStyle w:val="ListParagraph"/>
-        <w:numPr>
-          <w:ilvl w:val="0"/>
-          <w:numId w:val="22"/>
-        </w:numPr>
-      </w:pPr>
-      <w:r>
-        <w:t>Logon as Olivia.</w:t>
-      </w:r>
-    </w:p>
-    <w:p>
-      <w:pPr>
-        <w:pStyle w:val="ListParagraph"/>
-        <w:numPr>
-          <w:ilvl w:val="0"/>
-          <w:numId w:val="22"/>
-        </w:numPr>
-      </w:pPr>
-      <w:r>
-        <w:t>Confirm this user can see the Osprey job, but not the Sea Lion job.</w:t>
-      </w:r>
-    </w:p>
-    <w:p>
-      <w:pPr>
-        <w:pStyle w:val="ListParagraph"/>
-        <w:numPr>
-          <w:ilvl w:val="0"/>
-          <w:numId w:val="22"/>
-        </w:numPr>
-      </w:pPr>
-      <w:r>
-        <w:t>Run the Osprey job and ensure it passes.</w:t>
-      </w:r>
+        <w:pStyle w:val="Heading2"/>
+      </w:pPr>
       <w:bookmarkStart w:id="23" w:name="_Toc397507137"/>
-      <w:r>
-        <w:t xml:space="preserve"> </w:t>
-      </w:r>
-    </w:p>
-    <w:p>
-      <w:pPr>
-        <w:pStyle w:val="Heading3"/>
-      </w:pPr>
-      <w:r>
-        <w:t>Editing a pipeline job</w:t>
-      </w:r>
-    </w:p>
-    <w:p>
-      <w:r>
-        <w:t xml:space="preserve">The Sea Lions </w:t>
-      </w:r>
-      <w:r>
-        <w:t xml:space="preserve">have decided they want </w:t>
-      </w:r>
-      <w:r>
-        <w:t xml:space="preserve">to deploy to Nexus on every other build. For </w:t>
-      </w:r>
-      <w:r>
-        <w:t>even</w:t>
-      </w:r>
-      <w:r>
-        <w:t xml:space="preserve"> numbered builds they want to just print a message to the console that they are skipping deploy. For </w:t>
-      </w:r>
-      <w:r>
-        <w:t>odd</w:t>
-      </w:r>
-      <w:r>
-        <w:t xml:space="preserve"> numbered builds, they want the pipeline to behave normally.</w:t>
-      </w:r>
-    </w:p>
-    <w:p>
-      <w:r>
-        <w:t>Tip: This is the code to get the build number.</w:t>
-      </w:r>
-    </w:p>
-    <w:p>
-      <w:r>
-        <w:t>def buildNum = env['BUILD_NUMBER'] as Integer</w:t>
-      </w:r>
-    </w:p>
-    <w:p>
-      <w:pPr>
-        <w:pStyle w:val="Heading2"/>
-      </w:pPr>
       <w:r>
         <w:t>Step 5: Nexus System Scripting</w:t>
       </w:r>
@@ -7647,9 +8481,11 @@
           <w:numId w:val="20"/>
         </w:numPr>
       </w:pPr>
+      <w:proofErr w:type="gramStart"/>
       <w:r>
         <w:t>core</w:t>
       </w:r>
+      <w:proofErr w:type="gramEnd"/>
     </w:p>
     <w:p>
       <w:pPr>
@@ -7659,9 +8495,11 @@
           <w:numId w:val="20"/>
         </w:numPr>
       </w:pPr>
+      <w:proofErr w:type="gramStart"/>
       <w:r>
         <w:t>repository</w:t>
       </w:r>
+      <w:proofErr w:type="gramEnd"/>
     </w:p>
     <w:p>
       <w:pPr>
@@ -7671,9 +8509,13 @@
           <w:numId w:val="20"/>
         </w:numPr>
       </w:pPr>
+      <w:proofErr w:type="spellStart"/>
+      <w:proofErr w:type="gramStart"/>
       <w:r>
         <w:t>blobStore</w:t>
       </w:r>
+      <w:proofErr w:type="spellEnd"/>
+      <w:proofErr w:type="gramEnd"/>
     </w:p>
     <w:p>
       <w:pPr>
@@ -7683,13 +8525,23 @@
           <w:numId w:val="20"/>
         </w:numPr>
       </w:pPr>
+      <w:proofErr w:type="gramStart"/>
       <w:r>
         <w:t>security</w:t>
       </w:r>
-    </w:p>
-    <w:p>
-      <w:r>
-        <w:t>For this to be useful, you need to know the class name of each. This allows you to use JavaDoc (or autocomplete) to determine what methods are available.</w:t>
+      <w:proofErr w:type="gramEnd"/>
+    </w:p>
+    <w:p>
+      <w:r>
+        <w:t xml:space="preserve">For this to be useful, you need to know the class name of each. This allows you to use </w:t>
+      </w:r>
+      <w:proofErr w:type="spellStart"/>
+      <w:r>
+        <w:t>JavaDoc</w:t>
+      </w:r>
+      <w:proofErr w:type="spellEnd"/>
+      <w:r>
+        <w:t xml:space="preserve"> (or autocomplete) to determine what methods are available.</w:t>
       </w:r>
     </w:p>
     <w:p/>
@@ -7701,7 +8553,15 @@
     <w:p/>
     <w:p>
       <w:r>
-        <w:t>Note: Looking at the source code for these classes in the IDE, it is possible to learn that the interfaces are all in org.sonatype.nexus.script.plugin. But the technique of using a Groovy task to learn more about a class is still useful.</w:t>
+        <w:t xml:space="preserve">Note: Looking at the source code for these classes in the IDE, it is possible to learn that the interfaces are all in </w:t>
+      </w:r>
+      <w:proofErr w:type="spellStart"/>
+      <w:r>
+        <w:t>org.sonatype.nexus.script.plugin</w:t>
+      </w:r>
+      <w:proofErr w:type="spellEnd"/>
+      <w:r>
+        <w:t>. But the technique of using a Groovy task to learn more about a class is still useful.</w:t>
       </w:r>
     </w:p>
     <w:p/>
@@ -7715,6 +8575,9 @@
       <w:r>
         <w:t>basic setup in Nexus</w:t>
       </w:r>
+      <w:r>
+        <w:t xml:space="preserve"> using a task</w:t>
+      </w:r>
     </w:p>
     <w:p>
       <w:r>
@@ -7724,7 +8587,10 @@
     <w:p/>
     <w:p>
       <w:r>
-        <w:t>We also need to create a role</w:t>
+        <w:t xml:space="preserve">We also need to create an upload </w:t>
+      </w:r>
+      <w:r>
+        <w:t>role</w:t>
       </w:r>
       <w:r>
         <w:t xml:space="preserve"> and the repositories.</w:t>
@@ -7750,7 +8616,7 @@
       <w:r>
         <w:t xml:space="preserve">Copy the code from </w:t>
       </w:r>
-      <w:hyperlink r:id="rId36" w:history="1">
+      <w:hyperlink r:id="rId35" w:history="1">
         <w:r>
           <w:rPr>
             <w:rStyle w:val="Hyperlink"/>
@@ -7780,16 +8646,44 @@
         <w:pStyle w:val="Heading3"/>
       </w:pPr>
       <w:r>
-        <w:t>TBD – Create namespace for two teams</w:t>
+        <w:t>TBD – Create</w:t>
+      </w:r>
+      <w:r>
+        <w:t xml:space="preserve"> users and the</w:t>
+      </w:r>
+      <w:r>
+        <w:t xml:space="preserve"> namespace for two teams</w:t>
+      </w:r>
+      <w:bookmarkStart w:id="24" w:name="_GoBack"/>
+      <w:bookmarkEnd w:id="24"/>
+    </w:p>
+    <w:p>
+      <w:r>
+        <w:t>Users, namespace/content selectors</w:t>
       </w:r>
     </w:p>
     <w:p/>
     <w:p>
+      <w:r>
+        <w:t xml:space="preserve">Note: </w:t>
+      </w:r>
+      <w:r>
+        <w:t xml:space="preserve">You probably noticed it is a bit tedious to run the Nexus tasks. Luckily, Nexus provides REST APIs. </w:t>
+      </w:r>
+      <w:r>
+        <w:t xml:space="preserve">The APIs are still under development so </w:t>
+      </w:r>
+      <w:r>
+        <w:t>consider yourself luckily if what you need is there. However, this are REST APIs for the Scripting API we have been using. So you both upload and run the script directly from your machine (or a build server).</w:t>
+      </w:r>
+    </w:p>
+    <w:p/>
+    <w:p>
       <w:pPr>
         <w:pStyle w:val="Heading2"/>
       </w:pPr>
       <w:r>
-        <w:t>TBD - Step 6 – Create a Jenkins pipeline</w:t>
+        <w:t>Step 6 – Create a Jenkins pipeline</w:t>
       </w:r>
     </w:p>
     <w:p>
@@ -7850,7 +8744,7 @@
                     </pic:cNvPicPr>
                   </pic:nvPicPr>
                   <pic:blipFill>
-                    <a:blip r:embed="rId37">
+                    <a:blip r:embed="rId36">
                       <a:extLst>
                         <a:ext uri="{28A0092B-C50C-407E-A947-70E740481C1C}">
                           <a14:useLocalDpi xmlns:a14="http://schemas.microsoft.com/office/drawing/2010/main" val="0"/>
@@ -7935,7 +8829,28 @@
         <w:pStyle w:val="Heading3"/>
       </w:pPr>
       <w:r>
-        <w:t>Configure Nexus in Jenkins</w:t>
+        <w:t>Create a job to setup jobs with proper configuration</w:t>
+      </w:r>
+    </w:p>
+    <w:p>
+      <w:r>
+        <w:t xml:space="preserve">Teams at our imaginary company always start out with the same types of build – pull from </w:t>
+      </w:r>
+      <w:proofErr w:type="spellStart"/>
+      <w:r>
+        <w:t>github</w:t>
+      </w:r>
+      <w:proofErr w:type="spellEnd"/>
+      <w:r>
+        <w:t xml:space="preserve"> and run a </w:t>
+      </w:r>
+      <w:proofErr w:type="spellStart"/>
+      <w:r>
+        <w:t>gradle</w:t>
+      </w:r>
+      <w:proofErr w:type="spellEnd"/>
+      <w:r>
+        <w:t xml:space="preserve"> clean/install/publish. To save them some time, let’s create a meta-job that can generate Jenkins jobs with the build pipeline pre-configured.</w:t>
       </w:r>
     </w:p>
     <w:p>
@@ -7943,11 +8858,278 @@
         <w:pStyle w:val="ListParagraph"/>
         <w:numPr>
           <w:ilvl w:val="0"/>
-          <w:numId w:val="18"/>
+          <w:numId w:val="21"/>
         </w:numPr>
       </w:pPr>
       <w:r>
-        <w:t>Manage Jenkins &gt; Configure System</w:t>
+        <w:t>Create a new job named “job-generator”</w:t>
+      </w:r>
+    </w:p>
+    <w:p>
+      <w:pPr>
+        <w:pStyle w:val="ListParagraph"/>
+        <w:numPr>
+          <w:ilvl w:val="0"/>
+          <w:numId w:val="21"/>
+        </w:numPr>
+      </w:pPr>
+      <w:r>
+        <w:t>Select “freestyle project” as the type.</w:t>
+      </w:r>
+    </w:p>
+    <w:p>
+      <w:pPr>
+        <w:pStyle w:val="ListParagraph"/>
+        <w:numPr>
+          <w:ilvl w:val="0"/>
+          <w:numId w:val="21"/>
+        </w:numPr>
+      </w:pPr>
+      <w:r>
+        <w:t>Select “this project is parameterized”</w:t>
+      </w:r>
+    </w:p>
+    <w:p>
+      <w:pPr>
+        <w:pStyle w:val="ListParagraph"/>
+        <w:numPr>
+          <w:ilvl w:val="0"/>
+          <w:numId w:val="21"/>
+        </w:numPr>
+      </w:pPr>
+      <w:r>
+        <w:t>Add a string parameter with the name “</w:t>
+      </w:r>
+      <w:proofErr w:type="spellStart"/>
+      <w:r>
+        <w:t>gitUrl</w:t>
+      </w:r>
+      <w:proofErr w:type="spellEnd"/>
+      <w:r>
+        <w:t xml:space="preserve">” and the description “URL in </w:t>
+      </w:r>
+      <w:proofErr w:type="spellStart"/>
+      <w:r>
+        <w:t>GitHub</w:t>
+      </w:r>
+      <w:proofErr w:type="spellEnd"/>
+      <w:r>
+        <w:t>”</w:t>
+      </w:r>
+    </w:p>
+    <w:p>
+      <w:pPr>
+        <w:pStyle w:val="ListParagraph"/>
+        <w:numPr>
+          <w:ilvl w:val="0"/>
+          <w:numId w:val="21"/>
+        </w:numPr>
+      </w:pPr>
+      <w:r>
+        <w:t>Add another string parameter with the name “</w:t>
+      </w:r>
+      <w:proofErr w:type="spellStart"/>
+      <w:r>
+        <w:t>gitFolder</w:t>
+      </w:r>
+      <w:proofErr w:type="spellEnd"/>
+      <w:r>
+        <w:t xml:space="preserve">” and the description “subfolder name within </w:t>
+      </w:r>
+      <w:proofErr w:type="spellStart"/>
+      <w:r>
+        <w:t>GitHub</w:t>
+      </w:r>
+      <w:proofErr w:type="spellEnd"/>
+      <w:r>
+        <w:t xml:space="preserve"> project”</w:t>
+      </w:r>
+    </w:p>
+    <w:p>
+      <w:pPr>
+        <w:pStyle w:val="ListParagraph"/>
+        <w:numPr>
+          <w:ilvl w:val="0"/>
+          <w:numId w:val="21"/>
+        </w:numPr>
+      </w:pPr>
+      <w:r>
+        <w:t>Add a build step to execute a system groovy script.</w:t>
+      </w:r>
+    </w:p>
+    <w:p>
+      <w:pPr>
+        <w:pStyle w:val="ListParagraph"/>
+        <w:numPr>
+          <w:ilvl w:val="0"/>
+          <w:numId w:val="21"/>
+        </w:numPr>
+      </w:pPr>
+      <w:r>
+        <w:t xml:space="preserve">Paste in the script from </w:t>
+      </w:r>
+      <w:hyperlink r:id="rId37" w:history="1">
+        <w:r>
+          <w:rPr>
+            <w:rStyle w:val="Hyperlink"/>
+          </w:rPr>
+          <w:t>https://github.com/boyarsky/OracleCodeOne2018-HOL-Automating-Stack-Groovy/blob/master/jenkinsScripts/jobGenerator.groovy</w:t>
+        </w:r>
+      </w:hyperlink>
+    </w:p>
+    <w:p>
+      <w:pPr>
+        <w:pStyle w:val="ListParagraph"/>
+        <w:numPr>
+          <w:ilvl w:val="0"/>
+          <w:numId w:val="21"/>
+        </w:numPr>
+      </w:pPr>
+      <w:r>
+        <w:t>Save</w:t>
+      </w:r>
+    </w:p>
+    <w:p>
+      <w:pPr>
+        <w:pStyle w:val="Heading3"/>
+      </w:pPr>
+      <w:r>
+        <w:t>Testing Access and Running Jobs</w:t>
+      </w:r>
+    </w:p>
+    <w:p>
+      <w:r>
+        <w:t>Now that we have jobs and security, we can try everything out.</w:t>
+      </w:r>
+    </w:p>
+    <w:p>
+      <w:pPr>
+        <w:pStyle w:val="ListParagraph"/>
+        <w:numPr>
+          <w:ilvl w:val="0"/>
+          <w:numId w:val="22"/>
+        </w:numPr>
+      </w:pPr>
+      <w:r>
+        <w:t>Logon as Sophia.</w:t>
+      </w:r>
+    </w:p>
+    <w:p>
+      <w:pPr>
+        <w:pStyle w:val="ListParagraph"/>
+        <w:numPr>
+          <w:ilvl w:val="0"/>
+          <w:numId w:val="22"/>
+        </w:numPr>
+      </w:pPr>
+      <w:r>
+        <w:t>Confirm this user can see both the Osprey and Sea Lion job.</w:t>
+      </w:r>
+    </w:p>
+    <w:p>
+      <w:pPr>
+        <w:pStyle w:val="ListParagraph"/>
+        <w:numPr>
+          <w:ilvl w:val="0"/>
+          <w:numId w:val="22"/>
+        </w:numPr>
+      </w:pPr>
+      <w:r>
+        <w:t>Run the Sea Lions job and ensure it passes.</w:t>
+      </w:r>
+    </w:p>
+    <w:p>
+      <w:pPr>
+        <w:pStyle w:val="ListParagraph"/>
+        <w:numPr>
+          <w:ilvl w:val="0"/>
+          <w:numId w:val="22"/>
+        </w:numPr>
+      </w:pPr>
+      <w:r>
+        <w:t>Log out.</w:t>
+      </w:r>
+    </w:p>
+    <w:p>
+      <w:pPr>
+        <w:pStyle w:val="ListParagraph"/>
+        <w:numPr>
+          <w:ilvl w:val="0"/>
+          <w:numId w:val="22"/>
+        </w:numPr>
+      </w:pPr>
+      <w:r>
+        <w:t>Logon as Olivia.</w:t>
+      </w:r>
+    </w:p>
+    <w:p>
+      <w:pPr>
+        <w:pStyle w:val="ListParagraph"/>
+        <w:numPr>
+          <w:ilvl w:val="0"/>
+          <w:numId w:val="22"/>
+        </w:numPr>
+      </w:pPr>
+      <w:r>
+        <w:t>Confirm this user can see the Osprey job, but not the Sea Lion job.</w:t>
+      </w:r>
+    </w:p>
+    <w:p>
+      <w:pPr>
+        <w:pStyle w:val="ListParagraph"/>
+        <w:numPr>
+          <w:ilvl w:val="0"/>
+          <w:numId w:val="22"/>
+        </w:numPr>
+      </w:pPr>
+      <w:r>
+        <w:t xml:space="preserve">Run the Osprey job and ensure it passes. </w:t>
+      </w:r>
+    </w:p>
+    <w:p>
+      <w:pPr>
+        <w:pStyle w:val="Heading3"/>
+      </w:pPr>
+      <w:r>
+        <w:t>Editing a pipeline job</w:t>
+      </w:r>
+    </w:p>
+    <w:p>
+      <w:r>
+        <w:t>The Sea Lions have decided they want to deploy to Nexus on every other build. For even numbered builds they want to just print a message to the console that they are skipping deploy. For odd numbered builds, they want the pipeline to behave normally.</w:t>
+      </w:r>
+    </w:p>
+    <w:p>
+      <w:r>
+        <w:t>Tip: This is the code to get the build number.</w:t>
+      </w:r>
+    </w:p>
+    <w:p>
+      <w:proofErr w:type="spellStart"/>
+      <w:proofErr w:type="gramStart"/>
+      <w:r>
+        <w:t>def</w:t>
+      </w:r>
+      <w:proofErr w:type="spellEnd"/>
+      <w:proofErr w:type="gramEnd"/>
+      <w:r>
+        <w:t xml:space="preserve"> </w:t>
+      </w:r>
+      <w:proofErr w:type="spellStart"/>
+      <w:r>
+        <w:t>buildNum</w:t>
+      </w:r>
+      <w:proofErr w:type="spellEnd"/>
+      <w:r>
+        <w:t xml:space="preserve"> = </w:t>
+      </w:r>
+      <w:proofErr w:type="spellStart"/>
+      <w:r>
+        <w:t>env</w:t>
+      </w:r>
+      <w:proofErr w:type="spellEnd"/>
+      <w:r>
+        <w:t>['BUILD_NUMBER'] as Integer</w:t>
       </w:r>
     </w:p>
     <w:p>
@@ -7988,9 +9170,21 @@
           <w:numId w:val="16"/>
         </w:numPr>
       </w:pPr>
-      <w:r>
-        <w:t>docker stop jenkins</w:t>
-      </w:r>
+      <w:proofErr w:type="spellStart"/>
+      <w:proofErr w:type="gramStart"/>
+      <w:r>
+        <w:t>docker</w:t>
+      </w:r>
+      <w:proofErr w:type="spellEnd"/>
+      <w:proofErr w:type="gramEnd"/>
+      <w:r>
+        <w:t xml:space="preserve"> stop </w:t>
+      </w:r>
+      <w:proofErr w:type="spellStart"/>
+      <w:r>
+        <w:t>jenkins</w:t>
+      </w:r>
+      <w:proofErr w:type="spellEnd"/>
     </w:p>
     <w:p>
       <w:pPr>
@@ -8000,8 +9194,15 @@
           <w:numId w:val="16"/>
         </w:numPr>
       </w:pPr>
-      <w:r>
-        <w:t>docker stop nexus</w:t>
+      <w:proofErr w:type="spellStart"/>
+      <w:proofErr w:type="gramStart"/>
+      <w:r>
+        <w:t>docker</w:t>
+      </w:r>
+      <w:proofErr w:type="spellEnd"/>
+      <w:proofErr w:type="gramEnd"/>
+      <w:r>
+        <w:t xml:space="preserve"> stop nexus</w:t>
       </w:r>
     </w:p>
     <w:p>
@@ -8014,8 +9215,13 @@
         <w:pStyle w:val="Heading3"/>
       </w:pPr>
       <w:r>
-        <w:t>Install SonarQube</w:t>
-      </w:r>
+        <w:t xml:space="preserve">Install </w:t>
+      </w:r>
+      <w:proofErr w:type="spellStart"/>
+      <w:r>
+        <w:t>SonarQube</w:t>
+      </w:r>
+      <w:proofErr w:type="spellEnd"/>
     </w:p>
     <w:p>
       <w:r>
@@ -8028,11 +9234,21 @@
           <w:b/>
         </w:rPr>
       </w:pPr>
-      <w:r>
-        <w:rPr>
-          <w:b/>
-        </w:rPr>
-        <w:t xml:space="preserve">docker run </w:t>
+      <w:proofErr w:type="spellStart"/>
+      <w:proofErr w:type="gramStart"/>
+      <w:r>
+        <w:rPr>
+          <w:b/>
+        </w:rPr>
+        <w:t>docker</w:t>
+      </w:r>
+      <w:proofErr w:type="spellEnd"/>
+      <w:proofErr w:type="gramEnd"/>
+      <w:r>
+        <w:rPr>
+          <w:b/>
+        </w:rPr>
+        <w:t xml:space="preserve"> run </w:t>
       </w:r>
       <w:r>
         <w:rPr>
@@ -8080,7 +9296,35 @@
         <w:rPr>
           <w:b/>
         </w:rPr>
-        <w:t>2 --name sonarqube --network hol-network sonarqube:7.1</w:t>
+        <w:t xml:space="preserve">2 --name </w:t>
+      </w:r>
+      <w:proofErr w:type="spellStart"/>
+      <w:r>
+        <w:rPr>
+          <w:b/>
+        </w:rPr>
+        <w:t>sonarqube</w:t>
+      </w:r>
+      <w:proofErr w:type="spellEnd"/>
+      <w:r>
+        <w:rPr>
+          <w:b/>
+        </w:rPr>
+        <w:t xml:space="preserve"> --network </w:t>
+      </w:r>
+      <w:proofErr w:type="spellStart"/>
+      <w:r>
+        <w:rPr>
+          <w:b/>
+        </w:rPr>
+        <w:t>hol</w:t>
+      </w:r>
+      <w:proofErr w:type="spellEnd"/>
+      <w:r>
+        <w:rPr>
+          <w:b/>
+        </w:rPr>
+        <w:t>-network sonarqube:7.1</w:t>
       </w:r>
     </w:p>
     <w:p/>
@@ -8097,7 +9341,23 @@
     </w:p>
     <w:p>
       <w:r>
-        <w:t xml:space="preserve">In a browser, go to http://localhost:9000. It make take about </w:t>
+        <w:t>In a browser, go to http://localhost</w:t>
+      </w:r>
+      <w:proofErr w:type="gramStart"/>
+      <w:r>
+        <w:t>:9000</w:t>
+      </w:r>
+      <w:proofErr w:type="gramEnd"/>
+      <w:r>
+        <w:t xml:space="preserve">. It </w:t>
+      </w:r>
+      <w:proofErr w:type="gramStart"/>
+      <w:r>
+        <w:t>make</w:t>
+      </w:r>
+      <w:proofErr w:type="gramEnd"/>
+      <w:r>
+        <w:t xml:space="preserve"> take about </w:t>
       </w:r>
       <w:r>
         <w:t xml:space="preserve">a minute </w:t>
@@ -8118,7 +9378,15 @@
         <w:t>8</w:t>
       </w:r>
       <w:r>
-        <w:t xml:space="preserve"> – SonarQube rule</w:t>
+        <w:t xml:space="preserve"> – </w:t>
+      </w:r>
+      <w:proofErr w:type="spellStart"/>
+      <w:r>
+        <w:t>SonarQube</w:t>
+      </w:r>
+      <w:proofErr w:type="spellEnd"/>
+      <w:r>
+        <w:t xml:space="preserve"> rule</w:t>
       </w:r>
     </w:p>
     <w:p/>
@@ -8138,7 +9406,15 @@
     <w:p/>
     <w:p>
       <w:r>
-        <w:t>This one is extra credit so it comes with less instructions.</w:t>
+        <w:t xml:space="preserve">This one is extra credit so it comes with </w:t>
+      </w:r>
+      <w:proofErr w:type="gramStart"/>
+      <w:r>
+        <w:t>less instructions</w:t>
+      </w:r>
+      <w:proofErr w:type="gramEnd"/>
+      <w:r>
+        <w:t>.</w:t>
       </w:r>
     </w:p>
     <w:p>
@@ -8186,7 +9462,15 @@
         </w:numPr>
       </w:pPr>
       <w:r>
-        <w:t>Create a Jenkins FreeStyle job that includes this a Groovy System build step with this code.</w:t>
+        <w:t xml:space="preserve">Create a Jenkins </w:t>
+      </w:r>
+      <w:proofErr w:type="spellStart"/>
+      <w:r>
+        <w:t>FreeStyle</w:t>
+      </w:r>
+      <w:proofErr w:type="spellEnd"/>
+      <w:r>
+        <w:t xml:space="preserve"> job that includes this a Groovy System build step with this code.</w:t>
       </w:r>
     </w:p>
     <w:p>
@@ -8210,12 +9494,28 @@
         </w:numPr>
       </w:pPr>
       <w:r>
-        <w:t>Try renaming the sea-lion project to “osprey-invalid-permissions” and see if it fails.</w:t>
-      </w:r>
-    </w:p>
-    <w:p>
-      <w:r>
-        <w:t xml:space="preserve">While this doesn’t solve the actual security problem, it at least tells someone about it. (or it would, if we had build notifications set up). So you’ve made a toy example on your machine a bit safer </w:t>
+        <w:t xml:space="preserve">Try renaming the </w:t>
+      </w:r>
+      <w:proofErr w:type="gramStart"/>
+      <w:r>
+        <w:t>sea-lion</w:t>
+      </w:r>
+      <w:proofErr w:type="gramEnd"/>
+      <w:r>
+        <w:t xml:space="preserve"> project to “osprey-invalid-permissions” and see if it fails.</w:t>
+      </w:r>
+    </w:p>
+    <w:p>
+      <w:r>
+        <w:t>While this doesn’t solve the actual security problem, it at least tells someone about it. (</w:t>
+      </w:r>
+      <w:proofErr w:type="gramStart"/>
+      <w:r>
+        <w:t>or</w:t>
+      </w:r>
+      <w:proofErr w:type="gramEnd"/>
+      <w:r>
+        <w:t xml:space="preserve"> it would, if we had build notifications set up). So you’ve made a toy example on your machine a bit safer </w:t>
       </w:r>
       <w:r>
         <w:sym w:font="Wingdings" w:char="F04A"/>
@@ -8241,11 +9541,11 @@
       <w:pPr>
         <w:pStyle w:val="Heading3"/>
       </w:pPr>
-      <w:bookmarkStart w:id="24" w:name="_Toc397507138"/>
+      <w:bookmarkStart w:id="25" w:name="_Toc397507138"/>
       <w:r>
         <w:t>Stop containers</w:t>
       </w:r>
-      <w:bookmarkEnd w:id="24"/>
+      <w:bookmarkEnd w:id="25"/>
     </w:p>
     <w:p>
       <w:r>
@@ -8259,24 +9559,52 @@
           <w:b/>
         </w:rPr>
       </w:pPr>
-      <w:r>
-        <w:rPr>
-          <w:b/>
-        </w:rPr>
-        <w:t>docker ps</w:t>
-      </w:r>
-    </w:p>
-    <w:p>
-      <w:pPr>
-        <w:rPr>
-          <w:b/>
-        </w:rPr>
-      </w:pPr>
-      <w:r>
-        <w:rPr>
-          <w:b/>
-        </w:rPr>
-        <w:t xml:space="preserve">docker stop </w:t>
+      <w:proofErr w:type="spellStart"/>
+      <w:proofErr w:type="gramStart"/>
+      <w:r>
+        <w:rPr>
+          <w:b/>
+        </w:rPr>
+        <w:t>docker</w:t>
+      </w:r>
+      <w:proofErr w:type="spellEnd"/>
+      <w:proofErr w:type="gramEnd"/>
+      <w:r>
+        <w:rPr>
+          <w:b/>
+        </w:rPr>
+        <w:t xml:space="preserve"> </w:t>
+      </w:r>
+      <w:proofErr w:type="spellStart"/>
+      <w:r>
+        <w:rPr>
+          <w:b/>
+        </w:rPr>
+        <w:t>ps</w:t>
+      </w:r>
+      <w:proofErr w:type="spellEnd"/>
+    </w:p>
+    <w:p>
+      <w:pPr>
+        <w:rPr>
+          <w:b/>
+        </w:rPr>
+      </w:pPr>
+      <w:proofErr w:type="spellStart"/>
+      <w:proofErr w:type="gramStart"/>
+      <w:r>
+        <w:rPr>
+          <w:b/>
+        </w:rPr>
+        <w:t>docker</w:t>
+      </w:r>
+      <w:proofErr w:type="spellEnd"/>
+      <w:proofErr w:type="gramEnd"/>
+      <w:r>
+        <w:rPr>
+          <w:b/>
+        </w:rPr>
+        <w:t xml:space="preserve"> stop </w:t>
       </w:r>
       <w:r>
         <w:rPr>
@@ -8291,117 +9619,239 @@
           <w:b/>
         </w:rPr>
       </w:pPr>
-      <w:bookmarkStart w:id="25" w:name="_Toc397507139"/>
-      <w:r>
-        <w:rPr>
-          <w:b/>
-        </w:rPr>
-        <w:t xml:space="preserve">docker stop </w:t>
-      </w:r>
+      <w:bookmarkStart w:id="26" w:name="_Toc397507139"/>
+      <w:proofErr w:type="spellStart"/>
+      <w:proofErr w:type="gramStart"/>
+      <w:r>
+        <w:rPr>
+          <w:b/>
+        </w:rPr>
+        <w:t>docker</w:t>
+      </w:r>
+      <w:proofErr w:type="spellEnd"/>
+      <w:proofErr w:type="gramEnd"/>
+      <w:r>
+        <w:rPr>
+          <w:b/>
+        </w:rPr>
+        <w:t xml:space="preserve"> stop </w:t>
+      </w:r>
+      <w:proofErr w:type="spellStart"/>
       <w:r>
         <w:rPr>
           <w:b/>
         </w:rPr>
         <w:t>jenkins</w:t>
       </w:r>
-      <w:bookmarkStart w:id="26" w:name="_GoBack"/>
+      <w:proofErr w:type="spellEnd"/>
+    </w:p>
+    <w:p>
+      <w:pPr>
+        <w:rPr>
+          <w:b/>
+        </w:rPr>
+      </w:pPr>
+      <w:proofErr w:type="spellStart"/>
+      <w:proofErr w:type="gramStart"/>
+      <w:r>
+        <w:rPr>
+          <w:b/>
+        </w:rPr>
+        <w:t>docker</w:t>
+      </w:r>
+      <w:proofErr w:type="spellEnd"/>
+      <w:proofErr w:type="gramEnd"/>
+      <w:r>
+        <w:rPr>
+          <w:b/>
+        </w:rPr>
+        <w:t xml:space="preserve"> stop </w:t>
+      </w:r>
+      <w:proofErr w:type="spellStart"/>
+      <w:r>
+        <w:rPr>
+          <w:b/>
+        </w:rPr>
+        <w:t>sonarqube</w:t>
+      </w:r>
+      <w:proofErr w:type="spellEnd"/>
+    </w:p>
+    <w:p>
+      <w:pPr>
+        <w:pStyle w:val="Heading3"/>
+      </w:pPr>
+      <w:r>
+        <w:t>If want to reclaim disk space</w:t>
+      </w:r>
       <w:bookmarkEnd w:id="26"/>
     </w:p>
     <w:p>
-      <w:pPr>
-        <w:rPr>
-          <w:b/>
-        </w:rPr>
-      </w:pPr>
-      <w:r>
-        <w:rPr>
-          <w:b/>
-        </w:rPr>
-        <w:t xml:space="preserve">docker stop </w:t>
-      </w:r>
+      <w:r>
+        <w:t>Remove containers and images</w:t>
+      </w:r>
+    </w:p>
+    <w:p>
+      <w:pPr>
+        <w:rPr>
+          <w:b/>
+        </w:rPr>
+      </w:pPr>
+      <w:proofErr w:type="spellStart"/>
+      <w:proofErr w:type="gramStart"/>
+      <w:r>
+        <w:rPr>
+          <w:b/>
+        </w:rPr>
+        <w:t>docker</w:t>
+      </w:r>
+      <w:proofErr w:type="spellEnd"/>
+      <w:proofErr w:type="gramEnd"/>
+      <w:r>
+        <w:rPr>
+          <w:b/>
+        </w:rPr>
+        <w:t xml:space="preserve"> </w:t>
+      </w:r>
+      <w:proofErr w:type="spellStart"/>
+      <w:r>
+        <w:rPr>
+          <w:b/>
+        </w:rPr>
+        <w:t>ps</w:t>
+      </w:r>
+      <w:proofErr w:type="spellEnd"/>
+      <w:r>
+        <w:rPr>
+          <w:b/>
+        </w:rPr>
+        <w:t xml:space="preserve"> –a</w:t>
+      </w:r>
+    </w:p>
+    <w:p>
+      <w:pPr>
+        <w:rPr>
+          <w:b/>
+        </w:rPr>
+      </w:pPr>
+      <w:proofErr w:type="spellStart"/>
+      <w:proofErr w:type="gramStart"/>
+      <w:r>
+        <w:rPr>
+          <w:b/>
+        </w:rPr>
+        <w:t>docker</w:t>
+      </w:r>
+      <w:proofErr w:type="spellEnd"/>
+      <w:proofErr w:type="gramEnd"/>
+      <w:r>
+        <w:rPr>
+          <w:b/>
+        </w:rPr>
+        <w:t xml:space="preserve"> </w:t>
+      </w:r>
+      <w:proofErr w:type="spellStart"/>
+      <w:r>
+        <w:rPr>
+          <w:b/>
+        </w:rPr>
+        <w:t>rm</w:t>
+      </w:r>
+      <w:proofErr w:type="spellEnd"/>
+      <w:r>
+        <w:rPr>
+          <w:b/>
+        </w:rPr>
+        <w:t xml:space="preserve"> </w:t>
+      </w:r>
+      <w:proofErr w:type="spellStart"/>
       <w:r>
         <w:rPr>
           <w:b/>
         </w:rPr>
         <w:t>sonarqube</w:t>
       </w:r>
-    </w:p>
-    <w:p>
-      <w:pPr>
-        <w:pStyle w:val="Heading3"/>
-      </w:pPr>
-      <w:r>
-        <w:t>If want to reclaim disk space</w:t>
-      </w:r>
-      <w:bookmarkEnd w:id="25"/>
-    </w:p>
-    <w:p>
-      <w:r>
-        <w:t>Remove containers and images</w:t>
-      </w:r>
-    </w:p>
-    <w:p>
-      <w:pPr>
-        <w:rPr>
-          <w:b/>
-        </w:rPr>
-      </w:pPr>
-      <w:r>
-        <w:rPr>
-          <w:b/>
-        </w:rPr>
-        <w:t>docker ps –a</w:t>
-      </w:r>
-    </w:p>
-    <w:p>
-      <w:pPr>
-        <w:rPr>
-          <w:b/>
-        </w:rPr>
-      </w:pPr>
-      <w:r>
-        <w:rPr>
-          <w:b/>
-        </w:rPr>
-        <w:t xml:space="preserve">docker rm </w:t>
-      </w:r>
-      <w:r>
-        <w:rPr>
-          <w:b/>
-        </w:rPr>
-        <w:t>sonarqube</w:t>
-      </w:r>
-    </w:p>
-    <w:p>
-      <w:pPr>
-        <w:rPr>
-          <w:b/>
-        </w:rPr>
-      </w:pPr>
-      <w:r>
-        <w:rPr>
-          <w:b/>
-        </w:rPr>
-        <w:t xml:space="preserve">docker rm </w:t>
-      </w:r>
+      <w:proofErr w:type="spellEnd"/>
+    </w:p>
+    <w:p>
+      <w:pPr>
+        <w:rPr>
+          <w:b/>
+        </w:rPr>
+      </w:pPr>
+      <w:proofErr w:type="spellStart"/>
+      <w:proofErr w:type="gramStart"/>
+      <w:r>
+        <w:rPr>
+          <w:b/>
+        </w:rPr>
+        <w:t>docker</w:t>
+      </w:r>
+      <w:proofErr w:type="spellEnd"/>
+      <w:proofErr w:type="gramEnd"/>
+      <w:r>
+        <w:rPr>
+          <w:b/>
+        </w:rPr>
+        <w:t xml:space="preserve"> </w:t>
+      </w:r>
+      <w:proofErr w:type="spellStart"/>
+      <w:r>
+        <w:rPr>
+          <w:b/>
+        </w:rPr>
+        <w:t>rm</w:t>
+      </w:r>
+      <w:proofErr w:type="spellEnd"/>
+      <w:r>
+        <w:rPr>
+          <w:b/>
+        </w:rPr>
+        <w:t xml:space="preserve"> </w:t>
+      </w:r>
+      <w:proofErr w:type="spellStart"/>
       <w:r>
         <w:rPr>
           <w:b/>
         </w:rPr>
         <w:t>jenkins</w:t>
       </w:r>
-    </w:p>
-    <w:p>
-      <w:pPr>
-        <w:rPr>
-          <w:b/>
-        </w:rPr>
-      </w:pPr>
-      <w:r>
-        <w:rPr>
-          <w:b/>
-        </w:rPr>
-        <w:t xml:space="preserve">docker rm </w:t>
+      <w:proofErr w:type="spellEnd"/>
+    </w:p>
+    <w:p>
+      <w:pPr>
+        <w:rPr>
+          <w:b/>
+        </w:rPr>
+      </w:pPr>
+      <w:proofErr w:type="spellStart"/>
+      <w:proofErr w:type="gramStart"/>
+      <w:r>
+        <w:rPr>
+          <w:b/>
+        </w:rPr>
+        <w:t>docker</w:t>
+      </w:r>
+      <w:proofErr w:type="spellEnd"/>
+      <w:proofErr w:type="gramEnd"/>
+      <w:r>
+        <w:rPr>
+          <w:b/>
+        </w:rPr>
+        <w:t xml:space="preserve"> </w:t>
+      </w:r>
+      <w:proofErr w:type="spellStart"/>
+      <w:r>
+        <w:rPr>
+          <w:b/>
+        </w:rPr>
+        <w:t>rm</w:t>
+      </w:r>
+      <w:proofErr w:type="spellEnd"/>
+      <w:r>
+        <w:rPr>
+          <w:b/>
+        </w:rPr>
+        <w:t xml:space="preserve"> </w:t>
       </w:r>
       <w:r>
         <w:rPr>
@@ -8417,50 +9867,132 @@
           <w:b/>
         </w:rPr>
       </w:pPr>
-      <w:r>
-        <w:rPr>
-          <w:b/>
-        </w:rPr>
-        <w:t>docker images</w:t>
-      </w:r>
-    </w:p>
-    <w:p>
-      <w:pPr>
-        <w:rPr>
-          <w:b/>
-        </w:rPr>
-      </w:pPr>
-      <w:r>
-        <w:rPr>
-          <w:b/>
-        </w:rPr>
-        <w:t>docker rmi &lt;hash1&gt;</w:t>
-      </w:r>
-    </w:p>
-    <w:p>
-      <w:pPr>
-        <w:rPr>
-          <w:b/>
-        </w:rPr>
-      </w:pPr>
-      <w:r>
-        <w:rPr>
-          <w:b/>
-        </w:rPr>
-        <w:t>docker rmi &lt;hash2&gt;</w:t>
-      </w:r>
-    </w:p>
-    <w:p>
-      <w:pPr>
-        <w:rPr>
-          <w:b/>
-        </w:rPr>
-      </w:pPr>
-      <w:r>
-        <w:rPr>
-          <w:b/>
-        </w:rPr>
-        <w:t>docker rmi &lt;hash3</w:t>
+      <w:proofErr w:type="spellStart"/>
+      <w:proofErr w:type="gramStart"/>
+      <w:r>
+        <w:rPr>
+          <w:b/>
+        </w:rPr>
+        <w:t>docker</w:t>
+      </w:r>
+      <w:proofErr w:type="spellEnd"/>
+      <w:proofErr w:type="gramEnd"/>
+      <w:r>
+        <w:rPr>
+          <w:b/>
+        </w:rPr>
+        <w:t xml:space="preserve"> images</w:t>
+      </w:r>
+    </w:p>
+    <w:p>
+      <w:pPr>
+        <w:rPr>
+          <w:b/>
+        </w:rPr>
+      </w:pPr>
+      <w:proofErr w:type="spellStart"/>
+      <w:proofErr w:type="gramStart"/>
+      <w:r>
+        <w:rPr>
+          <w:b/>
+        </w:rPr>
+        <w:t>docker</w:t>
+      </w:r>
+      <w:proofErr w:type="spellEnd"/>
+      <w:proofErr w:type="gramEnd"/>
+      <w:r>
+        <w:rPr>
+          <w:b/>
+        </w:rPr>
+        <w:t xml:space="preserve"> </w:t>
+      </w:r>
+      <w:proofErr w:type="spellStart"/>
+      <w:r>
+        <w:rPr>
+          <w:b/>
+        </w:rPr>
+        <w:t>rmi</w:t>
+      </w:r>
+      <w:proofErr w:type="spellEnd"/>
+      <w:r>
+        <w:rPr>
+          <w:b/>
+        </w:rPr>
+        <w:t xml:space="preserve"> &lt;hash1&gt;</w:t>
+      </w:r>
+    </w:p>
+    <w:p>
+      <w:pPr>
+        <w:rPr>
+          <w:b/>
+        </w:rPr>
+      </w:pPr>
+      <w:proofErr w:type="spellStart"/>
+      <w:proofErr w:type="gramStart"/>
+      <w:r>
+        <w:rPr>
+          <w:b/>
+        </w:rPr>
+        <w:t>docker</w:t>
+      </w:r>
+      <w:proofErr w:type="spellEnd"/>
+      <w:proofErr w:type="gramEnd"/>
+      <w:r>
+        <w:rPr>
+          <w:b/>
+        </w:rPr>
+        <w:t xml:space="preserve"> </w:t>
+      </w:r>
+      <w:proofErr w:type="spellStart"/>
+      <w:r>
+        <w:rPr>
+          <w:b/>
+        </w:rPr>
+        <w:t>rmi</w:t>
+      </w:r>
+      <w:proofErr w:type="spellEnd"/>
+      <w:r>
+        <w:rPr>
+          <w:b/>
+        </w:rPr>
+        <w:t xml:space="preserve"> &lt;hash2&gt;</w:t>
+      </w:r>
+    </w:p>
+    <w:p>
+      <w:pPr>
+        <w:rPr>
+          <w:b/>
+        </w:rPr>
+      </w:pPr>
+      <w:proofErr w:type="spellStart"/>
+      <w:proofErr w:type="gramStart"/>
+      <w:r>
+        <w:rPr>
+          <w:b/>
+        </w:rPr>
+        <w:t>docker</w:t>
+      </w:r>
+      <w:proofErr w:type="spellEnd"/>
+      <w:proofErr w:type="gramEnd"/>
+      <w:r>
+        <w:rPr>
+          <w:b/>
+        </w:rPr>
+        <w:t xml:space="preserve"> </w:t>
+      </w:r>
+      <w:proofErr w:type="spellStart"/>
+      <w:r>
+        <w:rPr>
+          <w:b/>
+        </w:rPr>
+        <w:t>rmi</w:t>
+      </w:r>
+      <w:proofErr w:type="spellEnd"/>
+      <w:r>
+        <w:rPr>
+          <w:b/>
+        </w:rPr>
+        <w:t xml:space="preserve"> &lt;hash3</w:t>
       </w:r>
       <w:r>
         <w:rPr>
@@ -8487,11 +10019,49 @@
           <w:b/>
         </w:rPr>
       </w:pPr>
-      <w:r>
-        <w:rPr>
-          <w:b/>
-        </w:rPr>
-        <w:t>docker network rm hol-network</w:t>
+      <w:proofErr w:type="spellStart"/>
+      <w:proofErr w:type="gramStart"/>
+      <w:r>
+        <w:rPr>
+          <w:b/>
+        </w:rPr>
+        <w:t>docker</w:t>
+      </w:r>
+      <w:proofErr w:type="spellEnd"/>
+      <w:proofErr w:type="gramEnd"/>
+      <w:r>
+        <w:rPr>
+          <w:b/>
+        </w:rPr>
+        <w:t xml:space="preserve"> network </w:t>
+      </w:r>
+      <w:proofErr w:type="spellStart"/>
+      <w:r>
+        <w:rPr>
+          <w:b/>
+        </w:rPr>
+        <w:t>rm</w:t>
+      </w:r>
+      <w:proofErr w:type="spellEnd"/>
+      <w:r>
+        <w:rPr>
+          <w:b/>
+        </w:rPr>
+        <w:t xml:space="preserve"> </w:t>
+      </w:r>
+      <w:proofErr w:type="spellStart"/>
+      <w:r>
+        <w:rPr>
+          <w:b/>
+        </w:rPr>
+        <w:t>hol</w:t>
+      </w:r>
+      <w:proofErr w:type="spellEnd"/>
+      <w:r>
+        <w:rPr>
+          <w:b/>
+        </w:rPr>
+        <w:t>-network</w:t>
       </w:r>
     </w:p>
     <w:p/>
@@ -8592,6 +10162,8 @@
           <w:szCs w:val="20"/>
         </w:rPr>
       </w:pPr>
+      <w:proofErr w:type="spellStart"/>
+      <w:proofErr w:type="gramStart"/>
       <w:r>
         <w:rPr>
           <w:rFonts w:ascii="Times New Roman" w:hAnsi="Times New Roman" w:cs="Times New Roman"/>
@@ -8600,7 +10172,41 @@
           <w:sz w:val="20"/>
           <w:szCs w:val="20"/>
         </w:rPr>
-        <w:t>docker exec -it --user root jenkins bash</w:t>
+        <w:t>docker</w:t>
+      </w:r>
+      <w:proofErr w:type="spellEnd"/>
+      <w:proofErr w:type="gramEnd"/>
+      <w:r>
+        <w:rPr>
+          <w:rFonts w:ascii="Times New Roman" w:hAnsi="Times New Roman" w:cs="Times New Roman"/>
+          <w:b/>
+          <w:color w:val="000000"/>
+          <w:sz w:val="20"/>
+          <w:szCs w:val="20"/>
+        </w:rPr>
+        <w:t xml:space="preserve"> exec -it --user root </w:t>
+      </w:r>
+      <w:proofErr w:type="spellStart"/>
+      <w:r>
+        <w:rPr>
+          <w:rFonts w:ascii="Times New Roman" w:hAnsi="Times New Roman" w:cs="Times New Roman"/>
+          <w:b/>
+          <w:color w:val="000000"/>
+          <w:sz w:val="20"/>
+          <w:szCs w:val="20"/>
+        </w:rPr>
+        <w:t>jenkins</w:t>
+      </w:r>
+      <w:proofErr w:type="spellEnd"/>
+      <w:r>
+        <w:rPr>
+          <w:rFonts w:ascii="Times New Roman" w:hAnsi="Times New Roman" w:cs="Times New Roman"/>
+          <w:b/>
+          <w:color w:val="000000"/>
+          <w:sz w:val="20"/>
+          <w:szCs w:val="20"/>
+        </w:rPr>
+        <w:t xml:space="preserve"> bash</w:t>
       </w:r>
     </w:p>
     <w:p>
@@ -8692,6 +10298,7 @@
           <w:szCs w:val="20"/>
         </w:rPr>
       </w:pPr>
+      <w:proofErr w:type="gramStart"/>
       <w:r>
         <w:rPr>
           <w:rFonts w:ascii="Times New Roman" w:hAnsi="Times New Roman" w:cs="Times New Roman"/>
@@ -8700,7 +10307,18 @@
           <w:sz w:val="20"/>
           <w:szCs w:val="20"/>
         </w:rPr>
-        <w:t>apt-get update</w:t>
+        <w:t>apt</w:t>
+      </w:r>
+      <w:proofErr w:type="gramEnd"/>
+      <w:r>
+        <w:rPr>
+          <w:rFonts w:ascii="Times New Roman" w:hAnsi="Times New Roman" w:cs="Times New Roman"/>
+          <w:b/>
+          <w:color w:val="000000"/>
+          <w:sz w:val="20"/>
+          <w:szCs w:val="20"/>
+        </w:rPr>
+        <w:t>-get update</w:t>
       </w:r>
     </w:p>
     <w:p>
@@ -8731,6 +10349,7 @@
           <w:szCs w:val="20"/>
         </w:rPr>
       </w:pPr>
+      <w:proofErr w:type="gramStart"/>
       <w:r>
         <w:rPr>
           <w:rFonts w:ascii="Times New Roman" w:hAnsi="Times New Roman" w:cs="Times New Roman"/>
@@ -8739,7 +10358,18 @@
           <w:sz w:val="20"/>
           <w:szCs w:val="20"/>
         </w:rPr>
-        <w:t>apt-get install –y vim</w:t>
+        <w:t>apt</w:t>
+      </w:r>
+      <w:proofErr w:type="gramEnd"/>
+      <w:r>
+        <w:rPr>
+          <w:rFonts w:ascii="Times New Roman" w:hAnsi="Times New Roman" w:cs="Times New Roman"/>
+          <w:b/>
+          <w:color w:val="000000"/>
+          <w:sz w:val="20"/>
+          <w:szCs w:val="20"/>
+        </w:rPr>
+        <w:t>-get install –y vim</w:t>
       </w:r>
     </w:p>
     <w:p>
@@ -8803,6 +10433,7 @@
           <w:szCs w:val="20"/>
         </w:rPr>
       </w:pPr>
+      <w:proofErr w:type="gramStart"/>
       <w:r>
         <w:rPr>
           <w:rFonts w:ascii="Times New Roman" w:eastAsia="Times New Roman" w:hAnsi="Times New Roman" w:cs="Times New Roman"/>
@@ -8810,7 +10441,57 @@
           <w:sz w:val="20"/>
           <w:szCs w:val="20"/>
         </w:rPr>
-        <w:t>vim /var/jenkins_home/config.xml</w:t>
+        <w:t>vim</w:t>
+      </w:r>
+      <w:proofErr w:type="gramEnd"/>
+      <w:r>
+        <w:rPr>
+          <w:rFonts w:ascii="Times New Roman" w:eastAsia="Times New Roman" w:hAnsi="Times New Roman" w:cs="Times New Roman"/>
+          <w:b/>
+          <w:sz w:val="20"/>
+          <w:szCs w:val="20"/>
+        </w:rPr>
+        <w:t xml:space="preserve"> /</w:t>
+      </w:r>
+      <w:proofErr w:type="spellStart"/>
+      <w:r>
+        <w:rPr>
+          <w:rFonts w:ascii="Times New Roman" w:eastAsia="Times New Roman" w:hAnsi="Times New Roman" w:cs="Times New Roman"/>
+          <w:b/>
+          <w:sz w:val="20"/>
+          <w:szCs w:val="20"/>
+        </w:rPr>
+        <w:t>var</w:t>
+      </w:r>
+      <w:proofErr w:type="spellEnd"/>
+      <w:r>
+        <w:rPr>
+          <w:rFonts w:ascii="Times New Roman" w:eastAsia="Times New Roman" w:hAnsi="Times New Roman" w:cs="Times New Roman"/>
+          <w:b/>
+          <w:sz w:val="20"/>
+          <w:szCs w:val="20"/>
+        </w:rPr>
+        <w:t>/</w:t>
+      </w:r>
+      <w:proofErr w:type="spellStart"/>
+      <w:r>
+        <w:rPr>
+          <w:rFonts w:ascii="Times New Roman" w:eastAsia="Times New Roman" w:hAnsi="Times New Roman" w:cs="Times New Roman"/>
+          <w:b/>
+          <w:sz w:val="20"/>
+          <w:szCs w:val="20"/>
+        </w:rPr>
+        <w:t>jenkins_home</w:t>
+      </w:r>
+      <w:proofErr w:type="spellEnd"/>
+      <w:r>
+        <w:rPr>
+          <w:rFonts w:ascii="Times New Roman" w:eastAsia="Times New Roman" w:hAnsi="Times New Roman" w:cs="Times New Roman"/>
+          <w:b/>
+          <w:sz w:val="20"/>
+          <w:szCs w:val="20"/>
+        </w:rPr>
+        <w:t>/config.xml</w:t>
       </w:r>
     </w:p>
     <w:p>
@@ -8869,25 +10550,27 @@
           <w:sz w:val="20"/>
           <w:szCs w:val="20"/>
         </w:rPr>
-        <w:t>&lt;authorizationStrategy class="hudson.security.FullControlOnceLoggedInAuthorizationStrategy"&gt;</w:t>
-      </w:r>
-    </w:p>
-    <w:p>
-      <w:pPr>
-        <w:pStyle w:val="ListParagraph"/>
+        <w:t>&lt;</w:t>
+      </w:r>
+      <w:proofErr w:type="spellStart"/>
+      <w:proofErr w:type="gramStart"/>
+      <w:r>
         <w:rPr>
           <w:rFonts w:ascii="Times New Roman" w:eastAsia="Times New Roman" w:hAnsi="Times New Roman" w:cs="Times New Roman"/>
           <w:sz w:val="20"/>
           <w:szCs w:val="20"/>
         </w:rPr>
-      </w:pPr>
+        <w:t>authorizationStrategy</w:t>
+      </w:r>
+      <w:proofErr w:type="spellEnd"/>
+      <w:proofErr w:type="gramEnd"/>
       <w:r>
         <w:rPr>
           <w:rFonts w:ascii="Times New Roman" w:eastAsia="Times New Roman" w:hAnsi="Times New Roman" w:cs="Times New Roman"/>
           <w:sz w:val="20"/>
           <w:szCs w:val="20"/>
         </w:rPr>
-        <w:t xml:space="preserve">    &lt;denyAnonymousReadAccess&gt;true&lt;/denyAnonymousReadAccess&gt;</w:t>
+        <w:t xml:space="preserve"> class="hudson.security.FullControlOnceLoggedInAuthorizationStrategy"&gt;</w:t>
       </w:r>
     </w:p>
     <w:p>
@@ -8905,43 +10588,45 @@
           <w:sz w:val="20"/>
           <w:szCs w:val="20"/>
         </w:rPr>
-        <w:t xml:space="preserve">  &lt;/authorizationStrategy&gt;</w:t>
-      </w:r>
-    </w:p>
-    <w:p>
-      <w:pPr>
-        <w:pStyle w:val="ListParagraph"/>
+        <w:t xml:space="preserve">    &lt;</w:t>
+      </w:r>
+      <w:proofErr w:type="spellStart"/>
+      <w:proofErr w:type="gramStart"/>
+      <w:r>
         <w:rPr>
           <w:rFonts w:ascii="Times New Roman" w:eastAsia="Times New Roman" w:hAnsi="Times New Roman" w:cs="Times New Roman"/>
           <w:sz w:val="20"/>
           <w:szCs w:val="20"/>
         </w:rPr>
-      </w:pPr>
+        <w:t>denyAnonymousReadAccess</w:t>
+      </w:r>
+      <w:proofErr w:type="spellEnd"/>
+      <w:proofErr w:type="gramEnd"/>
       <w:r>
         <w:rPr>
           <w:rFonts w:ascii="Times New Roman" w:eastAsia="Times New Roman" w:hAnsi="Times New Roman" w:cs="Times New Roman"/>
           <w:sz w:val="20"/>
           <w:szCs w:val="20"/>
         </w:rPr>
-        <w:t xml:space="preserve">  &lt;securityRealm class="hudson.security.HudsonPrivateSecurityRealm"&gt;</w:t>
-      </w:r>
-    </w:p>
-    <w:p>
-      <w:pPr>
-        <w:pStyle w:val="ListParagraph"/>
+        <w:t>&gt;true&lt;/</w:t>
+      </w:r>
+      <w:proofErr w:type="spellStart"/>
+      <w:r>
         <w:rPr>
           <w:rFonts w:ascii="Times New Roman" w:eastAsia="Times New Roman" w:hAnsi="Times New Roman" w:cs="Times New Roman"/>
           <w:sz w:val="20"/>
           <w:szCs w:val="20"/>
         </w:rPr>
-      </w:pPr>
+        <w:t>denyAnonymousReadAccess</w:t>
+      </w:r>
+      <w:proofErr w:type="spellEnd"/>
       <w:r>
         <w:rPr>
           <w:rFonts w:ascii="Times New Roman" w:eastAsia="Times New Roman" w:hAnsi="Times New Roman" w:cs="Times New Roman"/>
           <w:sz w:val="20"/>
           <w:szCs w:val="20"/>
         </w:rPr>
-        <w:t xml:space="preserve">    &lt;disableSignup&gt;true&lt;/disableSignup&gt;</w:t>
+        <w:t>&gt;</w:t>
       </w:r>
     </w:p>
     <w:p>
@@ -8959,25 +10644,229 @@
           <w:sz w:val="20"/>
           <w:szCs w:val="20"/>
         </w:rPr>
-        <w:t xml:space="preserve">    &lt;enableCaptcha&gt;false&lt;/enableCaptcha&gt;</w:t>
-      </w:r>
-    </w:p>
-    <w:p>
-      <w:pPr>
-        <w:pStyle w:val="ListParagraph"/>
+        <w:t xml:space="preserve">  &lt;/</w:t>
+      </w:r>
+      <w:proofErr w:type="spellStart"/>
+      <w:r>
         <w:rPr>
           <w:rFonts w:ascii="Times New Roman" w:eastAsia="Times New Roman" w:hAnsi="Times New Roman" w:cs="Times New Roman"/>
           <w:sz w:val="20"/>
           <w:szCs w:val="20"/>
         </w:rPr>
-      </w:pPr>
+        <w:t>authorizationStrategy</w:t>
+      </w:r>
+      <w:proofErr w:type="spellEnd"/>
       <w:r>
         <w:rPr>
           <w:rFonts w:ascii="Times New Roman" w:eastAsia="Times New Roman" w:hAnsi="Times New Roman" w:cs="Times New Roman"/>
           <w:sz w:val="20"/>
           <w:szCs w:val="20"/>
         </w:rPr>
-        <w:t xml:space="preserve">  &lt;/securityRealm&gt;</w:t>
+        <w:t>&gt;</w:t>
+      </w:r>
+    </w:p>
+    <w:p>
+      <w:pPr>
+        <w:pStyle w:val="ListParagraph"/>
+        <w:rPr>
+          <w:rFonts w:ascii="Times New Roman" w:eastAsia="Times New Roman" w:hAnsi="Times New Roman" w:cs="Times New Roman"/>
+          <w:sz w:val="20"/>
+          <w:szCs w:val="20"/>
+        </w:rPr>
+      </w:pPr>
+      <w:r>
+        <w:rPr>
+          <w:rFonts w:ascii="Times New Roman" w:eastAsia="Times New Roman" w:hAnsi="Times New Roman" w:cs="Times New Roman"/>
+          <w:sz w:val="20"/>
+          <w:szCs w:val="20"/>
+        </w:rPr>
+        <w:t xml:space="preserve">  &lt;</w:t>
+      </w:r>
+      <w:proofErr w:type="spellStart"/>
+      <w:proofErr w:type="gramStart"/>
+      <w:r>
+        <w:rPr>
+          <w:rFonts w:ascii="Times New Roman" w:eastAsia="Times New Roman" w:hAnsi="Times New Roman" w:cs="Times New Roman"/>
+          <w:sz w:val="20"/>
+          <w:szCs w:val="20"/>
+        </w:rPr>
+        <w:t>securityRealm</w:t>
+      </w:r>
+      <w:proofErr w:type="spellEnd"/>
+      <w:proofErr w:type="gramEnd"/>
+      <w:r>
+        <w:rPr>
+          <w:rFonts w:ascii="Times New Roman" w:eastAsia="Times New Roman" w:hAnsi="Times New Roman" w:cs="Times New Roman"/>
+          <w:sz w:val="20"/>
+          <w:szCs w:val="20"/>
+        </w:rPr>
+        <w:t xml:space="preserve"> class="</w:t>
+      </w:r>
+      <w:proofErr w:type="spellStart"/>
+      <w:r>
+        <w:rPr>
+          <w:rFonts w:ascii="Times New Roman" w:eastAsia="Times New Roman" w:hAnsi="Times New Roman" w:cs="Times New Roman"/>
+          <w:sz w:val="20"/>
+          <w:szCs w:val="20"/>
+        </w:rPr>
+        <w:t>hudson.security.HudsonPrivateSecurityRealm</w:t>
+      </w:r>
+      <w:proofErr w:type="spellEnd"/>
+      <w:r>
+        <w:rPr>
+          <w:rFonts w:ascii="Times New Roman" w:eastAsia="Times New Roman" w:hAnsi="Times New Roman" w:cs="Times New Roman"/>
+          <w:sz w:val="20"/>
+          <w:szCs w:val="20"/>
+        </w:rPr>
+        <w:t>"&gt;</w:t>
+      </w:r>
+    </w:p>
+    <w:p>
+      <w:pPr>
+        <w:pStyle w:val="ListParagraph"/>
+        <w:rPr>
+          <w:rFonts w:ascii="Times New Roman" w:eastAsia="Times New Roman" w:hAnsi="Times New Roman" w:cs="Times New Roman"/>
+          <w:sz w:val="20"/>
+          <w:szCs w:val="20"/>
+        </w:rPr>
+      </w:pPr>
+      <w:r>
+        <w:rPr>
+          <w:rFonts w:ascii="Times New Roman" w:eastAsia="Times New Roman" w:hAnsi="Times New Roman" w:cs="Times New Roman"/>
+          <w:sz w:val="20"/>
+          <w:szCs w:val="20"/>
+        </w:rPr>
+        <w:t xml:space="preserve">    &lt;</w:t>
+      </w:r>
+      <w:proofErr w:type="spellStart"/>
+      <w:proofErr w:type="gramStart"/>
+      <w:r>
+        <w:rPr>
+          <w:rFonts w:ascii="Times New Roman" w:eastAsia="Times New Roman" w:hAnsi="Times New Roman" w:cs="Times New Roman"/>
+          <w:sz w:val="20"/>
+          <w:szCs w:val="20"/>
+        </w:rPr>
+        <w:t>disableSignup</w:t>
+      </w:r>
+      <w:proofErr w:type="spellEnd"/>
+      <w:proofErr w:type="gramEnd"/>
+      <w:r>
+        <w:rPr>
+          <w:rFonts w:ascii="Times New Roman" w:eastAsia="Times New Roman" w:hAnsi="Times New Roman" w:cs="Times New Roman"/>
+          <w:sz w:val="20"/>
+          <w:szCs w:val="20"/>
+        </w:rPr>
+        <w:t>&gt;true&lt;/</w:t>
+      </w:r>
+      <w:proofErr w:type="spellStart"/>
+      <w:r>
+        <w:rPr>
+          <w:rFonts w:ascii="Times New Roman" w:eastAsia="Times New Roman" w:hAnsi="Times New Roman" w:cs="Times New Roman"/>
+          <w:sz w:val="20"/>
+          <w:szCs w:val="20"/>
+        </w:rPr>
+        <w:t>disableSignup</w:t>
+      </w:r>
+      <w:proofErr w:type="spellEnd"/>
+      <w:r>
+        <w:rPr>
+          <w:rFonts w:ascii="Times New Roman" w:eastAsia="Times New Roman" w:hAnsi="Times New Roman" w:cs="Times New Roman"/>
+          <w:sz w:val="20"/>
+          <w:szCs w:val="20"/>
+        </w:rPr>
+        <w:t>&gt;</w:t>
+      </w:r>
+    </w:p>
+    <w:p>
+      <w:pPr>
+        <w:pStyle w:val="ListParagraph"/>
+        <w:rPr>
+          <w:rFonts w:ascii="Times New Roman" w:eastAsia="Times New Roman" w:hAnsi="Times New Roman" w:cs="Times New Roman"/>
+          <w:sz w:val="20"/>
+          <w:szCs w:val="20"/>
+        </w:rPr>
+      </w:pPr>
+      <w:r>
+        <w:rPr>
+          <w:rFonts w:ascii="Times New Roman" w:eastAsia="Times New Roman" w:hAnsi="Times New Roman" w:cs="Times New Roman"/>
+          <w:sz w:val="20"/>
+          <w:szCs w:val="20"/>
+        </w:rPr>
+        <w:t xml:space="preserve">    &lt;</w:t>
+      </w:r>
+      <w:proofErr w:type="spellStart"/>
+      <w:proofErr w:type="gramStart"/>
+      <w:r>
+        <w:rPr>
+          <w:rFonts w:ascii="Times New Roman" w:eastAsia="Times New Roman" w:hAnsi="Times New Roman" w:cs="Times New Roman"/>
+          <w:sz w:val="20"/>
+          <w:szCs w:val="20"/>
+        </w:rPr>
+        <w:t>enableCaptcha</w:t>
+      </w:r>
+      <w:proofErr w:type="spellEnd"/>
+      <w:proofErr w:type="gramEnd"/>
+      <w:r>
+        <w:rPr>
+          <w:rFonts w:ascii="Times New Roman" w:eastAsia="Times New Roman" w:hAnsi="Times New Roman" w:cs="Times New Roman"/>
+          <w:sz w:val="20"/>
+          <w:szCs w:val="20"/>
+        </w:rPr>
+        <w:t>&gt;false&lt;/</w:t>
+      </w:r>
+      <w:proofErr w:type="spellStart"/>
+      <w:r>
+        <w:rPr>
+          <w:rFonts w:ascii="Times New Roman" w:eastAsia="Times New Roman" w:hAnsi="Times New Roman" w:cs="Times New Roman"/>
+          <w:sz w:val="20"/>
+          <w:szCs w:val="20"/>
+        </w:rPr>
+        <w:t>enableCaptcha</w:t>
+      </w:r>
+      <w:proofErr w:type="spellEnd"/>
+      <w:r>
+        <w:rPr>
+          <w:rFonts w:ascii="Times New Roman" w:eastAsia="Times New Roman" w:hAnsi="Times New Roman" w:cs="Times New Roman"/>
+          <w:sz w:val="20"/>
+          <w:szCs w:val="20"/>
+        </w:rPr>
+        <w:t>&gt;</w:t>
+      </w:r>
+    </w:p>
+    <w:p>
+      <w:pPr>
+        <w:pStyle w:val="ListParagraph"/>
+        <w:rPr>
+          <w:rFonts w:ascii="Times New Roman" w:eastAsia="Times New Roman" w:hAnsi="Times New Roman" w:cs="Times New Roman"/>
+          <w:sz w:val="20"/>
+          <w:szCs w:val="20"/>
+        </w:rPr>
+      </w:pPr>
+      <w:r>
+        <w:rPr>
+          <w:rFonts w:ascii="Times New Roman" w:eastAsia="Times New Roman" w:hAnsi="Times New Roman" w:cs="Times New Roman"/>
+          <w:sz w:val="20"/>
+          <w:szCs w:val="20"/>
+        </w:rPr>
+        <w:t xml:space="preserve">  &lt;/</w:t>
+      </w:r>
+      <w:proofErr w:type="spellStart"/>
+      <w:r>
+        <w:rPr>
+          <w:rFonts w:ascii="Times New Roman" w:eastAsia="Times New Roman" w:hAnsi="Times New Roman" w:cs="Times New Roman"/>
+          <w:sz w:val="20"/>
+          <w:szCs w:val="20"/>
+        </w:rPr>
+        <w:t>securityRealm</w:t>
+      </w:r>
+      <w:proofErr w:type="spellEnd"/>
+      <w:r>
+        <w:rPr>
+          <w:rFonts w:ascii="Times New Roman" w:eastAsia="Times New Roman" w:hAnsi="Times New Roman" w:cs="Times New Roman"/>
+          <w:sz w:val="20"/>
+          <w:szCs w:val="20"/>
+        </w:rPr>
+        <w:t>&gt;</w:t>
       </w:r>
     </w:p>
     <w:p>
@@ -9113,6 +11002,8 @@
           <w:szCs w:val="20"/>
         </w:rPr>
       </w:pPr>
+      <w:proofErr w:type="spellStart"/>
+      <w:proofErr w:type="gramStart"/>
       <w:r>
         <w:rPr>
           <w:rFonts w:ascii="Times New Roman" w:eastAsia="Times New Roman" w:hAnsi="Times New Roman" w:cs="Times New Roman"/>
@@ -9120,8 +11011,30 @@
           <w:sz w:val="20"/>
           <w:szCs w:val="20"/>
         </w:rPr>
-        <w:t>docker restart jenkins</w:t>
-      </w:r>
+        <w:t>docker</w:t>
+      </w:r>
+      <w:proofErr w:type="spellEnd"/>
+      <w:proofErr w:type="gramEnd"/>
+      <w:r>
+        <w:rPr>
+          <w:rFonts w:ascii="Times New Roman" w:eastAsia="Times New Roman" w:hAnsi="Times New Roman" w:cs="Times New Roman"/>
+          <w:b/>
+          <w:sz w:val="20"/>
+          <w:szCs w:val="20"/>
+        </w:rPr>
+        <w:t xml:space="preserve"> restart </w:t>
+      </w:r>
+      <w:proofErr w:type="spellStart"/>
+      <w:r>
+        <w:rPr>
+          <w:rFonts w:ascii="Times New Roman" w:eastAsia="Times New Roman" w:hAnsi="Times New Roman" w:cs="Times New Roman"/>
+          <w:b/>
+          <w:sz w:val="20"/>
+          <w:szCs w:val="20"/>
+        </w:rPr>
+        <w:t>jenkins</w:t>
+      </w:r>
+      <w:proofErr w:type="spellEnd"/>
     </w:p>
     <w:p>
       <w:pPr>
@@ -9145,7 +11058,15 @@
         <w:t xml:space="preserve">  </w:t>
       </w:r>
       <w:r>
-        <w:t>Slower way – delete your docker container/image and start over</w:t>
+        <w:t xml:space="preserve">Slower way – delete your </w:t>
+      </w:r>
+      <w:proofErr w:type="spellStart"/>
+      <w:r>
+        <w:t>docker</w:t>
+      </w:r>
+      <w:proofErr w:type="spellEnd"/>
+      <w:r>
+        <w:t xml:space="preserve"> container/image and start over</w:t>
       </w:r>
     </w:p>
     <w:p>
@@ -9276,6 +11197,19 @@
             <w:rStyle w:val="Hyperlink"/>
           </w:rPr>
           <w:t>https://help.sonatype.com/repomanager3/rest-and-integration-api/script-api/writing-scripts#app</w:t>
+        </w:r>
+      </w:hyperlink>
+      <w:r>
+        <w:t xml:space="preserve"> </w:t>
+      </w:r>
+    </w:p>
+    <w:p>
+      <w:hyperlink r:id="rId44" w:history="1">
+        <w:r>
+          <w:rPr>
+            <w:rStyle w:val="Hyperlink"/>
+          </w:rPr>
+          <w:t>https://help.sonatype.com/repomanager3/rest-and-integration-api</w:t>
         </w:r>
       </w:hyperlink>
       <w:r>

</xml_diff>

<commit_message>
get rid of Daisy persona
</commit_message>
<xml_diff>
--- a/Automating Stack HOL Instructions.docx
+++ b/Automating Stack HOL Instructions.docx
@@ -7485,18 +7485,6 @@
       </w:r>
     </w:p>
     <w:p>
-      <w:pPr>
-        <w:pStyle w:val="ListParagraph"/>
-        <w:numPr>
-          <w:ilvl w:val="0"/>
-          <w:numId w:val="9"/>
-        </w:numPr>
-      </w:pPr>
-      <w:r>
-        <w:t>Daisy is a developer on a different team. So she can see the Osprey’s project but not the Sea Lion’s.</w:t>
-      </w:r>
-    </w:p>
-    <w:p>
       <w:r>
         <w:t xml:space="preserve">It’s easiest to start in the scripting console and create our script interactively. Once we know the syntax and APIs, we’ll </w:t>
       </w:r>
@@ -8141,13 +8129,30 @@
         </w:numPr>
       </w:pPr>
       <w:r>
-        <w:t xml:space="preserve">Add four more lines of code so Owen, Sam, </w:t>
+        <w:t>Add three</w:t>
+      </w:r>
+      <w:bookmarkStart w:id="23" w:name="_GoBack"/>
+      <w:bookmarkEnd w:id="23"/>
+      <w:r>
+        <w:t xml:space="preserve"> more lines of code so </w:t>
+      </w:r>
+      <w:r>
+        <w:t>Owen, Sam</w:t>
+      </w:r>
+      <w:r>
+        <w:t xml:space="preserve"> and</w:t>
+      </w:r>
+      <w:r>
+        <w:t xml:space="preserve"> </w:t>
       </w:r>
       <w:r>
         <w:t>Sophia</w:t>
       </w:r>
       <w:r>
-        <w:t xml:space="preserve"> and Daisy get accounts. </w:t>
+        <w:t xml:space="preserve"> </w:t>
+      </w:r>
+      <w:r>
+        <w:t xml:space="preserve">get accounts. </w:t>
       </w:r>
     </w:p>
     <w:p>
@@ -8455,7 +8460,7 @@
       <w:pPr>
         <w:pStyle w:val="Heading2"/>
       </w:pPr>
-      <w:bookmarkStart w:id="23" w:name="_Toc397507137"/>
+      <w:bookmarkStart w:id="24" w:name="_Toc397507137"/>
       <w:r>
         <w:t>Step 5: Nexus System Scripting</w:t>
       </w:r>
@@ -8654,8 +8659,6 @@
       <w:r>
         <w:t xml:space="preserve"> namespace for two teams</w:t>
       </w:r>
-      <w:bookmarkStart w:id="24" w:name="_GoBack"/>
-      <w:bookmarkEnd w:id="24"/>
     </w:p>
     <w:p>
       <w:r>
@@ -9534,7 +9537,7 @@
       <w:r>
         <w:t>Final step: Cleanup</w:t>
       </w:r>
-      <w:bookmarkEnd w:id="23"/>
+      <w:bookmarkEnd w:id="24"/>
     </w:p>
     <w:p/>
     <w:p>

</xml_diff>

<commit_message>
add nexus access scripting
</commit_message>
<xml_diff>
--- a/Automating Stack HOL Instructions.docx
+++ b/Automating Stack HOL Instructions.docx
@@ -1727,19 +1727,11 @@
       <w:r>
         <w:t xml:space="preserve">run </w:t>
       </w:r>
-      <w:proofErr w:type="spellStart"/>
-      <w:r>
-        <w:rPr>
-          <w:b/>
-        </w:rPr>
-        <w:t>docker</w:t>
-      </w:r>
-      <w:proofErr w:type="spellEnd"/>
-      <w:r>
-        <w:rPr>
-          <w:b/>
-        </w:rPr>
-        <w:t xml:space="preserve"> </w:t>
+      <w:r>
+        <w:rPr>
+          <w:b/>
+        </w:rPr>
+        <w:t xml:space="preserve">docker </w:t>
       </w:r>
       <w:r>
         <w:rPr>
@@ -1804,10 +1796,15 @@
           <w:sz w:val="22"/>
           <w:szCs w:val="22"/>
         </w:rPr>
-        <w:t xml:space="preserve">$ </w:t>
-      </w:r>
-      <w:proofErr w:type="spellStart"/>
-      <w:proofErr w:type="gramStart"/>
+        <w:t>$ docker --version</w:t>
+      </w:r>
+    </w:p>
+    <w:p>
+      <w:pPr>
+        <w:rPr>
+          <w:b/>
+        </w:rPr>
+      </w:pPr>
       <w:r>
         <w:rPr>
           <w:rFonts w:ascii="Menlo Regular" w:hAnsi="Menlo Regular" w:cs="Menlo Regular"/>
@@ -1815,33 +1812,6 @@
           <w:sz w:val="22"/>
           <w:szCs w:val="22"/>
         </w:rPr>
-        <w:t>docker</w:t>
-      </w:r>
-      <w:proofErr w:type="spellEnd"/>
-      <w:proofErr w:type="gramEnd"/>
-      <w:r>
-        <w:rPr>
-          <w:rFonts w:ascii="Menlo Regular" w:hAnsi="Menlo Regular" w:cs="Menlo Regular"/>
-          <w:color w:val="000000"/>
-          <w:sz w:val="22"/>
-          <w:szCs w:val="22"/>
-        </w:rPr>
-        <w:t xml:space="preserve"> --version</w:t>
-      </w:r>
-    </w:p>
-    <w:p>
-      <w:pPr>
-        <w:rPr>
-          <w:b/>
-        </w:rPr>
-      </w:pPr>
-      <w:r>
-        <w:rPr>
-          <w:rFonts w:ascii="Menlo Regular" w:hAnsi="Menlo Regular" w:cs="Menlo Regular"/>
-          <w:color w:val="000000"/>
-          <w:sz w:val="22"/>
-          <w:szCs w:val="22"/>
-        </w:rPr>
         <w:t>Docker version 18.06.0-ce, build 0ffa825</w:t>
       </w:r>
     </w:p>
@@ -1863,15 +1833,7 @@
         <w:t>just under 2G</w:t>
       </w:r>
       <w:r>
-        <w:t xml:space="preserve">B combined. So as not to tax the conference network, please pull them in advance. This will also let you deal with any corporate </w:t>
-      </w:r>
-      <w:proofErr w:type="gramStart"/>
-      <w:r>
-        <w:t>internet</w:t>
-      </w:r>
-      <w:proofErr w:type="gramEnd"/>
-      <w:r>
-        <w:t xml:space="preserve"> proxies while you are still at work and can ask for help.</w:t>
+        <w:t>B combined. So as not to tax the conference network, please pull them in advance. This will also let you deal with any corporate internet proxies while you are still at work and can ask for help.</w:t>
       </w:r>
     </w:p>
     <w:p/>
@@ -1886,35 +1848,11 @@
           <w:b/>
         </w:rPr>
       </w:pPr>
-      <w:proofErr w:type="spellStart"/>
-      <w:proofErr w:type="gramStart"/>
-      <w:r>
-        <w:rPr>
-          <w:b/>
-        </w:rPr>
-        <w:t>docker</w:t>
-      </w:r>
-      <w:proofErr w:type="spellEnd"/>
-      <w:proofErr w:type="gramEnd"/>
-      <w:r>
-        <w:rPr>
-          <w:b/>
-        </w:rPr>
-        <w:t xml:space="preserve"> pull </w:t>
-      </w:r>
-      <w:proofErr w:type="spellStart"/>
-      <w:r>
-        <w:rPr>
-          <w:b/>
-        </w:rPr>
-        <w:t>sonatype</w:t>
-      </w:r>
-      <w:proofErr w:type="spellEnd"/>
-      <w:r>
-        <w:rPr>
-          <w:b/>
-        </w:rPr>
-        <w:t>/nexus3</w:t>
+      <w:r>
+        <w:rPr>
+          <w:b/>
+        </w:rPr>
+        <w:t>docker pull sonatype/nexus3</w:t>
       </w:r>
       <w:r>
         <w:rPr>
@@ -1929,35 +1867,11 @@
           <w:b/>
         </w:rPr>
       </w:pPr>
-      <w:proofErr w:type="spellStart"/>
-      <w:proofErr w:type="gramStart"/>
-      <w:r>
-        <w:rPr>
-          <w:b/>
-        </w:rPr>
-        <w:t>docker</w:t>
-      </w:r>
-      <w:proofErr w:type="spellEnd"/>
-      <w:proofErr w:type="gramEnd"/>
-      <w:r>
-        <w:rPr>
-          <w:b/>
-        </w:rPr>
-        <w:t xml:space="preserve"> pull </w:t>
-      </w:r>
-      <w:proofErr w:type="spellStart"/>
-      <w:r>
-        <w:rPr>
-          <w:b/>
-        </w:rPr>
-        <w:t>jenkins</w:t>
-      </w:r>
-      <w:proofErr w:type="spellEnd"/>
-      <w:r>
-        <w:rPr>
-          <w:b/>
-        </w:rPr>
-        <w:t>/jenkins:</w:t>
+      <w:r>
+        <w:rPr>
+          <w:b/>
+        </w:rPr>
+        <w:t>docker pull jenkins/jenkins:</w:t>
       </w:r>
       <w:r>
         <w:rPr>
@@ -1972,21 +1886,11 @@
           <w:b/>
         </w:rPr>
       </w:pPr>
-      <w:proofErr w:type="spellStart"/>
-      <w:proofErr w:type="gramStart"/>
-      <w:r>
-        <w:rPr>
-          <w:b/>
-        </w:rPr>
-        <w:t>docker</w:t>
-      </w:r>
-      <w:proofErr w:type="spellEnd"/>
-      <w:proofErr w:type="gramEnd"/>
-      <w:r>
-        <w:rPr>
-          <w:b/>
-        </w:rPr>
-        <w:t xml:space="preserve"> pull </w:t>
+      <w:r>
+        <w:rPr>
+          <w:b/>
+        </w:rPr>
+        <w:t xml:space="preserve">docker pull </w:t>
       </w:r>
       <w:r>
         <w:rPr>
@@ -2074,49 +1978,7 @@
           <w:sz w:val="22"/>
           <w:szCs w:val="22"/>
         </w:rPr>
-        <w:t xml:space="preserve">$ </w:t>
-      </w:r>
-      <w:proofErr w:type="spellStart"/>
-      <w:proofErr w:type="gramStart"/>
-      <w:r>
-        <w:rPr>
-          <w:rFonts w:ascii="Menlo Regular" w:hAnsi="Menlo Regular" w:cs="Menlo Regular"/>
-          <w:color w:val="000000"/>
-          <w:sz w:val="22"/>
-          <w:szCs w:val="22"/>
-        </w:rPr>
-        <w:t>docker</w:t>
-      </w:r>
-      <w:proofErr w:type="spellEnd"/>
-      <w:proofErr w:type="gramEnd"/>
-      <w:r>
-        <w:rPr>
-          <w:rFonts w:ascii="Menlo Regular" w:hAnsi="Menlo Regular" w:cs="Menlo Regular"/>
-          <w:color w:val="000000"/>
-          <w:sz w:val="22"/>
-          <w:szCs w:val="22"/>
-        </w:rPr>
-        <w:t xml:space="preserve"> pull </w:t>
-      </w:r>
-      <w:proofErr w:type="spellStart"/>
-      <w:r>
-        <w:rPr>
-          <w:rFonts w:ascii="Menlo Regular" w:hAnsi="Menlo Regular" w:cs="Menlo Regular"/>
-          <w:color w:val="000000"/>
-          <w:sz w:val="22"/>
-          <w:szCs w:val="22"/>
-        </w:rPr>
-        <w:t>sonatype</w:t>
-      </w:r>
-      <w:proofErr w:type="spellEnd"/>
-      <w:r>
-        <w:rPr>
-          <w:rFonts w:ascii="Menlo Regular" w:hAnsi="Menlo Regular" w:cs="Menlo Regular"/>
-          <w:color w:val="000000"/>
-          <w:sz w:val="22"/>
-          <w:szCs w:val="22"/>
-        </w:rPr>
-        <w:t>/nexus3:3.13.0</w:t>
+        <w:t>$ docker pull sonatype/nexus3:3.13.0</w:t>
       </w:r>
     </w:p>
     <w:p>
@@ -2153,27 +2015,7 @@
           <w:sz w:val="22"/>
           <w:szCs w:val="22"/>
         </w:rPr>
-        <w:t xml:space="preserve">3.13.0: Pulling from </w:t>
-      </w:r>
-      <w:proofErr w:type="spellStart"/>
-      <w:r>
-        <w:rPr>
-          <w:rFonts w:ascii="Menlo Regular" w:hAnsi="Menlo Regular" w:cs="Menlo Regular"/>
-          <w:color w:val="000000"/>
-          <w:sz w:val="22"/>
-          <w:szCs w:val="22"/>
-        </w:rPr>
-        <w:t>sonatype</w:t>
-      </w:r>
-      <w:proofErr w:type="spellEnd"/>
-      <w:r>
-        <w:rPr>
-          <w:rFonts w:ascii="Menlo Regular" w:hAnsi="Menlo Regular" w:cs="Menlo Regular"/>
-          <w:color w:val="000000"/>
-          <w:sz w:val="22"/>
-          <w:szCs w:val="22"/>
-        </w:rPr>
-        <w:t>/nexus3</w:t>
+        <w:t>3.13.0: Pulling from sonatype/nexus3</w:t>
       </w:r>
     </w:p>
     <w:p>
@@ -2321,19 +2163,8 @@
           <w:sz w:val="22"/>
           <w:szCs w:val="22"/>
         </w:rPr>
-        <w:t>Digest: sha256</w:t>
-      </w:r>
-      <w:proofErr w:type="gramStart"/>
-      <w:r>
-        <w:rPr>
-          <w:rFonts w:ascii="Menlo Regular" w:hAnsi="Menlo Regular" w:cs="Menlo Regular"/>
-          <w:color w:val="000000"/>
-          <w:sz w:val="22"/>
-          <w:szCs w:val="22"/>
-        </w:rPr>
-        <w:t>:19d186d5bc8be1ea4f7bae72756baa830e79bf20aae0e9e7b1a0c7d3ce7ac136</w:t>
-      </w:r>
-      <w:proofErr w:type="gramEnd"/>
+        <w:t>Digest: sha256:19d186d5bc8be1ea4f7bae72756baa830e79bf20aae0e9e7b1a0c7d3ce7ac136</w:t>
+      </w:r>
     </w:p>
     <w:p>
       <w:pPr>
@@ -2369,39 +2200,8 @@
           <w:sz w:val="22"/>
           <w:szCs w:val="22"/>
         </w:rPr>
-        <w:t xml:space="preserve">Status: Downloaded newer image for </w:t>
-      </w:r>
-      <w:proofErr w:type="spellStart"/>
-      <w:r>
-        <w:rPr>
-          <w:rFonts w:ascii="Menlo Regular" w:hAnsi="Menlo Regular" w:cs="Menlo Regular"/>
-          <w:color w:val="000000"/>
-          <w:sz w:val="22"/>
-          <w:szCs w:val="22"/>
-        </w:rPr>
-        <w:t>sonatype</w:t>
-      </w:r>
-      <w:proofErr w:type="spellEnd"/>
-      <w:r>
-        <w:rPr>
-          <w:rFonts w:ascii="Menlo Regular" w:hAnsi="Menlo Regular" w:cs="Menlo Regular"/>
-          <w:color w:val="000000"/>
-          <w:sz w:val="22"/>
-          <w:szCs w:val="22"/>
-        </w:rPr>
-        <w:t>/nexus3</w:t>
-      </w:r>
-      <w:proofErr w:type="gramStart"/>
-      <w:r>
-        <w:rPr>
-          <w:rFonts w:ascii="Menlo Regular" w:hAnsi="Menlo Regular" w:cs="Menlo Regular"/>
-          <w:color w:val="000000"/>
-          <w:sz w:val="22"/>
-          <w:szCs w:val="22"/>
-        </w:rPr>
-        <w:t>:3.13.0</w:t>
-      </w:r>
-      <w:proofErr w:type="gramEnd"/>
+        <w:t>Status: Downloaded newer image for sonatype/nexus3:3.13.0</w:t>
+      </w:r>
     </w:p>
     <w:p>
       <w:pPr>
@@ -2465,49 +2265,7 @@
           <w:sz w:val="22"/>
           <w:szCs w:val="22"/>
         </w:rPr>
-        <w:t xml:space="preserve">$ </w:t>
-      </w:r>
-      <w:proofErr w:type="spellStart"/>
-      <w:proofErr w:type="gramStart"/>
-      <w:r>
-        <w:rPr>
-          <w:rFonts w:ascii="Menlo Regular" w:hAnsi="Menlo Regular" w:cs="Menlo Regular"/>
-          <w:color w:val="000000"/>
-          <w:sz w:val="22"/>
-          <w:szCs w:val="22"/>
-        </w:rPr>
-        <w:t>docker</w:t>
-      </w:r>
-      <w:proofErr w:type="spellEnd"/>
-      <w:proofErr w:type="gramEnd"/>
-      <w:r>
-        <w:rPr>
-          <w:rFonts w:ascii="Menlo Regular" w:hAnsi="Menlo Regular" w:cs="Menlo Regular"/>
-          <w:color w:val="000000"/>
-          <w:sz w:val="22"/>
-          <w:szCs w:val="22"/>
-        </w:rPr>
-        <w:t xml:space="preserve"> pull </w:t>
-      </w:r>
-      <w:proofErr w:type="spellStart"/>
-      <w:r>
-        <w:rPr>
-          <w:rFonts w:ascii="Menlo Regular" w:hAnsi="Menlo Regular" w:cs="Menlo Regular"/>
-          <w:color w:val="000000"/>
-          <w:sz w:val="22"/>
-          <w:szCs w:val="22"/>
-        </w:rPr>
-        <w:t>jenkins</w:t>
-      </w:r>
-      <w:proofErr w:type="spellEnd"/>
-      <w:r>
-        <w:rPr>
-          <w:rFonts w:ascii="Menlo Regular" w:hAnsi="Menlo Regular" w:cs="Menlo Regular"/>
-          <w:color w:val="000000"/>
-          <w:sz w:val="22"/>
-          <w:szCs w:val="22"/>
-        </w:rPr>
-        <w:t>/jenkins:2.140</w:t>
+        <w:t>$ docker pull jenkins/jenkins:2.140</w:t>
       </w:r>
     </w:p>
     <w:p>
@@ -2544,39 +2302,8 @@
           <w:sz w:val="22"/>
           <w:szCs w:val="22"/>
         </w:rPr>
-        <w:t xml:space="preserve">2.140: Pulling from </w:t>
-      </w:r>
-      <w:proofErr w:type="spellStart"/>
-      <w:r>
-        <w:rPr>
-          <w:rFonts w:ascii="Menlo Regular" w:hAnsi="Menlo Regular" w:cs="Menlo Regular"/>
-          <w:color w:val="000000"/>
-          <w:sz w:val="22"/>
-          <w:szCs w:val="22"/>
-        </w:rPr>
-        <w:t>jenkins</w:t>
-      </w:r>
-      <w:proofErr w:type="spellEnd"/>
-      <w:r>
-        <w:rPr>
-          <w:rFonts w:ascii="Menlo Regular" w:hAnsi="Menlo Regular" w:cs="Menlo Regular"/>
-          <w:color w:val="000000"/>
-          <w:sz w:val="22"/>
-          <w:szCs w:val="22"/>
-        </w:rPr>
-        <w:t>/</w:t>
-      </w:r>
-      <w:proofErr w:type="spellStart"/>
-      <w:r>
-        <w:rPr>
-          <w:rFonts w:ascii="Menlo Regular" w:hAnsi="Menlo Regular" w:cs="Menlo Regular"/>
-          <w:color w:val="000000"/>
-          <w:sz w:val="22"/>
-          <w:szCs w:val="22"/>
-        </w:rPr>
-        <w:t>jenkins</w:t>
-      </w:r>
-      <w:proofErr w:type="spellEnd"/>
+        <w:t>2.140: Pulling from jenkins/jenkins</w:t>
+      </w:r>
     </w:p>
     <w:p>
       <w:pPr>
@@ -2716,7 +2443,6 @@
           <w:szCs w:val="22"/>
         </w:rPr>
       </w:pPr>
-      <w:proofErr w:type="gramStart"/>
       <w:r>
         <w:rPr>
           <w:rFonts w:ascii="Menlo Regular" w:hAnsi="Menlo Regular" w:cs="Menlo Regular"/>
@@ -2724,17 +2450,7 @@
           <w:sz w:val="22"/>
           <w:szCs w:val="22"/>
         </w:rPr>
-        <w:t>d4eee24d4dac</w:t>
-      </w:r>
-      <w:proofErr w:type="gramEnd"/>
-      <w:r>
-        <w:rPr>
-          <w:rFonts w:ascii="Menlo Regular" w:hAnsi="Menlo Regular" w:cs="Menlo Regular"/>
-          <w:color w:val="000000"/>
-          <w:sz w:val="22"/>
-          <w:szCs w:val="22"/>
-        </w:rPr>
-        <w:t xml:space="preserve">: Pull complete </w:t>
+        <w:t xml:space="preserve">d4eee24d4dac: Pull complete </w:t>
       </w:r>
     </w:p>
     <w:p>
@@ -2764,7 +2480,6 @@
           <w:szCs w:val="22"/>
         </w:rPr>
       </w:pPr>
-      <w:proofErr w:type="gramStart"/>
       <w:r>
         <w:rPr>
           <w:rFonts w:ascii="Menlo Regular" w:hAnsi="Menlo Regular" w:cs="Menlo Regular"/>
@@ -2772,17 +2487,7 @@
           <w:sz w:val="22"/>
           <w:szCs w:val="22"/>
         </w:rPr>
-        <w:t>c58988e753d7</w:t>
-      </w:r>
-      <w:proofErr w:type="gramEnd"/>
-      <w:r>
-        <w:rPr>
-          <w:rFonts w:ascii="Menlo Regular" w:hAnsi="Menlo Regular" w:cs="Menlo Regular"/>
-          <w:color w:val="000000"/>
-          <w:sz w:val="22"/>
-          <w:szCs w:val="22"/>
-        </w:rPr>
-        <w:t xml:space="preserve">: Pull complete </w:t>
+        <w:t xml:space="preserve">c58988e753d7: Pull complete </w:t>
       </w:r>
     </w:p>
     <w:p>
@@ -3071,7 +2776,6 @@
           <w:szCs w:val="22"/>
         </w:rPr>
       </w:pPr>
-      <w:proofErr w:type="gramStart"/>
       <w:r>
         <w:rPr>
           <w:rFonts w:ascii="Menlo Regular" w:hAnsi="Menlo Regular" w:cs="Menlo Regular"/>
@@ -3079,17 +2783,7 @@
           <w:sz w:val="22"/>
           <w:szCs w:val="22"/>
         </w:rPr>
-        <w:t>f6bf99db32d5</w:t>
-      </w:r>
-      <w:proofErr w:type="gramEnd"/>
-      <w:r>
-        <w:rPr>
-          <w:rFonts w:ascii="Menlo Regular" w:hAnsi="Menlo Regular" w:cs="Menlo Regular"/>
-          <w:color w:val="000000"/>
-          <w:sz w:val="22"/>
-          <w:szCs w:val="22"/>
-        </w:rPr>
-        <w:t xml:space="preserve">: Pull complete </w:t>
+        <w:t xml:space="preserve">f6bf99db32d5: Pull complete </w:t>
       </w:r>
     </w:p>
     <w:p>
@@ -3119,7 +2813,6 @@
           <w:szCs w:val="22"/>
         </w:rPr>
       </w:pPr>
-      <w:proofErr w:type="gramStart"/>
       <w:r>
         <w:rPr>
           <w:rFonts w:ascii="Menlo Regular" w:hAnsi="Menlo Regular" w:cs="Menlo Regular"/>
@@ -3127,17 +2820,7 @@
           <w:sz w:val="22"/>
           <w:szCs w:val="22"/>
         </w:rPr>
-        <w:t>bb47d4bbb0e1</w:t>
-      </w:r>
-      <w:proofErr w:type="gramEnd"/>
-      <w:r>
-        <w:rPr>
-          <w:rFonts w:ascii="Menlo Regular" w:hAnsi="Menlo Regular" w:cs="Menlo Regular"/>
-          <w:color w:val="000000"/>
-          <w:sz w:val="22"/>
-          <w:szCs w:val="22"/>
-        </w:rPr>
-        <w:t xml:space="preserve">: Pull complete </w:t>
+        <w:t xml:space="preserve">bb47d4bbb0e1: Pull complete </w:t>
       </w:r>
     </w:p>
     <w:p>
@@ -3352,7 +3035,6 @@
           <w:szCs w:val="22"/>
         </w:rPr>
       </w:pPr>
-      <w:proofErr w:type="gramStart"/>
       <w:r>
         <w:rPr>
           <w:rFonts w:ascii="Menlo Regular" w:hAnsi="Menlo Regular" w:cs="Menlo Regular"/>
@@ -3360,17 +3042,7 @@
           <w:sz w:val="22"/>
           <w:szCs w:val="22"/>
         </w:rPr>
-        <w:t>f9860b79812e</w:t>
-      </w:r>
-      <w:proofErr w:type="gramEnd"/>
-      <w:r>
-        <w:rPr>
-          <w:rFonts w:ascii="Menlo Regular" w:hAnsi="Menlo Regular" w:cs="Menlo Regular"/>
-          <w:color w:val="000000"/>
-          <w:sz w:val="22"/>
-          <w:szCs w:val="22"/>
-        </w:rPr>
-        <w:t xml:space="preserve">: Pull complete </w:t>
+        <w:t xml:space="preserve">f9860b79812e: Pull complete </w:t>
       </w:r>
     </w:p>
     <w:p>
@@ -3444,19 +3116,8 @@
           <w:sz w:val="22"/>
           <w:szCs w:val="22"/>
         </w:rPr>
-        <w:t>Digest: sha256</w:t>
-      </w:r>
-      <w:proofErr w:type="gramStart"/>
-      <w:r>
-        <w:rPr>
-          <w:rFonts w:ascii="Menlo Regular" w:hAnsi="Menlo Regular" w:cs="Menlo Regular"/>
-          <w:color w:val="000000"/>
-          <w:sz w:val="22"/>
-          <w:szCs w:val="22"/>
-        </w:rPr>
-        <w:t>:161cb25fbb23a1c5ac5fdd0feebd713edd62c235e199e68b34d1a78205a42da7</w:t>
-      </w:r>
-      <w:proofErr w:type="gramEnd"/>
+        <w:t>Digest: sha256:161cb25fbb23a1c5ac5fdd0feebd713edd62c235e199e68b34d1a78205a42da7</w:t>
+      </w:r>
     </w:p>
     <w:p>
       <w:pPr>
@@ -3492,39 +3153,8 @@
           <w:sz w:val="22"/>
           <w:szCs w:val="22"/>
         </w:rPr>
-        <w:t xml:space="preserve">Status: Downloaded newer image for </w:t>
-      </w:r>
-      <w:proofErr w:type="spellStart"/>
-      <w:r>
-        <w:rPr>
-          <w:rFonts w:ascii="Menlo Regular" w:hAnsi="Menlo Regular" w:cs="Menlo Regular"/>
-          <w:color w:val="000000"/>
-          <w:sz w:val="22"/>
-          <w:szCs w:val="22"/>
-        </w:rPr>
-        <w:t>jenkins</w:t>
-      </w:r>
-      <w:proofErr w:type="spellEnd"/>
-      <w:r>
-        <w:rPr>
-          <w:rFonts w:ascii="Menlo Regular" w:hAnsi="Menlo Regular" w:cs="Menlo Regular"/>
-          <w:color w:val="000000"/>
-          <w:sz w:val="22"/>
-          <w:szCs w:val="22"/>
-        </w:rPr>
-        <w:t>/jenkins</w:t>
-      </w:r>
-      <w:proofErr w:type="gramStart"/>
-      <w:r>
-        <w:rPr>
-          <w:rFonts w:ascii="Menlo Regular" w:hAnsi="Menlo Regular" w:cs="Menlo Regular"/>
-          <w:color w:val="000000"/>
-          <w:sz w:val="22"/>
-          <w:szCs w:val="22"/>
-        </w:rPr>
-        <w:t>:2.140</w:t>
-      </w:r>
-      <w:proofErr w:type="gramEnd"/>
+        <w:t>Status: Downloaded newer image for jenkins/jenkins:2.140</w:t>
+      </w:r>
     </w:p>
     <w:p>
       <w:pPr>
@@ -3588,29 +3218,7 @@
           <w:sz w:val="22"/>
           <w:szCs w:val="22"/>
         </w:rPr>
-        <w:t xml:space="preserve">$ </w:t>
-      </w:r>
-      <w:proofErr w:type="spellStart"/>
-      <w:proofErr w:type="gramStart"/>
-      <w:r>
-        <w:rPr>
-          <w:rFonts w:ascii="Menlo Regular" w:hAnsi="Menlo Regular" w:cs="Menlo Regular"/>
-          <w:color w:val="000000"/>
-          <w:sz w:val="22"/>
-          <w:szCs w:val="22"/>
-        </w:rPr>
-        <w:t>docker</w:t>
-      </w:r>
-      <w:proofErr w:type="spellEnd"/>
-      <w:proofErr w:type="gramEnd"/>
-      <w:r>
-        <w:rPr>
-          <w:rFonts w:ascii="Menlo Regular" w:hAnsi="Menlo Regular" w:cs="Menlo Regular"/>
-          <w:color w:val="000000"/>
-          <w:sz w:val="22"/>
-          <w:szCs w:val="22"/>
-        </w:rPr>
-        <w:t xml:space="preserve"> pull sonarqube:7.1</w:t>
+        <w:t>$ docker pull sonarqube:7.1</w:t>
       </w:r>
     </w:p>
     <w:p>
@@ -3647,19 +3255,8 @@
           <w:sz w:val="22"/>
           <w:szCs w:val="22"/>
         </w:rPr>
-        <w:t>7.1: Pulling from library/</w:t>
-      </w:r>
-      <w:proofErr w:type="spellStart"/>
-      <w:r>
-        <w:rPr>
-          <w:rFonts w:ascii="Menlo Regular" w:hAnsi="Menlo Regular" w:cs="Menlo Regular"/>
-          <w:color w:val="000000"/>
-          <w:sz w:val="22"/>
-          <w:szCs w:val="22"/>
-        </w:rPr>
-        <w:t>sonarqube</w:t>
-      </w:r>
-      <w:proofErr w:type="spellEnd"/>
+        <w:t>7.1: Pulling from library/sonarqube</w:t>
+      </w:r>
     </w:p>
     <w:p>
       <w:pPr>
@@ -3799,7 +3396,6 @@
           <w:szCs w:val="22"/>
         </w:rPr>
       </w:pPr>
-      <w:proofErr w:type="gramStart"/>
       <w:r>
         <w:rPr>
           <w:rFonts w:ascii="Menlo Regular" w:hAnsi="Menlo Regular" w:cs="Menlo Regular"/>
@@ -3807,17 +3403,7 @@
           <w:sz w:val="22"/>
           <w:szCs w:val="22"/>
         </w:rPr>
-        <w:t>d4eee24d4dac</w:t>
-      </w:r>
-      <w:proofErr w:type="gramEnd"/>
-      <w:r>
-        <w:rPr>
-          <w:rFonts w:ascii="Menlo Regular" w:hAnsi="Menlo Regular" w:cs="Menlo Regular"/>
-          <w:color w:val="000000"/>
-          <w:sz w:val="22"/>
-          <w:szCs w:val="22"/>
-        </w:rPr>
-        <w:t xml:space="preserve">: Already exists </w:t>
+        <w:t xml:space="preserve">d4eee24d4dac: Already exists </w:t>
       </w:r>
     </w:p>
     <w:p>
@@ -3847,7 +3433,6 @@
           <w:szCs w:val="22"/>
         </w:rPr>
       </w:pPr>
-      <w:proofErr w:type="gramStart"/>
       <w:r>
         <w:rPr>
           <w:rFonts w:ascii="Menlo Regular" w:hAnsi="Menlo Regular" w:cs="Menlo Regular"/>
@@ -3855,17 +3440,7 @@
           <w:sz w:val="22"/>
           <w:szCs w:val="22"/>
         </w:rPr>
-        <w:t>c58988e753d7</w:t>
-      </w:r>
-      <w:proofErr w:type="gramEnd"/>
-      <w:r>
-        <w:rPr>
-          <w:rFonts w:ascii="Menlo Regular" w:hAnsi="Menlo Regular" w:cs="Menlo Regular"/>
-          <w:color w:val="000000"/>
-          <w:sz w:val="22"/>
-          <w:szCs w:val="22"/>
-        </w:rPr>
-        <w:t xml:space="preserve">: Already exists </w:t>
+        <w:t xml:space="preserve">c58988e753d7: Already exists </w:t>
       </w:r>
     </w:p>
     <w:p>
@@ -4080,7 +3655,6 @@
           <w:szCs w:val="22"/>
         </w:rPr>
       </w:pPr>
-      <w:proofErr w:type="gramStart"/>
       <w:r>
         <w:rPr>
           <w:rFonts w:ascii="Menlo Regular" w:hAnsi="Menlo Regular" w:cs="Menlo Regular"/>
@@ -4088,17 +3662,7 @@
           <w:sz w:val="22"/>
           <w:szCs w:val="22"/>
         </w:rPr>
-        <w:t>e0b67c57c8e1</w:t>
-      </w:r>
-      <w:proofErr w:type="gramEnd"/>
-      <w:r>
-        <w:rPr>
-          <w:rFonts w:ascii="Menlo Regular" w:hAnsi="Menlo Regular" w:cs="Menlo Regular"/>
-          <w:color w:val="000000"/>
-          <w:sz w:val="22"/>
-          <w:szCs w:val="22"/>
-        </w:rPr>
-        <w:t xml:space="preserve">: Pull complete </w:t>
+        <w:t xml:space="preserve">e0b67c57c8e1: Pull complete </w:t>
       </w:r>
     </w:p>
     <w:p>
@@ -4128,7 +3692,6 @@
           <w:szCs w:val="22"/>
         </w:rPr>
       </w:pPr>
-      <w:proofErr w:type="gramStart"/>
       <w:r>
         <w:rPr>
           <w:rFonts w:ascii="Menlo Regular" w:hAnsi="Menlo Regular" w:cs="Menlo Regular"/>
@@ -4136,17 +3699,7 @@
           <w:sz w:val="22"/>
           <w:szCs w:val="22"/>
         </w:rPr>
-        <w:t>ce12e009fbe7</w:t>
-      </w:r>
-      <w:proofErr w:type="gramEnd"/>
-      <w:r>
-        <w:rPr>
-          <w:rFonts w:ascii="Menlo Regular" w:hAnsi="Menlo Regular" w:cs="Menlo Regular"/>
-          <w:color w:val="000000"/>
-          <w:sz w:val="22"/>
-          <w:szCs w:val="22"/>
-        </w:rPr>
-        <w:t xml:space="preserve">: Pull complete </w:t>
+        <w:t xml:space="preserve">ce12e009fbe7: Pull complete </w:t>
       </w:r>
     </w:p>
     <w:p>
@@ -4220,19 +3773,8 @@
           <w:sz w:val="22"/>
           <w:szCs w:val="22"/>
         </w:rPr>
-        <w:t>Digest: sha256</w:t>
-      </w:r>
-      <w:proofErr w:type="gramStart"/>
-      <w:r>
-        <w:rPr>
-          <w:rFonts w:ascii="Menlo Regular" w:hAnsi="Menlo Regular" w:cs="Menlo Regular"/>
-          <w:color w:val="000000"/>
-          <w:sz w:val="22"/>
-          <w:szCs w:val="22"/>
-        </w:rPr>
-        <w:t>:4438a37735caa24d80da31ee29e72d686abdaa8f5009746ec60e0d43519e1a57</w:t>
-      </w:r>
-      <w:proofErr w:type="gramEnd"/>
+        <w:t>Digest: sha256:4438a37735caa24d80da31ee29e72d686abdaa8f5009746ec60e0d43519e1a57</w:t>
+      </w:r>
     </w:p>
     <w:p>
       <w:pPr>
@@ -4268,19 +3810,8 @@
           <w:sz w:val="22"/>
           <w:szCs w:val="22"/>
         </w:rPr>
-        <w:t>Status: Downloaded newer image for sonarqube</w:t>
-      </w:r>
-      <w:proofErr w:type="gramStart"/>
-      <w:r>
-        <w:rPr>
-          <w:rFonts w:ascii="Menlo Regular" w:hAnsi="Menlo Regular" w:cs="Menlo Regular"/>
-          <w:color w:val="000000"/>
-          <w:sz w:val="22"/>
-          <w:szCs w:val="22"/>
-        </w:rPr>
-        <w:t>:7.1</w:t>
-      </w:r>
-      <w:proofErr w:type="gramEnd"/>
+        <w:t>Status: Downloaded newer image for sonarqube:7.1</w:t>
+      </w:r>
     </w:p>
     <w:p>
       <w:pPr>
@@ -4455,27 +3986,7 @@
           <w:sz w:val="22"/>
           <w:szCs w:val="22"/>
         </w:rPr>
-        <w:t xml:space="preserve">$ </w:t>
-      </w:r>
-      <w:proofErr w:type="gramStart"/>
-      <w:r>
-        <w:rPr>
-          <w:rFonts w:ascii="Menlo Regular" w:hAnsi="Menlo Regular" w:cs="Menlo Regular"/>
-          <w:color w:val="000000"/>
-          <w:sz w:val="22"/>
-          <w:szCs w:val="22"/>
-        </w:rPr>
-        <w:t>groovy</w:t>
-      </w:r>
-      <w:proofErr w:type="gramEnd"/>
-      <w:r>
-        <w:rPr>
-          <w:rFonts w:ascii="Menlo Regular" w:hAnsi="Menlo Regular" w:cs="Menlo Regular"/>
-          <w:color w:val="000000"/>
-          <w:sz w:val="22"/>
-          <w:szCs w:val="22"/>
-        </w:rPr>
-        <w:t xml:space="preserve"> -version</w:t>
+        <w:t>$ groovy -version</w:t>
       </w:r>
     </w:p>
     <w:p>
@@ -4662,35 +4173,11 @@
           <w:b/>
         </w:rPr>
       </w:pPr>
-      <w:proofErr w:type="spellStart"/>
-      <w:proofErr w:type="gramStart"/>
-      <w:r>
-        <w:rPr>
-          <w:b/>
-        </w:rPr>
-        <w:t>docker</w:t>
-      </w:r>
-      <w:proofErr w:type="spellEnd"/>
-      <w:proofErr w:type="gramEnd"/>
-      <w:r>
-        <w:rPr>
-          <w:b/>
-        </w:rPr>
-        <w:t xml:space="preserve"> network create </w:t>
-      </w:r>
-      <w:proofErr w:type="spellStart"/>
-      <w:r>
-        <w:rPr>
-          <w:b/>
-        </w:rPr>
-        <w:t>hol</w:t>
-      </w:r>
-      <w:proofErr w:type="spellEnd"/>
-      <w:r>
-        <w:rPr>
-          <w:b/>
-        </w:rPr>
-        <w:t>-network</w:t>
+      <w:r>
+        <w:rPr>
+          <w:b/>
+        </w:rPr>
+        <w:t>docker network create hol-network</w:t>
       </w:r>
     </w:p>
     <w:p>
@@ -4714,55 +4201,23 @@
           <w:b/>
         </w:rPr>
       </w:pPr>
-      <w:proofErr w:type="spellStart"/>
-      <w:proofErr w:type="gramStart"/>
-      <w:r>
-        <w:rPr>
-          <w:b/>
-        </w:rPr>
-        <w:t>docker</w:t>
-      </w:r>
-      <w:proofErr w:type="spellEnd"/>
-      <w:proofErr w:type="gramEnd"/>
-      <w:r>
-        <w:rPr>
-          <w:b/>
-        </w:rPr>
-        <w:t xml:space="preserve"> run -d -p 8081:8081 --name nexus </w:t>
-      </w:r>
-      <w:r>
-        <w:rPr>
-          <w:b/>
-        </w:rPr>
-        <w:t xml:space="preserve">--network </w:t>
-      </w:r>
-      <w:proofErr w:type="spellStart"/>
-      <w:r>
-        <w:rPr>
-          <w:b/>
-        </w:rPr>
-        <w:t>hol</w:t>
-      </w:r>
-      <w:proofErr w:type="spellEnd"/>
-      <w:r>
-        <w:rPr>
-          <w:b/>
-        </w:rPr>
-        <w:t xml:space="preserve">-network </w:t>
-      </w:r>
-      <w:proofErr w:type="spellStart"/>
-      <w:r>
-        <w:rPr>
-          <w:b/>
-        </w:rPr>
-        <w:t>sonatype</w:t>
-      </w:r>
-      <w:proofErr w:type="spellEnd"/>
-      <w:r>
-        <w:rPr>
-          <w:b/>
-        </w:rPr>
-        <w:t>/nexus3</w:t>
+      <w:r>
+        <w:rPr>
+          <w:b/>
+        </w:rPr>
+        <w:t xml:space="preserve">docker run -d -p 8081:8081 --name nexus </w:t>
+      </w:r>
+      <w:r>
+        <w:rPr>
+          <w:b/>
+        </w:rPr>
+        <w:t xml:space="preserve">--network hol-network </w:t>
+      </w:r>
+      <w:r>
+        <w:rPr>
+          <w:b/>
+        </w:rPr>
+        <w:t>sonatype/nexus3</w:t>
       </w:r>
       <w:r>
         <w:rPr>
@@ -4828,21 +4283,11 @@
       <w:bookmarkStart w:id="11" w:name="OLE_LINK2"/>
     </w:p>
     <w:p>
-      <w:proofErr w:type="spellStart"/>
-      <w:proofErr w:type="gramStart"/>
-      <w:r>
-        <w:rPr>
-          <w:b/>
-        </w:rPr>
-        <w:t>docker</w:t>
-      </w:r>
-      <w:proofErr w:type="spellEnd"/>
-      <w:proofErr w:type="gramEnd"/>
-      <w:r>
-        <w:rPr>
-          <w:b/>
-        </w:rPr>
-        <w:t xml:space="preserve"> run -d -p 8080:8080 --name</w:t>
+      <w:r>
+        <w:rPr>
+          <w:b/>
+        </w:rPr>
+        <w:t>docker run -d -p 8080:8080 --name</w:t>
       </w:r>
       <w:r>
         <w:rPr>
@@ -4850,7 +4295,6 @@
         </w:rPr>
         <w:t xml:space="preserve"> </w:t>
       </w:r>
-      <w:proofErr w:type="spellStart"/>
       <w:r>
         <w:rPr>
           <w:b/>
@@ -4861,48 +4305,13 @@
         <w:rPr>
           <w:b/>
         </w:rPr>
-        <w:t>enkins</w:t>
-      </w:r>
-      <w:proofErr w:type="spellEnd"/>
-      <w:r>
-        <w:rPr>
-          <w:b/>
-        </w:rPr>
-        <w:t xml:space="preserve"> --network </w:t>
-      </w:r>
-      <w:proofErr w:type="spellStart"/>
-      <w:r>
-        <w:rPr>
-          <w:b/>
-        </w:rPr>
-        <w:t>hol</w:t>
-      </w:r>
-      <w:proofErr w:type="spellEnd"/>
-      <w:r>
-        <w:rPr>
-          <w:b/>
-        </w:rPr>
-        <w:t>-network</w:t>
-      </w:r>
-      <w:r>
-        <w:rPr>
-          <w:b/>
-        </w:rPr>
-        <w:t xml:space="preserve"> </w:t>
-      </w:r>
-      <w:proofErr w:type="spellStart"/>
-      <w:r>
-        <w:rPr>
-          <w:b/>
-        </w:rPr>
-        <w:t>jenkins</w:t>
-      </w:r>
-      <w:proofErr w:type="spellEnd"/>
-      <w:r>
-        <w:rPr>
-          <w:b/>
-        </w:rPr>
-        <w:t>/</w:t>
+        <w:t>enkins --network hol-network</w:t>
+      </w:r>
+      <w:r>
+        <w:rPr>
+          <w:b/>
+        </w:rPr>
+        <w:t xml:space="preserve"> jenkins/</w:t>
       </w:r>
       <w:r>
         <w:rPr>
@@ -4953,8 +4362,6 @@
           <w:b/>
         </w:rPr>
       </w:pPr>
-      <w:proofErr w:type="spellStart"/>
-      <w:proofErr w:type="gramStart"/>
       <w:r>
         <w:rPr>
           <w:b/>
@@ -4965,15 +4372,7 @@
         <w:rPr>
           <w:b/>
         </w:rPr>
-        <w:t>ocker</w:t>
-      </w:r>
-      <w:proofErr w:type="spellEnd"/>
-      <w:proofErr w:type="gramEnd"/>
-      <w:r>
-        <w:rPr>
-          <w:b/>
-        </w:rPr>
-        <w:t xml:space="preserve"> exec -</w:t>
+        <w:t>ocker exec -</w:t>
       </w:r>
       <w:r>
         <w:rPr>
@@ -4981,14 +4380,12 @@
         </w:rPr>
         <w:t xml:space="preserve">it </w:t>
       </w:r>
-      <w:proofErr w:type="spellStart"/>
       <w:r>
         <w:rPr>
           <w:b/>
         </w:rPr>
         <w:t>jenkins</w:t>
       </w:r>
-      <w:proofErr w:type="spellEnd"/>
       <w:r>
         <w:rPr>
           <w:b/>
@@ -5015,56 +4412,12 @@
           <w:b/>
         </w:rPr>
       </w:pPr>
-      <w:proofErr w:type="gramStart"/>
-      <w:r>
-        <w:rPr>
-          <w:b/>
-        </w:rPr>
-        <w:t>cat</w:t>
-      </w:r>
-      <w:proofErr w:type="gramEnd"/>
-      <w:r>
-        <w:rPr>
-          <w:b/>
-        </w:rPr>
-        <w:t xml:space="preserve"> /</w:t>
-      </w:r>
-      <w:proofErr w:type="spellStart"/>
-      <w:r>
-        <w:rPr>
-          <w:b/>
-        </w:rPr>
-        <w:t>var</w:t>
-      </w:r>
-      <w:proofErr w:type="spellEnd"/>
-      <w:r>
-        <w:rPr>
-          <w:b/>
-        </w:rPr>
-        <w:t>/</w:t>
-      </w:r>
-      <w:proofErr w:type="spellStart"/>
-      <w:r>
-        <w:rPr>
-          <w:b/>
-        </w:rPr>
-        <w:t>jenkins_home</w:t>
-      </w:r>
-      <w:proofErr w:type="spellEnd"/>
-      <w:r>
-        <w:rPr>
-          <w:b/>
-        </w:rPr>
-        <w:t>/secrets/</w:t>
-      </w:r>
-      <w:proofErr w:type="spellStart"/>
-      <w:r>
-        <w:rPr>
-          <w:b/>
-        </w:rPr>
-        <w:t>initialAdminPassword</w:t>
-      </w:r>
-      <w:proofErr w:type="spellEnd"/>
+      <w:r>
+        <w:rPr>
+          <w:b/>
+        </w:rPr>
+        <w:t>cat /var/jenkins_home/secrets/initialAdminPassword</w:t>
+      </w:r>
     </w:p>
     <w:p>
       <w:pPr>
@@ -5229,15 +4582,7 @@
         </w:numPr>
       </w:pPr>
       <w:r>
-        <w:t xml:space="preserve">In the command line window, </w:t>
-      </w:r>
-      <w:proofErr w:type="gramStart"/>
-      <w:r>
-        <w:t>type</w:t>
-      </w:r>
-      <w:proofErr w:type="gramEnd"/>
-      <w:r>
-        <w:t xml:space="preserve"> “exit” to get out of bash.</w:t>
+        <w:t>In the command line window, type “exit” to get out of bash.</w:t>
       </w:r>
     </w:p>
     <w:p>
@@ -5381,75 +4726,53 @@
           <w:b/>
         </w:rPr>
       </w:pPr>
-      <w:proofErr w:type="spellStart"/>
-      <w:proofErr w:type="gramStart"/>
+      <w:r>
+        <w:rPr>
+          <w:b/>
+        </w:rPr>
+        <w:t xml:space="preserve">println </w:t>
+      </w:r>
+      <w:r>
+        <w:rPr>
+          <w:b/>
+        </w:rPr>
+        <w:t>'</w:t>
+      </w:r>
+      <w:r>
+        <w:rPr>
+          <w:b/>
+        </w:rPr>
+        <w:t>Hello Oracle Code One!</w:t>
+      </w:r>
+      <w:r>
+        <w:t xml:space="preserve"> </w:t>
+      </w:r>
+      <w:r>
+        <w:rPr>
+          <w:b/>
+        </w:rPr>
+        <w:t>'</w:t>
+      </w:r>
+    </w:p>
+    <w:p>
+      <w:pPr>
+        <w:pStyle w:val="ListParagraph"/>
+        <w:rPr>
+          <w:b/>
+        </w:rPr>
+      </w:pPr>
       <w:r>
         <w:rPr>
           <w:b/>
         </w:rPr>
         <w:t>println</w:t>
       </w:r>
-      <w:proofErr w:type="spellEnd"/>
-      <w:proofErr w:type="gramEnd"/>
-      <w:r>
-        <w:rPr>
-          <w:b/>
-        </w:rPr>
-        <w:t xml:space="preserve"> </w:t>
-      </w:r>
-      <w:r>
-        <w:rPr>
-          <w:b/>
-        </w:rPr>
-        <w:t>'</w:t>
-      </w:r>
-      <w:r>
-        <w:rPr>
-          <w:b/>
-        </w:rPr>
-        <w:t>Hello Oracle Code One!</w:t>
-      </w:r>
-      <w:r>
-        <w:t xml:space="preserve"> </w:t>
-      </w:r>
-      <w:r>
-        <w:rPr>
-          <w:b/>
-        </w:rPr>
-        <w:t>'</w:t>
-      </w:r>
-    </w:p>
-    <w:p>
-      <w:pPr>
-        <w:pStyle w:val="ListParagraph"/>
-        <w:rPr>
-          <w:b/>
-        </w:rPr>
-      </w:pPr>
-      <w:proofErr w:type="spellStart"/>
-      <w:proofErr w:type="gramStart"/>
-      <w:r>
-        <w:rPr>
-          <w:b/>
-        </w:rPr>
-        <w:t>println</w:t>
-      </w:r>
-      <w:proofErr w:type="spellEnd"/>
-      <w:proofErr w:type="gramEnd"/>
-      <w:r>
-        <w:rPr>
-          <w:b/>
-        </w:rPr>
-        <w:t xml:space="preserve"> </w:t>
-      </w:r>
-      <w:proofErr w:type="spellStart"/>
-      <w:r>
-        <w:rPr>
-          <w:b/>
-        </w:rPr>
-        <w:t>GroovySystem.version</w:t>
-      </w:r>
-      <w:proofErr w:type="spellEnd"/>
+      <w:r>
+        <w:rPr>
+          <w:b/>
+        </w:rPr>
+        <w:t xml:space="preserve"> GroovySystem.version</w:t>
+      </w:r>
     </w:p>
     <w:p>
       <w:pPr>
@@ -6189,75 +5512,53 @@
           <w:b/>
         </w:rPr>
       </w:pPr>
-      <w:proofErr w:type="spellStart"/>
-      <w:proofErr w:type="gramStart"/>
+      <w:r>
+        <w:rPr>
+          <w:b/>
+        </w:rPr>
+        <w:t xml:space="preserve">println </w:t>
+      </w:r>
+      <w:r>
+        <w:rPr>
+          <w:b/>
+        </w:rPr>
+        <w:t>'</w:t>
+      </w:r>
+      <w:r>
+        <w:rPr>
+          <w:b/>
+        </w:rPr>
+        <w:t>Hello Oracle Code One!</w:t>
+      </w:r>
+      <w:r>
+        <w:t xml:space="preserve"> </w:t>
+      </w:r>
+      <w:r>
+        <w:rPr>
+          <w:b/>
+        </w:rPr>
+        <w:t>'</w:t>
+      </w:r>
+    </w:p>
+    <w:p>
+      <w:pPr>
+        <w:pStyle w:val="ListParagraph"/>
+        <w:rPr>
+          <w:b/>
+        </w:rPr>
+      </w:pPr>
       <w:r>
         <w:rPr>
           <w:b/>
         </w:rPr>
         <w:t>println</w:t>
       </w:r>
-      <w:proofErr w:type="spellEnd"/>
-      <w:proofErr w:type="gramEnd"/>
-      <w:r>
-        <w:rPr>
-          <w:b/>
-        </w:rPr>
-        <w:t xml:space="preserve"> </w:t>
-      </w:r>
-      <w:r>
-        <w:rPr>
-          <w:b/>
-        </w:rPr>
-        <w:t>'</w:t>
-      </w:r>
-      <w:r>
-        <w:rPr>
-          <w:b/>
-        </w:rPr>
-        <w:t>Hello Oracle Code One!</w:t>
-      </w:r>
-      <w:r>
-        <w:t xml:space="preserve"> </w:t>
-      </w:r>
-      <w:r>
-        <w:rPr>
-          <w:b/>
-        </w:rPr>
-        <w:t>'</w:t>
-      </w:r>
-    </w:p>
-    <w:p>
-      <w:pPr>
-        <w:pStyle w:val="ListParagraph"/>
-        <w:rPr>
-          <w:b/>
-        </w:rPr>
-      </w:pPr>
-      <w:proofErr w:type="spellStart"/>
-      <w:proofErr w:type="gramStart"/>
-      <w:r>
-        <w:rPr>
-          <w:b/>
-        </w:rPr>
-        <w:t>println</w:t>
-      </w:r>
-      <w:proofErr w:type="spellEnd"/>
-      <w:proofErr w:type="gramEnd"/>
-      <w:r>
-        <w:rPr>
-          <w:b/>
-        </w:rPr>
-        <w:t xml:space="preserve"> </w:t>
-      </w:r>
-      <w:proofErr w:type="spellStart"/>
-      <w:r>
-        <w:rPr>
-          <w:b/>
-        </w:rPr>
-        <w:t>GroovySystem.version</w:t>
-      </w:r>
-      <w:proofErr w:type="spellEnd"/>
+      <w:r>
+        <w:rPr>
+          <w:b/>
+        </w:rPr>
+        <w:t xml:space="preserve"> GroovySystem.version</w:t>
+      </w:r>
     </w:p>
     <w:p>
       <w:pPr>
@@ -6525,51 +5826,13 @@
     </w:p>
     <w:p/>
     <w:p>
-      <w:proofErr w:type="spellStart"/>
-      <w:proofErr w:type="gramStart"/>
-      <w:r>
-        <w:t>def</w:t>
-      </w:r>
-      <w:proofErr w:type="spellEnd"/>
-      <w:proofErr w:type="gramEnd"/>
-      <w:r>
-        <w:t xml:space="preserve"> list = ['</w:t>
-      </w:r>
-      <w:proofErr w:type="spellStart"/>
-      <w:r>
-        <w:t>monday</w:t>
-      </w:r>
-      <w:proofErr w:type="spellEnd"/>
-      <w:r>
-        <w:t>', '</w:t>
-      </w:r>
-      <w:proofErr w:type="spellStart"/>
-      <w:r>
-        <w:t>wednesday</w:t>
-      </w:r>
-      <w:proofErr w:type="spellEnd"/>
-      <w:r>
-        <w:t>', 'chocolate', '</w:t>
-      </w:r>
-      <w:proofErr w:type="spellStart"/>
-      <w:r>
-        <w:t>friday</w:t>
-      </w:r>
-      <w:proofErr w:type="spellEnd"/>
-      <w:r>
-        <w:t>']</w:t>
-      </w:r>
-    </w:p>
-    <w:p>
-      <w:proofErr w:type="spellStart"/>
-      <w:proofErr w:type="gramStart"/>
-      <w:r>
-        <w:t>println</w:t>
-      </w:r>
-      <w:proofErr w:type="spellEnd"/>
-      <w:proofErr w:type="gramEnd"/>
-      <w:r>
-        <w:t xml:space="preserve"> ______________________________________</w:t>
+      <w:r>
+        <w:t>def list = ['monday', 'wednesday', 'chocolate', 'friday']</w:t>
+      </w:r>
+    </w:p>
+    <w:p>
+      <w:r>
+        <w:t>println ______________________________________</w:t>
       </w:r>
     </w:p>
     <w:p/>
@@ -6584,15 +5847,7 @@
     <w:p/>
     <w:p>
       <w:r>
-        <w:t xml:space="preserve">Tip for Java developers: Groovy uses the method </w:t>
-      </w:r>
-      <w:proofErr w:type="spellStart"/>
-      <w:r>
-        <w:t>grep</w:t>
-      </w:r>
-      <w:proofErr w:type="spellEnd"/>
-      <w:r>
-        <w:t xml:space="preserve"> where Java uses filter.</w:t>
+        <w:t>Tip for Java developers: Groovy uses the method grep where Java uses filter.</w:t>
       </w:r>
     </w:p>
     <w:p/>
@@ -6770,71 +6025,53 @@
           <w:b/>
         </w:rPr>
       </w:pPr>
-      <w:proofErr w:type="gramStart"/>
+      <w:r>
+        <w:rPr>
+          <w:b/>
+        </w:rPr>
+        <w:t xml:space="preserve">log.info </w:t>
+      </w:r>
+      <w:r>
+        <w:rPr>
+          <w:b/>
+        </w:rPr>
+        <w:t>'</w:t>
+      </w:r>
+      <w:r>
+        <w:rPr>
+          <w:b/>
+        </w:rPr>
+        <w:t>Hello Oracle Code One!</w:t>
+      </w:r>
+      <w:r>
+        <w:t xml:space="preserve"> </w:t>
+      </w:r>
+      <w:r>
+        <w:rPr>
+          <w:b/>
+        </w:rPr>
+        <w:t>'</w:t>
+      </w:r>
+    </w:p>
+    <w:p>
+      <w:pPr>
+        <w:pStyle w:val="ListParagraph"/>
+        <w:rPr>
+          <w:b/>
+        </w:rPr>
+      </w:pPr>
       <w:r>
         <w:rPr>
           <w:b/>
         </w:rPr>
         <w:t>log.info</w:t>
       </w:r>
-      <w:proofErr w:type="gramEnd"/>
-      <w:r>
-        <w:rPr>
-          <w:b/>
-        </w:rPr>
-        <w:t xml:space="preserve"> </w:t>
-      </w:r>
-      <w:r>
-        <w:rPr>
-          <w:b/>
-        </w:rPr>
-        <w:t>'</w:t>
-      </w:r>
-      <w:r>
-        <w:rPr>
-          <w:b/>
-        </w:rPr>
-        <w:t>Hello Oracle Code One!</w:t>
-      </w:r>
-      <w:r>
-        <w:t xml:space="preserve"> </w:t>
-      </w:r>
-      <w:r>
-        <w:rPr>
-          <w:b/>
-        </w:rPr>
-        <w:t>'</w:t>
-      </w:r>
-    </w:p>
-    <w:p>
-      <w:pPr>
-        <w:pStyle w:val="ListParagraph"/>
-        <w:rPr>
-          <w:b/>
-        </w:rPr>
-      </w:pPr>
-      <w:proofErr w:type="gramStart"/>
-      <w:r>
-        <w:rPr>
-          <w:b/>
-        </w:rPr>
-        <w:t>log.info</w:t>
-      </w:r>
-      <w:proofErr w:type="gramEnd"/>
-      <w:r>
-        <w:rPr>
-          <w:b/>
-        </w:rPr>
-        <w:t xml:space="preserve"> </w:t>
-      </w:r>
-      <w:proofErr w:type="spellStart"/>
-      <w:r>
-        <w:rPr>
-          <w:b/>
-        </w:rPr>
-        <w:t>GroovySystem.version</w:t>
-      </w:r>
-      <w:proofErr w:type="spellEnd"/>
+      <w:r>
+        <w:rPr>
+          <w:b/>
+        </w:rPr>
+        <w:t xml:space="preserve"> GroovySystem.version</w:t>
+      </w:r>
     </w:p>
     <w:p>
       <w:pPr>
@@ -6951,15 +6188,7 @@
         </w:numPr>
       </w:pPr>
       <w:r>
-        <w:t xml:space="preserve">Click Summary tab. Depending on how fast you are, it will either say </w:t>
-      </w:r>
-      <w:proofErr w:type="gramStart"/>
-      <w:r>
-        <w:t>Running</w:t>
-      </w:r>
-      <w:proofErr w:type="gramEnd"/>
-      <w:r>
-        <w:t xml:space="preserve"> or Waiting. Refresh if it is still running to confirm it completes.</w:t>
+        <w:t>Click Summary tab. Depending on how fast you are, it will either say Running or Waiting. Refresh if it is still running to confirm it completes.</w:t>
       </w:r>
     </w:p>
     <w:p>
@@ -7131,21 +6360,11 @@
           <w:b/>
         </w:rPr>
       </w:pPr>
-      <w:proofErr w:type="spellStart"/>
-      <w:proofErr w:type="gramStart"/>
-      <w:r>
-        <w:rPr>
-          <w:b/>
-        </w:rPr>
-        <w:t>docker</w:t>
-      </w:r>
-      <w:proofErr w:type="spellEnd"/>
-      <w:proofErr w:type="gramEnd"/>
-      <w:r>
-        <w:rPr>
-          <w:b/>
-        </w:rPr>
-        <w:t xml:space="preserve"> exec –it nexus bash</w:t>
+      <w:r>
+        <w:rPr>
+          <w:b/>
+        </w:rPr>
+        <w:t>docker exec –it nexus bash</w:t>
       </w:r>
     </w:p>
     <w:p>
@@ -7167,19 +6386,11 @@
           <w:b/>
         </w:rPr>
       </w:pPr>
-      <w:proofErr w:type="gramStart"/>
-      <w:r>
-        <w:rPr>
-          <w:b/>
-        </w:rPr>
-        <w:t>cat</w:t>
-      </w:r>
-      <w:proofErr w:type="gramEnd"/>
-      <w:r>
-        <w:rPr>
-          <w:b/>
-        </w:rPr>
-        <w:t xml:space="preserve"> /nexus-data/log/tasks/&lt;script name from the log&gt;</w:t>
+      <w:r>
+        <w:rPr>
+          <w:b/>
+        </w:rPr>
+        <w:t>cat /nexus-data/log/tasks/&lt;script name from the log&gt;</w:t>
       </w:r>
     </w:p>
     <w:p>
@@ -7210,19 +6421,11 @@
       <w:pPr>
         <w:pStyle w:val="ListParagraph"/>
       </w:pPr>
-      <w:proofErr w:type="gramStart"/>
-      <w:r>
-        <w:rPr>
-          <w:b/>
-        </w:rPr>
-        <w:t>tail</w:t>
-      </w:r>
-      <w:proofErr w:type="gramEnd"/>
-      <w:r>
-        <w:rPr>
-          <w:b/>
-        </w:rPr>
-        <w:t xml:space="preserve"> –f nexus.log</w:t>
+      <w:r>
+        <w:rPr>
+          <w:b/>
+        </w:rPr>
+        <w:t>tail –f nexus.log</w:t>
       </w:r>
     </w:p>
     <w:p>
@@ -7311,15 +6514,7 @@
     <w:p/>
     <w:p>
       <w:r>
-        <w:t xml:space="preserve">Tip for Groovy developers: the log.info method takes a Java String and not a </w:t>
-      </w:r>
-      <w:proofErr w:type="spellStart"/>
-      <w:r>
-        <w:t>GString</w:t>
-      </w:r>
-      <w:proofErr w:type="spellEnd"/>
-      <w:r>
-        <w:t>.</w:t>
+        <w:t>Tip for Groovy developers: the log.info method takes a Java String and not a GString.</w:t>
       </w:r>
     </w:p>
     <w:p>
@@ -7361,28 +6556,10 @@
         <w:pStyle w:val="Heading3"/>
       </w:pPr>
       <w:bookmarkStart w:id="22" w:name="_Toc397507136"/>
-      <w:proofErr w:type="gramStart"/>
-      <w:r>
-        <w:t>log</w:t>
-      </w:r>
-      <w:proofErr w:type="gramEnd"/>
-      <w:r>
-        <w:t xml:space="preserve"> </w:t>
-      </w:r>
-      <w:proofErr w:type="spellStart"/>
-      <w:r>
-        <w:t>vs</w:t>
-      </w:r>
-      <w:proofErr w:type="spellEnd"/>
-      <w:r>
-        <w:t xml:space="preserve"> </w:t>
-      </w:r>
-      <w:proofErr w:type="spellStart"/>
-      <w:r>
-        <w:t>println</w:t>
+      <w:r>
+        <w:t>log vs println</w:t>
       </w:r>
       <w:bookmarkEnd w:id="22"/>
-      <w:proofErr w:type="spellEnd"/>
     </w:p>
     <w:p>
       <w:pPr>
@@ -7404,14 +6581,12 @@
       <w:r>
         <w:t xml:space="preserve"> to </w:t>
       </w:r>
-      <w:proofErr w:type="spellStart"/>
       <w:r>
         <w:rPr>
           <w:b/>
         </w:rPr>
         <w:t>println</w:t>
       </w:r>
-      <w:proofErr w:type="spellEnd"/>
       <w:r>
         <w:t xml:space="preserve">. </w:t>
       </w:r>
@@ -7514,13 +6689,8 @@
     <w:p/>
     <w:p>
       <w:r>
-        <w:t xml:space="preserve">Tool 1 - </w:t>
-      </w:r>
-      <w:proofErr w:type="spellStart"/>
-      <w:r>
-        <w:t>Javadoc</w:t>
-      </w:r>
-      <w:proofErr w:type="spellEnd"/>
+        <w:t>Tool 1 - Javadoc</w:t>
+      </w:r>
     </w:p>
     <w:p>
       <w:pPr>
@@ -7541,68 +6711,26 @@
           <w:b/>
         </w:rPr>
       </w:pPr>
-      <w:proofErr w:type="spellStart"/>
-      <w:proofErr w:type="gramStart"/>
-      <w:r>
-        <w:rPr>
-          <w:b/>
-        </w:rPr>
-        <w:t>def</w:t>
-      </w:r>
-      <w:proofErr w:type="spellEnd"/>
-      <w:proofErr w:type="gramEnd"/>
-      <w:r>
-        <w:rPr>
-          <w:b/>
-        </w:rPr>
-        <w:t xml:space="preserve"> instance = </w:t>
-      </w:r>
-      <w:proofErr w:type="spellStart"/>
-      <w:r>
-        <w:rPr>
-          <w:b/>
-        </w:rPr>
-        <w:t>Jenkins.getInstance</w:t>
-      </w:r>
-      <w:proofErr w:type="spellEnd"/>
-      <w:r>
-        <w:rPr>
-          <w:b/>
-        </w:rPr>
-        <w:t>()</w:t>
-      </w:r>
-    </w:p>
-    <w:p>
-      <w:pPr>
-        <w:pStyle w:val="ListParagraph"/>
-        <w:rPr>
-          <w:b/>
-        </w:rPr>
-      </w:pPr>
-      <w:proofErr w:type="spellStart"/>
-      <w:proofErr w:type="gramStart"/>
-      <w:r>
-        <w:rPr>
-          <w:b/>
-        </w:rPr>
-        <w:t>println</w:t>
-      </w:r>
-      <w:proofErr w:type="spellEnd"/>
-      <w:proofErr w:type="gramEnd"/>
-      <w:r>
-        <w:rPr>
-          <w:b/>
-        </w:rPr>
-        <w:t xml:space="preserve"> </w:t>
-      </w:r>
-      <w:proofErr w:type="spellStart"/>
-      <w:r>
-        <w:rPr>
-          <w:b/>
-        </w:rPr>
-        <w:t>instance.class</w:t>
-      </w:r>
-      <w:proofErr w:type="spellEnd"/>
+      <w:r>
+        <w:rPr>
+          <w:b/>
+        </w:rPr>
+        <w:t>def instance = Jenkins.getInstance()</w:t>
+      </w:r>
+    </w:p>
+    <w:p>
+      <w:pPr>
+        <w:pStyle w:val="ListParagraph"/>
+        <w:rPr>
+          <w:b/>
+        </w:rPr>
+      </w:pPr>
+      <w:r>
+        <w:rPr>
+          <w:b/>
+        </w:rPr>
+        <w:t>println instance.class</w:t>
+      </w:r>
     </w:p>
     <w:p>
       <w:pPr>
@@ -7620,19 +6748,9 @@
       <w:pPr>
         <w:pStyle w:val="ListParagraph"/>
       </w:pPr>
-      <w:proofErr w:type="gramStart"/>
-      <w:r>
-        <w:t>class</w:t>
-      </w:r>
-      <w:proofErr w:type="gramEnd"/>
-      <w:r>
-        <w:t xml:space="preserve"> </w:t>
-      </w:r>
-      <w:proofErr w:type="spellStart"/>
-      <w:r>
-        <w:t>hudson.model.Hudson</w:t>
-      </w:r>
-      <w:proofErr w:type="spellEnd"/>
+      <w:r>
+        <w:t>class hudson.model.Hudson</w:t>
+      </w:r>
     </w:p>
     <w:p>
       <w:pPr>
@@ -7706,87 +6824,25 @@
           <w:b/>
         </w:rPr>
       </w:pPr>
-      <w:proofErr w:type="spellStart"/>
-      <w:proofErr w:type="gramStart"/>
-      <w:r>
-        <w:rPr>
-          <w:b/>
-        </w:rPr>
-        <w:t>def</w:t>
-      </w:r>
-      <w:proofErr w:type="spellEnd"/>
-      <w:proofErr w:type="gramEnd"/>
-      <w:r>
-        <w:rPr>
-          <w:b/>
-        </w:rPr>
-        <w:t xml:space="preserve"> instance = </w:t>
-      </w:r>
-      <w:proofErr w:type="spellStart"/>
-      <w:r>
-        <w:rPr>
-          <w:b/>
-        </w:rPr>
-        <w:t>Jenkins.getInstance</w:t>
-      </w:r>
-      <w:proofErr w:type="spellEnd"/>
-      <w:r>
-        <w:rPr>
-          <w:b/>
-        </w:rPr>
-        <w:t>()</w:t>
-      </w:r>
-    </w:p>
-    <w:p>
-      <w:pPr>
-        <w:pStyle w:val="ListParagraph"/>
-        <w:rPr>
-          <w:b/>
-        </w:rPr>
-      </w:pPr>
-      <w:proofErr w:type="spellStart"/>
-      <w:proofErr w:type="gramStart"/>
-      <w:r>
-        <w:rPr>
-          <w:b/>
-        </w:rPr>
-        <w:t>println</w:t>
-      </w:r>
-      <w:proofErr w:type="spellEnd"/>
-      <w:proofErr w:type="gramEnd"/>
-      <w:r>
-        <w:rPr>
-          <w:b/>
-        </w:rPr>
-        <w:t xml:space="preserve"> </w:t>
-      </w:r>
-      <w:proofErr w:type="spellStart"/>
-      <w:r>
-        <w:rPr>
-          <w:b/>
-        </w:rPr>
-        <w:t>instance.metaClass.methods</w:t>
-      </w:r>
-      <w:proofErr w:type="spellEnd"/>
-      <w:r>
-        <w:rPr>
-          <w:b/>
-        </w:rPr>
-        <w:t>*.</w:t>
-      </w:r>
-      <w:proofErr w:type="spellStart"/>
-      <w:r>
-        <w:rPr>
-          <w:b/>
-        </w:rPr>
-        <w:t>name.sort</w:t>
-      </w:r>
-      <w:proofErr w:type="spellEnd"/>
-      <w:r>
-        <w:rPr>
-          <w:b/>
-        </w:rPr>
-        <w:t xml:space="preserve">().unique()  </w:t>
+      <w:r>
+        <w:rPr>
+          <w:b/>
+        </w:rPr>
+        <w:t>def instance = Jenkins.getInstance()</w:t>
+      </w:r>
+    </w:p>
+    <w:p>
+      <w:pPr>
+        <w:pStyle w:val="ListParagraph"/>
+        <w:rPr>
+          <w:b/>
+        </w:rPr>
+      </w:pPr>
+      <w:r>
+        <w:rPr>
+          <w:b/>
+        </w:rPr>
+        <w:t xml:space="preserve">println instance.metaClass.methods*.name.sort().unique()  </w:t>
       </w:r>
     </w:p>
     <w:p>
@@ -7798,15 +6854,7 @@
         </w:numPr>
       </w:pPr>
       <w:r>
-        <w:t xml:space="preserve">The </w:t>
-      </w:r>
-      <w:proofErr w:type="spellStart"/>
-      <w:r>
-        <w:t>metaClass</w:t>
-      </w:r>
-      <w:proofErr w:type="spellEnd"/>
-      <w:r>
-        <w:t xml:space="preserve"> methods approach is a quick way to find out what methods are available on an object you currently have.</w:t>
+        <w:t>The metaClass methods approach is a quick way to find out what methods are available on an object you currently have.</w:t>
       </w:r>
     </w:p>
     <w:p/>
@@ -7861,157 +6909,53 @@
           <w:b/>
         </w:rPr>
       </w:pPr>
-      <w:proofErr w:type="spellStart"/>
-      <w:proofErr w:type="gramStart"/>
-      <w:r>
-        <w:rPr>
-          <w:b/>
-        </w:rPr>
-        <w:t>def</w:t>
-      </w:r>
-      <w:proofErr w:type="spellEnd"/>
-      <w:proofErr w:type="gramEnd"/>
-      <w:r>
-        <w:rPr>
-          <w:b/>
-        </w:rPr>
-        <w:t xml:space="preserve"> instance = </w:t>
-      </w:r>
-      <w:proofErr w:type="spellStart"/>
-      <w:r>
-        <w:rPr>
-          <w:b/>
-        </w:rPr>
-        <w:t>Jenkins.getInstance</w:t>
-      </w:r>
-      <w:proofErr w:type="spellEnd"/>
-      <w:r>
-        <w:rPr>
-          <w:b/>
-        </w:rPr>
-        <w:t>()</w:t>
-      </w:r>
-    </w:p>
-    <w:p>
-      <w:pPr>
-        <w:pStyle w:val="ListParagraph"/>
-        <w:rPr>
-          <w:b/>
-        </w:rPr>
-      </w:pPr>
-      <w:proofErr w:type="spellStart"/>
-      <w:proofErr w:type="gramStart"/>
-      <w:r>
-        <w:rPr>
-          <w:b/>
-        </w:rPr>
-        <w:t>def</w:t>
-      </w:r>
-      <w:proofErr w:type="spellEnd"/>
-      <w:proofErr w:type="gramEnd"/>
-      <w:r>
-        <w:rPr>
-          <w:b/>
-        </w:rPr>
-        <w:t xml:space="preserve"> realm = </w:t>
-      </w:r>
-      <w:proofErr w:type="spellStart"/>
-      <w:r>
-        <w:rPr>
-          <w:b/>
-        </w:rPr>
-        <w:t>Jenkins.getInstance</w:t>
-      </w:r>
-      <w:proofErr w:type="spellEnd"/>
-      <w:r>
-        <w:rPr>
-          <w:b/>
-        </w:rPr>
-        <w:t>().</w:t>
-      </w:r>
-      <w:proofErr w:type="spellStart"/>
-      <w:r>
-        <w:rPr>
-          <w:b/>
-        </w:rPr>
-        <w:t>securityRealm</w:t>
-      </w:r>
-      <w:proofErr w:type="spellEnd"/>
-    </w:p>
-    <w:p>
-      <w:pPr>
-        <w:pStyle w:val="ListParagraph"/>
-        <w:rPr>
-          <w:b/>
-        </w:rPr>
-      </w:pPr>
-      <w:proofErr w:type="spellStart"/>
-      <w:proofErr w:type="gramStart"/>
-      <w:r>
-        <w:rPr>
-          <w:b/>
-        </w:rPr>
-        <w:t>realm.createAccount</w:t>
-      </w:r>
-      <w:proofErr w:type="spellEnd"/>
-      <w:proofErr w:type="gramEnd"/>
-      <w:r>
-        <w:rPr>
-          <w:b/>
-        </w:rPr>
-        <w:t>('</w:t>
-      </w:r>
-      <w:proofErr w:type="spellStart"/>
-      <w:r>
-        <w:rPr>
-          <w:b/>
-        </w:rPr>
-        <w:t>olivia</w:t>
-      </w:r>
-      <w:proofErr w:type="spellEnd"/>
-      <w:r>
-        <w:rPr>
-          <w:b/>
-        </w:rPr>
-        <w:t>', '</w:t>
-      </w:r>
-      <w:proofErr w:type="spellStart"/>
-      <w:r>
-        <w:rPr>
-          <w:b/>
-        </w:rPr>
-        <w:t>olivia</w:t>
-      </w:r>
-      <w:proofErr w:type="spellEnd"/>
-      <w:r>
-        <w:rPr>
-          <w:b/>
-        </w:rPr>
-        <w:t>')</w:t>
-      </w:r>
-    </w:p>
-    <w:p>
-      <w:pPr>
-        <w:pStyle w:val="ListParagraph"/>
-        <w:rPr>
-          <w:b/>
-        </w:rPr>
-      </w:pPr>
-      <w:proofErr w:type="spellStart"/>
-      <w:proofErr w:type="gramStart"/>
-      <w:r>
-        <w:rPr>
-          <w:b/>
-        </w:rPr>
-        <w:t>instance.save</w:t>
-      </w:r>
-      <w:proofErr w:type="spellEnd"/>
-      <w:proofErr w:type="gramEnd"/>
-      <w:r>
-        <w:rPr>
-          <w:b/>
-        </w:rPr>
-        <w:t>()</w:t>
+      <w:r>
+        <w:rPr>
+          <w:b/>
+        </w:rPr>
+        <w:t>def instance = Jenkins.getInstance()</w:t>
+      </w:r>
+    </w:p>
+    <w:p>
+      <w:pPr>
+        <w:pStyle w:val="ListParagraph"/>
+        <w:rPr>
+          <w:b/>
+        </w:rPr>
+      </w:pPr>
+      <w:r>
+        <w:rPr>
+          <w:b/>
+        </w:rPr>
+        <w:t>def realm = Jenkins.getInstance().securityRealm</w:t>
+      </w:r>
+    </w:p>
+    <w:p>
+      <w:pPr>
+        <w:pStyle w:val="ListParagraph"/>
+        <w:rPr>
+          <w:b/>
+        </w:rPr>
+      </w:pPr>
+      <w:r>
+        <w:rPr>
+          <w:b/>
+        </w:rPr>
+        <w:t>realm.createAccount('olivia', 'olivia')</w:t>
+      </w:r>
+    </w:p>
+    <w:p>
+      <w:pPr>
+        <w:pStyle w:val="ListParagraph"/>
+        <w:rPr>
+          <w:b/>
+        </w:rPr>
+      </w:pPr>
+      <w:r>
+        <w:rPr>
+          <w:b/>
+        </w:rPr>
+        <w:t>instance.save()</w:t>
       </w:r>
     </w:p>
     <w:p>
@@ -8129,12 +7073,7 @@
         </w:numPr>
       </w:pPr>
       <w:r>
-        <w:t>Add three</w:t>
-      </w:r>
-      <w:bookmarkStart w:id="23" w:name="_GoBack"/>
-      <w:bookmarkEnd w:id="23"/>
-      <w:r>
-        <w:t xml:space="preserve"> more lines of code so </w:t>
+        <w:t xml:space="preserve">Add three more lines of code so </w:t>
       </w:r>
       <w:r>
         <w:t>Owen, Sam</w:t>
@@ -8160,23 +7099,7 @@
         <w:pStyle w:val="ListParagraph"/>
       </w:pPr>
       <w:r>
-        <w:t>Note: Since we are now running in a job, we need to explicitly include the package for Jenkins. The console assumed this for you. (</w:t>
-      </w:r>
-      <w:proofErr w:type="gramStart"/>
-      <w:r>
-        <w:t>import</w:t>
-      </w:r>
-      <w:proofErr w:type="gramEnd"/>
-      <w:r>
-        <w:t xml:space="preserve"> </w:t>
-      </w:r>
-      <w:proofErr w:type="spellStart"/>
-      <w:r>
-        <w:t>jenkins.model.Jenkins</w:t>
-      </w:r>
-      <w:proofErr w:type="spellEnd"/>
-      <w:r>
-        <w:t>)</w:t>
+        <w:t>Note: Since we are now running in a job, we need to explicitly include the package for Jenkins. The console assumed this for you. (import jenkins.model.Jenkins)</w:t>
       </w:r>
     </w:p>
     <w:p>
@@ -8320,13 +7243,8 @@
         <w:pStyle w:val="ListParagraph"/>
       </w:pPr>
       <w:r>
-        <w:t>Their team project prefix is sea-lion</w:t>
-      </w:r>
-      <w:proofErr w:type="gramStart"/>
-      <w:r>
-        <w:t>.*</w:t>
-      </w:r>
-      <w:proofErr w:type="gramEnd"/>
+        <w:t>Their team project prefix is sea-lion.*</w:t>
+      </w:r>
     </w:p>
     <w:p>
       <w:pPr>
@@ -8379,15 +7297,7 @@
         </w:numPr>
       </w:pPr>
       <w:r>
-        <w:t xml:space="preserve">The assigned roles table has a column for the </w:t>
-      </w:r>
-      <w:proofErr w:type="gramStart"/>
-      <w:r>
-        <w:t>sea-lions</w:t>
-      </w:r>
-      <w:proofErr w:type="gramEnd"/>
-      <w:r>
-        <w:t>. The rows for Sam and Sophia should have one checkbox selected on each.</w:t>
+        <w:t>The assigned roles table has a column for the sea-lions. The rows for Sam and Sophia should have one checkbox selected on each.</w:t>
       </w:r>
     </w:p>
     <w:p>
@@ -8414,15 +7324,7 @@
     </w:p>
     <w:p>
       <w:r>
-        <w:t xml:space="preserve">Note: Another option is to have Jenkins pull the project from </w:t>
-      </w:r>
-      <w:proofErr w:type="spellStart"/>
-      <w:r>
-        <w:t>GitHub</w:t>
-      </w:r>
-      <w:proofErr w:type="spellEnd"/>
-      <w:r>
-        <w:t xml:space="preserve"> and run the Groovy code as a script. However, this triggers the script security plugin and requires </w:t>
+        <w:t xml:space="preserve">Note: Another option is to have Jenkins pull the project from GitHub and run the Groovy code as a script. However, this triggers the script security plugin and requires </w:t>
       </w:r>
       <w:r>
         <w:t xml:space="preserve">an </w:t>
@@ -8434,15 +7336,7 @@
         <w:t>t a system we are maintaining, we</w:t>
       </w:r>
       <w:r>
-        <w:t xml:space="preserve"> optimized. The effort to setup script security properly is more than the effort to copy/paste this </w:t>
-      </w:r>
-      <w:proofErr w:type="spellStart"/>
-      <w:r>
-        <w:t>config</w:t>
-      </w:r>
-      <w:proofErr w:type="spellEnd"/>
-      <w:r>
-        <w:t xml:space="preserve">. My rant about the script security plugin is here: </w:t>
+        <w:t xml:space="preserve"> optimized. The effort to setup script security properly is more than the effort to copy/paste this config. My rant about the script security plugin is here: </w:t>
       </w:r>
       <w:hyperlink r:id="rId34" w:history="1">
         <w:r>
@@ -8460,7 +7354,7 @@
       <w:pPr>
         <w:pStyle w:val="Heading2"/>
       </w:pPr>
-      <w:bookmarkStart w:id="24" w:name="_Toc397507137"/>
+      <w:bookmarkStart w:id="23" w:name="_Toc397507137"/>
       <w:r>
         <w:t>Step 5: Nexus System Scripting</w:t>
       </w:r>
@@ -8475,7 +7369,13 @@
     </w:p>
     <w:p>
       <w:r>
-        <w:t>Nexus exposes four variables to Groovy for ease in scripting:</w:t>
+        <w:t xml:space="preserve">Nexus exposes </w:t>
+      </w:r>
+      <w:r>
+        <w:t>some</w:t>
+      </w:r>
+      <w:r>
+        <w:t xml:space="preserve"> variables to Groovy for ease in scripting:</w:t>
       </w:r>
     </w:p>
     <w:p>
@@ -8486,11 +7386,9 @@
           <w:numId w:val="20"/>
         </w:numPr>
       </w:pPr>
-      <w:proofErr w:type="gramStart"/>
       <w:r>
         <w:t>core</w:t>
       </w:r>
-      <w:proofErr w:type="gramEnd"/>
     </w:p>
     <w:p>
       <w:pPr>
@@ -8500,11 +7398,9 @@
           <w:numId w:val="20"/>
         </w:numPr>
       </w:pPr>
-      <w:proofErr w:type="gramStart"/>
       <w:r>
         <w:t>repository</w:t>
       </w:r>
-      <w:proofErr w:type="gramEnd"/>
     </w:p>
     <w:p>
       <w:pPr>
@@ -8514,13 +7410,9 @@
           <w:numId w:val="20"/>
         </w:numPr>
       </w:pPr>
-      <w:proofErr w:type="spellStart"/>
-      <w:proofErr w:type="gramStart"/>
       <w:r>
         <w:t>blobStore</w:t>
       </w:r>
-      <w:proofErr w:type="spellEnd"/>
-      <w:proofErr w:type="gramEnd"/>
     </w:p>
     <w:p>
       <w:pPr>
@@ -8530,43 +7422,55 @@
           <w:numId w:val="20"/>
         </w:numPr>
       </w:pPr>
-      <w:proofErr w:type="gramStart"/>
       <w:r>
         <w:t>security</w:t>
       </w:r>
-      <w:proofErr w:type="gramEnd"/>
-    </w:p>
-    <w:p>
-      <w:r>
-        <w:t xml:space="preserve">For this to be useful, you need to know the class name of each. This allows you to use </w:t>
-      </w:r>
-      <w:proofErr w:type="spellStart"/>
-      <w:r>
-        <w:t>JavaDoc</w:t>
-      </w:r>
-      <w:proofErr w:type="spellEnd"/>
-      <w:r>
-        <w:t xml:space="preserve"> (or autocomplete) to determine what methods are available.</w:t>
+    </w:p>
+    <w:p>
+      <w:pPr>
+        <w:pStyle w:val="ListParagraph"/>
+        <w:numPr>
+          <w:ilvl w:val="0"/>
+          <w:numId w:val="20"/>
+        </w:numPr>
+      </w:pPr>
+      <w:r>
+        <w:t>container</w:t>
+      </w:r>
+    </w:p>
+    <w:p>
+      <w:r>
+        <w:t>For this to be useful, you need to know the class name of each. This allows you to use JavaDoc (or autocomplete) to determine what methods are available.</w:t>
       </w:r>
     </w:p>
     <w:p/>
     <w:p>
       <w:r>
-        <w:t>Write your own Groovy task to output the four classes in use here. (See the solution guide if you get stuck)</w:t>
+        <w:t>Write your own Groovy task to output the classes in use here. (See the solution guide if you get stuck)</w:t>
       </w:r>
     </w:p>
     <w:p/>
     <w:p>
       <w:r>
-        <w:t xml:space="preserve">Note: Looking at the source code for these classes in the IDE, it is possible to learn that the interfaces are all in </w:t>
-      </w:r>
-      <w:proofErr w:type="spellStart"/>
-      <w:r>
-        <w:t>org.sonatype.nexus.script.plugin</w:t>
-      </w:r>
-      <w:proofErr w:type="spellEnd"/>
-      <w:r>
-        <w:t>. But the technique of using a Groovy task to learn more about a class is still useful.</w:t>
+        <w:t xml:space="preserve">Note: Looking at the source code for these classes in the IDE, it is possible to </w:t>
+      </w:r>
+      <w:r>
+        <w:t>find the interfaces as well</w:t>
+      </w:r>
+      <w:r>
+        <w:t xml:space="preserve">. </w:t>
+      </w:r>
+      <w:r>
+        <w:t>T</w:t>
+      </w:r>
+      <w:r>
+        <w:t xml:space="preserve">he technique of using a Groovy task to learn more about a class </w:t>
+      </w:r>
+      <w:r>
+        <w:t>remains</w:t>
+      </w:r>
+      <w:r>
+        <w:t xml:space="preserve"> useful.</w:t>
       </w:r>
     </w:p>
     <w:p/>
@@ -8578,19 +7482,16 @@
         <w:t xml:space="preserve">Create </w:t>
       </w:r>
       <w:r>
-        <w:t>basic setup in Nexus</w:t>
-      </w:r>
-      <w:r>
-        <w:t xml:space="preserve"> using a task</w:t>
+        <w:t>global access and Jenkins access</w:t>
       </w:r>
     </w:p>
     <w:p>
       <w:r>
         <w:t>Jenkins needs access to Nexus. While it can download open source jars without credentials, it does need to provide credentials to upload the artifacts from Osprey and Sea Lion projects. We don’t want to use the admin id for this!</w:t>
       </w:r>
-    </w:p>
-    <w:p/>
-    <w:p>
+      <w:r>
+        <w:t xml:space="preserve"> </w:t>
+      </w:r>
       <w:r>
         <w:t xml:space="preserve">We also need to create an upload </w:t>
       </w:r>
@@ -8626,7 +7527,7 @@
           <w:rPr>
             <w:rStyle w:val="Hyperlink"/>
           </w:rPr>
-          <w:t>https://github.com/boyarsky/OracleCodeOne2018-HOL-Automating-Stack-Groovy/blob/master/nexus-scripts/src/main/groovy/nexusSetup.groovy</w:t>
+          <w:t>https://github.com/boyarsky/OracleCodeOne2018-HOL-Automating-Stack-Groovy/blob/master/nexus-scripts/src/main/groovy/nexusBasicSetup.groovy</w:t>
         </w:r>
       </w:hyperlink>
       <w:r>
@@ -8651,21 +7552,78 @@
         <w:pStyle w:val="Heading3"/>
       </w:pPr>
       <w:r>
-        <w:t>TBD – Create</w:t>
-      </w:r>
-      <w:r>
-        <w:t xml:space="preserve"> users and the</w:t>
-      </w:r>
-      <w:r>
-        <w:t xml:space="preserve"> namespace for two teams</w:t>
-      </w:r>
-    </w:p>
-    <w:p>
-      <w:r>
-        <w:t>Users, namespace/content selectors</w:t>
+        <w:t xml:space="preserve">Setup </w:t>
+      </w:r>
+      <w:r>
+        <w:t xml:space="preserve">Nexus </w:t>
+      </w:r>
+      <w:bookmarkStart w:id="24" w:name="_GoBack"/>
+      <w:bookmarkEnd w:id="24"/>
+      <w:r>
+        <w:t>Access</w:t>
+      </w:r>
+    </w:p>
+    <w:p>
+      <w:r>
+        <w:t xml:space="preserve">Now we are going to create a content selector to configure access for the </w:t>
+      </w:r>
+      <w:r>
+        <w:t>Sea Lion team. The Osprey team is ok with their jars being available to everyone; even anonymous Nexus users.</w:t>
       </w:r>
     </w:p>
     <w:p/>
+    <w:p>
+      <w:pPr>
+        <w:pStyle w:val="ListParagraph"/>
+        <w:numPr>
+          <w:ilvl w:val="0"/>
+          <w:numId w:val="24"/>
+        </w:numPr>
+      </w:pPr>
+      <w:r>
+        <w:t xml:space="preserve">Copy the code from </w:t>
+      </w:r>
+      <w:hyperlink r:id="rId36" w:history="1">
+        <w:r>
+          <w:rPr>
+            <w:rStyle w:val="Hyperlink"/>
+          </w:rPr>
+          <w:t>https://github.com/boyarsky/OracleCodeOne2018-HOL-Automating-Stack-Groovy/blob/master/nexus-scripts/src/main/groovy/teamSetup.groovy</w:t>
+        </w:r>
+      </w:hyperlink>
+      <w:r>
+        <w:t xml:space="preserve"> </w:t>
+      </w:r>
+    </w:p>
+    <w:p>
+      <w:pPr>
+        <w:pStyle w:val="ListParagraph"/>
+        <w:numPr>
+          <w:ilvl w:val="0"/>
+          <w:numId w:val="24"/>
+        </w:numPr>
+      </w:pPr>
+      <w:r>
+        <w:t>Add lines to the end to add accounts for Sophia, Owen and Olivia.</w:t>
+      </w:r>
+    </w:p>
+    <w:p>
+      <w:pPr>
+        <w:pStyle w:val="ListParagraph"/>
+        <w:numPr>
+          <w:ilvl w:val="0"/>
+          <w:numId w:val="24"/>
+        </w:numPr>
+      </w:pPr>
+      <w:r>
+        <w:t>Run it in a Groovy task in Nexus.</w:t>
+      </w:r>
+    </w:p>
+    <w:p>
+      <w:pPr>
+        <w:pStyle w:val="ListParagraph"/>
+      </w:pPr>
+    </w:p>
     <w:p>
       <w:r>
         <w:t xml:space="preserve">Note: </w:t>
@@ -8747,7 +7705,7 @@
                     </pic:cNvPicPr>
                   </pic:nvPicPr>
                   <pic:blipFill>
-                    <a:blip r:embed="rId36">
+                    <a:blip r:embed="rId37">
                       <a:extLst>
                         <a:ext uri="{28A0092B-C50C-407E-A947-70E740481C1C}">
                           <a14:useLocalDpi xmlns:a14="http://schemas.microsoft.com/office/drawing/2010/main" val="0"/>
@@ -8837,23 +7795,7 @@
     </w:p>
     <w:p>
       <w:r>
-        <w:t xml:space="preserve">Teams at our imaginary company always start out with the same types of build – pull from </w:t>
-      </w:r>
-      <w:proofErr w:type="spellStart"/>
-      <w:r>
-        <w:t>github</w:t>
-      </w:r>
-      <w:proofErr w:type="spellEnd"/>
-      <w:r>
-        <w:t xml:space="preserve"> and run a </w:t>
-      </w:r>
-      <w:proofErr w:type="spellStart"/>
-      <w:r>
-        <w:t>gradle</w:t>
-      </w:r>
-      <w:proofErr w:type="spellEnd"/>
-      <w:r>
-        <w:t xml:space="preserve"> clean/install/publish. To save them some time, let’s create a meta-job that can generate Jenkins jobs with the build pipeline pre-configured.</w:t>
+        <w:t>Teams at our imaginary company always start out with the same types of build – pull from github and run a gradle clean/install/publish. To save them some time, let’s create a meta-job that can generate Jenkins jobs with the build pipeline pre-configured.</w:t>
       </w:r>
     </w:p>
     <w:p>
@@ -8901,23 +7843,7 @@
         </w:numPr>
       </w:pPr>
       <w:r>
-        <w:t>Add a string parameter with the name “</w:t>
-      </w:r>
-      <w:proofErr w:type="spellStart"/>
-      <w:r>
-        <w:t>gitUrl</w:t>
-      </w:r>
-      <w:proofErr w:type="spellEnd"/>
-      <w:r>
-        <w:t xml:space="preserve">” and the description “URL in </w:t>
-      </w:r>
-      <w:proofErr w:type="spellStart"/>
-      <w:r>
-        <w:t>GitHub</w:t>
-      </w:r>
-      <w:proofErr w:type="spellEnd"/>
-      <w:r>
-        <w:t>”</w:t>
+        <w:t>Add a string parameter with the name “gitUrl” and the description “URL in GitHub”</w:t>
       </w:r>
     </w:p>
     <w:p>
@@ -8929,23 +7855,7 @@
         </w:numPr>
       </w:pPr>
       <w:r>
-        <w:t>Add another string parameter with the name “</w:t>
-      </w:r>
-      <w:proofErr w:type="spellStart"/>
-      <w:r>
-        <w:t>gitFolder</w:t>
-      </w:r>
-      <w:proofErr w:type="spellEnd"/>
-      <w:r>
-        <w:t xml:space="preserve">” and the description “subfolder name within </w:t>
-      </w:r>
-      <w:proofErr w:type="spellStart"/>
-      <w:r>
-        <w:t>GitHub</w:t>
-      </w:r>
-      <w:proofErr w:type="spellEnd"/>
-      <w:r>
-        <w:t xml:space="preserve"> project”</w:t>
+        <w:t>Add another string parameter with the name “gitFolder” and the description “subfolder name within GitHub project”</w:t>
       </w:r>
     </w:p>
     <w:p>
@@ -8971,7 +7881,7 @@
       <w:r>
         <w:t xml:space="preserve">Paste in the script from </w:t>
       </w:r>
-      <w:hyperlink r:id="rId37" w:history="1">
+      <w:hyperlink r:id="rId38" w:history="1">
         <w:r>
           <w:rPr>
             <w:rStyle w:val="Hyperlink"/>
@@ -9108,31 +8018,8 @@
       </w:r>
     </w:p>
     <w:p>
-      <w:proofErr w:type="spellStart"/>
-      <w:proofErr w:type="gramStart"/>
-      <w:r>
-        <w:t>def</w:t>
-      </w:r>
-      <w:proofErr w:type="spellEnd"/>
-      <w:proofErr w:type="gramEnd"/>
-      <w:r>
-        <w:t xml:space="preserve"> </w:t>
-      </w:r>
-      <w:proofErr w:type="spellStart"/>
-      <w:r>
-        <w:t>buildNum</w:t>
-      </w:r>
-      <w:proofErr w:type="spellEnd"/>
-      <w:r>
-        <w:t xml:space="preserve"> = </w:t>
-      </w:r>
-      <w:proofErr w:type="spellStart"/>
-      <w:r>
-        <w:t>env</w:t>
-      </w:r>
-      <w:proofErr w:type="spellEnd"/>
-      <w:r>
-        <w:t>['BUILD_NUMBER'] as Integer</w:t>
+      <w:r>
+        <w:t>def buildNum = env['BUILD_NUMBER'] as Integer</w:t>
       </w:r>
     </w:p>
     <w:p>
@@ -9173,21 +8060,9 @@
           <w:numId w:val="16"/>
         </w:numPr>
       </w:pPr>
-      <w:proofErr w:type="spellStart"/>
-      <w:proofErr w:type="gramStart"/>
-      <w:r>
-        <w:t>docker</w:t>
-      </w:r>
-      <w:proofErr w:type="spellEnd"/>
-      <w:proofErr w:type="gramEnd"/>
-      <w:r>
-        <w:t xml:space="preserve"> stop </w:t>
-      </w:r>
-      <w:proofErr w:type="spellStart"/>
-      <w:r>
-        <w:t>jenkins</w:t>
-      </w:r>
-      <w:proofErr w:type="spellEnd"/>
+      <w:r>
+        <w:t>docker stop jenkins</w:t>
+      </w:r>
     </w:p>
     <w:p>
       <w:pPr>
@@ -9197,15 +8072,8 @@
           <w:numId w:val="16"/>
         </w:numPr>
       </w:pPr>
-      <w:proofErr w:type="spellStart"/>
-      <w:proofErr w:type="gramStart"/>
-      <w:r>
-        <w:t>docker</w:t>
-      </w:r>
-      <w:proofErr w:type="spellEnd"/>
-      <w:proofErr w:type="gramEnd"/>
-      <w:r>
-        <w:t xml:space="preserve"> stop nexus</w:t>
+      <w:r>
+        <w:t>docker stop nexus</w:t>
       </w:r>
     </w:p>
     <w:p>
@@ -9218,13 +8086,8 @@
         <w:pStyle w:val="Heading3"/>
       </w:pPr>
       <w:r>
-        <w:t xml:space="preserve">Install </w:t>
-      </w:r>
-      <w:proofErr w:type="spellStart"/>
-      <w:r>
-        <w:t>SonarQube</w:t>
-      </w:r>
-      <w:proofErr w:type="spellEnd"/>
+        <w:t>Install SonarQube</w:t>
+      </w:r>
     </w:p>
     <w:p>
       <w:r>
@@ -9237,21 +8100,11 @@
           <w:b/>
         </w:rPr>
       </w:pPr>
-      <w:proofErr w:type="spellStart"/>
-      <w:proofErr w:type="gramStart"/>
-      <w:r>
-        <w:rPr>
-          <w:b/>
-        </w:rPr>
-        <w:t>docker</w:t>
-      </w:r>
-      <w:proofErr w:type="spellEnd"/>
-      <w:proofErr w:type="gramEnd"/>
-      <w:r>
-        <w:rPr>
-          <w:b/>
-        </w:rPr>
-        <w:t xml:space="preserve"> run </w:t>
+      <w:r>
+        <w:rPr>
+          <w:b/>
+        </w:rPr>
+        <w:t xml:space="preserve">docker run </w:t>
       </w:r>
       <w:r>
         <w:rPr>
@@ -9299,35 +8152,7 @@
         <w:rPr>
           <w:b/>
         </w:rPr>
-        <w:t xml:space="preserve">2 --name </w:t>
-      </w:r>
-      <w:proofErr w:type="spellStart"/>
-      <w:r>
-        <w:rPr>
-          <w:b/>
-        </w:rPr>
-        <w:t>sonarqube</w:t>
-      </w:r>
-      <w:proofErr w:type="spellEnd"/>
-      <w:r>
-        <w:rPr>
-          <w:b/>
-        </w:rPr>
-        <w:t xml:space="preserve"> --network </w:t>
-      </w:r>
-      <w:proofErr w:type="spellStart"/>
-      <w:r>
-        <w:rPr>
-          <w:b/>
-        </w:rPr>
-        <w:t>hol</w:t>
-      </w:r>
-      <w:proofErr w:type="spellEnd"/>
-      <w:r>
-        <w:rPr>
-          <w:b/>
-        </w:rPr>
-        <w:t>-network sonarqube:7.1</w:t>
+        <w:t>2 --name sonarqube --network hol-network sonarqube:7.1</w:t>
       </w:r>
     </w:p>
     <w:p/>
@@ -9344,23 +8169,7 @@
     </w:p>
     <w:p>
       <w:r>
-        <w:t>In a browser, go to http://localhost</w:t>
-      </w:r>
-      <w:proofErr w:type="gramStart"/>
-      <w:r>
-        <w:t>:9000</w:t>
-      </w:r>
-      <w:proofErr w:type="gramEnd"/>
-      <w:r>
-        <w:t xml:space="preserve">. It </w:t>
-      </w:r>
-      <w:proofErr w:type="gramStart"/>
-      <w:r>
-        <w:t>make</w:t>
-      </w:r>
-      <w:proofErr w:type="gramEnd"/>
-      <w:r>
-        <w:t xml:space="preserve"> take about </w:t>
+        <w:t xml:space="preserve">In a browser, go to http://localhost:9000. It make take about </w:t>
       </w:r>
       <w:r>
         <w:t xml:space="preserve">a minute </w:t>
@@ -9381,15 +8190,7 @@
         <w:t>8</w:t>
       </w:r>
       <w:r>
-        <w:t xml:space="preserve"> – </w:t>
-      </w:r>
-      <w:proofErr w:type="spellStart"/>
-      <w:r>
-        <w:t>SonarQube</w:t>
-      </w:r>
-      <w:proofErr w:type="spellEnd"/>
-      <w:r>
-        <w:t xml:space="preserve"> rule</w:t>
+        <w:t xml:space="preserve"> – SonarQube rule</w:t>
       </w:r>
     </w:p>
     <w:p/>
@@ -9409,15 +8210,7 @@
     <w:p/>
     <w:p>
       <w:r>
-        <w:t xml:space="preserve">This one is extra credit so it comes with </w:t>
-      </w:r>
-      <w:proofErr w:type="gramStart"/>
-      <w:r>
-        <w:t>less instructions</w:t>
-      </w:r>
-      <w:proofErr w:type="gramEnd"/>
-      <w:r>
-        <w:t>.</w:t>
+        <w:t>This one is extra credit so it comes with less instructions.</w:t>
       </w:r>
     </w:p>
     <w:p>
@@ -9465,15 +8258,7 @@
         </w:numPr>
       </w:pPr>
       <w:r>
-        <w:t xml:space="preserve">Create a Jenkins </w:t>
-      </w:r>
-      <w:proofErr w:type="spellStart"/>
-      <w:r>
-        <w:t>FreeStyle</w:t>
-      </w:r>
-      <w:proofErr w:type="spellEnd"/>
-      <w:r>
-        <w:t xml:space="preserve"> job that includes this a Groovy System build step with this code.</w:t>
+        <w:t>Create a Jenkins FreeStyle job that includes this a Groovy System build step with this code.</w:t>
       </w:r>
     </w:p>
     <w:p>
@@ -9497,28 +8282,12 @@
         </w:numPr>
       </w:pPr>
       <w:r>
-        <w:t xml:space="preserve">Try renaming the </w:t>
-      </w:r>
-      <w:proofErr w:type="gramStart"/>
-      <w:r>
-        <w:t>sea-lion</w:t>
-      </w:r>
-      <w:proofErr w:type="gramEnd"/>
-      <w:r>
-        <w:t xml:space="preserve"> project to “osprey-invalid-permissions” and see if it fails.</w:t>
-      </w:r>
-    </w:p>
-    <w:p>
-      <w:r>
-        <w:t>While this doesn’t solve the actual security problem, it at least tells someone about it. (</w:t>
-      </w:r>
-      <w:proofErr w:type="gramStart"/>
-      <w:r>
-        <w:t>or</w:t>
-      </w:r>
-      <w:proofErr w:type="gramEnd"/>
-      <w:r>
-        <w:t xml:space="preserve"> it would, if we had build notifications set up). So you’ve made a toy example on your machine a bit safer </w:t>
+        <w:t>Try renaming the sea-lion project to “osprey-invalid-permissions” and see if it fails.</w:t>
+      </w:r>
+    </w:p>
+    <w:p>
+      <w:r>
+        <w:t xml:space="preserve">While this doesn’t solve the actual security problem, it at least tells someone about it. (or it would, if we had build notifications set up). So you’ve made a toy example on your machine a bit safer </w:t>
       </w:r>
       <w:r>
         <w:sym w:font="Wingdings" w:char="F04A"/>
@@ -9537,7 +8306,7 @@
       <w:r>
         <w:t>Final step: Cleanup</w:t>
       </w:r>
-      <w:bookmarkEnd w:id="24"/>
+      <w:bookmarkEnd w:id="23"/>
     </w:p>
     <w:p/>
     <w:p>
@@ -9562,52 +8331,24 @@
           <w:b/>
         </w:rPr>
       </w:pPr>
-      <w:proofErr w:type="spellStart"/>
-      <w:proofErr w:type="gramStart"/>
-      <w:r>
-        <w:rPr>
-          <w:b/>
-        </w:rPr>
-        <w:t>docker</w:t>
-      </w:r>
-      <w:proofErr w:type="spellEnd"/>
-      <w:proofErr w:type="gramEnd"/>
-      <w:r>
-        <w:rPr>
-          <w:b/>
-        </w:rPr>
-        <w:t xml:space="preserve"> </w:t>
-      </w:r>
-      <w:proofErr w:type="spellStart"/>
-      <w:r>
-        <w:rPr>
-          <w:b/>
-        </w:rPr>
-        <w:t>ps</w:t>
-      </w:r>
-      <w:proofErr w:type="spellEnd"/>
-    </w:p>
-    <w:p>
-      <w:pPr>
-        <w:rPr>
-          <w:b/>
-        </w:rPr>
-      </w:pPr>
-      <w:proofErr w:type="spellStart"/>
-      <w:proofErr w:type="gramStart"/>
-      <w:r>
-        <w:rPr>
-          <w:b/>
-        </w:rPr>
-        <w:t>docker</w:t>
-      </w:r>
-      <w:proofErr w:type="spellEnd"/>
-      <w:proofErr w:type="gramEnd"/>
-      <w:r>
-        <w:rPr>
-          <w:b/>
-        </w:rPr>
-        <w:t xml:space="preserve"> stop </w:t>
+      <w:r>
+        <w:rPr>
+          <w:b/>
+        </w:rPr>
+        <w:t>docker ps</w:t>
+      </w:r>
+    </w:p>
+    <w:p>
+      <w:pPr>
+        <w:rPr>
+          <w:b/>
+        </w:rPr>
+      </w:pPr>
+      <w:r>
+        <w:rPr>
+          <w:b/>
+        </w:rPr>
+        <w:t xml:space="preserve">docker stop </w:t>
       </w:r>
       <w:r>
         <w:rPr>
@@ -9623,61 +8364,37 @@
         </w:rPr>
       </w:pPr>
       <w:bookmarkStart w:id="26" w:name="_Toc397507139"/>
-      <w:proofErr w:type="spellStart"/>
-      <w:proofErr w:type="gramStart"/>
-      <w:r>
-        <w:rPr>
-          <w:b/>
-        </w:rPr>
-        <w:t>docker</w:t>
-      </w:r>
-      <w:proofErr w:type="spellEnd"/>
-      <w:proofErr w:type="gramEnd"/>
-      <w:r>
-        <w:rPr>
-          <w:b/>
-        </w:rPr>
-        <w:t xml:space="preserve"> stop </w:t>
-      </w:r>
-      <w:proofErr w:type="spellStart"/>
+      <w:r>
+        <w:rPr>
+          <w:b/>
+        </w:rPr>
+        <w:t xml:space="preserve">docker stop </w:t>
+      </w:r>
       <w:r>
         <w:rPr>
           <w:b/>
         </w:rPr>
         <w:t>jenkins</w:t>
       </w:r>
-      <w:proofErr w:type="spellEnd"/>
-    </w:p>
-    <w:p>
-      <w:pPr>
-        <w:rPr>
-          <w:b/>
-        </w:rPr>
-      </w:pPr>
-      <w:proofErr w:type="spellStart"/>
-      <w:proofErr w:type="gramStart"/>
-      <w:r>
-        <w:rPr>
-          <w:b/>
-        </w:rPr>
-        <w:t>docker</w:t>
-      </w:r>
-      <w:proofErr w:type="spellEnd"/>
-      <w:proofErr w:type="gramEnd"/>
-      <w:r>
-        <w:rPr>
-          <w:b/>
-        </w:rPr>
-        <w:t xml:space="preserve"> stop </w:t>
-      </w:r>
-      <w:proofErr w:type="spellStart"/>
+    </w:p>
+    <w:p>
+      <w:pPr>
+        <w:rPr>
+          <w:b/>
+        </w:rPr>
+      </w:pPr>
+      <w:r>
+        <w:rPr>
+          <w:b/>
+        </w:rPr>
+        <w:t xml:space="preserve">docker stop </w:t>
+      </w:r>
       <w:r>
         <w:rPr>
           <w:b/>
         </w:rPr>
         <w:t>sonarqube</w:t>
       </w:r>
-      <w:proofErr w:type="spellEnd"/>
     </w:p>
     <w:p>
       <w:pPr>
@@ -9699,162 +8416,62 @@
           <w:b/>
         </w:rPr>
       </w:pPr>
-      <w:proofErr w:type="spellStart"/>
-      <w:proofErr w:type="gramStart"/>
-      <w:r>
-        <w:rPr>
-          <w:b/>
-        </w:rPr>
-        <w:t>docker</w:t>
-      </w:r>
-      <w:proofErr w:type="spellEnd"/>
-      <w:proofErr w:type="gramEnd"/>
-      <w:r>
-        <w:rPr>
-          <w:b/>
-        </w:rPr>
-        <w:t xml:space="preserve"> </w:t>
-      </w:r>
-      <w:proofErr w:type="spellStart"/>
-      <w:r>
-        <w:rPr>
-          <w:b/>
-        </w:rPr>
-        <w:t>ps</w:t>
-      </w:r>
-      <w:proofErr w:type="spellEnd"/>
-      <w:r>
-        <w:rPr>
-          <w:b/>
-        </w:rPr>
-        <w:t xml:space="preserve"> –a</w:t>
-      </w:r>
-    </w:p>
-    <w:p>
-      <w:pPr>
-        <w:rPr>
-          <w:b/>
-        </w:rPr>
-      </w:pPr>
-      <w:proofErr w:type="spellStart"/>
-      <w:proofErr w:type="gramStart"/>
-      <w:r>
-        <w:rPr>
-          <w:b/>
-        </w:rPr>
-        <w:t>docker</w:t>
-      </w:r>
-      <w:proofErr w:type="spellEnd"/>
-      <w:proofErr w:type="gramEnd"/>
-      <w:r>
-        <w:rPr>
-          <w:b/>
-        </w:rPr>
-        <w:t xml:space="preserve"> </w:t>
-      </w:r>
-      <w:proofErr w:type="spellStart"/>
-      <w:r>
-        <w:rPr>
-          <w:b/>
-        </w:rPr>
-        <w:t>rm</w:t>
-      </w:r>
-      <w:proofErr w:type="spellEnd"/>
-      <w:r>
-        <w:rPr>
-          <w:b/>
-        </w:rPr>
-        <w:t xml:space="preserve"> </w:t>
-      </w:r>
-      <w:proofErr w:type="spellStart"/>
+      <w:r>
+        <w:rPr>
+          <w:b/>
+        </w:rPr>
+        <w:t>docker ps –a</w:t>
+      </w:r>
+    </w:p>
+    <w:p>
+      <w:pPr>
+        <w:rPr>
+          <w:b/>
+        </w:rPr>
+      </w:pPr>
+      <w:r>
+        <w:rPr>
+          <w:b/>
+        </w:rPr>
+        <w:t xml:space="preserve">docker rm </w:t>
+      </w:r>
       <w:r>
         <w:rPr>
           <w:b/>
         </w:rPr>
         <w:t>sonarqube</w:t>
       </w:r>
-      <w:proofErr w:type="spellEnd"/>
-    </w:p>
-    <w:p>
-      <w:pPr>
-        <w:rPr>
-          <w:b/>
-        </w:rPr>
-      </w:pPr>
-      <w:proofErr w:type="spellStart"/>
-      <w:proofErr w:type="gramStart"/>
-      <w:r>
-        <w:rPr>
-          <w:b/>
-        </w:rPr>
-        <w:t>docker</w:t>
-      </w:r>
-      <w:proofErr w:type="spellEnd"/>
-      <w:proofErr w:type="gramEnd"/>
-      <w:r>
-        <w:rPr>
-          <w:b/>
-        </w:rPr>
-        <w:t xml:space="preserve"> </w:t>
-      </w:r>
-      <w:proofErr w:type="spellStart"/>
-      <w:r>
-        <w:rPr>
-          <w:b/>
-        </w:rPr>
-        <w:t>rm</w:t>
-      </w:r>
-      <w:proofErr w:type="spellEnd"/>
-      <w:r>
-        <w:rPr>
-          <w:b/>
-        </w:rPr>
-        <w:t xml:space="preserve"> </w:t>
-      </w:r>
-      <w:proofErr w:type="spellStart"/>
+    </w:p>
+    <w:p>
+      <w:pPr>
+        <w:rPr>
+          <w:b/>
+        </w:rPr>
+      </w:pPr>
+      <w:r>
+        <w:rPr>
+          <w:b/>
+        </w:rPr>
+        <w:t xml:space="preserve">docker rm </w:t>
+      </w:r>
       <w:r>
         <w:rPr>
           <w:b/>
         </w:rPr>
         <w:t>jenkins</w:t>
       </w:r>
-      <w:proofErr w:type="spellEnd"/>
-    </w:p>
-    <w:p>
-      <w:pPr>
-        <w:rPr>
-          <w:b/>
-        </w:rPr>
-      </w:pPr>
-      <w:proofErr w:type="spellStart"/>
-      <w:proofErr w:type="gramStart"/>
-      <w:r>
-        <w:rPr>
-          <w:b/>
-        </w:rPr>
-        <w:t>docker</w:t>
-      </w:r>
-      <w:proofErr w:type="spellEnd"/>
-      <w:proofErr w:type="gramEnd"/>
-      <w:r>
-        <w:rPr>
-          <w:b/>
-        </w:rPr>
-        <w:t xml:space="preserve"> </w:t>
-      </w:r>
-      <w:proofErr w:type="spellStart"/>
-      <w:r>
-        <w:rPr>
-          <w:b/>
-        </w:rPr>
-        <w:t>rm</w:t>
-      </w:r>
-      <w:proofErr w:type="spellEnd"/>
-      <w:r>
-        <w:rPr>
-          <w:b/>
-        </w:rPr>
-        <w:t xml:space="preserve"> </w:t>
+    </w:p>
+    <w:p>
+      <w:pPr>
+        <w:rPr>
+          <w:b/>
+        </w:rPr>
+      </w:pPr>
+      <w:r>
+        <w:rPr>
+          <w:b/>
+        </w:rPr>
+        <w:t xml:space="preserve">docker rm </w:t>
       </w:r>
       <w:r>
         <w:rPr>
@@ -9870,132 +8487,50 @@
           <w:b/>
         </w:rPr>
       </w:pPr>
-      <w:proofErr w:type="spellStart"/>
-      <w:proofErr w:type="gramStart"/>
-      <w:r>
-        <w:rPr>
-          <w:b/>
-        </w:rPr>
-        <w:t>docker</w:t>
-      </w:r>
-      <w:proofErr w:type="spellEnd"/>
-      <w:proofErr w:type="gramEnd"/>
-      <w:r>
-        <w:rPr>
-          <w:b/>
-        </w:rPr>
-        <w:t xml:space="preserve"> images</w:t>
-      </w:r>
-    </w:p>
-    <w:p>
-      <w:pPr>
-        <w:rPr>
-          <w:b/>
-        </w:rPr>
-      </w:pPr>
-      <w:proofErr w:type="spellStart"/>
-      <w:proofErr w:type="gramStart"/>
-      <w:r>
-        <w:rPr>
-          <w:b/>
-        </w:rPr>
-        <w:t>docker</w:t>
-      </w:r>
-      <w:proofErr w:type="spellEnd"/>
-      <w:proofErr w:type="gramEnd"/>
-      <w:r>
-        <w:rPr>
-          <w:b/>
-        </w:rPr>
-        <w:t xml:space="preserve"> </w:t>
-      </w:r>
-      <w:proofErr w:type="spellStart"/>
-      <w:r>
-        <w:rPr>
-          <w:b/>
-        </w:rPr>
-        <w:t>rmi</w:t>
-      </w:r>
-      <w:proofErr w:type="spellEnd"/>
-      <w:r>
-        <w:rPr>
-          <w:b/>
-        </w:rPr>
-        <w:t xml:space="preserve"> &lt;hash1&gt;</w:t>
-      </w:r>
-    </w:p>
-    <w:p>
-      <w:pPr>
-        <w:rPr>
-          <w:b/>
-        </w:rPr>
-      </w:pPr>
-      <w:proofErr w:type="spellStart"/>
-      <w:proofErr w:type="gramStart"/>
-      <w:r>
-        <w:rPr>
-          <w:b/>
-        </w:rPr>
-        <w:t>docker</w:t>
-      </w:r>
-      <w:proofErr w:type="spellEnd"/>
-      <w:proofErr w:type="gramEnd"/>
-      <w:r>
-        <w:rPr>
-          <w:b/>
-        </w:rPr>
-        <w:t xml:space="preserve"> </w:t>
-      </w:r>
-      <w:proofErr w:type="spellStart"/>
-      <w:r>
-        <w:rPr>
-          <w:b/>
-        </w:rPr>
-        <w:t>rmi</w:t>
-      </w:r>
-      <w:proofErr w:type="spellEnd"/>
-      <w:r>
-        <w:rPr>
-          <w:b/>
-        </w:rPr>
-        <w:t xml:space="preserve"> &lt;hash2&gt;</w:t>
-      </w:r>
-    </w:p>
-    <w:p>
-      <w:pPr>
-        <w:rPr>
-          <w:b/>
-        </w:rPr>
-      </w:pPr>
-      <w:proofErr w:type="spellStart"/>
-      <w:proofErr w:type="gramStart"/>
-      <w:r>
-        <w:rPr>
-          <w:b/>
-        </w:rPr>
-        <w:t>docker</w:t>
-      </w:r>
-      <w:proofErr w:type="spellEnd"/>
-      <w:proofErr w:type="gramEnd"/>
-      <w:r>
-        <w:rPr>
-          <w:b/>
-        </w:rPr>
-        <w:t xml:space="preserve"> </w:t>
-      </w:r>
-      <w:proofErr w:type="spellStart"/>
-      <w:r>
-        <w:rPr>
-          <w:b/>
-        </w:rPr>
-        <w:t>rmi</w:t>
-      </w:r>
-      <w:proofErr w:type="spellEnd"/>
-      <w:r>
-        <w:rPr>
-          <w:b/>
-        </w:rPr>
-        <w:t xml:space="preserve"> &lt;hash3</w:t>
+      <w:r>
+        <w:rPr>
+          <w:b/>
+        </w:rPr>
+        <w:t>docker images</w:t>
+      </w:r>
+    </w:p>
+    <w:p>
+      <w:pPr>
+        <w:rPr>
+          <w:b/>
+        </w:rPr>
+      </w:pPr>
+      <w:r>
+        <w:rPr>
+          <w:b/>
+        </w:rPr>
+        <w:t>docker rmi &lt;hash1&gt;</w:t>
+      </w:r>
+    </w:p>
+    <w:p>
+      <w:pPr>
+        <w:rPr>
+          <w:b/>
+        </w:rPr>
+      </w:pPr>
+      <w:r>
+        <w:rPr>
+          <w:b/>
+        </w:rPr>
+        <w:t>docker rmi &lt;hash2&gt;</w:t>
+      </w:r>
+    </w:p>
+    <w:p>
+      <w:pPr>
+        <w:rPr>
+          <w:b/>
+        </w:rPr>
+      </w:pPr>
+      <w:r>
+        <w:rPr>
+          <w:b/>
+        </w:rPr>
+        <w:t>docker rmi &lt;hash3</w:t>
       </w:r>
       <w:r>
         <w:rPr>
@@ -10022,49 +8557,11 @@
           <w:b/>
         </w:rPr>
       </w:pPr>
-      <w:proofErr w:type="spellStart"/>
-      <w:proofErr w:type="gramStart"/>
-      <w:r>
-        <w:rPr>
-          <w:b/>
-        </w:rPr>
-        <w:t>docker</w:t>
-      </w:r>
-      <w:proofErr w:type="spellEnd"/>
-      <w:proofErr w:type="gramEnd"/>
-      <w:r>
-        <w:rPr>
-          <w:b/>
-        </w:rPr>
-        <w:t xml:space="preserve"> network </w:t>
-      </w:r>
-      <w:proofErr w:type="spellStart"/>
-      <w:r>
-        <w:rPr>
-          <w:b/>
-        </w:rPr>
-        <w:t>rm</w:t>
-      </w:r>
-      <w:proofErr w:type="spellEnd"/>
-      <w:r>
-        <w:rPr>
-          <w:b/>
-        </w:rPr>
-        <w:t xml:space="preserve"> </w:t>
-      </w:r>
-      <w:proofErr w:type="spellStart"/>
-      <w:r>
-        <w:rPr>
-          <w:b/>
-        </w:rPr>
-        <w:t>hol</w:t>
-      </w:r>
-      <w:proofErr w:type="spellEnd"/>
-      <w:r>
-        <w:rPr>
-          <w:b/>
-        </w:rPr>
-        <w:t>-network</w:t>
+      <w:r>
+        <w:rPr>
+          <w:b/>
+        </w:rPr>
+        <w:t>docker network rm hol-network</w:t>
       </w:r>
     </w:p>
     <w:p/>
@@ -10165,8 +8662,6 @@
           <w:szCs w:val="20"/>
         </w:rPr>
       </w:pPr>
-      <w:proofErr w:type="spellStart"/>
-      <w:proofErr w:type="gramStart"/>
       <w:r>
         <w:rPr>
           <w:rFonts w:ascii="Times New Roman" w:hAnsi="Times New Roman" w:cs="Times New Roman"/>
@@ -10175,41 +8670,7 @@
           <w:sz w:val="20"/>
           <w:szCs w:val="20"/>
         </w:rPr>
-        <w:t>docker</w:t>
-      </w:r>
-      <w:proofErr w:type="spellEnd"/>
-      <w:proofErr w:type="gramEnd"/>
-      <w:r>
-        <w:rPr>
-          <w:rFonts w:ascii="Times New Roman" w:hAnsi="Times New Roman" w:cs="Times New Roman"/>
-          <w:b/>
-          <w:color w:val="000000"/>
-          <w:sz w:val="20"/>
-          <w:szCs w:val="20"/>
-        </w:rPr>
-        <w:t xml:space="preserve"> exec -it --user root </w:t>
-      </w:r>
-      <w:proofErr w:type="spellStart"/>
-      <w:r>
-        <w:rPr>
-          <w:rFonts w:ascii="Times New Roman" w:hAnsi="Times New Roman" w:cs="Times New Roman"/>
-          <w:b/>
-          <w:color w:val="000000"/>
-          <w:sz w:val="20"/>
-          <w:szCs w:val="20"/>
-        </w:rPr>
-        <w:t>jenkins</w:t>
-      </w:r>
-      <w:proofErr w:type="spellEnd"/>
-      <w:r>
-        <w:rPr>
-          <w:rFonts w:ascii="Times New Roman" w:hAnsi="Times New Roman" w:cs="Times New Roman"/>
-          <w:b/>
-          <w:color w:val="000000"/>
-          <w:sz w:val="20"/>
-          <w:szCs w:val="20"/>
-        </w:rPr>
-        <w:t xml:space="preserve"> bash</w:t>
+        <w:t>docker exec -it --user root jenkins bash</w:t>
       </w:r>
     </w:p>
     <w:p>
@@ -10301,7 +8762,6 @@
           <w:szCs w:val="20"/>
         </w:rPr>
       </w:pPr>
-      <w:proofErr w:type="gramStart"/>
       <w:r>
         <w:rPr>
           <w:rFonts w:ascii="Times New Roman" w:hAnsi="Times New Roman" w:cs="Times New Roman"/>
@@ -10310,18 +8770,7 @@
           <w:sz w:val="20"/>
           <w:szCs w:val="20"/>
         </w:rPr>
-        <w:t>apt</w:t>
-      </w:r>
-      <w:proofErr w:type="gramEnd"/>
-      <w:r>
-        <w:rPr>
-          <w:rFonts w:ascii="Times New Roman" w:hAnsi="Times New Roman" w:cs="Times New Roman"/>
-          <w:b/>
-          <w:color w:val="000000"/>
-          <w:sz w:val="20"/>
-          <w:szCs w:val="20"/>
-        </w:rPr>
-        <w:t>-get update</w:t>
+        <w:t>apt-get update</w:t>
       </w:r>
     </w:p>
     <w:p>
@@ -10352,7 +8801,6 @@
           <w:szCs w:val="20"/>
         </w:rPr>
       </w:pPr>
-      <w:proofErr w:type="gramStart"/>
       <w:r>
         <w:rPr>
           <w:rFonts w:ascii="Times New Roman" w:hAnsi="Times New Roman" w:cs="Times New Roman"/>
@@ -10361,18 +8809,7 @@
           <w:sz w:val="20"/>
           <w:szCs w:val="20"/>
         </w:rPr>
-        <w:t>apt</w:t>
-      </w:r>
-      <w:proofErr w:type="gramEnd"/>
-      <w:r>
-        <w:rPr>
-          <w:rFonts w:ascii="Times New Roman" w:hAnsi="Times New Roman" w:cs="Times New Roman"/>
-          <w:b/>
-          <w:color w:val="000000"/>
-          <w:sz w:val="20"/>
-          <w:szCs w:val="20"/>
-        </w:rPr>
-        <w:t>-get install –y vim</w:t>
+        <w:t>apt-get install –y vim</w:t>
       </w:r>
     </w:p>
     <w:p>
@@ -10436,7 +8873,6 @@
           <w:szCs w:val="20"/>
         </w:rPr>
       </w:pPr>
-      <w:proofErr w:type="gramStart"/>
       <w:r>
         <w:rPr>
           <w:rFonts w:ascii="Times New Roman" w:eastAsia="Times New Roman" w:hAnsi="Times New Roman" w:cs="Times New Roman"/>
@@ -10444,57 +8880,7 @@
           <w:sz w:val="20"/>
           <w:szCs w:val="20"/>
         </w:rPr>
-        <w:t>vim</w:t>
-      </w:r>
-      <w:proofErr w:type="gramEnd"/>
-      <w:r>
-        <w:rPr>
-          <w:rFonts w:ascii="Times New Roman" w:eastAsia="Times New Roman" w:hAnsi="Times New Roman" w:cs="Times New Roman"/>
-          <w:b/>
-          <w:sz w:val="20"/>
-          <w:szCs w:val="20"/>
-        </w:rPr>
-        <w:t xml:space="preserve"> /</w:t>
-      </w:r>
-      <w:proofErr w:type="spellStart"/>
-      <w:r>
-        <w:rPr>
-          <w:rFonts w:ascii="Times New Roman" w:eastAsia="Times New Roman" w:hAnsi="Times New Roman" w:cs="Times New Roman"/>
-          <w:b/>
-          <w:sz w:val="20"/>
-          <w:szCs w:val="20"/>
-        </w:rPr>
-        <w:t>var</w:t>
-      </w:r>
-      <w:proofErr w:type="spellEnd"/>
-      <w:r>
-        <w:rPr>
-          <w:rFonts w:ascii="Times New Roman" w:eastAsia="Times New Roman" w:hAnsi="Times New Roman" w:cs="Times New Roman"/>
-          <w:b/>
-          <w:sz w:val="20"/>
-          <w:szCs w:val="20"/>
-        </w:rPr>
-        <w:t>/</w:t>
-      </w:r>
-      <w:proofErr w:type="spellStart"/>
-      <w:r>
-        <w:rPr>
-          <w:rFonts w:ascii="Times New Roman" w:eastAsia="Times New Roman" w:hAnsi="Times New Roman" w:cs="Times New Roman"/>
-          <w:b/>
-          <w:sz w:val="20"/>
-          <w:szCs w:val="20"/>
-        </w:rPr>
-        <w:t>jenkins_home</w:t>
-      </w:r>
-      <w:proofErr w:type="spellEnd"/>
-      <w:r>
-        <w:rPr>
-          <w:rFonts w:ascii="Times New Roman" w:eastAsia="Times New Roman" w:hAnsi="Times New Roman" w:cs="Times New Roman"/>
-          <w:b/>
-          <w:sz w:val="20"/>
-          <w:szCs w:val="20"/>
-        </w:rPr>
-        <w:t>/config.xml</w:t>
+        <w:t>vim /var/jenkins_home/config.xml</w:t>
       </w:r>
     </w:p>
     <w:p>
@@ -10553,27 +8939,25 @@
           <w:sz w:val="20"/>
           <w:szCs w:val="20"/>
         </w:rPr>
-        <w:t>&lt;</w:t>
-      </w:r>
-      <w:proofErr w:type="spellStart"/>
-      <w:proofErr w:type="gramStart"/>
-      <w:r>
+        <w:t>&lt;authorizationStrategy class="hudson.security.FullControlOnceLoggedInAuthorizationStrategy"&gt;</w:t>
+      </w:r>
+    </w:p>
+    <w:p>
+      <w:pPr>
+        <w:pStyle w:val="ListParagraph"/>
         <w:rPr>
           <w:rFonts w:ascii="Times New Roman" w:eastAsia="Times New Roman" w:hAnsi="Times New Roman" w:cs="Times New Roman"/>
           <w:sz w:val="20"/>
           <w:szCs w:val="20"/>
         </w:rPr>
-        <w:t>authorizationStrategy</w:t>
-      </w:r>
-      <w:proofErr w:type="spellEnd"/>
-      <w:proofErr w:type="gramEnd"/>
+      </w:pPr>
       <w:r>
         <w:rPr>
           <w:rFonts w:ascii="Times New Roman" w:eastAsia="Times New Roman" w:hAnsi="Times New Roman" w:cs="Times New Roman"/>
           <w:sz w:val="20"/>
           <w:szCs w:val="20"/>
         </w:rPr>
-        <w:t xml:space="preserve"> class="hudson.security.FullControlOnceLoggedInAuthorizationStrategy"&gt;</w:t>
+        <w:t xml:space="preserve">    &lt;denyAnonymousReadAccess&gt;true&lt;/denyAnonymousReadAccess&gt;</w:t>
       </w:r>
     </w:p>
     <w:p>
@@ -10591,45 +8975,43 @@
           <w:sz w:val="20"/>
           <w:szCs w:val="20"/>
         </w:rPr>
-        <w:t xml:space="preserve">    &lt;</w:t>
-      </w:r>
-      <w:proofErr w:type="spellStart"/>
-      <w:proofErr w:type="gramStart"/>
-      <w:r>
+        <w:t xml:space="preserve">  &lt;/authorizationStrategy&gt;</w:t>
+      </w:r>
+    </w:p>
+    <w:p>
+      <w:pPr>
+        <w:pStyle w:val="ListParagraph"/>
         <w:rPr>
           <w:rFonts w:ascii="Times New Roman" w:eastAsia="Times New Roman" w:hAnsi="Times New Roman" w:cs="Times New Roman"/>
           <w:sz w:val="20"/>
           <w:szCs w:val="20"/>
         </w:rPr>
-        <w:t>denyAnonymousReadAccess</w:t>
-      </w:r>
-      <w:proofErr w:type="spellEnd"/>
-      <w:proofErr w:type="gramEnd"/>
+      </w:pPr>
       <w:r>
         <w:rPr>
           <w:rFonts w:ascii="Times New Roman" w:eastAsia="Times New Roman" w:hAnsi="Times New Roman" w:cs="Times New Roman"/>
           <w:sz w:val="20"/>
           <w:szCs w:val="20"/>
         </w:rPr>
-        <w:t>&gt;true&lt;/</w:t>
-      </w:r>
-      <w:proofErr w:type="spellStart"/>
-      <w:r>
+        <w:t xml:space="preserve">  &lt;securityRealm class="hudson.security.HudsonPrivateSecurityRealm"&gt;</w:t>
+      </w:r>
+    </w:p>
+    <w:p>
+      <w:pPr>
+        <w:pStyle w:val="ListParagraph"/>
         <w:rPr>
           <w:rFonts w:ascii="Times New Roman" w:eastAsia="Times New Roman" w:hAnsi="Times New Roman" w:cs="Times New Roman"/>
           <w:sz w:val="20"/>
           <w:szCs w:val="20"/>
         </w:rPr>
-        <w:t>denyAnonymousReadAccess</w:t>
-      </w:r>
-      <w:proofErr w:type="spellEnd"/>
+      </w:pPr>
       <w:r>
         <w:rPr>
           <w:rFonts w:ascii="Times New Roman" w:eastAsia="Times New Roman" w:hAnsi="Times New Roman" w:cs="Times New Roman"/>
           <w:sz w:val="20"/>
           <w:szCs w:val="20"/>
         </w:rPr>
-        <w:t>&gt;</w:t>
+        <w:t xml:space="preserve">    &lt;disableSignup&gt;true&lt;/disableSignup&gt;</w:t>
       </w:r>
     </w:p>
     <w:p>
@@ -10647,229 +9029,25 @@
           <w:sz w:val="20"/>
           <w:szCs w:val="20"/>
         </w:rPr>
-        <w:t xml:space="preserve">  &lt;/</w:t>
-      </w:r>
-      <w:proofErr w:type="spellStart"/>
-      <w:r>
+        <w:t xml:space="preserve">    &lt;enableCaptcha&gt;false&lt;/enableCaptcha&gt;</w:t>
+      </w:r>
+    </w:p>
+    <w:p>
+      <w:pPr>
+        <w:pStyle w:val="ListParagraph"/>
         <w:rPr>
           <w:rFonts w:ascii="Times New Roman" w:eastAsia="Times New Roman" w:hAnsi="Times New Roman" w:cs="Times New Roman"/>
           <w:sz w:val="20"/>
           <w:szCs w:val="20"/>
         </w:rPr>
-        <w:t>authorizationStrategy</w:t>
-      </w:r>
-      <w:proofErr w:type="spellEnd"/>
+      </w:pPr>
       <w:r>
         <w:rPr>
           <w:rFonts w:ascii="Times New Roman" w:eastAsia="Times New Roman" w:hAnsi="Times New Roman" w:cs="Times New Roman"/>
           <w:sz w:val="20"/>
           <w:szCs w:val="20"/>
         </w:rPr>
-        <w:t>&gt;</w:t>
-      </w:r>
-    </w:p>
-    <w:p>
-      <w:pPr>
-        <w:pStyle w:val="ListParagraph"/>
-        <w:rPr>
-          <w:rFonts w:ascii="Times New Roman" w:eastAsia="Times New Roman" w:hAnsi="Times New Roman" w:cs="Times New Roman"/>
-          <w:sz w:val="20"/>
-          <w:szCs w:val="20"/>
-        </w:rPr>
-      </w:pPr>
-      <w:r>
-        <w:rPr>
-          <w:rFonts w:ascii="Times New Roman" w:eastAsia="Times New Roman" w:hAnsi="Times New Roman" w:cs="Times New Roman"/>
-          <w:sz w:val="20"/>
-          <w:szCs w:val="20"/>
-        </w:rPr>
-        <w:t xml:space="preserve">  &lt;</w:t>
-      </w:r>
-      <w:proofErr w:type="spellStart"/>
-      <w:proofErr w:type="gramStart"/>
-      <w:r>
-        <w:rPr>
-          <w:rFonts w:ascii="Times New Roman" w:eastAsia="Times New Roman" w:hAnsi="Times New Roman" w:cs="Times New Roman"/>
-          <w:sz w:val="20"/>
-          <w:szCs w:val="20"/>
-        </w:rPr>
-        <w:t>securityRealm</w:t>
-      </w:r>
-      <w:proofErr w:type="spellEnd"/>
-      <w:proofErr w:type="gramEnd"/>
-      <w:r>
-        <w:rPr>
-          <w:rFonts w:ascii="Times New Roman" w:eastAsia="Times New Roman" w:hAnsi="Times New Roman" w:cs="Times New Roman"/>
-          <w:sz w:val="20"/>
-          <w:szCs w:val="20"/>
-        </w:rPr>
-        <w:t xml:space="preserve"> class="</w:t>
-      </w:r>
-      <w:proofErr w:type="spellStart"/>
-      <w:r>
-        <w:rPr>
-          <w:rFonts w:ascii="Times New Roman" w:eastAsia="Times New Roman" w:hAnsi="Times New Roman" w:cs="Times New Roman"/>
-          <w:sz w:val="20"/>
-          <w:szCs w:val="20"/>
-        </w:rPr>
-        <w:t>hudson.security.HudsonPrivateSecurityRealm</w:t>
-      </w:r>
-      <w:proofErr w:type="spellEnd"/>
-      <w:r>
-        <w:rPr>
-          <w:rFonts w:ascii="Times New Roman" w:eastAsia="Times New Roman" w:hAnsi="Times New Roman" w:cs="Times New Roman"/>
-          <w:sz w:val="20"/>
-          <w:szCs w:val="20"/>
-        </w:rPr>
-        <w:t>"&gt;</w:t>
-      </w:r>
-    </w:p>
-    <w:p>
-      <w:pPr>
-        <w:pStyle w:val="ListParagraph"/>
-        <w:rPr>
-          <w:rFonts w:ascii="Times New Roman" w:eastAsia="Times New Roman" w:hAnsi="Times New Roman" w:cs="Times New Roman"/>
-          <w:sz w:val="20"/>
-          <w:szCs w:val="20"/>
-        </w:rPr>
-      </w:pPr>
-      <w:r>
-        <w:rPr>
-          <w:rFonts w:ascii="Times New Roman" w:eastAsia="Times New Roman" w:hAnsi="Times New Roman" w:cs="Times New Roman"/>
-          <w:sz w:val="20"/>
-          <w:szCs w:val="20"/>
-        </w:rPr>
-        <w:t xml:space="preserve">    &lt;</w:t>
-      </w:r>
-      <w:proofErr w:type="spellStart"/>
-      <w:proofErr w:type="gramStart"/>
-      <w:r>
-        <w:rPr>
-          <w:rFonts w:ascii="Times New Roman" w:eastAsia="Times New Roman" w:hAnsi="Times New Roman" w:cs="Times New Roman"/>
-          <w:sz w:val="20"/>
-          <w:szCs w:val="20"/>
-        </w:rPr>
-        <w:t>disableSignup</w:t>
-      </w:r>
-      <w:proofErr w:type="spellEnd"/>
-      <w:proofErr w:type="gramEnd"/>
-      <w:r>
-        <w:rPr>
-          <w:rFonts w:ascii="Times New Roman" w:eastAsia="Times New Roman" w:hAnsi="Times New Roman" w:cs="Times New Roman"/>
-          <w:sz w:val="20"/>
-          <w:szCs w:val="20"/>
-        </w:rPr>
-        <w:t>&gt;true&lt;/</w:t>
-      </w:r>
-      <w:proofErr w:type="spellStart"/>
-      <w:r>
-        <w:rPr>
-          <w:rFonts w:ascii="Times New Roman" w:eastAsia="Times New Roman" w:hAnsi="Times New Roman" w:cs="Times New Roman"/>
-          <w:sz w:val="20"/>
-          <w:szCs w:val="20"/>
-        </w:rPr>
-        <w:t>disableSignup</w:t>
-      </w:r>
-      <w:proofErr w:type="spellEnd"/>
-      <w:r>
-        <w:rPr>
-          <w:rFonts w:ascii="Times New Roman" w:eastAsia="Times New Roman" w:hAnsi="Times New Roman" w:cs="Times New Roman"/>
-          <w:sz w:val="20"/>
-          <w:szCs w:val="20"/>
-        </w:rPr>
-        <w:t>&gt;</w:t>
-      </w:r>
-    </w:p>
-    <w:p>
-      <w:pPr>
-        <w:pStyle w:val="ListParagraph"/>
-        <w:rPr>
-          <w:rFonts w:ascii="Times New Roman" w:eastAsia="Times New Roman" w:hAnsi="Times New Roman" w:cs="Times New Roman"/>
-          <w:sz w:val="20"/>
-          <w:szCs w:val="20"/>
-        </w:rPr>
-      </w:pPr>
-      <w:r>
-        <w:rPr>
-          <w:rFonts w:ascii="Times New Roman" w:eastAsia="Times New Roman" w:hAnsi="Times New Roman" w:cs="Times New Roman"/>
-          <w:sz w:val="20"/>
-          <w:szCs w:val="20"/>
-        </w:rPr>
-        <w:t xml:space="preserve">    &lt;</w:t>
-      </w:r>
-      <w:proofErr w:type="spellStart"/>
-      <w:proofErr w:type="gramStart"/>
-      <w:r>
-        <w:rPr>
-          <w:rFonts w:ascii="Times New Roman" w:eastAsia="Times New Roman" w:hAnsi="Times New Roman" w:cs="Times New Roman"/>
-          <w:sz w:val="20"/>
-          <w:szCs w:val="20"/>
-        </w:rPr>
-        <w:t>enableCaptcha</w:t>
-      </w:r>
-      <w:proofErr w:type="spellEnd"/>
-      <w:proofErr w:type="gramEnd"/>
-      <w:r>
-        <w:rPr>
-          <w:rFonts w:ascii="Times New Roman" w:eastAsia="Times New Roman" w:hAnsi="Times New Roman" w:cs="Times New Roman"/>
-          <w:sz w:val="20"/>
-          <w:szCs w:val="20"/>
-        </w:rPr>
-        <w:t>&gt;false&lt;/</w:t>
-      </w:r>
-      <w:proofErr w:type="spellStart"/>
-      <w:r>
-        <w:rPr>
-          <w:rFonts w:ascii="Times New Roman" w:eastAsia="Times New Roman" w:hAnsi="Times New Roman" w:cs="Times New Roman"/>
-          <w:sz w:val="20"/>
-          <w:szCs w:val="20"/>
-        </w:rPr>
-        <w:t>enableCaptcha</w:t>
-      </w:r>
-      <w:proofErr w:type="spellEnd"/>
-      <w:r>
-        <w:rPr>
-          <w:rFonts w:ascii="Times New Roman" w:eastAsia="Times New Roman" w:hAnsi="Times New Roman" w:cs="Times New Roman"/>
-          <w:sz w:val="20"/>
-          <w:szCs w:val="20"/>
-        </w:rPr>
-        <w:t>&gt;</w:t>
-      </w:r>
-    </w:p>
-    <w:p>
-      <w:pPr>
-        <w:pStyle w:val="ListParagraph"/>
-        <w:rPr>
-          <w:rFonts w:ascii="Times New Roman" w:eastAsia="Times New Roman" w:hAnsi="Times New Roman" w:cs="Times New Roman"/>
-          <w:sz w:val="20"/>
-          <w:szCs w:val="20"/>
-        </w:rPr>
-      </w:pPr>
-      <w:r>
-        <w:rPr>
-          <w:rFonts w:ascii="Times New Roman" w:eastAsia="Times New Roman" w:hAnsi="Times New Roman" w:cs="Times New Roman"/>
-          <w:sz w:val="20"/>
-          <w:szCs w:val="20"/>
-        </w:rPr>
-        <w:t xml:space="preserve">  &lt;/</w:t>
-      </w:r>
-      <w:proofErr w:type="spellStart"/>
-      <w:r>
-        <w:rPr>
-          <w:rFonts w:ascii="Times New Roman" w:eastAsia="Times New Roman" w:hAnsi="Times New Roman" w:cs="Times New Roman"/>
-          <w:sz w:val="20"/>
-          <w:szCs w:val="20"/>
-        </w:rPr>
-        <w:t>securityRealm</w:t>
-      </w:r>
-      <w:proofErr w:type="spellEnd"/>
-      <w:r>
-        <w:rPr>
-          <w:rFonts w:ascii="Times New Roman" w:eastAsia="Times New Roman" w:hAnsi="Times New Roman" w:cs="Times New Roman"/>
-          <w:sz w:val="20"/>
-          <w:szCs w:val="20"/>
-        </w:rPr>
-        <w:t>&gt;</w:t>
+        <w:t xml:space="preserve">  &lt;/securityRealm&gt;</w:t>
       </w:r>
     </w:p>
     <w:p>
@@ -11005,8 +9183,6 @@
           <w:szCs w:val="20"/>
         </w:rPr>
       </w:pPr>
-      <w:proofErr w:type="spellStart"/>
-      <w:proofErr w:type="gramStart"/>
       <w:r>
         <w:rPr>
           <w:rFonts w:ascii="Times New Roman" w:eastAsia="Times New Roman" w:hAnsi="Times New Roman" w:cs="Times New Roman"/>
@@ -11014,30 +9190,8 @@
           <w:sz w:val="20"/>
           <w:szCs w:val="20"/>
         </w:rPr>
-        <w:t>docker</w:t>
-      </w:r>
-      <w:proofErr w:type="spellEnd"/>
-      <w:proofErr w:type="gramEnd"/>
-      <w:r>
-        <w:rPr>
-          <w:rFonts w:ascii="Times New Roman" w:eastAsia="Times New Roman" w:hAnsi="Times New Roman" w:cs="Times New Roman"/>
-          <w:b/>
-          <w:sz w:val="20"/>
-          <w:szCs w:val="20"/>
-        </w:rPr>
-        <w:t xml:space="preserve"> restart </w:t>
-      </w:r>
-      <w:proofErr w:type="spellStart"/>
-      <w:r>
-        <w:rPr>
-          <w:rFonts w:ascii="Times New Roman" w:eastAsia="Times New Roman" w:hAnsi="Times New Roman" w:cs="Times New Roman"/>
-          <w:b/>
-          <w:sz w:val="20"/>
-          <w:szCs w:val="20"/>
-        </w:rPr>
-        <w:t>jenkins</w:t>
-      </w:r>
-      <w:proofErr w:type="spellEnd"/>
+        <w:t>docker restart jenkins</w:t>
+      </w:r>
     </w:p>
     <w:p>
       <w:pPr>
@@ -11061,15 +9215,7 @@
         <w:t xml:space="preserve">  </w:t>
       </w:r>
       <w:r>
-        <w:t xml:space="preserve">Slower way – delete your </w:t>
-      </w:r>
-      <w:proofErr w:type="spellStart"/>
-      <w:r>
-        <w:t>docker</w:t>
-      </w:r>
-      <w:proofErr w:type="spellEnd"/>
-      <w:r>
-        <w:t xml:space="preserve"> container/image and start over</w:t>
+        <w:t>Slower way – delete your docker container/image and start over</w:t>
       </w:r>
     </w:p>
     <w:p>
@@ -11119,7 +9265,7 @@
       <w:bookmarkEnd w:id="27"/>
     </w:p>
     <w:p>
-      <w:hyperlink r:id="rId38" w:history="1">
+      <w:hyperlink r:id="rId39" w:history="1">
         <w:r>
           <w:rPr>
             <w:rStyle w:val="Hyperlink"/>
@@ -11132,7 +9278,7 @@
       </w:r>
     </w:p>
     <w:p>
-      <w:hyperlink r:id="rId39" w:history="1">
+      <w:hyperlink r:id="rId40" w:history="1">
         <w:r>
           <w:rPr>
             <w:rStyle w:val="Hyperlink"/>
@@ -11145,7 +9291,7 @@
       </w:r>
     </w:p>
     <w:p>
-      <w:hyperlink r:id="rId40" w:history="1">
+      <w:hyperlink r:id="rId41" w:history="1">
         <w:r>
           <w:rPr>
             <w:rStyle w:val="Hyperlink"/>
@@ -11168,7 +9314,7 @@
       </w:r>
     </w:p>
     <w:p>
-      <w:hyperlink r:id="rId41" w:history="1">
+      <w:hyperlink r:id="rId42" w:history="1">
         <w:r>
           <w:rPr>
             <w:rStyle w:val="Hyperlink"/>
@@ -11181,7 +9327,7 @@
       </w:r>
     </w:p>
     <w:p>
-      <w:hyperlink r:id="rId42" w:history="1">
+      <w:hyperlink r:id="rId43" w:history="1">
         <w:r>
           <w:rPr>
             <w:rStyle w:val="Hyperlink"/>
@@ -11194,7 +9340,7 @@
       </w:r>
     </w:p>
     <w:p>
-      <w:hyperlink r:id="rId43" w:history="1">
+      <w:hyperlink r:id="rId44" w:history="1">
         <w:r>
           <w:rPr>
             <w:rStyle w:val="Hyperlink"/>
@@ -11207,7 +9353,7 @@
       </w:r>
     </w:p>
     <w:p>
-      <w:hyperlink r:id="rId44" w:history="1">
+      <w:hyperlink r:id="rId45" w:history="1">
         <w:r>
           <w:rPr>
             <w:rStyle w:val="Hyperlink"/>
@@ -13209,6 +11355,92 @@
     <w:nsid w:val="71EC336D"/>
     <w:multiLevelType w:val="hybridMultilevel"/>
     <w:tmpl w:val="26EC9816"/>
+    <w:lvl w:ilvl="0" w:tplc="0409000F">
+      <w:start w:val="1"/>
+      <w:numFmt w:val="decimal"/>
+      <w:lvlText w:val="%1."/>
+      <w:lvlJc w:val="left"/>
+      <w:pPr>
+        <w:ind w:left="720" w:hanging="360"/>
+      </w:pPr>
+    </w:lvl>
+    <w:lvl w:ilvl="1" w:tplc="04090019" w:tentative="1">
+      <w:start w:val="1"/>
+      <w:numFmt w:val="lowerLetter"/>
+      <w:lvlText w:val="%2."/>
+      <w:lvlJc w:val="left"/>
+      <w:pPr>
+        <w:ind w:left="1440" w:hanging="360"/>
+      </w:pPr>
+    </w:lvl>
+    <w:lvl w:ilvl="2" w:tplc="0409001B" w:tentative="1">
+      <w:start w:val="1"/>
+      <w:numFmt w:val="lowerRoman"/>
+      <w:lvlText w:val="%3."/>
+      <w:lvlJc w:val="right"/>
+      <w:pPr>
+        <w:ind w:left="2160" w:hanging="180"/>
+      </w:pPr>
+    </w:lvl>
+    <w:lvl w:ilvl="3" w:tplc="0409000F" w:tentative="1">
+      <w:start w:val="1"/>
+      <w:numFmt w:val="decimal"/>
+      <w:lvlText w:val="%4."/>
+      <w:lvlJc w:val="left"/>
+      <w:pPr>
+        <w:ind w:left="2880" w:hanging="360"/>
+      </w:pPr>
+    </w:lvl>
+    <w:lvl w:ilvl="4" w:tplc="04090019" w:tentative="1">
+      <w:start w:val="1"/>
+      <w:numFmt w:val="lowerLetter"/>
+      <w:lvlText w:val="%5."/>
+      <w:lvlJc w:val="left"/>
+      <w:pPr>
+        <w:ind w:left="3600" w:hanging="360"/>
+      </w:pPr>
+    </w:lvl>
+    <w:lvl w:ilvl="5" w:tplc="0409001B" w:tentative="1">
+      <w:start w:val="1"/>
+      <w:numFmt w:val="lowerRoman"/>
+      <w:lvlText w:val="%6."/>
+      <w:lvlJc w:val="right"/>
+      <w:pPr>
+        <w:ind w:left="4320" w:hanging="180"/>
+      </w:pPr>
+    </w:lvl>
+    <w:lvl w:ilvl="6" w:tplc="0409000F" w:tentative="1">
+      <w:start w:val="1"/>
+      <w:numFmt w:val="decimal"/>
+      <w:lvlText w:val="%7."/>
+      <w:lvlJc w:val="left"/>
+      <w:pPr>
+        <w:ind w:left="5040" w:hanging="360"/>
+      </w:pPr>
+    </w:lvl>
+    <w:lvl w:ilvl="7" w:tplc="04090019" w:tentative="1">
+      <w:start w:val="1"/>
+      <w:numFmt w:val="lowerLetter"/>
+      <w:lvlText w:val="%8."/>
+      <w:lvlJc w:val="left"/>
+      <w:pPr>
+        <w:ind w:left="5760" w:hanging="360"/>
+      </w:pPr>
+    </w:lvl>
+    <w:lvl w:ilvl="8" w:tplc="0409001B" w:tentative="1">
+      <w:start w:val="1"/>
+      <w:numFmt w:val="lowerRoman"/>
+      <w:lvlText w:val="%9."/>
+      <w:lvlJc w:val="right"/>
+      <w:pPr>
+        <w:ind w:left="6480" w:hanging="180"/>
+      </w:pPr>
+    </w:lvl>
+  </w:abstractNum>
+  <w:abstractNum w:abstractNumId="23">
+    <w:nsid w:val="76432E44"/>
+    <w:multiLevelType w:val="hybridMultilevel"/>
+    <w:tmpl w:val="2954CD76"/>
     <w:lvl w:ilvl="0" w:tplc="0409000F">
       <w:start w:val="1"/>
       <w:numFmt w:val="decimal"/>
@@ -13359,6 +11591,9 @@
   </w:num>
   <w:num w:numId="23">
     <w:abstractNumId w:val="4"/>
+  </w:num>
+  <w:num w:numId="24">
+    <w:abstractNumId w:val="23"/>
   </w:num>
   <w:numIdMacAtCleanup w:val="22"/>
 </w:numbering>

</xml_diff>

<commit_message>
point to maven central
</commit_message>
<xml_diff>
--- a/Automating Stack HOL Instructions.docx
+++ b/Automating Stack HOL Instructions.docx
@@ -1727,11 +1727,19 @@
       <w:r>
         <w:t xml:space="preserve">run </w:t>
       </w:r>
-      <w:r>
-        <w:rPr>
-          <w:b/>
-        </w:rPr>
-        <w:t xml:space="preserve">docker </w:t>
+      <w:proofErr w:type="spellStart"/>
+      <w:r>
+        <w:rPr>
+          <w:b/>
+        </w:rPr>
+        <w:t>docker</w:t>
+      </w:r>
+      <w:proofErr w:type="spellEnd"/>
+      <w:r>
+        <w:rPr>
+          <w:b/>
+        </w:rPr>
+        <w:t xml:space="preserve"> </w:t>
       </w:r>
       <w:r>
         <w:rPr>
@@ -1796,15 +1804,10 @@
           <w:sz w:val="22"/>
           <w:szCs w:val="22"/>
         </w:rPr>
-        <w:t>$ docker --version</w:t>
-      </w:r>
-    </w:p>
-    <w:p>
-      <w:pPr>
-        <w:rPr>
-          <w:b/>
-        </w:rPr>
-      </w:pPr>
+        <w:t xml:space="preserve">$ </w:t>
+      </w:r>
+      <w:proofErr w:type="spellStart"/>
+      <w:proofErr w:type="gramStart"/>
       <w:r>
         <w:rPr>
           <w:rFonts w:ascii="Menlo Regular" w:hAnsi="Menlo Regular" w:cs="Menlo Regular"/>
@@ -1812,6 +1815,33 @@
           <w:sz w:val="22"/>
           <w:szCs w:val="22"/>
         </w:rPr>
+        <w:t>docker</w:t>
+      </w:r>
+      <w:proofErr w:type="spellEnd"/>
+      <w:proofErr w:type="gramEnd"/>
+      <w:r>
+        <w:rPr>
+          <w:rFonts w:ascii="Menlo Regular" w:hAnsi="Menlo Regular" w:cs="Menlo Regular"/>
+          <w:color w:val="000000"/>
+          <w:sz w:val="22"/>
+          <w:szCs w:val="22"/>
+        </w:rPr>
+        <w:t xml:space="preserve"> --version</w:t>
+      </w:r>
+    </w:p>
+    <w:p>
+      <w:pPr>
+        <w:rPr>
+          <w:b/>
+        </w:rPr>
+      </w:pPr>
+      <w:r>
+        <w:rPr>
+          <w:rFonts w:ascii="Menlo Regular" w:hAnsi="Menlo Regular" w:cs="Menlo Regular"/>
+          <w:color w:val="000000"/>
+          <w:sz w:val="22"/>
+          <w:szCs w:val="22"/>
+        </w:rPr>
         <w:t>Docker version 18.06.0-ce, build 0ffa825</w:t>
       </w:r>
     </w:p>
@@ -1833,7 +1863,15 @@
         <w:t>just under 2G</w:t>
       </w:r>
       <w:r>
-        <w:t>B combined. So as not to tax the conference network, please pull them in advance. This will also let you deal with any corporate internet proxies while you are still at work and can ask for help.</w:t>
+        <w:t xml:space="preserve">B combined. So as not to tax the conference network, please pull them in advance. This will also let you deal with any corporate </w:t>
+      </w:r>
+      <w:proofErr w:type="gramStart"/>
+      <w:r>
+        <w:t>internet</w:t>
+      </w:r>
+      <w:proofErr w:type="gramEnd"/>
+      <w:r>
+        <w:t xml:space="preserve"> proxies while you are still at work and can ask for help.</w:t>
       </w:r>
     </w:p>
     <w:p/>
@@ -1848,11 +1886,35 @@
           <w:b/>
         </w:rPr>
       </w:pPr>
-      <w:r>
-        <w:rPr>
-          <w:b/>
-        </w:rPr>
-        <w:t>docker pull sonatype/nexus3</w:t>
+      <w:proofErr w:type="spellStart"/>
+      <w:proofErr w:type="gramStart"/>
+      <w:r>
+        <w:rPr>
+          <w:b/>
+        </w:rPr>
+        <w:t>docker</w:t>
+      </w:r>
+      <w:proofErr w:type="spellEnd"/>
+      <w:proofErr w:type="gramEnd"/>
+      <w:r>
+        <w:rPr>
+          <w:b/>
+        </w:rPr>
+        <w:t xml:space="preserve"> pull </w:t>
+      </w:r>
+      <w:proofErr w:type="spellStart"/>
+      <w:r>
+        <w:rPr>
+          <w:b/>
+        </w:rPr>
+        <w:t>sonatype</w:t>
+      </w:r>
+      <w:proofErr w:type="spellEnd"/>
+      <w:r>
+        <w:rPr>
+          <w:b/>
+        </w:rPr>
+        <w:t>/nexus3</w:t>
       </w:r>
       <w:r>
         <w:rPr>
@@ -1867,11 +1929,35 @@
           <w:b/>
         </w:rPr>
       </w:pPr>
-      <w:r>
-        <w:rPr>
-          <w:b/>
-        </w:rPr>
-        <w:t>docker pull jenkins/jenkins:</w:t>
+      <w:proofErr w:type="spellStart"/>
+      <w:proofErr w:type="gramStart"/>
+      <w:r>
+        <w:rPr>
+          <w:b/>
+        </w:rPr>
+        <w:t>docker</w:t>
+      </w:r>
+      <w:proofErr w:type="spellEnd"/>
+      <w:proofErr w:type="gramEnd"/>
+      <w:r>
+        <w:rPr>
+          <w:b/>
+        </w:rPr>
+        <w:t xml:space="preserve"> pull </w:t>
+      </w:r>
+      <w:proofErr w:type="spellStart"/>
+      <w:r>
+        <w:rPr>
+          <w:b/>
+        </w:rPr>
+        <w:t>jenkins</w:t>
+      </w:r>
+      <w:proofErr w:type="spellEnd"/>
+      <w:r>
+        <w:rPr>
+          <w:b/>
+        </w:rPr>
+        <w:t>/jenkins:</w:t>
       </w:r>
       <w:r>
         <w:rPr>
@@ -1886,11 +1972,21 @@
           <w:b/>
         </w:rPr>
       </w:pPr>
-      <w:r>
-        <w:rPr>
-          <w:b/>
-        </w:rPr>
-        <w:t xml:space="preserve">docker pull </w:t>
+      <w:proofErr w:type="spellStart"/>
+      <w:proofErr w:type="gramStart"/>
+      <w:r>
+        <w:rPr>
+          <w:b/>
+        </w:rPr>
+        <w:t>docker</w:t>
+      </w:r>
+      <w:proofErr w:type="spellEnd"/>
+      <w:proofErr w:type="gramEnd"/>
+      <w:r>
+        <w:rPr>
+          <w:b/>
+        </w:rPr>
+        <w:t xml:space="preserve"> pull </w:t>
       </w:r>
       <w:r>
         <w:rPr>
@@ -1978,7 +2074,49 @@
           <w:sz w:val="22"/>
           <w:szCs w:val="22"/>
         </w:rPr>
-        <w:t>$ docker pull sonatype/nexus3:3.13.0</w:t>
+        <w:t xml:space="preserve">$ </w:t>
+      </w:r>
+      <w:proofErr w:type="spellStart"/>
+      <w:proofErr w:type="gramStart"/>
+      <w:r>
+        <w:rPr>
+          <w:rFonts w:ascii="Menlo Regular" w:hAnsi="Menlo Regular" w:cs="Menlo Regular"/>
+          <w:color w:val="000000"/>
+          <w:sz w:val="22"/>
+          <w:szCs w:val="22"/>
+        </w:rPr>
+        <w:t>docker</w:t>
+      </w:r>
+      <w:proofErr w:type="spellEnd"/>
+      <w:proofErr w:type="gramEnd"/>
+      <w:r>
+        <w:rPr>
+          <w:rFonts w:ascii="Menlo Regular" w:hAnsi="Menlo Regular" w:cs="Menlo Regular"/>
+          <w:color w:val="000000"/>
+          <w:sz w:val="22"/>
+          <w:szCs w:val="22"/>
+        </w:rPr>
+        <w:t xml:space="preserve"> pull </w:t>
+      </w:r>
+      <w:proofErr w:type="spellStart"/>
+      <w:r>
+        <w:rPr>
+          <w:rFonts w:ascii="Menlo Regular" w:hAnsi="Menlo Regular" w:cs="Menlo Regular"/>
+          <w:color w:val="000000"/>
+          <w:sz w:val="22"/>
+          <w:szCs w:val="22"/>
+        </w:rPr>
+        <w:t>sonatype</w:t>
+      </w:r>
+      <w:proofErr w:type="spellEnd"/>
+      <w:r>
+        <w:rPr>
+          <w:rFonts w:ascii="Menlo Regular" w:hAnsi="Menlo Regular" w:cs="Menlo Regular"/>
+          <w:color w:val="000000"/>
+          <w:sz w:val="22"/>
+          <w:szCs w:val="22"/>
+        </w:rPr>
+        <w:t>/nexus3:3.13.0</w:t>
       </w:r>
     </w:p>
     <w:p>
@@ -2015,7 +2153,27 @@
           <w:sz w:val="22"/>
           <w:szCs w:val="22"/>
         </w:rPr>
-        <w:t>3.13.0: Pulling from sonatype/nexus3</w:t>
+        <w:t xml:space="preserve">3.13.0: Pulling from </w:t>
+      </w:r>
+      <w:proofErr w:type="spellStart"/>
+      <w:r>
+        <w:rPr>
+          <w:rFonts w:ascii="Menlo Regular" w:hAnsi="Menlo Regular" w:cs="Menlo Regular"/>
+          <w:color w:val="000000"/>
+          <w:sz w:val="22"/>
+          <w:szCs w:val="22"/>
+        </w:rPr>
+        <w:t>sonatype</w:t>
+      </w:r>
+      <w:proofErr w:type="spellEnd"/>
+      <w:r>
+        <w:rPr>
+          <w:rFonts w:ascii="Menlo Regular" w:hAnsi="Menlo Regular" w:cs="Menlo Regular"/>
+          <w:color w:val="000000"/>
+          <w:sz w:val="22"/>
+          <w:szCs w:val="22"/>
+        </w:rPr>
+        <w:t>/nexus3</w:t>
       </w:r>
     </w:p>
     <w:p>
@@ -2163,8 +2321,19 @@
           <w:sz w:val="22"/>
           <w:szCs w:val="22"/>
         </w:rPr>
-        <w:t>Digest: sha256:19d186d5bc8be1ea4f7bae72756baa830e79bf20aae0e9e7b1a0c7d3ce7ac136</w:t>
-      </w:r>
+        <w:t>Digest: sha256</w:t>
+      </w:r>
+      <w:proofErr w:type="gramStart"/>
+      <w:r>
+        <w:rPr>
+          <w:rFonts w:ascii="Menlo Regular" w:hAnsi="Menlo Regular" w:cs="Menlo Regular"/>
+          <w:color w:val="000000"/>
+          <w:sz w:val="22"/>
+          <w:szCs w:val="22"/>
+        </w:rPr>
+        <w:t>:19d186d5bc8be1ea4f7bae72756baa830e79bf20aae0e9e7b1a0c7d3ce7ac136</w:t>
+      </w:r>
+      <w:proofErr w:type="gramEnd"/>
     </w:p>
     <w:p>
       <w:pPr>
@@ -2200,8 +2369,39 @@
           <w:sz w:val="22"/>
           <w:szCs w:val="22"/>
         </w:rPr>
-        <w:t>Status: Downloaded newer image for sonatype/nexus3:3.13.0</w:t>
-      </w:r>
+        <w:t xml:space="preserve">Status: Downloaded newer image for </w:t>
+      </w:r>
+      <w:proofErr w:type="spellStart"/>
+      <w:r>
+        <w:rPr>
+          <w:rFonts w:ascii="Menlo Regular" w:hAnsi="Menlo Regular" w:cs="Menlo Regular"/>
+          <w:color w:val="000000"/>
+          <w:sz w:val="22"/>
+          <w:szCs w:val="22"/>
+        </w:rPr>
+        <w:t>sonatype</w:t>
+      </w:r>
+      <w:proofErr w:type="spellEnd"/>
+      <w:r>
+        <w:rPr>
+          <w:rFonts w:ascii="Menlo Regular" w:hAnsi="Menlo Regular" w:cs="Menlo Regular"/>
+          <w:color w:val="000000"/>
+          <w:sz w:val="22"/>
+          <w:szCs w:val="22"/>
+        </w:rPr>
+        <w:t>/nexus3</w:t>
+      </w:r>
+      <w:proofErr w:type="gramStart"/>
+      <w:r>
+        <w:rPr>
+          <w:rFonts w:ascii="Menlo Regular" w:hAnsi="Menlo Regular" w:cs="Menlo Regular"/>
+          <w:color w:val="000000"/>
+          <w:sz w:val="22"/>
+          <w:szCs w:val="22"/>
+        </w:rPr>
+        <w:t>:3.13.0</w:t>
+      </w:r>
+      <w:proofErr w:type="gramEnd"/>
     </w:p>
     <w:p>
       <w:pPr>
@@ -2265,7 +2465,49 @@
           <w:sz w:val="22"/>
           <w:szCs w:val="22"/>
         </w:rPr>
-        <w:t>$ docker pull jenkins/jenkins:2.140</w:t>
+        <w:t xml:space="preserve">$ </w:t>
+      </w:r>
+      <w:proofErr w:type="spellStart"/>
+      <w:proofErr w:type="gramStart"/>
+      <w:r>
+        <w:rPr>
+          <w:rFonts w:ascii="Menlo Regular" w:hAnsi="Menlo Regular" w:cs="Menlo Regular"/>
+          <w:color w:val="000000"/>
+          <w:sz w:val="22"/>
+          <w:szCs w:val="22"/>
+        </w:rPr>
+        <w:t>docker</w:t>
+      </w:r>
+      <w:proofErr w:type="spellEnd"/>
+      <w:proofErr w:type="gramEnd"/>
+      <w:r>
+        <w:rPr>
+          <w:rFonts w:ascii="Menlo Regular" w:hAnsi="Menlo Regular" w:cs="Menlo Regular"/>
+          <w:color w:val="000000"/>
+          <w:sz w:val="22"/>
+          <w:szCs w:val="22"/>
+        </w:rPr>
+        <w:t xml:space="preserve"> pull </w:t>
+      </w:r>
+      <w:proofErr w:type="spellStart"/>
+      <w:r>
+        <w:rPr>
+          <w:rFonts w:ascii="Menlo Regular" w:hAnsi="Menlo Regular" w:cs="Menlo Regular"/>
+          <w:color w:val="000000"/>
+          <w:sz w:val="22"/>
+          <w:szCs w:val="22"/>
+        </w:rPr>
+        <w:t>jenkins</w:t>
+      </w:r>
+      <w:proofErr w:type="spellEnd"/>
+      <w:r>
+        <w:rPr>
+          <w:rFonts w:ascii="Menlo Regular" w:hAnsi="Menlo Regular" w:cs="Menlo Regular"/>
+          <w:color w:val="000000"/>
+          <w:sz w:val="22"/>
+          <w:szCs w:val="22"/>
+        </w:rPr>
+        <w:t>/jenkins:2.140</w:t>
       </w:r>
     </w:p>
     <w:p>
@@ -2302,8 +2544,39 @@
           <w:sz w:val="22"/>
           <w:szCs w:val="22"/>
         </w:rPr>
-        <w:t>2.140: Pulling from jenkins/jenkins</w:t>
-      </w:r>
+        <w:t xml:space="preserve">2.140: Pulling from </w:t>
+      </w:r>
+      <w:proofErr w:type="spellStart"/>
+      <w:r>
+        <w:rPr>
+          <w:rFonts w:ascii="Menlo Regular" w:hAnsi="Menlo Regular" w:cs="Menlo Regular"/>
+          <w:color w:val="000000"/>
+          <w:sz w:val="22"/>
+          <w:szCs w:val="22"/>
+        </w:rPr>
+        <w:t>jenkins</w:t>
+      </w:r>
+      <w:proofErr w:type="spellEnd"/>
+      <w:r>
+        <w:rPr>
+          <w:rFonts w:ascii="Menlo Regular" w:hAnsi="Menlo Regular" w:cs="Menlo Regular"/>
+          <w:color w:val="000000"/>
+          <w:sz w:val="22"/>
+          <w:szCs w:val="22"/>
+        </w:rPr>
+        <w:t>/</w:t>
+      </w:r>
+      <w:proofErr w:type="spellStart"/>
+      <w:r>
+        <w:rPr>
+          <w:rFonts w:ascii="Menlo Regular" w:hAnsi="Menlo Regular" w:cs="Menlo Regular"/>
+          <w:color w:val="000000"/>
+          <w:sz w:val="22"/>
+          <w:szCs w:val="22"/>
+        </w:rPr>
+        <w:t>jenkins</w:t>
+      </w:r>
+      <w:proofErr w:type="spellEnd"/>
     </w:p>
     <w:p>
       <w:pPr>
@@ -2443,6 +2716,7 @@
           <w:szCs w:val="22"/>
         </w:rPr>
       </w:pPr>
+      <w:proofErr w:type="gramStart"/>
       <w:r>
         <w:rPr>
           <w:rFonts w:ascii="Menlo Regular" w:hAnsi="Menlo Regular" w:cs="Menlo Regular"/>
@@ -2450,7 +2724,17 @@
           <w:sz w:val="22"/>
           <w:szCs w:val="22"/>
         </w:rPr>
-        <w:t xml:space="preserve">d4eee24d4dac: Pull complete </w:t>
+        <w:t>d4eee24d4dac</w:t>
+      </w:r>
+      <w:proofErr w:type="gramEnd"/>
+      <w:r>
+        <w:rPr>
+          <w:rFonts w:ascii="Menlo Regular" w:hAnsi="Menlo Regular" w:cs="Menlo Regular"/>
+          <w:color w:val="000000"/>
+          <w:sz w:val="22"/>
+          <w:szCs w:val="22"/>
+        </w:rPr>
+        <w:t xml:space="preserve">: Pull complete </w:t>
       </w:r>
     </w:p>
     <w:p>
@@ -2480,6 +2764,7 @@
           <w:szCs w:val="22"/>
         </w:rPr>
       </w:pPr>
+      <w:proofErr w:type="gramStart"/>
       <w:r>
         <w:rPr>
           <w:rFonts w:ascii="Menlo Regular" w:hAnsi="Menlo Regular" w:cs="Menlo Regular"/>
@@ -2487,7 +2772,17 @@
           <w:sz w:val="22"/>
           <w:szCs w:val="22"/>
         </w:rPr>
-        <w:t xml:space="preserve">c58988e753d7: Pull complete </w:t>
+        <w:t>c58988e753d7</w:t>
+      </w:r>
+      <w:proofErr w:type="gramEnd"/>
+      <w:r>
+        <w:rPr>
+          <w:rFonts w:ascii="Menlo Regular" w:hAnsi="Menlo Regular" w:cs="Menlo Regular"/>
+          <w:color w:val="000000"/>
+          <w:sz w:val="22"/>
+          <w:szCs w:val="22"/>
+        </w:rPr>
+        <w:t xml:space="preserve">: Pull complete </w:t>
       </w:r>
     </w:p>
     <w:p>
@@ -2776,6 +3071,7 @@
           <w:szCs w:val="22"/>
         </w:rPr>
       </w:pPr>
+      <w:proofErr w:type="gramStart"/>
       <w:r>
         <w:rPr>
           <w:rFonts w:ascii="Menlo Regular" w:hAnsi="Menlo Regular" w:cs="Menlo Regular"/>
@@ -2783,7 +3079,17 @@
           <w:sz w:val="22"/>
           <w:szCs w:val="22"/>
         </w:rPr>
-        <w:t xml:space="preserve">f6bf99db32d5: Pull complete </w:t>
+        <w:t>f6bf99db32d5</w:t>
+      </w:r>
+      <w:proofErr w:type="gramEnd"/>
+      <w:r>
+        <w:rPr>
+          <w:rFonts w:ascii="Menlo Regular" w:hAnsi="Menlo Regular" w:cs="Menlo Regular"/>
+          <w:color w:val="000000"/>
+          <w:sz w:val="22"/>
+          <w:szCs w:val="22"/>
+        </w:rPr>
+        <w:t xml:space="preserve">: Pull complete </w:t>
       </w:r>
     </w:p>
     <w:p>
@@ -2813,6 +3119,7 @@
           <w:szCs w:val="22"/>
         </w:rPr>
       </w:pPr>
+      <w:proofErr w:type="gramStart"/>
       <w:r>
         <w:rPr>
           <w:rFonts w:ascii="Menlo Regular" w:hAnsi="Menlo Regular" w:cs="Menlo Regular"/>
@@ -2820,7 +3127,17 @@
           <w:sz w:val="22"/>
           <w:szCs w:val="22"/>
         </w:rPr>
-        <w:t xml:space="preserve">bb47d4bbb0e1: Pull complete </w:t>
+        <w:t>bb47d4bbb0e1</w:t>
+      </w:r>
+      <w:proofErr w:type="gramEnd"/>
+      <w:r>
+        <w:rPr>
+          <w:rFonts w:ascii="Menlo Regular" w:hAnsi="Menlo Regular" w:cs="Menlo Regular"/>
+          <w:color w:val="000000"/>
+          <w:sz w:val="22"/>
+          <w:szCs w:val="22"/>
+        </w:rPr>
+        <w:t xml:space="preserve">: Pull complete </w:t>
       </w:r>
     </w:p>
     <w:p>
@@ -3035,6 +3352,7 @@
           <w:szCs w:val="22"/>
         </w:rPr>
       </w:pPr>
+      <w:proofErr w:type="gramStart"/>
       <w:r>
         <w:rPr>
           <w:rFonts w:ascii="Menlo Regular" w:hAnsi="Menlo Regular" w:cs="Menlo Regular"/>
@@ -3042,7 +3360,17 @@
           <w:sz w:val="22"/>
           <w:szCs w:val="22"/>
         </w:rPr>
-        <w:t xml:space="preserve">f9860b79812e: Pull complete </w:t>
+        <w:t>f9860b79812e</w:t>
+      </w:r>
+      <w:proofErr w:type="gramEnd"/>
+      <w:r>
+        <w:rPr>
+          <w:rFonts w:ascii="Menlo Regular" w:hAnsi="Menlo Regular" w:cs="Menlo Regular"/>
+          <w:color w:val="000000"/>
+          <w:sz w:val="22"/>
+          <w:szCs w:val="22"/>
+        </w:rPr>
+        <w:t xml:space="preserve">: Pull complete </w:t>
       </w:r>
     </w:p>
     <w:p>
@@ -3116,8 +3444,19 @@
           <w:sz w:val="22"/>
           <w:szCs w:val="22"/>
         </w:rPr>
-        <w:t>Digest: sha256:161cb25fbb23a1c5ac5fdd0feebd713edd62c235e199e68b34d1a78205a42da7</w:t>
-      </w:r>
+        <w:t>Digest: sha256</w:t>
+      </w:r>
+      <w:proofErr w:type="gramStart"/>
+      <w:r>
+        <w:rPr>
+          <w:rFonts w:ascii="Menlo Regular" w:hAnsi="Menlo Regular" w:cs="Menlo Regular"/>
+          <w:color w:val="000000"/>
+          <w:sz w:val="22"/>
+          <w:szCs w:val="22"/>
+        </w:rPr>
+        <w:t>:161cb25fbb23a1c5ac5fdd0feebd713edd62c235e199e68b34d1a78205a42da7</w:t>
+      </w:r>
+      <w:proofErr w:type="gramEnd"/>
     </w:p>
     <w:p>
       <w:pPr>
@@ -3153,8 +3492,39 @@
           <w:sz w:val="22"/>
           <w:szCs w:val="22"/>
         </w:rPr>
-        <w:t>Status: Downloaded newer image for jenkins/jenkins:2.140</w:t>
-      </w:r>
+        <w:t xml:space="preserve">Status: Downloaded newer image for </w:t>
+      </w:r>
+      <w:proofErr w:type="spellStart"/>
+      <w:r>
+        <w:rPr>
+          <w:rFonts w:ascii="Menlo Regular" w:hAnsi="Menlo Regular" w:cs="Menlo Regular"/>
+          <w:color w:val="000000"/>
+          <w:sz w:val="22"/>
+          <w:szCs w:val="22"/>
+        </w:rPr>
+        <w:t>jenkins</w:t>
+      </w:r>
+      <w:proofErr w:type="spellEnd"/>
+      <w:r>
+        <w:rPr>
+          <w:rFonts w:ascii="Menlo Regular" w:hAnsi="Menlo Regular" w:cs="Menlo Regular"/>
+          <w:color w:val="000000"/>
+          <w:sz w:val="22"/>
+          <w:szCs w:val="22"/>
+        </w:rPr>
+        <w:t>/jenkins</w:t>
+      </w:r>
+      <w:proofErr w:type="gramStart"/>
+      <w:r>
+        <w:rPr>
+          <w:rFonts w:ascii="Menlo Regular" w:hAnsi="Menlo Regular" w:cs="Menlo Regular"/>
+          <w:color w:val="000000"/>
+          <w:sz w:val="22"/>
+          <w:szCs w:val="22"/>
+        </w:rPr>
+        <w:t>:2.140</w:t>
+      </w:r>
+      <w:proofErr w:type="gramEnd"/>
     </w:p>
     <w:p>
       <w:pPr>
@@ -3218,7 +3588,29 @@
           <w:sz w:val="22"/>
           <w:szCs w:val="22"/>
         </w:rPr>
-        <w:t>$ docker pull sonarqube:7.1</w:t>
+        <w:t xml:space="preserve">$ </w:t>
+      </w:r>
+      <w:proofErr w:type="spellStart"/>
+      <w:proofErr w:type="gramStart"/>
+      <w:r>
+        <w:rPr>
+          <w:rFonts w:ascii="Menlo Regular" w:hAnsi="Menlo Regular" w:cs="Menlo Regular"/>
+          <w:color w:val="000000"/>
+          <w:sz w:val="22"/>
+          <w:szCs w:val="22"/>
+        </w:rPr>
+        <w:t>docker</w:t>
+      </w:r>
+      <w:proofErr w:type="spellEnd"/>
+      <w:proofErr w:type="gramEnd"/>
+      <w:r>
+        <w:rPr>
+          <w:rFonts w:ascii="Menlo Regular" w:hAnsi="Menlo Regular" w:cs="Menlo Regular"/>
+          <w:color w:val="000000"/>
+          <w:sz w:val="22"/>
+          <w:szCs w:val="22"/>
+        </w:rPr>
+        <w:t xml:space="preserve"> pull sonarqube:7.1</w:t>
       </w:r>
     </w:p>
     <w:p>
@@ -3255,8 +3647,19 @@
           <w:sz w:val="22"/>
           <w:szCs w:val="22"/>
         </w:rPr>
-        <w:t>7.1: Pulling from library/sonarqube</w:t>
-      </w:r>
+        <w:t>7.1: Pulling from library/</w:t>
+      </w:r>
+      <w:proofErr w:type="spellStart"/>
+      <w:r>
+        <w:rPr>
+          <w:rFonts w:ascii="Menlo Regular" w:hAnsi="Menlo Regular" w:cs="Menlo Regular"/>
+          <w:color w:val="000000"/>
+          <w:sz w:val="22"/>
+          <w:szCs w:val="22"/>
+        </w:rPr>
+        <w:t>sonarqube</w:t>
+      </w:r>
+      <w:proofErr w:type="spellEnd"/>
     </w:p>
     <w:p>
       <w:pPr>
@@ -3396,6 +3799,7 @@
           <w:szCs w:val="22"/>
         </w:rPr>
       </w:pPr>
+      <w:proofErr w:type="gramStart"/>
       <w:r>
         <w:rPr>
           <w:rFonts w:ascii="Menlo Regular" w:hAnsi="Menlo Regular" w:cs="Menlo Regular"/>
@@ -3403,7 +3807,17 @@
           <w:sz w:val="22"/>
           <w:szCs w:val="22"/>
         </w:rPr>
-        <w:t xml:space="preserve">d4eee24d4dac: Already exists </w:t>
+        <w:t>d4eee24d4dac</w:t>
+      </w:r>
+      <w:proofErr w:type="gramEnd"/>
+      <w:r>
+        <w:rPr>
+          <w:rFonts w:ascii="Menlo Regular" w:hAnsi="Menlo Regular" w:cs="Menlo Regular"/>
+          <w:color w:val="000000"/>
+          <w:sz w:val="22"/>
+          <w:szCs w:val="22"/>
+        </w:rPr>
+        <w:t xml:space="preserve">: Already exists </w:t>
       </w:r>
     </w:p>
     <w:p>
@@ -3433,6 +3847,7 @@
           <w:szCs w:val="22"/>
         </w:rPr>
       </w:pPr>
+      <w:proofErr w:type="gramStart"/>
       <w:r>
         <w:rPr>
           <w:rFonts w:ascii="Menlo Regular" w:hAnsi="Menlo Regular" w:cs="Menlo Regular"/>
@@ -3440,7 +3855,17 @@
           <w:sz w:val="22"/>
           <w:szCs w:val="22"/>
         </w:rPr>
-        <w:t xml:space="preserve">c58988e753d7: Already exists </w:t>
+        <w:t>c58988e753d7</w:t>
+      </w:r>
+      <w:proofErr w:type="gramEnd"/>
+      <w:r>
+        <w:rPr>
+          <w:rFonts w:ascii="Menlo Regular" w:hAnsi="Menlo Regular" w:cs="Menlo Regular"/>
+          <w:color w:val="000000"/>
+          <w:sz w:val="22"/>
+          <w:szCs w:val="22"/>
+        </w:rPr>
+        <w:t xml:space="preserve">: Already exists </w:t>
       </w:r>
     </w:p>
     <w:p>
@@ -3655,6 +4080,7 @@
           <w:szCs w:val="22"/>
         </w:rPr>
       </w:pPr>
+      <w:proofErr w:type="gramStart"/>
       <w:r>
         <w:rPr>
           <w:rFonts w:ascii="Menlo Regular" w:hAnsi="Menlo Regular" w:cs="Menlo Regular"/>
@@ -3662,7 +4088,17 @@
           <w:sz w:val="22"/>
           <w:szCs w:val="22"/>
         </w:rPr>
-        <w:t xml:space="preserve">e0b67c57c8e1: Pull complete </w:t>
+        <w:t>e0b67c57c8e1</w:t>
+      </w:r>
+      <w:proofErr w:type="gramEnd"/>
+      <w:r>
+        <w:rPr>
+          <w:rFonts w:ascii="Menlo Regular" w:hAnsi="Menlo Regular" w:cs="Menlo Regular"/>
+          <w:color w:val="000000"/>
+          <w:sz w:val="22"/>
+          <w:szCs w:val="22"/>
+        </w:rPr>
+        <w:t xml:space="preserve">: Pull complete </w:t>
       </w:r>
     </w:p>
     <w:p>
@@ -3692,6 +4128,7 @@
           <w:szCs w:val="22"/>
         </w:rPr>
       </w:pPr>
+      <w:proofErr w:type="gramStart"/>
       <w:r>
         <w:rPr>
           <w:rFonts w:ascii="Menlo Regular" w:hAnsi="Menlo Regular" w:cs="Menlo Regular"/>
@@ -3699,7 +4136,17 @@
           <w:sz w:val="22"/>
           <w:szCs w:val="22"/>
         </w:rPr>
-        <w:t xml:space="preserve">ce12e009fbe7: Pull complete </w:t>
+        <w:t>ce12e009fbe7</w:t>
+      </w:r>
+      <w:proofErr w:type="gramEnd"/>
+      <w:r>
+        <w:rPr>
+          <w:rFonts w:ascii="Menlo Regular" w:hAnsi="Menlo Regular" w:cs="Menlo Regular"/>
+          <w:color w:val="000000"/>
+          <w:sz w:val="22"/>
+          <w:szCs w:val="22"/>
+        </w:rPr>
+        <w:t xml:space="preserve">: Pull complete </w:t>
       </w:r>
     </w:p>
     <w:p>
@@ -3773,8 +4220,19 @@
           <w:sz w:val="22"/>
           <w:szCs w:val="22"/>
         </w:rPr>
-        <w:t>Digest: sha256:4438a37735caa24d80da31ee29e72d686abdaa8f5009746ec60e0d43519e1a57</w:t>
-      </w:r>
+        <w:t>Digest: sha256</w:t>
+      </w:r>
+      <w:proofErr w:type="gramStart"/>
+      <w:r>
+        <w:rPr>
+          <w:rFonts w:ascii="Menlo Regular" w:hAnsi="Menlo Regular" w:cs="Menlo Regular"/>
+          <w:color w:val="000000"/>
+          <w:sz w:val="22"/>
+          <w:szCs w:val="22"/>
+        </w:rPr>
+        <w:t>:4438a37735caa24d80da31ee29e72d686abdaa8f5009746ec60e0d43519e1a57</w:t>
+      </w:r>
+      <w:proofErr w:type="gramEnd"/>
     </w:p>
     <w:p>
       <w:pPr>
@@ -3810,8 +4268,19 @@
           <w:sz w:val="22"/>
           <w:szCs w:val="22"/>
         </w:rPr>
-        <w:t>Status: Downloaded newer image for sonarqube:7.1</w:t>
-      </w:r>
+        <w:t>Status: Downloaded newer image for sonarqube</w:t>
+      </w:r>
+      <w:proofErr w:type="gramStart"/>
+      <w:r>
+        <w:rPr>
+          <w:rFonts w:ascii="Menlo Regular" w:hAnsi="Menlo Regular" w:cs="Menlo Regular"/>
+          <w:color w:val="000000"/>
+          <w:sz w:val="22"/>
+          <w:szCs w:val="22"/>
+        </w:rPr>
+        <w:t>:7.1</w:t>
+      </w:r>
+      <w:proofErr w:type="gramEnd"/>
     </w:p>
     <w:p>
       <w:pPr>
@@ -3986,7 +4455,27 @@
           <w:sz w:val="22"/>
           <w:szCs w:val="22"/>
         </w:rPr>
-        <w:t>$ groovy -version</w:t>
+        <w:t xml:space="preserve">$ </w:t>
+      </w:r>
+      <w:proofErr w:type="gramStart"/>
+      <w:r>
+        <w:rPr>
+          <w:rFonts w:ascii="Menlo Regular" w:hAnsi="Menlo Regular" w:cs="Menlo Regular"/>
+          <w:color w:val="000000"/>
+          <w:sz w:val="22"/>
+          <w:szCs w:val="22"/>
+        </w:rPr>
+        <w:t>groovy</w:t>
+      </w:r>
+      <w:proofErr w:type="gramEnd"/>
+      <w:r>
+        <w:rPr>
+          <w:rFonts w:ascii="Menlo Regular" w:hAnsi="Menlo Regular" w:cs="Menlo Regular"/>
+          <w:color w:val="000000"/>
+          <w:sz w:val="22"/>
+          <w:szCs w:val="22"/>
+        </w:rPr>
+        <w:t xml:space="preserve"> -version</w:t>
       </w:r>
     </w:p>
     <w:p>
@@ -4173,11 +4662,35 @@
           <w:b/>
         </w:rPr>
       </w:pPr>
-      <w:r>
-        <w:rPr>
-          <w:b/>
-        </w:rPr>
-        <w:t>docker network create hol-network</w:t>
+      <w:proofErr w:type="spellStart"/>
+      <w:proofErr w:type="gramStart"/>
+      <w:r>
+        <w:rPr>
+          <w:b/>
+        </w:rPr>
+        <w:t>docker</w:t>
+      </w:r>
+      <w:proofErr w:type="spellEnd"/>
+      <w:proofErr w:type="gramEnd"/>
+      <w:r>
+        <w:rPr>
+          <w:b/>
+        </w:rPr>
+        <w:t xml:space="preserve"> network create </w:t>
+      </w:r>
+      <w:proofErr w:type="spellStart"/>
+      <w:r>
+        <w:rPr>
+          <w:b/>
+        </w:rPr>
+        <w:t>hol</w:t>
+      </w:r>
+      <w:proofErr w:type="spellEnd"/>
+      <w:r>
+        <w:rPr>
+          <w:b/>
+        </w:rPr>
+        <w:t>-network</w:t>
       </w:r>
     </w:p>
     <w:p>
@@ -4201,23 +4714,55 @@
           <w:b/>
         </w:rPr>
       </w:pPr>
-      <w:r>
-        <w:rPr>
-          <w:b/>
-        </w:rPr>
-        <w:t xml:space="preserve">docker run -d -p 8081:8081 --name nexus </w:t>
-      </w:r>
-      <w:r>
-        <w:rPr>
-          <w:b/>
-        </w:rPr>
-        <w:t xml:space="preserve">--network hol-network </w:t>
-      </w:r>
-      <w:r>
-        <w:rPr>
-          <w:b/>
-        </w:rPr>
-        <w:t>sonatype/nexus3</w:t>
+      <w:proofErr w:type="spellStart"/>
+      <w:proofErr w:type="gramStart"/>
+      <w:r>
+        <w:rPr>
+          <w:b/>
+        </w:rPr>
+        <w:t>docker</w:t>
+      </w:r>
+      <w:proofErr w:type="spellEnd"/>
+      <w:proofErr w:type="gramEnd"/>
+      <w:r>
+        <w:rPr>
+          <w:b/>
+        </w:rPr>
+        <w:t xml:space="preserve"> run -d -p 8081:8081 --name nexus </w:t>
+      </w:r>
+      <w:r>
+        <w:rPr>
+          <w:b/>
+        </w:rPr>
+        <w:t xml:space="preserve">--network </w:t>
+      </w:r>
+      <w:proofErr w:type="spellStart"/>
+      <w:r>
+        <w:rPr>
+          <w:b/>
+        </w:rPr>
+        <w:t>hol</w:t>
+      </w:r>
+      <w:proofErr w:type="spellEnd"/>
+      <w:r>
+        <w:rPr>
+          <w:b/>
+        </w:rPr>
+        <w:t xml:space="preserve">-network </w:t>
+      </w:r>
+      <w:proofErr w:type="spellStart"/>
+      <w:r>
+        <w:rPr>
+          <w:b/>
+        </w:rPr>
+        <w:t>sonatype</w:t>
+      </w:r>
+      <w:proofErr w:type="spellEnd"/>
+      <w:r>
+        <w:rPr>
+          <w:b/>
+        </w:rPr>
+        <w:t>/nexus3</w:t>
       </w:r>
       <w:r>
         <w:rPr>
@@ -4283,11 +4828,21 @@
       <w:bookmarkStart w:id="11" w:name="OLE_LINK2"/>
     </w:p>
     <w:p>
-      <w:r>
-        <w:rPr>
-          <w:b/>
-        </w:rPr>
-        <w:t>docker run -d -p 8080:8080 --name</w:t>
+      <w:proofErr w:type="spellStart"/>
+      <w:proofErr w:type="gramStart"/>
+      <w:r>
+        <w:rPr>
+          <w:b/>
+        </w:rPr>
+        <w:t>docker</w:t>
+      </w:r>
+      <w:proofErr w:type="spellEnd"/>
+      <w:proofErr w:type="gramEnd"/>
+      <w:r>
+        <w:rPr>
+          <w:b/>
+        </w:rPr>
+        <w:t xml:space="preserve"> run -d -p 8080:8080 --name</w:t>
       </w:r>
       <w:r>
         <w:rPr>
@@ -4295,6 +4850,7 @@
         </w:rPr>
         <w:t xml:space="preserve"> </w:t>
       </w:r>
+      <w:proofErr w:type="spellStart"/>
       <w:r>
         <w:rPr>
           <w:b/>
@@ -4305,13 +4861,48 @@
         <w:rPr>
           <w:b/>
         </w:rPr>
-        <w:t>enkins --network hol-network</w:t>
-      </w:r>
-      <w:r>
-        <w:rPr>
-          <w:b/>
-        </w:rPr>
-        <w:t xml:space="preserve"> jenkins/</w:t>
+        <w:t>enkins</w:t>
+      </w:r>
+      <w:proofErr w:type="spellEnd"/>
+      <w:r>
+        <w:rPr>
+          <w:b/>
+        </w:rPr>
+        <w:t xml:space="preserve"> --network </w:t>
+      </w:r>
+      <w:proofErr w:type="spellStart"/>
+      <w:r>
+        <w:rPr>
+          <w:b/>
+        </w:rPr>
+        <w:t>hol</w:t>
+      </w:r>
+      <w:proofErr w:type="spellEnd"/>
+      <w:r>
+        <w:rPr>
+          <w:b/>
+        </w:rPr>
+        <w:t>-network</w:t>
+      </w:r>
+      <w:r>
+        <w:rPr>
+          <w:b/>
+        </w:rPr>
+        <w:t xml:space="preserve"> </w:t>
+      </w:r>
+      <w:proofErr w:type="spellStart"/>
+      <w:r>
+        <w:rPr>
+          <w:b/>
+        </w:rPr>
+        <w:t>jenkins</w:t>
+      </w:r>
+      <w:proofErr w:type="spellEnd"/>
+      <w:r>
+        <w:rPr>
+          <w:b/>
+        </w:rPr>
+        <w:t>/</w:t>
       </w:r>
       <w:r>
         <w:rPr>
@@ -4362,6 +4953,8 @@
           <w:b/>
         </w:rPr>
       </w:pPr>
+      <w:proofErr w:type="spellStart"/>
+      <w:proofErr w:type="gramStart"/>
       <w:r>
         <w:rPr>
           <w:b/>
@@ -4372,7 +4965,15 @@
         <w:rPr>
           <w:b/>
         </w:rPr>
-        <w:t>ocker exec -</w:t>
+        <w:t>ocker</w:t>
+      </w:r>
+      <w:proofErr w:type="spellEnd"/>
+      <w:proofErr w:type="gramEnd"/>
+      <w:r>
+        <w:rPr>
+          <w:b/>
+        </w:rPr>
+        <w:t xml:space="preserve"> exec -</w:t>
       </w:r>
       <w:r>
         <w:rPr>
@@ -4380,12 +4981,14 @@
         </w:rPr>
         <w:t xml:space="preserve">it </w:t>
       </w:r>
+      <w:proofErr w:type="spellStart"/>
       <w:r>
         <w:rPr>
           <w:b/>
         </w:rPr>
         <w:t>jenkins</w:t>
       </w:r>
+      <w:proofErr w:type="spellEnd"/>
       <w:r>
         <w:rPr>
           <w:b/>
@@ -4412,12 +5015,56 @@
           <w:b/>
         </w:rPr>
       </w:pPr>
-      <w:r>
-        <w:rPr>
-          <w:b/>
-        </w:rPr>
-        <w:t>cat /var/jenkins_home/secrets/initialAdminPassword</w:t>
-      </w:r>
+      <w:proofErr w:type="gramStart"/>
+      <w:r>
+        <w:rPr>
+          <w:b/>
+        </w:rPr>
+        <w:t>cat</w:t>
+      </w:r>
+      <w:proofErr w:type="gramEnd"/>
+      <w:r>
+        <w:rPr>
+          <w:b/>
+        </w:rPr>
+        <w:t xml:space="preserve"> /</w:t>
+      </w:r>
+      <w:proofErr w:type="spellStart"/>
+      <w:r>
+        <w:rPr>
+          <w:b/>
+        </w:rPr>
+        <w:t>var</w:t>
+      </w:r>
+      <w:proofErr w:type="spellEnd"/>
+      <w:r>
+        <w:rPr>
+          <w:b/>
+        </w:rPr>
+        <w:t>/</w:t>
+      </w:r>
+      <w:proofErr w:type="spellStart"/>
+      <w:r>
+        <w:rPr>
+          <w:b/>
+        </w:rPr>
+        <w:t>jenkins_home</w:t>
+      </w:r>
+      <w:proofErr w:type="spellEnd"/>
+      <w:r>
+        <w:rPr>
+          <w:b/>
+        </w:rPr>
+        <w:t>/secrets/</w:t>
+      </w:r>
+      <w:proofErr w:type="spellStart"/>
+      <w:r>
+        <w:rPr>
+          <w:b/>
+        </w:rPr>
+        <w:t>initialAdminPassword</w:t>
+      </w:r>
+      <w:proofErr w:type="spellEnd"/>
     </w:p>
     <w:p>
       <w:pPr>
@@ -4582,7 +5229,15 @@
         </w:numPr>
       </w:pPr>
       <w:r>
-        <w:t>In the command line window, type “exit” to get out of bash.</w:t>
+        <w:t xml:space="preserve">In the command line window, </w:t>
+      </w:r>
+      <w:proofErr w:type="gramStart"/>
+      <w:r>
+        <w:t>type</w:t>
+      </w:r>
+      <w:proofErr w:type="gramEnd"/>
+      <w:r>
+        <w:t xml:space="preserve"> “exit” to get out of bash.</w:t>
       </w:r>
     </w:p>
     <w:p>
@@ -4726,11 +5381,21 @@
           <w:b/>
         </w:rPr>
       </w:pPr>
-      <w:r>
-        <w:rPr>
-          <w:b/>
-        </w:rPr>
-        <w:t xml:space="preserve">println </w:t>
+      <w:proofErr w:type="spellStart"/>
+      <w:proofErr w:type="gramStart"/>
+      <w:r>
+        <w:rPr>
+          <w:b/>
+        </w:rPr>
+        <w:t>println</w:t>
+      </w:r>
+      <w:proofErr w:type="spellEnd"/>
+      <w:proofErr w:type="gramEnd"/>
+      <w:r>
+        <w:rPr>
+          <w:b/>
+        </w:rPr>
+        <w:t xml:space="preserve"> </w:t>
       </w:r>
       <w:r>
         <w:rPr>
@@ -4761,18 +5426,30 @@
           <w:b/>
         </w:rPr>
       </w:pPr>
+      <w:proofErr w:type="spellStart"/>
+      <w:proofErr w:type="gramStart"/>
       <w:r>
         <w:rPr>
           <w:b/>
         </w:rPr>
         <w:t>println</w:t>
       </w:r>
-      <w:r>
-        <w:rPr>
-          <w:b/>
-        </w:rPr>
-        <w:t xml:space="preserve"> GroovySystem.version</w:t>
-      </w:r>
+      <w:proofErr w:type="spellEnd"/>
+      <w:proofErr w:type="gramEnd"/>
+      <w:r>
+        <w:rPr>
+          <w:b/>
+        </w:rPr>
+        <w:t xml:space="preserve"> </w:t>
+      </w:r>
+      <w:proofErr w:type="spellStart"/>
+      <w:r>
+        <w:rPr>
+          <w:b/>
+        </w:rPr>
+        <w:t>GroovySystem.version</w:t>
+      </w:r>
+      <w:proofErr w:type="spellEnd"/>
     </w:p>
     <w:p>
       <w:pPr>
@@ -5512,11 +6189,21 @@
           <w:b/>
         </w:rPr>
       </w:pPr>
-      <w:r>
-        <w:rPr>
-          <w:b/>
-        </w:rPr>
-        <w:t xml:space="preserve">println </w:t>
+      <w:proofErr w:type="spellStart"/>
+      <w:proofErr w:type="gramStart"/>
+      <w:r>
+        <w:rPr>
+          <w:b/>
+        </w:rPr>
+        <w:t>println</w:t>
+      </w:r>
+      <w:proofErr w:type="spellEnd"/>
+      <w:proofErr w:type="gramEnd"/>
+      <w:r>
+        <w:rPr>
+          <w:b/>
+        </w:rPr>
+        <w:t xml:space="preserve"> </w:t>
       </w:r>
       <w:r>
         <w:rPr>
@@ -5547,18 +6234,30 @@
           <w:b/>
         </w:rPr>
       </w:pPr>
+      <w:proofErr w:type="spellStart"/>
+      <w:proofErr w:type="gramStart"/>
       <w:r>
         <w:rPr>
           <w:b/>
         </w:rPr>
         <w:t>println</w:t>
       </w:r>
-      <w:r>
-        <w:rPr>
-          <w:b/>
-        </w:rPr>
-        <w:t xml:space="preserve"> GroovySystem.version</w:t>
-      </w:r>
+      <w:proofErr w:type="spellEnd"/>
+      <w:proofErr w:type="gramEnd"/>
+      <w:r>
+        <w:rPr>
+          <w:b/>
+        </w:rPr>
+        <w:t xml:space="preserve"> </w:t>
+      </w:r>
+      <w:proofErr w:type="spellStart"/>
+      <w:r>
+        <w:rPr>
+          <w:b/>
+        </w:rPr>
+        <w:t>GroovySystem.version</w:t>
+      </w:r>
+      <w:proofErr w:type="spellEnd"/>
     </w:p>
     <w:p>
       <w:pPr>
@@ -5826,13 +6525,51 @@
     </w:p>
     <w:p/>
     <w:p>
-      <w:r>
-        <w:t>def list = ['monday', 'wednesday', 'chocolate', 'friday']</w:t>
-      </w:r>
-    </w:p>
-    <w:p>
-      <w:r>
-        <w:t>println ______________________________________</w:t>
+      <w:proofErr w:type="spellStart"/>
+      <w:proofErr w:type="gramStart"/>
+      <w:r>
+        <w:t>def</w:t>
+      </w:r>
+      <w:proofErr w:type="spellEnd"/>
+      <w:proofErr w:type="gramEnd"/>
+      <w:r>
+        <w:t xml:space="preserve"> list = ['</w:t>
+      </w:r>
+      <w:proofErr w:type="spellStart"/>
+      <w:r>
+        <w:t>monday</w:t>
+      </w:r>
+      <w:proofErr w:type="spellEnd"/>
+      <w:r>
+        <w:t>', '</w:t>
+      </w:r>
+      <w:proofErr w:type="spellStart"/>
+      <w:r>
+        <w:t>wednesday</w:t>
+      </w:r>
+      <w:proofErr w:type="spellEnd"/>
+      <w:r>
+        <w:t>', 'chocolate', '</w:t>
+      </w:r>
+      <w:proofErr w:type="spellStart"/>
+      <w:r>
+        <w:t>friday</w:t>
+      </w:r>
+      <w:proofErr w:type="spellEnd"/>
+      <w:r>
+        <w:t>']</w:t>
+      </w:r>
+    </w:p>
+    <w:p>
+      <w:proofErr w:type="spellStart"/>
+      <w:proofErr w:type="gramStart"/>
+      <w:r>
+        <w:t>println</w:t>
+      </w:r>
+      <w:proofErr w:type="spellEnd"/>
+      <w:proofErr w:type="gramEnd"/>
+      <w:r>
+        <w:t xml:space="preserve"> ______________________________________</w:t>
       </w:r>
     </w:p>
     <w:p/>
@@ -5847,7 +6584,15 @@
     <w:p/>
     <w:p>
       <w:r>
-        <w:t>Tip for Java developers: Groovy uses the method grep where Java uses filter.</w:t>
+        <w:t xml:space="preserve">Tip for Java developers: Groovy uses the method </w:t>
+      </w:r>
+      <w:proofErr w:type="spellStart"/>
+      <w:r>
+        <w:t>grep</w:t>
+      </w:r>
+      <w:proofErr w:type="spellEnd"/>
+      <w:r>
+        <w:t xml:space="preserve"> where Java uses filter.</w:t>
       </w:r>
     </w:p>
     <w:p/>
@@ -6025,11 +6770,19 @@
           <w:b/>
         </w:rPr>
       </w:pPr>
-      <w:r>
-        <w:rPr>
-          <w:b/>
-        </w:rPr>
-        <w:t xml:space="preserve">log.info </w:t>
+      <w:proofErr w:type="gramStart"/>
+      <w:r>
+        <w:rPr>
+          <w:b/>
+        </w:rPr>
+        <w:t>log.info</w:t>
+      </w:r>
+      <w:proofErr w:type="gramEnd"/>
+      <w:r>
+        <w:rPr>
+          <w:b/>
+        </w:rPr>
+        <w:t xml:space="preserve"> </w:t>
       </w:r>
       <w:r>
         <w:rPr>
@@ -6060,18 +6813,28 @@
           <w:b/>
         </w:rPr>
       </w:pPr>
+      <w:proofErr w:type="gramStart"/>
       <w:r>
         <w:rPr>
           <w:b/>
         </w:rPr>
         <w:t>log.info</w:t>
       </w:r>
-      <w:r>
-        <w:rPr>
-          <w:b/>
-        </w:rPr>
-        <w:t xml:space="preserve"> GroovySystem.version</w:t>
-      </w:r>
+      <w:proofErr w:type="gramEnd"/>
+      <w:r>
+        <w:rPr>
+          <w:b/>
+        </w:rPr>
+        <w:t xml:space="preserve"> </w:t>
+      </w:r>
+      <w:proofErr w:type="spellStart"/>
+      <w:r>
+        <w:rPr>
+          <w:b/>
+        </w:rPr>
+        <w:t>GroovySystem.version</w:t>
+      </w:r>
+      <w:proofErr w:type="spellEnd"/>
     </w:p>
     <w:p>
       <w:pPr>
@@ -6188,7 +6951,15 @@
         </w:numPr>
       </w:pPr>
       <w:r>
-        <w:t>Click Summary tab. Depending on how fast you are, it will either say Running or Waiting. Refresh if it is still running to confirm it completes.</w:t>
+        <w:t xml:space="preserve">Click Summary tab. Depending on how fast you are, it will either say </w:t>
+      </w:r>
+      <w:proofErr w:type="gramStart"/>
+      <w:r>
+        <w:t>Running</w:t>
+      </w:r>
+      <w:proofErr w:type="gramEnd"/>
+      <w:r>
+        <w:t xml:space="preserve"> or Waiting. Refresh if it is still running to confirm it completes.</w:t>
       </w:r>
     </w:p>
     <w:p>
@@ -6360,11 +7131,21 @@
           <w:b/>
         </w:rPr>
       </w:pPr>
-      <w:r>
-        <w:rPr>
-          <w:b/>
-        </w:rPr>
-        <w:t>docker exec –it nexus bash</w:t>
+      <w:proofErr w:type="spellStart"/>
+      <w:proofErr w:type="gramStart"/>
+      <w:r>
+        <w:rPr>
+          <w:b/>
+        </w:rPr>
+        <w:t>docker</w:t>
+      </w:r>
+      <w:proofErr w:type="spellEnd"/>
+      <w:proofErr w:type="gramEnd"/>
+      <w:r>
+        <w:rPr>
+          <w:b/>
+        </w:rPr>
+        <w:t xml:space="preserve"> exec –it nexus bash</w:t>
       </w:r>
     </w:p>
     <w:p>
@@ -6386,11 +7167,19 @@
           <w:b/>
         </w:rPr>
       </w:pPr>
-      <w:r>
-        <w:rPr>
-          <w:b/>
-        </w:rPr>
-        <w:t>cat /nexus-data/log/tasks/&lt;script name from the log&gt;</w:t>
+      <w:proofErr w:type="gramStart"/>
+      <w:r>
+        <w:rPr>
+          <w:b/>
+        </w:rPr>
+        <w:t>cat</w:t>
+      </w:r>
+      <w:proofErr w:type="gramEnd"/>
+      <w:r>
+        <w:rPr>
+          <w:b/>
+        </w:rPr>
+        <w:t xml:space="preserve"> /nexus-data/log/tasks/&lt;script name from the log&gt;</w:t>
       </w:r>
     </w:p>
     <w:p>
@@ -6421,11 +7210,19 @@
       <w:pPr>
         <w:pStyle w:val="ListParagraph"/>
       </w:pPr>
-      <w:r>
-        <w:rPr>
-          <w:b/>
-        </w:rPr>
-        <w:t>tail –f nexus.log</w:t>
+      <w:proofErr w:type="gramStart"/>
+      <w:r>
+        <w:rPr>
+          <w:b/>
+        </w:rPr>
+        <w:t>tail</w:t>
+      </w:r>
+      <w:proofErr w:type="gramEnd"/>
+      <w:r>
+        <w:rPr>
+          <w:b/>
+        </w:rPr>
+        <w:t xml:space="preserve"> –f nexus.log</w:t>
       </w:r>
     </w:p>
     <w:p>
@@ -6514,7 +7311,15 @@
     <w:p/>
     <w:p>
       <w:r>
-        <w:t>Tip for Groovy developers: the log.info method takes a Java String and not a GString.</w:t>
+        <w:t xml:space="preserve">Tip for Groovy developers: the log.info method takes a Java String and not a </w:t>
+      </w:r>
+      <w:proofErr w:type="spellStart"/>
+      <w:r>
+        <w:t>GString</w:t>
+      </w:r>
+      <w:proofErr w:type="spellEnd"/>
+      <w:r>
+        <w:t>.</w:t>
       </w:r>
     </w:p>
     <w:p>
@@ -6556,10 +7361,28 @@
         <w:pStyle w:val="Heading3"/>
       </w:pPr>
       <w:bookmarkStart w:id="22" w:name="_Toc397507136"/>
-      <w:r>
-        <w:t>log vs println</w:t>
+      <w:proofErr w:type="gramStart"/>
+      <w:r>
+        <w:t>log</w:t>
+      </w:r>
+      <w:proofErr w:type="gramEnd"/>
+      <w:r>
+        <w:t xml:space="preserve"> </w:t>
+      </w:r>
+      <w:proofErr w:type="spellStart"/>
+      <w:r>
+        <w:t>vs</w:t>
+      </w:r>
+      <w:proofErr w:type="spellEnd"/>
+      <w:r>
+        <w:t xml:space="preserve"> </w:t>
+      </w:r>
+      <w:proofErr w:type="spellStart"/>
+      <w:r>
+        <w:t>println</w:t>
       </w:r>
       <w:bookmarkEnd w:id="22"/>
+      <w:proofErr w:type="spellEnd"/>
     </w:p>
     <w:p>
       <w:pPr>
@@ -6581,12 +7404,14 @@
       <w:r>
         <w:t xml:space="preserve"> to </w:t>
       </w:r>
+      <w:proofErr w:type="spellStart"/>
       <w:r>
         <w:rPr>
           <w:b/>
         </w:rPr>
         <w:t>println</w:t>
       </w:r>
+      <w:proofErr w:type="spellEnd"/>
       <w:r>
         <w:t xml:space="preserve">. </w:t>
       </w:r>
@@ -6689,8 +7514,13 @@
     <w:p/>
     <w:p>
       <w:r>
-        <w:t>Tool 1 - Javadoc</w:t>
-      </w:r>
+        <w:t xml:space="preserve">Tool 1 - </w:t>
+      </w:r>
+      <w:proofErr w:type="spellStart"/>
+      <w:r>
+        <w:t>Javadoc</w:t>
+      </w:r>
+      <w:proofErr w:type="spellEnd"/>
     </w:p>
     <w:p>
       <w:pPr>
@@ -6711,26 +7541,68 @@
           <w:b/>
         </w:rPr>
       </w:pPr>
-      <w:r>
-        <w:rPr>
-          <w:b/>
-        </w:rPr>
-        <w:t>def instance = Jenkins.getInstance()</w:t>
-      </w:r>
-    </w:p>
-    <w:p>
-      <w:pPr>
-        <w:pStyle w:val="ListParagraph"/>
-        <w:rPr>
-          <w:b/>
-        </w:rPr>
-      </w:pPr>
-      <w:r>
-        <w:rPr>
-          <w:b/>
-        </w:rPr>
-        <w:t>println instance.class</w:t>
-      </w:r>
+      <w:proofErr w:type="spellStart"/>
+      <w:proofErr w:type="gramStart"/>
+      <w:r>
+        <w:rPr>
+          <w:b/>
+        </w:rPr>
+        <w:t>def</w:t>
+      </w:r>
+      <w:proofErr w:type="spellEnd"/>
+      <w:proofErr w:type="gramEnd"/>
+      <w:r>
+        <w:rPr>
+          <w:b/>
+        </w:rPr>
+        <w:t xml:space="preserve"> instance = </w:t>
+      </w:r>
+      <w:proofErr w:type="spellStart"/>
+      <w:r>
+        <w:rPr>
+          <w:b/>
+        </w:rPr>
+        <w:t>Jenkins.getInstance</w:t>
+      </w:r>
+      <w:proofErr w:type="spellEnd"/>
+      <w:r>
+        <w:rPr>
+          <w:b/>
+        </w:rPr>
+        <w:t>()</w:t>
+      </w:r>
+    </w:p>
+    <w:p>
+      <w:pPr>
+        <w:pStyle w:val="ListParagraph"/>
+        <w:rPr>
+          <w:b/>
+        </w:rPr>
+      </w:pPr>
+      <w:proofErr w:type="spellStart"/>
+      <w:proofErr w:type="gramStart"/>
+      <w:r>
+        <w:rPr>
+          <w:b/>
+        </w:rPr>
+        <w:t>println</w:t>
+      </w:r>
+      <w:proofErr w:type="spellEnd"/>
+      <w:proofErr w:type="gramEnd"/>
+      <w:r>
+        <w:rPr>
+          <w:b/>
+        </w:rPr>
+        <w:t xml:space="preserve"> </w:t>
+      </w:r>
+      <w:proofErr w:type="spellStart"/>
+      <w:r>
+        <w:rPr>
+          <w:b/>
+        </w:rPr>
+        <w:t>instance.class</w:t>
+      </w:r>
+      <w:proofErr w:type="spellEnd"/>
     </w:p>
     <w:p>
       <w:pPr>
@@ -6748,9 +7620,19 @@
       <w:pPr>
         <w:pStyle w:val="ListParagraph"/>
       </w:pPr>
-      <w:r>
-        <w:t>class hudson.model.Hudson</w:t>
-      </w:r>
+      <w:proofErr w:type="gramStart"/>
+      <w:r>
+        <w:t>class</w:t>
+      </w:r>
+      <w:proofErr w:type="gramEnd"/>
+      <w:r>
+        <w:t xml:space="preserve"> </w:t>
+      </w:r>
+      <w:proofErr w:type="spellStart"/>
+      <w:r>
+        <w:t>hudson.model.Hudson</w:t>
+      </w:r>
+      <w:proofErr w:type="spellEnd"/>
     </w:p>
     <w:p>
       <w:pPr>
@@ -6824,25 +7706,87 @@
           <w:b/>
         </w:rPr>
       </w:pPr>
-      <w:r>
-        <w:rPr>
-          <w:b/>
-        </w:rPr>
-        <w:t>def instance = Jenkins.getInstance()</w:t>
-      </w:r>
-    </w:p>
-    <w:p>
-      <w:pPr>
-        <w:pStyle w:val="ListParagraph"/>
-        <w:rPr>
-          <w:b/>
-        </w:rPr>
-      </w:pPr>
-      <w:r>
-        <w:rPr>
-          <w:b/>
-        </w:rPr>
-        <w:t xml:space="preserve">println instance.metaClass.methods*.name.sort().unique()  </w:t>
+      <w:proofErr w:type="spellStart"/>
+      <w:proofErr w:type="gramStart"/>
+      <w:r>
+        <w:rPr>
+          <w:b/>
+        </w:rPr>
+        <w:t>def</w:t>
+      </w:r>
+      <w:proofErr w:type="spellEnd"/>
+      <w:proofErr w:type="gramEnd"/>
+      <w:r>
+        <w:rPr>
+          <w:b/>
+        </w:rPr>
+        <w:t xml:space="preserve"> instance = </w:t>
+      </w:r>
+      <w:proofErr w:type="spellStart"/>
+      <w:r>
+        <w:rPr>
+          <w:b/>
+        </w:rPr>
+        <w:t>Jenkins.getInstance</w:t>
+      </w:r>
+      <w:proofErr w:type="spellEnd"/>
+      <w:r>
+        <w:rPr>
+          <w:b/>
+        </w:rPr>
+        <w:t>()</w:t>
+      </w:r>
+    </w:p>
+    <w:p>
+      <w:pPr>
+        <w:pStyle w:val="ListParagraph"/>
+        <w:rPr>
+          <w:b/>
+        </w:rPr>
+      </w:pPr>
+      <w:proofErr w:type="spellStart"/>
+      <w:proofErr w:type="gramStart"/>
+      <w:r>
+        <w:rPr>
+          <w:b/>
+        </w:rPr>
+        <w:t>println</w:t>
+      </w:r>
+      <w:proofErr w:type="spellEnd"/>
+      <w:proofErr w:type="gramEnd"/>
+      <w:r>
+        <w:rPr>
+          <w:b/>
+        </w:rPr>
+        <w:t xml:space="preserve"> </w:t>
+      </w:r>
+      <w:proofErr w:type="spellStart"/>
+      <w:r>
+        <w:rPr>
+          <w:b/>
+        </w:rPr>
+        <w:t>instance.metaClass.methods</w:t>
+      </w:r>
+      <w:proofErr w:type="spellEnd"/>
+      <w:r>
+        <w:rPr>
+          <w:b/>
+        </w:rPr>
+        <w:t>*.</w:t>
+      </w:r>
+      <w:proofErr w:type="spellStart"/>
+      <w:r>
+        <w:rPr>
+          <w:b/>
+        </w:rPr>
+        <w:t>name.sort</w:t>
+      </w:r>
+      <w:proofErr w:type="spellEnd"/>
+      <w:r>
+        <w:rPr>
+          <w:b/>
+        </w:rPr>
+        <w:t xml:space="preserve">().unique()  </w:t>
       </w:r>
     </w:p>
     <w:p>
@@ -6854,7 +7798,15 @@
         </w:numPr>
       </w:pPr>
       <w:r>
-        <w:t>The metaClass methods approach is a quick way to find out what methods are available on an object you currently have.</w:t>
+        <w:t xml:space="preserve">The </w:t>
+      </w:r>
+      <w:proofErr w:type="spellStart"/>
+      <w:r>
+        <w:t>metaClass</w:t>
+      </w:r>
+      <w:proofErr w:type="spellEnd"/>
+      <w:r>
+        <w:t xml:space="preserve"> methods approach is a quick way to find out what methods are available on an object you currently have.</w:t>
       </w:r>
     </w:p>
     <w:p/>
@@ -6909,53 +7861,157 @@
           <w:b/>
         </w:rPr>
       </w:pPr>
-      <w:r>
-        <w:rPr>
-          <w:b/>
-        </w:rPr>
-        <w:t>def instance = Jenkins.getInstance()</w:t>
-      </w:r>
-    </w:p>
-    <w:p>
-      <w:pPr>
-        <w:pStyle w:val="ListParagraph"/>
-        <w:rPr>
-          <w:b/>
-        </w:rPr>
-      </w:pPr>
-      <w:r>
-        <w:rPr>
-          <w:b/>
-        </w:rPr>
-        <w:t>def realm = Jenkins.getInstance().securityRealm</w:t>
-      </w:r>
-    </w:p>
-    <w:p>
-      <w:pPr>
-        <w:pStyle w:val="ListParagraph"/>
-        <w:rPr>
-          <w:b/>
-        </w:rPr>
-      </w:pPr>
-      <w:r>
-        <w:rPr>
-          <w:b/>
-        </w:rPr>
-        <w:t>realm.createAccount('olivia', 'olivia')</w:t>
-      </w:r>
-    </w:p>
-    <w:p>
-      <w:pPr>
-        <w:pStyle w:val="ListParagraph"/>
-        <w:rPr>
-          <w:b/>
-        </w:rPr>
-      </w:pPr>
-      <w:r>
-        <w:rPr>
-          <w:b/>
-        </w:rPr>
-        <w:t>instance.save()</w:t>
+      <w:proofErr w:type="spellStart"/>
+      <w:proofErr w:type="gramStart"/>
+      <w:r>
+        <w:rPr>
+          <w:b/>
+        </w:rPr>
+        <w:t>def</w:t>
+      </w:r>
+      <w:proofErr w:type="spellEnd"/>
+      <w:proofErr w:type="gramEnd"/>
+      <w:r>
+        <w:rPr>
+          <w:b/>
+        </w:rPr>
+        <w:t xml:space="preserve"> instance = </w:t>
+      </w:r>
+      <w:proofErr w:type="spellStart"/>
+      <w:r>
+        <w:rPr>
+          <w:b/>
+        </w:rPr>
+        <w:t>Jenkins.getInstance</w:t>
+      </w:r>
+      <w:proofErr w:type="spellEnd"/>
+      <w:r>
+        <w:rPr>
+          <w:b/>
+        </w:rPr>
+        <w:t>()</w:t>
+      </w:r>
+    </w:p>
+    <w:p>
+      <w:pPr>
+        <w:pStyle w:val="ListParagraph"/>
+        <w:rPr>
+          <w:b/>
+        </w:rPr>
+      </w:pPr>
+      <w:proofErr w:type="spellStart"/>
+      <w:proofErr w:type="gramStart"/>
+      <w:r>
+        <w:rPr>
+          <w:b/>
+        </w:rPr>
+        <w:t>def</w:t>
+      </w:r>
+      <w:proofErr w:type="spellEnd"/>
+      <w:proofErr w:type="gramEnd"/>
+      <w:r>
+        <w:rPr>
+          <w:b/>
+        </w:rPr>
+        <w:t xml:space="preserve"> realm = </w:t>
+      </w:r>
+      <w:proofErr w:type="spellStart"/>
+      <w:r>
+        <w:rPr>
+          <w:b/>
+        </w:rPr>
+        <w:t>Jenkins.getInstance</w:t>
+      </w:r>
+      <w:proofErr w:type="spellEnd"/>
+      <w:r>
+        <w:rPr>
+          <w:b/>
+        </w:rPr>
+        <w:t>().</w:t>
+      </w:r>
+      <w:proofErr w:type="spellStart"/>
+      <w:r>
+        <w:rPr>
+          <w:b/>
+        </w:rPr>
+        <w:t>securityRealm</w:t>
+      </w:r>
+      <w:proofErr w:type="spellEnd"/>
+    </w:p>
+    <w:p>
+      <w:pPr>
+        <w:pStyle w:val="ListParagraph"/>
+        <w:rPr>
+          <w:b/>
+        </w:rPr>
+      </w:pPr>
+      <w:proofErr w:type="spellStart"/>
+      <w:proofErr w:type="gramStart"/>
+      <w:r>
+        <w:rPr>
+          <w:b/>
+        </w:rPr>
+        <w:t>realm.createAccount</w:t>
+      </w:r>
+      <w:proofErr w:type="spellEnd"/>
+      <w:proofErr w:type="gramEnd"/>
+      <w:r>
+        <w:rPr>
+          <w:b/>
+        </w:rPr>
+        <w:t>('</w:t>
+      </w:r>
+      <w:proofErr w:type="spellStart"/>
+      <w:r>
+        <w:rPr>
+          <w:b/>
+        </w:rPr>
+        <w:t>olivia</w:t>
+      </w:r>
+      <w:proofErr w:type="spellEnd"/>
+      <w:r>
+        <w:rPr>
+          <w:b/>
+        </w:rPr>
+        <w:t>', '</w:t>
+      </w:r>
+      <w:proofErr w:type="spellStart"/>
+      <w:r>
+        <w:rPr>
+          <w:b/>
+        </w:rPr>
+        <w:t>olivia</w:t>
+      </w:r>
+      <w:proofErr w:type="spellEnd"/>
+      <w:r>
+        <w:rPr>
+          <w:b/>
+        </w:rPr>
+        <w:t>')</w:t>
+      </w:r>
+    </w:p>
+    <w:p>
+      <w:pPr>
+        <w:pStyle w:val="ListParagraph"/>
+        <w:rPr>
+          <w:b/>
+        </w:rPr>
+      </w:pPr>
+      <w:proofErr w:type="spellStart"/>
+      <w:proofErr w:type="gramStart"/>
+      <w:r>
+        <w:rPr>
+          <w:b/>
+        </w:rPr>
+        <w:t>instance.save</w:t>
+      </w:r>
+      <w:proofErr w:type="spellEnd"/>
+      <w:proofErr w:type="gramEnd"/>
+      <w:r>
+        <w:rPr>
+          <w:b/>
+        </w:rPr>
+        <w:t>()</w:t>
       </w:r>
     </w:p>
     <w:p>
@@ -7099,7 +8155,23 @@
         <w:pStyle w:val="ListParagraph"/>
       </w:pPr>
       <w:r>
-        <w:t>Note: Since we are now running in a job, we need to explicitly include the package for Jenkins. The console assumed this for you. (import jenkins.model.Jenkins)</w:t>
+        <w:t>Note: Since we are now running in a job, we need to explicitly include the package for Jenkins. The console assumed this for you. (</w:t>
+      </w:r>
+      <w:proofErr w:type="gramStart"/>
+      <w:r>
+        <w:t>import</w:t>
+      </w:r>
+      <w:proofErr w:type="gramEnd"/>
+      <w:r>
+        <w:t xml:space="preserve"> </w:t>
+      </w:r>
+      <w:proofErr w:type="spellStart"/>
+      <w:r>
+        <w:t>jenkins.model.Jenkins</w:t>
+      </w:r>
+      <w:proofErr w:type="spellEnd"/>
+      <w:r>
+        <w:t>)</w:t>
       </w:r>
     </w:p>
     <w:p>
@@ -7243,8 +8315,13 @@
         <w:pStyle w:val="ListParagraph"/>
       </w:pPr>
       <w:r>
-        <w:t>Their team project prefix is sea-lion.*</w:t>
-      </w:r>
+        <w:t>Their team project prefix is sea-lion</w:t>
+      </w:r>
+      <w:proofErr w:type="gramStart"/>
+      <w:r>
+        <w:t>.*</w:t>
+      </w:r>
+      <w:proofErr w:type="gramEnd"/>
     </w:p>
     <w:p>
       <w:pPr>
@@ -7297,7 +8374,15 @@
         </w:numPr>
       </w:pPr>
       <w:r>
-        <w:t>The assigned roles table has a column for the sea-lions. The rows for Sam and Sophia should have one checkbox selected on each.</w:t>
+        <w:t xml:space="preserve">The assigned roles table has a column for the </w:t>
+      </w:r>
+      <w:proofErr w:type="gramStart"/>
+      <w:r>
+        <w:t>sea-lions</w:t>
+      </w:r>
+      <w:proofErr w:type="gramEnd"/>
+      <w:r>
+        <w:t>. The rows for Sam and Sophia should have one checkbox selected on each.</w:t>
       </w:r>
     </w:p>
     <w:p>
@@ -7324,7 +8409,15 @@
     </w:p>
     <w:p>
       <w:r>
-        <w:t xml:space="preserve">Note: Another option is to have Jenkins pull the project from GitHub and run the Groovy code as a script. However, this triggers the script security plugin and requires </w:t>
+        <w:t xml:space="preserve">Note: Another option is to have Jenkins pull the project from </w:t>
+      </w:r>
+      <w:proofErr w:type="spellStart"/>
+      <w:r>
+        <w:t>GitHub</w:t>
+      </w:r>
+      <w:proofErr w:type="spellEnd"/>
+      <w:r>
+        <w:t xml:space="preserve"> and run the Groovy code as a script. However, this triggers the script security plugin and requires </w:t>
       </w:r>
       <w:r>
         <w:t xml:space="preserve">an </w:t>
@@ -7336,7 +8429,15 @@
         <w:t>t a system we are maintaining, we</w:t>
       </w:r>
       <w:r>
-        <w:t xml:space="preserve"> optimized. The effort to setup script security properly is more than the effort to copy/paste this config. My rant about the script security plugin is here: </w:t>
+        <w:t xml:space="preserve"> optimized. The effort to setup script security properly is more than the effort to copy/paste this </w:t>
+      </w:r>
+      <w:proofErr w:type="spellStart"/>
+      <w:r>
+        <w:t>config</w:t>
+      </w:r>
+      <w:proofErr w:type="spellEnd"/>
+      <w:r>
+        <w:t xml:space="preserve">. My rant about the script security plugin is here: </w:t>
       </w:r>
       <w:hyperlink r:id="rId34" w:history="1">
         <w:r>
@@ -7386,9 +8487,11 @@
           <w:numId w:val="20"/>
         </w:numPr>
       </w:pPr>
+      <w:proofErr w:type="gramStart"/>
       <w:r>
         <w:t>core</w:t>
       </w:r>
+      <w:proofErr w:type="gramEnd"/>
     </w:p>
     <w:p>
       <w:pPr>
@@ -7398,9 +8501,11 @@
           <w:numId w:val="20"/>
         </w:numPr>
       </w:pPr>
+      <w:proofErr w:type="gramStart"/>
       <w:r>
         <w:t>repository</w:t>
       </w:r>
+      <w:proofErr w:type="gramEnd"/>
     </w:p>
     <w:p>
       <w:pPr>
@@ -7410,9 +8515,13 @@
           <w:numId w:val="20"/>
         </w:numPr>
       </w:pPr>
+      <w:proofErr w:type="spellStart"/>
+      <w:proofErr w:type="gramStart"/>
       <w:r>
         <w:t>blobStore</w:t>
       </w:r>
+      <w:proofErr w:type="spellEnd"/>
+      <w:proofErr w:type="gramEnd"/>
     </w:p>
     <w:p>
       <w:pPr>
@@ -7422,9 +8531,11 @@
           <w:numId w:val="20"/>
         </w:numPr>
       </w:pPr>
+      <w:proofErr w:type="gramStart"/>
       <w:r>
         <w:t>security</w:t>
       </w:r>
+      <w:proofErr w:type="gramEnd"/>
     </w:p>
     <w:p>
       <w:pPr>
@@ -7434,13 +8545,23 @@
           <w:numId w:val="20"/>
         </w:numPr>
       </w:pPr>
+      <w:proofErr w:type="gramStart"/>
       <w:r>
         <w:t>container</w:t>
       </w:r>
-    </w:p>
-    <w:p>
-      <w:r>
-        <w:t>For this to be useful, you need to know the class name of each. This allows you to use JavaDoc (or autocomplete) to determine what methods are available.</w:t>
+      <w:proofErr w:type="gramEnd"/>
+    </w:p>
+    <w:p>
+      <w:r>
+        <w:t xml:space="preserve">For this to be useful, you need to know the class name of each. This allows you to use </w:t>
+      </w:r>
+      <w:proofErr w:type="spellStart"/>
+      <w:r>
+        <w:t>JavaDoc</w:t>
+      </w:r>
+      <w:proofErr w:type="spellEnd"/>
+      <w:r>
+        <w:t xml:space="preserve"> (or autocomplete) to determine what methods are available.</w:t>
       </w:r>
     </w:p>
     <w:p/>
@@ -7557,8 +8678,6 @@
       <w:r>
         <w:t xml:space="preserve">Nexus </w:t>
       </w:r>
-      <w:bookmarkStart w:id="24" w:name="_GoBack"/>
-      <w:bookmarkEnd w:id="24"/>
       <w:r>
         <w:t>Access</w:t>
       </w:r>
@@ -7795,7 +8914,23 @@
     </w:p>
     <w:p>
       <w:r>
-        <w:t>Teams at our imaginary company always start out with the same types of build – pull from github and run a gradle clean/install/publish. To save them some time, let’s create a meta-job that can generate Jenkins jobs with the build pipeline pre-configured.</w:t>
+        <w:t xml:space="preserve">Teams at our imaginary company always start out with the same types of build – pull from </w:t>
+      </w:r>
+      <w:proofErr w:type="spellStart"/>
+      <w:r>
+        <w:t>github</w:t>
+      </w:r>
+      <w:proofErr w:type="spellEnd"/>
+      <w:r>
+        <w:t xml:space="preserve"> and run a </w:t>
+      </w:r>
+      <w:proofErr w:type="spellStart"/>
+      <w:r>
+        <w:t>gradle</w:t>
+      </w:r>
+      <w:proofErr w:type="spellEnd"/>
+      <w:r>
+        <w:t xml:space="preserve"> clean/install/publish. To save them some time, let’s create a meta-job that can generate Jenkins jobs with the build pipeline pre-configured.</w:t>
       </w:r>
     </w:p>
     <w:p>
@@ -7843,7 +8978,23 @@
         </w:numPr>
       </w:pPr>
       <w:r>
-        <w:t>Add a string parameter with the name “gitUrl” and the description “URL in GitHub”</w:t>
+        <w:t>Add a string parameter with the name “</w:t>
+      </w:r>
+      <w:proofErr w:type="spellStart"/>
+      <w:r>
+        <w:t>gitUrl</w:t>
+      </w:r>
+      <w:proofErr w:type="spellEnd"/>
+      <w:r>
+        <w:t xml:space="preserve">” and the description “URL in </w:t>
+      </w:r>
+      <w:proofErr w:type="spellStart"/>
+      <w:r>
+        <w:t>GitHub</w:t>
+      </w:r>
+      <w:proofErr w:type="spellEnd"/>
+      <w:r>
+        <w:t>”</w:t>
       </w:r>
     </w:p>
     <w:p>
@@ -7855,7 +9006,23 @@
         </w:numPr>
       </w:pPr>
       <w:r>
-        <w:t>Add another string parameter with the name “gitFolder” and the description “subfolder name within GitHub project”</w:t>
+        <w:t>Add another string parameter with the name “</w:t>
+      </w:r>
+      <w:proofErr w:type="spellStart"/>
+      <w:r>
+        <w:t>gitFolder</w:t>
+      </w:r>
+      <w:proofErr w:type="spellEnd"/>
+      <w:r>
+        <w:t xml:space="preserve">” and the description “subfolder name within </w:t>
+      </w:r>
+      <w:proofErr w:type="spellStart"/>
+      <w:r>
+        <w:t>GitHub</w:t>
+      </w:r>
+      <w:proofErr w:type="spellEnd"/>
+      <w:r>
+        <w:t xml:space="preserve"> project”</w:t>
       </w:r>
     </w:p>
     <w:p>
@@ -8018,8 +9185,31 @@
       </w:r>
     </w:p>
     <w:p>
-      <w:r>
-        <w:t>def buildNum = env['BUILD_NUMBER'] as Integer</w:t>
+      <w:proofErr w:type="spellStart"/>
+      <w:proofErr w:type="gramStart"/>
+      <w:r>
+        <w:t>def</w:t>
+      </w:r>
+      <w:proofErr w:type="spellEnd"/>
+      <w:proofErr w:type="gramEnd"/>
+      <w:r>
+        <w:t xml:space="preserve"> </w:t>
+      </w:r>
+      <w:proofErr w:type="spellStart"/>
+      <w:r>
+        <w:t>buildNum</w:t>
+      </w:r>
+      <w:proofErr w:type="spellEnd"/>
+      <w:r>
+        <w:t xml:space="preserve"> = </w:t>
+      </w:r>
+      <w:proofErr w:type="spellStart"/>
+      <w:r>
+        <w:t>env</w:t>
+      </w:r>
+      <w:proofErr w:type="spellEnd"/>
+      <w:r>
+        <w:t>['BUILD_NUMBER'] as Integer</w:t>
       </w:r>
     </w:p>
     <w:p>
@@ -8060,9 +9250,21 @@
           <w:numId w:val="16"/>
         </w:numPr>
       </w:pPr>
-      <w:r>
-        <w:t>docker stop jenkins</w:t>
-      </w:r>
+      <w:proofErr w:type="spellStart"/>
+      <w:proofErr w:type="gramStart"/>
+      <w:r>
+        <w:t>docker</w:t>
+      </w:r>
+      <w:proofErr w:type="spellEnd"/>
+      <w:proofErr w:type="gramEnd"/>
+      <w:r>
+        <w:t xml:space="preserve"> stop </w:t>
+      </w:r>
+      <w:proofErr w:type="spellStart"/>
+      <w:r>
+        <w:t>jenkins</w:t>
+      </w:r>
+      <w:proofErr w:type="spellEnd"/>
     </w:p>
     <w:p>
       <w:pPr>
@@ -8072,8 +9274,15 @@
           <w:numId w:val="16"/>
         </w:numPr>
       </w:pPr>
-      <w:r>
-        <w:t>docker stop nexus</w:t>
+      <w:proofErr w:type="spellStart"/>
+      <w:proofErr w:type="gramStart"/>
+      <w:r>
+        <w:t>docker</w:t>
+      </w:r>
+      <w:proofErr w:type="spellEnd"/>
+      <w:proofErr w:type="gramEnd"/>
+      <w:r>
+        <w:t xml:space="preserve"> stop nexus</w:t>
       </w:r>
     </w:p>
     <w:p>
@@ -8086,8 +9295,13 @@
         <w:pStyle w:val="Heading3"/>
       </w:pPr>
       <w:r>
-        <w:t>Install SonarQube</w:t>
-      </w:r>
+        <w:t xml:space="preserve">Install </w:t>
+      </w:r>
+      <w:proofErr w:type="spellStart"/>
+      <w:r>
+        <w:t>SonarQube</w:t>
+      </w:r>
+      <w:proofErr w:type="spellEnd"/>
     </w:p>
     <w:p>
       <w:r>
@@ -8100,11 +9314,21 @@
           <w:b/>
         </w:rPr>
       </w:pPr>
-      <w:r>
-        <w:rPr>
-          <w:b/>
-        </w:rPr>
-        <w:t xml:space="preserve">docker run </w:t>
+      <w:proofErr w:type="spellStart"/>
+      <w:proofErr w:type="gramStart"/>
+      <w:r>
+        <w:rPr>
+          <w:b/>
+        </w:rPr>
+        <w:t>docker</w:t>
+      </w:r>
+      <w:proofErr w:type="spellEnd"/>
+      <w:proofErr w:type="gramEnd"/>
+      <w:r>
+        <w:rPr>
+          <w:b/>
+        </w:rPr>
+        <w:t xml:space="preserve"> run </w:t>
       </w:r>
       <w:r>
         <w:rPr>
@@ -8152,7 +9376,35 @@
         <w:rPr>
           <w:b/>
         </w:rPr>
-        <w:t>2 --name sonarqube --network hol-network sonarqube:7.1</w:t>
+        <w:t xml:space="preserve">2 --name </w:t>
+      </w:r>
+      <w:proofErr w:type="spellStart"/>
+      <w:r>
+        <w:rPr>
+          <w:b/>
+        </w:rPr>
+        <w:t>sonarqube</w:t>
+      </w:r>
+      <w:proofErr w:type="spellEnd"/>
+      <w:r>
+        <w:rPr>
+          <w:b/>
+        </w:rPr>
+        <w:t xml:space="preserve"> --network </w:t>
+      </w:r>
+      <w:proofErr w:type="spellStart"/>
+      <w:r>
+        <w:rPr>
+          <w:b/>
+        </w:rPr>
+        <w:t>hol</w:t>
+      </w:r>
+      <w:proofErr w:type="spellEnd"/>
+      <w:r>
+        <w:rPr>
+          <w:b/>
+        </w:rPr>
+        <w:t>-network sonarqube:7.1</w:t>
       </w:r>
     </w:p>
     <w:p/>
@@ -8169,7 +9421,23 @@
     </w:p>
     <w:p>
       <w:r>
-        <w:t xml:space="preserve">In a browser, go to http://localhost:9000. It make take about </w:t>
+        <w:t>In a browser, go to http://localhost</w:t>
+      </w:r>
+      <w:proofErr w:type="gramStart"/>
+      <w:r>
+        <w:t>:9000</w:t>
+      </w:r>
+      <w:proofErr w:type="gramEnd"/>
+      <w:r>
+        <w:t xml:space="preserve">. It </w:t>
+      </w:r>
+      <w:proofErr w:type="gramStart"/>
+      <w:r>
+        <w:t>make</w:t>
+      </w:r>
+      <w:proofErr w:type="gramEnd"/>
+      <w:r>
+        <w:t xml:space="preserve"> take about </w:t>
       </w:r>
       <w:r>
         <w:t xml:space="preserve">a minute </w:t>
@@ -8190,7 +9458,15 @@
         <w:t>8</w:t>
       </w:r>
       <w:r>
-        <w:t xml:space="preserve"> – SonarQube rule</w:t>
+        <w:t xml:space="preserve"> – </w:t>
+      </w:r>
+      <w:proofErr w:type="spellStart"/>
+      <w:r>
+        <w:t>SonarQube</w:t>
+      </w:r>
+      <w:proofErr w:type="spellEnd"/>
+      <w:r>
+        <w:t xml:space="preserve"> rule</w:t>
       </w:r>
     </w:p>
     <w:p/>
@@ -8210,7 +9486,15 @@
     <w:p/>
     <w:p>
       <w:r>
-        <w:t>This one is extra credit so it comes with less instructions.</w:t>
+        <w:t xml:space="preserve">This one is extra credit so it comes with </w:t>
+      </w:r>
+      <w:proofErr w:type="gramStart"/>
+      <w:r>
+        <w:t>less instructions</w:t>
+      </w:r>
+      <w:proofErr w:type="gramEnd"/>
+      <w:r>
+        <w:t>.</w:t>
       </w:r>
     </w:p>
     <w:p>
@@ -8258,7 +9542,15 @@
         </w:numPr>
       </w:pPr>
       <w:r>
-        <w:t>Create a Jenkins FreeStyle job that includes this a Groovy System build step with this code.</w:t>
+        <w:t xml:space="preserve">Create a Jenkins </w:t>
+      </w:r>
+      <w:proofErr w:type="spellStart"/>
+      <w:r>
+        <w:t>FreeStyle</w:t>
+      </w:r>
+      <w:proofErr w:type="spellEnd"/>
+      <w:r>
+        <w:t xml:space="preserve"> job that includes this a Groovy System build step with this code.</w:t>
       </w:r>
     </w:p>
     <w:p>
@@ -8282,12 +9574,28 @@
         </w:numPr>
       </w:pPr>
       <w:r>
-        <w:t>Try renaming the sea-lion project to “osprey-invalid-permissions” and see if it fails.</w:t>
-      </w:r>
-    </w:p>
-    <w:p>
-      <w:r>
-        <w:t xml:space="preserve">While this doesn’t solve the actual security problem, it at least tells someone about it. (or it would, if we had build notifications set up). So you’ve made a toy example on your machine a bit safer </w:t>
+        <w:t xml:space="preserve">Try renaming the </w:t>
+      </w:r>
+      <w:proofErr w:type="gramStart"/>
+      <w:r>
+        <w:t>sea-lion</w:t>
+      </w:r>
+      <w:proofErr w:type="gramEnd"/>
+      <w:r>
+        <w:t xml:space="preserve"> project to “osprey-invalid-permissions” and see if it fails.</w:t>
+      </w:r>
+    </w:p>
+    <w:p>
+      <w:r>
+        <w:t>While this doesn’t solve the actual security problem, it at least tells someone about it. (</w:t>
+      </w:r>
+      <w:proofErr w:type="gramStart"/>
+      <w:r>
+        <w:t>or</w:t>
+      </w:r>
+      <w:proofErr w:type="gramEnd"/>
+      <w:r>
+        <w:t xml:space="preserve"> it would, if we had build notifications set up). So you’ve made a toy example on your machine a bit safer </w:t>
       </w:r>
       <w:r>
         <w:sym w:font="Wingdings" w:char="F04A"/>
@@ -8313,15 +9621,323 @@
       <w:pPr>
         <w:pStyle w:val="Heading3"/>
       </w:pPr>
-      <w:bookmarkStart w:id="25" w:name="_Toc397507138"/>
+      <w:bookmarkStart w:id="24" w:name="_Toc397507138"/>
       <w:r>
         <w:t>Stop containers</w:t>
       </w:r>
+      <w:bookmarkEnd w:id="24"/>
+    </w:p>
+    <w:p>
+      <w:r>
+        <w:t>Remember you can enter the first couple characters of the hash rather than the whole thing.</w:t>
+      </w:r>
+    </w:p>
+    <w:p/>
+    <w:p>
+      <w:pPr>
+        <w:rPr>
+          <w:b/>
+        </w:rPr>
+      </w:pPr>
+      <w:proofErr w:type="spellStart"/>
+      <w:proofErr w:type="gramStart"/>
+      <w:r>
+        <w:rPr>
+          <w:b/>
+        </w:rPr>
+        <w:t>docker</w:t>
+      </w:r>
+      <w:proofErr w:type="spellEnd"/>
+      <w:proofErr w:type="gramEnd"/>
+      <w:r>
+        <w:rPr>
+          <w:b/>
+        </w:rPr>
+        <w:t xml:space="preserve"> </w:t>
+      </w:r>
+      <w:proofErr w:type="spellStart"/>
+      <w:r>
+        <w:rPr>
+          <w:b/>
+        </w:rPr>
+        <w:t>ps</w:t>
+      </w:r>
+      <w:proofErr w:type="spellEnd"/>
+    </w:p>
+    <w:p>
+      <w:pPr>
+        <w:rPr>
+          <w:b/>
+        </w:rPr>
+      </w:pPr>
+      <w:proofErr w:type="spellStart"/>
+      <w:proofErr w:type="gramStart"/>
+      <w:r>
+        <w:rPr>
+          <w:b/>
+        </w:rPr>
+        <w:t>docker</w:t>
+      </w:r>
+      <w:proofErr w:type="spellEnd"/>
+      <w:proofErr w:type="gramEnd"/>
+      <w:r>
+        <w:rPr>
+          <w:b/>
+        </w:rPr>
+        <w:t xml:space="preserve"> stop </w:t>
+      </w:r>
+      <w:r>
+        <w:rPr>
+          <w:b/>
+        </w:rPr>
+        <w:t>nexus</w:t>
+      </w:r>
+    </w:p>
+    <w:p>
+      <w:pPr>
+        <w:rPr>
+          <w:b/>
+        </w:rPr>
+      </w:pPr>
+      <w:bookmarkStart w:id="25" w:name="_Toc397507139"/>
+      <w:proofErr w:type="spellStart"/>
+      <w:proofErr w:type="gramStart"/>
+      <w:r>
+        <w:rPr>
+          <w:b/>
+        </w:rPr>
+        <w:t>docker</w:t>
+      </w:r>
+      <w:proofErr w:type="spellEnd"/>
+      <w:proofErr w:type="gramEnd"/>
+      <w:r>
+        <w:rPr>
+          <w:b/>
+        </w:rPr>
+        <w:t xml:space="preserve"> stop </w:t>
+      </w:r>
+      <w:proofErr w:type="spellStart"/>
+      <w:r>
+        <w:rPr>
+          <w:b/>
+        </w:rPr>
+        <w:t>jenkins</w:t>
+      </w:r>
+      <w:proofErr w:type="spellEnd"/>
+    </w:p>
+    <w:p>
+      <w:pPr>
+        <w:rPr>
+          <w:b/>
+        </w:rPr>
+      </w:pPr>
+      <w:proofErr w:type="spellStart"/>
+      <w:proofErr w:type="gramStart"/>
+      <w:r>
+        <w:rPr>
+          <w:b/>
+        </w:rPr>
+        <w:t>docker</w:t>
+      </w:r>
+      <w:proofErr w:type="spellEnd"/>
+      <w:proofErr w:type="gramEnd"/>
+      <w:r>
+        <w:rPr>
+          <w:b/>
+        </w:rPr>
+        <w:t xml:space="preserve"> stop </w:t>
+      </w:r>
+      <w:proofErr w:type="spellStart"/>
+      <w:r>
+        <w:rPr>
+          <w:b/>
+        </w:rPr>
+        <w:t>sonarqube</w:t>
+      </w:r>
+      <w:proofErr w:type="spellEnd"/>
+    </w:p>
+    <w:p>
+      <w:pPr>
+        <w:pStyle w:val="Heading3"/>
+      </w:pPr>
+      <w:r>
+        <w:t>If want to reclaim disk space</w:t>
+      </w:r>
       <w:bookmarkEnd w:id="25"/>
     </w:p>
     <w:p>
       <w:r>
-        <w:t>Remember you can enter the first couple characters of the hash rather than the whole thing.</w:t>
+        <w:t>Remove containers and images</w:t>
+      </w:r>
+    </w:p>
+    <w:p>
+      <w:pPr>
+        <w:rPr>
+          <w:b/>
+        </w:rPr>
+      </w:pPr>
+      <w:proofErr w:type="spellStart"/>
+      <w:proofErr w:type="gramStart"/>
+      <w:r>
+        <w:rPr>
+          <w:b/>
+        </w:rPr>
+        <w:t>docker</w:t>
+      </w:r>
+      <w:proofErr w:type="spellEnd"/>
+      <w:proofErr w:type="gramEnd"/>
+      <w:r>
+        <w:rPr>
+          <w:b/>
+        </w:rPr>
+        <w:t xml:space="preserve"> </w:t>
+      </w:r>
+      <w:proofErr w:type="spellStart"/>
+      <w:r>
+        <w:rPr>
+          <w:b/>
+        </w:rPr>
+        <w:t>ps</w:t>
+      </w:r>
+      <w:proofErr w:type="spellEnd"/>
+      <w:r>
+        <w:rPr>
+          <w:b/>
+        </w:rPr>
+        <w:t xml:space="preserve"> –a</w:t>
+      </w:r>
+    </w:p>
+    <w:p>
+      <w:pPr>
+        <w:rPr>
+          <w:b/>
+        </w:rPr>
+      </w:pPr>
+      <w:proofErr w:type="spellStart"/>
+      <w:proofErr w:type="gramStart"/>
+      <w:r>
+        <w:rPr>
+          <w:b/>
+        </w:rPr>
+        <w:t>docker</w:t>
+      </w:r>
+      <w:proofErr w:type="spellEnd"/>
+      <w:proofErr w:type="gramEnd"/>
+      <w:r>
+        <w:rPr>
+          <w:b/>
+        </w:rPr>
+        <w:t xml:space="preserve"> </w:t>
+      </w:r>
+      <w:proofErr w:type="spellStart"/>
+      <w:r>
+        <w:rPr>
+          <w:b/>
+        </w:rPr>
+        <w:t>rm</w:t>
+      </w:r>
+      <w:proofErr w:type="spellEnd"/>
+      <w:r>
+        <w:rPr>
+          <w:b/>
+        </w:rPr>
+        <w:t xml:space="preserve"> </w:t>
+      </w:r>
+      <w:proofErr w:type="spellStart"/>
+      <w:r>
+        <w:rPr>
+          <w:b/>
+        </w:rPr>
+        <w:t>sonarqube</w:t>
+      </w:r>
+      <w:proofErr w:type="spellEnd"/>
+    </w:p>
+    <w:p>
+      <w:pPr>
+        <w:rPr>
+          <w:b/>
+        </w:rPr>
+      </w:pPr>
+      <w:proofErr w:type="spellStart"/>
+      <w:proofErr w:type="gramStart"/>
+      <w:r>
+        <w:rPr>
+          <w:b/>
+        </w:rPr>
+        <w:t>docker</w:t>
+      </w:r>
+      <w:proofErr w:type="spellEnd"/>
+      <w:proofErr w:type="gramEnd"/>
+      <w:r>
+        <w:rPr>
+          <w:b/>
+        </w:rPr>
+        <w:t xml:space="preserve"> </w:t>
+      </w:r>
+      <w:proofErr w:type="spellStart"/>
+      <w:r>
+        <w:rPr>
+          <w:b/>
+        </w:rPr>
+        <w:t>rm</w:t>
+      </w:r>
+      <w:proofErr w:type="spellEnd"/>
+      <w:r>
+        <w:rPr>
+          <w:b/>
+        </w:rPr>
+        <w:t xml:space="preserve"> </w:t>
+      </w:r>
+      <w:proofErr w:type="spellStart"/>
+      <w:r>
+        <w:rPr>
+          <w:b/>
+        </w:rPr>
+        <w:t>jenkins</w:t>
+      </w:r>
+      <w:proofErr w:type="spellEnd"/>
+    </w:p>
+    <w:p>
+      <w:pPr>
+        <w:rPr>
+          <w:b/>
+        </w:rPr>
+      </w:pPr>
+      <w:proofErr w:type="spellStart"/>
+      <w:proofErr w:type="gramStart"/>
+      <w:r>
+        <w:rPr>
+          <w:b/>
+        </w:rPr>
+        <w:t>docker</w:t>
+      </w:r>
+      <w:proofErr w:type="spellEnd"/>
+      <w:proofErr w:type="gramEnd"/>
+      <w:r>
+        <w:rPr>
+          <w:b/>
+        </w:rPr>
+        <w:t xml:space="preserve"> </w:t>
+      </w:r>
+      <w:proofErr w:type="spellStart"/>
+      <w:r>
+        <w:rPr>
+          <w:b/>
+        </w:rPr>
+        <w:t>rm</w:t>
+      </w:r>
+      <w:proofErr w:type="spellEnd"/>
+      <w:r>
+        <w:rPr>
+          <w:b/>
+        </w:rPr>
+        <w:t xml:space="preserve"> </w:t>
+      </w:r>
+      <w:r>
+        <w:rPr>
+          <w:b/>
+        </w:rPr>
+        <w:t>nexus</w:t>
       </w:r>
     </w:p>
     <w:p/>
@@ -8331,206 +9947,132 @@
           <w:b/>
         </w:rPr>
       </w:pPr>
-      <w:r>
-        <w:rPr>
-          <w:b/>
-        </w:rPr>
-        <w:t>docker ps</w:t>
-      </w:r>
-    </w:p>
-    <w:p>
-      <w:pPr>
-        <w:rPr>
-          <w:b/>
-        </w:rPr>
-      </w:pPr>
-      <w:r>
-        <w:rPr>
-          <w:b/>
-        </w:rPr>
-        <w:t xml:space="preserve">docker stop </w:t>
-      </w:r>
-      <w:r>
-        <w:rPr>
-          <w:b/>
-        </w:rPr>
-        <w:t>nexus</w:t>
-      </w:r>
-    </w:p>
-    <w:p>
-      <w:pPr>
-        <w:rPr>
-          <w:b/>
-        </w:rPr>
-      </w:pPr>
-      <w:bookmarkStart w:id="26" w:name="_Toc397507139"/>
-      <w:r>
-        <w:rPr>
-          <w:b/>
-        </w:rPr>
-        <w:t xml:space="preserve">docker stop </w:t>
-      </w:r>
-      <w:r>
-        <w:rPr>
-          <w:b/>
-        </w:rPr>
-        <w:t>jenkins</w:t>
-      </w:r>
-    </w:p>
-    <w:p>
-      <w:pPr>
-        <w:rPr>
-          <w:b/>
-        </w:rPr>
-      </w:pPr>
-      <w:r>
-        <w:rPr>
-          <w:b/>
-        </w:rPr>
-        <w:t xml:space="preserve">docker stop </w:t>
-      </w:r>
-      <w:r>
-        <w:rPr>
-          <w:b/>
-        </w:rPr>
-        <w:t>sonarqube</w:t>
-      </w:r>
-    </w:p>
-    <w:p>
-      <w:pPr>
-        <w:pStyle w:val="Heading3"/>
-      </w:pPr>
-      <w:r>
-        <w:t>If want to reclaim disk space</w:t>
-      </w:r>
-      <w:bookmarkEnd w:id="26"/>
-    </w:p>
-    <w:p>
-      <w:r>
-        <w:t>Remove containers and images</w:t>
-      </w:r>
-    </w:p>
-    <w:p>
-      <w:pPr>
-        <w:rPr>
-          <w:b/>
-        </w:rPr>
-      </w:pPr>
-      <w:r>
-        <w:rPr>
-          <w:b/>
-        </w:rPr>
-        <w:t>docker ps –a</w:t>
-      </w:r>
-    </w:p>
-    <w:p>
-      <w:pPr>
-        <w:rPr>
-          <w:b/>
-        </w:rPr>
-      </w:pPr>
-      <w:r>
-        <w:rPr>
-          <w:b/>
-        </w:rPr>
-        <w:t xml:space="preserve">docker rm </w:t>
-      </w:r>
-      <w:r>
-        <w:rPr>
-          <w:b/>
-        </w:rPr>
-        <w:t>sonarqube</w:t>
-      </w:r>
-    </w:p>
-    <w:p>
-      <w:pPr>
-        <w:rPr>
-          <w:b/>
-        </w:rPr>
-      </w:pPr>
-      <w:r>
-        <w:rPr>
-          <w:b/>
-        </w:rPr>
-        <w:t xml:space="preserve">docker rm </w:t>
-      </w:r>
-      <w:r>
-        <w:rPr>
-          <w:b/>
-        </w:rPr>
-        <w:t>jenkins</w:t>
-      </w:r>
-    </w:p>
-    <w:p>
-      <w:pPr>
-        <w:rPr>
-          <w:b/>
-        </w:rPr>
-      </w:pPr>
-      <w:r>
-        <w:rPr>
-          <w:b/>
-        </w:rPr>
-        <w:t xml:space="preserve">docker rm </w:t>
-      </w:r>
-      <w:r>
-        <w:rPr>
-          <w:b/>
-        </w:rPr>
-        <w:t>nexus</w:t>
-      </w:r>
-    </w:p>
-    <w:p/>
-    <w:p>
-      <w:pPr>
-        <w:rPr>
-          <w:b/>
-        </w:rPr>
-      </w:pPr>
-      <w:r>
-        <w:rPr>
-          <w:b/>
-        </w:rPr>
-        <w:t>docker images</w:t>
-      </w:r>
-    </w:p>
-    <w:p>
-      <w:pPr>
-        <w:rPr>
-          <w:b/>
-        </w:rPr>
-      </w:pPr>
-      <w:r>
-        <w:rPr>
-          <w:b/>
-        </w:rPr>
-        <w:t>docker rmi &lt;hash1&gt;</w:t>
-      </w:r>
-    </w:p>
-    <w:p>
-      <w:pPr>
-        <w:rPr>
-          <w:b/>
-        </w:rPr>
-      </w:pPr>
-      <w:r>
-        <w:rPr>
-          <w:b/>
-        </w:rPr>
-        <w:t>docker rmi &lt;hash2&gt;</w:t>
-      </w:r>
-    </w:p>
-    <w:p>
-      <w:pPr>
-        <w:rPr>
-          <w:b/>
-        </w:rPr>
-      </w:pPr>
-      <w:r>
-        <w:rPr>
-          <w:b/>
-        </w:rPr>
-        <w:t>docker rmi &lt;hash3</w:t>
+      <w:proofErr w:type="spellStart"/>
+      <w:proofErr w:type="gramStart"/>
+      <w:r>
+        <w:rPr>
+          <w:b/>
+        </w:rPr>
+        <w:t>docker</w:t>
+      </w:r>
+      <w:proofErr w:type="spellEnd"/>
+      <w:proofErr w:type="gramEnd"/>
+      <w:r>
+        <w:rPr>
+          <w:b/>
+        </w:rPr>
+        <w:t xml:space="preserve"> images</w:t>
+      </w:r>
+    </w:p>
+    <w:p>
+      <w:pPr>
+        <w:rPr>
+          <w:b/>
+        </w:rPr>
+      </w:pPr>
+      <w:proofErr w:type="spellStart"/>
+      <w:proofErr w:type="gramStart"/>
+      <w:r>
+        <w:rPr>
+          <w:b/>
+        </w:rPr>
+        <w:t>docker</w:t>
+      </w:r>
+      <w:proofErr w:type="spellEnd"/>
+      <w:proofErr w:type="gramEnd"/>
+      <w:r>
+        <w:rPr>
+          <w:b/>
+        </w:rPr>
+        <w:t xml:space="preserve"> </w:t>
+      </w:r>
+      <w:proofErr w:type="spellStart"/>
+      <w:r>
+        <w:rPr>
+          <w:b/>
+        </w:rPr>
+        <w:t>rmi</w:t>
+      </w:r>
+      <w:proofErr w:type="spellEnd"/>
+      <w:r>
+        <w:rPr>
+          <w:b/>
+        </w:rPr>
+        <w:t xml:space="preserve"> &lt;hash1&gt;</w:t>
+      </w:r>
+    </w:p>
+    <w:p>
+      <w:pPr>
+        <w:rPr>
+          <w:b/>
+        </w:rPr>
+      </w:pPr>
+      <w:proofErr w:type="spellStart"/>
+      <w:proofErr w:type="gramStart"/>
+      <w:r>
+        <w:rPr>
+          <w:b/>
+        </w:rPr>
+        <w:t>docker</w:t>
+      </w:r>
+      <w:proofErr w:type="spellEnd"/>
+      <w:proofErr w:type="gramEnd"/>
+      <w:r>
+        <w:rPr>
+          <w:b/>
+        </w:rPr>
+        <w:t xml:space="preserve"> </w:t>
+      </w:r>
+      <w:proofErr w:type="spellStart"/>
+      <w:r>
+        <w:rPr>
+          <w:b/>
+        </w:rPr>
+        <w:t>rmi</w:t>
+      </w:r>
+      <w:proofErr w:type="spellEnd"/>
+      <w:r>
+        <w:rPr>
+          <w:b/>
+        </w:rPr>
+        <w:t xml:space="preserve"> &lt;hash2&gt;</w:t>
+      </w:r>
+    </w:p>
+    <w:p>
+      <w:pPr>
+        <w:rPr>
+          <w:b/>
+        </w:rPr>
+      </w:pPr>
+      <w:proofErr w:type="spellStart"/>
+      <w:proofErr w:type="gramStart"/>
+      <w:r>
+        <w:rPr>
+          <w:b/>
+        </w:rPr>
+        <w:t>docker</w:t>
+      </w:r>
+      <w:proofErr w:type="spellEnd"/>
+      <w:proofErr w:type="gramEnd"/>
+      <w:r>
+        <w:rPr>
+          <w:b/>
+        </w:rPr>
+        <w:t xml:space="preserve"> </w:t>
+      </w:r>
+      <w:proofErr w:type="spellStart"/>
+      <w:r>
+        <w:rPr>
+          <w:b/>
+        </w:rPr>
+        <w:t>rmi</w:t>
+      </w:r>
+      <w:proofErr w:type="spellEnd"/>
+      <w:r>
+        <w:rPr>
+          <w:b/>
+        </w:rPr>
+        <w:t xml:space="preserve"> &lt;hash3</w:t>
       </w:r>
       <w:r>
         <w:rPr>
@@ -8557,11 +10099,49 @@
           <w:b/>
         </w:rPr>
       </w:pPr>
-      <w:r>
-        <w:rPr>
-          <w:b/>
-        </w:rPr>
-        <w:t>docker network rm hol-network</w:t>
+      <w:proofErr w:type="spellStart"/>
+      <w:proofErr w:type="gramStart"/>
+      <w:r>
+        <w:rPr>
+          <w:b/>
+        </w:rPr>
+        <w:t>docker</w:t>
+      </w:r>
+      <w:proofErr w:type="spellEnd"/>
+      <w:proofErr w:type="gramEnd"/>
+      <w:r>
+        <w:rPr>
+          <w:b/>
+        </w:rPr>
+        <w:t xml:space="preserve"> network </w:t>
+      </w:r>
+      <w:proofErr w:type="spellStart"/>
+      <w:r>
+        <w:rPr>
+          <w:b/>
+        </w:rPr>
+        <w:t>rm</w:t>
+      </w:r>
+      <w:proofErr w:type="spellEnd"/>
+      <w:r>
+        <w:rPr>
+          <w:b/>
+        </w:rPr>
+        <w:t xml:space="preserve"> </w:t>
+      </w:r>
+      <w:proofErr w:type="spellStart"/>
+      <w:r>
+        <w:rPr>
+          <w:b/>
+        </w:rPr>
+        <w:t>hol</w:t>
+      </w:r>
+      <w:proofErr w:type="spellEnd"/>
+      <w:r>
+        <w:rPr>
+          <w:b/>
+        </w:rPr>
+        <w:t>-network</w:t>
       </w:r>
     </w:p>
     <w:p/>
@@ -8662,6 +10242,8 @@
           <w:szCs w:val="20"/>
         </w:rPr>
       </w:pPr>
+      <w:proofErr w:type="spellStart"/>
+      <w:proofErr w:type="gramStart"/>
       <w:r>
         <w:rPr>
           <w:rFonts w:ascii="Times New Roman" w:hAnsi="Times New Roman" w:cs="Times New Roman"/>
@@ -8670,7 +10252,41 @@
           <w:sz w:val="20"/>
           <w:szCs w:val="20"/>
         </w:rPr>
-        <w:t>docker exec -it --user root jenkins bash</w:t>
+        <w:t>docker</w:t>
+      </w:r>
+      <w:proofErr w:type="spellEnd"/>
+      <w:proofErr w:type="gramEnd"/>
+      <w:r>
+        <w:rPr>
+          <w:rFonts w:ascii="Times New Roman" w:hAnsi="Times New Roman" w:cs="Times New Roman"/>
+          <w:b/>
+          <w:color w:val="000000"/>
+          <w:sz w:val="20"/>
+          <w:szCs w:val="20"/>
+        </w:rPr>
+        <w:t xml:space="preserve"> exec -it --user root </w:t>
+      </w:r>
+      <w:proofErr w:type="spellStart"/>
+      <w:r>
+        <w:rPr>
+          <w:rFonts w:ascii="Times New Roman" w:hAnsi="Times New Roman" w:cs="Times New Roman"/>
+          <w:b/>
+          <w:color w:val="000000"/>
+          <w:sz w:val="20"/>
+          <w:szCs w:val="20"/>
+        </w:rPr>
+        <w:t>jenkins</w:t>
+      </w:r>
+      <w:proofErr w:type="spellEnd"/>
+      <w:r>
+        <w:rPr>
+          <w:rFonts w:ascii="Times New Roman" w:hAnsi="Times New Roman" w:cs="Times New Roman"/>
+          <w:b/>
+          <w:color w:val="000000"/>
+          <w:sz w:val="20"/>
+          <w:szCs w:val="20"/>
+        </w:rPr>
+        <w:t xml:space="preserve"> bash</w:t>
       </w:r>
     </w:p>
     <w:p>
@@ -8762,6 +10378,7 @@
           <w:szCs w:val="20"/>
         </w:rPr>
       </w:pPr>
+      <w:proofErr w:type="gramStart"/>
       <w:r>
         <w:rPr>
           <w:rFonts w:ascii="Times New Roman" w:hAnsi="Times New Roman" w:cs="Times New Roman"/>
@@ -8770,7 +10387,18 @@
           <w:sz w:val="20"/>
           <w:szCs w:val="20"/>
         </w:rPr>
-        <w:t>apt-get update</w:t>
+        <w:t>apt</w:t>
+      </w:r>
+      <w:proofErr w:type="gramEnd"/>
+      <w:r>
+        <w:rPr>
+          <w:rFonts w:ascii="Times New Roman" w:hAnsi="Times New Roman" w:cs="Times New Roman"/>
+          <w:b/>
+          <w:color w:val="000000"/>
+          <w:sz w:val="20"/>
+          <w:szCs w:val="20"/>
+        </w:rPr>
+        <w:t>-get update</w:t>
       </w:r>
     </w:p>
     <w:p>
@@ -8801,6 +10429,7 @@
           <w:szCs w:val="20"/>
         </w:rPr>
       </w:pPr>
+      <w:proofErr w:type="gramStart"/>
       <w:r>
         <w:rPr>
           <w:rFonts w:ascii="Times New Roman" w:hAnsi="Times New Roman" w:cs="Times New Roman"/>
@@ -8809,7 +10438,18 @@
           <w:sz w:val="20"/>
           <w:szCs w:val="20"/>
         </w:rPr>
-        <w:t>apt-get install –y vim</w:t>
+        <w:t>apt</w:t>
+      </w:r>
+      <w:proofErr w:type="gramEnd"/>
+      <w:r>
+        <w:rPr>
+          <w:rFonts w:ascii="Times New Roman" w:hAnsi="Times New Roman" w:cs="Times New Roman"/>
+          <w:b/>
+          <w:color w:val="000000"/>
+          <w:sz w:val="20"/>
+          <w:szCs w:val="20"/>
+        </w:rPr>
+        <w:t>-get install –y vim</w:t>
       </w:r>
     </w:p>
     <w:p>
@@ -8873,6 +10513,7 @@
           <w:szCs w:val="20"/>
         </w:rPr>
       </w:pPr>
+      <w:proofErr w:type="gramStart"/>
       <w:r>
         <w:rPr>
           <w:rFonts w:ascii="Times New Roman" w:eastAsia="Times New Roman" w:hAnsi="Times New Roman" w:cs="Times New Roman"/>
@@ -8880,7 +10521,57 @@
           <w:sz w:val="20"/>
           <w:szCs w:val="20"/>
         </w:rPr>
-        <w:t>vim /var/jenkins_home/config.xml</w:t>
+        <w:t>vim</w:t>
+      </w:r>
+      <w:proofErr w:type="gramEnd"/>
+      <w:r>
+        <w:rPr>
+          <w:rFonts w:ascii="Times New Roman" w:eastAsia="Times New Roman" w:hAnsi="Times New Roman" w:cs="Times New Roman"/>
+          <w:b/>
+          <w:sz w:val="20"/>
+          <w:szCs w:val="20"/>
+        </w:rPr>
+        <w:t xml:space="preserve"> /</w:t>
+      </w:r>
+      <w:proofErr w:type="spellStart"/>
+      <w:r>
+        <w:rPr>
+          <w:rFonts w:ascii="Times New Roman" w:eastAsia="Times New Roman" w:hAnsi="Times New Roman" w:cs="Times New Roman"/>
+          <w:b/>
+          <w:sz w:val="20"/>
+          <w:szCs w:val="20"/>
+        </w:rPr>
+        <w:t>var</w:t>
+      </w:r>
+      <w:proofErr w:type="spellEnd"/>
+      <w:r>
+        <w:rPr>
+          <w:rFonts w:ascii="Times New Roman" w:eastAsia="Times New Roman" w:hAnsi="Times New Roman" w:cs="Times New Roman"/>
+          <w:b/>
+          <w:sz w:val="20"/>
+          <w:szCs w:val="20"/>
+        </w:rPr>
+        <w:t>/</w:t>
+      </w:r>
+      <w:proofErr w:type="spellStart"/>
+      <w:r>
+        <w:rPr>
+          <w:rFonts w:ascii="Times New Roman" w:eastAsia="Times New Roman" w:hAnsi="Times New Roman" w:cs="Times New Roman"/>
+          <w:b/>
+          <w:sz w:val="20"/>
+          <w:szCs w:val="20"/>
+        </w:rPr>
+        <w:t>jenkins_home</w:t>
+      </w:r>
+      <w:proofErr w:type="spellEnd"/>
+      <w:r>
+        <w:rPr>
+          <w:rFonts w:ascii="Times New Roman" w:eastAsia="Times New Roman" w:hAnsi="Times New Roman" w:cs="Times New Roman"/>
+          <w:b/>
+          <w:sz w:val="20"/>
+          <w:szCs w:val="20"/>
+        </w:rPr>
+        <w:t>/config.xml</w:t>
       </w:r>
     </w:p>
     <w:p>
@@ -8939,25 +10630,27 @@
           <w:sz w:val="20"/>
           <w:szCs w:val="20"/>
         </w:rPr>
-        <w:t>&lt;authorizationStrategy class="hudson.security.FullControlOnceLoggedInAuthorizationStrategy"&gt;</w:t>
-      </w:r>
-    </w:p>
-    <w:p>
-      <w:pPr>
-        <w:pStyle w:val="ListParagraph"/>
+        <w:t>&lt;</w:t>
+      </w:r>
+      <w:proofErr w:type="spellStart"/>
+      <w:proofErr w:type="gramStart"/>
+      <w:r>
         <w:rPr>
           <w:rFonts w:ascii="Times New Roman" w:eastAsia="Times New Roman" w:hAnsi="Times New Roman" w:cs="Times New Roman"/>
           <w:sz w:val="20"/>
           <w:szCs w:val="20"/>
         </w:rPr>
-      </w:pPr>
+        <w:t>authorizationStrategy</w:t>
+      </w:r>
+      <w:proofErr w:type="spellEnd"/>
+      <w:proofErr w:type="gramEnd"/>
       <w:r>
         <w:rPr>
           <w:rFonts w:ascii="Times New Roman" w:eastAsia="Times New Roman" w:hAnsi="Times New Roman" w:cs="Times New Roman"/>
           <w:sz w:val="20"/>
           <w:szCs w:val="20"/>
         </w:rPr>
-        <w:t xml:space="preserve">    &lt;denyAnonymousReadAccess&gt;true&lt;/denyAnonymousReadAccess&gt;</w:t>
+        <w:t xml:space="preserve"> class="hudson.security.FullControlOnceLoggedInAuthorizationStrategy"&gt;</w:t>
       </w:r>
     </w:p>
     <w:p>
@@ -8975,43 +10668,45 @@
           <w:sz w:val="20"/>
           <w:szCs w:val="20"/>
         </w:rPr>
-        <w:t xml:space="preserve">  &lt;/authorizationStrategy&gt;</w:t>
-      </w:r>
-    </w:p>
-    <w:p>
-      <w:pPr>
-        <w:pStyle w:val="ListParagraph"/>
+        <w:t xml:space="preserve">    &lt;</w:t>
+      </w:r>
+      <w:proofErr w:type="spellStart"/>
+      <w:proofErr w:type="gramStart"/>
+      <w:r>
         <w:rPr>
           <w:rFonts w:ascii="Times New Roman" w:eastAsia="Times New Roman" w:hAnsi="Times New Roman" w:cs="Times New Roman"/>
           <w:sz w:val="20"/>
           <w:szCs w:val="20"/>
         </w:rPr>
-      </w:pPr>
+        <w:t>denyAnonymousReadAccess</w:t>
+      </w:r>
+      <w:proofErr w:type="spellEnd"/>
+      <w:proofErr w:type="gramEnd"/>
       <w:r>
         <w:rPr>
           <w:rFonts w:ascii="Times New Roman" w:eastAsia="Times New Roman" w:hAnsi="Times New Roman" w:cs="Times New Roman"/>
           <w:sz w:val="20"/>
           <w:szCs w:val="20"/>
         </w:rPr>
-        <w:t xml:space="preserve">  &lt;securityRealm class="hudson.security.HudsonPrivateSecurityRealm"&gt;</w:t>
-      </w:r>
-    </w:p>
-    <w:p>
-      <w:pPr>
-        <w:pStyle w:val="ListParagraph"/>
+        <w:t>&gt;true&lt;/</w:t>
+      </w:r>
+      <w:proofErr w:type="spellStart"/>
+      <w:r>
         <w:rPr>
           <w:rFonts w:ascii="Times New Roman" w:eastAsia="Times New Roman" w:hAnsi="Times New Roman" w:cs="Times New Roman"/>
           <w:sz w:val="20"/>
           <w:szCs w:val="20"/>
         </w:rPr>
-      </w:pPr>
+        <w:t>denyAnonymousReadAccess</w:t>
+      </w:r>
+      <w:proofErr w:type="spellEnd"/>
       <w:r>
         <w:rPr>
           <w:rFonts w:ascii="Times New Roman" w:eastAsia="Times New Roman" w:hAnsi="Times New Roman" w:cs="Times New Roman"/>
           <w:sz w:val="20"/>
           <w:szCs w:val="20"/>
         </w:rPr>
-        <w:t xml:space="preserve">    &lt;disableSignup&gt;true&lt;/disableSignup&gt;</w:t>
+        <w:t>&gt;</w:t>
       </w:r>
     </w:p>
     <w:p>
@@ -9029,25 +10724,229 @@
           <w:sz w:val="20"/>
           <w:szCs w:val="20"/>
         </w:rPr>
-        <w:t xml:space="preserve">    &lt;enableCaptcha&gt;false&lt;/enableCaptcha&gt;</w:t>
-      </w:r>
-    </w:p>
-    <w:p>
-      <w:pPr>
-        <w:pStyle w:val="ListParagraph"/>
+        <w:t xml:space="preserve">  &lt;/</w:t>
+      </w:r>
+      <w:proofErr w:type="spellStart"/>
+      <w:r>
         <w:rPr>
           <w:rFonts w:ascii="Times New Roman" w:eastAsia="Times New Roman" w:hAnsi="Times New Roman" w:cs="Times New Roman"/>
           <w:sz w:val="20"/>
           <w:szCs w:val="20"/>
         </w:rPr>
-      </w:pPr>
+        <w:t>authorizationStrategy</w:t>
+      </w:r>
+      <w:proofErr w:type="spellEnd"/>
       <w:r>
         <w:rPr>
           <w:rFonts w:ascii="Times New Roman" w:eastAsia="Times New Roman" w:hAnsi="Times New Roman" w:cs="Times New Roman"/>
           <w:sz w:val="20"/>
           <w:szCs w:val="20"/>
         </w:rPr>
-        <w:t xml:space="preserve">  &lt;/securityRealm&gt;</w:t>
+        <w:t>&gt;</w:t>
+      </w:r>
+    </w:p>
+    <w:p>
+      <w:pPr>
+        <w:pStyle w:val="ListParagraph"/>
+        <w:rPr>
+          <w:rFonts w:ascii="Times New Roman" w:eastAsia="Times New Roman" w:hAnsi="Times New Roman" w:cs="Times New Roman"/>
+          <w:sz w:val="20"/>
+          <w:szCs w:val="20"/>
+        </w:rPr>
+      </w:pPr>
+      <w:r>
+        <w:rPr>
+          <w:rFonts w:ascii="Times New Roman" w:eastAsia="Times New Roman" w:hAnsi="Times New Roman" w:cs="Times New Roman"/>
+          <w:sz w:val="20"/>
+          <w:szCs w:val="20"/>
+        </w:rPr>
+        <w:t xml:space="preserve">  &lt;</w:t>
+      </w:r>
+      <w:proofErr w:type="spellStart"/>
+      <w:proofErr w:type="gramStart"/>
+      <w:r>
+        <w:rPr>
+          <w:rFonts w:ascii="Times New Roman" w:eastAsia="Times New Roman" w:hAnsi="Times New Roman" w:cs="Times New Roman"/>
+          <w:sz w:val="20"/>
+          <w:szCs w:val="20"/>
+        </w:rPr>
+        <w:t>securityRealm</w:t>
+      </w:r>
+      <w:proofErr w:type="spellEnd"/>
+      <w:proofErr w:type="gramEnd"/>
+      <w:r>
+        <w:rPr>
+          <w:rFonts w:ascii="Times New Roman" w:eastAsia="Times New Roman" w:hAnsi="Times New Roman" w:cs="Times New Roman"/>
+          <w:sz w:val="20"/>
+          <w:szCs w:val="20"/>
+        </w:rPr>
+        <w:t xml:space="preserve"> class="</w:t>
+      </w:r>
+      <w:proofErr w:type="spellStart"/>
+      <w:r>
+        <w:rPr>
+          <w:rFonts w:ascii="Times New Roman" w:eastAsia="Times New Roman" w:hAnsi="Times New Roman" w:cs="Times New Roman"/>
+          <w:sz w:val="20"/>
+          <w:szCs w:val="20"/>
+        </w:rPr>
+        <w:t>hudson.security.HudsonPrivateSecurityRealm</w:t>
+      </w:r>
+      <w:proofErr w:type="spellEnd"/>
+      <w:r>
+        <w:rPr>
+          <w:rFonts w:ascii="Times New Roman" w:eastAsia="Times New Roman" w:hAnsi="Times New Roman" w:cs="Times New Roman"/>
+          <w:sz w:val="20"/>
+          <w:szCs w:val="20"/>
+        </w:rPr>
+        <w:t>"&gt;</w:t>
+      </w:r>
+    </w:p>
+    <w:p>
+      <w:pPr>
+        <w:pStyle w:val="ListParagraph"/>
+        <w:rPr>
+          <w:rFonts w:ascii="Times New Roman" w:eastAsia="Times New Roman" w:hAnsi="Times New Roman" w:cs="Times New Roman"/>
+          <w:sz w:val="20"/>
+          <w:szCs w:val="20"/>
+        </w:rPr>
+      </w:pPr>
+      <w:r>
+        <w:rPr>
+          <w:rFonts w:ascii="Times New Roman" w:eastAsia="Times New Roman" w:hAnsi="Times New Roman" w:cs="Times New Roman"/>
+          <w:sz w:val="20"/>
+          <w:szCs w:val="20"/>
+        </w:rPr>
+        <w:t xml:space="preserve">    &lt;</w:t>
+      </w:r>
+      <w:proofErr w:type="spellStart"/>
+      <w:proofErr w:type="gramStart"/>
+      <w:r>
+        <w:rPr>
+          <w:rFonts w:ascii="Times New Roman" w:eastAsia="Times New Roman" w:hAnsi="Times New Roman" w:cs="Times New Roman"/>
+          <w:sz w:val="20"/>
+          <w:szCs w:val="20"/>
+        </w:rPr>
+        <w:t>disableSignup</w:t>
+      </w:r>
+      <w:proofErr w:type="spellEnd"/>
+      <w:proofErr w:type="gramEnd"/>
+      <w:r>
+        <w:rPr>
+          <w:rFonts w:ascii="Times New Roman" w:eastAsia="Times New Roman" w:hAnsi="Times New Roman" w:cs="Times New Roman"/>
+          <w:sz w:val="20"/>
+          <w:szCs w:val="20"/>
+        </w:rPr>
+        <w:t>&gt;true&lt;/</w:t>
+      </w:r>
+      <w:proofErr w:type="spellStart"/>
+      <w:r>
+        <w:rPr>
+          <w:rFonts w:ascii="Times New Roman" w:eastAsia="Times New Roman" w:hAnsi="Times New Roman" w:cs="Times New Roman"/>
+          <w:sz w:val="20"/>
+          <w:szCs w:val="20"/>
+        </w:rPr>
+        <w:t>disableSignup</w:t>
+      </w:r>
+      <w:proofErr w:type="spellEnd"/>
+      <w:r>
+        <w:rPr>
+          <w:rFonts w:ascii="Times New Roman" w:eastAsia="Times New Roman" w:hAnsi="Times New Roman" w:cs="Times New Roman"/>
+          <w:sz w:val="20"/>
+          <w:szCs w:val="20"/>
+        </w:rPr>
+        <w:t>&gt;</w:t>
+      </w:r>
+    </w:p>
+    <w:p>
+      <w:pPr>
+        <w:pStyle w:val="ListParagraph"/>
+        <w:rPr>
+          <w:rFonts w:ascii="Times New Roman" w:eastAsia="Times New Roman" w:hAnsi="Times New Roman" w:cs="Times New Roman"/>
+          <w:sz w:val="20"/>
+          <w:szCs w:val="20"/>
+        </w:rPr>
+      </w:pPr>
+      <w:r>
+        <w:rPr>
+          <w:rFonts w:ascii="Times New Roman" w:eastAsia="Times New Roman" w:hAnsi="Times New Roman" w:cs="Times New Roman"/>
+          <w:sz w:val="20"/>
+          <w:szCs w:val="20"/>
+        </w:rPr>
+        <w:t xml:space="preserve">    &lt;</w:t>
+      </w:r>
+      <w:proofErr w:type="spellStart"/>
+      <w:proofErr w:type="gramStart"/>
+      <w:r>
+        <w:rPr>
+          <w:rFonts w:ascii="Times New Roman" w:eastAsia="Times New Roman" w:hAnsi="Times New Roman" w:cs="Times New Roman"/>
+          <w:sz w:val="20"/>
+          <w:szCs w:val="20"/>
+        </w:rPr>
+        <w:t>enableCaptcha</w:t>
+      </w:r>
+      <w:proofErr w:type="spellEnd"/>
+      <w:proofErr w:type="gramEnd"/>
+      <w:r>
+        <w:rPr>
+          <w:rFonts w:ascii="Times New Roman" w:eastAsia="Times New Roman" w:hAnsi="Times New Roman" w:cs="Times New Roman"/>
+          <w:sz w:val="20"/>
+          <w:szCs w:val="20"/>
+        </w:rPr>
+        <w:t>&gt;false&lt;/</w:t>
+      </w:r>
+      <w:proofErr w:type="spellStart"/>
+      <w:r>
+        <w:rPr>
+          <w:rFonts w:ascii="Times New Roman" w:eastAsia="Times New Roman" w:hAnsi="Times New Roman" w:cs="Times New Roman"/>
+          <w:sz w:val="20"/>
+          <w:szCs w:val="20"/>
+        </w:rPr>
+        <w:t>enableCaptcha</w:t>
+      </w:r>
+      <w:proofErr w:type="spellEnd"/>
+      <w:r>
+        <w:rPr>
+          <w:rFonts w:ascii="Times New Roman" w:eastAsia="Times New Roman" w:hAnsi="Times New Roman" w:cs="Times New Roman"/>
+          <w:sz w:val="20"/>
+          <w:szCs w:val="20"/>
+        </w:rPr>
+        <w:t>&gt;</w:t>
+      </w:r>
+    </w:p>
+    <w:p>
+      <w:pPr>
+        <w:pStyle w:val="ListParagraph"/>
+        <w:rPr>
+          <w:rFonts w:ascii="Times New Roman" w:eastAsia="Times New Roman" w:hAnsi="Times New Roman" w:cs="Times New Roman"/>
+          <w:sz w:val="20"/>
+          <w:szCs w:val="20"/>
+        </w:rPr>
+      </w:pPr>
+      <w:r>
+        <w:rPr>
+          <w:rFonts w:ascii="Times New Roman" w:eastAsia="Times New Roman" w:hAnsi="Times New Roman" w:cs="Times New Roman"/>
+          <w:sz w:val="20"/>
+          <w:szCs w:val="20"/>
+        </w:rPr>
+        <w:t xml:space="preserve">  &lt;/</w:t>
+      </w:r>
+      <w:proofErr w:type="spellStart"/>
+      <w:r>
+        <w:rPr>
+          <w:rFonts w:ascii="Times New Roman" w:eastAsia="Times New Roman" w:hAnsi="Times New Roman" w:cs="Times New Roman"/>
+          <w:sz w:val="20"/>
+          <w:szCs w:val="20"/>
+        </w:rPr>
+        <w:t>securityRealm</w:t>
+      </w:r>
+      <w:proofErr w:type="spellEnd"/>
+      <w:r>
+        <w:rPr>
+          <w:rFonts w:ascii="Times New Roman" w:eastAsia="Times New Roman" w:hAnsi="Times New Roman" w:cs="Times New Roman"/>
+          <w:sz w:val="20"/>
+          <w:szCs w:val="20"/>
+        </w:rPr>
+        <w:t>&gt;</w:t>
       </w:r>
     </w:p>
     <w:p>
@@ -9183,6 +11082,8 @@
           <w:szCs w:val="20"/>
         </w:rPr>
       </w:pPr>
+      <w:proofErr w:type="spellStart"/>
+      <w:proofErr w:type="gramStart"/>
       <w:r>
         <w:rPr>
           <w:rFonts w:ascii="Times New Roman" w:eastAsia="Times New Roman" w:hAnsi="Times New Roman" w:cs="Times New Roman"/>
@@ -9190,8 +11091,30 @@
           <w:sz w:val="20"/>
           <w:szCs w:val="20"/>
         </w:rPr>
-        <w:t>docker restart jenkins</w:t>
-      </w:r>
+        <w:t>docker</w:t>
+      </w:r>
+      <w:proofErr w:type="spellEnd"/>
+      <w:proofErr w:type="gramEnd"/>
+      <w:r>
+        <w:rPr>
+          <w:rFonts w:ascii="Times New Roman" w:eastAsia="Times New Roman" w:hAnsi="Times New Roman" w:cs="Times New Roman"/>
+          <w:b/>
+          <w:sz w:val="20"/>
+          <w:szCs w:val="20"/>
+        </w:rPr>
+        <w:t xml:space="preserve"> restart </w:t>
+      </w:r>
+      <w:proofErr w:type="spellStart"/>
+      <w:r>
+        <w:rPr>
+          <w:rFonts w:ascii="Times New Roman" w:eastAsia="Times New Roman" w:hAnsi="Times New Roman" w:cs="Times New Roman"/>
+          <w:b/>
+          <w:sz w:val="20"/>
+          <w:szCs w:val="20"/>
+        </w:rPr>
+        <w:t>jenkins</w:t>
+      </w:r>
+      <w:proofErr w:type="spellEnd"/>
     </w:p>
     <w:p>
       <w:pPr>
@@ -9215,7 +11138,15 @@
         <w:t xml:space="preserve">  </w:t>
       </w:r>
       <w:r>
-        <w:t>Slower way – delete your docker container/image and start over</w:t>
+        <w:t xml:space="preserve">Slower way – delete your </w:t>
+      </w:r>
+      <w:proofErr w:type="spellStart"/>
+      <w:r>
+        <w:t>docker</w:t>
+      </w:r>
+      <w:proofErr w:type="spellEnd"/>
+      <w:r>
+        <w:t xml:space="preserve"> container/image and start over</w:t>
       </w:r>
     </w:p>
     <w:p>
@@ -9258,11 +11189,11 @@
       <w:pPr>
         <w:pStyle w:val="Heading2"/>
       </w:pPr>
-      <w:bookmarkStart w:id="27" w:name="_Toc397507140"/>
+      <w:bookmarkStart w:id="26" w:name="_Toc397507140"/>
       <w:r>
         <w:t>References</w:t>
       </w:r>
-      <w:bookmarkEnd w:id="27"/>
+      <w:bookmarkEnd w:id="26"/>
     </w:p>
     <w:p>
       <w:hyperlink r:id="rId39" w:history="1">
@@ -9365,7 +11296,31 @@
         <w:t xml:space="preserve"> </w:t>
       </w:r>
     </w:p>
-    <w:p/>
+    <w:p>
+      <w:hyperlink r:id="rId46" w:history="1">
+        <w:r>
+          <w:rPr>
+            <w:rStyle w:val="Hyperlink"/>
+          </w:rPr>
+          <w:t>https://github.com/SonarSource/sonar-custom-rules-examples/tree/master/java-custom-rules</w:t>
+        </w:r>
+      </w:hyperlink>
+    </w:p>
+    <w:p>
+      <w:hyperlink r:id="rId47" w:history="1">
+        <w:r>
+          <w:rPr>
+            <w:rStyle w:val="Hyperlink"/>
+          </w:rPr>
+          <w:t>https://docs.sonarqube.org/display/PLUG/Writing+Custom+Java+Rules+101</w:t>
+        </w:r>
+      </w:hyperlink>
+      <w:r>
+        <w:t xml:space="preserve"> </w:t>
+      </w:r>
+      <w:bookmarkStart w:id="27" w:name="_GoBack"/>
+      <w:bookmarkEnd w:id="27"/>
+    </w:p>
     <w:sectPr>
       <w:pgSz w:w="12240" w:h="15840"/>
       <w:pgMar w:top="1440" w:right="1800" w:bottom="1440" w:left="1800" w:header="720" w:footer="720" w:gutter="0"/>

</xml_diff>

<commit_message>
fix nexus script so access is correct for sea lions/ospreys
</commit_message>
<xml_diff>
--- a/Automating Stack HOL Instructions.docx
+++ b/Automating Stack HOL Instructions.docx
@@ -52,8 +52,6 @@
         </w:rPr>
         <w:fldChar w:fldCharType="separate"/>
       </w:r>
-      <w:bookmarkStart w:id="1" w:name="_GoBack"/>
-      <w:bookmarkEnd w:id="1"/>
       <w:r>
         <w:rPr>
           <w:noProof/>
@@ -3128,7 +3126,7 @@
       <w:pPr>
         <w:pStyle w:val="Heading2"/>
       </w:pPr>
-      <w:bookmarkStart w:id="2" w:name="_Toc398229624"/>
+      <w:bookmarkStart w:id="1" w:name="_Toc398229624"/>
       <w:r>
         <w:t>Step 0</w:t>
       </w:r>
@@ -3138,7 +3136,7 @@
       <w:r>
         <w:t xml:space="preserve"> Install tools</w:t>
       </w:r>
-      <w:bookmarkEnd w:id="2"/>
+      <w:bookmarkEnd w:id="1"/>
     </w:p>
     <w:p/>
     <w:p>
@@ -3204,11 +3202,11 @@
       <w:pPr>
         <w:pStyle w:val="Heading3"/>
       </w:pPr>
-      <w:bookmarkStart w:id="3" w:name="_Toc398229625"/>
+      <w:bookmarkStart w:id="2" w:name="_Toc398229625"/>
       <w:r>
         <w:t>Docker</w:t>
       </w:r>
-      <w:bookmarkEnd w:id="3"/>
+      <w:bookmarkEnd w:id="2"/>
     </w:p>
     <w:p>
       <w:pPr>
@@ -3260,19 +3258,11 @@
       <w:r>
         <w:t xml:space="preserve">run </w:t>
       </w:r>
-      <w:proofErr w:type="spellStart"/>
       <w:r>
         <w:rPr>
           <w:b/>
         </w:rPr>
-        <w:t>docker</w:t>
-      </w:r>
-      <w:proofErr w:type="spellEnd"/>
-      <w:r>
-        <w:rPr>
-          <w:b/>
-        </w:rPr>
-        <w:t xml:space="preserve"> </w:t>
+        <w:t xml:space="preserve">docker </w:t>
       </w:r>
       <w:r>
         <w:rPr>
@@ -3337,10 +3327,15 @@
           <w:sz w:val="22"/>
           <w:szCs w:val="22"/>
         </w:rPr>
-        <w:t xml:space="preserve">$ </w:t>
-      </w:r>
-      <w:proofErr w:type="spellStart"/>
-      <w:proofErr w:type="gramStart"/>
+        <w:t>$ docker --version</w:t>
+      </w:r>
+    </w:p>
+    <w:p>
+      <w:pPr>
+        <w:rPr>
+          <w:b/>
+        </w:rPr>
+      </w:pPr>
       <w:r>
         <w:rPr>
           <w:rFonts w:ascii="Menlo Regular" w:hAnsi="Menlo Regular" w:cs="Menlo Regular"/>
@@ -3348,18 +3343,34 @@
           <w:sz w:val="22"/>
           <w:szCs w:val="22"/>
         </w:rPr>
-        <w:t>docker</w:t>
-      </w:r>
-      <w:proofErr w:type="spellEnd"/>
-      <w:proofErr w:type="gramEnd"/>
-      <w:r>
-        <w:rPr>
-          <w:rFonts w:ascii="Menlo Regular" w:hAnsi="Menlo Regular" w:cs="Menlo Regular"/>
-          <w:color w:val="000000"/>
-          <w:sz w:val="22"/>
-          <w:szCs w:val="22"/>
-        </w:rPr>
-        <w:t xml:space="preserve"> --version</w:t>
+        <w:t>Docker version 18.06.0-ce, build 0ffa825</w:t>
+      </w:r>
+    </w:p>
+    <w:p>
+      <w:pPr>
+        <w:pStyle w:val="Heading3"/>
+      </w:pPr>
+      <w:bookmarkStart w:id="3" w:name="_Toc398229626"/>
+      <w:r>
+        <w:t>Docker images</w:t>
+      </w:r>
+      <w:bookmarkEnd w:id="3"/>
+    </w:p>
+    <w:p>
+      <w:r>
+        <w:t xml:space="preserve">These images take up </w:t>
+      </w:r>
+      <w:r>
+        <w:t>just under 2G</w:t>
+      </w:r>
+      <w:r>
+        <w:t>B combined. So as not to tax the conference network, please pull them in advance. This will also let you deal with any corporate internet proxies while you are still at work and can ask for help.</w:t>
+      </w:r>
+    </w:p>
+    <w:p/>
+    <w:p>
+      <w:r>
+        <w:t>At the command line run:</w:t>
       </w:r>
     </w:p>
     <w:p>
@@ -3370,156 +3381,47 @@
       </w:pPr>
       <w:r>
         <w:rPr>
-          <w:rFonts w:ascii="Menlo Regular" w:hAnsi="Menlo Regular" w:cs="Menlo Regular"/>
-          <w:color w:val="000000"/>
-          <w:sz w:val="22"/>
-          <w:szCs w:val="22"/>
-        </w:rPr>
-        <w:t>Docker version 18.06.0-ce, build 0ffa825</w:t>
-      </w:r>
-    </w:p>
-    <w:p>
-      <w:pPr>
-        <w:pStyle w:val="Heading3"/>
-      </w:pPr>
-      <w:bookmarkStart w:id="4" w:name="_Toc398229626"/>
-      <w:r>
-        <w:t>Docker images</w:t>
-      </w:r>
-      <w:bookmarkEnd w:id="4"/>
-    </w:p>
-    <w:p>
-      <w:r>
-        <w:t xml:space="preserve">These images take up </w:t>
-      </w:r>
-      <w:r>
-        <w:t>just under 2G</w:t>
-      </w:r>
-      <w:r>
-        <w:t xml:space="preserve">B combined. So as not to tax the conference network, please pull them in advance. This will also let you deal with any corporate </w:t>
-      </w:r>
-      <w:proofErr w:type="gramStart"/>
-      <w:r>
-        <w:t>internet</w:t>
-      </w:r>
-      <w:proofErr w:type="gramEnd"/>
-      <w:r>
-        <w:t xml:space="preserve"> proxies while you are still at work and can ask for help.</w:t>
-      </w:r>
-    </w:p>
-    <w:p/>
-    <w:p>
-      <w:r>
-        <w:t>At the command line run:</w:t>
-      </w:r>
-    </w:p>
-    <w:p>
-      <w:pPr>
-        <w:rPr>
           <w:b/>
         </w:rPr>
-      </w:pPr>
-      <w:proofErr w:type="spellStart"/>
-      <w:proofErr w:type="gramStart"/>
+        <w:t>docker pull sonatype/nexus3</w:t>
+      </w:r>
       <w:r>
         <w:rPr>
           <w:b/>
         </w:rPr>
-        <w:t>docker</w:t>
-      </w:r>
-      <w:proofErr w:type="spellEnd"/>
-      <w:proofErr w:type="gramEnd"/>
-      <w:r>
+        <w:t>:3.13.0</w:t>
+      </w:r>
+    </w:p>
+    <w:p>
+      <w:pPr>
         <w:rPr>
           <w:b/>
         </w:rPr>
-        <w:t xml:space="preserve"> pull </w:t>
-      </w:r>
-      <w:proofErr w:type="spellStart"/>
+      </w:pPr>
       <w:r>
         <w:rPr>
           <w:b/>
         </w:rPr>
-        <w:t>sonatype</w:t>
-      </w:r>
-      <w:proofErr w:type="spellEnd"/>
+        <w:t>docker pull jenkins/jenkins:</w:t>
+      </w:r>
       <w:r>
         <w:rPr>
           <w:b/>
         </w:rPr>
-        <w:t>/nexus3</w:t>
-      </w:r>
-      <w:r>
+        <w:t>2.140</w:t>
+      </w:r>
+    </w:p>
+    <w:p>
+      <w:pPr>
         <w:rPr>
           <w:b/>
         </w:rPr>
-        <w:t>:3.13.0</w:t>
-      </w:r>
-    </w:p>
-    <w:p>
-      <w:pPr>
+      </w:pPr>
+      <w:r>
         <w:rPr>
           <w:b/>
         </w:rPr>
-      </w:pPr>
-      <w:proofErr w:type="spellStart"/>
-      <w:proofErr w:type="gramStart"/>
-      <w:r>
-        <w:rPr>
-          <w:b/>
-        </w:rPr>
-        <w:t>docker</w:t>
-      </w:r>
-      <w:proofErr w:type="spellEnd"/>
-      <w:proofErr w:type="gramEnd"/>
-      <w:r>
-        <w:rPr>
-          <w:b/>
-        </w:rPr>
-        <w:t xml:space="preserve"> pull </w:t>
-      </w:r>
-      <w:proofErr w:type="spellStart"/>
-      <w:r>
-        <w:rPr>
-          <w:b/>
-        </w:rPr>
-        <w:t>jenkins</w:t>
-      </w:r>
-      <w:proofErr w:type="spellEnd"/>
-      <w:r>
-        <w:rPr>
-          <w:b/>
-        </w:rPr>
-        <w:t>/jenkins:</w:t>
-      </w:r>
-      <w:r>
-        <w:rPr>
-          <w:b/>
-        </w:rPr>
-        <w:t>2.140</w:t>
-      </w:r>
-    </w:p>
-    <w:p>
-      <w:pPr>
-        <w:rPr>
-          <w:b/>
-        </w:rPr>
-      </w:pPr>
-      <w:proofErr w:type="spellStart"/>
-      <w:proofErr w:type="gramStart"/>
-      <w:r>
-        <w:rPr>
-          <w:b/>
-        </w:rPr>
-        <w:t>docker</w:t>
-      </w:r>
-      <w:proofErr w:type="spellEnd"/>
-      <w:proofErr w:type="gramEnd"/>
-      <w:r>
-        <w:rPr>
-          <w:b/>
-        </w:rPr>
-        <w:t xml:space="preserve"> pull </w:t>
+        <w:t xml:space="preserve">docker pull </w:t>
       </w:r>
       <w:r>
         <w:rPr>
@@ -3607,49 +3509,7 @@
           <w:sz w:val="22"/>
           <w:szCs w:val="22"/>
         </w:rPr>
-        <w:t xml:space="preserve">$ </w:t>
-      </w:r>
-      <w:proofErr w:type="spellStart"/>
-      <w:proofErr w:type="gramStart"/>
-      <w:r>
-        <w:rPr>
-          <w:rFonts w:ascii="Menlo Regular" w:hAnsi="Menlo Regular" w:cs="Menlo Regular"/>
-          <w:color w:val="000000"/>
-          <w:sz w:val="22"/>
-          <w:szCs w:val="22"/>
-        </w:rPr>
-        <w:t>docker</w:t>
-      </w:r>
-      <w:proofErr w:type="spellEnd"/>
-      <w:proofErr w:type="gramEnd"/>
-      <w:r>
-        <w:rPr>
-          <w:rFonts w:ascii="Menlo Regular" w:hAnsi="Menlo Regular" w:cs="Menlo Regular"/>
-          <w:color w:val="000000"/>
-          <w:sz w:val="22"/>
-          <w:szCs w:val="22"/>
-        </w:rPr>
-        <w:t xml:space="preserve"> pull </w:t>
-      </w:r>
-      <w:proofErr w:type="spellStart"/>
-      <w:r>
-        <w:rPr>
-          <w:rFonts w:ascii="Menlo Regular" w:hAnsi="Menlo Regular" w:cs="Menlo Regular"/>
-          <w:color w:val="000000"/>
-          <w:sz w:val="22"/>
-          <w:szCs w:val="22"/>
-        </w:rPr>
-        <w:t>sonatype</w:t>
-      </w:r>
-      <w:proofErr w:type="spellEnd"/>
-      <w:r>
-        <w:rPr>
-          <w:rFonts w:ascii="Menlo Regular" w:hAnsi="Menlo Regular" w:cs="Menlo Regular"/>
-          <w:color w:val="000000"/>
-          <w:sz w:val="22"/>
-          <w:szCs w:val="22"/>
-        </w:rPr>
-        <w:t>/nexus3:3.13.0</w:t>
+        <w:t>$ docker pull sonatype/nexus3:3.13.0</w:t>
       </w:r>
     </w:p>
     <w:p>
@@ -3686,27 +3546,7 @@
           <w:sz w:val="22"/>
           <w:szCs w:val="22"/>
         </w:rPr>
-        <w:t xml:space="preserve">3.13.0: Pulling from </w:t>
-      </w:r>
-      <w:proofErr w:type="spellStart"/>
-      <w:r>
-        <w:rPr>
-          <w:rFonts w:ascii="Menlo Regular" w:hAnsi="Menlo Regular" w:cs="Menlo Regular"/>
-          <w:color w:val="000000"/>
-          <w:sz w:val="22"/>
-          <w:szCs w:val="22"/>
-        </w:rPr>
-        <w:t>sonatype</w:t>
-      </w:r>
-      <w:proofErr w:type="spellEnd"/>
-      <w:r>
-        <w:rPr>
-          <w:rFonts w:ascii="Menlo Regular" w:hAnsi="Menlo Regular" w:cs="Menlo Regular"/>
-          <w:color w:val="000000"/>
-          <w:sz w:val="22"/>
-          <w:szCs w:val="22"/>
-        </w:rPr>
-        <w:t>/nexus3</w:t>
+        <w:t>3.13.0: Pulling from sonatype/nexus3</w:t>
       </w:r>
     </w:p>
     <w:p>
@@ -3854,19 +3694,8 @@
           <w:sz w:val="22"/>
           <w:szCs w:val="22"/>
         </w:rPr>
-        <w:t>Digest: sha256</w:t>
-      </w:r>
-      <w:proofErr w:type="gramStart"/>
-      <w:r>
-        <w:rPr>
-          <w:rFonts w:ascii="Menlo Regular" w:hAnsi="Menlo Regular" w:cs="Menlo Regular"/>
-          <w:color w:val="000000"/>
-          <w:sz w:val="22"/>
-          <w:szCs w:val="22"/>
-        </w:rPr>
-        <w:t>:19d186d5bc8be1ea4f7bae72756baa830e79bf20aae0e9e7b1a0c7d3ce7ac136</w:t>
-      </w:r>
-      <w:proofErr w:type="gramEnd"/>
+        <w:t>Digest: sha256:19d186d5bc8be1ea4f7bae72756baa830e79bf20aae0e9e7b1a0c7d3ce7ac136</w:t>
+      </w:r>
     </w:p>
     <w:p>
       <w:pPr>
@@ -3902,39 +3731,8 @@
           <w:sz w:val="22"/>
           <w:szCs w:val="22"/>
         </w:rPr>
-        <w:t xml:space="preserve">Status: Downloaded newer image for </w:t>
-      </w:r>
-      <w:proofErr w:type="spellStart"/>
-      <w:r>
-        <w:rPr>
-          <w:rFonts w:ascii="Menlo Regular" w:hAnsi="Menlo Regular" w:cs="Menlo Regular"/>
-          <w:color w:val="000000"/>
-          <w:sz w:val="22"/>
-          <w:szCs w:val="22"/>
-        </w:rPr>
-        <w:t>sonatype</w:t>
-      </w:r>
-      <w:proofErr w:type="spellEnd"/>
-      <w:r>
-        <w:rPr>
-          <w:rFonts w:ascii="Menlo Regular" w:hAnsi="Menlo Regular" w:cs="Menlo Regular"/>
-          <w:color w:val="000000"/>
-          <w:sz w:val="22"/>
-          <w:szCs w:val="22"/>
-        </w:rPr>
-        <w:t>/nexus3</w:t>
-      </w:r>
-      <w:proofErr w:type="gramStart"/>
-      <w:r>
-        <w:rPr>
-          <w:rFonts w:ascii="Menlo Regular" w:hAnsi="Menlo Regular" w:cs="Menlo Regular"/>
-          <w:color w:val="000000"/>
-          <w:sz w:val="22"/>
-          <w:szCs w:val="22"/>
-        </w:rPr>
-        <w:t>:3.13.0</w:t>
-      </w:r>
-      <w:proofErr w:type="gramEnd"/>
+        <w:t>Status: Downloaded newer image for sonatype/nexus3:3.13.0</w:t>
+      </w:r>
     </w:p>
     <w:p>
       <w:pPr>
@@ -3998,49 +3796,7 @@
           <w:sz w:val="22"/>
           <w:szCs w:val="22"/>
         </w:rPr>
-        <w:t xml:space="preserve">$ </w:t>
-      </w:r>
-      <w:proofErr w:type="spellStart"/>
-      <w:proofErr w:type="gramStart"/>
-      <w:r>
-        <w:rPr>
-          <w:rFonts w:ascii="Menlo Regular" w:hAnsi="Menlo Regular" w:cs="Menlo Regular"/>
-          <w:color w:val="000000"/>
-          <w:sz w:val="22"/>
-          <w:szCs w:val="22"/>
-        </w:rPr>
-        <w:t>docker</w:t>
-      </w:r>
-      <w:proofErr w:type="spellEnd"/>
-      <w:proofErr w:type="gramEnd"/>
-      <w:r>
-        <w:rPr>
-          <w:rFonts w:ascii="Menlo Regular" w:hAnsi="Menlo Regular" w:cs="Menlo Regular"/>
-          <w:color w:val="000000"/>
-          <w:sz w:val="22"/>
-          <w:szCs w:val="22"/>
-        </w:rPr>
-        <w:t xml:space="preserve"> pull </w:t>
-      </w:r>
-      <w:proofErr w:type="spellStart"/>
-      <w:r>
-        <w:rPr>
-          <w:rFonts w:ascii="Menlo Regular" w:hAnsi="Menlo Regular" w:cs="Menlo Regular"/>
-          <w:color w:val="000000"/>
-          <w:sz w:val="22"/>
-          <w:szCs w:val="22"/>
-        </w:rPr>
-        <w:t>jenkins</w:t>
-      </w:r>
-      <w:proofErr w:type="spellEnd"/>
-      <w:r>
-        <w:rPr>
-          <w:rFonts w:ascii="Menlo Regular" w:hAnsi="Menlo Regular" w:cs="Menlo Regular"/>
-          <w:color w:val="000000"/>
-          <w:sz w:val="22"/>
-          <w:szCs w:val="22"/>
-        </w:rPr>
-        <w:t>/jenkins:2.140</w:t>
+        <w:t>$ docker pull jenkins/jenkins:2.140</w:t>
       </w:r>
     </w:p>
     <w:p>
@@ -4077,39 +3833,8 @@
           <w:sz w:val="22"/>
           <w:szCs w:val="22"/>
         </w:rPr>
-        <w:t xml:space="preserve">2.140: Pulling from </w:t>
-      </w:r>
-      <w:proofErr w:type="spellStart"/>
-      <w:r>
-        <w:rPr>
-          <w:rFonts w:ascii="Menlo Regular" w:hAnsi="Menlo Regular" w:cs="Menlo Regular"/>
-          <w:color w:val="000000"/>
-          <w:sz w:val="22"/>
-          <w:szCs w:val="22"/>
-        </w:rPr>
-        <w:t>jenkins</w:t>
-      </w:r>
-      <w:proofErr w:type="spellEnd"/>
-      <w:r>
-        <w:rPr>
-          <w:rFonts w:ascii="Menlo Regular" w:hAnsi="Menlo Regular" w:cs="Menlo Regular"/>
-          <w:color w:val="000000"/>
-          <w:sz w:val="22"/>
-          <w:szCs w:val="22"/>
-        </w:rPr>
-        <w:t>/</w:t>
-      </w:r>
-      <w:proofErr w:type="spellStart"/>
-      <w:r>
-        <w:rPr>
-          <w:rFonts w:ascii="Menlo Regular" w:hAnsi="Menlo Regular" w:cs="Menlo Regular"/>
-          <w:color w:val="000000"/>
-          <w:sz w:val="22"/>
-          <w:szCs w:val="22"/>
-        </w:rPr>
-        <w:t>jenkins</w:t>
-      </w:r>
-      <w:proofErr w:type="spellEnd"/>
+        <w:t>2.140: Pulling from jenkins/jenkins</w:t>
+      </w:r>
     </w:p>
     <w:p>
       <w:pPr>
@@ -4249,7 +3974,6 @@
           <w:szCs w:val="22"/>
         </w:rPr>
       </w:pPr>
-      <w:proofErr w:type="gramStart"/>
       <w:r>
         <w:rPr>
           <w:rFonts w:ascii="Menlo Regular" w:hAnsi="Menlo Regular" w:cs="Menlo Regular"/>
@@ -4257,17 +3981,7 @@
           <w:sz w:val="22"/>
           <w:szCs w:val="22"/>
         </w:rPr>
-        <w:t>d4eee24d4dac</w:t>
-      </w:r>
-      <w:proofErr w:type="gramEnd"/>
-      <w:r>
-        <w:rPr>
-          <w:rFonts w:ascii="Menlo Regular" w:hAnsi="Menlo Regular" w:cs="Menlo Regular"/>
-          <w:color w:val="000000"/>
-          <w:sz w:val="22"/>
-          <w:szCs w:val="22"/>
-        </w:rPr>
-        <w:t xml:space="preserve">: Pull complete </w:t>
+        <w:t xml:space="preserve">d4eee24d4dac: Pull complete </w:t>
       </w:r>
     </w:p>
     <w:p>
@@ -4297,7 +4011,6 @@
           <w:szCs w:val="22"/>
         </w:rPr>
       </w:pPr>
-      <w:proofErr w:type="gramStart"/>
       <w:r>
         <w:rPr>
           <w:rFonts w:ascii="Menlo Regular" w:hAnsi="Menlo Regular" w:cs="Menlo Regular"/>
@@ -4305,17 +4018,7 @@
           <w:sz w:val="22"/>
           <w:szCs w:val="22"/>
         </w:rPr>
-        <w:t>c58988e753d7</w:t>
-      </w:r>
-      <w:proofErr w:type="gramEnd"/>
-      <w:r>
-        <w:rPr>
-          <w:rFonts w:ascii="Menlo Regular" w:hAnsi="Menlo Regular" w:cs="Menlo Regular"/>
-          <w:color w:val="000000"/>
-          <w:sz w:val="22"/>
-          <w:szCs w:val="22"/>
-        </w:rPr>
-        <w:t xml:space="preserve">: Pull complete </w:t>
+        <w:t xml:space="preserve">c58988e753d7: Pull complete </w:t>
       </w:r>
     </w:p>
     <w:p>
@@ -4604,7 +4307,6 @@
           <w:szCs w:val="22"/>
         </w:rPr>
       </w:pPr>
-      <w:proofErr w:type="gramStart"/>
       <w:r>
         <w:rPr>
           <w:rFonts w:ascii="Menlo Regular" w:hAnsi="Menlo Regular" w:cs="Menlo Regular"/>
@@ -4612,17 +4314,7 @@
           <w:sz w:val="22"/>
           <w:szCs w:val="22"/>
         </w:rPr>
-        <w:t>f6bf99db32d5</w:t>
-      </w:r>
-      <w:proofErr w:type="gramEnd"/>
-      <w:r>
-        <w:rPr>
-          <w:rFonts w:ascii="Menlo Regular" w:hAnsi="Menlo Regular" w:cs="Menlo Regular"/>
-          <w:color w:val="000000"/>
-          <w:sz w:val="22"/>
-          <w:szCs w:val="22"/>
-        </w:rPr>
-        <w:t xml:space="preserve">: Pull complete </w:t>
+        <w:t xml:space="preserve">f6bf99db32d5: Pull complete </w:t>
       </w:r>
     </w:p>
     <w:p>
@@ -4652,7 +4344,6 @@
           <w:szCs w:val="22"/>
         </w:rPr>
       </w:pPr>
-      <w:proofErr w:type="gramStart"/>
       <w:r>
         <w:rPr>
           <w:rFonts w:ascii="Menlo Regular" w:hAnsi="Menlo Regular" w:cs="Menlo Regular"/>
@@ -4660,17 +4351,7 @@
           <w:sz w:val="22"/>
           <w:szCs w:val="22"/>
         </w:rPr>
-        <w:t>bb47d4bbb0e1</w:t>
-      </w:r>
-      <w:proofErr w:type="gramEnd"/>
-      <w:r>
-        <w:rPr>
-          <w:rFonts w:ascii="Menlo Regular" w:hAnsi="Menlo Regular" w:cs="Menlo Regular"/>
-          <w:color w:val="000000"/>
-          <w:sz w:val="22"/>
-          <w:szCs w:val="22"/>
-        </w:rPr>
-        <w:t xml:space="preserve">: Pull complete </w:t>
+        <w:t xml:space="preserve">bb47d4bbb0e1: Pull complete </w:t>
       </w:r>
     </w:p>
     <w:p>
@@ -4885,7 +4566,6 @@
           <w:szCs w:val="22"/>
         </w:rPr>
       </w:pPr>
-      <w:proofErr w:type="gramStart"/>
       <w:r>
         <w:rPr>
           <w:rFonts w:ascii="Menlo Regular" w:hAnsi="Menlo Regular" w:cs="Menlo Regular"/>
@@ -4893,17 +4573,7 @@
           <w:sz w:val="22"/>
           <w:szCs w:val="22"/>
         </w:rPr>
-        <w:t>f9860b79812e</w:t>
-      </w:r>
-      <w:proofErr w:type="gramEnd"/>
-      <w:r>
-        <w:rPr>
-          <w:rFonts w:ascii="Menlo Regular" w:hAnsi="Menlo Regular" w:cs="Menlo Regular"/>
-          <w:color w:val="000000"/>
-          <w:sz w:val="22"/>
-          <w:szCs w:val="22"/>
-        </w:rPr>
-        <w:t xml:space="preserve">: Pull complete </w:t>
+        <w:t xml:space="preserve">f9860b79812e: Pull complete </w:t>
       </w:r>
     </w:p>
     <w:p>
@@ -4977,19 +4647,8 @@
           <w:sz w:val="22"/>
           <w:szCs w:val="22"/>
         </w:rPr>
-        <w:t>Digest: sha256</w:t>
-      </w:r>
-      <w:proofErr w:type="gramStart"/>
-      <w:r>
-        <w:rPr>
-          <w:rFonts w:ascii="Menlo Regular" w:hAnsi="Menlo Regular" w:cs="Menlo Regular"/>
-          <w:color w:val="000000"/>
-          <w:sz w:val="22"/>
-          <w:szCs w:val="22"/>
-        </w:rPr>
-        <w:t>:161cb25fbb23a1c5ac5fdd0feebd713edd62c235e199e68b34d1a78205a42da7</w:t>
-      </w:r>
-      <w:proofErr w:type="gramEnd"/>
+        <w:t>Digest: sha256:161cb25fbb23a1c5ac5fdd0feebd713edd62c235e199e68b34d1a78205a42da7</w:t>
+      </w:r>
     </w:p>
     <w:p>
       <w:pPr>
@@ -5025,39 +4684,8 @@
           <w:sz w:val="22"/>
           <w:szCs w:val="22"/>
         </w:rPr>
-        <w:t xml:space="preserve">Status: Downloaded newer image for </w:t>
-      </w:r>
-      <w:proofErr w:type="spellStart"/>
-      <w:r>
-        <w:rPr>
-          <w:rFonts w:ascii="Menlo Regular" w:hAnsi="Menlo Regular" w:cs="Menlo Regular"/>
-          <w:color w:val="000000"/>
-          <w:sz w:val="22"/>
-          <w:szCs w:val="22"/>
-        </w:rPr>
-        <w:t>jenkins</w:t>
-      </w:r>
-      <w:proofErr w:type="spellEnd"/>
-      <w:r>
-        <w:rPr>
-          <w:rFonts w:ascii="Menlo Regular" w:hAnsi="Menlo Regular" w:cs="Menlo Regular"/>
-          <w:color w:val="000000"/>
-          <w:sz w:val="22"/>
-          <w:szCs w:val="22"/>
-        </w:rPr>
-        <w:t>/jenkins</w:t>
-      </w:r>
-      <w:proofErr w:type="gramStart"/>
-      <w:r>
-        <w:rPr>
-          <w:rFonts w:ascii="Menlo Regular" w:hAnsi="Menlo Regular" w:cs="Menlo Regular"/>
-          <w:color w:val="000000"/>
-          <w:sz w:val="22"/>
-          <w:szCs w:val="22"/>
-        </w:rPr>
-        <w:t>:2.140</w:t>
-      </w:r>
-      <w:proofErr w:type="gramEnd"/>
+        <w:t>Status: Downloaded newer image for jenkins/jenkins:2.140</w:t>
+      </w:r>
     </w:p>
     <w:p>
       <w:pPr>
@@ -5121,29 +4749,7 @@
           <w:sz w:val="22"/>
           <w:szCs w:val="22"/>
         </w:rPr>
-        <w:t xml:space="preserve">$ </w:t>
-      </w:r>
-      <w:proofErr w:type="spellStart"/>
-      <w:proofErr w:type="gramStart"/>
-      <w:r>
-        <w:rPr>
-          <w:rFonts w:ascii="Menlo Regular" w:hAnsi="Menlo Regular" w:cs="Menlo Regular"/>
-          <w:color w:val="000000"/>
-          <w:sz w:val="22"/>
-          <w:szCs w:val="22"/>
-        </w:rPr>
-        <w:t>docker</w:t>
-      </w:r>
-      <w:proofErr w:type="spellEnd"/>
-      <w:proofErr w:type="gramEnd"/>
-      <w:r>
-        <w:rPr>
-          <w:rFonts w:ascii="Menlo Regular" w:hAnsi="Menlo Regular" w:cs="Menlo Regular"/>
-          <w:color w:val="000000"/>
-          <w:sz w:val="22"/>
-          <w:szCs w:val="22"/>
-        </w:rPr>
-        <w:t xml:space="preserve"> pull sonarqube:7.1</w:t>
+        <w:t>$ docker pull sonarqube:7.1</w:t>
       </w:r>
     </w:p>
     <w:p>
@@ -5180,19 +4786,8 @@
           <w:sz w:val="22"/>
           <w:szCs w:val="22"/>
         </w:rPr>
-        <w:t>7.1: Pulling from library/</w:t>
-      </w:r>
-      <w:proofErr w:type="spellStart"/>
-      <w:r>
-        <w:rPr>
-          <w:rFonts w:ascii="Menlo Regular" w:hAnsi="Menlo Regular" w:cs="Menlo Regular"/>
-          <w:color w:val="000000"/>
-          <w:sz w:val="22"/>
-          <w:szCs w:val="22"/>
-        </w:rPr>
-        <w:t>sonarqube</w:t>
-      </w:r>
-      <w:proofErr w:type="spellEnd"/>
+        <w:t>7.1: Pulling from library/sonarqube</w:t>
+      </w:r>
     </w:p>
     <w:p>
       <w:pPr>
@@ -5332,7 +4927,6 @@
           <w:szCs w:val="22"/>
         </w:rPr>
       </w:pPr>
-      <w:proofErr w:type="gramStart"/>
       <w:r>
         <w:rPr>
           <w:rFonts w:ascii="Menlo Regular" w:hAnsi="Menlo Regular" w:cs="Menlo Regular"/>
@@ -5340,17 +4934,7 @@
           <w:sz w:val="22"/>
           <w:szCs w:val="22"/>
         </w:rPr>
-        <w:t>d4eee24d4dac</w:t>
-      </w:r>
-      <w:proofErr w:type="gramEnd"/>
-      <w:r>
-        <w:rPr>
-          <w:rFonts w:ascii="Menlo Regular" w:hAnsi="Menlo Regular" w:cs="Menlo Regular"/>
-          <w:color w:val="000000"/>
-          <w:sz w:val="22"/>
-          <w:szCs w:val="22"/>
-        </w:rPr>
-        <w:t xml:space="preserve">: Already exists </w:t>
+        <w:t xml:space="preserve">d4eee24d4dac: Already exists </w:t>
       </w:r>
     </w:p>
     <w:p>
@@ -5380,7 +4964,6 @@
           <w:szCs w:val="22"/>
         </w:rPr>
       </w:pPr>
-      <w:proofErr w:type="gramStart"/>
       <w:r>
         <w:rPr>
           <w:rFonts w:ascii="Menlo Regular" w:hAnsi="Menlo Regular" w:cs="Menlo Regular"/>
@@ -5388,17 +4971,7 @@
           <w:sz w:val="22"/>
           <w:szCs w:val="22"/>
         </w:rPr>
-        <w:t>c58988e753d7</w:t>
-      </w:r>
-      <w:proofErr w:type="gramEnd"/>
-      <w:r>
-        <w:rPr>
-          <w:rFonts w:ascii="Menlo Regular" w:hAnsi="Menlo Regular" w:cs="Menlo Regular"/>
-          <w:color w:val="000000"/>
-          <w:sz w:val="22"/>
-          <w:szCs w:val="22"/>
-        </w:rPr>
-        <w:t xml:space="preserve">: Already exists </w:t>
+        <w:t xml:space="preserve">c58988e753d7: Already exists </w:t>
       </w:r>
     </w:p>
     <w:p>
@@ -5613,7 +5186,6 @@
           <w:szCs w:val="22"/>
         </w:rPr>
       </w:pPr>
-      <w:proofErr w:type="gramStart"/>
       <w:r>
         <w:rPr>
           <w:rFonts w:ascii="Menlo Regular" w:hAnsi="Menlo Regular" w:cs="Menlo Regular"/>
@@ -5621,17 +5193,7 @@
           <w:sz w:val="22"/>
           <w:szCs w:val="22"/>
         </w:rPr>
-        <w:t>e0b67c57c8e1</w:t>
-      </w:r>
-      <w:proofErr w:type="gramEnd"/>
-      <w:r>
-        <w:rPr>
-          <w:rFonts w:ascii="Menlo Regular" w:hAnsi="Menlo Regular" w:cs="Menlo Regular"/>
-          <w:color w:val="000000"/>
-          <w:sz w:val="22"/>
-          <w:szCs w:val="22"/>
-        </w:rPr>
-        <w:t xml:space="preserve">: Pull complete </w:t>
+        <w:t xml:space="preserve">e0b67c57c8e1: Pull complete </w:t>
       </w:r>
     </w:p>
     <w:p>
@@ -5661,7 +5223,6 @@
           <w:szCs w:val="22"/>
         </w:rPr>
       </w:pPr>
-      <w:proofErr w:type="gramStart"/>
       <w:r>
         <w:rPr>
           <w:rFonts w:ascii="Menlo Regular" w:hAnsi="Menlo Regular" w:cs="Menlo Regular"/>
@@ -5669,17 +5230,7 @@
           <w:sz w:val="22"/>
           <w:szCs w:val="22"/>
         </w:rPr>
-        <w:t>ce12e009fbe7</w:t>
-      </w:r>
-      <w:proofErr w:type="gramEnd"/>
-      <w:r>
-        <w:rPr>
-          <w:rFonts w:ascii="Menlo Regular" w:hAnsi="Menlo Regular" w:cs="Menlo Regular"/>
-          <w:color w:val="000000"/>
-          <w:sz w:val="22"/>
-          <w:szCs w:val="22"/>
-        </w:rPr>
-        <w:t xml:space="preserve">: Pull complete </w:t>
+        <w:t xml:space="preserve">ce12e009fbe7: Pull complete </w:t>
       </w:r>
     </w:p>
     <w:p>
@@ -5753,19 +5304,8 @@
           <w:sz w:val="22"/>
           <w:szCs w:val="22"/>
         </w:rPr>
-        <w:t>Digest: sha256</w:t>
-      </w:r>
-      <w:proofErr w:type="gramStart"/>
-      <w:r>
-        <w:rPr>
-          <w:rFonts w:ascii="Menlo Regular" w:hAnsi="Menlo Regular" w:cs="Menlo Regular"/>
-          <w:color w:val="000000"/>
-          <w:sz w:val="22"/>
-          <w:szCs w:val="22"/>
-        </w:rPr>
-        <w:t>:4438a37735caa24d80da31ee29e72d686abdaa8f5009746ec60e0d43519e1a57</w:t>
-      </w:r>
-      <w:proofErr w:type="gramEnd"/>
+        <w:t>Digest: sha256:4438a37735caa24d80da31ee29e72d686abdaa8f5009746ec60e0d43519e1a57</w:t>
+      </w:r>
     </w:p>
     <w:p>
       <w:pPr>
@@ -5801,19 +5341,8 @@
           <w:sz w:val="22"/>
           <w:szCs w:val="22"/>
         </w:rPr>
-        <w:t>Status: Downloaded newer image for sonarqube</w:t>
-      </w:r>
-      <w:proofErr w:type="gramStart"/>
-      <w:r>
-        <w:rPr>
-          <w:rFonts w:ascii="Menlo Regular" w:hAnsi="Menlo Regular" w:cs="Menlo Regular"/>
-          <w:color w:val="000000"/>
-          <w:sz w:val="22"/>
-          <w:szCs w:val="22"/>
-        </w:rPr>
-        <w:t>:7.1</w:t>
-      </w:r>
-      <w:proofErr w:type="gramEnd"/>
+        <w:t>Status: Downloaded newer image for sonarqube:7.1</w:t>
+      </w:r>
     </w:p>
     <w:p>
       <w:pPr>
@@ -5847,11 +5376,11 @@
       <w:pPr>
         <w:pStyle w:val="Heading3"/>
       </w:pPr>
-      <w:bookmarkStart w:id="5" w:name="_Toc398229627"/>
+      <w:bookmarkStart w:id="4" w:name="_Toc398229627"/>
       <w:r>
         <w:t>Groovy</w:t>
       </w:r>
-      <w:bookmarkEnd w:id="5"/>
+      <w:bookmarkEnd w:id="4"/>
     </w:p>
     <w:p>
       <w:r>
@@ -5988,9 +5517,10 @@
           <w:sz w:val="22"/>
           <w:szCs w:val="22"/>
         </w:rPr>
-        <w:t xml:space="preserve">$ </w:t>
-      </w:r>
-      <w:proofErr w:type="gramStart"/>
+        <w:t>$ groovy -version</w:t>
+      </w:r>
+    </w:p>
+    <w:p>
       <w:r>
         <w:rPr>
           <w:rFonts w:ascii="Menlo Regular" w:hAnsi="Menlo Regular" w:cs="Menlo Regular"/>
@@ -5998,27 +5528,6 @@
           <w:sz w:val="22"/>
           <w:szCs w:val="22"/>
         </w:rPr>
-        <w:t>groovy</w:t>
-      </w:r>
-      <w:proofErr w:type="gramEnd"/>
-      <w:r>
-        <w:rPr>
-          <w:rFonts w:ascii="Menlo Regular" w:hAnsi="Menlo Regular" w:cs="Menlo Regular"/>
-          <w:color w:val="000000"/>
-          <w:sz w:val="22"/>
-          <w:szCs w:val="22"/>
-        </w:rPr>
-        <w:t xml:space="preserve"> -version</w:t>
-      </w:r>
-    </w:p>
-    <w:p>
-      <w:r>
-        <w:rPr>
-          <w:rFonts w:ascii="Menlo Regular" w:hAnsi="Menlo Regular" w:cs="Menlo Regular"/>
-          <w:color w:val="000000"/>
-          <w:sz w:val="22"/>
-          <w:szCs w:val="22"/>
-        </w:rPr>
         <w:t>Groovy Version: 2.5.2 JVM: 1.8.0_45 Vendor: Oracle Corporation OS: Mac OS X</w:t>
       </w:r>
     </w:p>
@@ -6026,26 +5535,26 @@
       <w:pPr>
         <w:pStyle w:val="Heading3"/>
       </w:pPr>
-      <w:bookmarkStart w:id="6" w:name="_Toc398229628"/>
+      <w:bookmarkStart w:id="5" w:name="_Toc398229628"/>
       <w:r>
         <w:t>Disk space</w:t>
       </w:r>
+      <w:bookmarkEnd w:id="5"/>
+    </w:p>
+    <w:p>
+      <w:r>
+        <w:t>This lab uses about 1.5 GB of disk space (not counting Docker itself.) The last step of the lab explains how to recover disk space.</w:t>
+      </w:r>
+    </w:p>
+    <w:p>
+      <w:pPr>
+        <w:pStyle w:val="Heading3"/>
+      </w:pPr>
+      <w:bookmarkStart w:id="6" w:name="_Toc398229629"/>
+      <w:r>
+        <w:t>The ability to run curl</w:t>
+      </w:r>
       <w:bookmarkEnd w:id="6"/>
-    </w:p>
-    <w:p>
-      <w:r>
-        <w:t>This lab uses about 1.5 GB of disk space (not counting Docker itself.) The last step of the lab explains how to recover disk space.</w:t>
-      </w:r>
-    </w:p>
-    <w:p>
-      <w:pPr>
-        <w:pStyle w:val="Heading3"/>
-      </w:pPr>
-      <w:bookmarkStart w:id="7" w:name="_Toc398229629"/>
-      <w:r>
-        <w:t>The ability to run curl</w:t>
-      </w:r>
-      <w:bookmarkEnd w:id="7"/>
     </w:p>
     <w:p>
       <w:r>
@@ -6154,7 +5663,7 @@
       <w:pPr>
         <w:pStyle w:val="Heading2"/>
       </w:pPr>
-      <w:bookmarkStart w:id="8" w:name="_Toc398229630"/>
+      <w:bookmarkStart w:id="7" w:name="_Toc398229630"/>
       <w:r>
         <w:t xml:space="preserve">Step 1: </w:t>
       </w:r>
@@ -6164,140 +5673,84 @@
       <w:r>
         <w:t>Nexus and Jenkins</w:t>
       </w:r>
+      <w:bookmarkEnd w:id="7"/>
+    </w:p>
+    <w:p>
+      <w:r>
+        <w:t>In this lab, we use basic Docker to make setup simple. We do not set up a volume to persist the data since the emphasis is Groovy setup.</w:t>
+      </w:r>
+      <w:r>
+        <w:t xml:space="preserve"> (We will start Sonar at the end after stopping Nexus and Jenkins to limit the </w:t>
+      </w:r>
+      <w:r>
+        <w:t>laptop resources</w:t>
+      </w:r>
+      <w:r>
+        <w:t xml:space="preserve"> needed by this lab)</w:t>
+      </w:r>
+    </w:p>
+    <w:p/>
+    <w:p>
+      <w:pPr>
+        <w:pStyle w:val="Heading3"/>
+      </w:pPr>
+      <w:bookmarkStart w:id="8" w:name="_Toc398229631"/>
+      <w:r>
+        <w:t>Create network bridge</w:t>
+      </w:r>
       <w:bookmarkEnd w:id="8"/>
     </w:p>
     <w:p>
-      <w:r>
-        <w:t>In this lab, we use basic Docker to make setup simple. We do not set up a volume to persist the data since the emphasis is Groovy setup.</w:t>
-      </w:r>
-      <w:r>
-        <w:t xml:space="preserve"> (We will start Sonar at the end after stopping Nexus and Jenkins to limit the </w:t>
-      </w:r>
-      <w:r>
-        <w:t>laptop resources</w:t>
-      </w:r>
-      <w:r>
-        <w:t xml:space="preserve"> needed by this lab)</w:t>
-      </w:r>
-    </w:p>
-    <w:p/>
+      <w:pPr>
+        <w:rPr>
+          <w:b/>
+        </w:rPr>
+      </w:pPr>
+      <w:r>
+        <w:rPr>
+          <w:b/>
+        </w:rPr>
+        <w:t>docker network create hol-network</w:t>
+      </w:r>
+    </w:p>
     <w:p>
       <w:pPr>
         <w:pStyle w:val="Heading3"/>
       </w:pPr>
-      <w:bookmarkStart w:id="9" w:name="_Toc398229631"/>
-      <w:r>
-        <w:t>Create network bridge</w:t>
+      <w:bookmarkStart w:id="9" w:name="_Toc398229632"/>
+      <w:r>
+        <w:t>Install Nexus</w:t>
       </w:r>
       <w:bookmarkEnd w:id="9"/>
     </w:p>
     <w:p>
+      <w:r>
+        <w:t>At the command line, run:</w:t>
+      </w:r>
+    </w:p>
+    <w:p>
       <w:pPr>
         <w:rPr>
           <w:b/>
         </w:rPr>
       </w:pPr>
-      <w:proofErr w:type="spellStart"/>
-      <w:proofErr w:type="gramStart"/>
       <w:r>
         <w:rPr>
           <w:b/>
         </w:rPr>
-        <w:t>docker</w:t>
-      </w:r>
-      <w:proofErr w:type="spellEnd"/>
-      <w:proofErr w:type="gramEnd"/>
+        <w:t xml:space="preserve">docker run -d -p 8081:8081 --name nexus </w:t>
+      </w:r>
       <w:r>
         <w:rPr>
           <w:b/>
         </w:rPr>
-        <w:t xml:space="preserve"> network create </w:t>
-      </w:r>
-      <w:proofErr w:type="spellStart"/>
+        <w:t xml:space="preserve">--network hol-network </w:t>
+      </w:r>
       <w:r>
         <w:rPr>
           <w:b/>
         </w:rPr>
-        <w:t>hol</w:t>
-      </w:r>
-      <w:proofErr w:type="spellEnd"/>
-      <w:r>
-        <w:rPr>
-          <w:b/>
-        </w:rPr>
-        <w:t>-network</w:t>
-      </w:r>
-    </w:p>
-    <w:p>
-      <w:pPr>
-        <w:pStyle w:val="Heading3"/>
-      </w:pPr>
-      <w:bookmarkStart w:id="10" w:name="_Toc398229632"/>
-      <w:r>
-        <w:t>Install Nexus</w:t>
-      </w:r>
-      <w:bookmarkEnd w:id="10"/>
-    </w:p>
-    <w:p>
-      <w:r>
-        <w:t>At the command line, run:</w:t>
-      </w:r>
-    </w:p>
-    <w:p>
-      <w:pPr>
-        <w:rPr>
-          <w:b/>
-        </w:rPr>
-      </w:pPr>
-      <w:proofErr w:type="spellStart"/>
-      <w:proofErr w:type="gramStart"/>
-      <w:r>
-        <w:rPr>
-          <w:b/>
-        </w:rPr>
-        <w:t>docker</w:t>
-      </w:r>
-      <w:proofErr w:type="spellEnd"/>
-      <w:proofErr w:type="gramEnd"/>
-      <w:r>
-        <w:rPr>
-          <w:b/>
-        </w:rPr>
-        <w:t xml:space="preserve"> run -d -p 8081:8081 --name nexus </w:t>
-      </w:r>
-      <w:r>
-        <w:rPr>
-          <w:b/>
-        </w:rPr>
-        <w:t xml:space="preserve">--network </w:t>
-      </w:r>
-      <w:proofErr w:type="spellStart"/>
-      <w:r>
-        <w:rPr>
-          <w:b/>
-        </w:rPr>
-        <w:t>hol</w:t>
-      </w:r>
-      <w:proofErr w:type="spellEnd"/>
-      <w:r>
-        <w:rPr>
-          <w:b/>
-        </w:rPr>
-        <w:t xml:space="preserve">-network </w:t>
-      </w:r>
-      <w:proofErr w:type="spellStart"/>
-      <w:r>
-        <w:rPr>
-          <w:b/>
-        </w:rPr>
-        <w:t>sonatype</w:t>
-      </w:r>
-      <w:proofErr w:type="spellEnd"/>
-      <w:r>
-        <w:rPr>
-          <w:b/>
-        </w:rPr>
-        <w:t>/nexus3</w:t>
+        <w:t>sonatype/nexus3</w:t>
       </w:r>
       <w:r>
         <w:rPr>
@@ -6346,11 +5799,11 @@
       <w:pPr>
         <w:pStyle w:val="Heading3"/>
       </w:pPr>
-      <w:bookmarkStart w:id="11" w:name="_Toc398229633"/>
+      <w:bookmarkStart w:id="10" w:name="_Toc398229633"/>
       <w:r>
         <w:t>Install Jenkins</w:t>
       </w:r>
-      <w:bookmarkEnd w:id="11"/>
+      <w:bookmarkEnd w:id="10"/>
       <w:r>
         <w:t xml:space="preserve">  </w:t>
       </w:r>
@@ -6359,115 +5812,69 @@
       <w:r>
         <w:t>At the command line, run</w:t>
       </w:r>
-      <w:bookmarkStart w:id="12" w:name="OLE_LINK1"/>
-      <w:bookmarkStart w:id="13" w:name="OLE_LINK2"/>
-    </w:p>
-    <w:p>
-      <w:proofErr w:type="spellStart"/>
-      <w:proofErr w:type="gramStart"/>
+      <w:bookmarkStart w:id="11" w:name="OLE_LINK1"/>
+      <w:bookmarkStart w:id="12" w:name="OLE_LINK2"/>
+    </w:p>
+    <w:p>
       <w:r>
         <w:rPr>
           <w:b/>
         </w:rPr>
-        <w:t>docker</w:t>
-      </w:r>
-      <w:proofErr w:type="spellEnd"/>
-      <w:proofErr w:type="gramEnd"/>
+        <w:t>docker run -d -p 8080:8080 --name</w:t>
+      </w:r>
       <w:r>
         <w:rPr>
           <w:b/>
         </w:rPr>
-        <w:t xml:space="preserve"> run -d -p 8080:8080 --name</w:t>
+        <w:t xml:space="preserve"> </w:t>
       </w:r>
       <w:r>
         <w:rPr>
           <w:b/>
         </w:rPr>
-        <w:t xml:space="preserve"> </w:t>
-      </w:r>
-      <w:proofErr w:type="spellStart"/>
+        <w:t>j</w:t>
+      </w:r>
       <w:r>
         <w:rPr>
           <w:b/>
         </w:rPr>
+        <w:t>enkins --network hol-network</w:t>
+      </w:r>
+      <w:r>
+        <w:rPr>
+          <w:b/>
+        </w:rPr>
+        <w:t xml:space="preserve"> jenkins/</w:t>
+      </w:r>
+      <w:r>
+        <w:rPr>
+          <w:b/>
+        </w:rPr>
         <w:t>j</w:t>
       </w:r>
       <w:r>
         <w:rPr>
           <w:b/>
         </w:rPr>
-        <w:t>enkins</w:t>
-      </w:r>
-      <w:proofErr w:type="spellEnd"/>
-      <w:r>
+        <w:t>enkins:2.140</w:t>
+      </w:r>
+    </w:p>
+    <w:p>
+      <w:pPr>
         <w:rPr>
           <w:b/>
         </w:rPr>
-        <w:t xml:space="preserve"> --network </w:t>
-      </w:r>
-      <w:proofErr w:type="spellStart"/>
-      <w:r>
-        <w:rPr>
-          <w:b/>
-        </w:rPr>
-        <w:t>hol</w:t>
-      </w:r>
-      <w:proofErr w:type="spellEnd"/>
-      <w:r>
-        <w:rPr>
-          <w:b/>
-        </w:rPr>
-        <w:t>-network</w:t>
-      </w:r>
-      <w:r>
-        <w:rPr>
-          <w:b/>
-        </w:rPr>
-        <w:t xml:space="preserve"> </w:t>
-      </w:r>
-      <w:proofErr w:type="spellStart"/>
-      <w:r>
-        <w:rPr>
-          <w:b/>
-        </w:rPr>
-        <w:t>jenkins</w:t>
-      </w:r>
-      <w:proofErr w:type="spellEnd"/>
-      <w:r>
-        <w:rPr>
-          <w:b/>
-        </w:rPr>
-        <w:t>/</w:t>
-      </w:r>
-      <w:r>
-        <w:rPr>
-          <w:b/>
-        </w:rPr>
-        <w:t>j</w:t>
-      </w:r>
-      <w:r>
-        <w:rPr>
-          <w:b/>
-        </w:rPr>
-        <w:t>enkins:2.140</w:t>
-      </w:r>
-    </w:p>
-    <w:p>
-      <w:pPr>
-        <w:rPr>
-          <w:b/>
-        </w:rPr>
       </w:pPr>
     </w:p>
     <w:p>
       <w:pPr>
         <w:pStyle w:val="Heading3"/>
       </w:pPr>
-      <w:bookmarkStart w:id="14" w:name="_Toc398229634"/>
+      <w:bookmarkStart w:id="13" w:name="_Toc398229634"/>
       <w:r>
         <w:t>Unlock Jenkins</w:t>
       </w:r>
-      <w:bookmarkEnd w:id="14"/>
+      <w:bookmarkEnd w:id="13"/>
     </w:p>
     <w:p>
       <w:pPr>
@@ -6488,8 +5895,6 @@
           <w:b/>
         </w:rPr>
       </w:pPr>
-      <w:proofErr w:type="spellStart"/>
-      <w:proofErr w:type="gramStart"/>
       <w:r>
         <w:rPr>
           <w:b/>
@@ -6500,30 +5905,20 @@
         <w:rPr>
           <w:b/>
         </w:rPr>
-        <w:t>ocker</w:t>
-      </w:r>
-      <w:proofErr w:type="spellEnd"/>
-      <w:proofErr w:type="gramEnd"/>
+        <w:t>ocker exec -</w:t>
+      </w:r>
       <w:r>
         <w:rPr>
           <w:b/>
         </w:rPr>
-        <w:t xml:space="preserve"> exec -</w:t>
+        <w:t xml:space="preserve">it </w:t>
       </w:r>
       <w:r>
         <w:rPr>
           <w:b/>
         </w:rPr>
-        <w:t xml:space="preserve">it </w:t>
-      </w:r>
-      <w:proofErr w:type="spellStart"/>
-      <w:r>
-        <w:rPr>
-          <w:b/>
-        </w:rPr>
         <w:t>jenkins</w:t>
       </w:r>
-      <w:proofErr w:type="spellEnd"/>
       <w:r>
         <w:rPr>
           <w:b/>
@@ -6550,56 +5945,12 @@
           <w:b/>
         </w:rPr>
       </w:pPr>
-      <w:proofErr w:type="gramStart"/>
       <w:r>
         <w:rPr>
           <w:b/>
         </w:rPr>
-        <w:t>cat</w:t>
-      </w:r>
-      <w:proofErr w:type="gramEnd"/>
-      <w:r>
-        <w:rPr>
-          <w:b/>
-        </w:rPr>
-        <w:t xml:space="preserve"> /</w:t>
-      </w:r>
-      <w:proofErr w:type="spellStart"/>
-      <w:r>
-        <w:rPr>
-          <w:b/>
-        </w:rPr>
-        <w:t>var</w:t>
-      </w:r>
-      <w:proofErr w:type="spellEnd"/>
-      <w:r>
-        <w:rPr>
-          <w:b/>
-        </w:rPr>
-        <w:t>/</w:t>
-      </w:r>
-      <w:proofErr w:type="spellStart"/>
-      <w:r>
-        <w:rPr>
-          <w:b/>
-        </w:rPr>
-        <w:t>jenkins_home</w:t>
-      </w:r>
-      <w:proofErr w:type="spellEnd"/>
-      <w:r>
-        <w:rPr>
-          <w:b/>
-        </w:rPr>
-        <w:t>/secrets/</w:t>
-      </w:r>
-      <w:proofErr w:type="spellStart"/>
-      <w:r>
-        <w:rPr>
-          <w:b/>
-        </w:rPr>
-        <w:t>initialAdminPassword</w:t>
-      </w:r>
-      <w:proofErr w:type="spellEnd"/>
+        <w:t>cat /var/jenkins_home/secrets/initialAdminPassword</w:t>
+      </w:r>
     </w:p>
     <w:p>
       <w:pPr>
@@ -6764,15 +6115,7 @@
         </w:numPr>
       </w:pPr>
       <w:r>
-        <w:t xml:space="preserve">In the command line window, </w:t>
-      </w:r>
-      <w:proofErr w:type="gramStart"/>
-      <w:r>
-        <w:t>type</w:t>
-      </w:r>
-      <w:proofErr w:type="gramEnd"/>
-      <w:r>
-        <w:t xml:space="preserve"> “exit” to get out of bash.</w:t>
+        <w:t>In the command line window, type “exit” to get out of bash.</w:t>
       </w:r>
     </w:p>
     <w:p>
@@ -6837,9 +6180,9 @@
       <w:pPr>
         <w:pStyle w:val="Heading2"/>
       </w:pPr>
-      <w:bookmarkStart w:id="15" w:name="_Toc398229635"/>
+      <w:bookmarkStart w:id="14" w:name="_Toc398229635"/>
+      <w:bookmarkEnd w:id="11"/>
       <w:bookmarkEnd w:id="12"/>
-      <w:bookmarkEnd w:id="13"/>
       <w:r>
         <w:t>S</w:t>
       </w:r>
@@ -6852,21 +6195,21 @@
       <w:r>
         <w:t>: Basic Jenkins Scripting</w:t>
       </w:r>
+      <w:bookmarkEnd w:id="14"/>
+    </w:p>
+    <w:p/>
+    <w:p>
+      <w:pPr>
+        <w:pStyle w:val="Heading3"/>
+      </w:pPr>
+      <w:bookmarkStart w:id="15" w:name="_Toc398229636"/>
+      <w:r>
+        <w:t xml:space="preserve">Run your first Groovy script in </w:t>
+      </w:r>
+      <w:r>
+        <w:t>Jenkins</w:t>
+      </w:r>
       <w:bookmarkEnd w:id="15"/>
-    </w:p>
-    <w:p/>
-    <w:p>
-      <w:pPr>
-        <w:pStyle w:val="Heading3"/>
-      </w:pPr>
-      <w:bookmarkStart w:id="16" w:name="_Toc398229636"/>
-      <w:r>
-        <w:t xml:space="preserve">Run your first Groovy script in </w:t>
-      </w:r>
-      <w:r>
-        <w:t>Jenkins</w:t>
-      </w:r>
-      <w:bookmarkEnd w:id="16"/>
     </w:p>
     <w:p>
       <w:r>
@@ -6916,75 +6259,53 @@
           <w:b/>
         </w:rPr>
       </w:pPr>
-      <w:proofErr w:type="spellStart"/>
-      <w:proofErr w:type="gramStart"/>
       <w:r>
         <w:rPr>
           <w:b/>
         </w:rPr>
+        <w:t xml:space="preserve">println </w:t>
+      </w:r>
+      <w:r>
+        <w:rPr>
+          <w:b/>
+        </w:rPr>
+        <w:t>'</w:t>
+      </w:r>
+      <w:r>
+        <w:rPr>
+          <w:b/>
+        </w:rPr>
+        <w:t>Hello Oracle Code One!</w:t>
+      </w:r>
+      <w:r>
+        <w:t xml:space="preserve"> </w:t>
+      </w:r>
+      <w:r>
+        <w:rPr>
+          <w:b/>
+        </w:rPr>
+        <w:t>'</w:t>
+      </w:r>
+    </w:p>
+    <w:p>
+      <w:pPr>
+        <w:pStyle w:val="ListParagraph"/>
+        <w:rPr>
+          <w:b/>
+        </w:rPr>
+      </w:pPr>
+      <w:r>
+        <w:rPr>
+          <w:b/>
+        </w:rPr>
         <w:t>println</w:t>
       </w:r>
-      <w:proofErr w:type="spellEnd"/>
-      <w:proofErr w:type="gramEnd"/>
       <w:r>
         <w:rPr>
           <w:b/>
         </w:rPr>
-        <w:t xml:space="preserve"> </w:t>
-      </w:r>
-      <w:r>
-        <w:rPr>
-          <w:b/>
-        </w:rPr>
-        <w:t>'</w:t>
-      </w:r>
-      <w:r>
-        <w:rPr>
-          <w:b/>
-        </w:rPr>
-        <w:t>Hello Oracle Code One!</w:t>
-      </w:r>
-      <w:r>
-        <w:t xml:space="preserve"> </w:t>
-      </w:r>
-      <w:r>
-        <w:rPr>
-          <w:b/>
-        </w:rPr>
-        <w:t>'</w:t>
-      </w:r>
-    </w:p>
-    <w:p>
-      <w:pPr>
-        <w:pStyle w:val="ListParagraph"/>
-        <w:rPr>
-          <w:b/>
-        </w:rPr>
-      </w:pPr>
-      <w:proofErr w:type="spellStart"/>
-      <w:proofErr w:type="gramStart"/>
-      <w:r>
-        <w:rPr>
-          <w:b/>
-        </w:rPr>
-        <w:t>println</w:t>
-      </w:r>
-      <w:proofErr w:type="spellEnd"/>
-      <w:proofErr w:type="gramEnd"/>
-      <w:r>
-        <w:rPr>
-          <w:b/>
-        </w:rPr>
-        <w:t xml:space="preserve"> </w:t>
-      </w:r>
-      <w:proofErr w:type="spellStart"/>
-      <w:r>
-        <w:rPr>
-          <w:b/>
-        </w:rPr>
-        <w:t>GroovySystem.version</w:t>
-      </w:r>
-      <w:proofErr w:type="spellEnd"/>
+        <w:t xml:space="preserve"> GroovySystem.version</w:t>
+      </w:r>
     </w:p>
     <w:p>
       <w:pPr>
@@ -7073,11 +6394,11 @@
       <w:pPr>
         <w:pStyle w:val="Heading3"/>
       </w:pPr>
-      <w:bookmarkStart w:id="17" w:name="_Toc398229637"/>
+      <w:bookmarkStart w:id="16" w:name="_Toc398229637"/>
       <w:r>
         <w:t>Setup Jenkins so can run jobs with Groovy steps</w:t>
       </w:r>
-      <w:bookmarkEnd w:id="17"/>
+      <w:bookmarkEnd w:id="16"/>
     </w:p>
     <w:p>
       <w:r>
@@ -7523,11 +6844,11 @@
       <w:pPr>
         <w:pStyle w:val="Heading3"/>
       </w:pPr>
-      <w:bookmarkStart w:id="18" w:name="_Toc398229638"/>
+      <w:bookmarkStart w:id="17" w:name="_Toc398229638"/>
       <w:r>
         <w:t>Run your first job containing Groovy scripting</w:t>
       </w:r>
-      <w:bookmarkEnd w:id="18"/>
+      <w:bookmarkEnd w:id="17"/>
     </w:p>
     <w:p>
       <w:pPr>
@@ -7724,75 +7045,53 @@
           <w:b/>
         </w:rPr>
       </w:pPr>
-      <w:proofErr w:type="spellStart"/>
-      <w:proofErr w:type="gramStart"/>
       <w:r>
         <w:rPr>
           <w:b/>
         </w:rPr>
+        <w:t xml:space="preserve">println </w:t>
+      </w:r>
+      <w:r>
+        <w:rPr>
+          <w:b/>
+        </w:rPr>
+        <w:t>'</w:t>
+      </w:r>
+      <w:r>
+        <w:rPr>
+          <w:b/>
+        </w:rPr>
+        <w:t>Hello Oracle Code One!</w:t>
+      </w:r>
+      <w:r>
+        <w:t xml:space="preserve"> </w:t>
+      </w:r>
+      <w:r>
+        <w:rPr>
+          <w:b/>
+        </w:rPr>
+        <w:t>'</w:t>
+      </w:r>
+    </w:p>
+    <w:p>
+      <w:pPr>
+        <w:pStyle w:val="ListParagraph"/>
+        <w:rPr>
+          <w:b/>
+        </w:rPr>
+      </w:pPr>
+      <w:r>
+        <w:rPr>
+          <w:b/>
+        </w:rPr>
         <w:t>println</w:t>
       </w:r>
-      <w:proofErr w:type="spellEnd"/>
-      <w:proofErr w:type="gramEnd"/>
       <w:r>
         <w:rPr>
           <w:b/>
         </w:rPr>
-        <w:t xml:space="preserve"> </w:t>
-      </w:r>
-      <w:r>
-        <w:rPr>
-          <w:b/>
-        </w:rPr>
-        <w:t>'</w:t>
-      </w:r>
-      <w:r>
-        <w:rPr>
-          <w:b/>
-        </w:rPr>
-        <w:t>Hello Oracle Code One!</w:t>
-      </w:r>
-      <w:r>
-        <w:t xml:space="preserve"> </w:t>
-      </w:r>
-      <w:r>
-        <w:rPr>
-          <w:b/>
-        </w:rPr>
-        <w:t>'</w:t>
-      </w:r>
-    </w:p>
-    <w:p>
-      <w:pPr>
-        <w:pStyle w:val="ListParagraph"/>
-        <w:rPr>
-          <w:b/>
-        </w:rPr>
-      </w:pPr>
-      <w:proofErr w:type="spellStart"/>
-      <w:proofErr w:type="gramStart"/>
-      <w:r>
-        <w:rPr>
-          <w:b/>
-        </w:rPr>
-        <w:t>println</w:t>
-      </w:r>
-      <w:proofErr w:type="spellEnd"/>
-      <w:proofErr w:type="gramEnd"/>
-      <w:r>
-        <w:rPr>
-          <w:b/>
-        </w:rPr>
-        <w:t xml:space="preserve"> </w:t>
-      </w:r>
-      <w:proofErr w:type="spellStart"/>
-      <w:r>
-        <w:rPr>
-          <w:b/>
-        </w:rPr>
-        <w:t>GroovySystem.version</w:t>
-      </w:r>
-      <w:proofErr w:type="spellEnd"/>
+        <w:t xml:space="preserve"> GroovySystem.version</w:t>
+      </w:r>
     </w:p>
     <w:p>
       <w:pPr>
@@ -8041,115 +7340,69 @@
       <w:pPr>
         <w:pStyle w:val="Heading3"/>
       </w:pPr>
-      <w:bookmarkStart w:id="19" w:name="_Toc398229639"/>
+      <w:bookmarkStart w:id="18" w:name="_Toc398229639"/>
       <w:r>
         <w:t>Writing your own script</w:t>
       </w:r>
       <w:r>
         <w:t xml:space="preserve"> in Jenkins</w:t>
       </w:r>
+      <w:bookmarkEnd w:id="18"/>
+    </w:p>
+    <w:p>
+      <w:r>
+        <w:t xml:space="preserve">This time we are going to write a script </w:t>
+      </w:r>
+      <w:r>
+        <w:t>where you fill in the blank to print out all the strings that end with “day”.</w:t>
+      </w:r>
+    </w:p>
+    <w:p/>
+    <w:p>
+      <w:r>
+        <w:t>def list = ['monday', 'wednesday', 'chocolate', 'friday']</w:t>
+      </w:r>
+    </w:p>
+    <w:p>
+      <w:r>
+        <w:t>println ______________________________________</w:t>
+      </w:r>
+    </w:p>
+    <w:p/>
+    <w:p>
+      <w:r>
+        <w:t xml:space="preserve">Use the Jenkins admin script console to test your script until you are happy with it. Then create a job </w:t>
+      </w:r>
+      <w:r>
+        <w:t>named “days” that runs the same Groovy code.</w:t>
+      </w:r>
+    </w:p>
+    <w:p/>
+    <w:p>
+      <w:r>
+        <w:t>Tip for Java developers: Groovy uses the method grep where Java uses filter.</w:t>
+      </w:r>
+    </w:p>
+    <w:p/>
+    <w:p>
+      <w:pPr>
+        <w:pStyle w:val="Heading2"/>
+      </w:pPr>
+      <w:bookmarkStart w:id="19" w:name="_Toc398229640"/>
+      <w:r>
+        <w:t>Step 3: Basic Nexus Scripting</w:t>
+      </w:r>
       <w:bookmarkEnd w:id="19"/>
     </w:p>
     <w:p>
-      <w:r>
-        <w:t xml:space="preserve">This time we are going to write a script </w:t>
-      </w:r>
-      <w:r>
-        <w:t>where you fill in the blank to print out all the strings that end with “day”.</w:t>
-      </w:r>
-    </w:p>
-    <w:p/>
-    <w:p>
-      <w:proofErr w:type="spellStart"/>
-      <w:proofErr w:type="gramStart"/>
-      <w:r>
-        <w:t>def</w:t>
-      </w:r>
-      <w:proofErr w:type="spellEnd"/>
-      <w:proofErr w:type="gramEnd"/>
-      <w:r>
-        <w:t xml:space="preserve"> list = ['</w:t>
-      </w:r>
-      <w:proofErr w:type="spellStart"/>
-      <w:r>
-        <w:t>monday</w:t>
-      </w:r>
-      <w:proofErr w:type="spellEnd"/>
-      <w:r>
-        <w:t>', '</w:t>
-      </w:r>
-      <w:proofErr w:type="spellStart"/>
-      <w:r>
-        <w:t>wednesday</w:t>
-      </w:r>
-      <w:proofErr w:type="spellEnd"/>
-      <w:r>
-        <w:t>', 'chocolate', '</w:t>
-      </w:r>
-      <w:proofErr w:type="spellStart"/>
-      <w:r>
-        <w:t>friday</w:t>
-      </w:r>
-      <w:proofErr w:type="spellEnd"/>
-      <w:r>
-        <w:t>']</w:t>
-      </w:r>
-    </w:p>
-    <w:p>
-      <w:proofErr w:type="spellStart"/>
-      <w:proofErr w:type="gramStart"/>
-      <w:r>
-        <w:t>println</w:t>
-      </w:r>
-      <w:proofErr w:type="spellEnd"/>
-      <w:proofErr w:type="gramEnd"/>
-      <w:r>
-        <w:t xml:space="preserve"> ______________________________________</w:t>
-      </w:r>
-    </w:p>
-    <w:p/>
-    <w:p>
-      <w:r>
-        <w:t xml:space="preserve">Use the Jenkins admin script console to test your script until you are happy with it. Then create a job </w:t>
-      </w:r>
-      <w:r>
-        <w:t>named “days” that runs the same Groovy code.</w:t>
-      </w:r>
-    </w:p>
-    <w:p/>
-    <w:p>
-      <w:r>
-        <w:t xml:space="preserve">Tip for Java developers: Groovy uses the method </w:t>
-      </w:r>
-      <w:proofErr w:type="spellStart"/>
-      <w:r>
-        <w:t>grep</w:t>
-      </w:r>
-      <w:proofErr w:type="spellEnd"/>
-      <w:r>
-        <w:t xml:space="preserve"> where Java uses filter.</w:t>
-      </w:r>
-    </w:p>
-    <w:p/>
-    <w:p>
-      <w:pPr>
-        <w:pStyle w:val="Heading2"/>
-      </w:pPr>
-      <w:bookmarkStart w:id="20" w:name="_Toc398229640"/>
-      <w:r>
-        <w:t>Step 3: Basic Nexus Scripting</w:t>
+      <w:pPr>
+        <w:pStyle w:val="Heading3"/>
+      </w:pPr>
+      <w:bookmarkStart w:id="20" w:name="_Toc398229641"/>
+      <w:r>
+        <w:t>Run your first Groovy script in Nexus</w:t>
       </w:r>
       <w:bookmarkEnd w:id="20"/>
-    </w:p>
-    <w:p>
-      <w:pPr>
-        <w:pStyle w:val="Heading3"/>
-      </w:pPr>
-      <w:bookmarkStart w:id="21" w:name="_Toc398229641"/>
-      <w:r>
-        <w:t>Run your first Groovy script in Nexus</w:t>
-      </w:r>
-      <w:bookmarkEnd w:id="21"/>
     </w:p>
     <w:p>
       <w:r>
@@ -8305,71 +7558,53 @@
           <w:b/>
         </w:rPr>
       </w:pPr>
-      <w:proofErr w:type="gramStart"/>
       <w:r>
         <w:rPr>
           <w:b/>
         </w:rPr>
+        <w:t xml:space="preserve">log.info </w:t>
+      </w:r>
+      <w:r>
+        <w:rPr>
+          <w:b/>
+        </w:rPr>
+        <w:t>'</w:t>
+      </w:r>
+      <w:r>
+        <w:rPr>
+          <w:b/>
+        </w:rPr>
+        <w:t>Hello Oracle Code One!</w:t>
+      </w:r>
+      <w:r>
+        <w:t xml:space="preserve"> </w:t>
+      </w:r>
+      <w:r>
+        <w:rPr>
+          <w:b/>
+        </w:rPr>
+        <w:t>'</w:t>
+      </w:r>
+    </w:p>
+    <w:p>
+      <w:pPr>
+        <w:pStyle w:val="ListParagraph"/>
+        <w:rPr>
+          <w:b/>
+        </w:rPr>
+      </w:pPr>
+      <w:r>
+        <w:rPr>
+          <w:b/>
+        </w:rPr>
         <w:t>log.info</w:t>
       </w:r>
-      <w:proofErr w:type="gramEnd"/>
       <w:r>
         <w:rPr>
           <w:b/>
         </w:rPr>
-        <w:t xml:space="preserve"> </w:t>
-      </w:r>
-      <w:r>
-        <w:rPr>
-          <w:b/>
-        </w:rPr>
-        <w:t>'</w:t>
-      </w:r>
-      <w:r>
-        <w:rPr>
-          <w:b/>
-        </w:rPr>
-        <w:t>Hello Oracle Code One!</w:t>
-      </w:r>
-      <w:r>
-        <w:t xml:space="preserve"> </w:t>
-      </w:r>
-      <w:r>
-        <w:rPr>
-          <w:b/>
-        </w:rPr>
-        <w:t>'</w:t>
-      </w:r>
-    </w:p>
-    <w:p>
-      <w:pPr>
-        <w:pStyle w:val="ListParagraph"/>
-        <w:rPr>
-          <w:b/>
-        </w:rPr>
-      </w:pPr>
-      <w:proofErr w:type="gramStart"/>
-      <w:r>
-        <w:rPr>
-          <w:b/>
-        </w:rPr>
-        <w:t>log.info</w:t>
-      </w:r>
-      <w:proofErr w:type="gramEnd"/>
-      <w:r>
-        <w:rPr>
-          <w:b/>
-        </w:rPr>
-        <w:t xml:space="preserve"> </w:t>
-      </w:r>
-      <w:proofErr w:type="spellStart"/>
-      <w:r>
-        <w:rPr>
-          <w:b/>
-        </w:rPr>
-        <w:t>GroovySystem.version</w:t>
-      </w:r>
-      <w:proofErr w:type="spellEnd"/>
+        <w:t xml:space="preserve"> GroovySystem.version</w:t>
+      </w:r>
     </w:p>
     <w:p>
       <w:pPr>
@@ -8486,15 +7721,7 @@
         </w:numPr>
       </w:pPr>
       <w:r>
-        <w:t xml:space="preserve">Click Summary tab. Depending on how fast you are, it will either say </w:t>
-      </w:r>
-      <w:proofErr w:type="gramStart"/>
-      <w:r>
-        <w:t>Running</w:t>
-      </w:r>
-      <w:proofErr w:type="gramEnd"/>
-      <w:r>
-        <w:t xml:space="preserve"> or Waiting. Refresh if it is still running to confirm it completes.</w:t>
+        <w:t>Click Summary tab. Depending on how fast you are, it will either say Running or Waiting. Refresh if it is still running to confirm it completes.</w:t>
       </w:r>
     </w:p>
     <w:p>
@@ -8641,11 +7868,11 @@
       <w:pPr>
         <w:pStyle w:val="Heading3"/>
       </w:pPr>
-      <w:bookmarkStart w:id="22" w:name="_Toc398229642"/>
+      <w:bookmarkStart w:id="21" w:name="_Toc398229642"/>
       <w:r>
         <w:t>Looking in the task log on the command line</w:t>
       </w:r>
-      <w:bookmarkEnd w:id="22"/>
+      <w:bookmarkEnd w:id="21"/>
     </w:p>
     <w:p>
       <w:pPr>
@@ -8666,21 +7893,11 @@
           <w:b/>
         </w:rPr>
       </w:pPr>
-      <w:proofErr w:type="spellStart"/>
-      <w:proofErr w:type="gramStart"/>
       <w:r>
         <w:rPr>
           <w:b/>
         </w:rPr>
-        <w:t>docker</w:t>
-      </w:r>
-      <w:proofErr w:type="spellEnd"/>
-      <w:proofErr w:type="gramEnd"/>
-      <w:r>
-        <w:rPr>
-          <w:b/>
-        </w:rPr>
-        <w:t xml:space="preserve"> exec –it nexus bash</w:t>
+        <w:t>docker exec –it nexus bash</w:t>
       </w:r>
     </w:p>
     <w:p>
@@ -8702,19 +7919,11 @@
           <w:b/>
         </w:rPr>
       </w:pPr>
-      <w:proofErr w:type="gramStart"/>
       <w:r>
         <w:rPr>
           <w:b/>
         </w:rPr>
-        <w:t>cat</w:t>
-      </w:r>
-      <w:proofErr w:type="gramEnd"/>
-      <w:r>
-        <w:rPr>
-          <w:b/>
-        </w:rPr>
-        <w:t xml:space="preserve"> /nexus-data/log/tasks/&lt;script name from the log&gt;</w:t>
+        <w:t>cat /nexus-data/log/tasks/&lt;script name from the log&gt;</w:t>
       </w:r>
     </w:p>
     <w:p>
@@ -8745,19 +7954,11 @@
       <w:pPr>
         <w:pStyle w:val="ListParagraph"/>
       </w:pPr>
-      <w:proofErr w:type="gramStart"/>
       <w:r>
         <w:rPr>
           <w:b/>
         </w:rPr>
-        <w:t>tail</w:t>
-      </w:r>
-      <w:proofErr w:type="gramEnd"/>
-      <w:r>
-        <w:rPr>
-          <w:b/>
-        </w:rPr>
-        <w:t xml:space="preserve"> –f nexus.log</w:t>
+        <w:t>tail –f nexus.log</w:t>
       </w:r>
     </w:p>
     <w:p>
@@ -8777,11 +7978,11 @@
       <w:pPr>
         <w:pStyle w:val="Heading3"/>
       </w:pPr>
-      <w:bookmarkStart w:id="23" w:name="_Toc398229643"/>
+      <w:bookmarkStart w:id="22" w:name="_Toc398229643"/>
       <w:r>
         <w:t>Writing your own script in Nexus</w:t>
       </w:r>
-      <w:bookmarkEnd w:id="23"/>
+      <w:bookmarkEnd w:id="22"/>
     </w:p>
     <w:p>
       <w:r>
@@ -8846,15 +8047,7 @@
     <w:p/>
     <w:p>
       <w:r>
-        <w:t xml:space="preserve">Tip for Groovy developers: the log.info method takes a Java String and not a </w:t>
-      </w:r>
-      <w:proofErr w:type="spellStart"/>
-      <w:r>
-        <w:t>GString</w:t>
-      </w:r>
-      <w:proofErr w:type="spellEnd"/>
-      <w:r>
-        <w:t>.</w:t>
+        <w:t>Tip for Groovy developers: the log.info method takes a Java String and not a GString.</w:t>
       </w:r>
     </w:p>
     <w:p>
@@ -8895,29 +8088,11 @@
       <w:pPr>
         <w:pStyle w:val="Heading3"/>
       </w:pPr>
-      <w:bookmarkStart w:id="24" w:name="_Toc398229644"/>
-      <w:proofErr w:type="gramStart"/>
-      <w:r>
-        <w:t>log</w:t>
-      </w:r>
-      <w:proofErr w:type="gramEnd"/>
-      <w:r>
-        <w:t xml:space="preserve"> </w:t>
-      </w:r>
-      <w:proofErr w:type="spellStart"/>
-      <w:r>
-        <w:t>vs</w:t>
-      </w:r>
-      <w:proofErr w:type="spellEnd"/>
-      <w:r>
-        <w:t xml:space="preserve"> </w:t>
-      </w:r>
-      <w:proofErr w:type="spellStart"/>
-      <w:r>
-        <w:t>println</w:t>
-      </w:r>
-      <w:bookmarkEnd w:id="24"/>
-      <w:proofErr w:type="spellEnd"/>
+      <w:bookmarkStart w:id="23" w:name="_Toc398229644"/>
+      <w:r>
+        <w:t>log vs println</w:t>
+      </w:r>
+      <w:bookmarkEnd w:id="23"/>
     </w:p>
     <w:p>
       <w:pPr>
@@ -8939,14 +8114,12 @@
       <w:r>
         <w:t xml:space="preserve"> to </w:t>
       </w:r>
-      <w:proofErr w:type="spellStart"/>
       <w:r>
         <w:rPr>
           <w:b/>
         </w:rPr>
         <w:t>println</w:t>
       </w:r>
-      <w:proofErr w:type="spellEnd"/>
       <w:r>
         <w:t xml:space="preserve">. </w:t>
       </w:r>
@@ -8980,11 +8153,11 @@
       <w:pPr>
         <w:pStyle w:val="Heading2"/>
       </w:pPr>
-      <w:bookmarkStart w:id="25" w:name="_Toc398229645"/>
+      <w:bookmarkStart w:id="24" w:name="_Toc398229645"/>
       <w:r>
         <w:t>Step 4: Jenkins System Scripting</w:t>
       </w:r>
-      <w:bookmarkEnd w:id="25"/>
+      <w:bookmarkEnd w:id="24"/>
     </w:p>
     <w:p>
       <w:r>
@@ -9039,11 +8212,11 @@
       <w:pPr>
         <w:pStyle w:val="Heading3"/>
       </w:pPr>
-      <w:bookmarkStart w:id="26" w:name="_Toc398229646"/>
+      <w:bookmarkStart w:id="25" w:name="_Toc398229646"/>
       <w:r>
         <w:t>Tools for finding methods</w:t>
       </w:r>
-      <w:bookmarkEnd w:id="26"/>
+      <w:bookmarkEnd w:id="25"/>
     </w:p>
     <w:p>
       <w:r>
@@ -9053,13 +8226,8 @@
     <w:p/>
     <w:p>
       <w:r>
-        <w:t xml:space="preserve">Tool 1 - </w:t>
-      </w:r>
-      <w:proofErr w:type="spellStart"/>
-      <w:r>
-        <w:t>Javadoc</w:t>
-      </w:r>
-      <w:proofErr w:type="spellEnd"/>
+        <w:t>Tool 1 - Javadoc</w:t>
+      </w:r>
     </w:p>
     <w:p>
       <w:pPr>
@@ -9080,68 +8248,26 @@
           <w:b/>
         </w:rPr>
       </w:pPr>
-      <w:proofErr w:type="spellStart"/>
-      <w:proofErr w:type="gramStart"/>
       <w:r>
         <w:rPr>
           <w:b/>
         </w:rPr>
-        <w:t>def</w:t>
-      </w:r>
-      <w:proofErr w:type="spellEnd"/>
-      <w:proofErr w:type="gramEnd"/>
-      <w:r>
+        <w:t>def instance = Jenkins.getInstance()</w:t>
+      </w:r>
+    </w:p>
+    <w:p>
+      <w:pPr>
+        <w:pStyle w:val="ListParagraph"/>
         <w:rPr>
           <w:b/>
         </w:rPr>
-        <w:t xml:space="preserve"> instance = </w:t>
-      </w:r>
-      <w:proofErr w:type="spellStart"/>
+      </w:pPr>
       <w:r>
         <w:rPr>
           <w:b/>
         </w:rPr>
-        <w:t>Jenkins.getInstance</w:t>
-      </w:r>
-      <w:proofErr w:type="spellEnd"/>
-      <w:r>
-        <w:rPr>
-          <w:b/>
-        </w:rPr>
-        <w:t>()</w:t>
-      </w:r>
-    </w:p>
-    <w:p>
-      <w:pPr>
-        <w:pStyle w:val="ListParagraph"/>
-        <w:rPr>
-          <w:b/>
-        </w:rPr>
-      </w:pPr>
-      <w:proofErr w:type="spellStart"/>
-      <w:proofErr w:type="gramStart"/>
-      <w:r>
-        <w:rPr>
-          <w:b/>
-        </w:rPr>
-        <w:t>println</w:t>
-      </w:r>
-      <w:proofErr w:type="spellEnd"/>
-      <w:proofErr w:type="gramEnd"/>
-      <w:r>
-        <w:rPr>
-          <w:b/>
-        </w:rPr>
-        <w:t xml:space="preserve"> </w:t>
-      </w:r>
-      <w:proofErr w:type="spellStart"/>
-      <w:r>
-        <w:rPr>
-          <w:b/>
-        </w:rPr>
-        <w:t>instance.class</w:t>
-      </w:r>
-      <w:proofErr w:type="spellEnd"/>
+        <w:t>println instance.class</w:t>
+      </w:r>
     </w:p>
     <w:p>
       <w:pPr>
@@ -9159,19 +8285,9 @@
       <w:pPr>
         <w:pStyle w:val="ListParagraph"/>
       </w:pPr>
-      <w:proofErr w:type="gramStart"/>
-      <w:r>
-        <w:t>class</w:t>
-      </w:r>
-      <w:proofErr w:type="gramEnd"/>
-      <w:r>
-        <w:t xml:space="preserve"> </w:t>
-      </w:r>
-      <w:proofErr w:type="spellStart"/>
-      <w:r>
-        <w:t>hudson.model.Hudson</w:t>
-      </w:r>
-      <w:proofErr w:type="spellEnd"/>
+      <w:r>
+        <w:t>class hudson.model.Hudson</w:t>
+      </w:r>
     </w:p>
     <w:p>
       <w:pPr>
@@ -9245,87 +8361,25 @@
           <w:b/>
         </w:rPr>
       </w:pPr>
-      <w:proofErr w:type="spellStart"/>
-      <w:proofErr w:type="gramStart"/>
       <w:r>
         <w:rPr>
           <w:b/>
         </w:rPr>
-        <w:t>def</w:t>
-      </w:r>
-      <w:proofErr w:type="spellEnd"/>
-      <w:proofErr w:type="gramEnd"/>
-      <w:r>
+        <w:t>def instance = Jenkins.getInstance()</w:t>
+      </w:r>
+    </w:p>
+    <w:p>
+      <w:pPr>
+        <w:pStyle w:val="ListParagraph"/>
         <w:rPr>
           <w:b/>
         </w:rPr>
-        <w:t xml:space="preserve"> instance = </w:t>
-      </w:r>
-      <w:proofErr w:type="spellStart"/>
+      </w:pPr>
       <w:r>
         <w:rPr>
           <w:b/>
         </w:rPr>
-        <w:t>Jenkins.getInstance</w:t>
-      </w:r>
-      <w:proofErr w:type="spellEnd"/>
-      <w:r>
-        <w:rPr>
-          <w:b/>
-        </w:rPr>
-        <w:t>()</w:t>
-      </w:r>
-    </w:p>
-    <w:p>
-      <w:pPr>
-        <w:pStyle w:val="ListParagraph"/>
-        <w:rPr>
-          <w:b/>
-        </w:rPr>
-      </w:pPr>
-      <w:proofErr w:type="spellStart"/>
-      <w:proofErr w:type="gramStart"/>
-      <w:r>
-        <w:rPr>
-          <w:b/>
-        </w:rPr>
-        <w:t>println</w:t>
-      </w:r>
-      <w:proofErr w:type="spellEnd"/>
-      <w:proofErr w:type="gramEnd"/>
-      <w:r>
-        <w:rPr>
-          <w:b/>
-        </w:rPr>
-        <w:t xml:space="preserve"> </w:t>
-      </w:r>
-      <w:proofErr w:type="spellStart"/>
-      <w:r>
-        <w:rPr>
-          <w:b/>
-        </w:rPr>
-        <w:t>instance.metaClass.methods</w:t>
-      </w:r>
-      <w:proofErr w:type="spellEnd"/>
-      <w:r>
-        <w:rPr>
-          <w:b/>
-        </w:rPr>
-        <w:t>*.</w:t>
-      </w:r>
-      <w:proofErr w:type="spellStart"/>
-      <w:r>
-        <w:rPr>
-          <w:b/>
-        </w:rPr>
-        <w:t>name.sort</w:t>
-      </w:r>
-      <w:proofErr w:type="spellEnd"/>
-      <w:r>
-        <w:rPr>
-          <w:b/>
-        </w:rPr>
-        <w:t xml:space="preserve">().unique()  </w:t>
+        <w:t xml:space="preserve">println instance.metaClass.methods*.name.sort().unique()  </w:t>
       </w:r>
     </w:p>
     <w:p>
@@ -9337,15 +8391,7 @@
         </w:numPr>
       </w:pPr>
       <w:r>
-        <w:t xml:space="preserve">The </w:t>
-      </w:r>
-      <w:proofErr w:type="spellStart"/>
-      <w:r>
-        <w:t>metaClass</w:t>
-      </w:r>
-      <w:proofErr w:type="spellEnd"/>
-      <w:r>
-        <w:t xml:space="preserve"> methods approach is a quick way to find out what methods are available on an object you currently have.</w:t>
+        <w:t>The metaClass methods approach is a quick way to find out what methods are available on an object you currently have.</w:t>
       </w:r>
     </w:p>
     <w:p/>
@@ -9363,11 +8409,11 @@
       <w:pPr>
         <w:pStyle w:val="Heading3"/>
       </w:pPr>
-      <w:bookmarkStart w:id="27" w:name="_Toc398229647"/>
+      <w:bookmarkStart w:id="26" w:name="_Toc398229647"/>
       <w:r>
         <w:t>Creating a user</w:t>
       </w:r>
-      <w:bookmarkEnd w:id="27"/>
+      <w:bookmarkEnd w:id="26"/>
     </w:p>
     <w:p>
       <w:r>
@@ -9394,157 +8440,53 @@
           <w:b/>
         </w:rPr>
       </w:pPr>
-      <w:proofErr w:type="spellStart"/>
-      <w:proofErr w:type="gramStart"/>
       <w:r>
         <w:rPr>
           <w:b/>
         </w:rPr>
-        <w:t>def</w:t>
-      </w:r>
-      <w:proofErr w:type="spellEnd"/>
-      <w:proofErr w:type="gramEnd"/>
-      <w:r>
+        <w:t>def instance = Jenkins.getInstance()</w:t>
+      </w:r>
+    </w:p>
+    <w:p>
+      <w:pPr>
+        <w:pStyle w:val="ListParagraph"/>
         <w:rPr>
           <w:b/>
         </w:rPr>
-        <w:t xml:space="preserve"> instance = </w:t>
-      </w:r>
-      <w:proofErr w:type="spellStart"/>
+      </w:pPr>
       <w:r>
         <w:rPr>
           <w:b/>
         </w:rPr>
-        <w:t>Jenkins.getInstance</w:t>
-      </w:r>
-      <w:proofErr w:type="spellEnd"/>
-      <w:r>
+        <w:t>def realm = Jenkins.getInstance().securityRealm</w:t>
+      </w:r>
+    </w:p>
+    <w:p>
+      <w:pPr>
+        <w:pStyle w:val="ListParagraph"/>
         <w:rPr>
           <w:b/>
         </w:rPr>
-        <w:t>()</w:t>
-      </w:r>
-    </w:p>
-    <w:p>
-      <w:pPr>
-        <w:pStyle w:val="ListParagraph"/>
+      </w:pPr>
+      <w:r>
         <w:rPr>
           <w:b/>
         </w:rPr>
-      </w:pPr>
-      <w:proofErr w:type="spellStart"/>
-      <w:proofErr w:type="gramStart"/>
-      <w:r>
+        <w:t>realm.createAccount('olivia', 'olivia')</w:t>
+      </w:r>
+    </w:p>
+    <w:p>
+      <w:pPr>
+        <w:pStyle w:val="ListParagraph"/>
         <w:rPr>
           <w:b/>
         </w:rPr>
-        <w:t>def</w:t>
-      </w:r>
-      <w:proofErr w:type="spellEnd"/>
-      <w:proofErr w:type="gramEnd"/>
+      </w:pPr>
       <w:r>
         <w:rPr>
           <w:b/>
         </w:rPr>
-        <w:t xml:space="preserve"> realm = </w:t>
-      </w:r>
-      <w:proofErr w:type="spellStart"/>
-      <w:r>
-        <w:rPr>
-          <w:b/>
-        </w:rPr>
-        <w:t>Jenkins.getInstance</w:t>
-      </w:r>
-      <w:proofErr w:type="spellEnd"/>
-      <w:r>
-        <w:rPr>
-          <w:b/>
-        </w:rPr>
-        <w:t>().</w:t>
-      </w:r>
-      <w:proofErr w:type="spellStart"/>
-      <w:r>
-        <w:rPr>
-          <w:b/>
-        </w:rPr>
-        <w:t>securityRealm</w:t>
-      </w:r>
-      <w:proofErr w:type="spellEnd"/>
-    </w:p>
-    <w:p>
-      <w:pPr>
-        <w:pStyle w:val="ListParagraph"/>
-        <w:rPr>
-          <w:b/>
-        </w:rPr>
-      </w:pPr>
-      <w:proofErr w:type="spellStart"/>
-      <w:proofErr w:type="gramStart"/>
-      <w:r>
-        <w:rPr>
-          <w:b/>
-        </w:rPr>
-        <w:t>realm.createAccount</w:t>
-      </w:r>
-      <w:proofErr w:type="spellEnd"/>
-      <w:proofErr w:type="gramEnd"/>
-      <w:r>
-        <w:rPr>
-          <w:b/>
-        </w:rPr>
-        <w:t>('</w:t>
-      </w:r>
-      <w:proofErr w:type="spellStart"/>
-      <w:r>
-        <w:rPr>
-          <w:b/>
-        </w:rPr>
-        <w:t>olivia</w:t>
-      </w:r>
-      <w:proofErr w:type="spellEnd"/>
-      <w:r>
-        <w:rPr>
-          <w:b/>
-        </w:rPr>
-        <w:t>', '</w:t>
-      </w:r>
-      <w:proofErr w:type="spellStart"/>
-      <w:r>
-        <w:rPr>
-          <w:b/>
-        </w:rPr>
-        <w:t>olivia</w:t>
-      </w:r>
-      <w:proofErr w:type="spellEnd"/>
-      <w:r>
-        <w:rPr>
-          <w:b/>
-        </w:rPr>
-        <w:t>')</w:t>
-      </w:r>
-    </w:p>
-    <w:p>
-      <w:pPr>
-        <w:pStyle w:val="ListParagraph"/>
-        <w:rPr>
-          <w:b/>
-        </w:rPr>
-      </w:pPr>
-      <w:proofErr w:type="spellStart"/>
-      <w:proofErr w:type="gramStart"/>
-      <w:r>
-        <w:rPr>
-          <w:b/>
-        </w:rPr>
-        <w:t>instance.save</w:t>
-      </w:r>
-      <w:proofErr w:type="spellEnd"/>
-      <w:proofErr w:type="gramEnd"/>
-      <w:r>
-        <w:rPr>
-          <w:b/>
-        </w:rPr>
-        <w:t>()</w:t>
+        <w:t>instance.save()</w:t>
       </w:r>
     </w:p>
     <w:p>
@@ -9688,23 +8630,7 @@
         <w:pStyle w:val="ListParagraph"/>
       </w:pPr>
       <w:r>
-        <w:t>Note: Since we are now running in a job, we need to explicitly include the package for Jenkins. The console assumed this for you. (</w:t>
-      </w:r>
-      <w:proofErr w:type="gramStart"/>
-      <w:r>
-        <w:t>import</w:t>
-      </w:r>
-      <w:proofErr w:type="gramEnd"/>
-      <w:r>
-        <w:t xml:space="preserve"> </w:t>
-      </w:r>
-      <w:proofErr w:type="spellStart"/>
-      <w:r>
-        <w:t>jenkins.model.Jenkins</w:t>
-      </w:r>
-      <w:proofErr w:type="spellEnd"/>
-      <w:r>
-        <w:t>)</w:t>
+        <w:t>Note: Since we are now running in a job, we need to explicitly include the package for Jenkins. The console assumed this for you. (import jenkins.model.Jenkins)</w:t>
       </w:r>
     </w:p>
     <w:p>
@@ -9736,11 +8662,11 @@
       <w:pPr>
         <w:pStyle w:val="Heading3"/>
       </w:pPr>
-      <w:bookmarkStart w:id="28" w:name="_Toc398229648"/>
+      <w:bookmarkStart w:id="27" w:name="_Toc398229648"/>
       <w:r>
         <w:t>Setting up the authorization strategy</w:t>
       </w:r>
-      <w:bookmarkEnd w:id="28"/>
+      <w:bookmarkEnd w:id="27"/>
     </w:p>
     <w:p>
       <w:r>
@@ -9850,13 +8776,8 @@
         <w:pStyle w:val="ListParagraph"/>
       </w:pPr>
       <w:r>
-        <w:t>Their team project prefix is sea-lion</w:t>
-      </w:r>
-      <w:proofErr w:type="gramStart"/>
-      <w:r>
-        <w:t>.*</w:t>
-      </w:r>
-      <w:proofErr w:type="gramEnd"/>
+        <w:t>Their team project prefix is sea-lion.*</w:t>
+      </w:r>
     </w:p>
     <w:p>
       <w:pPr>
@@ -9909,15 +8830,7 @@
         </w:numPr>
       </w:pPr>
       <w:r>
-        <w:t xml:space="preserve">The assigned roles table has a column for the </w:t>
-      </w:r>
-      <w:proofErr w:type="gramStart"/>
-      <w:r>
-        <w:t>sea-lions</w:t>
-      </w:r>
-      <w:proofErr w:type="gramEnd"/>
-      <w:r>
-        <w:t>. The rows for Sam and Sophia should have one checkbox selected on each.</w:t>
+        <w:t>The assigned roles table has a column for the sea-lions. The rows for Sam and Sophia should have one checkbox selected on each.</w:t>
       </w:r>
     </w:p>
     <w:p>
@@ -9944,15 +8857,7 @@
     </w:p>
     <w:p>
       <w:r>
-        <w:t xml:space="preserve">Note: Another option is to have Jenkins pull the project from </w:t>
-      </w:r>
-      <w:proofErr w:type="spellStart"/>
-      <w:r>
-        <w:t>GitHub</w:t>
-      </w:r>
-      <w:proofErr w:type="spellEnd"/>
-      <w:r>
-        <w:t xml:space="preserve"> and run the Groovy code as a script. However, this triggers the script security plugin and requires </w:t>
+        <w:t xml:space="preserve">Note: Another option is to have Jenkins pull the project from GitHub and run the Groovy code as a script. However, this triggers the script security plugin and requires </w:t>
       </w:r>
       <w:r>
         <w:t xml:space="preserve">an </w:t>
@@ -9964,15 +8869,7 @@
         <w:t>t a system we are maintaining, we</w:t>
       </w:r>
       <w:r>
-        <w:t xml:space="preserve"> optimized. The effort to setup script security properly is more than the effort to copy/paste this </w:t>
-      </w:r>
-      <w:proofErr w:type="spellStart"/>
-      <w:r>
-        <w:t>config</w:t>
-      </w:r>
-      <w:proofErr w:type="spellEnd"/>
-      <w:r>
-        <w:t xml:space="preserve">. My rant about the script security plugin is here: </w:t>
+        <w:t xml:space="preserve"> optimized. The effort to setup script security properly is more than the effort to copy/paste this config. My rant about the script security plugin is here: </w:t>
       </w:r>
       <w:hyperlink r:id="rId34" w:history="1">
         <w:r>
@@ -9990,21 +8887,21 @@
       <w:pPr>
         <w:pStyle w:val="Heading2"/>
       </w:pPr>
-      <w:bookmarkStart w:id="29" w:name="_Toc398229649"/>
+      <w:bookmarkStart w:id="28" w:name="_Toc398229649"/>
       <w:r>
         <w:t>Step 5: Nexus System Scripting</w:t>
       </w:r>
+      <w:bookmarkEnd w:id="28"/>
+    </w:p>
+    <w:p>
+      <w:pPr>
+        <w:pStyle w:val="Heading3"/>
+      </w:pPr>
+      <w:bookmarkStart w:id="29" w:name="_Toc398229650"/>
+      <w:r>
+        <w:t>Learn what objects are available</w:t>
+      </w:r>
       <w:bookmarkEnd w:id="29"/>
-    </w:p>
-    <w:p>
-      <w:pPr>
-        <w:pStyle w:val="Heading3"/>
-      </w:pPr>
-      <w:bookmarkStart w:id="30" w:name="_Toc398229650"/>
-      <w:r>
-        <w:t>Learn what objects are available</w:t>
-      </w:r>
-      <w:bookmarkEnd w:id="30"/>
     </w:p>
     <w:p>
       <w:r>
@@ -10025,11 +8922,9 @@
           <w:numId w:val="20"/>
         </w:numPr>
       </w:pPr>
-      <w:proofErr w:type="gramStart"/>
       <w:r>
         <w:t>core</w:t>
       </w:r>
-      <w:proofErr w:type="gramEnd"/>
     </w:p>
     <w:p>
       <w:pPr>
@@ -10039,11 +8934,9 @@
           <w:numId w:val="20"/>
         </w:numPr>
       </w:pPr>
-      <w:proofErr w:type="gramStart"/>
       <w:r>
         <w:t>repository</w:t>
       </w:r>
-      <w:proofErr w:type="gramEnd"/>
     </w:p>
     <w:p>
       <w:pPr>
@@ -10053,13 +8946,9 @@
           <w:numId w:val="20"/>
         </w:numPr>
       </w:pPr>
-      <w:proofErr w:type="spellStart"/>
-      <w:proofErr w:type="gramStart"/>
       <w:r>
         <w:t>blobStore</w:t>
       </w:r>
-      <w:proofErr w:type="spellEnd"/>
-      <w:proofErr w:type="gramEnd"/>
     </w:p>
     <w:p>
       <w:pPr>
@@ -10069,11 +8958,9 @@
           <w:numId w:val="20"/>
         </w:numPr>
       </w:pPr>
-      <w:proofErr w:type="gramStart"/>
       <w:r>
         <w:t>security</w:t>
       </w:r>
-      <w:proofErr w:type="gramEnd"/>
     </w:p>
     <w:p>
       <w:pPr>
@@ -10083,23 +8970,13 @@
           <w:numId w:val="20"/>
         </w:numPr>
       </w:pPr>
-      <w:proofErr w:type="gramStart"/>
       <w:r>
         <w:t>container</w:t>
       </w:r>
-      <w:proofErr w:type="gramEnd"/>
-    </w:p>
-    <w:p>
-      <w:r>
-        <w:t xml:space="preserve">For this to be useful, you need to know the class name of each. This allows you to use </w:t>
-      </w:r>
-      <w:proofErr w:type="spellStart"/>
-      <w:r>
-        <w:t>JavaDoc</w:t>
-      </w:r>
-      <w:proofErr w:type="spellEnd"/>
-      <w:r>
-        <w:t xml:space="preserve"> (or autocomplete) to determine what methods are available.</w:t>
+    </w:p>
+    <w:p>
+      <w:r>
+        <w:t>For this to be useful, you need to know the class name of each. This allows you to use JavaDoc (or autocomplete) to determine what methods are available.</w:t>
       </w:r>
     </w:p>
     <w:p/>
@@ -10137,14 +9014,14 @@
       <w:pPr>
         <w:pStyle w:val="Heading3"/>
       </w:pPr>
-      <w:bookmarkStart w:id="31" w:name="_Toc398229651"/>
+      <w:bookmarkStart w:id="30" w:name="_Toc398229651"/>
       <w:r>
         <w:t xml:space="preserve">Create </w:t>
       </w:r>
       <w:r>
         <w:t>global access and Jenkins access</w:t>
       </w:r>
-      <w:bookmarkEnd w:id="31"/>
+      <w:bookmarkEnd w:id="30"/>
     </w:p>
     <w:p>
       <w:r>
@@ -10212,7 +9089,7 @@
       <w:pPr>
         <w:pStyle w:val="Heading3"/>
       </w:pPr>
-      <w:bookmarkStart w:id="32" w:name="_Toc398229652"/>
+      <w:bookmarkStart w:id="31" w:name="_Toc398229652"/>
       <w:r>
         <w:t xml:space="preserve">Setup </w:t>
       </w:r>
@@ -10222,14 +9099,38 @@
       <w:r>
         <w:t>Access</w:t>
       </w:r>
-      <w:bookmarkEnd w:id="32"/>
-    </w:p>
-    <w:p>
-      <w:r>
-        <w:t xml:space="preserve">Now we are going to create a content selector to configure access for the </w:t>
-      </w:r>
-      <w:r>
-        <w:t>Sea Lion team. The Osprey team is ok with their jars being available to everyone; even anonymous Nexus users.</w:t>
+      <w:bookmarkEnd w:id="31"/>
+    </w:p>
+    <w:p>
+      <w:r>
+        <w:t>Now we are going to create a content selector</w:t>
+      </w:r>
+      <w:r>
+        <w:t>s, privileges and roles</w:t>
+      </w:r>
+      <w:r>
+        <w:t xml:space="preserve"> to configure access</w:t>
+      </w:r>
+      <w:r>
+        <w:t>. T</w:t>
+      </w:r>
+      <w:r>
+        <w:t xml:space="preserve">he </w:t>
+      </w:r>
+      <w:r>
+        <w:t>Sea Lion team</w:t>
+      </w:r>
+      <w:r>
+        <w:t xml:space="preserve"> wants their jars only available to their team</w:t>
+      </w:r>
+      <w:r>
+        <w:t xml:space="preserve">. The Osprey team </w:t>
+      </w:r>
+      <w:r>
+        <w:t>wants their jars available to all logged in users, but not anonymous users</w:t>
+      </w:r>
+      <w:r>
+        <w:t>.</w:t>
       </w:r>
     </w:p>
     <w:p/>
@@ -10265,7 +9166,7 @@
         </w:numPr>
       </w:pPr>
       <w:r>
-        <w:t>Add lines to the end to add accounts for Sophia, Owen and Olivia.</w:t>
+        <w:t>Run it in a Groovy task in Nexus.</w:t>
       </w:r>
     </w:p>
     <w:p>
@@ -10277,8 +9178,22 @@
         </w:numPr>
       </w:pPr>
       <w:r>
-        <w:t>Run it in a Groovy task in Nexus.</w:t>
-      </w:r>
+        <w:t>This creates the access for the Ospreys. Confirm that you can see the Osprey project in custom-snapshots when you login as Olivia, but not when anonymous.</w:t>
+      </w:r>
+    </w:p>
+    <w:p>
+      <w:pPr>
+        <w:pStyle w:val="ListParagraph"/>
+        <w:numPr>
+          <w:ilvl w:val="0"/>
+          <w:numId w:val="24"/>
+        </w:numPr>
+      </w:pPr>
+      <w:r>
+        <w:t>Now your turn. Try writing the Groovy code to set up the Sea Lion’s access. Remember that they get access to the Osprey code in addition to their own.</w:t>
+      </w:r>
+      <w:bookmarkStart w:id="32" w:name="_GoBack"/>
+      <w:bookmarkEnd w:id="32"/>
     </w:p>
     <w:p>
       <w:pPr>
@@ -10462,23 +9377,7 @@
     </w:p>
     <w:p>
       <w:r>
-        <w:t xml:space="preserve">Teams at our imaginary company always start out with the same types of build – pull from </w:t>
-      </w:r>
-      <w:proofErr w:type="spellStart"/>
-      <w:r>
-        <w:t>github</w:t>
-      </w:r>
-      <w:proofErr w:type="spellEnd"/>
-      <w:r>
-        <w:t xml:space="preserve"> and run a </w:t>
-      </w:r>
-      <w:proofErr w:type="spellStart"/>
-      <w:r>
-        <w:t>gradle</w:t>
-      </w:r>
-      <w:proofErr w:type="spellEnd"/>
-      <w:r>
-        <w:t xml:space="preserve"> clean/install/publish. To save them some time, let’s create a meta-job that can generate Jenkins jobs with the build pipeline pre-configured.</w:t>
+        <w:t>Teams at our imaginary company always start out with the same types of build – pull from github and run a gradle clean/install/publish. To save them some time, let’s create a meta-job that can generate Jenkins jobs with the build pipeline pre-configured.</w:t>
       </w:r>
     </w:p>
     <w:p>
@@ -10526,23 +9425,7 @@
         </w:numPr>
       </w:pPr>
       <w:r>
-        <w:t>Add a string parameter with the name “</w:t>
-      </w:r>
-      <w:proofErr w:type="spellStart"/>
-      <w:r>
-        <w:t>gitUrl</w:t>
-      </w:r>
-      <w:proofErr w:type="spellEnd"/>
-      <w:r>
-        <w:t xml:space="preserve">” and the description “URL in </w:t>
-      </w:r>
-      <w:proofErr w:type="spellStart"/>
-      <w:r>
-        <w:t>GitHub</w:t>
-      </w:r>
-      <w:proofErr w:type="spellEnd"/>
-      <w:r>
-        <w:t>”</w:t>
+        <w:t>Add a string parameter with the name “gitUrl” and the description “URL in GitHub”</w:t>
       </w:r>
     </w:p>
     <w:p>
@@ -10554,23 +9437,7 @@
         </w:numPr>
       </w:pPr>
       <w:r>
-        <w:t>Add another string parameter with the name “</w:t>
-      </w:r>
-      <w:proofErr w:type="spellStart"/>
-      <w:r>
-        <w:t>gitFolder</w:t>
-      </w:r>
-      <w:proofErr w:type="spellEnd"/>
-      <w:r>
-        <w:t xml:space="preserve">” and the description “subfolder name within </w:t>
-      </w:r>
-      <w:proofErr w:type="spellStart"/>
-      <w:r>
-        <w:t>GitHub</w:t>
-      </w:r>
-      <w:proofErr w:type="spellEnd"/>
-      <w:r>
-        <w:t xml:space="preserve"> project”</w:t>
+        <w:t>Add another string parameter with the name “gitFolder” and the description “subfolder name within GitHub project”</w:t>
       </w:r>
     </w:p>
     <w:p>
@@ -10737,31 +9604,8 @@
       </w:r>
     </w:p>
     <w:p>
-      <w:proofErr w:type="spellStart"/>
-      <w:proofErr w:type="gramStart"/>
-      <w:r>
-        <w:t>def</w:t>
-      </w:r>
-      <w:proofErr w:type="spellEnd"/>
-      <w:proofErr w:type="gramEnd"/>
-      <w:r>
-        <w:t xml:space="preserve"> </w:t>
-      </w:r>
-      <w:proofErr w:type="spellStart"/>
-      <w:r>
-        <w:t>buildNum</w:t>
-      </w:r>
-      <w:proofErr w:type="spellEnd"/>
-      <w:r>
-        <w:t xml:space="preserve"> = </w:t>
-      </w:r>
-      <w:proofErr w:type="spellStart"/>
-      <w:r>
-        <w:t>env</w:t>
-      </w:r>
-      <w:proofErr w:type="spellEnd"/>
-      <w:r>
-        <w:t>['BUILD_NUMBER'] as Integer</w:t>
+      <w:r>
+        <w:t>def buildNum = env['BUILD_NUMBER'] as Integer</w:t>
       </w:r>
     </w:p>
     <w:p>
@@ -10806,21 +9650,9 @@
           <w:numId w:val="16"/>
         </w:numPr>
       </w:pPr>
-      <w:proofErr w:type="spellStart"/>
-      <w:proofErr w:type="gramStart"/>
-      <w:r>
-        <w:t>docker</w:t>
-      </w:r>
-      <w:proofErr w:type="spellEnd"/>
-      <w:proofErr w:type="gramEnd"/>
-      <w:r>
-        <w:t xml:space="preserve"> stop </w:t>
-      </w:r>
-      <w:proofErr w:type="spellStart"/>
-      <w:r>
-        <w:t>jenkins</w:t>
-      </w:r>
-      <w:proofErr w:type="spellEnd"/>
+      <w:r>
+        <w:t>docker stop jenkins</w:t>
+      </w:r>
     </w:p>
     <w:p>
       <w:pPr>
@@ -10830,15 +9662,8 @@
           <w:numId w:val="16"/>
         </w:numPr>
       </w:pPr>
-      <w:proofErr w:type="spellStart"/>
-      <w:proofErr w:type="gramStart"/>
-      <w:r>
-        <w:t>docker</w:t>
-      </w:r>
-      <w:proofErr w:type="spellEnd"/>
-      <w:proofErr w:type="gramEnd"/>
-      <w:r>
-        <w:t xml:space="preserve"> stop nexus</w:t>
+      <w:r>
+        <w:t>docker stop nexus</w:t>
       </w:r>
     </w:p>
     <w:p>
@@ -10852,14 +9677,9 @@
       </w:pPr>
       <w:bookmarkStart w:id="40" w:name="_Toc398229660"/>
       <w:r>
-        <w:t xml:space="preserve">Install </w:t>
-      </w:r>
-      <w:proofErr w:type="spellStart"/>
-      <w:r>
-        <w:t>SonarQube</w:t>
+        <w:t>Install SonarQube</w:t>
       </w:r>
       <w:bookmarkEnd w:id="40"/>
-      <w:proofErr w:type="spellEnd"/>
     </w:p>
     <w:p>
       <w:r>
@@ -10872,33 +9692,35 @@
           <w:b/>
         </w:rPr>
       </w:pPr>
-      <w:proofErr w:type="spellStart"/>
-      <w:proofErr w:type="gramStart"/>
       <w:r>
         <w:rPr>
           <w:b/>
         </w:rPr>
-        <w:t>docker</w:t>
-      </w:r>
-      <w:proofErr w:type="spellEnd"/>
-      <w:proofErr w:type="gramEnd"/>
+        <w:t xml:space="preserve">docker run </w:t>
+      </w:r>
       <w:r>
         <w:rPr>
           <w:b/>
         </w:rPr>
-        <w:t xml:space="preserve"> run </w:t>
+        <w:t>-</w:t>
       </w:r>
       <w:r>
         <w:rPr>
           <w:b/>
         </w:rPr>
+        <w:t xml:space="preserve">d </w:t>
+      </w:r>
+      <w:r>
+        <w:rPr>
+          <w:b/>
+        </w:rPr>
         <w:t>-</w:t>
       </w:r>
       <w:r>
         <w:rPr>
           <w:b/>
         </w:rPr>
-        <w:t xml:space="preserve">d </w:t>
+        <w:t xml:space="preserve">p 9000:9000 </w:t>
       </w:r>
       <w:r>
         <w:rPr>
@@ -10910,59 +9732,19 @@
         <w:rPr>
           <w:b/>
         </w:rPr>
-        <w:t xml:space="preserve">p 9000:9000 </w:t>
+        <w:t>p 90</w:t>
       </w:r>
       <w:r>
         <w:rPr>
           <w:b/>
         </w:rPr>
-        <w:t>-</w:t>
+        <w:t>92:909</w:t>
       </w:r>
       <w:r>
         <w:rPr>
           <w:b/>
         </w:rPr>
-        <w:t>p 90</w:t>
-      </w:r>
-      <w:r>
-        <w:rPr>
-          <w:b/>
-        </w:rPr>
-        <w:t>92:909</w:t>
-      </w:r>
-      <w:r>
-        <w:rPr>
-          <w:b/>
-        </w:rPr>
-        <w:t xml:space="preserve">2 --name </w:t>
-      </w:r>
-      <w:proofErr w:type="spellStart"/>
-      <w:r>
-        <w:rPr>
-          <w:b/>
-        </w:rPr>
-        <w:t>sonarqube</w:t>
-      </w:r>
-      <w:proofErr w:type="spellEnd"/>
-      <w:r>
-        <w:rPr>
-          <w:b/>
-        </w:rPr>
-        <w:t xml:space="preserve"> --network </w:t>
-      </w:r>
-      <w:proofErr w:type="spellStart"/>
-      <w:r>
-        <w:rPr>
-          <w:b/>
-        </w:rPr>
-        <w:t>hol</w:t>
-      </w:r>
-      <w:proofErr w:type="spellEnd"/>
-      <w:r>
-        <w:rPr>
-          <w:b/>
-        </w:rPr>
-        <w:t>-network sonarqube:7.1</w:t>
+        <w:t>2 --name sonarqube --network hol-network sonarqube:7.1</w:t>
       </w:r>
     </w:p>
     <w:p/>
@@ -10979,23 +9761,7 @@
     </w:p>
     <w:p>
       <w:r>
-        <w:t>In a browser, go to http://localhost</w:t>
-      </w:r>
-      <w:proofErr w:type="gramStart"/>
-      <w:r>
-        <w:t>:9000</w:t>
-      </w:r>
-      <w:proofErr w:type="gramEnd"/>
-      <w:r>
-        <w:t xml:space="preserve">. It </w:t>
-      </w:r>
-      <w:proofErr w:type="gramStart"/>
-      <w:r>
-        <w:t>make</w:t>
-      </w:r>
-      <w:proofErr w:type="gramEnd"/>
-      <w:r>
-        <w:t xml:space="preserve"> take about </w:t>
+        <w:t xml:space="preserve">In a browser, go to http://localhost:9000. It make take about </w:t>
       </w:r>
       <w:r>
         <w:t xml:space="preserve">a minute </w:t>
@@ -11022,13 +9788,8 @@
       <w:r>
         <w:t xml:space="preserve">Creating a custom </w:t>
       </w:r>
-      <w:proofErr w:type="spellStart"/>
-      <w:r>
-        <w:t>SonarQube</w:t>
-      </w:r>
-      <w:proofErr w:type="spellEnd"/>
-      <w:r>
-        <w:t xml:space="preserve"> rule</w:t>
+      <w:r>
+        <w:t>SonarQube rule</w:t>
       </w:r>
       <w:bookmarkEnd w:id="41"/>
     </w:p>
@@ -11115,23 +9876,8 @@
           <w:numId w:val="27"/>
         </w:numPr>
       </w:pPr>
-      <w:proofErr w:type="spellStart"/>
-      <w:proofErr w:type="gramStart"/>
-      <w:r>
-        <w:t>docker</w:t>
-      </w:r>
-      <w:proofErr w:type="spellEnd"/>
-      <w:proofErr w:type="gramEnd"/>
-      <w:r>
-        <w:t xml:space="preserve"> </w:t>
-      </w:r>
-      <w:proofErr w:type="spellStart"/>
-      <w:r>
-        <w:t>cp</w:t>
-      </w:r>
-      <w:proofErr w:type="spellEnd"/>
-      <w:r>
-        <w:t xml:space="preserve"> sonar-custom-rule-0.0.1-SNAPSHOT.jar sonarqube:/opt/sonarqube/extensions/plugins/sonar-custom-rule-0.0.1-SNAPSHOT.jar</w:t>
+      <w:r>
+        <w:t>docker cp sonar-custom-rule-0.0.1-SNAPSHOT.jar sonarqube:/opt/sonarqube/extensions/plugins/sonar-custom-rule-0.0.1-SNAPSHOT.jar</w:t>
       </w:r>
     </w:p>
     <w:p>
@@ -11142,21 +9888,9 @@
           <w:numId w:val="27"/>
         </w:numPr>
       </w:pPr>
-      <w:proofErr w:type="spellStart"/>
-      <w:proofErr w:type="gramStart"/>
-      <w:r>
-        <w:t>docker</w:t>
-      </w:r>
-      <w:proofErr w:type="spellEnd"/>
-      <w:proofErr w:type="gramEnd"/>
-      <w:r>
-        <w:t xml:space="preserve"> restart </w:t>
-      </w:r>
-      <w:proofErr w:type="spellStart"/>
-      <w:r>
-        <w:t>sonarqube</w:t>
-      </w:r>
-      <w:proofErr w:type="spellEnd"/>
+      <w:r>
+        <w:t>docker restart sonarqube</w:t>
+      </w:r>
     </w:p>
     <w:p/>
     <w:p>
@@ -11237,13 +9971,8 @@
         </w:numPr>
       </w:pPr>
       <w:r>
-        <w:t xml:space="preserve">Enter a name of your choosing and select “Java” from the </w:t>
-      </w:r>
-      <w:proofErr w:type="spellStart"/>
-      <w:r>
-        <w:t>pulldown</w:t>
-      </w:r>
-      <w:proofErr w:type="spellEnd"/>
+        <w:t>Enter a name of your choosing and select “Java” from the pulldown</w:t>
+      </w:r>
     </w:p>
     <w:p>
       <w:pPr>
@@ -11441,15 +10170,7 @@
         </w:numPr>
       </w:pPr>
       <w:r>
-        <w:t xml:space="preserve">In the </w:t>
-      </w:r>
-      <w:proofErr w:type="spellStart"/>
-      <w:r>
-        <w:t>conf</w:t>
-      </w:r>
-      <w:proofErr w:type="spellEnd"/>
-      <w:r>
-        <w:t xml:space="preserve"> directory of the downloaded file, uncomment</w:t>
+        <w:t>In the conf directory of the downloaded file, uncomment</w:t>
       </w:r>
     </w:p>
     <w:p>
@@ -11459,19 +10180,11 @@
           <w:i/>
         </w:rPr>
       </w:pPr>
-      <w:proofErr w:type="gramStart"/>
       <w:r>
         <w:rPr>
           <w:i/>
         </w:rPr>
-        <w:t>sonar.host.url</w:t>
-      </w:r>
-      <w:proofErr w:type="gramEnd"/>
-      <w:r>
-        <w:rPr>
-          <w:i/>
-        </w:rPr>
-        <w:t>=http://localhost:9000</w:t>
+        <w:t>sonar.host.url=http://localhost:9000</w:t>
       </w:r>
     </w:p>
     <w:p>
@@ -11512,21 +10225,7 @@
         <w:rPr>
           <w:i/>
         </w:rPr>
-        <w:t>&lt;</w:t>
-      </w:r>
-      <w:proofErr w:type="gramStart"/>
-      <w:r>
-        <w:rPr>
-          <w:i/>
-        </w:rPr>
-        <w:t>absolute</w:t>
-      </w:r>
-      <w:proofErr w:type="gramEnd"/>
-      <w:r>
-        <w:rPr>
-          <w:i/>
-        </w:rPr>
-        <w:t xml:space="preserve"> path of&gt;/sonar-scanner</w:t>
+        <w:t>&lt;absolute path of&gt;/sonar-scanner</w:t>
       </w:r>
     </w:p>
     <w:p>
@@ -11553,15 +10252,7 @@
         </w:numPr>
       </w:pPr>
       <w:r>
-        <w:t xml:space="preserve">Go to the project and note that now there is </w:t>
-      </w:r>
-      <w:proofErr w:type="gramStart"/>
-      <w:r>
-        <w:t>one vulnerability</w:t>
-      </w:r>
-      <w:proofErr w:type="gramEnd"/>
-      <w:r>
-        <w:t>.</w:t>
+        <w:t>Go to the project and note that now there is one vulnerability.</w:t>
       </w:r>
     </w:p>
     <w:p>
@@ -11715,15 +10406,7 @@
     <w:p/>
     <w:p>
       <w:r>
-        <w:t xml:space="preserve">This one is extra credit so it comes with </w:t>
-      </w:r>
-      <w:proofErr w:type="gramStart"/>
-      <w:r>
-        <w:t>less instructions</w:t>
-      </w:r>
-      <w:proofErr w:type="gramEnd"/>
-      <w:r>
-        <w:t>.</w:t>
+        <w:t>This one is extra credit so it comes with less instructions.</w:t>
       </w:r>
     </w:p>
     <w:p>
@@ -11771,15 +10454,7 @@
         </w:numPr>
       </w:pPr>
       <w:r>
-        <w:t xml:space="preserve">Create a Jenkins </w:t>
-      </w:r>
-      <w:proofErr w:type="spellStart"/>
-      <w:r>
-        <w:t>FreeStyle</w:t>
-      </w:r>
-      <w:proofErr w:type="spellEnd"/>
-      <w:r>
-        <w:t xml:space="preserve"> job that includes this a Groovy System build step with this code.</w:t>
+        <w:t>Create a Jenkins FreeStyle job that includes this a Groovy System build step with this code.</w:t>
       </w:r>
     </w:p>
     <w:p>
@@ -11803,28 +10478,12 @@
         </w:numPr>
       </w:pPr>
       <w:r>
-        <w:t xml:space="preserve">Try renaming the </w:t>
-      </w:r>
-      <w:proofErr w:type="gramStart"/>
-      <w:r>
-        <w:t>sea-lion</w:t>
-      </w:r>
-      <w:proofErr w:type="gramEnd"/>
-      <w:r>
-        <w:t xml:space="preserve"> project to “osprey-invalid-permissions” and see if it fails.</w:t>
-      </w:r>
-    </w:p>
-    <w:p>
-      <w:r>
-        <w:t>While this doesn’t solve the actual security problem, it at least tells someone about it. (</w:t>
-      </w:r>
-      <w:proofErr w:type="gramStart"/>
-      <w:r>
-        <w:t>or</w:t>
-      </w:r>
-      <w:proofErr w:type="gramEnd"/>
-      <w:r>
-        <w:t xml:space="preserve"> it would, if we had build notifications set up). So you’ve made a toy example on your machine a bit safer </w:t>
+        <w:t>Try renaming the sea-lion project to “osprey-invalid-permissions” and see if it fails.</w:t>
+      </w:r>
+    </w:p>
+    <w:p>
+      <w:r>
+        <w:t xml:space="preserve">While this doesn’t solve the actual security problem, it at least tells someone about it. (or it would, if we had build notifications set up). So you’ve made a toy example on your machine a bit safer </w:t>
       </w:r>
       <w:r>
         <w:sym w:font="Wingdings" w:char="F04A"/>
@@ -11869,90 +10528,181 @@
           <w:b/>
         </w:rPr>
       </w:pPr>
-      <w:proofErr w:type="spellStart"/>
-      <w:proofErr w:type="gramStart"/>
       <w:r>
         <w:rPr>
           <w:b/>
         </w:rPr>
-        <w:t>docker</w:t>
-      </w:r>
-      <w:proofErr w:type="spellEnd"/>
-      <w:proofErr w:type="gramEnd"/>
-      <w:r>
+        <w:t>docker ps</w:t>
+      </w:r>
+    </w:p>
+    <w:p>
+      <w:pPr>
         <w:rPr>
           <w:b/>
         </w:rPr>
-        <w:t xml:space="preserve"> </w:t>
-      </w:r>
-      <w:proofErr w:type="spellStart"/>
+      </w:pPr>
       <w:r>
         <w:rPr>
           <w:b/>
         </w:rPr>
-        <w:t>ps</w:t>
-      </w:r>
-      <w:proofErr w:type="spellEnd"/>
-    </w:p>
-    <w:p>
-      <w:pPr>
+        <w:t xml:space="preserve">docker stop </w:t>
+      </w:r>
+      <w:r>
         <w:rPr>
           <w:b/>
         </w:rPr>
-      </w:pPr>
-      <w:proofErr w:type="spellStart"/>
-      <w:proofErr w:type="gramStart"/>
-      <w:r>
+        <w:t>nexus</w:t>
+      </w:r>
+    </w:p>
+    <w:p>
+      <w:pPr>
         <w:rPr>
           <w:b/>
         </w:rPr>
-        <w:t>docker</w:t>
-      </w:r>
-      <w:proofErr w:type="spellEnd"/>
-      <w:proofErr w:type="gramEnd"/>
+      </w:pPr>
       <w:r>
         <w:rPr>
           <w:b/>
         </w:rPr>
-        <w:t xml:space="preserve"> stop </w:t>
+        <w:t xml:space="preserve">docker stop </w:t>
       </w:r>
       <w:r>
         <w:rPr>
           <w:b/>
         </w:rPr>
+        <w:t>jenkins</w:t>
+      </w:r>
+    </w:p>
+    <w:p>
+      <w:pPr>
+        <w:rPr>
+          <w:b/>
+        </w:rPr>
+      </w:pPr>
+      <w:r>
+        <w:rPr>
+          <w:b/>
+        </w:rPr>
+        <w:t xml:space="preserve">docker stop </w:t>
+      </w:r>
+      <w:r>
+        <w:rPr>
+          <w:b/>
+        </w:rPr>
+        <w:t>sonarqube</w:t>
+      </w:r>
+    </w:p>
+    <w:p>
+      <w:pPr>
+        <w:pStyle w:val="Heading3"/>
+      </w:pPr>
+      <w:bookmarkStart w:id="48" w:name="_Toc398229668"/>
+      <w:r>
+        <w:t>If want to reclaim disk space</w:t>
+      </w:r>
+      <w:bookmarkEnd w:id="48"/>
+    </w:p>
+    <w:p>
+      <w:r>
+        <w:t>Remove containers and images</w:t>
+      </w:r>
+    </w:p>
+    <w:p>
+      <w:pPr>
+        <w:rPr>
+          <w:b/>
+        </w:rPr>
+      </w:pPr>
+      <w:r>
+        <w:rPr>
+          <w:b/>
+        </w:rPr>
+        <w:t>docker ps –a</w:t>
+      </w:r>
+    </w:p>
+    <w:p>
+      <w:pPr>
+        <w:rPr>
+          <w:b/>
+        </w:rPr>
+      </w:pPr>
+      <w:r>
+        <w:rPr>
+          <w:b/>
+        </w:rPr>
+        <w:t xml:space="preserve">docker rm </w:t>
+      </w:r>
+      <w:r>
+        <w:rPr>
+          <w:b/>
+        </w:rPr>
+        <w:t>sonarqube</w:t>
+      </w:r>
+    </w:p>
+    <w:p>
+      <w:pPr>
+        <w:rPr>
+          <w:b/>
+        </w:rPr>
+      </w:pPr>
+      <w:r>
+        <w:rPr>
+          <w:b/>
+        </w:rPr>
+        <w:t xml:space="preserve">docker rm </w:t>
+      </w:r>
+      <w:r>
+        <w:rPr>
+          <w:b/>
+        </w:rPr>
+        <w:t>jenkins</w:t>
+      </w:r>
+    </w:p>
+    <w:p>
+      <w:pPr>
+        <w:rPr>
+          <w:b/>
+        </w:rPr>
+      </w:pPr>
+      <w:r>
+        <w:rPr>
+          <w:b/>
+        </w:rPr>
+        <w:t xml:space="preserve">docker rm </w:t>
+      </w:r>
+      <w:r>
+        <w:rPr>
+          <w:b/>
+        </w:rPr>
         <w:t>nexus</w:t>
       </w:r>
     </w:p>
+    <w:p/>
     <w:p>
       <w:pPr>
         <w:rPr>
           <w:b/>
         </w:rPr>
       </w:pPr>
-      <w:proofErr w:type="spellStart"/>
-      <w:proofErr w:type="gramStart"/>
       <w:r>
         <w:rPr>
           <w:b/>
         </w:rPr>
-        <w:t>docker</w:t>
-      </w:r>
-      <w:proofErr w:type="spellEnd"/>
-      <w:proofErr w:type="gramEnd"/>
-      <w:r>
+        <w:t>docker images</w:t>
+      </w:r>
+    </w:p>
+    <w:p>
+      <w:pPr>
         <w:rPr>
           <w:b/>
         </w:rPr>
-        <w:t xml:space="preserve"> stop </w:t>
-      </w:r>
-      <w:proofErr w:type="spellStart"/>
+      </w:pPr>
       <w:r>
         <w:rPr>
           <w:b/>
         </w:rPr>
-        <w:t>jenkins</w:t>
-      </w:r>
-      <w:proofErr w:type="spellEnd"/>
+        <w:t>docker rmi &lt;hash1&gt;</w:t>
+      </w:r>
     </w:p>
     <w:p>
       <w:pPr>
@@ -11960,418 +10710,55 @@
           <w:b/>
         </w:rPr>
       </w:pPr>
-      <w:proofErr w:type="spellStart"/>
-      <w:proofErr w:type="gramStart"/>
       <w:r>
         <w:rPr>
           <w:b/>
         </w:rPr>
-        <w:t>docker</w:t>
-      </w:r>
-      <w:proofErr w:type="spellEnd"/>
-      <w:proofErr w:type="gramEnd"/>
-      <w:r>
+        <w:t>docker rmi &lt;hash2&gt;</w:t>
+      </w:r>
+    </w:p>
+    <w:p>
+      <w:pPr>
         <w:rPr>
           <w:b/>
         </w:rPr>
-        <w:t xml:space="preserve"> stop </w:t>
-      </w:r>
-      <w:proofErr w:type="spellStart"/>
+      </w:pPr>
       <w:r>
         <w:rPr>
           <w:b/>
         </w:rPr>
-        <w:t>sonarqube</w:t>
-      </w:r>
-      <w:proofErr w:type="spellEnd"/>
-    </w:p>
-    <w:p>
-      <w:pPr>
-        <w:pStyle w:val="Heading3"/>
-      </w:pPr>
-      <w:bookmarkStart w:id="48" w:name="_Toc398229668"/>
-      <w:r>
-        <w:t>If want to reclaim disk space</w:t>
-      </w:r>
-      <w:bookmarkEnd w:id="48"/>
-    </w:p>
-    <w:p>
-      <w:r>
-        <w:t>Remove containers and images</w:t>
-      </w:r>
-    </w:p>
-    <w:p>
-      <w:pPr>
+        <w:t>docker rmi &lt;hash3</w:t>
+      </w:r>
+      <w:r>
         <w:rPr>
           <w:b/>
         </w:rPr>
-      </w:pPr>
-      <w:proofErr w:type="spellStart"/>
-      <w:proofErr w:type="gramStart"/>
-      <w:r>
+        <w:t>&gt;</w:t>
+      </w:r>
+    </w:p>
+    <w:p>
+      <w:pPr>
         <w:rPr>
           <w:b/>
         </w:rPr>
-        <w:t>docker</w:t>
-      </w:r>
-      <w:proofErr w:type="spellEnd"/>
-      <w:proofErr w:type="gramEnd"/>
-      <w:r>
+      </w:pPr>
+    </w:p>
+    <w:p>
+      <w:r>
+        <w:t>Delete configuration</w:t>
+      </w:r>
+    </w:p>
+    <w:p>
+      <w:pPr>
         <w:rPr>
           <w:b/>
         </w:rPr>
-        <w:t xml:space="preserve"> </w:t>
-      </w:r>
-      <w:proofErr w:type="spellStart"/>
+      </w:pPr>
       <w:r>
         <w:rPr>
           <w:b/>
         </w:rPr>
-        <w:t>ps</w:t>
-      </w:r>
-      <w:proofErr w:type="spellEnd"/>
-      <w:r>
-        <w:rPr>
-          <w:b/>
-        </w:rPr>
-        <w:t xml:space="preserve"> –a</w:t>
-      </w:r>
-    </w:p>
-    <w:p>
-      <w:pPr>
-        <w:rPr>
-          <w:b/>
-        </w:rPr>
-      </w:pPr>
-      <w:proofErr w:type="spellStart"/>
-      <w:proofErr w:type="gramStart"/>
-      <w:r>
-        <w:rPr>
-          <w:b/>
-        </w:rPr>
-        <w:t>docker</w:t>
-      </w:r>
-      <w:proofErr w:type="spellEnd"/>
-      <w:proofErr w:type="gramEnd"/>
-      <w:r>
-        <w:rPr>
-          <w:b/>
-        </w:rPr>
-        <w:t xml:space="preserve"> </w:t>
-      </w:r>
-      <w:proofErr w:type="spellStart"/>
-      <w:r>
-        <w:rPr>
-          <w:b/>
-        </w:rPr>
-        <w:t>rm</w:t>
-      </w:r>
-      <w:proofErr w:type="spellEnd"/>
-      <w:r>
-        <w:rPr>
-          <w:b/>
-        </w:rPr>
-        <w:t xml:space="preserve"> </w:t>
-      </w:r>
-      <w:proofErr w:type="spellStart"/>
-      <w:r>
-        <w:rPr>
-          <w:b/>
-        </w:rPr>
-        <w:t>sonarqube</w:t>
-      </w:r>
-      <w:proofErr w:type="spellEnd"/>
-    </w:p>
-    <w:p>
-      <w:pPr>
-        <w:rPr>
-          <w:b/>
-        </w:rPr>
-      </w:pPr>
-      <w:proofErr w:type="spellStart"/>
-      <w:proofErr w:type="gramStart"/>
-      <w:r>
-        <w:rPr>
-          <w:b/>
-        </w:rPr>
-        <w:t>docker</w:t>
-      </w:r>
-      <w:proofErr w:type="spellEnd"/>
-      <w:proofErr w:type="gramEnd"/>
-      <w:r>
-        <w:rPr>
-          <w:b/>
-        </w:rPr>
-        <w:t xml:space="preserve"> </w:t>
-      </w:r>
-      <w:proofErr w:type="spellStart"/>
-      <w:r>
-        <w:rPr>
-          <w:b/>
-        </w:rPr>
-        <w:t>rm</w:t>
-      </w:r>
-      <w:proofErr w:type="spellEnd"/>
-      <w:r>
-        <w:rPr>
-          <w:b/>
-        </w:rPr>
-        <w:t xml:space="preserve"> </w:t>
-      </w:r>
-      <w:proofErr w:type="spellStart"/>
-      <w:r>
-        <w:rPr>
-          <w:b/>
-        </w:rPr>
-        <w:t>jenkins</w:t>
-      </w:r>
-      <w:proofErr w:type="spellEnd"/>
-    </w:p>
-    <w:p>
-      <w:pPr>
-        <w:rPr>
-          <w:b/>
-        </w:rPr>
-      </w:pPr>
-      <w:proofErr w:type="spellStart"/>
-      <w:proofErr w:type="gramStart"/>
-      <w:r>
-        <w:rPr>
-          <w:b/>
-        </w:rPr>
-        <w:t>docker</w:t>
-      </w:r>
-      <w:proofErr w:type="spellEnd"/>
-      <w:proofErr w:type="gramEnd"/>
-      <w:r>
-        <w:rPr>
-          <w:b/>
-        </w:rPr>
-        <w:t xml:space="preserve"> </w:t>
-      </w:r>
-      <w:proofErr w:type="spellStart"/>
-      <w:r>
-        <w:rPr>
-          <w:b/>
-        </w:rPr>
-        <w:t>rm</w:t>
-      </w:r>
-      <w:proofErr w:type="spellEnd"/>
-      <w:r>
-        <w:rPr>
-          <w:b/>
-        </w:rPr>
-        <w:t xml:space="preserve"> </w:t>
-      </w:r>
-      <w:r>
-        <w:rPr>
-          <w:b/>
-        </w:rPr>
-        <w:t>nexus</w:t>
-      </w:r>
-    </w:p>
-    <w:p/>
-    <w:p>
-      <w:pPr>
-        <w:rPr>
-          <w:b/>
-        </w:rPr>
-      </w:pPr>
-      <w:proofErr w:type="spellStart"/>
-      <w:proofErr w:type="gramStart"/>
-      <w:r>
-        <w:rPr>
-          <w:b/>
-        </w:rPr>
-        <w:t>docker</w:t>
-      </w:r>
-      <w:proofErr w:type="spellEnd"/>
-      <w:proofErr w:type="gramEnd"/>
-      <w:r>
-        <w:rPr>
-          <w:b/>
-        </w:rPr>
-        <w:t xml:space="preserve"> images</w:t>
-      </w:r>
-    </w:p>
-    <w:p>
-      <w:pPr>
-        <w:rPr>
-          <w:b/>
-        </w:rPr>
-      </w:pPr>
-      <w:proofErr w:type="spellStart"/>
-      <w:proofErr w:type="gramStart"/>
-      <w:r>
-        <w:rPr>
-          <w:b/>
-        </w:rPr>
-        <w:t>docker</w:t>
-      </w:r>
-      <w:proofErr w:type="spellEnd"/>
-      <w:proofErr w:type="gramEnd"/>
-      <w:r>
-        <w:rPr>
-          <w:b/>
-        </w:rPr>
-        <w:t xml:space="preserve"> </w:t>
-      </w:r>
-      <w:proofErr w:type="spellStart"/>
-      <w:r>
-        <w:rPr>
-          <w:b/>
-        </w:rPr>
-        <w:t>rmi</w:t>
-      </w:r>
-      <w:proofErr w:type="spellEnd"/>
-      <w:r>
-        <w:rPr>
-          <w:b/>
-        </w:rPr>
-        <w:t xml:space="preserve"> &lt;hash1&gt;</w:t>
-      </w:r>
-    </w:p>
-    <w:p>
-      <w:pPr>
-        <w:rPr>
-          <w:b/>
-        </w:rPr>
-      </w:pPr>
-      <w:proofErr w:type="spellStart"/>
-      <w:proofErr w:type="gramStart"/>
-      <w:r>
-        <w:rPr>
-          <w:b/>
-        </w:rPr>
-        <w:t>docker</w:t>
-      </w:r>
-      <w:proofErr w:type="spellEnd"/>
-      <w:proofErr w:type="gramEnd"/>
-      <w:r>
-        <w:rPr>
-          <w:b/>
-        </w:rPr>
-        <w:t xml:space="preserve"> </w:t>
-      </w:r>
-      <w:proofErr w:type="spellStart"/>
-      <w:r>
-        <w:rPr>
-          <w:b/>
-        </w:rPr>
-        <w:t>rmi</w:t>
-      </w:r>
-      <w:proofErr w:type="spellEnd"/>
-      <w:r>
-        <w:rPr>
-          <w:b/>
-        </w:rPr>
-        <w:t xml:space="preserve"> &lt;hash2&gt;</w:t>
-      </w:r>
-    </w:p>
-    <w:p>
-      <w:pPr>
-        <w:rPr>
-          <w:b/>
-        </w:rPr>
-      </w:pPr>
-      <w:proofErr w:type="spellStart"/>
-      <w:proofErr w:type="gramStart"/>
-      <w:r>
-        <w:rPr>
-          <w:b/>
-        </w:rPr>
-        <w:t>docker</w:t>
-      </w:r>
-      <w:proofErr w:type="spellEnd"/>
-      <w:proofErr w:type="gramEnd"/>
-      <w:r>
-        <w:rPr>
-          <w:b/>
-        </w:rPr>
-        <w:t xml:space="preserve"> </w:t>
-      </w:r>
-      <w:proofErr w:type="spellStart"/>
-      <w:r>
-        <w:rPr>
-          <w:b/>
-        </w:rPr>
-        <w:t>rmi</w:t>
-      </w:r>
-      <w:proofErr w:type="spellEnd"/>
-      <w:r>
-        <w:rPr>
-          <w:b/>
-        </w:rPr>
-        <w:t xml:space="preserve"> &lt;hash3</w:t>
-      </w:r>
-      <w:r>
-        <w:rPr>
-          <w:b/>
-        </w:rPr>
-        <w:t>&gt;</w:t>
-      </w:r>
-    </w:p>
-    <w:p>
-      <w:pPr>
-        <w:rPr>
-          <w:b/>
-        </w:rPr>
-      </w:pPr>
-    </w:p>
-    <w:p>
-      <w:r>
-        <w:t>Delete configuration</w:t>
-      </w:r>
-    </w:p>
-    <w:p>
-      <w:pPr>
-        <w:rPr>
-          <w:b/>
-        </w:rPr>
-      </w:pPr>
-      <w:proofErr w:type="spellStart"/>
-      <w:proofErr w:type="gramStart"/>
-      <w:r>
-        <w:rPr>
-          <w:b/>
-        </w:rPr>
-        <w:t>docker</w:t>
-      </w:r>
-      <w:proofErr w:type="spellEnd"/>
-      <w:proofErr w:type="gramEnd"/>
-      <w:r>
-        <w:rPr>
-          <w:b/>
-        </w:rPr>
-        <w:t xml:space="preserve"> network </w:t>
-      </w:r>
-      <w:proofErr w:type="spellStart"/>
-      <w:r>
-        <w:rPr>
-          <w:b/>
-        </w:rPr>
-        <w:t>rm</w:t>
-      </w:r>
-      <w:proofErr w:type="spellEnd"/>
-      <w:r>
-        <w:rPr>
-          <w:b/>
-        </w:rPr>
-        <w:t xml:space="preserve"> </w:t>
-      </w:r>
-      <w:proofErr w:type="spellStart"/>
-      <w:r>
-        <w:rPr>
-          <w:b/>
-        </w:rPr>
-        <w:t>hol</w:t>
-      </w:r>
-      <w:proofErr w:type="spellEnd"/>
-      <w:r>
-        <w:rPr>
-          <w:b/>
-        </w:rPr>
-        <w:t>-network</w:t>
+        <w:t>docker network rm hol-network</w:t>
       </w:r>
     </w:p>
     <w:p/>
@@ -12476,8 +10863,6 @@
           <w:szCs w:val="20"/>
         </w:rPr>
       </w:pPr>
-      <w:proofErr w:type="spellStart"/>
-      <w:proofErr w:type="gramStart"/>
       <w:r>
         <w:rPr>
           <w:rFonts w:ascii="Times New Roman" w:hAnsi="Times New Roman" w:cs="Times New Roman"/>
@@ -12486,41 +10871,7 @@
           <w:sz w:val="20"/>
           <w:szCs w:val="20"/>
         </w:rPr>
-        <w:t>docker</w:t>
-      </w:r>
-      <w:proofErr w:type="spellEnd"/>
-      <w:proofErr w:type="gramEnd"/>
-      <w:r>
-        <w:rPr>
-          <w:rFonts w:ascii="Times New Roman" w:hAnsi="Times New Roman" w:cs="Times New Roman"/>
-          <w:b/>
-          <w:color w:val="000000"/>
-          <w:sz w:val="20"/>
-          <w:szCs w:val="20"/>
-        </w:rPr>
-        <w:t xml:space="preserve"> exec -it --user root </w:t>
-      </w:r>
-      <w:proofErr w:type="spellStart"/>
-      <w:r>
-        <w:rPr>
-          <w:rFonts w:ascii="Times New Roman" w:hAnsi="Times New Roman" w:cs="Times New Roman"/>
-          <w:b/>
-          <w:color w:val="000000"/>
-          <w:sz w:val="20"/>
-          <w:szCs w:val="20"/>
-        </w:rPr>
-        <w:t>jenkins</w:t>
-      </w:r>
-      <w:proofErr w:type="spellEnd"/>
-      <w:r>
-        <w:rPr>
-          <w:rFonts w:ascii="Times New Roman" w:hAnsi="Times New Roman" w:cs="Times New Roman"/>
-          <w:b/>
-          <w:color w:val="000000"/>
-          <w:sz w:val="20"/>
-          <w:szCs w:val="20"/>
-        </w:rPr>
-        <w:t xml:space="preserve"> bash</w:t>
+        <w:t>docker exec -it --user root jenkins bash</w:t>
       </w:r>
     </w:p>
     <w:p>
@@ -12612,7 +10963,6 @@
           <w:szCs w:val="20"/>
         </w:rPr>
       </w:pPr>
-      <w:proofErr w:type="gramStart"/>
       <w:r>
         <w:rPr>
           <w:rFonts w:ascii="Times New Roman" w:hAnsi="Times New Roman" w:cs="Times New Roman"/>
@@ -12621,18 +10971,7 @@
           <w:sz w:val="20"/>
           <w:szCs w:val="20"/>
         </w:rPr>
-        <w:t>apt</w:t>
-      </w:r>
-      <w:proofErr w:type="gramEnd"/>
-      <w:r>
-        <w:rPr>
-          <w:rFonts w:ascii="Times New Roman" w:hAnsi="Times New Roman" w:cs="Times New Roman"/>
-          <w:b/>
-          <w:color w:val="000000"/>
-          <w:sz w:val="20"/>
-          <w:szCs w:val="20"/>
-        </w:rPr>
-        <w:t>-get update</w:t>
+        <w:t>apt-get update</w:t>
       </w:r>
     </w:p>
     <w:p>
@@ -12663,7 +11002,6 @@
           <w:szCs w:val="20"/>
         </w:rPr>
       </w:pPr>
-      <w:proofErr w:type="gramStart"/>
       <w:r>
         <w:rPr>
           <w:rFonts w:ascii="Times New Roman" w:hAnsi="Times New Roman" w:cs="Times New Roman"/>
@@ -12672,18 +11010,7 @@
           <w:sz w:val="20"/>
           <w:szCs w:val="20"/>
         </w:rPr>
-        <w:t>apt</w:t>
-      </w:r>
-      <w:proofErr w:type="gramEnd"/>
-      <w:r>
-        <w:rPr>
-          <w:rFonts w:ascii="Times New Roman" w:hAnsi="Times New Roman" w:cs="Times New Roman"/>
-          <w:b/>
-          <w:color w:val="000000"/>
-          <w:sz w:val="20"/>
-          <w:szCs w:val="20"/>
-        </w:rPr>
-        <w:t>-get install –y vim</w:t>
+        <w:t>apt-get install –y vim</w:t>
       </w:r>
     </w:p>
     <w:p>
@@ -12747,7 +11074,6 @@
           <w:szCs w:val="20"/>
         </w:rPr>
       </w:pPr>
-      <w:proofErr w:type="gramStart"/>
       <w:r>
         <w:rPr>
           <w:rFonts w:ascii="Times New Roman" w:eastAsia="Times New Roman" w:hAnsi="Times New Roman" w:cs="Times New Roman"/>
@@ -12755,57 +11081,7 @@
           <w:sz w:val="20"/>
           <w:szCs w:val="20"/>
         </w:rPr>
-        <w:t>vim</w:t>
-      </w:r>
-      <w:proofErr w:type="gramEnd"/>
-      <w:r>
-        <w:rPr>
-          <w:rFonts w:ascii="Times New Roman" w:eastAsia="Times New Roman" w:hAnsi="Times New Roman" w:cs="Times New Roman"/>
-          <w:b/>
-          <w:sz w:val="20"/>
-          <w:szCs w:val="20"/>
-        </w:rPr>
-        <w:t xml:space="preserve"> /</w:t>
-      </w:r>
-      <w:proofErr w:type="spellStart"/>
-      <w:r>
-        <w:rPr>
-          <w:rFonts w:ascii="Times New Roman" w:eastAsia="Times New Roman" w:hAnsi="Times New Roman" w:cs="Times New Roman"/>
-          <w:b/>
-          <w:sz w:val="20"/>
-          <w:szCs w:val="20"/>
-        </w:rPr>
-        <w:t>var</w:t>
-      </w:r>
-      <w:proofErr w:type="spellEnd"/>
-      <w:r>
-        <w:rPr>
-          <w:rFonts w:ascii="Times New Roman" w:eastAsia="Times New Roman" w:hAnsi="Times New Roman" w:cs="Times New Roman"/>
-          <w:b/>
-          <w:sz w:val="20"/>
-          <w:szCs w:val="20"/>
-        </w:rPr>
-        <w:t>/</w:t>
-      </w:r>
-      <w:proofErr w:type="spellStart"/>
-      <w:r>
-        <w:rPr>
-          <w:rFonts w:ascii="Times New Roman" w:eastAsia="Times New Roman" w:hAnsi="Times New Roman" w:cs="Times New Roman"/>
-          <w:b/>
-          <w:sz w:val="20"/>
-          <w:szCs w:val="20"/>
-        </w:rPr>
-        <w:t>jenkins_home</w:t>
-      </w:r>
-      <w:proofErr w:type="spellEnd"/>
-      <w:r>
-        <w:rPr>
-          <w:rFonts w:ascii="Times New Roman" w:eastAsia="Times New Roman" w:hAnsi="Times New Roman" w:cs="Times New Roman"/>
-          <w:b/>
-          <w:sz w:val="20"/>
-          <w:szCs w:val="20"/>
-        </w:rPr>
-        <w:t>/config.xml</w:t>
+        <w:t>vim /var/jenkins_home/config.xml</w:t>
       </w:r>
     </w:p>
     <w:p>
@@ -12864,27 +11140,25 @@
           <w:sz w:val="20"/>
           <w:szCs w:val="20"/>
         </w:rPr>
-        <w:t>&lt;</w:t>
-      </w:r>
-      <w:proofErr w:type="spellStart"/>
-      <w:proofErr w:type="gramStart"/>
-      <w:r>
+        <w:t>&lt;authorizationStrategy class="hudson.security.FullControlOnceLoggedInAuthorizationStrategy"&gt;</w:t>
+      </w:r>
+    </w:p>
+    <w:p>
+      <w:pPr>
+        <w:pStyle w:val="ListParagraph"/>
         <w:rPr>
           <w:rFonts w:ascii="Times New Roman" w:eastAsia="Times New Roman" w:hAnsi="Times New Roman" w:cs="Times New Roman"/>
           <w:sz w:val="20"/>
           <w:szCs w:val="20"/>
         </w:rPr>
-        <w:t>authorizationStrategy</w:t>
-      </w:r>
-      <w:proofErr w:type="spellEnd"/>
-      <w:proofErr w:type="gramEnd"/>
+      </w:pPr>
       <w:r>
         <w:rPr>
           <w:rFonts w:ascii="Times New Roman" w:eastAsia="Times New Roman" w:hAnsi="Times New Roman" w:cs="Times New Roman"/>
           <w:sz w:val="20"/>
           <w:szCs w:val="20"/>
         </w:rPr>
-        <w:t xml:space="preserve"> class="hudson.security.FullControlOnceLoggedInAuthorizationStrategy"&gt;</w:t>
+        <w:t xml:space="preserve">    &lt;denyAnonymousReadAccess&gt;true&lt;/denyAnonymousReadAccess&gt;</w:t>
       </w:r>
     </w:p>
     <w:p>
@@ -12902,45 +11176,43 @@
           <w:sz w:val="20"/>
           <w:szCs w:val="20"/>
         </w:rPr>
-        <w:t xml:space="preserve">    &lt;</w:t>
-      </w:r>
-      <w:proofErr w:type="spellStart"/>
-      <w:proofErr w:type="gramStart"/>
-      <w:r>
+        <w:t xml:space="preserve">  &lt;/authorizationStrategy&gt;</w:t>
+      </w:r>
+    </w:p>
+    <w:p>
+      <w:pPr>
+        <w:pStyle w:val="ListParagraph"/>
         <w:rPr>
           <w:rFonts w:ascii="Times New Roman" w:eastAsia="Times New Roman" w:hAnsi="Times New Roman" w:cs="Times New Roman"/>
           <w:sz w:val="20"/>
           <w:szCs w:val="20"/>
         </w:rPr>
-        <w:t>denyAnonymousReadAccess</w:t>
-      </w:r>
-      <w:proofErr w:type="spellEnd"/>
-      <w:proofErr w:type="gramEnd"/>
+      </w:pPr>
       <w:r>
         <w:rPr>
           <w:rFonts w:ascii="Times New Roman" w:eastAsia="Times New Roman" w:hAnsi="Times New Roman" w:cs="Times New Roman"/>
           <w:sz w:val="20"/>
           <w:szCs w:val="20"/>
         </w:rPr>
-        <w:t>&gt;true&lt;/</w:t>
-      </w:r>
-      <w:proofErr w:type="spellStart"/>
-      <w:r>
+        <w:t xml:space="preserve">  &lt;securityRealm class="hudson.security.HudsonPrivateSecurityRealm"&gt;</w:t>
+      </w:r>
+    </w:p>
+    <w:p>
+      <w:pPr>
+        <w:pStyle w:val="ListParagraph"/>
         <w:rPr>
           <w:rFonts w:ascii="Times New Roman" w:eastAsia="Times New Roman" w:hAnsi="Times New Roman" w:cs="Times New Roman"/>
           <w:sz w:val="20"/>
           <w:szCs w:val="20"/>
         </w:rPr>
-        <w:t>denyAnonymousReadAccess</w:t>
-      </w:r>
-      <w:proofErr w:type="spellEnd"/>
+      </w:pPr>
       <w:r>
         <w:rPr>
           <w:rFonts w:ascii="Times New Roman" w:eastAsia="Times New Roman" w:hAnsi="Times New Roman" w:cs="Times New Roman"/>
           <w:sz w:val="20"/>
           <w:szCs w:val="20"/>
         </w:rPr>
-        <w:t>&gt;</w:t>
+        <w:t xml:space="preserve">    &lt;disableSignup&gt;true&lt;/disableSignup&gt;</w:t>
       </w:r>
     </w:p>
     <w:p>
@@ -12958,229 +11230,25 @@
           <w:sz w:val="20"/>
           <w:szCs w:val="20"/>
         </w:rPr>
-        <w:t xml:space="preserve">  &lt;/</w:t>
-      </w:r>
-      <w:proofErr w:type="spellStart"/>
-      <w:r>
+        <w:t xml:space="preserve">    &lt;enableCaptcha&gt;false&lt;/enableCaptcha&gt;</w:t>
+      </w:r>
+    </w:p>
+    <w:p>
+      <w:pPr>
+        <w:pStyle w:val="ListParagraph"/>
         <w:rPr>
           <w:rFonts w:ascii="Times New Roman" w:eastAsia="Times New Roman" w:hAnsi="Times New Roman" w:cs="Times New Roman"/>
           <w:sz w:val="20"/>
           <w:szCs w:val="20"/>
         </w:rPr>
-        <w:t>authorizationStrategy</w:t>
-      </w:r>
-      <w:proofErr w:type="spellEnd"/>
+      </w:pPr>
       <w:r>
         <w:rPr>
           <w:rFonts w:ascii="Times New Roman" w:eastAsia="Times New Roman" w:hAnsi="Times New Roman" w:cs="Times New Roman"/>
           <w:sz w:val="20"/>
           <w:szCs w:val="20"/>
         </w:rPr>
-        <w:t>&gt;</w:t>
-      </w:r>
-    </w:p>
-    <w:p>
-      <w:pPr>
-        <w:pStyle w:val="ListParagraph"/>
-        <w:rPr>
-          <w:rFonts w:ascii="Times New Roman" w:eastAsia="Times New Roman" w:hAnsi="Times New Roman" w:cs="Times New Roman"/>
-          <w:sz w:val="20"/>
-          <w:szCs w:val="20"/>
-        </w:rPr>
-      </w:pPr>
-      <w:r>
-        <w:rPr>
-          <w:rFonts w:ascii="Times New Roman" w:eastAsia="Times New Roman" w:hAnsi="Times New Roman" w:cs="Times New Roman"/>
-          <w:sz w:val="20"/>
-          <w:szCs w:val="20"/>
-        </w:rPr>
-        <w:t xml:space="preserve">  &lt;</w:t>
-      </w:r>
-      <w:proofErr w:type="spellStart"/>
-      <w:proofErr w:type="gramStart"/>
-      <w:r>
-        <w:rPr>
-          <w:rFonts w:ascii="Times New Roman" w:eastAsia="Times New Roman" w:hAnsi="Times New Roman" w:cs="Times New Roman"/>
-          <w:sz w:val="20"/>
-          <w:szCs w:val="20"/>
-        </w:rPr>
-        <w:t>securityRealm</w:t>
-      </w:r>
-      <w:proofErr w:type="spellEnd"/>
-      <w:proofErr w:type="gramEnd"/>
-      <w:r>
-        <w:rPr>
-          <w:rFonts w:ascii="Times New Roman" w:eastAsia="Times New Roman" w:hAnsi="Times New Roman" w:cs="Times New Roman"/>
-          <w:sz w:val="20"/>
-          <w:szCs w:val="20"/>
-        </w:rPr>
-        <w:t xml:space="preserve"> class="</w:t>
-      </w:r>
-      <w:proofErr w:type="spellStart"/>
-      <w:r>
-        <w:rPr>
-          <w:rFonts w:ascii="Times New Roman" w:eastAsia="Times New Roman" w:hAnsi="Times New Roman" w:cs="Times New Roman"/>
-          <w:sz w:val="20"/>
-          <w:szCs w:val="20"/>
-        </w:rPr>
-        <w:t>hudson.security.HudsonPrivateSecurityRealm</w:t>
-      </w:r>
-      <w:proofErr w:type="spellEnd"/>
-      <w:r>
-        <w:rPr>
-          <w:rFonts w:ascii="Times New Roman" w:eastAsia="Times New Roman" w:hAnsi="Times New Roman" w:cs="Times New Roman"/>
-          <w:sz w:val="20"/>
-          <w:szCs w:val="20"/>
-        </w:rPr>
-        <w:t>"&gt;</w:t>
-      </w:r>
-    </w:p>
-    <w:p>
-      <w:pPr>
-        <w:pStyle w:val="ListParagraph"/>
-        <w:rPr>
-          <w:rFonts w:ascii="Times New Roman" w:eastAsia="Times New Roman" w:hAnsi="Times New Roman" w:cs="Times New Roman"/>
-          <w:sz w:val="20"/>
-          <w:szCs w:val="20"/>
-        </w:rPr>
-      </w:pPr>
-      <w:r>
-        <w:rPr>
-          <w:rFonts w:ascii="Times New Roman" w:eastAsia="Times New Roman" w:hAnsi="Times New Roman" w:cs="Times New Roman"/>
-          <w:sz w:val="20"/>
-          <w:szCs w:val="20"/>
-        </w:rPr>
-        <w:t xml:space="preserve">    &lt;</w:t>
-      </w:r>
-      <w:proofErr w:type="spellStart"/>
-      <w:proofErr w:type="gramStart"/>
-      <w:r>
-        <w:rPr>
-          <w:rFonts w:ascii="Times New Roman" w:eastAsia="Times New Roman" w:hAnsi="Times New Roman" w:cs="Times New Roman"/>
-          <w:sz w:val="20"/>
-          <w:szCs w:val="20"/>
-        </w:rPr>
-        <w:t>disableSignup</w:t>
-      </w:r>
-      <w:proofErr w:type="spellEnd"/>
-      <w:proofErr w:type="gramEnd"/>
-      <w:r>
-        <w:rPr>
-          <w:rFonts w:ascii="Times New Roman" w:eastAsia="Times New Roman" w:hAnsi="Times New Roman" w:cs="Times New Roman"/>
-          <w:sz w:val="20"/>
-          <w:szCs w:val="20"/>
-        </w:rPr>
-        <w:t>&gt;true&lt;/</w:t>
-      </w:r>
-      <w:proofErr w:type="spellStart"/>
-      <w:r>
-        <w:rPr>
-          <w:rFonts w:ascii="Times New Roman" w:eastAsia="Times New Roman" w:hAnsi="Times New Roman" w:cs="Times New Roman"/>
-          <w:sz w:val="20"/>
-          <w:szCs w:val="20"/>
-        </w:rPr>
-        <w:t>disableSignup</w:t>
-      </w:r>
-      <w:proofErr w:type="spellEnd"/>
-      <w:r>
-        <w:rPr>
-          <w:rFonts w:ascii="Times New Roman" w:eastAsia="Times New Roman" w:hAnsi="Times New Roman" w:cs="Times New Roman"/>
-          <w:sz w:val="20"/>
-          <w:szCs w:val="20"/>
-        </w:rPr>
-        <w:t>&gt;</w:t>
-      </w:r>
-    </w:p>
-    <w:p>
-      <w:pPr>
-        <w:pStyle w:val="ListParagraph"/>
-        <w:rPr>
-          <w:rFonts w:ascii="Times New Roman" w:eastAsia="Times New Roman" w:hAnsi="Times New Roman" w:cs="Times New Roman"/>
-          <w:sz w:val="20"/>
-          <w:szCs w:val="20"/>
-        </w:rPr>
-      </w:pPr>
-      <w:r>
-        <w:rPr>
-          <w:rFonts w:ascii="Times New Roman" w:eastAsia="Times New Roman" w:hAnsi="Times New Roman" w:cs="Times New Roman"/>
-          <w:sz w:val="20"/>
-          <w:szCs w:val="20"/>
-        </w:rPr>
-        <w:t xml:space="preserve">    &lt;</w:t>
-      </w:r>
-      <w:proofErr w:type="spellStart"/>
-      <w:proofErr w:type="gramStart"/>
-      <w:r>
-        <w:rPr>
-          <w:rFonts w:ascii="Times New Roman" w:eastAsia="Times New Roman" w:hAnsi="Times New Roman" w:cs="Times New Roman"/>
-          <w:sz w:val="20"/>
-          <w:szCs w:val="20"/>
-        </w:rPr>
-        <w:t>enableCaptcha</w:t>
-      </w:r>
-      <w:proofErr w:type="spellEnd"/>
-      <w:proofErr w:type="gramEnd"/>
-      <w:r>
-        <w:rPr>
-          <w:rFonts w:ascii="Times New Roman" w:eastAsia="Times New Roman" w:hAnsi="Times New Roman" w:cs="Times New Roman"/>
-          <w:sz w:val="20"/>
-          <w:szCs w:val="20"/>
-        </w:rPr>
-        <w:t>&gt;false&lt;/</w:t>
-      </w:r>
-      <w:proofErr w:type="spellStart"/>
-      <w:r>
-        <w:rPr>
-          <w:rFonts w:ascii="Times New Roman" w:eastAsia="Times New Roman" w:hAnsi="Times New Roman" w:cs="Times New Roman"/>
-          <w:sz w:val="20"/>
-          <w:szCs w:val="20"/>
-        </w:rPr>
-        <w:t>enableCaptcha</w:t>
-      </w:r>
-      <w:proofErr w:type="spellEnd"/>
-      <w:r>
-        <w:rPr>
-          <w:rFonts w:ascii="Times New Roman" w:eastAsia="Times New Roman" w:hAnsi="Times New Roman" w:cs="Times New Roman"/>
-          <w:sz w:val="20"/>
-          <w:szCs w:val="20"/>
-        </w:rPr>
-        <w:t>&gt;</w:t>
-      </w:r>
-    </w:p>
-    <w:p>
-      <w:pPr>
-        <w:pStyle w:val="ListParagraph"/>
-        <w:rPr>
-          <w:rFonts w:ascii="Times New Roman" w:eastAsia="Times New Roman" w:hAnsi="Times New Roman" w:cs="Times New Roman"/>
-          <w:sz w:val="20"/>
-          <w:szCs w:val="20"/>
-        </w:rPr>
-      </w:pPr>
-      <w:r>
-        <w:rPr>
-          <w:rFonts w:ascii="Times New Roman" w:eastAsia="Times New Roman" w:hAnsi="Times New Roman" w:cs="Times New Roman"/>
-          <w:sz w:val="20"/>
-          <w:szCs w:val="20"/>
-        </w:rPr>
-        <w:t xml:space="preserve">  &lt;/</w:t>
-      </w:r>
-      <w:proofErr w:type="spellStart"/>
-      <w:r>
-        <w:rPr>
-          <w:rFonts w:ascii="Times New Roman" w:eastAsia="Times New Roman" w:hAnsi="Times New Roman" w:cs="Times New Roman"/>
-          <w:sz w:val="20"/>
-          <w:szCs w:val="20"/>
-        </w:rPr>
-        <w:t>securityRealm</w:t>
-      </w:r>
-      <w:proofErr w:type="spellEnd"/>
-      <w:r>
-        <w:rPr>
-          <w:rFonts w:ascii="Times New Roman" w:eastAsia="Times New Roman" w:hAnsi="Times New Roman" w:cs="Times New Roman"/>
-          <w:sz w:val="20"/>
-          <w:szCs w:val="20"/>
-        </w:rPr>
-        <w:t>&gt;</w:t>
+        <w:t xml:space="preserve">  &lt;/securityRealm&gt;</w:t>
       </w:r>
     </w:p>
     <w:p>
@@ -13316,8 +11384,6 @@
           <w:szCs w:val="20"/>
         </w:rPr>
       </w:pPr>
-      <w:proofErr w:type="spellStart"/>
-      <w:proofErr w:type="gramStart"/>
       <w:r>
         <w:rPr>
           <w:rFonts w:ascii="Times New Roman" w:eastAsia="Times New Roman" w:hAnsi="Times New Roman" w:cs="Times New Roman"/>
@@ -13325,30 +11391,8 @@
           <w:sz w:val="20"/>
           <w:szCs w:val="20"/>
         </w:rPr>
-        <w:t>docker</w:t>
-      </w:r>
-      <w:proofErr w:type="spellEnd"/>
-      <w:proofErr w:type="gramEnd"/>
-      <w:r>
-        <w:rPr>
-          <w:rFonts w:ascii="Times New Roman" w:eastAsia="Times New Roman" w:hAnsi="Times New Roman" w:cs="Times New Roman"/>
-          <w:b/>
-          <w:sz w:val="20"/>
-          <w:szCs w:val="20"/>
-        </w:rPr>
-        <w:t xml:space="preserve"> restart </w:t>
-      </w:r>
-      <w:proofErr w:type="spellStart"/>
-      <w:r>
-        <w:rPr>
-          <w:rFonts w:ascii="Times New Roman" w:eastAsia="Times New Roman" w:hAnsi="Times New Roman" w:cs="Times New Roman"/>
-          <w:b/>
-          <w:sz w:val="20"/>
-          <w:szCs w:val="20"/>
-        </w:rPr>
-        <w:t>jenkins</w:t>
-      </w:r>
-      <w:proofErr w:type="spellEnd"/>
+        <w:t>docker restart jenkins</w:t>
+      </w:r>
     </w:p>
     <w:p>
       <w:pPr>
@@ -13373,15 +11417,7 @@
       </w:r>
       <w:bookmarkStart w:id="51" w:name="_Toc398229671"/>
       <w:r>
-        <w:t xml:space="preserve">Slower way – delete your </w:t>
-      </w:r>
-      <w:proofErr w:type="spellStart"/>
-      <w:r>
-        <w:t>docker</w:t>
-      </w:r>
-      <w:proofErr w:type="spellEnd"/>
-      <w:r>
-        <w:t xml:space="preserve"> container/image and start over</w:t>
+        <w:t>Slower way – delete your docker container/image and start over</w:t>
       </w:r>
       <w:bookmarkEnd w:id="51"/>
     </w:p>

</xml_diff>

<commit_message>
fix typos in first half of materials
</commit_message>
<xml_diff>
--- a/Automating Stack HOL Instructions.docx
+++ b/Automating Stack HOL Instructions.docx
@@ -5598,6 +5598,31 @@
         <w:autoSpaceDE w:val="0"/>
         <w:autoSpaceDN w:val="0"/>
         <w:adjustRightInd w:val="0"/>
+      </w:pPr>
+      <w:r>
+        <w:t xml:space="preserve">At the command line, run </w:t>
+      </w:r>
+    </w:p>
+    <w:p>
+      <w:pPr>
+        <w:widowControl w:val="0"/>
+        <w:tabs>
+          <w:tab w:val="left" w:pos="560"/>
+          <w:tab w:val="left" w:pos="1120"/>
+          <w:tab w:val="left" w:pos="1680"/>
+          <w:tab w:val="left" w:pos="2240"/>
+          <w:tab w:val="left" w:pos="2800"/>
+          <w:tab w:val="left" w:pos="3360"/>
+          <w:tab w:val="left" w:pos="3920"/>
+          <w:tab w:val="left" w:pos="4480"/>
+          <w:tab w:val="left" w:pos="5040"/>
+          <w:tab w:val="left" w:pos="5600"/>
+          <w:tab w:val="left" w:pos="6160"/>
+          <w:tab w:val="left" w:pos="6720"/>
+        </w:tabs>
+        <w:autoSpaceDE w:val="0"/>
+        <w:autoSpaceDN w:val="0"/>
+        <w:adjustRightInd w:val="0"/>
         <w:rPr>
           <w:rFonts w:cs="Menlo Regular"/>
           <w:b/>
@@ -5607,18 +5632,44 @@
         </w:rPr>
       </w:pPr>
       <w:r>
-        <w:t xml:space="preserve">At the command line, run </w:t>
-      </w:r>
-      <w:r>
-        <w:rPr>
-          <w:rFonts w:ascii="Menlo Regular" w:hAnsi="Menlo Regular" w:cs="Menlo Regular"/>
+        <w:rPr>
+          <w:rFonts w:cs="Menlo Regular"/>
           <w:b/>
           <w:color w:val="000000"/>
           <w:sz w:val="22"/>
           <w:szCs w:val="22"/>
         </w:rPr>
-        <w:t>curl https://www.oracle.com/code-one/index.html</w:t>
-      </w:r>
+        <w:t xml:space="preserve">curl https://www.oracle.com/code-one/index.html </w:t>
+      </w:r>
+    </w:p>
+    <w:p>
+      <w:pPr>
+        <w:widowControl w:val="0"/>
+        <w:tabs>
+          <w:tab w:val="left" w:pos="560"/>
+          <w:tab w:val="left" w:pos="1120"/>
+          <w:tab w:val="left" w:pos="1680"/>
+          <w:tab w:val="left" w:pos="2240"/>
+          <w:tab w:val="left" w:pos="2800"/>
+          <w:tab w:val="left" w:pos="3360"/>
+          <w:tab w:val="left" w:pos="3920"/>
+          <w:tab w:val="left" w:pos="4480"/>
+          <w:tab w:val="left" w:pos="5040"/>
+          <w:tab w:val="left" w:pos="5600"/>
+          <w:tab w:val="left" w:pos="6160"/>
+          <w:tab w:val="left" w:pos="6720"/>
+        </w:tabs>
+        <w:autoSpaceDE w:val="0"/>
+        <w:autoSpaceDN w:val="0"/>
+        <w:adjustRightInd w:val="0"/>
+        <w:rPr>
+          <w:rFonts w:cs="Menlo Regular"/>
+          <w:b/>
+          <w:color w:val="000000"/>
+          <w:sz w:val="22"/>
+          <w:szCs w:val="22"/>
+        </w:rPr>
+      </w:pPr>
       <w:r>
         <w:rPr>
           <w:rFonts w:cs="Menlo Regular"/>
@@ -5626,7 +5677,7 @@
           <w:sz w:val="22"/>
           <w:szCs w:val="22"/>
         </w:rPr>
-        <w:t xml:space="preserve"> and ensure the output isn’t an error message.</w:t>
+        <w:t>and ensure the output isn’t an error message.</w:t>
       </w:r>
     </w:p>
     <w:p>
@@ -5759,6 +5810,32 @@
         <w:t>:3.13.0</w:t>
       </w:r>
     </w:p>
+    <w:p>
+      <w:pPr>
+        <w:rPr>
+          <w:i/>
+        </w:rPr>
+      </w:pPr>
+      <w:r>
+        <w:rPr>
+          <w:i/>
+        </w:rPr>
+        <w:t xml:space="preserve">Note: If you’ve run it in the past, type </w:t>
+      </w:r>
+      <w:r>
+        <w:rPr>
+          <w:b/>
+          <w:i/>
+        </w:rPr>
+        <w:t>docker start nexus</w:t>
+      </w:r>
+      <w:r>
+        <w:rPr>
+          <w:i/>
+        </w:rPr>
+        <w:t xml:space="preserve"> instead</w:t>
+      </w:r>
+    </w:p>
     <w:p/>
     <w:p>
       <w:r>
@@ -5773,8 +5850,6 @@
         <w:r>
           <w:rPr>
             <w:rStyle w:val="Hyperlink"/>
-            <w:color w:val="auto"/>
-            <w:u w:val="none"/>
           </w:rPr>
           <w:t>http://localhost:8081</w:t>
         </w:r>
@@ -5816,6 +5891,11 @@
       <w:bookmarkStart w:id="12" w:name="OLE_LINK2"/>
     </w:p>
     <w:p>
+      <w:pPr>
+        <w:rPr>
+          <w:b/>
+        </w:rPr>
+      </w:pPr>
       <w:r>
         <w:rPr>
           <w:b/>
@@ -5862,9 +5942,35 @@
     <w:p>
       <w:pPr>
         <w:rPr>
-          <w:b/>
-        </w:rPr>
-      </w:pPr>
+          <w:i/>
+        </w:rPr>
+      </w:pPr>
+      <w:r>
+        <w:rPr>
+          <w:i/>
+        </w:rPr>
+        <w:t xml:space="preserve">Note: If you’ve run it in the past, type </w:t>
+      </w:r>
+      <w:r>
+        <w:rPr>
+          <w:b/>
+          <w:i/>
+        </w:rPr>
+        <w:t xml:space="preserve">docker start </w:t>
+      </w:r>
+      <w:r>
+        <w:rPr>
+          <w:b/>
+          <w:i/>
+        </w:rPr>
+        <w:t>jenkins</w:t>
+      </w:r>
+      <w:r>
+        <w:rPr>
+          <w:i/>
+        </w:rPr>
+        <w:t xml:space="preserve"> instead</w:t>
+      </w:r>
     </w:p>
     <w:p>
       <w:pPr>
@@ -5972,12 +6078,18 @@
         <w:r>
           <w:rPr>
             <w:rStyle w:val="Hyperlink"/>
-            <w:color w:val="auto"/>
-            <w:u w:val="none"/>
           </w:rPr>
           <w:t>http://localhost:8080</w:t>
         </w:r>
       </w:hyperlink>
+      <w:r>
+        <w:rPr>
+          <w:rStyle w:val="Hyperlink"/>
+          <w:color w:val="auto"/>
+          <w:u w:val="none"/>
+        </w:rPr>
+        <w:t xml:space="preserve"> </w:t>
+      </w:r>
     </w:p>
     <w:p>
       <w:pPr>
@@ -6073,13 +6185,7 @@
         </w:numPr>
       </w:pPr>
       <w:r>
-        <w:t>Pick a username/pa</w:t>
-      </w:r>
-      <w:r>
-        <w:t>ssword for your admin test user</w:t>
-      </w:r>
-      <w:r>
-        <w:t>. Enter all the fields and click “Save and Continue”</w:t>
+        <w:t>In the command line window, type “exit” to get out of bash.</w:t>
       </w:r>
     </w:p>
     <w:p>
@@ -6091,7 +6197,13 @@
         </w:numPr>
       </w:pPr>
       <w:r>
-        <w:t>Click to Finish</w:t>
+        <w:t>Pick a username/pa</w:t>
+      </w:r>
+      <w:r>
+        <w:t>ssword for your admin test user</w:t>
+      </w:r>
+      <w:r>
+        <w:t>. Enter all the fields and click “Save and Continue”</w:t>
       </w:r>
     </w:p>
     <w:p>
@@ -6103,7 +6215,7 @@
         </w:numPr>
       </w:pPr>
       <w:r>
-        <w:t>Continue to Jenkins</w:t>
+        <w:t>Click to Finish</w:t>
       </w:r>
     </w:p>
     <w:p>
@@ -6115,7 +6227,7 @@
         </w:numPr>
       </w:pPr>
       <w:r>
-        <w:t>In the command line window, type “exit” to get out of bash.</w:t>
+        <w:t>Click “Start using Jenkins”</w:t>
       </w:r>
     </w:p>
     <w:p>
@@ -6377,18 +6489,6 @@
         </w:drawing>
       </w:r>
     </w:p>
-    <w:p>
-      <w:pPr>
-        <w:pStyle w:val="ListParagraph"/>
-        <w:numPr>
-          <w:ilvl w:val="0"/>
-          <w:numId w:val="6"/>
-        </w:numPr>
-      </w:pPr>
-      <w:r>
-        <w:t>Note that this is not the same version as Nexus used; but it is close enough to not cause us difficulties.</w:t>
-      </w:r>
-    </w:p>
     <w:p/>
     <w:p>
       <w:pPr>
@@ -6663,6 +6763,24 @@
       <w:r>
         <w:t>Refresh the page after a few seconds</w:t>
       </w:r>
+      <w:r>
+        <w:t xml:space="preserve"> (or click “Enable Auto Refresh” on top</w:t>
+      </w:r>
+      <w:r>
+        <w:t>)</w:t>
+      </w:r>
+    </w:p>
+    <w:p>
+      <w:pPr>
+        <w:pStyle w:val="ListParagraph"/>
+        <w:numPr>
+          <w:ilvl w:val="0"/>
+          <w:numId w:val="7"/>
+        </w:numPr>
+      </w:pPr>
+      <w:r>
+        <w:t>Login as admin</w:t>
+      </w:r>
     </w:p>
     <w:p>
       <w:pPr>
@@ -6767,7 +6885,13 @@
         </w:numPr>
       </w:pPr>
       <w:r>
-        <w:t>Set the name to “Groovy 2.X”. Leave the version as the default. (This gives us yet another slightly different of Groovy, but this is fine as long as we stay on the 2.X series.)</w:t>
+        <w:t xml:space="preserve">Set the name to “Groovy 2.X”. Leave the version as the default. (This gives us </w:t>
+      </w:r>
+      <w:r>
+        <w:t>a</w:t>
+      </w:r>
+      <w:r>
+        <w:t xml:space="preserve"> slightly different of Groovy, but this is fine as long as we stay on the 2.X series.)</w:t>
       </w:r>
     </w:p>
     <w:p>
@@ -7202,7 +7326,7 @@
         <w:t>the</w:t>
       </w:r>
       <w:r>
-        <w:t xml:space="preserve"> blue circle to go directly to the console.</w:t>
+        <w:t xml:space="preserve"> circle to go directly to the console.</w:t>
       </w:r>
       <w:r>
         <w:t xml:space="preserve"> </w:t>
@@ -7360,6 +7484,15 @@
     <w:p/>
     <w:p>
       <w:r>
+        <w:t>Tip: If you’ve never used Groovy before, see the solution guide for how to do this.</w:t>
+      </w:r>
+      <w:r>
+        <w:t xml:space="preserve"> (also note that Groovy uses grep where Java uses filter)</w:t>
+      </w:r>
+    </w:p>
+    <w:p/>
+    <w:p>
+      <w:r>
         <w:t>def list = ['monday', 'wednesday', 'chocolate', 'friday']</w:t>
       </w:r>
     </w:p>
@@ -7375,12 +7508,6 @@
       </w:r>
       <w:r>
         <w:t>named “days” that runs the same Groovy code.</w:t>
-      </w:r>
-    </w:p>
-    <w:p/>
-    <w:p>
-      <w:r>
-        <w:t>Tip for Java developers: Groovy uses the method grep where Java uses filter.</w:t>
       </w:r>
     </w:p>
     <w:p/>
@@ -7500,7 +7627,13 @@
         </w:numPr>
       </w:pPr>
       <w:r>
-        <w:t>In the left navigation, scroll down and choose the last time “Tasks”</w:t>
+        <w:t xml:space="preserve">In the left navigation, scroll down and choose the last </w:t>
+      </w:r>
+      <w:r>
+        <w:t>line</w:t>
+      </w:r>
+      <w:r>
+        <w:t xml:space="preserve"> “Tasks”</w:t>
       </w:r>
     </w:p>
     <w:p>
@@ -7524,7 +7657,10 @@
         </w:numPr>
       </w:pPr>
       <w:r>
-        <w:t>Choose “Admin: Execute Script”</w:t>
+        <w:t>Choose “Admin -</w:t>
+      </w:r>
+      <w:r>
+        <w:t xml:space="preserve"> Execute Script”</w:t>
       </w:r>
     </w:p>
     <w:p>
@@ -7627,7 +7763,19 @@
         </w:numPr>
       </w:pPr>
       <w:r>
-        <w:t>Save</w:t>
+        <w:t>Click “Create Task”</w:t>
+      </w:r>
+    </w:p>
+    <w:p>
+      <w:pPr>
+        <w:pStyle w:val="ListParagraph"/>
+        <w:numPr>
+          <w:ilvl w:val="0"/>
+          <w:numId w:val="2"/>
+        </w:numPr>
+      </w:pPr>
+      <w:r>
+        <w:t>Click the task name</w:t>
       </w:r>
     </w:p>
     <w:p>
@@ -7815,8 +7963,8 @@
           <w:noProof/>
         </w:rPr>
         <w:drawing>
-          <wp:inline distT="0" distB="0" distL="0" distR="0" wp14:anchorId="370DB602" wp14:editId="240C2912">
-            <wp:extent cx="5486400" cy="422420"/>
+          <wp:inline distT="0" distB="0" distL="0" distR="0" wp14:anchorId="1ECA32B1" wp14:editId="5CBF10A4">
+            <wp:extent cx="5486400" cy="422275"/>
             <wp:effectExtent l="0" t="0" r="0" b="9525"/>
             <wp:docPr id="5" name="Picture 5"/>
             <wp:cNvGraphicFramePr>
@@ -7847,7 +7995,7 @@
                   <pic:spPr bwMode="auto">
                     <a:xfrm>
                       <a:off x="0" y="0"/>
-                      <a:ext cx="5486400" cy="422420"/>
+                      <a:ext cx="5486400" cy="422275"/>
                     </a:xfrm>
                     <a:prstGeom prst="rect">
                       <a:avLst/>
@@ -7866,6 +8014,29 @@
     </w:p>
     <w:p>
       <w:pPr>
+        <w:pStyle w:val="ListParagraph"/>
+        <w:numPr>
+          <w:ilvl w:val="0"/>
+          <w:numId w:val="2"/>
+        </w:numPr>
+      </w:pPr>
+      <w:r>
+        <w:t xml:space="preserve">Note that this is not the same version as </w:t>
+      </w:r>
+      <w:r>
+        <w:t>Jenkins</w:t>
+      </w:r>
+      <w:r>
+        <w:t xml:space="preserve"> used; but it is close enough to not cause us difficulties.</w:t>
+      </w:r>
+    </w:p>
+    <w:p>
+      <w:pPr>
+        <w:pStyle w:val="ListParagraph"/>
+      </w:pPr>
+    </w:p>
+    <w:p>
+      <w:pPr>
         <w:pStyle w:val="Heading3"/>
       </w:pPr>
       <w:bookmarkStart w:id="21" w:name="_Toc398229642"/>
@@ -7897,7 +8068,13 @@
         <w:rPr>
           <w:b/>
         </w:rPr>
-        <w:t>docker exec –it nexus bash</w:t>
+        <w:t>docker exec -</w:t>
+      </w:r>
+      <w:r>
+        <w:rPr>
+          <w:b/>
+        </w:rPr>
+        <w:t>it nexus bash</w:t>
       </w:r>
     </w:p>
     <w:p>
@@ -7923,7 +8100,35 @@
         <w:rPr>
           <w:b/>
         </w:rPr>
-        <w:t>cat /nexus-data/log/tasks/&lt;script name from the log&gt;</w:t>
+        <w:t>cd /nexus-data/log/tasks</w:t>
+      </w:r>
+    </w:p>
+    <w:p>
+      <w:pPr>
+        <w:pStyle w:val="ListParagraph"/>
+        <w:rPr>
+          <w:b/>
+        </w:rPr>
+      </w:pPr>
+      <w:r>
+        <w:rPr>
+          <w:b/>
+        </w:rPr>
+        <w:t xml:space="preserve">ls </w:t>
+      </w:r>
+    </w:p>
+    <w:p>
+      <w:pPr>
+        <w:pStyle w:val="ListParagraph"/>
+        <w:rPr>
+          <w:b/>
+        </w:rPr>
+      </w:pPr>
+      <w:r>
+        <w:rPr>
+          <w:b/>
+        </w:rPr>
+        <w:t>cat *.log</w:t>
       </w:r>
     </w:p>
     <w:p>
@@ -8052,8 +8257,19 @@
     </w:p>
     <w:p>
       <w:r>
-        <w:t>Tip for Java developers: you can use the Jenkins scripting console to interactively nail down the syntax</w:t>
-      </w:r>
+        <w:t xml:space="preserve">Tip for Java developers: you can use </w:t>
+      </w:r>
+      <w:r>
+        <w:t xml:space="preserve">groovy on your machine or </w:t>
+      </w:r>
+      <w:r>
+        <w:t>the Jenkins scripting console to interactively nail down the syntax</w:t>
+      </w:r>
+      <w:r>
+        <w:t>. Or look at the solution guide.</w:t>
+      </w:r>
+      <w:bookmarkStart w:id="23" w:name="_GoBack"/>
+      <w:bookmarkEnd w:id="23"/>
     </w:p>
     <w:p/>
     <w:p>
@@ -8088,11 +8304,11 @@
       <w:pPr>
         <w:pStyle w:val="Heading3"/>
       </w:pPr>
-      <w:bookmarkStart w:id="23" w:name="_Toc398229644"/>
+      <w:bookmarkStart w:id="24" w:name="_Toc398229644"/>
       <w:r>
         <w:t>log vs println</w:t>
       </w:r>
-      <w:bookmarkEnd w:id="23"/>
+      <w:bookmarkEnd w:id="24"/>
     </w:p>
     <w:p>
       <w:pPr>
@@ -8153,11 +8369,11 @@
       <w:pPr>
         <w:pStyle w:val="Heading2"/>
       </w:pPr>
-      <w:bookmarkStart w:id="24" w:name="_Toc398229645"/>
+      <w:bookmarkStart w:id="25" w:name="_Toc398229645"/>
       <w:r>
         <w:t>Step 4: Jenkins System Scripting</w:t>
       </w:r>
-      <w:bookmarkEnd w:id="24"/>
+      <w:bookmarkEnd w:id="25"/>
     </w:p>
     <w:p>
       <w:r>
@@ -8212,11 +8428,11 @@
       <w:pPr>
         <w:pStyle w:val="Heading3"/>
       </w:pPr>
-      <w:bookmarkStart w:id="25" w:name="_Toc398229646"/>
+      <w:bookmarkStart w:id="26" w:name="_Toc398229646"/>
       <w:r>
         <w:t>Tools for finding methods</w:t>
       </w:r>
-      <w:bookmarkEnd w:id="25"/>
+      <w:bookmarkEnd w:id="26"/>
     </w:p>
     <w:p>
       <w:r>
@@ -8409,11 +8625,11 @@
       <w:pPr>
         <w:pStyle w:val="Heading3"/>
       </w:pPr>
-      <w:bookmarkStart w:id="26" w:name="_Toc398229647"/>
+      <w:bookmarkStart w:id="27" w:name="_Toc398229647"/>
       <w:r>
         <w:t>Creating a user</w:t>
       </w:r>
-      <w:bookmarkEnd w:id="26"/>
+      <w:bookmarkEnd w:id="27"/>
     </w:p>
     <w:p>
       <w:r>
@@ -8662,11 +8878,11 @@
       <w:pPr>
         <w:pStyle w:val="Heading3"/>
       </w:pPr>
-      <w:bookmarkStart w:id="27" w:name="_Toc398229648"/>
+      <w:bookmarkStart w:id="28" w:name="_Toc398229648"/>
       <w:r>
         <w:t>Setting up the authorization strategy</w:t>
       </w:r>
-      <w:bookmarkEnd w:id="27"/>
+      <w:bookmarkEnd w:id="28"/>
     </w:p>
     <w:p>
       <w:r>
@@ -8887,21 +9103,21 @@
       <w:pPr>
         <w:pStyle w:val="Heading2"/>
       </w:pPr>
-      <w:bookmarkStart w:id="28" w:name="_Toc398229649"/>
+      <w:bookmarkStart w:id="29" w:name="_Toc398229649"/>
       <w:r>
         <w:t>Step 5: Nexus System Scripting</w:t>
       </w:r>
-      <w:bookmarkEnd w:id="28"/>
+      <w:bookmarkEnd w:id="29"/>
     </w:p>
     <w:p>
       <w:pPr>
         <w:pStyle w:val="Heading3"/>
       </w:pPr>
-      <w:bookmarkStart w:id="29" w:name="_Toc398229650"/>
+      <w:bookmarkStart w:id="30" w:name="_Toc398229650"/>
       <w:r>
         <w:t>Learn what objects are available</w:t>
       </w:r>
-      <w:bookmarkEnd w:id="29"/>
+      <w:bookmarkEnd w:id="30"/>
     </w:p>
     <w:p>
       <w:r>
@@ -9014,14 +9230,14 @@
       <w:pPr>
         <w:pStyle w:val="Heading3"/>
       </w:pPr>
-      <w:bookmarkStart w:id="30" w:name="_Toc398229651"/>
+      <w:bookmarkStart w:id="31" w:name="_Toc398229651"/>
       <w:r>
         <w:t xml:space="preserve">Create </w:t>
       </w:r>
       <w:r>
         <w:t>global access and Jenkins access</w:t>
       </w:r>
-      <w:bookmarkEnd w:id="30"/>
+      <w:bookmarkEnd w:id="31"/>
     </w:p>
     <w:p>
       <w:r>
@@ -9089,7 +9305,7 @@
       <w:pPr>
         <w:pStyle w:val="Heading3"/>
       </w:pPr>
-      <w:bookmarkStart w:id="31" w:name="_Toc398229652"/>
+      <w:bookmarkStart w:id="32" w:name="_Toc398229652"/>
       <w:r>
         <w:t xml:space="preserve">Setup </w:t>
       </w:r>
@@ -9099,7 +9315,7 @@
       <w:r>
         <w:t>Access</w:t>
       </w:r>
-      <w:bookmarkEnd w:id="31"/>
+      <w:bookmarkEnd w:id="32"/>
     </w:p>
     <w:p>
       <w:r>
@@ -9192,8 +9408,6 @@
       <w:r>
         <w:t>Now your turn. Try writing the Groovy code to set up the Sea Lion’s access. Remember that they get access to the Osprey code in addition to their own.</w:t>
       </w:r>
-      <w:bookmarkStart w:id="32" w:name="_GoBack"/>
-      <w:bookmarkEnd w:id="32"/>
     </w:p>
     <w:p>
       <w:pPr>
@@ -11462,6 +11676,9 @@
         <w:pStyle w:val="Heading2"/>
       </w:pPr>
       <w:bookmarkStart w:id="52" w:name="_Toc398229672"/>
+      <w:r>
+        <w:t xml:space="preserve">Useful </w:t>
+      </w:r>
       <w:r>
         <w:t>References</w:t>
       </w:r>

</xml_diff>

<commit_message>
fix typos in next quarter of materials
</commit_message>
<xml_diff>
--- a/Automating Stack HOL Instructions.docx
+++ b/Automating Stack HOL Instructions.docx
@@ -8268,8 +8268,6 @@
       <w:r>
         <w:t>. Or look at the solution guide.</w:t>
       </w:r>
-      <w:bookmarkStart w:id="23" w:name="_GoBack"/>
-      <w:bookmarkEnd w:id="23"/>
     </w:p>
     <w:p/>
     <w:p>
@@ -8304,11 +8302,11 @@
       <w:pPr>
         <w:pStyle w:val="Heading3"/>
       </w:pPr>
-      <w:bookmarkStart w:id="24" w:name="_Toc398229644"/>
+      <w:bookmarkStart w:id="23" w:name="_Toc398229644"/>
       <w:r>
         <w:t>log vs println</w:t>
       </w:r>
-      <w:bookmarkEnd w:id="24"/>
+      <w:bookmarkEnd w:id="23"/>
     </w:p>
     <w:p>
       <w:pPr>
@@ -8369,11 +8367,11 @@
       <w:pPr>
         <w:pStyle w:val="Heading2"/>
       </w:pPr>
-      <w:bookmarkStart w:id="25" w:name="_Toc398229645"/>
+      <w:bookmarkStart w:id="24" w:name="_Toc398229645"/>
       <w:r>
         <w:t>Step 4: Jenkins System Scripting</w:t>
       </w:r>
-      <w:bookmarkEnd w:id="25"/>
+      <w:bookmarkEnd w:id="24"/>
     </w:p>
     <w:p>
       <w:r>
@@ -8415,7 +8413,7 @@
         <w:t xml:space="preserve">It’s easiest to start in the scripting console and create our script interactively. Once we know the syntax and APIs, we’ll </w:t>
       </w:r>
       <w:r>
-        <w:t>delete that configuration. Then we will move run the Groovy code through a job to be repeatable.</w:t>
+        <w:t>delete that configuration. Then we will run the Groovy code through a job to be repeatable.</w:t>
       </w:r>
     </w:p>
     <w:p/>
@@ -8428,11 +8426,11 @@
       <w:pPr>
         <w:pStyle w:val="Heading3"/>
       </w:pPr>
-      <w:bookmarkStart w:id="26" w:name="_Toc398229646"/>
+      <w:bookmarkStart w:id="25" w:name="_Toc398229646"/>
       <w:r>
         <w:t>Tools for finding methods</w:t>
       </w:r>
-      <w:bookmarkEnd w:id="26"/>
+      <w:bookmarkEnd w:id="25"/>
     </w:p>
     <w:p>
       <w:r>
@@ -8442,7 +8440,10 @@
     <w:p/>
     <w:p>
       <w:r>
-        <w:t>Tool 1 - Javadoc</w:t>
+        <w:t>Tool 1 - JavaD</w:t>
+      </w:r>
+      <w:r>
+        <w:t>oc</w:t>
       </w:r>
     </w:p>
     <w:p>
@@ -8517,7 +8518,7 @@
         <w:t>Knowing the class name all</w:t>
       </w:r>
       <w:r>
-        <w:t>ows you to look at the Java Doc for Jenkins core along with popular plugins</w:t>
+        <w:t>ows you to look at the JavaDoc for Jenkins core along with popular plugins</w:t>
       </w:r>
     </w:p>
     <w:p>
@@ -8610,6 +8611,51 @@
         <w:t>The metaClass methods approach is a quick way to find out what methods are available on an object you currently have.</w:t>
       </w:r>
     </w:p>
+    <w:p>
+      <w:pPr>
+        <w:pStyle w:val="ListParagraph"/>
+        <w:numPr>
+          <w:ilvl w:val="0"/>
+          <w:numId w:val="12"/>
+        </w:numPr>
+      </w:pPr>
+      <w:r>
+        <w:t>You can even see the method signatures:</w:t>
+      </w:r>
+    </w:p>
+    <w:p>
+      <w:pPr>
+        <w:pStyle w:val="ListParagraph"/>
+        <w:rPr>
+          <w:b/>
+        </w:rPr>
+      </w:pPr>
+      <w:r>
+        <w:rPr>
+          <w:b/>
+        </w:rPr>
+        <w:t>def instance = Jenkins.getInstance()</w:t>
+      </w:r>
+    </w:p>
+    <w:p>
+      <w:pPr>
+        <w:pStyle w:val="ListParagraph"/>
+        <w:rPr>
+          <w:b/>
+        </w:rPr>
+      </w:pPr>
+      <w:r>
+        <w:rPr>
+          <w:b/>
+        </w:rPr>
+        <w:t>println instance.metaClass.methods</w:t>
+      </w:r>
+    </w:p>
+    <w:p>
+      <w:pPr>
+        <w:pStyle w:val="ListParagraph"/>
+      </w:pPr>
+    </w:p>
     <w:p/>
     <w:p>
       <w:r>
@@ -8625,11 +8671,11 @@
       <w:pPr>
         <w:pStyle w:val="Heading3"/>
       </w:pPr>
-      <w:bookmarkStart w:id="27" w:name="_Toc398229647"/>
+      <w:bookmarkStart w:id="26" w:name="_Toc398229647"/>
       <w:r>
         <w:t>Creating a user</w:t>
       </w:r>
-      <w:bookmarkEnd w:id="27"/>
+      <w:bookmarkEnd w:id="26"/>
     </w:p>
     <w:p>
       <w:r>
@@ -8647,6 +8693,9 @@
       </w:pPr>
       <w:r>
         <w:t xml:space="preserve">Users are created in security realms. Run this code to </w:t>
+      </w:r>
+      <w:r>
+        <w:t>create a user:</w:t>
       </w:r>
     </w:p>
     <w:p>
@@ -8846,7 +8895,16 @@
         <w:pStyle w:val="ListParagraph"/>
       </w:pPr>
       <w:r>
-        <w:t>Note: Since we are now running in a job, we need to explicitly include the package for Jenkins. The console assumed this for you. (import jenkins.model.Jenkins)</w:t>
+        <w:t>Note: Since we are now running in a job, we need to explicitly include the package for Jenkins. The console assumed this for you. (</w:t>
+      </w:r>
+      <w:r>
+        <w:rPr>
+          <w:b/>
+        </w:rPr>
+        <w:t>import jenkins.model.Jenkins</w:t>
+      </w:r>
+      <w:r>
+        <w:t>)</w:t>
       </w:r>
     </w:p>
     <w:p>
@@ -8878,11 +8936,11 @@
       <w:pPr>
         <w:pStyle w:val="Heading3"/>
       </w:pPr>
-      <w:bookmarkStart w:id="28" w:name="_Toc398229648"/>
+      <w:bookmarkStart w:id="27" w:name="_Toc398229648"/>
       <w:r>
         <w:t>Setting up the authorization strategy</w:t>
       </w:r>
-      <w:bookmarkEnd w:id="28"/>
+      <w:bookmarkEnd w:id="27"/>
     </w:p>
     <w:p>
       <w:r>
@@ -9018,6 +9076,9 @@
       <w:r>
         <w:t>am to this new team.</w:t>
       </w:r>
+      <w:r>
+        <w:t xml:space="preserve"> (remember that saving must be the last statement)</w:t>
+      </w:r>
     </w:p>
     <w:p>
       <w:pPr>
@@ -9103,21 +9164,21 @@
       <w:pPr>
         <w:pStyle w:val="Heading2"/>
       </w:pPr>
-      <w:bookmarkStart w:id="29" w:name="_Toc398229649"/>
+      <w:bookmarkStart w:id="28" w:name="_Toc398229649"/>
       <w:r>
         <w:t>Step 5: Nexus System Scripting</w:t>
       </w:r>
+      <w:bookmarkEnd w:id="28"/>
+    </w:p>
+    <w:p>
+      <w:pPr>
+        <w:pStyle w:val="Heading3"/>
+      </w:pPr>
+      <w:bookmarkStart w:id="29" w:name="_Toc398229650"/>
+      <w:r>
+        <w:t>Learn what objects are available</w:t>
+      </w:r>
       <w:bookmarkEnd w:id="29"/>
-    </w:p>
-    <w:p>
-      <w:pPr>
-        <w:pStyle w:val="Heading3"/>
-      </w:pPr>
-      <w:bookmarkStart w:id="30" w:name="_Toc398229650"/>
-      <w:r>
-        <w:t>Learn what objects are available</w:t>
-      </w:r>
-      <w:bookmarkEnd w:id="30"/>
     </w:p>
     <w:p>
       <w:r>
@@ -9230,14 +9291,14 @@
       <w:pPr>
         <w:pStyle w:val="Heading3"/>
       </w:pPr>
-      <w:bookmarkStart w:id="31" w:name="_Toc398229651"/>
+      <w:bookmarkStart w:id="30" w:name="_Toc398229651"/>
       <w:r>
         <w:t xml:space="preserve">Create </w:t>
       </w:r>
       <w:r>
         <w:t>global access and Jenkins access</w:t>
       </w:r>
-      <w:bookmarkEnd w:id="31"/>
+      <w:bookmarkEnd w:id="30"/>
     </w:p>
     <w:p>
       <w:r>
@@ -9300,12 +9361,30 @@
         <w:t>Run it in a Groovy task in Nexus.</w:t>
       </w:r>
     </w:p>
+    <w:p>
+      <w:pPr>
+        <w:pStyle w:val="ListParagraph"/>
+        <w:numPr>
+          <w:ilvl w:val="0"/>
+          <w:numId w:val="19"/>
+        </w:numPr>
+      </w:pPr>
+      <w:r>
+        <w:t xml:space="preserve">In </w:t>
+      </w:r>
+      <w:r>
+        <w:t>the</w:t>
+      </w:r>
+      <w:r>
+        <w:t xml:space="preserve"> left navigation, click on Roles and see that there is now a jenkins-role.</w:t>
+      </w:r>
+    </w:p>
     <w:p/>
     <w:p>
       <w:pPr>
         <w:pStyle w:val="Heading3"/>
       </w:pPr>
-      <w:bookmarkStart w:id="32" w:name="_Toc398229652"/>
+      <w:bookmarkStart w:id="31" w:name="_Toc398229652"/>
       <w:r>
         <w:t xml:space="preserve">Setup </w:t>
       </w:r>
@@ -9315,11 +9394,14 @@
       <w:r>
         <w:t>Access</w:t>
       </w:r>
-      <w:bookmarkEnd w:id="32"/>
-    </w:p>
-    <w:p>
-      <w:r>
-        <w:t>Now we are going to create a content selector</w:t>
+      <w:bookmarkEnd w:id="31"/>
+    </w:p>
+    <w:p>
+      <w:r>
+        <w:t xml:space="preserve">Now we are going to create </w:t>
+      </w:r>
+      <w:r>
+        <w:t>content selector</w:t>
       </w:r>
       <w:r>
         <w:t>s, privileges and roles</w:t>
@@ -9394,18 +9476,6 @@
         </w:numPr>
       </w:pPr>
       <w:r>
-        <w:t>This creates the access for the Ospreys. Confirm that you can see the Osprey project in custom-snapshots when you login as Olivia, but not when anonymous.</w:t>
-      </w:r>
-    </w:p>
-    <w:p>
-      <w:pPr>
-        <w:pStyle w:val="ListParagraph"/>
-        <w:numPr>
-          <w:ilvl w:val="0"/>
-          <w:numId w:val="24"/>
-        </w:numPr>
-      </w:pPr>
-      <w:r>
         <w:t>Now your turn. Try writing the Groovy code to set up the Sea Lion’s access. Remember that they get access to the Osprey code in addition to their own.</w:t>
       </w:r>
     </w:p>
@@ -9419,13 +9489,24 @@
         <w:t xml:space="preserve">Note: </w:t>
       </w:r>
       <w:r>
-        <w:t xml:space="preserve">You probably noticed it is a bit tedious to run the Nexus tasks. Luckily, Nexus provides REST APIs. </w:t>
-      </w:r>
-      <w:r>
-        <w:t xml:space="preserve">The APIs are still under development so </w:t>
-      </w:r>
-      <w:r>
-        <w:t>consider yourself luckily if what you need is there. However, this are REST APIs for the Scripting API we have been using. So you both upload and run the script directly from your machine (or a build server).</w:t>
+        <w:t>You probably noticed it is a bit tedious to run the Nexus tasks. Luckily, Nexus provides REST APIs.</w:t>
+      </w:r>
+      <w:r>
+        <w:t xml:space="preserve"> However, </w:t>
+      </w:r>
+      <w:r>
+        <w:t>much of this</w:t>
+      </w:r>
+      <w:r>
+        <w:t xml:space="preserve"> REST API</w:t>
+      </w:r>
+      <w:r>
+        <w:t xml:space="preserve"> is</w:t>
+      </w:r>
+      <w:bookmarkStart w:id="32" w:name="_GoBack"/>
+      <w:bookmarkEnd w:id="32"/>
+      <w:r>
+        <w:t xml:space="preserve"> the Scripting API we have been using. So you both upload and run the script directly from your machine (or a build server).</w:t>
       </w:r>
     </w:p>
     <w:p/>
@@ -11802,6 +11883,19 @@
             <w:rStyle w:val="Hyperlink"/>
           </w:rPr>
           <w:t>https://docs.sonarqube.org/display/PLUG/Writing+Custom+Java+Rules+101</w:t>
+        </w:r>
+      </w:hyperlink>
+      <w:r>
+        <w:t xml:space="preserve"> </w:t>
+      </w:r>
+    </w:p>
+    <w:p>
+      <w:hyperlink r:id="rId55" w:history="1">
+        <w:r>
+          <w:rPr>
+            <w:rStyle w:val="Hyperlink"/>
+          </w:rPr>
+          <w:t>http://groovy-lang.org/style-guide.html</w:t>
         </w:r>
       </w:hyperlink>
       <w:r>

</xml_diff>